<commit_message>
Plan de proyecto con sección Interesados
</commit_message>
<xml_diff>
--- a/doc/projectPlan.docx
+++ b/doc/projectPlan.docx
@@ -192,7 +192,7 @@
           <w:lang w:val="es-AR" w:eastAsia="es-AR" w:bidi="ar-SA"/>
         </w:rPr>
         <w:drawing>
-          <wp:anchor distT="0" distB="0" distL="114300" distR="114300" simplePos="0" relativeHeight="251660288" behindDoc="1" locked="0" layoutInCell="1" allowOverlap="1">
+          <wp:anchor distT="0" distB="0" distL="114300" distR="114300" simplePos="0" relativeHeight="251657728" behindDoc="1" locked="0" layoutInCell="1" allowOverlap="1">
             <wp:simplePos x="0" y="0"/>
             <wp:positionH relativeFrom="column">
               <wp:posOffset>694055</wp:posOffset>
@@ -231,7 +231,7 @@
                 <wp:lineTo x="8735" y="0"/>
               </wp:wrapPolygon>
             </wp:wrapTight>
-            <wp:docPr id="11" name="1 Imagen" descr="selfmanagement_logo2.png"/>
+            <wp:docPr id="9" name="1 Imagen" descr="selfmanagement_logo2.png"/>
             <wp:cNvGraphicFramePr>
               <a:graphicFrameLocks xmlns:a="http://schemas.openxmlformats.org/drawingml/2006/main" noChangeAspect="1"/>
             </wp:cNvGraphicFramePr>
@@ -245,7 +245,7 @@
                     </pic:cNvPicPr>
                   </pic:nvPicPr>
                   <pic:blipFill>
-                    <a:blip r:embed="rId8" cstate="print"/>
+                    <a:blip r:embed="rId8"/>
                     <a:srcRect/>
                     <a:stretch>
                       <a:fillRect/>
@@ -293,12 +293,11 @@
       </w:pPr>
       <w:bookmarkStart w:id="0" w:name="_Toc264447345"/>
       <w:bookmarkStart w:id="1" w:name="_Toc272680717"/>
-      <w:bookmarkStart w:id="2" w:name="_Toc272681212"/>
-      <w:r>
-        <w:rPr>
-          <w:lang w:val="es-AR"/>
-        </w:rPr>
-        <w:lastRenderedPageBreak/>
+      <w:bookmarkStart w:id="2" w:name="_Toc272684238"/>
+      <w:r>
+        <w:rPr>
+          <w:lang w:val="es-AR"/>
+        </w:rPr>
         <w:t>Historial de Revisiones</w:t>
       </w:r>
       <w:bookmarkEnd w:id="0"/>
@@ -552,6 +551,81 @@
           </w:p>
         </w:tc>
       </w:tr>
+      <w:tr>
+        <w:tc>
+          <w:tcPr>
+            <w:tcW w:w="787" w:type="pct"/>
+            <w:tcBorders>
+              <w:top w:val="single" w:sz="8" w:space="0" w:color="6EA0B0"/>
+              <w:left w:val="single" w:sz="8" w:space="0" w:color="6EA0B0"/>
+              <w:bottom w:val="single" w:sz="8" w:space="0" w:color="6EA0B0"/>
+            </w:tcBorders>
+          </w:tcPr>
+          <w:p>
+            <w:pPr>
+              <w:spacing w:after="0" w:line="240" w:lineRule="auto"/>
+              <w:rPr>
+                <w:bCs/>
+                <w:lang w:val="es-AR"/>
+              </w:rPr>
+            </w:pPr>
+            <w:r>
+              <w:rPr>
+                <w:bCs/>
+                <w:lang w:val="es-AR"/>
+              </w:rPr>
+              <w:t>19/09/2010</w:t>
+            </w:r>
+          </w:p>
+        </w:tc>
+        <w:tc>
+          <w:tcPr>
+            <w:tcW w:w="2717" w:type="pct"/>
+            <w:tcBorders>
+              <w:top w:val="single" w:sz="8" w:space="0" w:color="6EA0B0"/>
+              <w:bottom w:val="single" w:sz="8" w:space="0" w:color="6EA0B0"/>
+            </w:tcBorders>
+          </w:tcPr>
+          <w:p>
+            <w:pPr>
+              <w:spacing w:after="0" w:line="240" w:lineRule="auto"/>
+              <w:rPr>
+                <w:lang w:val="es-AR"/>
+              </w:rPr>
+            </w:pPr>
+            <w:r>
+              <w:rPr>
+                <w:lang w:val="es-AR"/>
+              </w:rPr>
+              <w:t>Creación del contenido de Interesados.</w:t>
+            </w:r>
+          </w:p>
+        </w:tc>
+        <w:tc>
+          <w:tcPr>
+            <w:tcW w:w="1496" w:type="pct"/>
+            <w:tcBorders>
+              <w:top w:val="single" w:sz="8" w:space="0" w:color="6EA0B0"/>
+              <w:bottom w:val="single" w:sz="8" w:space="0" w:color="6EA0B0"/>
+              <w:right w:val="single" w:sz="8" w:space="0" w:color="6EA0B0"/>
+            </w:tcBorders>
+          </w:tcPr>
+          <w:p>
+            <w:pPr>
+              <w:spacing w:after="0" w:line="240" w:lineRule="auto"/>
+              <w:rPr>
+                <w:lang w:val="es-AR"/>
+              </w:rPr>
+            </w:pPr>
+            <w:r>
+              <w:rPr>
+                <w:lang w:val="es-AR"/>
+              </w:rPr>
+              <w:t>Jonathan Levy</w:t>
+            </w:r>
+          </w:p>
+        </w:tc>
+      </w:tr>
     </w:tbl>
     <w:p>
       <w:pPr>
@@ -571,7 +645,7 @@
       </w:pPr>
       <w:bookmarkStart w:id="3" w:name="_Toc264447346"/>
       <w:bookmarkStart w:id="4" w:name="_Toc272680718"/>
-      <w:bookmarkStart w:id="5" w:name="_Toc272681213"/>
+      <w:bookmarkStart w:id="5" w:name="_Toc272684239"/>
       <w:r>
         <w:rPr>
           <w:rStyle w:val="Ttulo1Car"/>
@@ -802,9 +876,8 @@
       <w:bookmarkStart w:id="6" w:name="_Toc518227004"/>
       <w:bookmarkStart w:id="7" w:name="_Toc6991205"/>
       <w:bookmarkStart w:id="8" w:name="_Toc6994794"/>
-      <w:bookmarkStart w:id="9" w:name="_Toc272681214"/>
-      <w:r>
-        <w:lastRenderedPageBreak/>
+      <w:bookmarkStart w:id="9" w:name="_Toc272684240"/>
+      <w:r>
         <w:t>Contenido</w:t>
       </w:r>
       <w:bookmarkEnd w:id="9"/>
@@ -816,7 +889,7 @@
           <w:tab w:val="right" w:leader="dot" w:pos="8495"/>
         </w:tabs>
         <w:rPr>
-          <w:rFonts w:cstheme="minorBidi"/>
+          <w:rFonts w:cs="Times New Roman"/>
           <w:b w:val="0"/>
           <w:bCs w:val="0"/>
           <w:caps w:val="0"/>
@@ -835,7 +908,7 @@
       <w:r>
         <w:fldChar w:fldCharType="separate"/>
       </w:r>
-      <w:hyperlink w:anchor="_Toc272681212" w:history="1">
+      <w:hyperlink w:anchor="_Toc272684238" w:history="1">
         <w:r>
           <w:rPr>
             <w:rStyle w:val="Hipervnculo"/>
@@ -863,7 +936,7 @@
             <w:noProof/>
             <w:webHidden/>
           </w:rPr>
-          <w:instrText xml:space="preserve"> PAGEREF _Toc272681212 \h </w:instrText>
+          <w:instrText xml:space="preserve"> PAGEREF _Toc272684238 \h </w:instrText>
         </w:r>
         <w:r>
           <w:rPr>
@@ -901,7 +974,7 @@
           <w:tab w:val="right" w:leader="dot" w:pos="8495"/>
         </w:tabs>
         <w:rPr>
-          <w:rFonts w:cstheme="minorBidi"/>
+          <w:rFonts w:cs="Times New Roman"/>
           <w:b w:val="0"/>
           <w:bCs w:val="0"/>
           <w:caps w:val="0"/>
@@ -911,7 +984,7 @@
           <w:lang w:val="es-AR" w:eastAsia="es-AR" w:bidi="ar-SA"/>
         </w:rPr>
       </w:pPr>
-      <w:hyperlink w:anchor="_Toc272681213" w:history="1">
+      <w:hyperlink w:anchor="_Toc272684239" w:history="1">
         <w:r>
           <w:rPr>
             <w:rStyle w:val="Hipervnculo"/>
@@ -939,7 +1012,7 @@
             <w:noProof/>
             <w:webHidden/>
           </w:rPr>
-          <w:instrText xml:space="preserve"> PAGEREF _Toc272681213 \h </w:instrText>
+          <w:instrText xml:space="preserve"> PAGEREF _Toc272684239 \h </w:instrText>
         </w:r>
         <w:r>
           <w:rPr>
@@ -977,7 +1050,7 @@
           <w:tab w:val="right" w:leader="dot" w:pos="8495"/>
         </w:tabs>
         <w:rPr>
-          <w:rFonts w:cstheme="minorBidi"/>
+          <w:rFonts w:cs="Times New Roman"/>
           <w:b w:val="0"/>
           <w:bCs w:val="0"/>
           <w:caps w:val="0"/>
@@ -987,7 +1060,7 @@
           <w:lang w:val="es-AR" w:eastAsia="es-AR" w:bidi="ar-SA"/>
         </w:rPr>
       </w:pPr>
-      <w:hyperlink w:anchor="_Toc272681214" w:history="1">
+      <w:hyperlink w:anchor="_Toc272684240" w:history="1">
         <w:r>
           <w:rPr>
             <w:rStyle w:val="Hipervnculo"/>
@@ -1014,7 +1087,7 @@
             <w:noProof/>
             <w:webHidden/>
           </w:rPr>
-          <w:instrText xml:space="preserve"> PAGEREF _Toc272681214 \h </w:instrText>
+          <w:instrText xml:space="preserve"> PAGEREF _Toc272684240 \h </w:instrText>
         </w:r>
         <w:r>
           <w:rPr>
@@ -1052,7 +1125,7 @@
           <w:tab w:val="right" w:leader="dot" w:pos="8495"/>
         </w:tabs>
         <w:rPr>
-          <w:rFonts w:cstheme="minorBidi"/>
+          <w:rFonts w:cs="Times New Roman"/>
           <w:b w:val="0"/>
           <w:bCs w:val="0"/>
           <w:caps w:val="0"/>
@@ -1062,7 +1135,7 @@
           <w:lang w:val="es-AR" w:eastAsia="es-AR" w:bidi="ar-SA"/>
         </w:rPr>
       </w:pPr>
-      <w:hyperlink w:anchor="_Toc272681215" w:history="1">
+      <w:hyperlink w:anchor="_Toc272684241" w:history="1">
         <w:r>
           <w:rPr>
             <w:rStyle w:val="Hipervnculo"/>
@@ -1090,7 +1163,7 @@
             <w:noProof/>
             <w:webHidden/>
           </w:rPr>
-          <w:instrText xml:space="preserve"> PAGEREF _Toc272681215 \h </w:instrText>
+          <w:instrText xml:space="preserve"> PAGEREF _Toc272684241 \h </w:instrText>
         </w:r>
         <w:r>
           <w:rPr>
@@ -1128,7 +1201,7 @@
           <w:tab w:val="right" w:leader="dot" w:pos="8495"/>
         </w:tabs>
         <w:rPr>
-          <w:rFonts w:cstheme="minorBidi"/>
+          <w:rFonts w:cs="Times New Roman"/>
           <w:b w:val="0"/>
           <w:bCs w:val="0"/>
           <w:caps w:val="0"/>
@@ -1138,7 +1211,7 @@
           <w:lang w:val="es-AR" w:eastAsia="es-AR" w:bidi="ar-SA"/>
         </w:rPr>
       </w:pPr>
-      <w:hyperlink w:anchor="_Toc272681216" w:history="1">
+      <w:hyperlink w:anchor="_Toc272684242" w:history="1">
         <w:r>
           <w:rPr>
             <w:rStyle w:val="Hipervnculo"/>
@@ -1166,7 +1239,7 @@
             <w:noProof/>
             <w:webHidden/>
           </w:rPr>
-          <w:instrText xml:space="preserve"> PAGEREF _Toc272681216 \h </w:instrText>
+          <w:instrText xml:space="preserve"> PAGEREF _Toc272684242 \h </w:instrText>
         </w:r>
         <w:r>
           <w:rPr>
@@ -1204,7 +1277,7 @@
           <w:tab w:val="right" w:leader="dot" w:pos="8495"/>
         </w:tabs>
         <w:rPr>
-          <w:rFonts w:cstheme="minorBidi"/>
+          <w:rFonts w:cs="Times New Roman"/>
           <w:b w:val="0"/>
           <w:bCs w:val="0"/>
           <w:caps w:val="0"/>
@@ -1214,15 +1287,14 @@
           <w:lang w:val="es-AR" w:eastAsia="es-AR" w:bidi="ar-SA"/>
         </w:rPr>
       </w:pPr>
-      <w:hyperlink w:anchor="_Toc272681217" w:history="1">
+      <w:hyperlink w:anchor="_Toc272684243" w:history="1">
         <w:r>
           <w:rPr>
             <w:rStyle w:val="Hipervnculo"/>
             <w:noProof/>
-            <w:highlight w:val="yellow"/>
             <w:lang w:val="es-ES"/>
           </w:rPr>
-          <w:t>Usuarios e interesados</w:t>
+          <w:t>Usuarios e interesados (Stakeholders)</w:t>
         </w:r>
         <w:r>
           <w:rPr>
@@ -1243,7 +1315,7 @@
             <w:noProof/>
             <w:webHidden/>
           </w:rPr>
-          <w:instrText xml:space="preserve"> PAGEREF _Toc272681217 \h </w:instrText>
+          <w:instrText xml:space="preserve"> PAGEREF _Toc272684243 \h </w:instrText>
         </w:r>
         <w:r>
           <w:rPr>
@@ -1281,7 +1353,7 @@
           <w:tab w:val="right" w:leader="dot" w:pos="8495"/>
         </w:tabs>
         <w:rPr>
-          <w:rFonts w:cstheme="minorBidi"/>
+          <w:rFonts w:cs="Times New Roman"/>
           <w:smallCaps w:val="0"/>
           <w:noProof/>
           <w:sz w:val="22"/>
@@ -1289,12 +1361,11 @@
           <w:lang w:val="es-AR" w:eastAsia="es-AR" w:bidi="ar-SA"/>
         </w:rPr>
       </w:pPr>
-      <w:hyperlink w:anchor="_Toc272681218" w:history="1">
+      <w:hyperlink w:anchor="_Toc272684244" w:history="1">
         <w:r>
           <w:rPr>
             <w:rStyle w:val="Hipervnculo"/>
             <w:noProof/>
-            <w:highlight w:val="yellow"/>
             <w:lang w:val="es-AR"/>
           </w:rPr>
           <w:t>Interesados</w:t>
@@ -1318,7 +1389,7 @@
             <w:noProof/>
             <w:webHidden/>
           </w:rPr>
-          <w:instrText xml:space="preserve"> PAGEREF _Toc272681218 \h </w:instrText>
+          <w:instrText xml:space="preserve"> PAGEREF _Toc272684244 \h </w:instrText>
         </w:r>
         <w:r>
           <w:rPr>
@@ -1356,7 +1427,7 @@
           <w:tab w:val="right" w:leader="dot" w:pos="8495"/>
         </w:tabs>
         <w:rPr>
-          <w:rFonts w:cstheme="minorBidi"/>
+          <w:rFonts w:cs="Times New Roman"/>
           <w:b w:val="0"/>
           <w:bCs w:val="0"/>
           <w:caps w:val="0"/>
@@ -1366,12 +1437,11 @@
           <w:lang w:val="es-AR" w:eastAsia="es-AR" w:bidi="ar-SA"/>
         </w:rPr>
       </w:pPr>
-      <w:hyperlink w:anchor="_Toc272681219" w:history="1">
+      <w:hyperlink w:anchor="_Toc272684245" w:history="1">
         <w:r>
           <w:rPr>
             <w:rStyle w:val="Hipervnculo"/>
             <w:noProof/>
-            <w:highlight w:val="yellow"/>
             <w:lang w:val="es-AR"/>
           </w:rPr>
           <w:t>Alcance</w:t>
@@ -1395,7 +1465,7 @@
             <w:noProof/>
             <w:webHidden/>
           </w:rPr>
-          <w:instrText xml:space="preserve"> PAGEREF _Toc272681219 \h </w:instrText>
+          <w:instrText xml:space="preserve"> PAGEREF _Toc272684245 \h </w:instrText>
         </w:r>
         <w:r>
           <w:rPr>
@@ -1433,7 +1503,7 @@
           <w:tab w:val="right" w:leader="dot" w:pos="8495"/>
         </w:tabs>
         <w:rPr>
-          <w:rFonts w:cstheme="minorBidi"/>
+          <w:rFonts w:cs="Times New Roman"/>
           <w:smallCaps w:val="0"/>
           <w:noProof/>
           <w:sz w:val="22"/>
@@ -1441,12 +1511,11 @@
           <w:lang w:val="es-AR" w:eastAsia="es-AR" w:bidi="ar-SA"/>
         </w:rPr>
       </w:pPr>
-      <w:hyperlink w:anchor="_Toc272681220" w:history="1">
+      <w:hyperlink w:anchor="_Toc272684246" w:history="1">
         <w:r>
           <w:rPr>
             <w:rStyle w:val="Hipervnculo"/>
             <w:noProof/>
-            <w:highlight w:val="yellow"/>
             <w:lang w:val="es-AR"/>
           </w:rPr>
           <w:t>Descripción y características del producto</w:t>
@@ -1470,7 +1539,7 @@
             <w:noProof/>
             <w:webHidden/>
           </w:rPr>
-          <w:instrText xml:space="preserve"> PAGEREF _Toc272681220 \h </w:instrText>
+          <w:instrText xml:space="preserve"> PAGEREF _Toc272684246 \h </w:instrText>
         </w:r>
         <w:r>
           <w:rPr>
@@ -1508,7 +1577,7 @@
           <w:tab w:val="right" w:leader="dot" w:pos="8495"/>
         </w:tabs>
         <w:rPr>
-          <w:rFonts w:cstheme="minorBidi"/>
+          <w:rFonts w:cs="Times New Roman"/>
           <w:i w:val="0"/>
           <w:iCs w:val="0"/>
           <w:noProof/>
@@ -1517,12 +1586,11 @@
           <w:lang w:val="es-AR" w:eastAsia="es-AR" w:bidi="ar-SA"/>
         </w:rPr>
       </w:pPr>
-      <w:hyperlink w:anchor="_Toc272681221" w:history="1">
+      <w:hyperlink w:anchor="_Toc272684247" w:history="1">
         <w:r>
           <w:rPr>
             <w:rStyle w:val="Hipervnculo"/>
             <w:noProof/>
-            <w:highlight w:val="yellow"/>
             <w:lang w:val="es-AR"/>
           </w:rPr>
           <w:t>Descripción General de la Solución a Construir</w:t>
@@ -1546,7 +1614,7 @@
             <w:noProof/>
             <w:webHidden/>
           </w:rPr>
-          <w:instrText xml:space="preserve"> PAGEREF _Toc272681221 \h </w:instrText>
+          <w:instrText xml:space="preserve"> PAGEREF _Toc272684247 \h </w:instrText>
         </w:r>
         <w:r>
           <w:rPr>
@@ -1584,7 +1652,7 @@
           <w:tab w:val="right" w:leader="dot" w:pos="8495"/>
         </w:tabs>
         <w:rPr>
-          <w:rFonts w:cstheme="minorBidi"/>
+          <w:rFonts w:cs="Times New Roman"/>
           <w:i w:val="0"/>
           <w:iCs w:val="0"/>
           <w:noProof/>
@@ -1593,12 +1661,11 @@
           <w:lang w:val="es-AR" w:eastAsia="es-AR" w:bidi="ar-SA"/>
         </w:rPr>
       </w:pPr>
-      <w:hyperlink w:anchor="_Toc272681222" w:history="1">
+      <w:hyperlink w:anchor="_Toc272684248" w:history="1">
         <w:r>
           <w:rPr>
             <w:rStyle w:val="Hipervnculo"/>
             <w:noProof/>
-            <w:highlight w:val="yellow"/>
             <w:lang w:val="es-AR"/>
           </w:rPr>
           <w:t>Características del Producto</w:t>
@@ -1622,7 +1689,7 @@
             <w:noProof/>
             <w:webHidden/>
           </w:rPr>
-          <w:instrText xml:space="preserve"> PAGEREF _Toc272681222 \h </w:instrText>
+          <w:instrText xml:space="preserve"> PAGEREF _Toc272684248 \h </w:instrText>
         </w:r>
         <w:r>
           <w:rPr>
@@ -1660,7 +1727,7 @@
           <w:tab w:val="right" w:leader="dot" w:pos="8495"/>
         </w:tabs>
         <w:rPr>
-          <w:rFonts w:cstheme="minorBidi"/>
+          <w:rFonts w:cs="Times New Roman"/>
           <w:smallCaps w:val="0"/>
           <w:noProof/>
           <w:sz w:val="22"/>
@@ -1668,12 +1735,11 @@
           <w:lang w:val="es-AR" w:eastAsia="es-AR" w:bidi="ar-SA"/>
         </w:rPr>
       </w:pPr>
-      <w:hyperlink w:anchor="_Toc272681223" w:history="1">
+      <w:hyperlink w:anchor="_Toc272684249" w:history="1">
         <w:r>
           <w:rPr>
             <w:rStyle w:val="Hipervnculo"/>
             <w:noProof/>
-            <w:highlight w:val="yellow"/>
             <w:lang w:val="es-AR"/>
           </w:rPr>
           <w:t>Requerimientos de Documentación</w:t>
@@ -1697,7 +1763,7 @@
             <w:noProof/>
             <w:webHidden/>
           </w:rPr>
-          <w:instrText xml:space="preserve"> PAGEREF _Toc272681223 \h </w:instrText>
+          <w:instrText xml:space="preserve"> PAGEREF _Toc272684249 \h </w:instrText>
         </w:r>
         <w:r>
           <w:rPr>
@@ -1735,7 +1801,7 @@
           <w:tab w:val="right" w:leader="dot" w:pos="8495"/>
         </w:tabs>
         <w:rPr>
-          <w:rFonts w:cstheme="minorBidi"/>
+          <w:rFonts w:cs="Times New Roman"/>
           <w:i w:val="0"/>
           <w:iCs w:val="0"/>
           <w:noProof/>
@@ -1744,12 +1810,11 @@
           <w:lang w:val="es-AR" w:eastAsia="es-AR" w:bidi="ar-SA"/>
         </w:rPr>
       </w:pPr>
-      <w:hyperlink w:anchor="_Toc272681224" w:history="1">
+      <w:hyperlink w:anchor="_Toc272684250" w:history="1">
         <w:r>
           <w:rPr>
             <w:rStyle w:val="Hipervnculo"/>
             <w:noProof/>
-            <w:highlight w:val="yellow"/>
             <w:lang w:val="es-AR"/>
           </w:rPr>
           <w:t>Manual de Usuario</w:t>
@@ -1773,7 +1838,7 @@
             <w:noProof/>
             <w:webHidden/>
           </w:rPr>
-          <w:instrText xml:space="preserve"> PAGEREF _Toc272681224 \h </w:instrText>
+          <w:instrText xml:space="preserve"> PAGEREF _Toc272684250 \h </w:instrText>
         </w:r>
         <w:r>
           <w:rPr>
@@ -1811,7 +1876,7 @@
           <w:tab w:val="right" w:leader="dot" w:pos="8495"/>
         </w:tabs>
         <w:rPr>
-          <w:rFonts w:cstheme="minorBidi"/>
+          <w:rFonts w:cs="Times New Roman"/>
           <w:b w:val="0"/>
           <w:bCs w:val="0"/>
           <w:caps w:val="0"/>
@@ -1821,12 +1886,11 @@
           <w:lang w:val="es-AR" w:eastAsia="es-AR" w:bidi="ar-SA"/>
         </w:rPr>
       </w:pPr>
-      <w:hyperlink w:anchor="_Toc272681225" w:history="1">
+      <w:hyperlink w:anchor="_Toc272684251" w:history="1">
         <w:r>
           <w:rPr>
             <w:rStyle w:val="Hipervnculo"/>
             <w:noProof/>
-            <w:highlight w:val="yellow"/>
             <w:lang w:val="es-AR"/>
           </w:rPr>
           <w:t>Equipo de trabajo</w:t>
@@ -1850,7 +1914,7 @@
             <w:noProof/>
             <w:webHidden/>
           </w:rPr>
-          <w:instrText xml:space="preserve"> PAGEREF _Toc272681225 \h </w:instrText>
+          <w:instrText xml:space="preserve"> PAGEREF _Toc272684251 \h </w:instrText>
         </w:r>
         <w:r>
           <w:rPr>
@@ -1888,7 +1952,7 @@
           <w:tab w:val="right" w:leader="dot" w:pos="8495"/>
         </w:tabs>
         <w:rPr>
-          <w:rFonts w:cstheme="minorBidi"/>
+          <w:rFonts w:cs="Times New Roman"/>
           <w:b w:val="0"/>
           <w:bCs w:val="0"/>
           <w:caps w:val="0"/>
@@ -1898,12 +1962,11 @@
           <w:lang w:val="es-AR" w:eastAsia="es-AR" w:bidi="ar-SA"/>
         </w:rPr>
       </w:pPr>
-      <w:hyperlink w:anchor="_Toc272681226" w:history="1">
+      <w:hyperlink w:anchor="_Toc272684252" w:history="1">
         <w:r>
           <w:rPr>
             <w:rStyle w:val="Hipervnculo"/>
             <w:noProof/>
-            <w:highlight w:val="yellow"/>
             <w:lang w:val="es-AR"/>
           </w:rPr>
           <w:t>Administración del Proyecto</w:t>
@@ -1927,7 +1990,7 @@
             <w:noProof/>
             <w:webHidden/>
           </w:rPr>
-          <w:instrText xml:space="preserve"> PAGEREF _Toc272681226 \h </w:instrText>
+          <w:instrText xml:space="preserve"> PAGEREF _Toc272684252 \h </w:instrText>
         </w:r>
         <w:r>
           <w:rPr>
@@ -1965,7 +2028,7 @@
           <w:tab w:val="right" w:leader="dot" w:pos="8495"/>
         </w:tabs>
         <w:rPr>
-          <w:rFonts w:cstheme="minorBidi"/>
+          <w:rFonts w:cs="Times New Roman"/>
           <w:smallCaps w:val="0"/>
           <w:noProof/>
           <w:sz w:val="22"/>
@@ -1973,12 +2036,11 @@
           <w:lang w:val="es-AR" w:eastAsia="es-AR" w:bidi="ar-SA"/>
         </w:rPr>
       </w:pPr>
-      <w:hyperlink w:anchor="_Toc272681227" w:history="1">
+      <w:hyperlink w:anchor="_Toc272684253" w:history="1">
         <w:r>
           <w:rPr>
             <w:rStyle w:val="Hipervnculo"/>
             <w:noProof/>
-            <w:highlight w:val="yellow"/>
             <w:lang w:val="es-AR"/>
           </w:rPr>
           <w:t>Administración de Riesgos</w:t>
@@ -2002,7 +2064,7 @@
             <w:noProof/>
             <w:webHidden/>
           </w:rPr>
-          <w:instrText xml:space="preserve"> PAGEREF _Toc272681227 \h </w:instrText>
+          <w:instrText xml:space="preserve"> PAGEREF _Toc272684253 \h </w:instrText>
         </w:r>
         <w:r>
           <w:rPr>
@@ -2040,7 +2102,7 @@
           <w:tab w:val="right" w:leader="dot" w:pos="8495"/>
         </w:tabs>
         <w:rPr>
-          <w:rFonts w:cstheme="minorBidi"/>
+          <w:rFonts w:cs="Times New Roman"/>
           <w:smallCaps w:val="0"/>
           <w:noProof/>
           <w:sz w:val="22"/>
@@ -2048,12 +2110,11 @@
           <w:lang w:val="es-AR" w:eastAsia="es-AR" w:bidi="ar-SA"/>
         </w:rPr>
       </w:pPr>
-      <w:hyperlink w:anchor="_Toc272681228" w:history="1">
+      <w:hyperlink w:anchor="_Toc272684254" w:history="1">
         <w:r>
           <w:rPr>
             <w:rStyle w:val="Hipervnculo"/>
             <w:noProof/>
-            <w:highlight w:val="yellow"/>
             <w:lang w:val="es-AR"/>
           </w:rPr>
           <w:t>Administración de la Configuración y Versionado</w:t>
@@ -2077,7 +2138,7 @@
             <w:noProof/>
             <w:webHidden/>
           </w:rPr>
-          <w:instrText xml:space="preserve"> PAGEREF _Toc272681228 \h </w:instrText>
+          <w:instrText xml:space="preserve"> PAGEREF _Toc272684254 \h </w:instrText>
         </w:r>
         <w:r>
           <w:rPr>
@@ -2115,7 +2176,7 @@
           <w:tab w:val="right" w:leader="dot" w:pos="8495"/>
         </w:tabs>
         <w:rPr>
-          <w:rFonts w:cstheme="minorBidi"/>
+          <w:rFonts w:cs="Times New Roman"/>
           <w:smallCaps w:val="0"/>
           <w:noProof/>
           <w:sz w:val="22"/>
@@ -2123,12 +2184,11 @@
           <w:lang w:val="es-AR" w:eastAsia="es-AR" w:bidi="ar-SA"/>
         </w:rPr>
       </w:pPr>
-      <w:hyperlink w:anchor="_Toc272681229" w:history="1">
+      <w:hyperlink w:anchor="_Toc272684255" w:history="1">
         <w:r>
           <w:rPr>
             <w:rStyle w:val="Hipervnculo"/>
             <w:noProof/>
-            <w:highlight w:val="yellow"/>
             <w:lang w:val="es-AR"/>
           </w:rPr>
           <w:t>Administración de la Calidad</w:t>
@@ -2152,7 +2212,7 @@
             <w:noProof/>
             <w:webHidden/>
           </w:rPr>
-          <w:instrText xml:space="preserve"> PAGEREF _Toc272681229 \h </w:instrText>
+          <w:instrText xml:space="preserve"> PAGEREF _Toc272684255 \h </w:instrText>
         </w:r>
         <w:r>
           <w:rPr>
@@ -2190,7 +2250,7 @@
           <w:tab w:val="right" w:leader="dot" w:pos="8495"/>
         </w:tabs>
         <w:rPr>
-          <w:rFonts w:cstheme="minorBidi"/>
+          <w:rFonts w:cs="Times New Roman"/>
           <w:smallCaps w:val="0"/>
           <w:noProof/>
           <w:sz w:val="22"/>
@@ -2198,13 +2258,12 @@
           <w:lang w:val="es-AR" w:eastAsia="es-AR" w:bidi="ar-SA"/>
         </w:rPr>
       </w:pPr>
-      <w:hyperlink w:anchor="_Toc272681230" w:history="1">
+      <w:hyperlink w:anchor="_Toc272684256" w:history="1">
         <w:r>
           <w:rPr>
             <w:rStyle w:val="Hipervnculo"/>
             <w:rFonts w:eastAsia="Lucida Sans Unicode"/>
             <w:noProof/>
-            <w:highlight w:val="yellow"/>
             <w:lang w:val="es-AR"/>
           </w:rPr>
           <w:t>Bug Tracking</w:t>
@@ -2228,7 +2287,7 @@
             <w:noProof/>
             <w:webHidden/>
           </w:rPr>
-          <w:instrText xml:space="preserve"> PAGEREF _Toc272681230 \h </w:instrText>
+          <w:instrText xml:space="preserve"> PAGEREF _Toc272684256 \h </w:instrText>
         </w:r>
         <w:r>
           <w:rPr>
@@ -2266,7 +2325,7 @@
           <w:tab w:val="right" w:leader="dot" w:pos="8495"/>
         </w:tabs>
         <w:rPr>
-          <w:rFonts w:cstheme="minorBidi"/>
+          <w:rFonts w:cs="Times New Roman"/>
           <w:smallCaps w:val="0"/>
           <w:noProof/>
           <w:sz w:val="22"/>
@@ -2274,13 +2333,12 @@
           <w:lang w:val="es-AR" w:eastAsia="es-AR" w:bidi="ar-SA"/>
         </w:rPr>
       </w:pPr>
-      <w:hyperlink w:anchor="_Toc272681231" w:history="1">
+      <w:hyperlink w:anchor="_Toc272684257" w:history="1">
         <w:r>
           <w:rPr>
             <w:rStyle w:val="Hipervnculo"/>
             <w:rFonts w:eastAsia="Lucida Sans Unicode"/>
             <w:noProof/>
-            <w:highlight w:val="yellow"/>
             <w:lang w:val="es-AR"/>
           </w:rPr>
           <w:t>Pruebas Unitarias</w:t>
@@ -2304,7 +2362,7 @@
             <w:noProof/>
             <w:webHidden/>
           </w:rPr>
-          <w:instrText xml:space="preserve"> PAGEREF _Toc272681231 \h </w:instrText>
+          <w:instrText xml:space="preserve"> PAGEREF _Toc272684257 \h </w:instrText>
         </w:r>
         <w:r>
           <w:rPr>
@@ -2342,7 +2400,7 @@
           <w:tab w:val="right" w:leader="dot" w:pos="8495"/>
         </w:tabs>
         <w:rPr>
-          <w:rFonts w:cstheme="minorBidi"/>
+          <w:rFonts w:cs="Times New Roman"/>
           <w:b w:val="0"/>
           <w:bCs w:val="0"/>
           <w:caps w:val="0"/>
@@ -2352,12 +2410,11 @@
           <w:lang w:val="es-AR" w:eastAsia="es-AR" w:bidi="ar-SA"/>
         </w:rPr>
       </w:pPr>
-      <w:hyperlink w:anchor="_Toc272681232" w:history="1">
+      <w:hyperlink w:anchor="_Toc272684258" w:history="1">
         <w:r>
           <w:rPr>
             <w:rStyle w:val="Hipervnculo"/>
             <w:noProof/>
-            <w:highlight w:val="yellow"/>
             <w:lang w:val="es-AR"/>
           </w:rPr>
           <w:t>Plan de Trabajo</w:t>
@@ -2381,7 +2438,7 @@
             <w:noProof/>
             <w:webHidden/>
           </w:rPr>
-          <w:instrText xml:space="preserve"> PAGEREF _Toc272681232 \h </w:instrText>
+          <w:instrText xml:space="preserve"> PAGEREF _Toc272684258 \h </w:instrText>
         </w:r>
         <w:r>
           <w:rPr>
@@ -2419,7 +2476,7 @@
           <w:tab w:val="right" w:leader="dot" w:pos="8495"/>
         </w:tabs>
         <w:rPr>
-          <w:rFonts w:cstheme="minorBidi"/>
+          <w:rFonts w:cs="Times New Roman"/>
           <w:smallCaps w:val="0"/>
           <w:noProof/>
           <w:sz w:val="22"/>
@@ -2427,12 +2484,11 @@
           <w:lang w:val="es-AR" w:eastAsia="es-AR" w:bidi="ar-SA"/>
         </w:rPr>
       </w:pPr>
-      <w:hyperlink w:anchor="_Toc272681233" w:history="1">
+      <w:hyperlink w:anchor="_Toc272684259" w:history="1">
         <w:r>
           <w:rPr>
             <w:rStyle w:val="Hipervnculo"/>
             <w:noProof/>
-            <w:highlight w:val="yellow"/>
             <w:lang w:val="es-AR"/>
           </w:rPr>
           <w:t>Metodología</w:t>
@@ -2456,7 +2512,7 @@
             <w:noProof/>
             <w:webHidden/>
           </w:rPr>
-          <w:instrText xml:space="preserve"> PAGEREF _Toc272681233 \h </w:instrText>
+          <w:instrText xml:space="preserve"> PAGEREF _Toc272684259 \h </w:instrText>
         </w:r>
         <w:r>
           <w:rPr>
@@ -2494,7 +2550,7 @@
           <w:tab w:val="right" w:leader="dot" w:pos="8495"/>
         </w:tabs>
         <w:rPr>
-          <w:rFonts w:cstheme="minorBidi"/>
+          <w:rFonts w:cs="Times New Roman"/>
           <w:smallCaps w:val="0"/>
           <w:noProof/>
           <w:sz w:val="22"/>
@@ -2502,12 +2558,11 @@
           <w:lang w:val="es-AR" w:eastAsia="es-AR" w:bidi="ar-SA"/>
         </w:rPr>
       </w:pPr>
-      <w:hyperlink w:anchor="_Toc272681234" w:history="1">
+      <w:hyperlink w:anchor="_Toc272684260" w:history="1">
         <w:r>
           <w:rPr>
             <w:rStyle w:val="Hipervnculo"/>
             <w:noProof/>
-            <w:highlight w:val="yellow"/>
             <w:lang w:val="es-AR"/>
           </w:rPr>
           <w:t>Análisis del Sistema</w:t>
@@ -2531,7 +2586,7 @@
             <w:noProof/>
             <w:webHidden/>
           </w:rPr>
-          <w:instrText xml:space="preserve"> PAGEREF _Toc272681234 \h </w:instrText>
+          <w:instrText xml:space="preserve"> PAGEREF _Toc272684260 \h </w:instrText>
         </w:r>
         <w:r>
           <w:rPr>
@@ -2569,7 +2624,7 @@
           <w:tab w:val="right" w:leader="dot" w:pos="8495"/>
         </w:tabs>
         <w:rPr>
-          <w:rFonts w:cstheme="minorBidi"/>
+          <w:rFonts w:cs="Times New Roman"/>
           <w:smallCaps w:val="0"/>
           <w:noProof/>
           <w:sz w:val="22"/>
@@ -2577,12 +2632,11 @@
           <w:lang w:val="es-AR" w:eastAsia="es-AR" w:bidi="ar-SA"/>
         </w:rPr>
       </w:pPr>
-      <w:hyperlink w:anchor="_Toc272681235" w:history="1">
+      <w:hyperlink w:anchor="_Toc272684261" w:history="1">
         <w:r>
           <w:rPr>
             <w:rStyle w:val="Hipervnculo"/>
             <w:noProof/>
-            <w:highlight w:val="yellow"/>
             <w:lang w:val="es-AR"/>
           </w:rPr>
           <w:t>Diseño del Sistema</w:t>
@@ -2606,7 +2660,7 @@
             <w:noProof/>
             <w:webHidden/>
           </w:rPr>
-          <w:instrText xml:space="preserve"> PAGEREF _Toc272681235 \h </w:instrText>
+          <w:instrText xml:space="preserve"> PAGEREF _Toc272684261 \h </w:instrText>
         </w:r>
         <w:r>
           <w:rPr>
@@ -2644,7 +2698,7 @@
           <w:tab w:val="right" w:leader="dot" w:pos="8495"/>
         </w:tabs>
         <w:rPr>
-          <w:rFonts w:cstheme="minorBidi"/>
+          <w:rFonts w:cs="Times New Roman"/>
           <w:smallCaps w:val="0"/>
           <w:noProof/>
           <w:sz w:val="22"/>
@@ -2652,12 +2706,11 @@
           <w:lang w:val="es-AR" w:eastAsia="es-AR" w:bidi="ar-SA"/>
         </w:rPr>
       </w:pPr>
-      <w:hyperlink w:anchor="_Toc272681236" w:history="1">
+      <w:hyperlink w:anchor="_Toc272684262" w:history="1">
         <w:r>
           <w:rPr>
             <w:rStyle w:val="Hipervnculo"/>
             <w:noProof/>
-            <w:highlight w:val="yellow"/>
             <w:lang w:val="es-AR"/>
           </w:rPr>
           <w:t>Métricas</w:t>
@@ -2681,7 +2734,7 @@
             <w:noProof/>
             <w:webHidden/>
           </w:rPr>
-          <w:instrText xml:space="preserve"> PAGEREF _Toc272681236 \h </w:instrText>
+          <w:instrText xml:space="preserve"> PAGEREF _Toc272684262 \h </w:instrText>
         </w:r>
         <w:r>
           <w:rPr>
@@ -2719,7 +2772,7 @@
           <w:tab w:val="right" w:leader="dot" w:pos="8495"/>
         </w:tabs>
         <w:rPr>
-          <w:rFonts w:cstheme="minorBidi"/>
+          <w:rFonts w:cs="Times New Roman"/>
           <w:smallCaps w:val="0"/>
           <w:noProof/>
           <w:sz w:val="22"/>
@@ -2727,12 +2780,11 @@
           <w:lang w:val="es-AR" w:eastAsia="es-AR" w:bidi="ar-SA"/>
         </w:rPr>
       </w:pPr>
-      <w:hyperlink w:anchor="_Toc272681237" w:history="1">
+      <w:hyperlink w:anchor="_Toc272684263" w:history="1">
         <w:r>
           <w:rPr>
             <w:rStyle w:val="Hipervnculo"/>
             <w:noProof/>
-            <w:highlight w:val="yellow"/>
             <w:lang w:val="es-AR"/>
           </w:rPr>
           <w:t>Tecnologías</w:t>
@@ -2756,7 +2808,7 @@
             <w:noProof/>
             <w:webHidden/>
           </w:rPr>
-          <w:instrText xml:space="preserve"> PAGEREF _Toc272681237 \h </w:instrText>
+          <w:instrText xml:space="preserve"> PAGEREF _Toc272684263 \h </w:instrText>
         </w:r>
         <w:r>
           <w:rPr>
@@ -2794,7 +2846,7 @@
           <w:tab w:val="right" w:leader="dot" w:pos="8495"/>
         </w:tabs>
         <w:rPr>
-          <w:rFonts w:cstheme="minorBidi"/>
+          <w:rFonts w:cs="Times New Roman"/>
           <w:i w:val="0"/>
           <w:iCs w:val="0"/>
           <w:noProof/>
@@ -2803,12 +2855,11 @@
           <w:lang w:val="es-AR" w:eastAsia="es-AR" w:bidi="ar-SA"/>
         </w:rPr>
       </w:pPr>
-      <w:hyperlink w:anchor="_Toc272681238" w:history="1">
+      <w:hyperlink w:anchor="_Toc272684264" w:history="1">
         <w:r>
           <w:rPr>
             <w:rStyle w:val="Hipervnculo"/>
             <w:noProof/>
-            <w:highlight w:val="yellow"/>
             <w:lang w:val="es-AR"/>
           </w:rPr>
           <w:t>Herramientas</w:t>
@@ -2832,7 +2883,7 @@
             <w:noProof/>
             <w:webHidden/>
           </w:rPr>
-          <w:instrText xml:space="preserve"> PAGEREF _Toc272681238 \h </w:instrText>
+          <w:instrText xml:space="preserve"> PAGEREF _Toc272684264 \h </w:instrText>
         </w:r>
         <w:r>
           <w:rPr>
@@ -2870,7 +2921,7 @@
           <w:tab w:val="right" w:leader="dot" w:pos="8495"/>
         </w:tabs>
         <w:rPr>
-          <w:rFonts w:cstheme="minorBidi"/>
+          <w:rFonts w:cs="Times New Roman"/>
           <w:smallCaps w:val="0"/>
           <w:noProof/>
           <w:sz w:val="22"/>
@@ -2878,12 +2929,11 @@
           <w:lang w:val="es-AR" w:eastAsia="es-AR" w:bidi="ar-SA"/>
         </w:rPr>
       </w:pPr>
-      <w:hyperlink w:anchor="_Toc272681239" w:history="1">
+      <w:hyperlink w:anchor="_Toc272684265" w:history="1">
         <w:r>
           <w:rPr>
             <w:rStyle w:val="Hipervnculo"/>
             <w:noProof/>
-            <w:highlight w:val="yellow"/>
             <w:lang w:val="es-AR"/>
           </w:rPr>
           <w:t>Estimaciones y Presupuesto</w:t>
@@ -2907,7 +2957,7 @@
             <w:noProof/>
             <w:webHidden/>
           </w:rPr>
-          <w:instrText xml:space="preserve"> PAGEREF _Toc272681239 \h </w:instrText>
+          <w:instrText xml:space="preserve"> PAGEREF _Toc272684265 \h </w:instrText>
         </w:r>
         <w:r>
           <w:rPr>
@@ -2945,7 +2995,7 @@
           <w:tab w:val="right" w:leader="dot" w:pos="8495"/>
         </w:tabs>
         <w:rPr>
-          <w:rFonts w:cstheme="minorBidi"/>
+          <w:rFonts w:cs="Times New Roman"/>
           <w:smallCaps w:val="0"/>
           <w:noProof/>
           <w:sz w:val="22"/>
@@ -2953,12 +3003,11 @@
           <w:lang w:val="es-AR" w:eastAsia="es-AR" w:bidi="ar-SA"/>
         </w:rPr>
       </w:pPr>
-      <w:hyperlink w:anchor="_Toc272681240" w:history="1">
+      <w:hyperlink w:anchor="_Toc272684266" w:history="1">
         <w:r>
           <w:rPr>
             <w:rStyle w:val="Hipervnculo"/>
             <w:noProof/>
-            <w:highlight w:val="yellow"/>
             <w:lang w:val="es-AR"/>
           </w:rPr>
           <w:t>Cronograma</w:t>
@@ -2982,7 +3031,7 @@
             <w:noProof/>
             <w:webHidden/>
           </w:rPr>
-          <w:instrText xml:space="preserve"> PAGEREF _Toc272681240 \h </w:instrText>
+          <w:instrText xml:space="preserve"> PAGEREF _Toc272684266 \h </w:instrText>
         </w:r>
         <w:r>
           <w:rPr>
@@ -3020,7 +3069,7 @@
           <w:tab w:val="right" w:leader="dot" w:pos="8495"/>
         </w:tabs>
         <w:rPr>
-          <w:rFonts w:cstheme="minorBidi"/>
+          <w:rFonts w:cs="Times New Roman"/>
           <w:b w:val="0"/>
           <w:bCs w:val="0"/>
           <w:caps w:val="0"/>
@@ -3030,12 +3079,11 @@
           <w:lang w:val="es-AR" w:eastAsia="es-AR" w:bidi="ar-SA"/>
         </w:rPr>
       </w:pPr>
-      <w:hyperlink w:anchor="_Toc272681241" w:history="1">
+      <w:hyperlink w:anchor="_Toc272684267" w:history="1">
         <w:r>
           <w:rPr>
             <w:rStyle w:val="Hipervnculo"/>
             <w:noProof/>
-            <w:highlight w:val="yellow"/>
             <w:lang w:val="es-AR"/>
           </w:rPr>
           <w:t>Apéndice</w:t>
@@ -3059,7 +3107,7 @@
             <w:noProof/>
             <w:webHidden/>
           </w:rPr>
-          <w:instrText xml:space="preserve"> PAGEREF _Toc272681241 \h </w:instrText>
+          <w:instrText xml:space="preserve"> PAGEREF _Toc272684267 \h </w:instrText>
         </w:r>
         <w:r>
           <w:rPr>
@@ -3096,7 +3144,7 @@
       </w:pPr>
       <w:r>
         <w:rPr>
-          <w:rFonts w:cstheme="minorHAnsi"/>
+          <w:rFonts w:cs="Calibri"/>
           <w:sz w:val="20"/>
           <w:szCs w:val="20"/>
         </w:rPr>
@@ -3136,12 +3184,11 @@
       <w:bookmarkStart w:id="12" w:name="_Toc259137206"/>
       <w:bookmarkStart w:id="13" w:name="_Toc264447348"/>
       <w:bookmarkStart w:id="14" w:name="_Toc272680719"/>
-      <w:bookmarkStart w:id="15" w:name="_Toc272681215"/>
-      <w:r>
-        <w:rPr>
-          <w:lang w:val="es-AR"/>
-        </w:rPr>
-        <w:lastRenderedPageBreak/>
+      <w:bookmarkStart w:id="15" w:name="_Toc272684241"/>
+      <w:r>
+        <w:rPr>
+          <w:lang w:val="es-AR"/>
+        </w:rPr>
         <w:t>Destinatarios</w:t>
       </w:r>
       <w:bookmarkEnd w:id="11"/>
@@ -3230,7 +3277,7 @@
       <w:bookmarkStart w:id="17" w:name="_Toc259137207"/>
       <w:bookmarkStart w:id="18" w:name="_Toc264447349"/>
       <w:bookmarkStart w:id="19" w:name="_Toc272680720"/>
-      <w:bookmarkStart w:id="20" w:name="_Toc272681216"/>
+      <w:bookmarkStart w:id="20" w:name="_Toc272684242"/>
       <w:r>
         <w:rPr>
           <w:lang w:val="es-AR"/>
@@ -3474,7 +3521,6 @@
         <w:pStyle w:val="Ttulo1"/>
         <w:spacing w:before="0" w:line="240" w:lineRule="auto"/>
         <w:rPr>
-          <w:highlight w:val="yellow"/>
           <w:lang w:val="es-ES"/>
         </w:rPr>
       </w:pPr>
@@ -3482,10 +3528,9 @@
       <w:bookmarkStart w:id="22" w:name="_Toc259137208"/>
       <w:bookmarkStart w:id="23" w:name="_Toc264447350"/>
       <w:bookmarkStart w:id="24" w:name="_Toc272680721"/>
-      <w:bookmarkStart w:id="25" w:name="_Toc272681217"/>
-      <w:r>
-        <w:rPr>
-          <w:highlight w:val="yellow"/>
+      <w:bookmarkStart w:id="25" w:name="_Toc272684243"/>
+      <w:r>
+        <w:rPr>
           <w:lang w:val="es-ES"/>
         </w:rPr>
         <w:t>Usuarios e interesados</w:t>
@@ -3494,19 +3539,23 @@
       <w:bookmarkEnd w:id="22"/>
       <w:bookmarkEnd w:id="23"/>
       <w:bookmarkEnd w:id="24"/>
+      <w:r>
+        <w:rPr>
+          <w:lang w:val="es-ES"/>
+        </w:rPr>
+        <w:t xml:space="preserve"> (Stakeholders)</w:t>
+      </w:r>
       <w:bookmarkEnd w:id="25"/>
     </w:p>
     <w:p>
       <w:pPr>
         <w:spacing w:after="0" w:line="240" w:lineRule="auto"/>
         <w:rPr>
-          <w:highlight w:val="yellow"/>
-          <w:lang w:val="es-AR"/>
-        </w:rPr>
-      </w:pPr>
-      <w:r>
-        <w:rPr>
-          <w:highlight w:val="yellow"/>
+          <w:lang w:val="es-AR"/>
+        </w:rPr>
+      </w:pPr>
+      <w:r>
+        <w:rPr>
           <w:lang w:val="es-AR"/>
         </w:rPr>
         <w:t>En esta sección se identifican los principales perfiles de usuarios e interesados del sistema y las principales necesidades de cada uno aunque sin entrar en detalle sobre requerimientos específicos que puedan necesitar cada uno de ellos en forma individual.</w:t>
@@ -3517,7 +3566,6 @@
         <w:pStyle w:val="Ttulo2"/>
         <w:spacing w:before="0" w:line="240" w:lineRule="auto"/>
         <w:rPr>
-          <w:highlight w:val="yellow"/>
           <w:lang w:val="es-AR"/>
         </w:rPr>
       </w:pPr>
@@ -3525,10 +3573,9 @@
       <w:bookmarkStart w:id="27" w:name="_Toc259137209"/>
       <w:bookmarkStart w:id="28" w:name="_Toc264447351"/>
       <w:bookmarkStart w:id="29" w:name="_Toc272680722"/>
-      <w:bookmarkStart w:id="30" w:name="_Toc272681218"/>
-      <w:r>
-        <w:rPr>
-          <w:highlight w:val="yellow"/>
+      <w:bookmarkStart w:id="30" w:name="_Toc272684244"/>
+      <w:r>
+        <w:rPr>
           <w:lang w:val="es-AR"/>
         </w:rPr>
         <w:t>Interesados</w:t>
@@ -3543,13 +3590,11 @@
       <w:pPr>
         <w:spacing w:after="0" w:line="240" w:lineRule="auto"/>
         <w:rPr>
-          <w:highlight w:val="yellow"/>
-          <w:lang w:val="es-AR"/>
-        </w:rPr>
-      </w:pPr>
-      <w:r>
-        <w:rPr>
-          <w:highlight w:val="yellow"/>
+          <w:lang w:val="es-AR"/>
+        </w:rPr>
+      </w:pPr>
+      <w:r>
+        <w:rPr>
           <w:lang w:val="es-AR"/>
         </w:rPr>
         <w:t>Existe un número de interesados que no necesariamente son usuarios del sistema. A continuación se presenta un listado de estos interesados identificados, indicando cuales serán además usuarios. También se especifican las responsabilidades de cada interesado.</w:t>
@@ -3557,11 +3602,22 @@
     </w:p>
     <w:p>
       <w:pPr>
+        <w:spacing w:after="0" w:line="240" w:lineRule="auto"/>
+        <w:rPr>
+          <w:b/>
+          <w:lang w:val="es-AR"/>
+        </w:rPr>
+      </w:pPr>
+    </w:p>
+    <w:p>
+      <w:pPr>
+        <w:autoSpaceDE w:val="0"/>
+        <w:autoSpaceDN w:val="0"/>
+        <w:adjustRightInd w:val="0"/>
         <w:spacing w:after="0" w:line="240" w:lineRule="auto"/>
         <w:rPr>
           <w:rFonts w:cs="Arial"/>
           <w:b/>
-          <w:highlight w:val="yellow"/>
           <w:lang w:val="es-AR"/>
         </w:rPr>
       </w:pPr>
@@ -3569,26 +3625,163 @@
         <w:rPr>
           <w:rFonts w:cs="Arial"/>
           <w:b/>
-          <w:highlight w:val="yellow"/>
-          <w:lang w:val="es-AR"/>
-        </w:rPr>
-        <w:t>Comisión Directiva de la Federación de Hockey</w:t>
-      </w:r>
-    </w:p>
-    <w:p>
-      <w:pPr>
-        <w:spacing w:after="0" w:line="240" w:lineRule="auto"/>
-        <w:rPr>
-          <w:highlight w:val="yellow"/>
-          <w:lang w:val="es-AR"/>
-        </w:rPr>
-      </w:pPr>
-      <w:r>
-        <w:rPr>
-          <w:highlight w:val="yellow"/>
-          <w:lang w:val="es-AR"/>
-        </w:rPr>
-        <w:t>La comisión directiva es la principal impulsora de la creación del nuevo sistema. Han recibido quejas de los clubes y además conocen por propia experiencia, de los altos costos de la administración de las planillas. Como máximos responsables de la federación de Hockey quieren que el sistema se implemente exitosamente y ayude en las tareas de todos los interesados, además de permitir un mejor control de los clubes para evitar practicas antideportivas.</w:t>
+          <w:lang w:val="es-AR"/>
+        </w:rPr>
+        <w:t>Comisión Directiva</w:t>
+      </w:r>
+      <w:r>
+        <w:rPr>
+          <w:rFonts w:cs="Arial"/>
+          <w:b/>
+          <w:lang w:val="es-AR"/>
+        </w:rPr>
+        <w:t xml:space="preserve"> del Call Center</w:t>
+      </w:r>
+    </w:p>
+    <w:p>
+      <w:pPr>
+        <w:spacing w:after="0" w:line="240" w:lineRule="auto"/>
+        <w:rPr>
+          <w:rFonts w:cs="Arial"/>
+          <w:b/>
+          <w:lang w:val="es-AR"/>
+        </w:rPr>
+      </w:pPr>
+      <w:r>
+        <w:rPr>
+          <w:lang w:val="es-AR"/>
+        </w:rPr>
+        <w:t>La com</w:t>
+      </w:r>
+      <w:r>
+        <w:rPr>
+          <w:lang w:val="es-AR"/>
+        </w:rPr>
+        <w:t xml:space="preserve">isión directiva es la </w:t>
+      </w:r>
+      <w:r>
+        <w:rPr>
+          <w:lang w:val="es-AR"/>
+        </w:rPr>
+        <w:t xml:space="preserve">impulsora de la creación del nuevo sistema. </w:t>
+      </w:r>
+      <w:r>
+        <w:rPr>
+          <w:lang w:val="es-AR"/>
+        </w:rPr>
+        <w:t>Q</w:t>
+      </w:r>
+      <w:r>
+        <w:rPr>
+          <w:lang w:val="es-AR"/>
+        </w:rPr>
+        <w:t>uieren que el sistema se implemente exitosamente y ayude en las tareas de todos los interesados, además de permiti</w:t>
+      </w:r>
+      <w:r>
+        <w:rPr>
+          <w:lang w:val="es-AR"/>
+        </w:rPr>
+        <w:t>r un mejor control de las campañas</w:t>
+      </w:r>
+      <w:r>
+        <w:rPr>
+          <w:lang w:val="es-AR"/>
+        </w:rPr>
+        <w:t>.</w:t>
+      </w:r>
+      <w:r>
+        <w:rPr>
+          <w:lang w:val="es-AR"/>
+        </w:rPr>
+        <w:t xml:space="preserve"> El sistema permitirá</w:t>
+      </w:r>
+      <w:r>
+        <w:rPr>
+          <w:lang w:val="es-AR"/>
+        </w:rPr>
+        <w:t xml:space="preserve"> a la Compañía</w:t>
+      </w:r>
+      <w:r>
+        <w:rPr>
+          <w:lang w:val="es-AR"/>
+        </w:rPr>
+        <w:t>:</w:t>
+      </w:r>
+    </w:p>
+    <w:p>
+      <w:pPr>
+        <w:numPr>
+          <w:ilvl w:val="0"/>
+          <w:numId w:val="22"/>
+        </w:numPr>
+        <w:autoSpaceDE w:val="0"/>
+        <w:autoSpaceDN w:val="0"/>
+        <w:adjustRightInd w:val="0"/>
+        <w:spacing w:after="0" w:line="240" w:lineRule="auto"/>
+        <w:rPr>
+          <w:rFonts w:cs="Arial"/>
+          <w:lang w:val="es-AR"/>
+        </w:rPr>
+      </w:pPr>
+      <w:r>
+        <w:rPr>
+          <w:rFonts w:cs="Arial"/>
+          <w:lang w:val="es-AR"/>
+        </w:rPr>
+        <w:t>Ayudar con la liquidación de sueldos fijos y variables de los Agentes</w:t>
+      </w:r>
+    </w:p>
+    <w:p>
+      <w:pPr>
+        <w:numPr>
+          <w:ilvl w:val="0"/>
+          <w:numId w:val="21"/>
+        </w:numPr>
+        <w:autoSpaceDE w:val="0"/>
+        <w:autoSpaceDN w:val="0"/>
+        <w:adjustRightInd w:val="0"/>
+        <w:spacing w:after="0" w:line="240" w:lineRule="auto"/>
+        <w:rPr>
+          <w:rFonts w:cs="Arial"/>
+          <w:lang w:val="es-AR"/>
+        </w:rPr>
+      </w:pPr>
+      <w:r>
+        <w:rPr>
+          <w:rFonts w:cs="Arial"/>
+          <w:lang w:val="es-AR"/>
+        </w:rPr>
+        <w:t>Monitorear la performance de sus empleados</w:t>
+      </w:r>
+    </w:p>
+    <w:p>
+      <w:pPr>
+        <w:numPr>
+          <w:ilvl w:val="0"/>
+          <w:numId w:val="21"/>
+        </w:numPr>
+        <w:autoSpaceDE w:val="0"/>
+        <w:autoSpaceDN w:val="0"/>
+        <w:adjustRightInd w:val="0"/>
+        <w:spacing w:after="0" w:line="240" w:lineRule="auto"/>
+        <w:rPr>
+          <w:rFonts w:cs="Arial"/>
+          <w:lang w:val="es-AR"/>
+        </w:rPr>
+      </w:pPr>
+      <w:r>
+        <w:rPr>
+          <w:rFonts w:cs="Arial"/>
+          <w:lang w:val="es-AR"/>
+        </w:rPr>
+        <w:t>Visualizar tendencias para poder tomar acciones correctivas sobre las campañas activas</w:t>
+      </w:r>
+      <w:r>
+        <w:rPr>
+          <w:rFonts w:cs="Arial"/>
+          <w:lang w:val="es-AR"/>
+        </w:rPr>
+        <w:t>.</w:t>
       </w:r>
     </w:p>
     <w:p>
@@ -3596,14 +3789,12 @@
         <w:spacing w:after="0" w:line="240" w:lineRule="auto"/>
         <w:rPr>
           <w:i/>
-          <w:highlight w:val="yellow"/>
           <w:lang w:val="es-AR"/>
         </w:rPr>
       </w:pPr>
       <w:r>
         <w:rPr>
           <w:i/>
-          <w:highlight w:val="yellow"/>
           <w:lang w:val="es-AR"/>
         </w:rPr>
         <w:t>Responsabilidades</w:t>
@@ -3618,13 +3809,11 @@
         </w:numPr>
         <w:spacing w:after="0" w:line="240" w:lineRule="auto"/>
         <w:rPr>
-          <w:highlight w:val="yellow"/>
-          <w:lang w:val="es-AR"/>
-        </w:rPr>
-      </w:pPr>
-      <w:r>
-        <w:rPr>
-          <w:highlight w:val="yellow"/>
+          <w:lang w:val="es-AR"/>
+        </w:rPr>
+      </w:pPr>
+      <w:r>
+        <w:rPr>
           <w:lang w:val="es-AR"/>
         </w:rPr>
         <w:t>Ayudar en el relevamiento del sistema, estando disponible para cualquier consulta relativa al negocio.</w:t>
@@ -3634,34 +3823,115 @@
       <w:pPr>
         <w:spacing w:after="0" w:line="240" w:lineRule="auto"/>
         <w:rPr>
-          <w:highlight w:val="yellow"/>
-          <w:lang w:val="es-AR"/>
-        </w:rPr>
-      </w:pPr>
-      <w:r>
+          <w:b/>
+          <w:lang w:val="es-AR"/>
+        </w:rPr>
+      </w:pPr>
+    </w:p>
+    <w:p>
+      <w:pPr>
+        <w:pStyle w:val="Prrafodelista"/>
+        <w:spacing w:after="0" w:line="240" w:lineRule="auto"/>
+        <w:ind w:left="0"/>
+        <w:rPr>
+          <w:b/>
+        </w:rPr>
+      </w:pPr>
+      <w:r>
+        <w:rPr>
+          <w:b/>
+          <w:lang w:val="es-ES"/>
+        </w:rPr>
+        <w:t>Clientes</w:t>
+      </w:r>
+    </w:p>
+    <w:p>
+      <w:pPr>
+        <w:autoSpaceDE w:val="0"/>
+        <w:autoSpaceDN w:val="0"/>
+        <w:adjustRightInd w:val="0"/>
+        <w:spacing w:after="0" w:line="240" w:lineRule="auto"/>
         <w:rPr>
           <w:rFonts w:cs="Arial"/>
-          <w:b/>
-          <w:highlight w:val="yellow"/>
-          <w:lang w:val="es-AR"/>
-        </w:rPr>
-        <w:t>Empleado de la Federación (Usuarios)</w:t>
-      </w:r>
-    </w:p>
-    <w:p>
-      <w:pPr>
-        <w:spacing w:after="0" w:line="240" w:lineRule="auto"/>
-        <w:rPr>
-          <w:highlight w:val="yellow"/>
-          <w:lang w:val="es-AR"/>
-        </w:rPr>
-      </w:pPr>
-      <w:r>
-        <w:rPr>
-          <w:highlight w:val="yellow"/>
-          <w:lang w:val="es-AR"/>
-        </w:rPr>
-        <w:t>El empleado de la federación es el encargado de consolidar toda la información de las planillas de los partidos y validar que la información sea correcta. Además será el encargado de administrar la información del sistema (usuarios, clubes, jugadores etc.).Va a ser el usuario más frecuente del sistema y es probable que tenga algunos conocimientos de informática. Hoy en día realiza todo el proceso manualmente y si bien puede hacer su trabajo correctamente, está interesado en el sistema para que este facilite y agilice su trabajo diario.</w:t>
+          <w:lang w:val="es-AR"/>
+        </w:rPr>
+      </w:pPr>
+      <w:r>
+        <w:rPr>
+          <w:rFonts w:cs="Arial"/>
+          <w:lang w:val="es-AR"/>
+        </w:rPr>
+        <w:t>Aquellos</w:t>
+      </w:r>
+      <w:r>
+        <w:rPr>
+          <w:rFonts w:cs="Arial"/>
+          <w:lang w:val="es-AR"/>
+        </w:rPr>
+        <w:t xml:space="preserve"> </w:t>
+      </w:r>
+      <w:r>
+        <w:rPr>
+          <w:rFonts w:cs="Arial"/>
+          <w:lang w:val="es-AR"/>
+        </w:rPr>
+        <w:t>que contratan los servicios del C</w:t>
+      </w:r>
+      <w:r>
+        <w:rPr>
+          <w:rFonts w:cs="Arial"/>
+          <w:lang w:val="es-AR"/>
+        </w:rPr>
+        <w:t xml:space="preserve">all </w:t>
+      </w:r>
+      <w:r>
+        <w:rPr>
+          <w:rFonts w:cs="Arial"/>
+          <w:lang w:val="es-AR"/>
+        </w:rPr>
+        <w:t>C</w:t>
+      </w:r>
+      <w:r>
+        <w:rPr>
+          <w:rFonts w:cs="Arial"/>
+          <w:lang w:val="es-AR"/>
+        </w:rPr>
+        <w:t>enter. Por ej</w:t>
+      </w:r>
+      <w:r>
+        <w:rPr>
+          <w:rFonts w:cs="Arial"/>
+          <w:lang w:val="es-AR"/>
+        </w:rPr>
+        <w:t>emplo, Tarjeta N</w:t>
+      </w:r>
+      <w:r>
+        <w:rPr>
+          <w:rFonts w:cs="Arial"/>
+          <w:lang w:val="es-AR"/>
+        </w:rPr>
+        <w:t>aranja contrata</w:t>
+      </w:r>
+      <w:r>
+        <w:rPr>
+          <w:rFonts w:cs="Arial"/>
+          <w:lang w:val="es-AR"/>
+        </w:rPr>
+        <w:t xml:space="preserve"> nuestro C</w:t>
+      </w:r>
+      <w:r>
+        <w:rPr>
+          <w:rFonts w:cs="Arial"/>
+          <w:lang w:val="es-AR"/>
+        </w:rPr>
+        <w:t>all para lanzar una campaña de venta de nuevas tarjetas de créditos.</w:t>
+      </w:r>
+      <w:r>
+        <w:rPr>
+          <w:rFonts w:cs="Arial"/>
+          <w:lang w:val="es-AR"/>
+        </w:rPr>
+        <w:t xml:space="preserve">  Están muy interesados en el sistema ya que con el mismo tendrán una herramienta para seleccionar los supervisores y agentes más aptos para sus campañas, de acuerdo a las métricas definidas.</w:t>
       </w:r>
     </w:p>
     <w:p>
@@ -3669,14 +3939,12 @@
         <w:spacing w:after="0" w:line="240" w:lineRule="auto"/>
         <w:rPr>
           <w:i/>
-          <w:highlight w:val="yellow"/>
           <w:lang w:val="es-AR"/>
         </w:rPr>
       </w:pPr>
       <w:r>
         <w:rPr>
           <w:i/>
-          <w:highlight w:val="yellow"/>
           <w:lang w:val="es-AR"/>
         </w:rPr>
         <w:t>Responsabilidades</w:t>
@@ -3691,15 +3959,14 @@
         </w:numPr>
         <w:spacing w:after="0" w:line="240" w:lineRule="auto"/>
         <w:rPr>
-          <w:highlight w:val="yellow"/>
-          <w:lang w:val="es-AR"/>
-        </w:rPr>
-      </w:pPr>
-      <w:r>
-        <w:rPr>
-          <w:highlight w:val="yellow"/>
-          <w:lang w:val="es-AR"/>
-        </w:rPr>
+          <w:lang w:val="es-AR"/>
+        </w:rPr>
+      </w:pPr>
+      <w:r>
+        <w:rPr>
+          <w:lang w:val="es-AR"/>
+        </w:rPr>
+        <w:lastRenderedPageBreak/>
         <w:t>Ayudar en el relevamiento del sistema, estando disponible para cualquier consulta relativa al negocio.</w:t>
       </w:r>
     </w:p>
@@ -3712,16 +3979,97 @@
         </w:numPr>
         <w:spacing w:after="0" w:line="240" w:lineRule="auto"/>
         <w:rPr>
-          <w:highlight w:val="yellow"/>
-          <w:lang w:val="es-AR"/>
-        </w:rPr>
-      </w:pPr>
-      <w:r>
-        <w:rPr>
-          <w:highlight w:val="yellow"/>
-          <w:lang w:val="es-AR"/>
-        </w:rPr>
-        <w:t>Aprender a utilizar el sistema una vez implementado.</w:t>
+          <w:lang w:val="es-AR"/>
+        </w:rPr>
+      </w:pPr>
+      <w:r>
+        <w:rPr>
+          <w:lang w:val="es-AR"/>
+        </w:rPr>
+        <w:t>Brindar información en archivos con formatos prede</w:t>
+      </w:r>
+      <w:r>
+        <w:rPr>
+          <w:lang w:val="es-AR"/>
+        </w:rPr>
+        <w:t>finidos</w:t>
+      </w:r>
+      <w:r>
+        <w:rPr>
+          <w:lang w:val="es-AR"/>
+        </w:rPr>
+        <w:t>, a fin de cargarla en SelfManagement.</w:t>
+      </w:r>
+    </w:p>
+    <w:p>
+      <w:pPr>
+        <w:autoSpaceDE w:val="0"/>
+        <w:autoSpaceDN w:val="0"/>
+        <w:adjustRightInd w:val="0"/>
+        <w:spacing w:after="0" w:line="240" w:lineRule="auto"/>
+        <w:rPr>
+          <w:rFonts w:cs="Arial"/>
+          <w:lang w:val="es-AR"/>
+        </w:rPr>
+      </w:pPr>
+    </w:p>
+    <w:p>
+      <w:pPr>
+        <w:spacing w:after="0" w:line="240" w:lineRule="auto"/>
+        <w:rPr>
+          <w:b/>
+          <w:lang w:val="es-AR"/>
+        </w:rPr>
+      </w:pPr>
+    </w:p>
+    <w:p>
+      <w:pPr>
+        <w:spacing w:after="0" w:line="240" w:lineRule="auto"/>
+        <w:rPr>
+          <w:rFonts w:cs="Arial"/>
+          <w:b/>
+          <w:lang w:val="es-AR"/>
+        </w:rPr>
+      </w:pPr>
+      <w:r>
+        <w:rPr>
+          <w:rFonts w:cs="Arial"/>
+          <w:b/>
+          <w:lang w:val="es-AR"/>
+        </w:rPr>
+        <w:t>Jefes de Cuenta (Usuarios)</w:t>
+      </w:r>
+    </w:p>
+    <w:p>
+      <w:pPr>
+        <w:spacing w:after="0" w:line="240" w:lineRule="auto"/>
+        <w:rPr>
+          <w:rFonts w:cs="Arial"/>
+          <w:lang w:val="es-AR"/>
+        </w:rPr>
+      </w:pPr>
+      <w:r>
+        <w:rPr>
+          <w:rFonts w:cs="Arial"/>
+          <w:lang w:val="es-AR"/>
+        </w:rPr>
+        <w:t>Los Jefes de Cuenta son los responsables frente a un cliente del Call Center. Están interesados en el sistema ya que desean conocer las métricas históricas a fin de tener más información para la asignación de supervisores a campañas.</w:t>
+      </w:r>
+    </w:p>
+    <w:p>
+      <w:pPr>
+        <w:spacing w:after="0" w:line="240" w:lineRule="auto"/>
+        <w:rPr>
+          <w:i/>
+          <w:lang w:val="es-AR"/>
+        </w:rPr>
+      </w:pPr>
+      <w:r>
+        <w:rPr>
+          <w:i/>
+          <w:lang w:val="es-AR"/>
+        </w:rPr>
+        <w:t>Responsabilidades</w:t>
       </w:r>
     </w:p>
     <w:p>
@@ -3733,80 +4081,14 @@
         </w:numPr>
         <w:spacing w:after="0" w:line="240" w:lineRule="auto"/>
         <w:rPr>
-          <w:highlight w:val="yellow"/>
-          <w:lang w:val="es-AR"/>
-        </w:rPr>
-      </w:pPr>
-      <w:r>
-        <w:rPr>
-          <w:highlight w:val="yellow"/>
-          <w:lang w:val="es-AR"/>
-        </w:rPr>
-        <w:lastRenderedPageBreak/>
-        <w:t>Utilizar el sistema responsablemente, siguiendo las instrucciones del manual de usuario.</w:t>
-      </w:r>
-    </w:p>
-    <w:p>
-      <w:pPr>
-        <w:spacing w:after="0" w:line="240" w:lineRule="auto"/>
-        <w:rPr>
-          <w:rFonts w:cs="Arial"/>
-          <w:b/>
-          <w:highlight w:val="yellow"/>
-          <w:lang w:val="es-AR"/>
-        </w:rPr>
-      </w:pPr>
-      <w:r>
-        <w:rPr>
-          <w:rFonts w:cs="Arial"/>
-          <w:b/>
-          <w:highlight w:val="yellow"/>
-          <w:lang w:val="es-AR"/>
-        </w:rPr>
-        <w:t>Delegados de los clubes (Usuarios)</w:t>
-      </w:r>
-    </w:p>
-    <w:p>
-      <w:pPr>
-        <w:spacing w:after="0" w:line="240" w:lineRule="auto"/>
-        <w:rPr>
-          <w:highlight w:val="yellow"/>
-          <w:lang w:val="es-AR"/>
-        </w:rPr>
-      </w:pPr>
-      <w:r>
-        <w:rPr>
-          <w:rFonts w:cs="Arial"/>
-          <w:i/>
-          <w:highlight w:val="yellow"/>
-          <w:lang w:val="es-AR"/>
-        </w:rPr>
-        <w:t xml:space="preserve"> </w:t>
-      </w:r>
-      <w:r>
-        <w:rPr>
-          <w:highlight w:val="yellow"/>
-          <w:lang w:val="es-AR"/>
-        </w:rPr>
-        <w:t>Cada club tiene un único delegado encargado de presentar las listas de buena fe de los equipos, imprimir las planillas para los encuentros y cargarlas en el sistema, entre otras cosas. Está interesado en el éxito del sistema ya que gracias este podrá reducir los gastos de administración de su club. El delegado del club no necesariamente tiene un buen manejo de la PC, con lo cual desea que el sistema sea intuitivo y amigable para su rápido y correcto uso.</w:t>
-      </w:r>
-    </w:p>
-    <w:p>
-      <w:pPr>
-        <w:spacing w:after="0" w:line="240" w:lineRule="auto"/>
-        <w:rPr>
-          <w:i/>
-          <w:highlight w:val="yellow"/>
-          <w:lang w:val="es-AR"/>
-        </w:rPr>
-      </w:pPr>
-      <w:r>
-        <w:rPr>
-          <w:i/>
-          <w:highlight w:val="yellow"/>
-          <w:lang w:val="es-AR"/>
-        </w:rPr>
-        <w:t>Responsabilidades</w:t>
+          <w:lang w:val="es-AR"/>
+        </w:rPr>
+      </w:pPr>
+      <w:r>
+        <w:rPr>
+          <w:lang w:val="es-AR"/>
+        </w:rPr>
+        <w:t>Ayudar en el relevamiento del sistema, estando disponible para cualquier consulta relativa al negocio.</w:t>
       </w:r>
     </w:p>
     <w:p>
@@ -3818,13 +4100,11 @@
         </w:numPr>
         <w:spacing w:after="0" w:line="240" w:lineRule="auto"/>
         <w:rPr>
-          <w:highlight w:val="yellow"/>
-          <w:lang w:val="es-AR"/>
-        </w:rPr>
-      </w:pPr>
-      <w:r>
-        <w:rPr>
-          <w:highlight w:val="yellow"/>
+          <w:lang w:val="es-AR"/>
+        </w:rPr>
+      </w:pPr>
+      <w:r>
+        <w:rPr>
           <w:lang w:val="es-AR"/>
         </w:rPr>
         <w:t>Aprender a utilizar el sistema una vez implementado.</w:t>
@@ -3839,13 +4119,11 @@
         </w:numPr>
         <w:spacing w:after="0" w:line="240" w:lineRule="auto"/>
         <w:rPr>
-          <w:highlight w:val="yellow"/>
-          <w:lang w:val="es-AR"/>
-        </w:rPr>
-      </w:pPr>
-      <w:r>
-        <w:rPr>
-          <w:highlight w:val="yellow"/>
+          <w:lang w:val="es-AR"/>
+        </w:rPr>
+      </w:pPr>
+      <w:r>
+        <w:rPr>
           <w:lang w:val="es-AR"/>
         </w:rPr>
         <w:t>Utilizar el sistema responsablemente, siguiendo las instrucciones del manual de usuario.</w:t>
@@ -3853,39 +4131,346 @@
     </w:p>
     <w:p>
       <w:pPr>
+        <w:pStyle w:val="Prrafodelista"/>
+        <w:numPr>
+          <w:ilvl w:val="0"/>
+          <w:numId w:val="17"/>
+        </w:numPr>
         <w:spacing w:after="0" w:line="240" w:lineRule="auto"/>
         <w:rPr>
           <w:rFonts w:cs="Arial"/>
           <w:b/>
-          <w:highlight w:val="yellow"/>
-          <w:lang w:val="es-AR"/>
-        </w:rPr>
-      </w:pPr>
-      <w:r>
+          <w:lang w:val="es-AR"/>
+        </w:rPr>
+      </w:pPr>
+      <w:r>
+        <w:t>Cargar campañas, métricas y umbrales.</w:t>
+      </w:r>
+    </w:p>
+    <w:p>
+      <w:pPr>
+        <w:spacing w:after="0" w:line="240" w:lineRule="auto"/>
+        <w:rPr>
+          <w:b/>
+          <w:lang w:val="es-AR"/>
+        </w:rPr>
+      </w:pPr>
+    </w:p>
+    <w:p>
+      <w:pPr>
+        <w:autoSpaceDE w:val="0"/>
+        <w:autoSpaceDN w:val="0"/>
+        <w:adjustRightInd w:val="0"/>
+        <w:spacing w:after="0" w:line="240" w:lineRule="auto"/>
+        <w:rPr>
+          <w:b/>
+          <w:lang w:val="es-AR"/>
+        </w:rPr>
+      </w:pPr>
+      <w:r>
+        <w:rPr>
+          <w:b/>
+          <w:lang w:val="es-AR"/>
+        </w:rPr>
+        <w:t>Supervisores (Usuarios)</w:t>
+      </w:r>
+    </w:p>
+    <w:p>
+      <w:pPr>
+        <w:autoSpaceDE w:val="0"/>
+        <w:autoSpaceDN w:val="0"/>
+        <w:adjustRightInd w:val="0"/>
+        <w:spacing w:after="0" w:line="240" w:lineRule="auto"/>
+        <w:rPr>
+          <w:lang w:val="es-AR"/>
+        </w:rPr>
+      </w:pPr>
+      <w:r>
+        <w:rPr>
+          <w:lang w:val="es-AR"/>
+        </w:rPr>
+        <w:t>Por</w:t>
+      </w:r>
+      <w:r>
+        <w:rPr>
+          <w:lang w:val="es-AR"/>
+        </w:rPr>
+        <w:t xml:space="preserve"> cada campaña hay un supervisor. Los mismos podrán v</w:t>
+      </w:r>
+      <w:r>
+        <w:t xml:space="preserve">isualizar datos de performance de sus supervisados y de la campaña en la que participan. </w:t>
+      </w:r>
+    </w:p>
+    <w:p>
+      <w:pPr>
+        <w:spacing w:after="0" w:line="240" w:lineRule="auto"/>
+        <w:rPr>
+          <w:i/>
+          <w:lang w:val="es-AR"/>
+        </w:rPr>
+      </w:pPr>
+      <w:r>
+        <w:rPr>
+          <w:i/>
+          <w:lang w:val="es-AR"/>
+        </w:rPr>
+        <w:t>Responsabilidades</w:t>
+      </w:r>
+    </w:p>
+    <w:p>
+      <w:pPr>
+        <w:pStyle w:val="Prrafodelista"/>
+        <w:numPr>
+          <w:ilvl w:val="0"/>
+          <w:numId w:val="17"/>
+        </w:numPr>
+        <w:spacing w:after="0" w:line="240" w:lineRule="auto"/>
+        <w:rPr>
+          <w:lang w:val="es-AR"/>
+        </w:rPr>
+      </w:pPr>
+      <w:r>
+        <w:rPr>
+          <w:lang w:val="es-AR"/>
+        </w:rPr>
+        <w:t>Ayudar en el relevamiento del sistema, estando disponible para cualquier consulta relativa al negocio.</w:t>
+      </w:r>
+    </w:p>
+    <w:p>
+      <w:pPr>
+        <w:pStyle w:val="Prrafodelista"/>
+        <w:numPr>
+          <w:ilvl w:val="0"/>
+          <w:numId w:val="17"/>
+        </w:numPr>
+        <w:spacing w:after="0" w:line="240" w:lineRule="auto"/>
+        <w:rPr>
+          <w:lang w:val="es-AR"/>
+        </w:rPr>
+      </w:pPr>
+      <w:r>
+        <w:rPr>
+          <w:lang w:val="es-AR"/>
+        </w:rPr>
+        <w:t>Aprender a utilizar el sistema una vez implementado.</w:t>
+      </w:r>
+    </w:p>
+    <w:p>
+      <w:pPr>
+        <w:pStyle w:val="Prrafodelista"/>
+        <w:numPr>
+          <w:ilvl w:val="0"/>
+          <w:numId w:val="17"/>
+        </w:numPr>
+        <w:spacing w:after="0" w:line="240" w:lineRule="auto"/>
+        <w:rPr>
+          <w:lang w:val="es-AR"/>
+        </w:rPr>
+      </w:pPr>
+      <w:r>
+        <w:rPr>
+          <w:lang w:val="es-AR"/>
+        </w:rPr>
+        <w:t>Utilizar el sistema responsablemente, siguiendo las instrucciones del manual de usuario.</w:t>
+      </w:r>
+    </w:p>
+    <w:p>
+      <w:pPr>
+        <w:spacing w:after="0" w:line="240" w:lineRule="auto"/>
+        <w:rPr>
+          <w:b/>
+          <w:lang w:val="es-AR"/>
+        </w:rPr>
+      </w:pPr>
+    </w:p>
+    <w:p>
+      <w:pPr>
+        <w:spacing w:after="0" w:line="240" w:lineRule="auto"/>
+        <w:rPr>
+          <w:b/>
+          <w:lang w:val="es-AR"/>
+        </w:rPr>
+      </w:pPr>
+      <w:r>
+        <w:rPr>
+          <w:b/>
+          <w:lang w:val="es-AR"/>
+        </w:rPr>
+        <w:t>Agentes (Usuarios)</w:t>
+      </w:r>
+    </w:p>
+    <w:p>
+      <w:pPr>
+        <w:autoSpaceDE w:val="0"/>
+        <w:autoSpaceDN w:val="0"/>
+        <w:adjustRightInd w:val="0"/>
+        <w:spacing w:after="0" w:line="240" w:lineRule="auto"/>
+        <w:rPr>
+          <w:lang w:val="es-AR"/>
+        </w:rPr>
+      </w:pPr>
+      <w:r>
+        <w:rPr>
+          <w:lang w:val="es-AR"/>
+        </w:rPr>
+        <w:t>Los</w:t>
+      </w:r>
+      <w:r>
+        <w:rPr>
+          <w:lang w:val="es-AR"/>
+        </w:rPr>
+        <w:t xml:space="preserve"> agente</w:t>
+      </w:r>
+      <w:r>
+        <w:rPr>
+          <w:lang w:val="es-AR"/>
+        </w:rPr>
+        <w:t xml:space="preserve">s del Call Center </w:t>
+      </w:r>
+      <w:r>
+        <w:rPr>
+          <w:lang w:val="es-AR"/>
+        </w:rPr>
+        <w:t>s</w:t>
+      </w:r>
+      <w:r>
+        <w:rPr>
+          <w:lang w:val="es-AR"/>
+        </w:rPr>
+        <w:t>on</w:t>
+      </w:r>
+      <w:r>
+        <w:rPr>
+          <w:lang w:val="es-AR"/>
+        </w:rPr>
+        <w:t xml:space="preserve"> quien</w:t>
+      </w:r>
+      <w:r>
+        <w:rPr>
+          <w:lang w:val="es-AR"/>
+        </w:rPr>
+        <w:t>es</w:t>
+      </w:r>
+      <w:r>
+        <w:rPr>
+          <w:lang w:val="es-AR"/>
+        </w:rPr>
+        <w:t xml:space="preserve"> recibe</w:t>
+      </w:r>
+      <w:r>
+        <w:rPr>
+          <w:lang w:val="es-AR"/>
+        </w:rPr>
+        <w:t>n</w:t>
+      </w:r>
+      <w:r>
+        <w:rPr>
+          <w:lang w:val="es-AR"/>
+        </w:rPr>
+        <w:t xml:space="preserve"> y realiza</w:t>
+      </w:r>
+      <w:r>
+        <w:rPr>
+          <w:lang w:val="es-AR"/>
+        </w:rPr>
+        <w:t>n</w:t>
+      </w:r>
+      <w:r>
+        <w:rPr>
+          <w:lang w:val="es-AR"/>
+        </w:rPr>
+        <w:t xml:space="preserve"> llamados. Cada uno de ellos está asignado a una campaña y</w:t>
+      </w:r>
+      <w:r>
+        <w:rPr>
+          <w:lang w:val="es-AR"/>
+        </w:rPr>
+        <w:t xml:space="preserve"> con SelfManagement podrán </w:t>
+      </w:r>
+      <w:r>
+        <w:rPr>
+          <w:lang w:val="es-AR"/>
+        </w:rPr>
+        <w:t>monitorear el estado actual de sus métricas y cuál sería su salario</w:t>
+      </w:r>
+      <w:r>
+        <w:rPr>
+          <w:lang w:val="es-AR"/>
+        </w:rPr>
+        <w:t xml:space="preserve"> </w:t>
+      </w:r>
+      <w:r>
+        <w:rPr>
+          <w:lang w:val="es-AR"/>
+        </w:rPr>
+        <w:t>de seguir la misma tendencia.</w:t>
+      </w:r>
+    </w:p>
+    <w:p>
+      <w:pPr>
+        <w:spacing w:after="0" w:line="240" w:lineRule="auto"/>
+        <w:rPr>
+          <w:i/>
+          <w:lang w:val="es-AR"/>
+        </w:rPr>
+      </w:pPr>
+      <w:r>
+        <w:rPr>
+          <w:i/>
+          <w:lang w:val="es-AR"/>
+        </w:rPr>
+        <w:t>Responsabilidades</w:t>
+      </w:r>
+    </w:p>
+    <w:p>
+      <w:pPr>
+        <w:pStyle w:val="Prrafodelista"/>
+        <w:numPr>
+          <w:ilvl w:val="0"/>
+          <w:numId w:val="17"/>
+        </w:numPr>
+        <w:spacing w:after="0" w:line="240" w:lineRule="auto"/>
+        <w:rPr>
+          <w:lang w:val="es-AR"/>
+        </w:rPr>
+      </w:pPr>
+      <w:r>
+        <w:rPr>
+          <w:lang w:val="es-AR"/>
+        </w:rPr>
+        <w:t>Aprender a utilizar el sistema una vez implementado.</w:t>
+      </w:r>
+    </w:p>
+    <w:p>
+      <w:pPr>
+        <w:pStyle w:val="Prrafodelista"/>
+        <w:numPr>
+          <w:ilvl w:val="0"/>
+          <w:numId w:val="17"/>
+        </w:numPr>
+        <w:spacing w:after="0" w:line="240" w:lineRule="auto"/>
+        <w:rPr>
+          <w:lang w:val="es-AR"/>
+        </w:rPr>
+      </w:pPr>
+      <w:r>
+        <w:rPr>
+          <w:lang w:val="es-AR"/>
+        </w:rPr>
+        <w:t>Utilizar el sistema responsablemente, siguiendo las instrucciones del manual de usuario.</w:t>
+      </w:r>
+    </w:p>
+    <w:p>
+      <w:pPr>
+        <w:autoSpaceDE w:val="0"/>
+        <w:autoSpaceDN w:val="0"/>
+        <w:adjustRightInd w:val="0"/>
+        <w:spacing w:after="0" w:line="240" w:lineRule="auto"/>
         <w:rPr>
           <w:rFonts w:cs="Arial"/>
-          <w:b/>
-          <w:highlight w:val="yellow"/>
-          <w:lang w:val="es-AR"/>
-        </w:rPr>
-        <w:t>Seguidores del Torneo de Hockey (Usuarios)</w:t>
-      </w:r>
-    </w:p>
-    <w:p>
-      <w:pPr>
-        <w:spacing w:after="0" w:line="240" w:lineRule="auto"/>
-        <w:rPr>
-          <w:highlight w:val="yellow"/>
-          <w:lang w:val="es-AR"/>
-        </w:rPr>
-      </w:pPr>
-      <w:r>
-        <w:rPr>
-          <w:highlight w:val="yellow"/>
-          <w:lang w:val="es-AR"/>
-        </w:rPr>
-        <w:t>El seguidor del torneo es un fan de alguno de los equipos o mismo un jugador. Quiere poder ver los más rápidamente posibles cuales fueron los resultados de los partidos y los detalles del mismo si es posible y las posiciones de los equipos. Además está interesado en el sistema ya que cree que gracias a este se podrán detectar más fácilmente conductas antideportivas de los clubes.</w:t>
-      </w:r>
+          <w:lang w:val="es-AR"/>
+        </w:rPr>
+      </w:pPr>
     </w:p>
     <w:p>
       <w:pPr>
@@ -3909,7 +4494,7 @@
       <w:bookmarkStart w:id="32" w:name="_Toc259137211"/>
       <w:bookmarkStart w:id="33" w:name="_Toc264447352"/>
       <w:bookmarkStart w:id="34" w:name="_Toc272680723"/>
-      <w:bookmarkStart w:id="35" w:name="_Toc272681219"/>
+      <w:bookmarkStart w:id="35" w:name="_Toc272684245"/>
       <w:r>
         <w:rPr>
           <w:highlight w:val="yellow"/>
@@ -3952,7 +4537,7 @@
       <w:bookmarkStart w:id="37" w:name="_Toc259137212"/>
       <w:bookmarkStart w:id="38" w:name="_Toc264447353"/>
       <w:bookmarkStart w:id="39" w:name="_Toc272680724"/>
-      <w:bookmarkStart w:id="40" w:name="_Toc272681220"/>
+      <w:bookmarkStart w:id="40" w:name="_Toc272684246"/>
       <w:r>
         <w:rPr>
           <w:highlight w:val="yellow"/>
@@ -3979,7 +4564,7 @@
       <w:bookmarkStart w:id="42" w:name="_Toc259137213"/>
       <w:bookmarkStart w:id="43" w:name="_Toc264447354"/>
       <w:bookmarkStart w:id="44" w:name="_Toc272680725"/>
-      <w:bookmarkStart w:id="45" w:name="_Toc272681221"/>
+      <w:bookmarkStart w:id="45" w:name="_Toc272684247"/>
       <w:r>
         <w:rPr>
           <w:highlight w:val="yellow"/>
@@ -4022,6 +4607,7 @@
           <w:highlight w:val="yellow"/>
           <w:lang w:val="es-AR"/>
         </w:rPr>
+        <w:lastRenderedPageBreak/>
         <w:t>Para que el sistema pueda cubrir todo el flujo de la administración de planillas, deberá proveer adicionalmente la posibilidad de administrar las entidades relacionadas, como son los clubes, jugadores, equipos, etc.; manteniendo las restricciones de acceso pertinentes.</w:t>
       </w:r>
     </w:p>
@@ -4063,7 +4649,6 @@
           <w:rPr>
             <w:rStyle w:val="Hipervnculo"/>
             <w:i/>
-            <w:highlight w:val="yellow"/>
             <w:lang w:val="es-AR"/>
           </w:rPr>
           <w:t>userStories.docx</w:t>
@@ -4094,12 +4679,11 @@
           <w:noProof/>
           <w:lang w:val="es-AR" w:eastAsia="es-AR" w:bidi="ar-SA"/>
         </w:rPr>
-        <w:lastRenderedPageBreak/>
         <w:drawing>
           <wp:inline distT="0" distB="0" distL="0" distR="0">
             <wp:extent cx="4270375" cy="5719445"/>
             <wp:effectExtent l="19050" t="0" r="0" b="0"/>
-            <wp:docPr id="10" name="Picture 1" descr="D:\sebastian\Documents\tallerDesaProyII\svn\analysisAndDesign\Planilla_eHockey_FIUBA7547.PNG"/>
+            <wp:docPr id="2" name="Picture 1" descr="D:\sebastian\Documents\tallerDesaProyII\svn\analysisAndDesign\Planilla_eHockey_FIUBA7547.PNG"/>
             <wp:cNvGraphicFramePr>
               <a:graphicFrameLocks xmlns:a="http://schemas.openxmlformats.org/drawingml/2006/main" noChangeAspect="1"/>
             </wp:cNvGraphicFramePr>
@@ -4113,7 +4697,7 @@
                     </pic:cNvPicPr>
                   </pic:nvPicPr>
                   <pic:blipFill>
-                    <a:blip r:embed="rId10" cstate="print"/>
+                    <a:blip r:embed="rId10"/>
                     <a:srcRect/>
                     <a:stretch>
                       <a:fillRect/>
@@ -4165,7 +4749,7 @@
         </w:rPr>
       </w:pPr>
       <w:bookmarkStart w:id="49" w:name="_Toc272680726"/>
-      <w:bookmarkStart w:id="50" w:name="_Toc272681222"/>
+      <w:bookmarkStart w:id="50" w:name="_Toc272684248"/>
       <w:r>
         <w:rPr>
           <w:highlight w:val="yellow"/>
@@ -4272,6 +4856,7 @@
           <w:highlight w:val="yellow"/>
           <w:lang w:val="es-AR"/>
         </w:rPr>
+        <w:lastRenderedPageBreak/>
         <w:t>R#3 – Administración clubes:</w:t>
       </w:r>
       <w:r>
@@ -4359,7 +4944,6 @@
           <w:highlight w:val="yellow"/>
           <w:lang w:val="es-AR"/>
         </w:rPr>
-        <w:lastRenderedPageBreak/>
         <w:t>R#6 – Administración planillas:</w:t>
       </w:r>
       <w:r>
@@ -4644,7 +5228,7 @@
       <w:bookmarkStart w:id="52" w:name="_Toc259137215"/>
       <w:bookmarkStart w:id="53" w:name="_Toc264447356"/>
       <w:bookmarkStart w:id="54" w:name="_Toc272680727"/>
-      <w:bookmarkStart w:id="55" w:name="_Toc272681223"/>
+      <w:bookmarkStart w:id="55" w:name="_Toc272684249"/>
       <w:r>
         <w:rPr>
           <w:highlight w:val="yellow"/>
@@ -4672,7 +5256,7 @@
       <w:bookmarkStart w:id="58" w:name="_Toc259137216"/>
       <w:bookmarkStart w:id="59" w:name="_Toc264447357"/>
       <w:bookmarkStart w:id="60" w:name="_Toc272680728"/>
-      <w:bookmarkStart w:id="61" w:name="_Toc272681224"/>
+      <w:bookmarkStart w:id="61" w:name="_Toc272684250"/>
       <w:r>
         <w:rPr>
           <w:highlight w:val="yellow"/>
@@ -4727,7 +5311,7 @@
       <w:bookmarkStart w:id="63" w:name="_Toc259137219"/>
       <w:bookmarkStart w:id="64" w:name="_Toc264447358"/>
       <w:bookmarkStart w:id="65" w:name="_Toc272680729"/>
-      <w:bookmarkStart w:id="66" w:name="_Toc272681225"/>
+      <w:bookmarkStart w:id="66" w:name="_Toc272684251"/>
       <w:r>
         <w:rPr>
           <w:highlight w:val="yellow"/>
@@ -5141,7 +5725,7 @@
       <w:bookmarkStart w:id="68" w:name="_Toc259137220"/>
       <w:bookmarkStart w:id="69" w:name="_Toc264447359"/>
       <w:bookmarkStart w:id="70" w:name="_Toc272680730"/>
-      <w:bookmarkStart w:id="71" w:name="_Toc272681226"/>
+      <w:bookmarkStart w:id="71" w:name="_Toc272684252"/>
       <w:bookmarkEnd w:id="10"/>
       <w:r>
         <w:rPr>
@@ -5172,7 +5756,7 @@
       <w:bookmarkStart w:id="76" w:name="_Toc259137221"/>
       <w:bookmarkStart w:id="77" w:name="_Toc264447360"/>
       <w:bookmarkStart w:id="78" w:name="_Toc272680731"/>
-      <w:bookmarkStart w:id="79" w:name="_Toc272681227"/>
+      <w:bookmarkStart w:id="79" w:name="_Toc272684253"/>
       <w:r>
         <w:rPr>
           <w:highlight w:val="yellow"/>
@@ -5328,6 +5912,7 @@
           <w:highlight w:val="yellow"/>
           <w:lang w:val="es-AR"/>
         </w:rPr>
+        <w:lastRenderedPageBreak/>
         <w:t>Exposición</w:t>
       </w:r>
     </w:p>
@@ -5454,7 +6039,6 @@
           <w:highlight w:val="yellow"/>
           <w:lang w:val="es-AR"/>
         </w:rPr>
-        <w:lastRenderedPageBreak/>
         <w:t>Observaciones</w:t>
       </w:r>
     </w:p>
@@ -5477,7 +6061,6 @@
         <w:r>
           <w:rPr>
             <w:rStyle w:val="Hipervnculo"/>
-            <w:highlight w:val="yellow"/>
             <w:lang w:val="es-AR"/>
           </w:rPr>
           <w:t>planilla de riesgos</w:t>
@@ -5504,7 +6087,7 @@
       <w:bookmarkStart w:id="81" w:name="_Toc259137222"/>
       <w:bookmarkStart w:id="82" w:name="_Toc264447361"/>
       <w:bookmarkStart w:id="83" w:name="_Toc272680732"/>
-      <w:bookmarkStart w:id="84" w:name="_Toc272681228"/>
+      <w:bookmarkStart w:id="84" w:name="_Toc272684254"/>
       <w:r>
         <w:rPr>
           <w:highlight w:val="yellow"/>
@@ -5544,7 +6127,6 @@
         <w:r>
           <w:rPr>
             <w:rStyle w:val="Hipervnculo"/>
-            <w:highlight w:val="yellow"/>
             <w:lang w:val="es-AR"/>
           </w:rPr>
           <w:t>configuraciónVersionado.docx</w:t>
@@ -5572,7 +6154,7 @@
       <w:bookmarkStart w:id="87" w:name="_Toc264447362"/>
       <w:bookmarkStart w:id="88" w:name="_Toc272680733"/>
       <w:bookmarkStart w:id="89" w:name="Calidad"/>
-      <w:bookmarkStart w:id="90" w:name="_Toc272681229"/>
+      <w:bookmarkStart w:id="90" w:name="_Toc272684255"/>
       <w:r>
         <w:rPr>
           <w:highlight w:val="yellow"/>
@@ -5615,7 +6197,7 @@
       </w:pPr>
       <w:bookmarkStart w:id="91" w:name="_Toc264447363"/>
       <w:bookmarkStart w:id="92" w:name="_Toc272680734"/>
-      <w:bookmarkStart w:id="93" w:name="_Toc272681230"/>
+      <w:bookmarkStart w:id="93" w:name="_Toc272684256"/>
       <w:r>
         <w:rPr>
           <w:rFonts w:eastAsia="Lucida Sans Unicode"/>
@@ -5658,7 +6240,7 @@
       </w:pPr>
       <w:bookmarkStart w:id="94" w:name="_Toc264447364"/>
       <w:bookmarkStart w:id="95" w:name="_Toc272680735"/>
-      <w:bookmarkStart w:id="96" w:name="_Toc272681231"/>
+      <w:bookmarkStart w:id="96" w:name="_Toc272684257"/>
       <w:r>
         <w:rPr>
           <w:rFonts w:eastAsia="Lucida Sans Unicode"/>
@@ -5702,9 +6284,9 @@
         </w:rPr>
         <w:drawing>
           <wp:inline distT="0" distB="0" distL="0" distR="0">
-            <wp:extent cx="4354895" cy="1190349"/>
-            <wp:effectExtent l="95250" t="57150" r="121855" b="28851"/>
-            <wp:docPr id="9" name="Picture 5"/>
+            <wp:extent cx="4358197" cy="1192127"/>
+            <wp:effectExtent l="95250" t="57150" r="118553" b="46123"/>
+            <wp:docPr id="1" name="Picture 5"/>
             <wp:cNvGraphicFramePr>
               <a:graphicFrameLocks xmlns:a="http://schemas.openxmlformats.org/drawingml/2006/main"/>
             </wp:cNvGraphicFramePr>
@@ -5727,7 +6309,7 @@
                   <pic:spPr bwMode="auto">
                     <a:xfrm>
                       <a:off x="0" y="0"/>
-                      <a:ext cx="4354895" cy="1190349"/>
+                      <a:ext cx="4358197" cy="1192127"/>
                     </a:xfrm>
                     <a:prstGeom prst="rect">
                       <a:avLst/>
@@ -5763,7 +6345,7 @@
       <w:bookmarkStart w:id="98" w:name="_Toc259137224"/>
       <w:bookmarkStart w:id="99" w:name="_Toc264447365"/>
       <w:bookmarkStart w:id="100" w:name="_Toc272680736"/>
-      <w:bookmarkStart w:id="101" w:name="_Toc272681232"/>
+      <w:bookmarkStart w:id="101" w:name="_Toc272684258"/>
       <w:r>
         <w:rPr>
           <w:highlight w:val="yellow"/>
@@ -5790,7 +6372,7 @@
       <w:bookmarkStart w:id="103" w:name="_Toc259137225"/>
       <w:bookmarkStart w:id="104" w:name="_Toc264447366"/>
       <w:bookmarkStart w:id="105" w:name="_Toc272680737"/>
-      <w:bookmarkStart w:id="106" w:name="_Toc272681233"/>
+      <w:bookmarkStart w:id="106" w:name="_Toc272684259"/>
       <w:r>
         <w:rPr>
           <w:highlight w:val="yellow"/>
@@ -5817,7 +6399,6 @@
           <w:rStyle w:val="HelpText"/>
           <w:rFonts w:cs="Arial"/>
           <w:iCs/>
-          <w:highlight w:val="yellow"/>
           <w:lang w:val="es-AR"/>
         </w:rPr>
         <w:t xml:space="preserve">La metodología a utilizar para el proyecto es </w:t>
@@ -5828,7 +6409,6 @@
           <w:rFonts w:cs="Arial"/>
           <w:b/>
           <w:iCs/>
-          <w:highlight w:val="yellow"/>
           <w:lang w:val="es-AR"/>
         </w:rPr>
         <w:t>SCRUM</w:t>
@@ -5838,7 +6418,6 @@
           <w:rStyle w:val="HelpText"/>
           <w:rFonts w:cs="Arial"/>
           <w:iCs/>
-          <w:highlight w:val="yellow"/>
           <w:lang w:val="es-AR"/>
         </w:rPr>
         <w:t xml:space="preserve">. </w:t>
@@ -5896,7 +6475,7 @@
       <w:bookmarkStart w:id="108" w:name="_Toc272680738"/>
       <w:bookmarkStart w:id="109" w:name="_Toc161721293"/>
       <w:bookmarkStart w:id="110" w:name="_Toc259137226"/>
-      <w:bookmarkStart w:id="111" w:name="_Toc272681234"/>
+      <w:bookmarkStart w:id="111" w:name="_Toc272684260"/>
       <w:r>
         <w:rPr>
           <w:highlight w:val="yellow"/>
@@ -5946,7 +6525,6 @@
           <w:rPr>
             <w:rStyle w:val="Hipervnculo"/>
             <w:i/>
-            <w:highlight w:val="yellow"/>
             <w:lang w:val="es-AR"/>
           </w:rPr>
           <w:t>userStories.docx</w:t>
@@ -5972,7 +6550,7 @@
       </w:pPr>
       <w:bookmarkStart w:id="112" w:name="_Toc264447368"/>
       <w:bookmarkStart w:id="113" w:name="_Toc272680739"/>
-      <w:bookmarkStart w:id="114" w:name="_Toc272681235"/>
+      <w:bookmarkStart w:id="114" w:name="_Toc272684261"/>
       <w:r>
         <w:rPr>
           <w:highlight w:val="yellow"/>
@@ -6015,6 +6593,7 @@
           <w:highlight w:val="yellow"/>
           <w:lang w:val="es-AR"/>
         </w:rPr>
+        <w:lastRenderedPageBreak/>
         <w:t xml:space="preserve">Ver el documento </w:t>
       </w:r>
       <w:hyperlink r:id="rId15" w:history="1">
@@ -6022,7 +6601,6 @@
           <w:rPr>
             <w:rStyle w:val="Hipervnculo"/>
             <w:i/>
-            <w:highlight w:val="yellow"/>
             <w:lang w:val="es-AR"/>
           </w:rPr>
           <w:t>documentoArquitecturaDiseño.docx</w:t>
@@ -6048,7 +6626,7 @@
       </w:pPr>
       <w:bookmarkStart w:id="115" w:name="_Toc264447369"/>
       <w:bookmarkStart w:id="116" w:name="_Toc272680740"/>
-      <w:bookmarkStart w:id="117" w:name="_Toc272681236"/>
+      <w:bookmarkStart w:id="117" w:name="_Toc272684262"/>
       <w:r>
         <w:rPr>
           <w:highlight w:val="yellow"/>
@@ -6093,7 +6671,6 @@
         <w:r>
           <w:rPr>
             <w:rStyle w:val="Hipervnculo"/>
-            <w:highlight w:val="yellow"/>
             <w:lang w:val="es-AR"/>
           </w:rPr>
           <w:t>Burndown Chart</w:t>
@@ -6121,7 +6698,6 @@
           <w:noProof/>
           <w:lang w:val="es-AR" w:eastAsia="es-AR" w:bidi="ar-SA"/>
         </w:rPr>
-        <w:lastRenderedPageBreak/>
         <w:drawing>
           <wp:inline distT="0" distB="0" distL="0" distR="0">
             <wp:extent cx="4770120" cy="1716405"/>
@@ -6140,7 +6716,7 @@
                     </pic:cNvPicPr>
                   </pic:nvPicPr>
                   <pic:blipFill>
-                    <a:blip r:embed="rId17" cstate="print"/>
+                    <a:blip r:embed="rId17"/>
                     <a:srcRect/>
                     <a:stretch>
                       <a:fillRect/>
@@ -6255,7 +6831,6 @@
         <w:r>
           <w:rPr>
             <w:rStyle w:val="Hipervnculo"/>
-            <w:highlight w:val="yellow"/>
             <w:lang w:val="es-AR"/>
           </w:rPr>
           <w:t>Google Chart</w:t>
@@ -6403,7 +6978,7 @@
       </w:pPr>
       <w:bookmarkStart w:id="118" w:name="_Toc264447370"/>
       <w:bookmarkStart w:id="119" w:name="_Toc272680741"/>
-      <w:bookmarkStart w:id="120" w:name="_Toc272681237"/>
+      <w:bookmarkStart w:id="120" w:name="_Toc272684263"/>
       <w:r>
         <w:rPr>
           <w:highlight w:val="yellow"/>
@@ -6534,7 +7109,7 @@
                 <wp:inline distT="0" distB="0" distL="0" distR="0">
                   <wp:extent cx="1794510" cy="534670"/>
                   <wp:effectExtent l="19050" t="0" r="0" b="0"/>
-                  <wp:docPr id="3" name="Picture 1" descr="D:\sebastian\Documents\Disenio\Logos\Visual Studio\Visual Studio 2008 (Generic)\Visual Studio 2008 Generic v_c.png"/>
+                  <wp:docPr id="6" name="Picture 1" descr="D:\sebastian\Documents\Disenio\Logos\Visual Studio\Visual Studio 2008 (Generic)\Visual Studio 2008 Generic v_c.png"/>
                   <wp:cNvGraphicFramePr>
                     <a:graphicFrameLocks xmlns:a="http://schemas.openxmlformats.org/drawingml/2006/main" noChangeAspect="1"/>
                   </wp:cNvGraphicFramePr>
@@ -6548,7 +7123,7 @@
                           </pic:cNvPicPr>
                         </pic:nvPicPr>
                         <pic:blipFill>
-                          <a:blip r:embed="rId19" cstate="print"/>
+                          <a:blip r:embed="rId19"/>
                           <a:srcRect/>
                           <a:stretch>
                             <a:fillRect/>
@@ -6615,7 +7190,7 @@
                           </pic:cNvPicPr>
                         </pic:nvPicPr>
                         <pic:blipFill>
-                          <a:blip r:embed="rId20" cstate="print"/>
+                          <a:blip r:embed="rId20"/>
                           <a:srcRect/>
                           <a:stretch>
                             <a:fillRect/>
@@ -6682,7 +7257,7 @@
                           </pic:cNvPicPr>
                         </pic:nvPicPr>
                         <pic:blipFill>
-                          <a:blip r:embed="rId21" cstate="print"/>
+                          <a:blip r:embed="rId21"/>
                           <a:srcRect/>
                           <a:stretch>
                             <a:fillRect/>
@@ -6725,7 +7300,7 @@
       </w:pPr>
       <w:bookmarkStart w:id="123" w:name="_Toc264447371"/>
       <w:bookmarkStart w:id="124" w:name="_Toc272680742"/>
-      <w:bookmarkStart w:id="125" w:name="_Toc272681238"/>
+      <w:bookmarkStart w:id="125" w:name="_Toc272684264"/>
       <w:r>
         <w:rPr>
           <w:highlight w:val="yellow"/>
@@ -6784,7 +7359,6 @@
         <w:r>
           <w:rPr>
             <w:rStyle w:val="Hipervnculo"/>
-            <w:highlight w:val="yellow"/>
             <w:lang w:val="es-AR"/>
           </w:rPr>
           <w:t>Google Code</w:t>
@@ -6832,7 +7406,7 @@
       <w:bookmarkStart w:id="127" w:name="_Toc259137230"/>
       <w:bookmarkStart w:id="128" w:name="_Toc264447372"/>
       <w:bookmarkStart w:id="129" w:name="_Toc272680743"/>
-      <w:bookmarkStart w:id="130" w:name="_Toc272681239"/>
+      <w:bookmarkStart w:id="130" w:name="_Toc272684265"/>
       <w:r>
         <w:rPr>
           <w:highlight w:val="yellow"/>
@@ -7020,12 +7594,13 @@
       <w:bookmarkStart w:id="133" w:name="_Toc259137231"/>
       <w:bookmarkStart w:id="134" w:name="_Toc264447373"/>
       <w:bookmarkStart w:id="135" w:name="_Toc272680744"/>
-      <w:bookmarkStart w:id="136" w:name="_Toc272681240"/>
-      <w:r>
-        <w:rPr>
-          <w:highlight w:val="yellow"/>
-          <w:lang w:val="es-AR"/>
-        </w:rPr>
+      <w:bookmarkStart w:id="136" w:name="_Toc272684266"/>
+      <w:r>
+        <w:rPr>
+          <w:highlight w:val="yellow"/>
+          <w:lang w:val="es-AR"/>
+        </w:rPr>
+        <w:lastRenderedPageBreak/>
         <w:t>Cronograma</w:t>
       </w:r>
       <w:bookmarkStart w:id="137" w:name="_Toc157312979"/>
@@ -7519,7 +8094,6 @@
                 <w:highlight w:val="yellow"/>
                 <w:lang w:val="es-AR"/>
               </w:rPr>
-              <w:lastRenderedPageBreak/>
               <w:t>3</w:t>
             </w:r>
           </w:p>
@@ -8060,7 +8634,7 @@
       </w:pPr>
       <w:bookmarkStart w:id="138" w:name="_Toc264447374"/>
       <w:bookmarkStart w:id="139" w:name="_Toc272680745"/>
-      <w:bookmarkStart w:id="140" w:name="_Toc272681241"/>
+      <w:bookmarkStart w:id="140" w:name="_Toc272684267"/>
       <w:r>
         <w:rPr>
           <w:highlight w:val="yellow"/>
@@ -8096,7 +8670,6 @@
         <w:r>
           <w:rPr>
             <w:rStyle w:val="Hipervnculo"/>
-            <w:highlight w:val="yellow"/>
             <w:lang w:val="es-AR"/>
           </w:rPr>
           <w:t>http://en.wikipedia.org/wiki/Earned_value_management</w:t>
@@ -8127,7 +8700,6 @@
         <w:r>
           <w:rPr>
             <w:rStyle w:val="Hipervnculo"/>
-            <w:highlight w:val="yellow"/>
             <w:lang w:val="es-AR"/>
           </w:rPr>
           <w:t>http://es.wikipedia.org/wiki/Historias_de_usuario</w:t>
@@ -8176,14 +8748,14 @@
 
 <file path=word/endnotes.xml><?xml version="1.0" encoding="utf-8"?>
 <w:endnotes xmlns:ve="http://schemas.openxmlformats.org/markup-compatibility/2006" xmlns:o="urn:schemas-microsoft-com:office:office" xmlns:r="http://schemas.openxmlformats.org/officeDocument/2006/relationships" xmlns:m="http://schemas.openxmlformats.org/officeDocument/2006/math" xmlns:v="urn:schemas-microsoft-com:vml" xmlns:wp="http://schemas.openxmlformats.org/drawingml/2006/wordprocessingDrawing" xmlns:w10="urn:schemas-microsoft-com:office:word" xmlns:w="http://schemas.openxmlformats.org/wordprocessingml/2006/main" xmlns:wne="http://schemas.microsoft.com/office/word/2006/wordml">
-  <w:endnote w:type="separator" w:id="-1">
+  <w:endnote w:type="separator" w:id="0">
     <w:p>
       <w:r>
         <w:separator/>
       </w:r>
     </w:p>
   </w:endnote>
-  <w:endnote w:type="continuationSeparator" w:id="0">
+  <w:endnote w:type="continuationSeparator" w:id="1">
     <w:p>
       <w:r>
         <w:continuationSeparator/>
@@ -8217,69 +8789,55 @@
         <w:sz w:val="20"/>
       </w:rPr>
     </w:pPr>
-    <w:sdt>
-      <w:sdtPr>
-        <w:rPr>
-          <w:sz w:val="20"/>
-        </w:rPr>
-        <w:id w:val="73222517"/>
-        <w:docPartObj>
-          <w:docPartGallery w:val="Page Numbers (Bottom of Page)"/>
-          <w:docPartUnique/>
-        </w:docPartObj>
-      </w:sdtPr>
-      <w:sdtContent>
-        <w:r>
-          <w:rPr>
-            <w:sz w:val="20"/>
-            <w:lang w:val="es-AR"/>
-          </w:rPr>
-          <w:t xml:space="preserve">Página </w:t>
-        </w:r>
-        <w:r>
-          <w:rPr>
-            <w:sz w:val="20"/>
-            <w:lang w:val="es-AR"/>
-          </w:rPr>
-          <w:fldChar w:fldCharType="begin"/>
-        </w:r>
-        <w:r>
-          <w:rPr>
-            <w:sz w:val="20"/>
-            <w:lang w:val="es-AR"/>
-          </w:rPr>
-          <w:instrText xml:space="preserve"> PAGE   \* MERGEFORMAT </w:instrText>
-        </w:r>
-        <w:r>
-          <w:rPr>
-            <w:sz w:val="20"/>
-            <w:lang w:val="es-AR"/>
-          </w:rPr>
-          <w:fldChar w:fldCharType="separate"/>
-        </w:r>
-        <w:r>
-          <w:rPr>
-            <w:noProof/>
-            <w:sz w:val="20"/>
-            <w:lang w:val="es-AR"/>
-          </w:rPr>
-          <w:t>3</w:t>
-        </w:r>
-        <w:r>
-          <w:rPr>
-            <w:sz w:val="20"/>
-            <w:lang w:val="es-AR"/>
-          </w:rPr>
-          <w:fldChar w:fldCharType="end"/>
-        </w:r>
-        <w:r>
-          <w:rPr>
-            <w:sz w:val="20"/>
-          </w:rPr>
-          <w:t xml:space="preserve"> </w:t>
-        </w:r>
-      </w:sdtContent>
-    </w:sdt>
+    <w:r>
+      <w:rPr>
+        <w:sz w:val="20"/>
+        <w:lang w:val="es-AR"/>
+      </w:rPr>
+      <w:t xml:space="preserve">Página </w:t>
+    </w:r>
+    <w:r>
+      <w:rPr>
+        <w:sz w:val="20"/>
+        <w:lang w:val="es-AR"/>
+      </w:rPr>
+      <w:fldChar w:fldCharType="begin"/>
+    </w:r>
+    <w:r>
+      <w:rPr>
+        <w:sz w:val="20"/>
+        <w:lang w:val="es-AR"/>
+      </w:rPr>
+      <w:instrText xml:space="preserve"> PAGE   \* MERGEFORMAT </w:instrText>
+    </w:r>
+    <w:r>
+      <w:rPr>
+        <w:sz w:val="20"/>
+        <w:lang w:val="es-AR"/>
+      </w:rPr>
+      <w:fldChar w:fldCharType="separate"/>
+    </w:r>
+    <w:r>
+      <w:rPr>
+        <w:noProof/>
+        <w:sz w:val="20"/>
+        <w:lang w:val="es-AR"/>
+      </w:rPr>
+      <w:t>10</w:t>
+    </w:r>
+    <w:r>
+      <w:rPr>
+        <w:sz w:val="20"/>
+        <w:lang w:val="es-AR"/>
+      </w:rPr>
+      <w:fldChar w:fldCharType="end"/>
+    </w:r>
+    <w:r>
+      <w:rPr>
+        <w:sz w:val="20"/>
+      </w:rPr>
+      <w:t xml:space="preserve"> </w:t>
+    </w:r>
   </w:p>
   <w:p>
     <w:pPr>
@@ -8291,14 +8849,14 @@
 
 <file path=word/footnotes.xml><?xml version="1.0" encoding="utf-8"?>
 <w:footnotes xmlns:ve="http://schemas.openxmlformats.org/markup-compatibility/2006" xmlns:o="urn:schemas-microsoft-com:office:office" xmlns:r="http://schemas.openxmlformats.org/officeDocument/2006/relationships" xmlns:m="http://schemas.openxmlformats.org/officeDocument/2006/math" xmlns:v="urn:schemas-microsoft-com:vml" xmlns:wp="http://schemas.openxmlformats.org/drawingml/2006/wordprocessingDrawing" xmlns:w10="urn:schemas-microsoft-com:office:word" xmlns:w="http://schemas.openxmlformats.org/wordprocessingml/2006/main" xmlns:wne="http://schemas.microsoft.com/office/word/2006/wordml">
-  <w:footnote w:type="separator" w:id="-1">
+  <w:footnote w:type="separator" w:id="0">
     <w:p>
       <w:r>
         <w:separator/>
       </w:r>
     </w:p>
   </w:footnote>
-  <w:footnote w:type="continuationSeparator" w:id="0">
+  <w:footnote w:type="continuationSeparator" w:id="1">
     <w:p>
       <w:r>
         <w:continuationSeparator/>
@@ -8327,7 +8885,7 @@
         <w:lang w:val="es-AR" w:eastAsia="es-AR" w:bidi="ar-SA"/>
       </w:rPr>
       <w:drawing>
-        <wp:anchor distT="0" distB="0" distL="114300" distR="114300" simplePos="0" relativeHeight="251662336" behindDoc="0" locked="0" layoutInCell="1" allowOverlap="1">
+        <wp:anchor distT="0" distB="0" distL="114300" distR="114300" simplePos="0" relativeHeight="251657216" behindDoc="0" locked="0" layoutInCell="1" allowOverlap="1">
           <wp:simplePos x="0" y="0"/>
           <wp:positionH relativeFrom="column">
             <wp:posOffset>-17780</wp:posOffset>
@@ -8387,7 +8945,7 @@
         <w:lang w:val="es-AR" w:eastAsia="es-AR" w:bidi="ar-SA"/>
       </w:rPr>
       <w:drawing>
-        <wp:anchor distT="0" distB="0" distL="114300" distR="114300" simplePos="0" relativeHeight="251666432" behindDoc="1" locked="0" layoutInCell="1" allowOverlap="1">
+        <wp:anchor distT="0" distB="0" distL="114300" distR="114300" simplePos="0" relativeHeight="251658240" behindDoc="1" locked="0" layoutInCell="1" allowOverlap="1">
           <wp:simplePos x="0" y="0"/>
           <wp:positionH relativeFrom="column">
             <wp:posOffset>1060450</wp:posOffset>
@@ -8414,7 +8972,7 @@
               <wp:lineTo x="4653" y="0"/>
             </wp:wrapPolygon>
           </wp:wrapTight>
-          <wp:docPr id="6" name="1 Imagen" descr="selfmanagement_logo2.png"/>
+          <wp:docPr id="3" name="1 Imagen" descr="selfmanagement_logo2.png"/>
           <wp:cNvGraphicFramePr>
             <a:graphicFrameLocks xmlns:a="http://schemas.openxmlformats.org/drawingml/2006/main" noChangeAspect="1"/>
           </wp:cNvGraphicFramePr>
@@ -8422,16 +8980,19 @@
             <a:graphicData uri="http://schemas.openxmlformats.org/drawingml/2006/picture">
               <pic:pic xmlns:pic="http://schemas.openxmlformats.org/drawingml/2006/picture">
                 <pic:nvPicPr>
-                  <pic:cNvPr id="0" name="selfmanagement_logo2.png"/>
-                  <pic:cNvPicPr/>
+                  <pic:cNvPr id="0" name="1 Imagen" descr="selfmanagement_logo2.png"/>
+                  <pic:cNvPicPr>
+                    <a:picLocks noChangeAspect="1" noChangeArrowheads="1"/>
+                  </pic:cNvPicPr>
                 </pic:nvPicPr>
                 <pic:blipFill>
                   <a:blip r:embed="rId2"/>
+                  <a:srcRect/>
                   <a:stretch>
                     <a:fillRect/>
                   </a:stretch>
                 </pic:blipFill>
-                <pic:spPr>
+                <pic:spPr bwMode="auto">
                   <a:xfrm>
                     <a:off x="0" y="0"/>
                     <a:ext cx="972820" cy="353060"/>
@@ -8439,6 +9000,13 @@
                   <a:prstGeom prst="rect">
                     <a:avLst/>
                   </a:prstGeom>
+                  <a:noFill/>
+                  <a:ln w="9525">
+                    <a:noFill/>
+                    <a:miter lim="800000"/>
+                    <a:headEnd/>
+                    <a:tailEnd/>
+                  </a:ln>
                 </pic:spPr>
               </pic:pic>
             </a:graphicData>
@@ -9779,6 +10347,119 @@
     </w:lvl>
   </w:abstractNum>
   <w:abstractNum w:abstractNumId="10">
+    <w:nsid w:val="4D131F67"/>
+    <w:multiLevelType w:val="hybridMultilevel"/>
+    <w:tmpl w:val="BC465500"/>
+    <w:lvl w:ilvl="0" w:tplc="2C0A0001">
+      <w:start w:val="1"/>
+      <w:numFmt w:val="bullet"/>
+      <w:lvlText w:val=""/>
+      <w:lvlJc w:val="left"/>
+      <w:pPr>
+        <w:ind w:left="720" w:hanging="360"/>
+      </w:pPr>
+      <w:rPr>
+        <w:rFonts w:ascii="Symbol" w:hAnsi="Symbol" w:hint="default"/>
+      </w:rPr>
+    </w:lvl>
+    <w:lvl w:ilvl="1" w:tplc="2C0A0003" w:tentative="1">
+      <w:start w:val="1"/>
+      <w:numFmt w:val="bullet"/>
+      <w:lvlText w:val="o"/>
+      <w:lvlJc w:val="left"/>
+      <w:pPr>
+        <w:ind w:left="1440" w:hanging="360"/>
+      </w:pPr>
+      <w:rPr>
+        <w:rFonts w:ascii="Courier New" w:hAnsi="Courier New" w:cs="Courier New" w:hint="default"/>
+      </w:rPr>
+    </w:lvl>
+    <w:lvl w:ilvl="2" w:tplc="2C0A0005" w:tentative="1">
+      <w:start w:val="1"/>
+      <w:numFmt w:val="bullet"/>
+      <w:lvlText w:val=""/>
+      <w:lvlJc w:val="left"/>
+      <w:pPr>
+        <w:ind w:left="2160" w:hanging="360"/>
+      </w:pPr>
+      <w:rPr>
+        <w:rFonts w:ascii="Wingdings" w:hAnsi="Wingdings" w:hint="default"/>
+      </w:rPr>
+    </w:lvl>
+    <w:lvl w:ilvl="3" w:tplc="2C0A0001" w:tentative="1">
+      <w:start w:val="1"/>
+      <w:numFmt w:val="bullet"/>
+      <w:lvlText w:val=""/>
+      <w:lvlJc w:val="left"/>
+      <w:pPr>
+        <w:ind w:left="2880" w:hanging="360"/>
+      </w:pPr>
+      <w:rPr>
+        <w:rFonts w:ascii="Symbol" w:hAnsi="Symbol" w:hint="default"/>
+      </w:rPr>
+    </w:lvl>
+    <w:lvl w:ilvl="4" w:tplc="2C0A0003" w:tentative="1">
+      <w:start w:val="1"/>
+      <w:numFmt w:val="bullet"/>
+      <w:lvlText w:val="o"/>
+      <w:lvlJc w:val="left"/>
+      <w:pPr>
+        <w:ind w:left="3600" w:hanging="360"/>
+      </w:pPr>
+      <w:rPr>
+        <w:rFonts w:ascii="Courier New" w:hAnsi="Courier New" w:cs="Courier New" w:hint="default"/>
+      </w:rPr>
+    </w:lvl>
+    <w:lvl w:ilvl="5" w:tplc="2C0A0005" w:tentative="1">
+      <w:start w:val="1"/>
+      <w:numFmt w:val="bullet"/>
+      <w:lvlText w:val=""/>
+      <w:lvlJc w:val="left"/>
+      <w:pPr>
+        <w:ind w:left="4320" w:hanging="360"/>
+      </w:pPr>
+      <w:rPr>
+        <w:rFonts w:ascii="Wingdings" w:hAnsi="Wingdings" w:hint="default"/>
+      </w:rPr>
+    </w:lvl>
+    <w:lvl w:ilvl="6" w:tplc="2C0A0001" w:tentative="1">
+      <w:start w:val="1"/>
+      <w:numFmt w:val="bullet"/>
+      <w:lvlText w:val=""/>
+      <w:lvlJc w:val="left"/>
+      <w:pPr>
+        <w:ind w:left="5040" w:hanging="360"/>
+      </w:pPr>
+      <w:rPr>
+        <w:rFonts w:ascii="Symbol" w:hAnsi="Symbol" w:hint="default"/>
+      </w:rPr>
+    </w:lvl>
+    <w:lvl w:ilvl="7" w:tplc="2C0A0003" w:tentative="1">
+      <w:start w:val="1"/>
+      <w:numFmt w:val="bullet"/>
+      <w:lvlText w:val="o"/>
+      <w:lvlJc w:val="left"/>
+      <w:pPr>
+        <w:ind w:left="5760" w:hanging="360"/>
+      </w:pPr>
+      <w:rPr>
+        <w:rFonts w:ascii="Courier New" w:hAnsi="Courier New" w:cs="Courier New" w:hint="default"/>
+      </w:rPr>
+    </w:lvl>
+    <w:lvl w:ilvl="8" w:tplc="2C0A0005" w:tentative="1">
+      <w:start w:val="1"/>
+      <w:numFmt w:val="bullet"/>
+      <w:lvlText w:val=""/>
+      <w:lvlJc w:val="left"/>
+      <w:pPr>
+        <w:ind w:left="6480" w:hanging="360"/>
+      </w:pPr>
+      <w:rPr>
+        <w:rFonts w:ascii="Wingdings" w:hAnsi="Wingdings" w:hint="default"/>
+      </w:rPr>
+    </w:lvl>
+  </w:abstractNum>
+  <w:abstractNum w:abstractNumId="11">
     <w:nsid w:val="4EC35833"/>
     <w:multiLevelType w:val="hybridMultilevel"/>
     <w:tmpl w:val="E348F028"/>
@@ -9921,7 +10602,7 @@
       </w:rPr>
     </w:lvl>
   </w:abstractNum>
-  <w:abstractNum w:abstractNumId="11">
+  <w:abstractNum w:abstractNumId="12">
     <w:nsid w:val="578F4065"/>
     <w:multiLevelType w:val="hybridMultilevel"/>
     <w:tmpl w:val="D9622DBE"/>
@@ -9933,7 +10614,7 @@
         <w:ind w:left="720" w:hanging="360"/>
       </w:pPr>
       <w:rPr>
-        <w:rFonts w:ascii="Symbol" w:eastAsiaTheme="minorEastAsia" w:hAnsi="Symbol" w:cstheme="minorBidi" w:hint="default"/>
+        <w:rFonts w:ascii="Symbol" w:eastAsia="Times New Roman" w:hAnsi="Symbol" w:cs="Times New Roman" w:hint="default"/>
         <w:sz w:val="22"/>
       </w:rPr>
     </w:lvl>
@@ -10034,7 +10715,7 @@
       </w:rPr>
     </w:lvl>
   </w:abstractNum>
-  <w:abstractNum w:abstractNumId="12">
+  <w:abstractNum w:abstractNumId="13">
     <w:nsid w:val="59A27378"/>
     <w:multiLevelType w:val="hybridMultilevel"/>
     <w:tmpl w:val="37D67CAA"/>
@@ -10147,7 +10828,7 @@
       </w:rPr>
     </w:lvl>
   </w:abstractNum>
-  <w:abstractNum w:abstractNumId="13">
+  <w:abstractNum w:abstractNumId="14">
     <w:nsid w:val="5E147CC1"/>
     <w:multiLevelType w:val="hybridMultilevel"/>
     <w:tmpl w:val="A722623A"/>
@@ -10260,7 +10941,7 @@
       </w:rPr>
     </w:lvl>
   </w:abstractNum>
-  <w:abstractNum w:abstractNumId="14">
+  <w:abstractNum w:abstractNumId="15">
     <w:nsid w:val="5E5120FB"/>
     <w:multiLevelType w:val="hybridMultilevel"/>
     <w:tmpl w:val="6DEA3B60"/>
@@ -10400,7 +11081,120 @@
       </w:rPr>
     </w:lvl>
   </w:abstractNum>
-  <w:abstractNum w:abstractNumId="15">
+  <w:abstractNum w:abstractNumId="16">
+    <w:nsid w:val="5FB61FF9"/>
+    <w:multiLevelType w:val="hybridMultilevel"/>
+    <w:tmpl w:val="9938A410"/>
+    <w:lvl w:ilvl="0" w:tplc="2C0A0001">
+      <w:start w:val="1"/>
+      <w:numFmt w:val="bullet"/>
+      <w:lvlText w:val=""/>
+      <w:lvlJc w:val="left"/>
+      <w:pPr>
+        <w:ind w:left="720" w:hanging="360"/>
+      </w:pPr>
+      <w:rPr>
+        <w:rFonts w:ascii="Symbol" w:hAnsi="Symbol" w:hint="default"/>
+      </w:rPr>
+    </w:lvl>
+    <w:lvl w:ilvl="1" w:tplc="2C0A0003" w:tentative="1">
+      <w:start w:val="1"/>
+      <w:numFmt w:val="bullet"/>
+      <w:lvlText w:val="o"/>
+      <w:lvlJc w:val="left"/>
+      <w:pPr>
+        <w:ind w:left="1440" w:hanging="360"/>
+      </w:pPr>
+      <w:rPr>
+        <w:rFonts w:ascii="Courier New" w:hAnsi="Courier New" w:cs="Courier New" w:hint="default"/>
+      </w:rPr>
+    </w:lvl>
+    <w:lvl w:ilvl="2" w:tplc="2C0A0005" w:tentative="1">
+      <w:start w:val="1"/>
+      <w:numFmt w:val="bullet"/>
+      <w:lvlText w:val=""/>
+      <w:lvlJc w:val="left"/>
+      <w:pPr>
+        <w:ind w:left="2160" w:hanging="360"/>
+      </w:pPr>
+      <w:rPr>
+        <w:rFonts w:ascii="Wingdings" w:hAnsi="Wingdings" w:hint="default"/>
+      </w:rPr>
+    </w:lvl>
+    <w:lvl w:ilvl="3" w:tplc="2C0A0001" w:tentative="1">
+      <w:start w:val="1"/>
+      <w:numFmt w:val="bullet"/>
+      <w:lvlText w:val=""/>
+      <w:lvlJc w:val="left"/>
+      <w:pPr>
+        <w:ind w:left="2880" w:hanging="360"/>
+      </w:pPr>
+      <w:rPr>
+        <w:rFonts w:ascii="Symbol" w:hAnsi="Symbol" w:hint="default"/>
+      </w:rPr>
+    </w:lvl>
+    <w:lvl w:ilvl="4" w:tplc="2C0A0003" w:tentative="1">
+      <w:start w:val="1"/>
+      <w:numFmt w:val="bullet"/>
+      <w:lvlText w:val="o"/>
+      <w:lvlJc w:val="left"/>
+      <w:pPr>
+        <w:ind w:left="3600" w:hanging="360"/>
+      </w:pPr>
+      <w:rPr>
+        <w:rFonts w:ascii="Courier New" w:hAnsi="Courier New" w:cs="Courier New" w:hint="default"/>
+      </w:rPr>
+    </w:lvl>
+    <w:lvl w:ilvl="5" w:tplc="2C0A0005" w:tentative="1">
+      <w:start w:val="1"/>
+      <w:numFmt w:val="bullet"/>
+      <w:lvlText w:val=""/>
+      <w:lvlJc w:val="left"/>
+      <w:pPr>
+        <w:ind w:left="4320" w:hanging="360"/>
+      </w:pPr>
+      <w:rPr>
+        <w:rFonts w:ascii="Wingdings" w:hAnsi="Wingdings" w:hint="default"/>
+      </w:rPr>
+    </w:lvl>
+    <w:lvl w:ilvl="6" w:tplc="2C0A0001" w:tentative="1">
+      <w:start w:val="1"/>
+      <w:numFmt w:val="bullet"/>
+      <w:lvlText w:val=""/>
+      <w:lvlJc w:val="left"/>
+      <w:pPr>
+        <w:ind w:left="5040" w:hanging="360"/>
+      </w:pPr>
+      <w:rPr>
+        <w:rFonts w:ascii="Symbol" w:hAnsi="Symbol" w:hint="default"/>
+      </w:rPr>
+    </w:lvl>
+    <w:lvl w:ilvl="7" w:tplc="2C0A0003" w:tentative="1">
+      <w:start w:val="1"/>
+      <w:numFmt w:val="bullet"/>
+      <w:lvlText w:val="o"/>
+      <w:lvlJc w:val="left"/>
+      <w:pPr>
+        <w:ind w:left="5760" w:hanging="360"/>
+      </w:pPr>
+      <w:rPr>
+        <w:rFonts w:ascii="Courier New" w:hAnsi="Courier New" w:cs="Courier New" w:hint="default"/>
+      </w:rPr>
+    </w:lvl>
+    <w:lvl w:ilvl="8" w:tplc="2C0A0005" w:tentative="1">
+      <w:start w:val="1"/>
+      <w:numFmt w:val="bullet"/>
+      <w:lvlText w:val=""/>
+      <w:lvlJc w:val="left"/>
+      <w:pPr>
+        <w:ind w:left="6480" w:hanging="360"/>
+      </w:pPr>
+      <w:rPr>
+        <w:rFonts w:ascii="Wingdings" w:hAnsi="Wingdings" w:hint="default"/>
+      </w:rPr>
+    </w:lvl>
+  </w:abstractNum>
+  <w:abstractNum w:abstractNumId="17">
     <w:nsid w:val="64C65E5F"/>
     <w:multiLevelType w:val="hybridMultilevel"/>
     <w:tmpl w:val="D67E617A"/>
@@ -10412,7 +11206,7 @@
         <w:ind w:left="720" w:hanging="360"/>
       </w:pPr>
       <w:rPr>
-        <w:rFonts w:ascii="Symbol" w:eastAsiaTheme="minorEastAsia" w:hAnsi="Symbol" w:cstheme="minorBidi" w:hint="default"/>
+        <w:rFonts w:ascii="Symbol" w:eastAsia="Times New Roman" w:hAnsi="Symbol" w:cs="Times New Roman" w:hint="default"/>
       </w:rPr>
     </w:lvl>
     <w:lvl w:ilvl="1" w:tplc="2C0A0003" w:tentative="1">
@@ -10512,7 +11306,7 @@
       </w:rPr>
     </w:lvl>
   </w:abstractNum>
-  <w:abstractNum w:abstractNumId="16">
+  <w:abstractNum w:abstractNumId="18">
     <w:nsid w:val="65FE7FEE"/>
     <w:multiLevelType w:val="hybridMultilevel"/>
     <w:tmpl w:val="56346E22"/>
@@ -10626,7 +11420,7 @@
       </w:rPr>
     </w:lvl>
   </w:abstractNum>
-  <w:abstractNum w:abstractNumId="17">
+  <w:abstractNum w:abstractNumId="19">
     <w:nsid w:val="70815BC2"/>
     <w:multiLevelType w:val="hybridMultilevel"/>
     <w:tmpl w:val="72688E00"/>
@@ -10638,7 +11432,7 @@
         <w:ind w:left="288" w:hanging="360"/>
       </w:pPr>
       <w:rPr>
-        <w:rFonts w:ascii="Symbol" w:eastAsiaTheme="minorEastAsia" w:hAnsi="Symbol" w:cstheme="minorBidi" w:hint="default"/>
+        <w:rFonts w:ascii="Symbol" w:eastAsia="Times New Roman" w:hAnsi="Symbol" w:cs="Times New Roman" w:hint="default"/>
         <w:sz w:val="22"/>
       </w:rPr>
     </w:lvl>
@@ -10739,7 +11533,7 @@
       </w:rPr>
     </w:lvl>
   </w:abstractNum>
-  <w:abstractNum w:abstractNumId="18">
+  <w:abstractNum w:abstractNumId="20">
     <w:nsid w:val="74971197"/>
     <w:multiLevelType w:val="hybridMultilevel"/>
     <w:tmpl w:val="DD188520"/>
@@ -10852,7 +11646,7 @@
       </w:rPr>
     </w:lvl>
   </w:abstractNum>
-  <w:abstractNum w:abstractNumId="19">
+  <w:abstractNum w:abstractNumId="21">
     <w:nsid w:val="75871527"/>
     <w:multiLevelType w:val="hybridMultilevel"/>
     <w:tmpl w:val="61A6A504"/>
@@ -10966,7 +11760,7 @@
     </w:lvl>
   </w:abstractNum>
   <w:num w:numId="1">
-    <w:abstractNumId w:val="14"/>
+    <w:abstractNumId w:val="15"/>
   </w:num>
   <w:num w:numId="2">
     <w:abstractNumId w:val="2"/>
@@ -10978,19 +11772,19 @@
     <w:abstractNumId w:val="4"/>
   </w:num>
   <w:num w:numId="5">
-    <w:abstractNumId w:val="10"/>
+    <w:abstractNumId w:val="11"/>
   </w:num>
   <w:num w:numId="6">
-    <w:abstractNumId w:val="15"/>
+    <w:abstractNumId w:val="17"/>
   </w:num>
   <w:num w:numId="7">
-    <w:abstractNumId w:val="17"/>
+    <w:abstractNumId w:val="19"/>
   </w:num>
   <w:num w:numId="8">
-    <w:abstractNumId w:val="11"/>
+    <w:abstractNumId w:val="12"/>
   </w:num>
   <w:num w:numId="9">
-    <w:abstractNumId w:val="16"/>
+    <w:abstractNumId w:val="18"/>
   </w:num>
   <w:num w:numId="10">
     <w:abstractNumId w:val="1"/>
@@ -11002,19 +11796,19 @@
     <w:abstractNumId w:val="6"/>
   </w:num>
   <w:num w:numId="13">
-    <w:abstractNumId w:val="12"/>
+    <w:abstractNumId w:val="13"/>
   </w:num>
   <w:num w:numId="14">
-    <w:abstractNumId w:val="18"/>
+    <w:abstractNumId w:val="20"/>
   </w:num>
   <w:num w:numId="15">
-    <w:abstractNumId w:val="13"/>
+    <w:abstractNumId w:val="14"/>
   </w:num>
   <w:num w:numId="16">
     <w:abstractNumId w:val="0"/>
   </w:num>
   <w:num w:numId="17">
-    <w:abstractNumId w:val="19"/>
+    <w:abstractNumId w:val="21"/>
   </w:num>
   <w:num w:numId="18">
     <w:abstractNumId w:val="9"/>
@@ -11025,6 +11819,12 @@
   <w:num w:numId="20">
     <w:abstractNumId w:val="7"/>
   </w:num>
+  <w:num w:numId="21">
+    <w:abstractNumId w:val="10"/>
+  </w:num>
+  <w:num w:numId="22">
+    <w:abstractNumId w:val="16"/>
+  </w:num>
   <w:numIdMacAtCleanup w:val="5"/>
 </w:numbering>
 </file>
@@ -11034,17 +11834,11 @@
   <w:docDefaults>
     <w:rPrDefault>
       <w:rPr>
-        <w:rFonts w:asciiTheme="minorHAnsi" w:eastAsiaTheme="minorEastAsia" w:hAnsiTheme="minorHAnsi" w:cstheme="minorBidi"/>
-        <w:sz w:val="22"/>
-        <w:szCs w:val="22"/>
-        <w:lang w:val="en-US" w:eastAsia="en-US" w:bidi="en-US"/>
+        <w:rFonts w:ascii="Calibri" w:eastAsia="Times New Roman" w:hAnsi="Calibri" w:cs="Times New Roman"/>
+        <w:lang w:val="es-AR" w:eastAsia="es-AR" w:bidi="ar-SA"/>
       </w:rPr>
     </w:rPrDefault>
-    <w:pPrDefault>
-      <w:pPr>
-        <w:spacing w:after="200" w:line="276" w:lineRule="auto"/>
-      </w:pPr>
-    </w:pPrDefault>
+    <w:pPrDefault/>
   </w:docDefaults>
   <w:latentStyles w:defLockedState="0" w:defUIPriority="99" w:defSemiHidden="1" w:defUnhideWhenUsed="1" w:defQFormat="0" w:count="267">
     <w:lsdException w:name="Normal" w:semiHidden="0" w:uiPriority="0" w:unhideWhenUsed="0" w:qFormat="1"/>
@@ -11190,6 +11984,14 @@
     <w:name w:val="Normal"/>
     <w:qFormat/>
     <w:rsid w:val="001E77AE"/>
+    <w:pPr>
+      <w:spacing w:after="200" w:line="276" w:lineRule="auto"/>
+    </w:pPr>
+    <w:rPr>
+      <w:sz w:val="22"/>
+      <w:szCs w:val="22"/>
+      <w:lang w:val="en-US" w:eastAsia="en-US" w:bidi="en-US"/>
+    </w:rPr>
   </w:style>
   <w:style w:type="paragraph" w:styleId="Ttulo1">
     <w:name w:val="heading 1"/>
@@ -11206,10 +12008,10 @@
       <w:outlineLvl w:val="0"/>
     </w:pPr>
     <w:rPr>
-      <w:rFonts w:asciiTheme="majorHAnsi" w:eastAsiaTheme="majorEastAsia" w:hAnsiTheme="majorHAnsi" w:cstheme="majorBidi"/>
+      <w:rFonts w:ascii="Cambria" w:hAnsi="Cambria"/>
       <w:b/>
       <w:bCs/>
-      <w:color w:val="365F91" w:themeColor="accent1" w:themeShade="BF"/>
+      <w:color w:val="365F91"/>
       <w:sz w:val="28"/>
       <w:szCs w:val="28"/>
     </w:rPr>
@@ -11230,10 +12032,10 @@
       <w:outlineLvl w:val="1"/>
     </w:pPr>
     <w:rPr>
-      <w:rFonts w:asciiTheme="majorHAnsi" w:eastAsiaTheme="majorEastAsia" w:hAnsiTheme="majorHAnsi" w:cstheme="majorBidi"/>
+      <w:rFonts w:ascii="Cambria" w:hAnsi="Cambria"/>
       <w:b/>
       <w:bCs/>
-      <w:color w:val="4F81BD" w:themeColor="accent1"/>
+      <w:color w:val="4F81BD"/>
       <w:sz w:val="26"/>
       <w:szCs w:val="26"/>
     </w:rPr>
@@ -11254,10 +12056,10 @@
       <w:outlineLvl w:val="2"/>
     </w:pPr>
     <w:rPr>
-      <w:rFonts w:asciiTheme="majorHAnsi" w:eastAsiaTheme="majorEastAsia" w:hAnsiTheme="majorHAnsi" w:cstheme="majorBidi"/>
+      <w:rFonts w:ascii="Cambria" w:hAnsi="Cambria"/>
       <w:b/>
       <w:bCs/>
-      <w:color w:val="4F81BD" w:themeColor="accent1"/>
+      <w:color w:val="4F81BD"/>
     </w:rPr>
   </w:style>
   <w:style w:type="paragraph" w:styleId="Ttulo4">
@@ -11276,12 +12078,12 @@
       <w:outlineLvl w:val="3"/>
     </w:pPr>
     <w:rPr>
-      <w:rFonts w:asciiTheme="majorHAnsi" w:eastAsiaTheme="majorEastAsia" w:hAnsiTheme="majorHAnsi" w:cstheme="majorBidi"/>
+      <w:rFonts w:ascii="Cambria" w:hAnsi="Cambria"/>
       <w:b/>
       <w:bCs/>
       <w:i/>
       <w:iCs/>
-      <w:color w:val="4F81BD" w:themeColor="accent1"/>
+      <w:color w:val="4F81BD"/>
     </w:rPr>
   </w:style>
   <w:style w:type="paragraph" w:styleId="Ttulo5">
@@ -11300,8 +12102,8 @@
       <w:outlineLvl w:val="4"/>
     </w:pPr>
     <w:rPr>
-      <w:rFonts w:asciiTheme="majorHAnsi" w:eastAsiaTheme="majorEastAsia" w:hAnsiTheme="majorHAnsi" w:cstheme="majorBidi"/>
-      <w:color w:val="243F60" w:themeColor="accent1" w:themeShade="7F"/>
+      <w:rFonts w:ascii="Cambria" w:hAnsi="Cambria"/>
+      <w:color w:val="243F60"/>
     </w:rPr>
   </w:style>
   <w:style w:type="paragraph" w:styleId="Ttulo6">
@@ -11320,10 +12122,10 @@
       <w:outlineLvl w:val="5"/>
     </w:pPr>
     <w:rPr>
-      <w:rFonts w:asciiTheme="majorHAnsi" w:eastAsiaTheme="majorEastAsia" w:hAnsiTheme="majorHAnsi" w:cstheme="majorBidi"/>
+      <w:rFonts w:ascii="Cambria" w:hAnsi="Cambria"/>
       <w:i/>
       <w:iCs/>
-      <w:color w:val="243F60" w:themeColor="accent1" w:themeShade="7F"/>
+      <w:color w:val="243F60"/>
     </w:rPr>
   </w:style>
   <w:style w:type="paragraph" w:styleId="Ttulo7">
@@ -11342,10 +12144,10 @@
       <w:outlineLvl w:val="6"/>
     </w:pPr>
     <w:rPr>
-      <w:rFonts w:asciiTheme="majorHAnsi" w:eastAsiaTheme="majorEastAsia" w:hAnsiTheme="majorHAnsi" w:cstheme="majorBidi"/>
+      <w:rFonts w:ascii="Cambria" w:hAnsi="Cambria"/>
       <w:i/>
       <w:iCs/>
-      <w:color w:val="404040" w:themeColor="text1" w:themeTint="BF"/>
+      <w:color w:val="404040"/>
     </w:rPr>
   </w:style>
   <w:style w:type="paragraph" w:styleId="Ttulo8">
@@ -11364,8 +12166,8 @@
       <w:outlineLvl w:val="7"/>
     </w:pPr>
     <w:rPr>
-      <w:rFonts w:asciiTheme="majorHAnsi" w:eastAsiaTheme="majorEastAsia" w:hAnsiTheme="majorHAnsi" w:cstheme="majorBidi"/>
-      <w:color w:val="4F81BD" w:themeColor="accent1"/>
+      <w:rFonts w:ascii="Cambria" w:hAnsi="Cambria"/>
+      <w:color w:val="4F81BD"/>
       <w:sz w:val="20"/>
       <w:szCs w:val="20"/>
     </w:rPr>
@@ -11386,10 +12188,10 @@
       <w:outlineLvl w:val="8"/>
     </w:pPr>
     <w:rPr>
-      <w:rFonts w:asciiTheme="majorHAnsi" w:eastAsiaTheme="majorEastAsia" w:hAnsiTheme="majorHAnsi" w:cstheme="majorBidi"/>
+      <w:rFonts w:ascii="Cambria" w:hAnsi="Cambria"/>
       <w:i/>
       <w:iCs/>
-      <w:color w:val="404040" w:themeColor="text1" w:themeTint="BF"/>
+      <w:color w:val="404040"/>
       <w:sz w:val="20"/>
       <w:szCs w:val="20"/>
     </w:rPr>
@@ -11458,7 +12260,7 @@
       <w:spacing w:before="120" w:after="120"/>
     </w:pPr>
     <w:rPr>
-      <w:rFonts w:cstheme="minorHAnsi"/>
+      <w:rFonts w:cs="Calibri"/>
       <w:b/>
       <w:bCs/>
       <w:caps/>
@@ -11478,7 +12280,7 @@
       <w:ind w:left="220"/>
     </w:pPr>
     <w:rPr>
-      <w:rFonts w:cstheme="minorHAnsi"/>
+      <w:rFonts w:cs="Calibri"/>
       <w:smallCaps/>
       <w:sz w:val="20"/>
       <w:szCs w:val="20"/>
@@ -11566,7 +12368,7 @@
       <w:ind w:left="440"/>
     </w:pPr>
     <w:rPr>
-      <w:rFonts w:cstheme="minorHAnsi"/>
+      <w:rFonts w:cs="Calibri"/>
       <w:i/>
       <w:iCs/>
       <w:sz w:val="20"/>
@@ -11606,10 +12408,10 @@
     <w:uiPriority w:val="9"/>
     <w:rsid w:val="001E77AE"/>
     <w:rPr>
-      <w:rFonts w:asciiTheme="majorHAnsi" w:eastAsiaTheme="majorEastAsia" w:hAnsiTheme="majorHAnsi" w:cstheme="majorBidi"/>
+      <w:rFonts w:ascii="Cambria" w:eastAsia="Times New Roman" w:hAnsi="Cambria" w:cs="Times New Roman"/>
       <w:b/>
       <w:bCs/>
-      <w:color w:val="365F91" w:themeColor="accent1" w:themeShade="BF"/>
+      <w:color w:val="365F91"/>
       <w:sz w:val="28"/>
       <w:szCs w:val="28"/>
     </w:rPr>
@@ -11621,10 +12423,10 @@
     <w:uiPriority w:val="9"/>
     <w:rsid w:val="001E77AE"/>
     <w:rPr>
-      <w:rFonts w:asciiTheme="majorHAnsi" w:eastAsiaTheme="majorEastAsia" w:hAnsiTheme="majorHAnsi" w:cstheme="majorBidi"/>
+      <w:rFonts w:ascii="Cambria" w:eastAsia="Times New Roman" w:hAnsi="Cambria" w:cs="Times New Roman"/>
       <w:b/>
       <w:bCs/>
-      <w:color w:val="4F81BD" w:themeColor="accent1"/>
+      <w:color w:val="4F81BD"/>
       <w:sz w:val="26"/>
       <w:szCs w:val="26"/>
     </w:rPr>
@@ -11636,10 +12438,10 @@
     <w:uiPriority w:val="9"/>
     <w:rsid w:val="001E77AE"/>
     <w:rPr>
-      <w:rFonts w:asciiTheme="majorHAnsi" w:eastAsiaTheme="majorEastAsia" w:hAnsiTheme="majorHAnsi" w:cstheme="majorBidi"/>
+      <w:rFonts w:ascii="Cambria" w:eastAsia="Times New Roman" w:hAnsi="Cambria" w:cs="Times New Roman"/>
       <w:b/>
       <w:bCs/>
-      <w:color w:val="4F81BD" w:themeColor="accent1"/>
+      <w:color w:val="4F81BD"/>
     </w:rPr>
   </w:style>
   <w:style w:type="character" w:customStyle="1" w:styleId="Ttulo4Car">
@@ -11649,12 +12451,12 @@
     <w:uiPriority w:val="9"/>
     <w:rsid w:val="001E77AE"/>
     <w:rPr>
-      <w:rFonts w:asciiTheme="majorHAnsi" w:eastAsiaTheme="majorEastAsia" w:hAnsiTheme="majorHAnsi" w:cstheme="majorBidi"/>
+      <w:rFonts w:ascii="Cambria" w:eastAsia="Times New Roman" w:hAnsi="Cambria" w:cs="Times New Roman"/>
       <w:b/>
       <w:bCs/>
       <w:i/>
       <w:iCs/>
-      <w:color w:val="4F81BD" w:themeColor="accent1"/>
+      <w:color w:val="4F81BD"/>
     </w:rPr>
   </w:style>
   <w:style w:type="character" w:customStyle="1" w:styleId="Ttulo5Car">
@@ -11664,8 +12466,8 @@
     <w:uiPriority w:val="9"/>
     <w:rsid w:val="001E77AE"/>
     <w:rPr>
-      <w:rFonts w:asciiTheme="majorHAnsi" w:eastAsiaTheme="majorEastAsia" w:hAnsiTheme="majorHAnsi" w:cstheme="majorBidi"/>
-      <w:color w:val="243F60" w:themeColor="accent1" w:themeShade="7F"/>
+      <w:rFonts w:ascii="Cambria" w:eastAsia="Times New Roman" w:hAnsi="Cambria" w:cs="Times New Roman"/>
+      <w:color w:val="243F60"/>
     </w:rPr>
   </w:style>
   <w:style w:type="character" w:customStyle="1" w:styleId="Ttulo6Car">
@@ -11675,10 +12477,10 @@
     <w:uiPriority w:val="9"/>
     <w:rsid w:val="001E77AE"/>
     <w:rPr>
-      <w:rFonts w:asciiTheme="majorHAnsi" w:eastAsiaTheme="majorEastAsia" w:hAnsiTheme="majorHAnsi" w:cstheme="majorBidi"/>
+      <w:rFonts w:ascii="Cambria" w:eastAsia="Times New Roman" w:hAnsi="Cambria" w:cs="Times New Roman"/>
       <w:i/>
       <w:iCs/>
-      <w:color w:val="243F60" w:themeColor="accent1" w:themeShade="7F"/>
+      <w:color w:val="243F60"/>
     </w:rPr>
   </w:style>
   <w:style w:type="character" w:customStyle="1" w:styleId="Ttulo7Car">
@@ -11688,10 +12490,10 @@
     <w:uiPriority w:val="9"/>
     <w:rsid w:val="001E77AE"/>
     <w:rPr>
-      <w:rFonts w:asciiTheme="majorHAnsi" w:eastAsiaTheme="majorEastAsia" w:hAnsiTheme="majorHAnsi" w:cstheme="majorBidi"/>
+      <w:rFonts w:ascii="Cambria" w:eastAsia="Times New Roman" w:hAnsi="Cambria" w:cs="Times New Roman"/>
       <w:i/>
       <w:iCs/>
-      <w:color w:val="404040" w:themeColor="text1" w:themeTint="BF"/>
+      <w:color w:val="404040"/>
     </w:rPr>
   </w:style>
   <w:style w:type="character" w:customStyle="1" w:styleId="Ttulo8Car">
@@ -11701,8 +12503,8 @@
     <w:uiPriority w:val="9"/>
     <w:rsid w:val="001E77AE"/>
     <w:rPr>
-      <w:rFonts w:asciiTheme="majorHAnsi" w:eastAsiaTheme="majorEastAsia" w:hAnsiTheme="majorHAnsi" w:cstheme="majorBidi"/>
-      <w:color w:val="4F81BD" w:themeColor="accent1"/>
+      <w:rFonts w:ascii="Cambria" w:eastAsia="Times New Roman" w:hAnsi="Cambria" w:cs="Times New Roman"/>
+      <w:color w:val="4F81BD"/>
       <w:sz w:val="20"/>
       <w:szCs w:val="20"/>
     </w:rPr>
@@ -11714,10 +12516,10 @@
     <w:uiPriority w:val="9"/>
     <w:rsid w:val="001E77AE"/>
     <w:rPr>
-      <w:rFonts w:asciiTheme="majorHAnsi" w:eastAsiaTheme="majorEastAsia" w:hAnsiTheme="majorHAnsi" w:cstheme="majorBidi"/>
+      <w:rFonts w:ascii="Cambria" w:eastAsia="Times New Roman" w:hAnsi="Cambria" w:cs="Times New Roman"/>
       <w:i/>
       <w:iCs/>
-      <w:color w:val="404040" w:themeColor="text1" w:themeTint="BF"/>
+      <w:color w:val="404040"/>
       <w:sz w:val="20"/>
       <w:szCs w:val="20"/>
     </w:rPr>
@@ -11737,7 +12539,7 @@
     <w:rPr>
       <w:b/>
       <w:bCs/>
-      <w:color w:val="4F81BD" w:themeColor="accent1"/>
+      <w:color w:val="4F81BD"/>
       <w:sz w:val="18"/>
       <w:szCs w:val="18"/>
     </w:rPr>
@@ -11752,14 +12554,14 @@
     <w:rsid w:val="001E77AE"/>
     <w:pPr>
       <w:pBdr>
-        <w:bottom w:val="single" w:sz="8" w:space="4" w:color="4F81BD" w:themeColor="accent1"/>
+        <w:bottom w:val="single" w:sz="8" w:space="4" w:color="4F81BD"/>
       </w:pBdr>
       <w:spacing w:after="300" w:line="240" w:lineRule="auto"/>
       <w:contextualSpacing/>
     </w:pPr>
     <w:rPr>
-      <w:rFonts w:asciiTheme="majorHAnsi" w:eastAsiaTheme="majorEastAsia" w:hAnsiTheme="majorHAnsi" w:cstheme="majorBidi"/>
-      <w:color w:val="17365D" w:themeColor="text2" w:themeShade="BF"/>
+      <w:rFonts w:ascii="Cambria" w:hAnsi="Cambria"/>
+      <w:color w:val="17365D"/>
       <w:spacing w:val="5"/>
       <w:kern w:val="28"/>
       <w:sz w:val="52"/>
@@ -11773,8 +12575,8 @@
     <w:uiPriority w:val="10"/>
     <w:rsid w:val="001E77AE"/>
     <w:rPr>
-      <w:rFonts w:asciiTheme="majorHAnsi" w:eastAsiaTheme="majorEastAsia" w:hAnsiTheme="majorHAnsi" w:cstheme="majorBidi"/>
-      <w:color w:val="17365D" w:themeColor="text2" w:themeShade="BF"/>
+      <w:rFonts w:ascii="Cambria" w:eastAsia="Times New Roman" w:hAnsi="Cambria" w:cs="Times New Roman"/>
+      <w:color w:val="17365D"/>
       <w:spacing w:val="5"/>
       <w:kern w:val="28"/>
       <w:sz w:val="52"/>
@@ -11795,10 +12597,10 @@
       </w:numPr>
     </w:pPr>
     <w:rPr>
-      <w:rFonts w:asciiTheme="majorHAnsi" w:eastAsiaTheme="majorEastAsia" w:hAnsiTheme="majorHAnsi" w:cstheme="majorBidi"/>
+      <w:rFonts w:ascii="Cambria" w:hAnsi="Cambria"/>
       <w:i/>
       <w:iCs/>
-      <w:color w:val="4F81BD" w:themeColor="accent1"/>
+      <w:color w:val="4F81BD"/>
       <w:spacing w:val="15"/>
       <w:sz w:val="24"/>
       <w:szCs w:val="24"/>
@@ -11811,10 +12613,10 @@
     <w:uiPriority w:val="11"/>
     <w:rsid w:val="001E77AE"/>
     <w:rPr>
-      <w:rFonts w:asciiTheme="majorHAnsi" w:eastAsiaTheme="majorEastAsia" w:hAnsiTheme="majorHAnsi" w:cstheme="majorBidi"/>
+      <w:rFonts w:ascii="Cambria" w:eastAsia="Times New Roman" w:hAnsi="Cambria" w:cs="Times New Roman"/>
       <w:i/>
       <w:iCs/>
-      <w:color w:val="4F81BD" w:themeColor="accent1"/>
+      <w:color w:val="4F81BD"/>
       <w:spacing w:val="15"/>
       <w:sz w:val="24"/>
       <w:szCs w:val="24"/>
@@ -11848,9 +12650,11 @@
     <w:uiPriority w:val="1"/>
     <w:qFormat/>
     <w:rsid w:val="001E77AE"/>
-    <w:pPr>
-      <w:spacing w:after="0" w:line="240" w:lineRule="auto"/>
-    </w:pPr>
+    <w:rPr>
+      <w:sz w:val="22"/>
+      <w:szCs w:val="22"/>
+      <w:lang w:val="en-US" w:eastAsia="en-US" w:bidi="en-US"/>
+    </w:rPr>
   </w:style>
   <w:style w:type="paragraph" w:styleId="Prrafodelista">
     <w:name w:val="List Paragraph"/>
@@ -11874,7 +12678,7 @@
     <w:rPr>
       <w:i/>
       <w:iCs/>
-      <w:color w:val="000000" w:themeColor="text1"/>
+      <w:color w:val="000000"/>
     </w:rPr>
   </w:style>
   <w:style w:type="character" w:customStyle="1" w:styleId="CitaCar">
@@ -11886,7 +12690,7 @@
     <w:rPr>
       <w:i/>
       <w:iCs/>
-      <w:color w:val="000000" w:themeColor="text1"/>
+      <w:color w:val="000000"/>
     </w:rPr>
   </w:style>
   <w:style w:type="paragraph" w:styleId="Citadestacada">
@@ -11899,7 +12703,7 @@
     <w:rsid w:val="001E77AE"/>
     <w:pPr>
       <w:pBdr>
-        <w:bottom w:val="single" w:sz="4" w:space="4" w:color="4F81BD" w:themeColor="accent1"/>
+        <w:bottom w:val="single" w:sz="4" w:space="4" w:color="4F81BD"/>
       </w:pBdr>
       <w:spacing w:before="200" w:after="280"/>
       <w:ind w:left="936" w:right="936"/>
@@ -11909,7 +12713,7 @@
       <w:bCs/>
       <w:i/>
       <w:iCs/>
-      <w:color w:val="4F81BD" w:themeColor="accent1"/>
+      <w:color w:val="4F81BD"/>
     </w:rPr>
   </w:style>
   <w:style w:type="character" w:customStyle="1" w:styleId="CitadestacadaCar">
@@ -11923,7 +12727,7 @@
       <w:bCs/>
       <w:i/>
       <w:iCs/>
-      <w:color w:val="4F81BD" w:themeColor="accent1"/>
+      <w:color w:val="4F81BD"/>
     </w:rPr>
   </w:style>
   <w:style w:type="character" w:styleId="nfasissutil">
@@ -11935,7 +12739,7 @@
     <w:rPr>
       <w:i/>
       <w:iCs/>
-      <w:color w:val="808080" w:themeColor="text1" w:themeTint="7F"/>
+      <w:color w:val="808080"/>
     </w:rPr>
   </w:style>
   <w:style w:type="character" w:styleId="nfasisintenso">
@@ -11949,7 +12753,7 @@
       <w:bCs/>
       <w:i/>
       <w:iCs/>
-      <w:color w:val="4F81BD" w:themeColor="accent1"/>
+      <w:color w:val="4F81BD"/>
     </w:rPr>
   </w:style>
   <w:style w:type="character" w:styleId="Referenciasutil">
@@ -11960,7 +12764,7 @@
     <w:rsid w:val="001E77AE"/>
     <w:rPr>
       <w:smallCaps/>
-      <w:color w:val="C0504D" w:themeColor="accent2"/>
+      <w:color w:val="C0504D"/>
       <w:u w:val="single"/>
     </w:rPr>
   </w:style>
@@ -11974,7 +12778,7 @@
       <w:b/>
       <w:bCs/>
       <w:smallCaps/>
-      <w:color w:val="C0504D" w:themeColor="accent2"/>
+      <w:color w:val="C0504D"/>
       <w:spacing w:val="5"/>
       <w:u w:val="single"/>
     </w:rPr>
@@ -12054,6 +12858,11 @@
     <w:link w:val="Sinespaciado"/>
     <w:uiPriority w:val="1"/>
     <w:rsid w:val="00C91FD9"/>
+    <w:rPr>
+      <w:sz w:val="22"/>
+      <w:szCs w:val="22"/>
+      <w:lang w:val="en-US" w:eastAsia="en-US" w:bidi="en-US"/>
+    </w:rPr>
   </w:style>
   <w:style w:type="character" w:customStyle="1" w:styleId="HelpText">
     <w:name w:val="Help Text"/>
@@ -12072,7 +12881,7 @@
       <w:spacing w:before="120" w:after="120"/>
     </w:pPr>
     <w:rPr>
-      <w:rFonts w:ascii="Arial" w:eastAsia="Times New Roman" w:hAnsi="Arial" w:cs="Arial"/>
+      <w:rFonts w:ascii="Arial" w:hAnsi="Arial" w:cs="Arial"/>
       <w:i/>
       <w:vanish/>
       <w:color w:val="0000FF"/>
@@ -12089,7 +12898,7 @@
       <w:spacing w:before="20" w:after="20"/>
     </w:pPr>
     <w:rPr>
-      <w:rFonts w:ascii="Arial" w:eastAsia="Times New Roman" w:hAnsi="Arial" w:cs="Times New Roman"/>
+      <w:rFonts w:ascii="Arial" w:hAnsi="Arial"/>
       <w:lang w:val="es-ES" w:eastAsia="es-ES"/>
     </w:rPr>
   </w:style>
@@ -12106,7 +12915,7 @@
       <w:ind w:left="660"/>
     </w:pPr>
     <w:rPr>
-      <w:rFonts w:cstheme="minorHAnsi"/>
+      <w:rFonts w:cs="Calibri"/>
       <w:sz w:val="18"/>
       <w:szCs w:val="18"/>
     </w:rPr>
@@ -12124,7 +12933,7 @@
       <w:ind w:left="880"/>
     </w:pPr>
     <w:rPr>
-      <w:rFonts w:cstheme="minorHAnsi"/>
+      <w:rFonts w:cs="Calibri"/>
       <w:sz w:val="18"/>
       <w:szCs w:val="18"/>
     </w:rPr>
@@ -12142,7 +12951,7 @@
       <w:ind w:left="1100"/>
     </w:pPr>
     <w:rPr>
-      <w:rFonts w:cstheme="minorHAnsi"/>
+      <w:rFonts w:cs="Calibri"/>
       <w:sz w:val="18"/>
       <w:szCs w:val="18"/>
     </w:rPr>
@@ -12160,7 +12969,7 @@
       <w:ind w:left="1320"/>
     </w:pPr>
     <w:rPr>
-      <w:rFonts w:cstheme="minorHAnsi"/>
+      <w:rFonts w:cs="Calibri"/>
       <w:sz w:val="18"/>
       <w:szCs w:val="18"/>
     </w:rPr>
@@ -12178,7 +12987,7 @@
       <w:ind w:left="1540"/>
     </w:pPr>
     <w:rPr>
-      <w:rFonts w:cstheme="minorHAnsi"/>
+      <w:rFonts w:cs="Calibri"/>
       <w:sz w:val="18"/>
       <w:szCs w:val="18"/>
     </w:rPr>
@@ -12196,200 +13005,10 @@
       <w:ind w:left="1760"/>
     </w:pPr>
     <w:rPr>
-      <w:rFonts w:cstheme="minorHAnsi"/>
+      <w:rFonts w:cs="Calibri"/>
       <w:sz w:val="18"/>
       <w:szCs w:val="18"/>
     </w:rPr>
-  </w:style>
-</w:styles>
-</file>
-
-<file path=word/stylesWithEffects.xml><?xml version="1.0" encoding="utf-8"?>
-<w:styles xmlns:wpc="http://schemas.microsoft.com/office/word/2010/wordprocessingCanvas" xmlns:mc="http://schemas.openxmlformats.org/markup-compatibility/2006" xmlns:o="urn:schemas-microsoft-com:office:office" xmlns:r="http://schemas.openxmlformats.org/officeDocument/2006/relationships" xmlns:m="http://schemas.openxmlformats.org/officeDocument/2006/math" xmlns:v="urn:schemas-microsoft-com:vml" xmlns:wp14="http://schemas.microsoft.com/office/word/2010/wordprocessingDrawing" xmlns:wp="http://schemas.openxmlformats.org/drawingml/2006/wordprocessingDrawing" xmlns:w10="urn:schemas-microsoft-com:office:word" xmlns:w="http://schemas.openxmlformats.org/wordprocessingml/2006/main" xmlns:w14="http://schemas.microsoft.com/office/word/2010/wordml" xmlns:wpg="http://schemas.microsoft.com/office/word/2010/wordprocessingGroup" xmlns:wpi="http://schemas.microsoft.com/office/word/2010/wordprocessingInk" xmlns:wne="http://schemas.microsoft.com/office/word/2006/wordml" xmlns:wps="http://schemas.microsoft.com/office/word/2010/wordprocessingShape" mc:Ignorable="w14 wp14">
-  <w:docDefaults>
-    <w:rPrDefault>
-      <w:rPr>
-        <w:rFonts w:asciiTheme="minorHAnsi" w:eastAsiaTheme="minorEastAsia" w:hAnsiTheme="minorHAnsi" w:cstheme="minorBidi"/>
-        <w:sz w:val="22"/>
-        <w:szCs w:val="22"/>
-        <w:lang w:val="es-AR" w:eastAsia="es-AR" w:bidi="ar-SA"/>
-      </w:rPr>
-    </w:rPrDefault>
-    <w:pPrDefault>
-      <w:pPr>
-        <w:spacing w:after="200" w:line="276" w:lineRule="auto"/>
-      </w:pPr>
-    </w:pPrDefault>
-  </w:docDefaults>
-  <w:latentStyles w:defLockedState="0" w:defUIPriority="99" w:defSemiHidden="1" w:defUnhideWhenUsed="1" w:defQFormat="0" w:count="267">
-    <w:lsdException w:name="Normal" w:semiHidden="0" w:uiPriority="0" w:unhideWhenUsed="0" w:qFormat="1"/>
-    <w:lsdException w:name="heading 1" w:semiHidden="0" w:uiPriority="9" w:unhideWhenUsed="0" w:qFormat="1"/>
-    <w:lsdException w:name="heading 2" w:uiPriority="9" w:qFormat="1"/>
-    <w:lsdException w:name="heading 3" w:uiPriority="9" w:qFormat="1"/>
-    <w:lsdException w:name="heading 4" w:uiPriority="9" w:qFormat="1"/>
-    <w:lsdException w:name="heading 5" w:uiPriority="9" w:qFormat="1"/>
-    <w:lsdException w:name="heading 6" w:uiPriority="9" w:qFormat="1"/>
-    <w:lsdException w:name="heading 7" w:uiPriority="9" w:qFormat="1"/>
-    <w:lsdException w:name="heading 8" w:uiPriority="9" w:qFormat="1"/>
-    <w:lsdException w:name="heading 9" w:uiPriority="9" w:qFormat="1"/>
-    <w:lsdException w:name="toc 1" w:uiPriority="39"/>
-    <w:lsdException w:name="toc 2" w:uiPriority="39"/>
-    <w:lsdException w:name="toc 3" w:uiPriority="39"/>
-    <w:lsdException w:name="toc 4" w:uiPriority="39"/>
-    <w:lsdException w:name="toc 5" w:uiPriority="39"/>
-    <w:lsdException w:name="toc 6" w:uiPriority="39"/>
-    <w:lsdException w:name="toc 7" w:uiPriority="39"/>
-    <w:lsdException w:name="toc 8" w:uiPriority="39"/>
-    <w:lsdException w:name="toc 9" w:uiPriority="39"/>
-    <w:lsdException w:name="caption" w:uiPriority="35" w:qFormat="1"/>
-    <w:lsdException w:name="Title" w:semiHidden="0" w:uiPriority="10" w:unhideWhenUsed="0" w:qFormat="1"/>
-    <w:lsdException w:name="Default Paragraph Font" w:uiPriority="1"/>
-    <w:lsdException w:name="Subtitle" w:semiHidden="0" w:uiPriority="11" w:unhideWhenUsed="0" w:qFormat="1"/>
-    <w:lsdException w:name="Strong" w:semiHidden="0" w:uiPriority="22" w:unhideWhenUsed="0" w:qFormat="1"/>
-    <w:lsdException w:name="Emphasis" w:semiHidden="0" w:uiPriority="20" w:unhideWhenUsed="0" w:qFormat="1"/>
-    <w:lsdException w:name="Table Grid" w:semiHidden="0" w:uiPriority="59" w:unhideWhenUsed="0"/>
-    <w:lsdException w:name="Placeholder Text" w:unhideWhenUsed="0"/>
-    <w:lsdException w:name="No Spacing" w:semiHidden="0" w:uiPriority="1" w:unhideWhenUsed="0" w:qFormat="1"/>
-    <w:lsdException w:name="Light Shading" w:semiHidden="0" w:uiPriority="60" w:unhideWhenUsed="0"/>
-    <w:lsdException w:name="Light List" w:semiHidden="0" w:uiPriority="61" w:unhideWhenUsed="0"/>
-    <w:lsdException w:name="Light Grid" w:semiHidden="0" w:uiPriority="62" w:unhideWhenUsed="0"/>
-    <w:lsdException w:name="Medium Shading 1" w:semiHidden="0" w:uiPriority="63" w:unhideWhenUsed="0"/>
-    <w:lsdException w:name="Medium Shading 2" w:semiHidden="0" w:uiPriority="64" w:unhideWhenUsed="0"/>
-    <w:lsdException w:name="Medium List 1" w:semiHidden="0" w:uiPriority="65" w:unhideWhenUsed="0"/>
-    <w:lsdException w:name="Medium List 2" w:semiHidden="0" w:uiPriority="66" w:unhideWhenUsed="0"/>
-    <w:lsdException w:name="Medium Grid 1" w:semiHidden="0" w:uiPriority="67" w:unhideWhenUsed="0"/>
-    <w:lsdException w:name="Medium Grid 2" w:semiHidden="0" w:uiPriority="68" w:unhideWhenUsed="0"/>
-    <w:lsdException w:name="Medium Grid 3" w:semiHidden="0" w:uiPriority="69" w:unhideWhenUsed="0"/>
-    <w:lsdException w:name="Dark List" w:semiHidden="0" w:uiPriority="70" w:unhideWhenUsed="0"/>
-    <w:lsdException w:name="Colorful Shading" w:semiHidden="0" w:uiPriority="71" w:unhideWhenUsed="0"/>
-    <w:lsdException w:name="Colorful List" w:semiHidden="0" w:uiPriority="72" w:unhideWhenUsed="0"/>
-    <w:lsdException w:name="Colorful Grid" w:semiHidden="0" w:uiPriority="73" w:unhideWhenUsed="0"/>
-    <w:lsdException w:name="Light Shading Accent 1" w:semiHidden="0" w:uiPriority="60" w:unhideWhenUsed="0"/>
-    <w:lsdException w:name="Light List Accent 1" w:semiHidden="0" w:uiPriority="61" w:unhideWhenUsed="0"/>
-    <w:lsdException w:name="Light Grid Accent 1" w:semiHidden="0" w:uiPriority="62" w:unhideWhenUsed="0"/>
-    <w:lsdException w:name="Medium Shading 1 Accent 1" w:semiHidden="0" w:uiPriority="63" w:unhideWhenUsed="0"/>
-    <w:lsdException w:name="Medium Shading 2 Accent 1" w:semiHidden="0" w:uiPriority="64" w:unhideWhenUsed="0"/>
-    <w:lsdException w:name="Medium List 1 Accent 1" w:semiHidden="0" w:uiPriority="65" w:unhideWhenUsed="0"/>
-    <w:lsdException w:name="Revision" w:unhideWhenUsed="0"/>
-    <w:lsdException w:name="List Paragraph" w:semiHidden="0" w:uiPriority="34" w:unhideWhenUsed="0" w:qFormat="1"/>
-    <w:lsdException w:name="Quote" w:semiHidden="0" w:uiPriority="29" w:unhideWhenUsed="0" w:qFormat="1"/>
-    <w:lsdException w:name="Intense Quote" w:semiHidden="0" w:uiPriority="30" w:unhideWhenUsed="0" w:qFormat="1"/>
-    <w:lsdException w:name="Medium List 2 Accent 1" w:semiHidden="0" w:uiPriority="66" w:unhideWhenUsed="0"/>
-    <w:lsdException w:name="Medium Grid 1 Accent 1" w:semiHidden="0" w:uiPriority="67" w:unhideWhenUsed="0"/>
-    <w:lsdException w:name="Medium Grid 2 Accent 1" w:semiHidden="0" w:uiPriority="68" w:unhideWhenUsed="0"/>
-    <w:lsdException w:name="Medium Grid 3 Accent 1" w:semiHidden="0" w:uiPriority="69" w:unhideWhenUsed="0"/>
-    <w:lsdException w:name="Dark List Accent 1" w:semiHidden="0" w:uiPriority="70" w:unhideWhenUsed="0"/>
-    <w:lsdException w:name="Colorful Shading Accent 1" w:semiHidden="0" w:uiPriority="71" w:unhideWhenUsed="0"/>
-    <w:lsdException w:name="Colorful List Accent 1" w:semiHidden="0" w:uiPriority="72" w:unhideWhenUsed="0"/>
-    <w:lsdException w:name="Colorful Grid Accent 1" w:semiHidden="0" w:uiPriority="73" w:unhideWhenUsed="0"/>
-    <w:lsdException w:name="Light Shading Accent 2" w:semiHidden="0" w:uiPriority="60" w:unhideWhenUsed="0"/>
-    <w:lsdException w:name="Light List Accent 2" w:semiHidden="0" w:uiPriority="61" w:unhideWhenUsed="0"/>
-    <w:lsdException w:name="Light Grid Accent 2" w:semiHidden="0" w:uiPriority="62" w:unhideWhenUsed="0"/>
-    <w:lsdException w:name="Medium Shading 1 Accent 2" w:semiHidden="0" w:uiPriority="63" w:unhideWhenUsed="0"/>
-    <w:lsdException w:name="Medium Shading 2 Accent 2" w:semiHidden="0" w:uiPriority="64" w:unhideWhenUsed="0"/>
-    <w:lsdException w:name="Medium List 1 Accent 2" w:semiHidden="0" w:uiPriority="65" w:unhideWhenUsed="0"/>
-    <w:lsdException w:name="Medium List 2 Accent 2" w:semiHidden="0" w:uiPriority="66" w:unhideWhenUsed="0"/>
-    <w:lsdException w:name="Medium Grid 1 Accent 2" w:semiHidden="0" w:uiPriority="67" w:unhideWhenUsed="0"/>
-    <w:lsdException w:name="Medium Grid 2 Accent 2" w:semiHidden="0" w:uiPriority="68" w:unhideWhenUsed="0"/>
-    <w:lsdException w:name="Medium Grid 3 Accent 2" w:semiHidden="0" w:uiPriority="69" w:unhideWhenUsed="0"/>
-    <w:lsdException w:name="Dark List Accent 2" w:semiHidden="0" w:uiPriority="70" w:unhideWhenUsed="0"/>
-    <w:lsdException w:name="Colorful Shading Accent 2" w:semiHidden="0" w:uiPriority="71" w:unhideWhenUsed="0"/>
-    <w:lsdException w:name="Colorful List Accent 2" w:semiHidden="0" w:uiPriority="72" w:unhideWhenUsed="0"/>
-    <w:lsdException w:name="Colorful Grid Accent 2" w:semiHidden="0" w:uiPriority="73" w:unhideWhenUsed="0"/>
-    <w:lsdException w:name="Light Shading Accent 3" w:semiHidden="0" w:uiPriority="60" w:unhideWhenUsed="0"/>
-    <w:lsdException w:name="Light List Accent 3" w:semiHidden="0" w:uiPriority="61" w:unhideWhenUsed="0"/>
-    <w:lsdException w:name="Light Grid Accent 3" w:semiHidden="0" w:uiPriority="62" w:unhideWhenUsed="0"/>
-    <w:lsdException w:name="Medium Shading 1 Accent 3" w:semiHidden="0" w:uiPriority="63" w:unhideWhenUsed="0"/>
-    <w:lsdException w:name="Medium Shading 2 Accent 3" w:semiHidden="0" w:uiPriority="64" w:unhideWhenUsed="0"/>
-    <w:lsdException w:name="Medium List 1 Accent 3" w:semiHidden="0" w:uiPriority="65" w:unhideWhenUsed="0"/>
-    <w:lsdException w:name="Medium List 2 Accent 3" w:semiHidden="0" w:uiPriority="66" w:unhideWhenUsed="0"/>
-    <w:lsdException w:name="Medium Grid 1 Accent 3" w:semiHidden="0" w:uiPriority="67" w:unhideWhenUsed="0"/>
-    <w:lsdException w:name="Medium Grid 2 Accent 3" w:semiHidden="0" w:uiPriority="68" w:unhideWhenUsed="0"/>
-    <w:lsdException w:name="Medium Grid 3 Accent 3" w:semiHidden="0" w:uiPriority="69" w:unhideWhenUsed="0"/>
-    <w:lsdException w:name="Dark List Accent 3" w:semiHidden="0" w:uiPriority="70" w:unhideWhenUsed="0"/>
-    <w:lsdException w:name="Colorful Shading Accent 3" w:semiHidden="0" w:uiPriority="71" w:unhideWhenUsed="0"/>
-    <w:lsdException w:name="Colorful List Accent 3" w:semiHidden="0" w:uiPriority="72" w:unhideWhenUsed="0"/>
-    <w:lsdException w:name="Colorful Grid Accent 3" w:semiHidden="0" w:uiPriority="73" w:unhideWhenUsed="0"/>
-    <w:lsdException w:name="Light Shading Accent 4" w:semiHidden="0" w:uiPriority="60" w:unhideWhenUsed="0"/>
-    <w:lsdException w:name="Light List Accent 4" w:semiHidden="0" w:uiPriority="61" w:unhideWhenUsed="0"/>
-    <w:lsdException w:name="Light Grid Accent 4" w:semiHidden="0" w:uiPriority="62" w:unhideWhenUsed="0"/>
-    <w:lsdException w:name="Medium Shading 1 Accent 4" w:semiHidden="0" w:uiPriority="63" w:unhideWhenUsed="0"/>
-    <w:lsdException w:name="Medium Shading 2 Accent 4" w:semiHidden="0" w:uiPriority="64" w:unhideWhenUsed="0"/>
-    <w:lsdException w:name="Medium List 1 Accent 4" w:semiHidden="0" w:uiPriority="65" w:unhideWhenUsed="0"/>
-    <w:lsdException w:name="Medium List 2 Accent 4" w:semiHidden="0" w:uiPriority="66" w:unhideWhenUsed="0"/>
-    <w:lsdException w:name="Medium Grid 1 Accent 4" w:semiHidden="0" w:uiPriority="67" w:unhideWhenUsed="0"/>
-    <w:lsdException w:name="Medium Grid 2 Accent 4" w:semiHidden="0" w:uiPriority="68" w:unhideWhenUsed="0"/>
-    <w:lsdException w:name="Medium Grid 3 Accent 4" w:semiHidden="0" w:uiPriority="69" w:unhideWhenUsed="0"/>
-    <w:lsdException w:name="Dark List Accent 4" w:semiHidden="0" w:uiPriority="70" w:unhideWhenUsed="0"/>
-    <w:lsdException w:name="Colorful Shading Accent 4" w:semiHidden="0" w:uiPriority="71" w:unhideWhenUsed="0"/>
-    <w:lsdException w:name="Colorful List Accent 4" w:semiHidden="0" w:uiPriority="72" w:unhideWhenUsed="0"/>
-    <w:lsdException w:name="Colorful Grid Accent 4" w:semiHidden="0" w:uiPriority="73" w:unhideWhenUsed="0"/>
-    <w:lsdException w:name="Light Shading Accent 5" w:semiHidden="0" w:uiPriority="60" w:unhideWhenUsed="0"/>
-    <w:lsdException w:name="Light List Accent 5" w:semiHidden="0" w:uiPriority="61" w:unhideWhenUsed="0"/>
-    <w:lsdException w:name="Light Grid Accent 5" w:semiHidden="0" w:uiPriority="62" w:unhideWhenUsed="0"/>
-    <w:lsdException w:name="Medium Shading 1 Accent 5" w:semiHidden="0" w:uiPriority="63" w:unhideWhenUsed="0"/>
-    <w:lsdException w:name="Medium Shading 2 Accent 5" w:semiHidden="0" w:uiPriority="64" w:unhideWhenUsed="0"/>
-    <w:lsdException w:name="Medium List 1 Accent 5" w:semiHidden="0" w:uiPriority="65" w:unhideWhenUsed="0"/>
-    <w:lsdException w:name="Medium List 2 Accent 5" w:semiHidden="0" w:uiPriority="66" w:unhideWhenUsed="0"/>
-    <w:lsdException w:name="Medium Grid 1 Accent 5" w:semiHidden="0" w:uiPriority="67" w:unhideWhenUsed="0"/>
-    <w:lsdException w:name="Medium Grid 2 Accent 5" w:semiHidden="0" w:uiPriority="68" w:unhideWhenUsed="0"/>
-    <w:lsdException w:name="Medium Grid 3 Accent 5" w:semiHidden="0" w:uiPriority="69" w:unhideWhenUsed="0"/>
-    <w:lsdException w:name="Dark List Accent 5" w:semiHidden="0" w:uiPriority="70" w:unhideWhenUsed="0"/>
-    <w:lsdException w:name="Colorful Shading Accent 5" w:semiHidden="0" w:uiPriority="71" w:unhideWhenUsed="0"/>
-    <w:lsdException w:name="Colorful List Accent 5" w:semiHidden="0" w:uiPriority="72" w:unhideWhenUsed="0"/>
-    <w:lsdException w:name="Colorful Grid Accent 5" w:semiHidden="0" w:uiPriority="73" w:unhideWhenUsed="0"/>
-    <w:lsdException w:name="Light Shading Accent 6" w:semiHidden="0" w:uiPriority="60" w:unhideWhenUsed="0"/>
-    <w:lsdException w:name="Light List Accent 6" w:semiHidden="0" w:uiPriority="61" w:unhideWhenUsed="0"/>
-    <w:lsdException w:name="Light Grid Accent 6" w:semiHidden="0" w:uiPriority="62" w:unhideWhenUsed="0"/>
-    <w:lsdException w:name="Medium Shading 1 Accent 6" w:semiHidden="0" w:uiPriority="63" w:unhideWhenUsed="0"/>
-    <w:lsdException w:name="Medium Shading 2 Accent 6" w:semiHidden="0" w:uiPriority="64" w:unhideWhenUsed="0"/>
-    <w:lsdException w:name="Medium List 1 Accent 6" w:semiHidden="0" w:uiPriority="65" w:unhideWhenUsed="0"/>
-    <w:lsdException w:name="Medium List 2 Accent 6" w:semiHidden="0" w:uiPriority="66" w:unhideWhenUsed="0"/>
-    <w:lsdException w:name="Medium Grid 1 Accent 6" w:semiHidden="0" w:uiPriority="67" w:unhideWhenUsed="0"/>
-    <w:lsdException w:name="Medium Grid 2 Accent 6" w:semiHidden="0" w:uiPriority="68" w:unhideWhenUsed="0"/>
-    <w:lsdException w:name="Medium Grid 3 Accent 6" w:semiHidden="0" w:uiPriority="69" w:unhideWhenUsed="0"/>
-    <w:lsdException w:name="Dark List Accent 6" w:semiHidden="0" w:uiPriority="70" w:unhideWhenUsed="0"/>
-    <w:lsdException w:name="Colorful Shading Accent 6" w:semiHidden="0" w:uiPriority="71" w:unhideWhenUsed="0"/>
-    <w:lsdException w:name="Colorful List Accent 6" w:semiHidden="0" w:uiPriority="72" w:unhideWhenUsed="0"/>
-    <w:lsdException w:name="Colorful Grid Accent 6" w:semiHidden="0" w:uiPriority="73" w:unhideWhenUsed="0"/>
-    <w:lsdException w:name="Subtle Emphasis" w:semiHidden="0" w:uiPriority="19" w:unhideWhenUsed="0" w:qFormat="1"/>
-    <w:lsdException w:name="Intense Emphasis" w:semiHidden="0" w:uiPriority="21" w:unhideWhenUsed="0" w:qFormat="1"/>
-    <w:lsdException w:name="Subtle Reference" w:semiHidden="0" w:uiPriority="31" w:unhideWhenUsed="0" w:qFormat="1"/>
-    <w:lsdException w:name="Intense Reference" w:semiHidden="0" w:uiPriority="32" w:unhideWhenUsed="0" w:qFormat="1"/>
-    <w:lsdException w:name="Book Title" w:semiHidden="0" w:uiPriority="33" w:unhideWhenUsed="0" w:qFormat="1"/>
-    <w:lsdException w:name="Bibliography" w:uiPriority="37"/>
-    <w:lsdException w:name="TOC Heading" w:uiPriority="39" w:qFormat="1"/>
-  </w:latentStyles>
-  <w:style w:type="paragraph" w:default="1" w:styleId="Normal">
-    <w:name w:val="Normal"/>
-    <w:qFormat/>
-  </w:style>
-  <w:style w:type="character" w:default="1" w:styleId="Fuentedeprrafopredeter">
-    <w:name w:val="Default Paragraph Font"/>
-    <w:uiPriority w:val="1"/>
-    <w:semiHidden/>
-    <w:unhideWhenUsed/>
-  </w:style>
-  <w:style w:type="table" w:default="1" w:styleId="Tablanormal">
-    <w:name w:val="Normal Table"/>
-    <w:uiPriority w:val="99"/>
-    <w:semiHidden/>
-    <w:unhideWhenUsed/>
-    <w:tblPr>
-      <w:tblInd w:w="0" w:type="dxa"/>
-      <w:tblCellMar>
-        <w:top w:w="0" w:type="dxa"/>
-        <w:left w:w="108" w:type="dxa"/>
-        <w:bottom w:w="0" w:type="dxa"/>
-        <w:right w:w="108" w:type="dxa"/>
-      </w:tblCellMar>
-    </w:tblPr>
-  </w:style>
-  <w:style w:type="numbering" w:default="1" w:styleId="Sinlista">
-    <w:name w:val="No List"/>
-    <w:uiPriority w:val="99"/>
-    <w:semiHidden/>
-    <w:unhideWhenUsed/>
   </w:style>
 </w:styles>
 </file>
@@ -12682,7 +13301,7 @@
 </file>
 
 <file path=customXml/itemProps1.xml><?xml version="1.0" encoding="utf-8"?>
-<ds:datastoreItem xmlns:ds="http://schemas.openxmlformats.org/officeDocument/2006/customXml" ds:itemID="{D70F6452-D165-4AF0-B4B8-8CB4F7F75B00}">
+<ds:datastoreItem xmlns:ds="http://schemas.openxmlformats.org/officeDocument/2006/customXml" ds:itemID="{B042E4EE-B189-4822-A6FD-8A9DA2CF27A3}">
   <ds:schemaRefs>
     <ds:schemaRef ds:uri="http://schemas.openxmlformats.org/officeDocument/2006/bibliography"/>
   </ds:schemaRefs>

</xml_diff>

<commit_message>
Plan de Proyecto - Sección Equipo de Trabajo
</commit_message>
<xml_diff>
--- a/doc/projectPlan.docx
+++ b/doc/projectPlan.docx
@@ -293,7 +293,7 @@
       </w:pPr>
       <w:bookmarkStart w:id="0" w:name="_Toc264447345"/>
       <w:bookmarkStart w:id="1" w:name="_Toc272680717"/>
-      <w:bookmarkStart w:id="2" w:name="_Toc272684238"/>
+      <w:bookmarkStart w:id="2" w:name="_Toc272690035"/>
       <w:r>
         <w:rPr>
           <w:lang w:val="es-AR"/>
@@ -597,7 +597,19 @@
               <w:rPr>
                 <w:lang w:val="es-AR"/>
               </w:rPr>
-              <w:t>Creación del contenido de Interesados.</w:t>
+              <w:t>Creación del contenido de Interesados</w:t>
+            </w:r>
+            <w:r>
+              <w:rPr>
+                <w:lang w:val="es-AR"/>
+              </w:rPr>
+              <w:t xml:space="preserve"> y Equipo de Trabajo</w:t>
+            </w:r>
+            <w:r>
+              <w:rPr>
+                <w:lang w:val="es-AR"/>
+              </w:rPr>
+              <w:t>.</w:t>
             </w:r>
           </w:p>
         </w:tc>
@@ -645,7 +657,7 @@
       </w:pPr>
       <w:bookmarkStart w:id="3" w:name="_Toc264447346"/>
       <w:bookmarkStart w:id="4" w:name="_Toc272680718"/>
-      <w:bookmarkStart w:id="5" w:name="_Toc272684239"/>
+      <w:bookmarkStart w:id="5" w:name="_Toc272690036"/>
       <w:r>
         <w:rPr>
           <w:rStyle w:val="Ttulo1Car"/>
@@ -876,7 +888,7 @@
       <w:bookmarkStart w:id="6" w:name="_Toc518227004"/>
       <w:bookmarkStart w:id="7" w:name="_Toc6991205"/>
       <w:bookmarkStart w:id="8" w:name="_Toc6994794"/>
-      <w:bookmarkStart w:id="9" w:name="_Toc272684240"/>
+      <w:bookmarkStart w:id="9" w:name="_Toc272690037"/>
       <w:r>
         <w:t>Contenido</w:t>
       </w:r>
@@ -908,7 +920,7 @@
       <w:r>
         <w:fldChar w:fldCharType="separate"/>
       </w:r>
-      <w:hyperlink w:anchor="_Toc272684238" w:history="1">
+      <w:hyperlink w:anchor="_Toc272690035" w:history="1">
         <w:r>
           <w:rPr>
             <w:rStyle w:val="Hipervnculo"/>
@@ -936,7 +948,7 @@
             <w:noProof/>
             <w:webHidden/>
           </w:rPr>
-          <w:instrText xml:space="preserve"> PAGEREF _Toc272684238 \h </w:instrText>
+          <w:instrText xml:space="preserve"> PAGEREF _Toc272690035 \h </w:instrText>
         </w:r>
         <w:r>
           <w:rPr>
@@ -984,7 +996,7 @@
           <w:lang w:val="es-AR" w:eastAsia="es-AR" w:bidi="ar-SA"/>
         </w:rPr>
       </w:pPr>
-      <w:hyperlink w:anchor="_Toc272684239" w:history="1">
+      <w:hyperlink w:anchor="_Toc272690036" w:history="1">
         <w:r>
           <w:rPr>
             <w:rStyle w:val="Hipervnculo"/>
@@ -1012,7 +1024,7 @@
             <w:noProof/>
             <w:webHidden/>
           </w:rPr>
-          <w:instrText xml:space="preserve"> PAGEREF _Toc272684239 \h </w:instrText>
+          <w:instrText xml:space="preserve"> PAGEREF _Toc272690036 \h </w:instrText>
         </w:r>
         <w:r>
           <w:rPr>
@@ -1060,7 +1072,7 @@
           <w:lang w:val="es-AR" w:eastAsia="es-AR" w:bidi="ar-SA"/>
         </w:rPr>
       </w:pPr>
-      <w:hyperlink w:anchor="_Toc272684240" w:history="1">
+      <w:hyperlink w:anchor="_Toc272690037" w:history="1">
         <w:r>
           <w:rPr>
             <w:rStyle w:val="Hipervnculo"/>
@@ -1087,7 +1099,7 @@
             <w:noProof/>
             <w:webHidden/>
           </w:rPr>
-          <w:instrText xml:space="preserve"> PAGEREF _Toc272684240 \h </w:instrText>
+          <w:instrText xml:space="preserve"> PAGEREF _Toc272690037 \h </w:instrText>
         </w:r>
         <w:r>
           <w:rPr>
@@ -1135,7 +1147,7 @@
           <w:lang w:val="es-AR" w:eastAsia="es-AR" w:bidi="ar-SA"/>
         </w:rPr>
       </w:pPr>
-      <w:hyperlink w:anchor="_Toc272684241" w:history="1">
+      <w:hyperlink w:anchor="_Toc272690038" w:history="1">
         <w:r>
           <w:rPr>
             <w:rStyle w:val="Hipervnculo"/>
@@ -1163,7 +1175,7 @@
             <w:noProof/>
             <w:webHidden/>
           </w:rPr>
-          <w:instrText xml:space="preserve"> PAGEREF _Toc272684241 \h </w:instrText>
+          <w:instrText xml:space="preserve"> PAGEREF _Toc272690038 \h </w:instrText>
         </w:r>
         <w:r>
           <w:rPr>
@@ -1211,7 +1223,7 @@
           <w:lang w:val="es-AR" w:eastAsia="es-AR" w:bidi="ar-SA"/>
         </w:rPr>
       </w:pPr>
-      <w:hyperlink w:anchor="_Toc272684242" w:history="1">
+      <w:hyperlink w:anchor="_Toc272690039" w:history="1">
         <w:r>
           <w:rPr>
             <w:rStyle w:val="Hipervnculo"/>
@@ -1239,7 +1251,7 @@
             <w:noProof/>
             <w:webHidden/>
           </w:rPr>
-          <w:instrText xml:space="preserve"> PAGEREF _Toc272684242 \h </w:instrText>
+          <w:instrText xml:space="preserve"> PAGEREF _Toc272690039 \h </w:instrText>
         </w:r>
         <w:r>
           <w:rPr>
@@ -1287,7 +1299,7 @@
           <w:lang w:val="es-AR" w:eastAsia="es-AR" w:bidi="ar-SA"/>
         </w:rPr>
       </w:pPr>
-      <w:hyperlink w:anchor="_Toc272684243" w:history="1">
+      <w:hyperlink w:anchor="_Toc272690040" w:history="1">
         <w:r>
           <w:rPr>
             <w:rStyle w:val="Hipervnculo"/>
@@ -1315,7 +1327,7 @@
             <w:noProof/>
             <w:webHidden/>
           </w:rPr>
-          <w:instrText xml:space="preserve"> PAGEREF _Toc272684243 \h </w:instrText>
+          <w:instrText xml:space="preserve"> PAGEREF _Toc272690040 \h </w:instrText>
         </w:r>
         <w:r>
           <w:rPr>
@@ -1361,7 +1373,7 @@
           <w:lang w:val="es-AR" w:eastAsia="es-AR" w:bidi="ar-SA"/>
         </w:rPr>
       </w:pPr>
-      <w:hyperlink w:anchor="_Toc272684244" w:history="1">
+      <w:hyperlink w:anchor="_Toc272690041" w:history="1">
         <w:r>
           <w:rPr>
             <w:rStyle w:val="Hipervnculo"/>
@@ -1389,7 +1401,7 @@
             <w:noProof/>
             <w:webHidden/>
           </w:rPr>
-          <w:instrText xml:space="preserve"> PAGEREF _Toc272684244 \h </w:instrText>
+          <w:instrText xml:space="preserve"> PAGEREF _Toc272690041 \h </w:instrText>
         </w:r>
         <w:r>
           <w:rPr>
@@ -1437,7 +1449,7 @@
           <w:lang w:val="es-AR" w:eastAsia="es-AR" w:bidi="ar-SA"/>
         </w:rPr>
       </w:pPr>
-      <w:hyperlink w:anchor="_Toc272684245" w:history="1">
+      <w:hyperlink w:anchor="_Toc272690042" w:history="1">
         <w:r>
           <w:rPr>
             <w:rStyle w:val="Hipervnculo"/>
@@ -1465,7 +1477,7 @@
             <w:noProof/>
             <w:webHidden/>
           </w:rPr>
-          <w:instrText xml:space="preserve"> PAGEREF _Toc272684245 \h </w:instrText>
+          <w:instrText xml:space="preserve"> PAGEREF _Toc272690042 \h </w:instrText>
         </w:r>
         <w:r>
           <w:rPr>
@@ -1511,7 +1523,7 @@
           <w:lang w:val="es-AR" w:eastAsia="es-AR" w:bidi="ar-SA"/>
         </w:rPr>
       </w:pPr>
-      <w:hyperlink w:anchor="_Toc272684246" w:history="1">
+      <w:hyperlink w:anchor="_Toc272690043" w:history="1">
         <w:r>
           <w:rPr>
             <w:rStyle w:val="Hipervnculo"/>
@@ -1539,7 +1551,7 @@
             <w:noProof/>
             <w:webHidden/>
           </w:rPr>
-          <w:instrText xml:space="preserve"> PAGEREF _Toc272684246 \h </w:instrText>
+          <w:instrText xml:space="preserve"> PAGEREF _Toc272690043 \h </w:instrText>
         </w:r>
         <w:r>
           <w:rPr>
@@ -1586,7 +1598,7 @@
           <w:lang w:val="es-AR" w:eastAsia="es-AR" w:bidi="ar-SA"/>
         </w:rPr>
       </w:pPr>
-      <w:hyperlink w:anchor="_Toc272684247" w:history="1">
+      <w:hyperlink w:anchor="_Toc272690044" w:history="1">
         <w:r>
           <w:rPr>
             <w:rStyle w:val="Hipervnculo"/>
@@ -1614,7 +1626,7 @@
             <w:noProof/>
             <w:webHidden/>
           </w:rPr>
-          <w:instrText xml:space="preserve"> PAGEREF _Toc272684247 \h </w:instrText>
+          <w:instrText xml:space="preserve"> PAGEREF _Toc272690044 \h </w:instrText>
         </w:r>
         <w:r>
           <w:rPr>
@@ -1661,7 +1673,7 @@
           <w:lang w:val="es-AR" w:eastAsia="es-AR" w:bidi="ar-SA"/>
         </w:rPr>
       </w:pPr>
-      <w:hyperlink w:anchor="_Toc272684248" w:history="1">
+      <w:hyperlink w:anchor="_Toc272690045" w:history="1">
         <w:r>
           <w:rPr>
             <w:rStyle w:val="Hipervnculo"/>
@@ -1689,7 +1701,7 @@
             <w:noProof/>
             <w:webHidden/>
           </w:rPr>
-          <w:instrText xml:space="preserve"> PAGEREF _Toc272684248 \h </w:instrText>
+          <w:instrText xml:space="preserve"> PAGEREF _Toc272690045 \h </w:instrText>
         </w:r>
         <w:r>
           <w:rPr>
@@ -1735,7 +1747,7 @@
           <w:lang w:val="es-AR" w:eastAsia="es-AR" w:bidi="ar-SA"/>
         </w:rPr>
       </w:pPr>
-      <w:hyperlink w:anchor="_Toc272684249" w:history="1">
+      <w:hyperlink w:anchor="_Toc272690046" w:history="1">
         <w:r>
           <w:rPr>
             <w:rStyle w:val="Hipervnculo"/>
@@ -1763,7 +1775,7 @@
             <w:noProof/>
             <w:webHidden/>
           </w:rPr>
-          <w:instrText xml:space="preserve"> PAGEREF _Toc272684249 \h </w:instrText>
+          <w:instrText xml:space="preserve"> PAGEREF _Toc272690046 \h </w:instrText>
         </w:r>
         <w:r>
           <w:rPr>
@@ -1810,7 +1822,7 @@
           <w:lang w:val="es-AR" w:eastAsia="es-AR" w:bidi="ar-SA"/>
         </w:rPr>
       </w:pPr>
-      <w:hyperlink w:anchor="_Toc272684250" w:history="1">
+      <w:hyperlink w:anchor="_Toc272690047" w:history="1">
         <w:r>
           <w:rPr>
             <w:rStyle w:val="Hipervnculo"/>
@@ -1838,7 +1850,7 @@
             <w:noProof/>
             <w:webHidden/>
           </w:rPr>
-          <w:instrText xml:space="preserve"> PAGEREF _Toc272684250 \h </w:instrText>
+          <w:instrText xml:space="preserve"> PAGEREF _Toc272690047 \h </w:instrText>
         </w:r>
         <w:r>
           <w:rPr>
@@ -1886,7 +1898,7 @@
           <w:lang w:val="es-AR" w:eastAsia="es-AR" w:bidi="ar-SA"/>
         </w:rPr>
       </w:pPr>
-      <w:hyperlink w:anchor="_Toc272684251" w:history="1">
+      <w:hyperlink w:anchor="_Toc272690048" w:history="1">
         <w:r>
           <w:rPr>
             <w:rStyle w:val="Hipervnculo"/>
@@ -1914,7 +1926,7 @@
             <w:noProof/>
             <w:webHidden/>
           </w:rPr>
-          <w:instrText xml:space="preserve"> PAGEREF _Toc272684251 \h </w:instrText>
+          <w:instrText xml:space="preserve"> PAGEREF _Toc272690048 \h </w:instrText>
         </w:r>
         <w:r>
           <w:rPr>
@@ -1962,7 +1974,7 @@
           <w:lang w:val="es-AR" w:eastAsia="es-AR" w:bidi="ar-SA"/>
         </w:rPr>
       </w:pPr>
-      <w:hyperlink w:anchor="_Toc272684252" w:history="1">
+      <w:hyperlink w:anchor="_Toc272690049" w:history="1">
         <w:r>
           <w:rPr>
             <w:rStyle w:val="Hipervnculo"/>
@@ -1990,7 +2002,7 @@
             <w:noProof/>
             <w:webHidden/>
           </w:rPr>
-          <w:instrText xml:space="preserve"> PAGEREF _Toc272684252 \h </w:instrText>
+          <w:instrText xml:space="preserve"> PAGEREF _Toc272690049 \h </w:instrText>
         </w:r>
         <w:r>
           <w:rPr>
@@ -2036,7 +2048,7 @@
           <w:lang w:val="es-AR" w:eastAsia="es-AR" w:bidi="ar-SA"/>
         </w:rPr>
       </w:pPr>
-      <w:hyperlink w:anchor="_Toc272684253" w:history="1">
+      <w:hyperlink w:anchor="_Toc272690050" w:history="1">
         <w:r>
           <w:rPr>
             <w:rStyle w:val="Hipervnculo"/>
@@ -2064,7 +2076,7 @@
             <w:noProof/>
             <w:webHidden/>
           </w:rPr>
-          <w:instrText xml:space="preserve"> PAGEREF _Toc272684253 \h </w:instrText>
+          <w:instrText xml:space="preserve"> PAGEREF _Toc272690050 \h </w:instrText>
         </w:r>
         <w:r>
           <w:rPr>
@@ -2110,7 +2122,7 @@
           <w:lang w:val="es-AR" w:eastAsia="es-AR" w:bidi="ar-SA"/>
         </w:rPr>
       </w:pPr>
-      <w:hyperlink w:anchor="_Toc272684254" w:history="1">
+      <w:hyperlink w:anchor="_Toc272690051" w:history="1">
         <w:r>
           <w:rPr>
             <w:rStyle w:val="Hipervnculo"/>
@@ -2138,7 +2150,7 @@
             <w:noProof/>
             <w:webHidden/>
           </w:rPr>
-          <w:instrText xml:space="preserve"> PAGEREF _Toc272684254 \h </w:instrText>
+          <w:instrText xml:space="preserve"> PAGEREF _Toc272690051 \h </w:instrText>
         </w:r>
         <w:r>
           <w:rPr>
@@ -2184,7 +2196,7 @@
           <w:lang w:val="es-AR" w:eastAsia="es-AR" w:bidi="ar-SA"/>
         </w:rPr>
       </w:pPr>
-      <w:hyperlink w:anchor="_Toc272684255" w:history="1">
+      <w:hyperlink w:anchor="_Toc272690052" w:history="1">
         <w:r>
           <w:rPr>
             <w:rStyle w:val="Hipervnculo"/>
@@ -2212,7 +2224,7 @@
             <w:noProof/>
             <w:webHidden/>
           </w:rPr>
-          <w:instrText xml:space="preserve"> PAGEREF _Toc272684255 \h </w:instrText>
+          <w:instrText xml:space="preserve"> PAGEREF _Toc272690052 \h </w:instrText>
         </w:r>
         <w:r>
           <w:rPr>
@@ -2258,7 +2270,7 @@
           <w:lang w:val="es-AR" w:eastAsia="es-AR" w:bidi="ar-SA"/>
         </w:rPr>
       </w:pPr>
-      <w:hyperlink w:anchor="_Toc272684256" w:history="1">
+      <w:hyperlink w:anchor="_Toc272690053" w:history="1">
         <w:r>
           <w:rPr>
             <w:rStyle w:val="Hipervnculo"/>
@@ -2287,7 +2299,7 @@
             <w:noProof/>
             <w:webHidden/>
           </w:rPr>
-          <w:instrText xml:space="preserve"> PAGEREF _Toc272684256 \h </w:instrText>
+          <w:instrText xml:space="preserve"> PAGEREF _Toc272690053 \h </w:instrText>
         </w:r>
         <w:r>
           <w:rPr>
@@ -2333,7 +2345,7 @@
           <w:lang w:val="es-AR" w:eastAsia="es-AR" w:bidi="ar-SA"/>
         </w:rPr>
       </w:pPr>
-      <w:hyperlink w:anchor="_Toc272684257" w:history="1">
+      <w:hyperlink w:anchor="_Toc272690054" w:history="1">
         <w:r>
           <w:rPr>
             <w:rStyle w:val="Hipervnculo"/>
@@ -2362,7 +2374,7 @@
             <w:noProof/>
             <w:webHidden/>
           </w:rPr>
-          <w:instrText xml:space="preserve"> PAGEREF _Toc272684257 \h </w:instrText>
+          <w:instrText xml:space="preserve"> PAGEREF _Toc272690054 \h </w:instrText>
         </w:r>
         <w:r>
           <w:rPr>
@@ -2410,7 +2422,7 @@
           <w:lang w:val="es-AR" w:eastAsia="es-AR" w:bidi="ar-SA"/>
         </w:rPr>
       </w:pPr>
-      <w:hyperlink w:anchor="_Toc272684258" w:history="1">
+      <w:hyperlink w:anchor="_Toc272690055" w:history="1">
         <w:r>
           <w:rPr>
             <w:rStyle w:val="Hipervnculo"/>
@@ -2438,7 +2450,7 @@
             <w:noProof/>
             <w:webHidden/>
           </w:rPr>
-          <w:instrText xml:space="preserve"> PAGEREF _Toc272684258 \h </w:instrText>
+          <w:instrText xml:space="preserve"> PAGEREF _Toc272690055 \h </w:instrText>
         </w:r>
         <w:r>
           <w:rPr>
@@ -2484,7 +2496,7 @@
           <w:lang w:val="es-AR" w:eastAsia="es-AR" w:bidi="ar-SA"/>
         </w:rPr>
       </w:pPr>
-      <w:hyperlink w:anchor="_Toc272684259" w:history="1">
+      <w:hyperlink w:anchor="_Toc272690056" w:history="1">
         <w:r>
           <w:rPr>
             <w:rStyle w:val="Hipervnculo"/>
@@ -2512,7 +2524,7 @@
             <w:noProof/>
             <w:webHidden/>
           </w:rPr>
-          <w:instrText xml:space="preserve"> PAGEREF _Toc272684259 \h </w:instrText>
+          <w:instrText xml:space="preserve"> PAGEREF _Toc272690056 \h </w:instrText>
         </w:r>
         <w:r>
           <w:rPr>
@@ -2558,7 +2570,7 @@
           <w:lang w:val="es-AR" w:eastAsia="es-AR" w:bidi="ar-SA"/>
         </w:rPr>
       </w:pPr>
-      <w:hyperlink w:anchor="_Toc272684260" w:history="1">
+      <w:hyperlink w:anchor="_Toc272690057" w:history="1">
         <w:r>
           <w:rPr>
             <w:rStyle w:val="Hipervnculo"/>
@@ -2586,7 +2598,7 @@
             <w:noProof/>
             <w:webHidden/>
           </w:rPr>
-          <w:instrText xml:space="preserve"> PAGEREF _Toc272684260 \h </w:instrText>
+          <w:instrText xml:space="preserve"> PAGEREF _Toc272690057 \h </w:instrText>
         </w:r>
         <w:r>
           <w:rPr>
@@ -2632,7 +2644,7 @@
           <w:lang w:val="es-AR" w:eastAsia="es-AR" w:bidi="ar-SA"/>
         </w:rPr>
       </w:pPr>
-      <w:hyperlink w:anchor="_Toc272684261" w:history="1">
+      <w:hyperlink w:anchor="_Toc272690058" w:history="1">
         <w:r>
           <w:rPr>
             <w:rStyle w:val="Hipervnculo"/>
@@ -2660,7 +2672,7 @@
             <w:noProof/>
             <w:webHidden/>
           </w:rPr>
-          <w:instrText xml:space="preserve"> PAGEREF _Toc272684261 \h </w:instrText>
+          <w:instrText xml:space="preserve"> PAGEREF _Toc272690058 \h </w:instrText>
         </w:r>
         <w:r>
           <w:rPr>
@@ -2706,7 +2718,7 @@
           <w:lang w:val="es-AR" w:eastAsia="es-AR" w:bidi="ar-SA"/>
         </w:rPr>
       </w:pPr>
-      <w:hyperlink w:anchor="_Toc272684262" w:history="1">
+      <w:hyperlink w:anchor="_Toc272690059" w:history="1">
         <w:r>
           <w:rPr>
             <w:rStyle w:val="Hipervnculo"/>
@@ -2734,7 +2746,7 @@
             <w:noProof/>
             <w:webHidden/>
           </w:rPr>
-          <w:instrText xml:space="preserve"> PAGEREF _Toc272684262 \h </w:instrText>
+          <w:instrText xml:space="preserve"> PAGEREF _Toc272690059 \h </w:instrText>
         </w:r>
         <w:r>
           <w:rPr>
@@ -2754,7 +2766,7 @@
             <w:noProof/>
             <w:webHidden/>
           </w:rPr>
-          <w:t>8</w:t>
+          <w:t>9</w:t>
         </w:r>
         <w:r>
           <w:rPr>
@@ -2780,7 +2792,7 @@
           <w:lang w:val="es-AR" w:eastAsia="es-AR" w:bidi="ar-SA"/>
         </w:rPr>
       </w:pPr>
-      <w:hyperlink w:anchor="_Toc272684263" w:history="1">
+      <w:hyperlink w:anchor="_Toc272690060" w:history="1">
         <w:r>
           <w:rPr>
             <w:rStyle w:val="Hipervnculo"/>
@@ -2808,7 +2820,7 @@
             <w:noProof/>
             <w:webHidden/>
           </w:rPr>
-          <w:instrText xml:space="preserve"> PAGEREF _Toc272684263 \h </w:instrText>
+          <w:instrText xml:space="preserve"> PAGEREF _Toc272690060 \h </w:instrText>
         </w:r>
         <w:r>
           <w:rPr>
@@ -2855,7 +2867,7 @@
           <w:lang w:val="es-AR" w:eastAsia="es-AR" w:bidi="ar-SA"/>
         </w:rPr>
       </w:pPr>
-      <w:hyperlink w:anchor="_Toc272684264" w:history="1">
+      <w:hyperlink w:anchor="_Toc272690061" w:history="1">
         <w:r>
           <w:rPr>
             <w:rStyle w:val="Hipervnculo"/>
@@ -2883,7 +2895,7 @@
             <w:noProof/>
             <w:webHidden/>
           </w:rPr>
-          <w:instrText xml:space="preserve"> PAGEREF _Toc272684264 \h </w:instrText>
+          <w:instrText xml:space="preserve"> PAGEREF _Toc272690061 \h </w:instrText>
         </w:r>
         <w:r>
           <w:rPr>
@@ -2929,7 +2941,7 @@
           <w:lang w:val="es-AR" w:eastAsia="es-AR" w:bidi="ar-SA"/>
         </w:rPr>
       </w:pPr>
-      <w:hyperlink w:anchor="_Toc272684265" w:history="1">
+      <w:hyperlink w:anchor="_Toc272690062" w:history="1">
         <w:r>
           <w:rPr>
             <w:rStyle w:val="Hipervnculo"/>
@@ -2957,7 +2969,7 @@
             <w:noProof/>
             <w:webHidden/>
           </w:rPr>
-          <w:instrText xml:space="preserve"> PAGEREF _Toc272684265 \h </w:instrText>
+          <w:instrText xml:space="preserve"> PAGEREF _Toc272690062 \h </w:instrText>
         </w:r>
         <w:r>
           <w:rPr>
@@ -3003,7 +3015,7 @@
           <w:lang w:val="es-AR" w:eastAsia="es-AR" w:bidi="ar-SA"/>
         </w:rPr>
       </w:pPr>
-      <w:hyperlink w:anchor="_Toc272684266" w:history="1">
+      <w:hyperlink w:anchor="_Toc272690063" w:history="1">
         <w:r>
           <w:rPr>
             <w:rStyle w:val="Hipervnculo"/>
@@ -3031,7 +3043,7 @@
             <w:noProof/>
             <w:webHidden/>
           </w:rPr>
-          <w:instrText xml:space="preserve"> PAGEREF _Toc272684266 \h </w:instrText>
+          <w:instrText xml:space="preserve"> PAGEREF _Toc272690063 \h </w:instrText>
         </w:r>
         <w:r>
           <w:rPr>
@@ -3051,7 +3063,7 @@
             <w:noProof/>
             <w:webHidden/>
           </w:rPr>
-          <w:t>9</w:t>
+          <w:t>10</w:t>
         </w:r>
         <w:r>
           <w:rPr>
@@ -3079,7 +3091,7 @@
           <w:lang w:val="es-AR" w:eastAsia="es-AR" w:bidi="ar-SA"/>
         </w:rPr>
       </w:pPr>
-      <w:hyperlink w:anchor="_Toc272684267" w:history="1">
+      <w:hyperlink w:anchor="_Toc272690064" w:history="1">
         <w:r>
           <w:rPr>
             <w:rStyle w:val="Hipervnculo"/>
@@ -3107,7 +3119,7 @@
             <w:noProof/>
             <w:webHidden/>
           </w:rPr>
-          <w:instrText xml:space="preserve"> PAGEREF _Toc272684267 \h </w:instrText>
+          <w:instrText xml:space="preserve"> PAGEREF _Toc272690064 \h </w:instrText>
         </w:r>
         <w:r>
           <w:rPr>
@@ -3184,7 +3196,7 @@
       <w:bookmarkStart w:id="12" w:name="_Toc259137206"/>
       <w:bookmarkStart w:id="13" w:name="_Toc264447348"/>
       <w:bookmarkStart w:id="14" w:name="_Toc272680719"/>
-      <w:bookmarkStart w:id="15" w:name="_Toc272684241"/>
+      <w:bookmarkStart w:id="15" w:name="_Toc272690038"/>
       <w:r>
         <w:rPr>
           <w:lang w:val="es-AR"/>
@@ -3277,7 +3289,7 @@
       <w:bookmarkStart w:id="17" w:name="_Toc259137207"/>
       <w:bookmarkStart w:id="18" w:name="_Toc264447349"/>
       <w:bookmarkStart w:id="19" w:name="_Toc272680720"/>
-      <w:bookmarkStart w:id="20" w:name="_Toc272684242"/>
+      <w:bookmarkStart w:id="20" w:name="_Toc272690039"/>
       <w:r>
         <w:rPr>
           <w:lang w:val="es-AR"/>
@@ -3528,7 +3540,7 @@
       <w:bookmarkStart w:id="22" w:name="_Toc259137208"/>
       <w:bookmarkStart w:id="23" w:name="_Toc264447350"/>
       <w:bookmarkStart w:id="24" w:name="_Toc272680721"/>
-      <w:bookmarkStart w:id="25" w:name="_Toc272684243"/>
+      <w:bookmarkStart w:id="25" w:name="_Toc272690040"/>
       <w:r>
         <w:rPr>
           <w:lang w:val="es-ES"/>
@@ -3573,7 +3585,7 @@
       <w:bookmarkStart w:id="27" w:name="_Toc259137209"/>
       <w:bookmarkStart w:id="28" w:name="_Toc264447351"/>
       <w:bookmarkStart w:id="29" w:name="_Toc272680722"/>
-      <w:bookmarkStart w:id="30" w:name="_Toc272684244"/>
+      <w:bookmarkStart w:id="30" w:name="_Toc272690041"/>
       <w:r>
         <w:rPr>
           <w:lang w:val="es-AR"/>
@@ -4494,7 +4506,7 @@
       <w:bookmarkStart w:id="32" w:name="_Toc259137211"/>
       <w:bookmarkStart w:id="33" w:name="_Toc264447352"/>
       <w:bookmarkStart w:id="34" w:name="_Toc272680723"/>
-      <w:bookmarkStart w:id="35" w:name="_Toc272684245"/>
+      <w:bookmarkStart w:id="35" w:name="_Toc272690042"/>
       <w:r>
         <w:rPr>
           <w:highlight w:val="yellow"/>
@@ -4537,7 +4549,7 @@
       <w:bookmarkStart w:id="37" w:name="_Toc259137212"/>
       <w:bookmarkStart w:id="38" w:name="_Toc264447353"/>
       <w:bookmarkStart w:id="39" w:name="_Toc272680724"/>
-      <w:bookmarkStart w:id="40" w:name="_Toc272684246"/>
+      <w:bookmarkStart w:id="40" w:name="_Toc272690043"/>
       <w:r>
         <w:rPr>
           <w:highlight w:val="yellow"/>
@@ -4564,7 +4576,7 @@
       <w:bookmarkStart w:id="42" w:name="_Toc259137213"/>
       <w:bookmarkStart w:id="43" w:name="_Toc264447354"/>
       <w:bookmarkStart w:id="44" w:name="_Toc272680725"/>
-      <w:bookmarkStart w:id="45" w:name="_Toc272684247"/>
+      <w:bookmarkStart w:id="45" w:name="_Toc272690044"/>
       <w:r>
         <w:rPr>
           <w:highlight w:val="yellow"/>
@@ -4749,7 +4761,7 @@
         </w:rPr>
       </w:pPr>
       <w:bookmarkStart w:id="49" w:name="_Toc272680726"/>
-      <w:bookmarkStart w:id="50" w:name="_Toc272684248"/>
+      <w:bookmarkStart w:id="50" w:name="_Toc272690045"/>
       <w:r>
         <w:rPr>
           <w:highlight w:val="yellow"/>
@@ -5228,7 +5240,7 @@
       <w:bookmarkStart w:id="52" w:name="_Toc259137215"/>
       <w:bookmarkStart w:id="53" w:name="_Toc264447356"/>
       <w:bookmarkStart w:id="54" w:name="_Toc272680727"/>
-      <w:bookmarkStart w:id="55" w:name="_Toc272684249"/>
+      <w:bookmarkStart w:id="55" w:name="_Toc272690046"/>
       <w:r>
         <w:rPr>
           <w:highlight w:val="yellow"/>
@@ -5256,7 +5268,7 @@
       <w:bookmarkStart w:id="58" w:name="_Toc259137216"/>
       <w:bookmarkStart w:id="59" w:name="_Toc264447357"/>
       <w:bookmarkStart w:id="60" w:name="_Toc272680728"/>
-      <w:bookmarkStart w:id="61" w:name="_Toc272684250"/>
+      <w:bookmarkStart w:id="61" w:name="_Toc272690047"/>
       <w:r>
         <w:rPr>
           <w:highlight w:val="yellow"/>
@@ -5303,7 +5315,6 @@
         <w:pStyle w:val="Ttulo1"/>
         <w:spacing w:before="0" w:line="240" w:lineRule="auto"/>
         <w:rPr>
-          <w:highlight w:val="yellow"/>
           <w:lang w:val="es-AR"/>
         </w:rPr>
       </w:pPr>
@@ -5311,10 +5322,9 @@
       <w:bookmarkStart w:id="63" w:name="_Toc259137219"/>
       <w:bookmarkStart w:id="64" w:name="_Toc264447358"/>
       <w:bookmarkStart w:id="65" w:name="_Toc272680729"/>
-      <w:bookmarkStart w:id="66" w:name="_Toc272684251"/>
-      <w:r>
-        <w:rPr>
-          <w:highlight w:val="yellow"/>
+      <w:bookmarkStart w:id="66" w:name="_Toc272690048"/>
+      <w:r>
+        <w:rPr>
           <w:lang w:val="es-AR"/>
         </w:rPr>
         <w:t>Equipo de trabajo</w:t>
@@ -5375,7 +5385,6 @@
                 <w:b/>
                 <w:sz w:val="20"/>
                 <w:szCs w:val="20"/>
-                <w:highlight w:val="yellow"/>
               </w:rPr>
             </w:pPr>
             <w:r>
@@ -5383,7 +5392,6 @@
                 <w:b/>
                 <w:sz w:val="20"/>
                 <w:szCs w:val="20"/>
-                <w:highlight w:val="yellow"/>
               </w:rPr>
               <w:t>Nombre</w:t>
             </w:r>
@@ -5406,7 +5414,6 @@
                 <w:b/>
                 <w:sz w:val="20"/>
                 <w:szCs w:val="20"/>
-                <w:highlight w:val="yellow"/>
               </w:rPr>
             </w:pPr>
             <w:r>
@@ -5414,7 +5421,6 @@
                 <w:b/>
                 <w:sz w:val="20"/>
                 <w:szCs w:val="20"/>
-                <w:highlight w:val="yellow"/>
               </w:rPr>
               <w:t>Rol</w:t>
             </w:r>
@@ -5437,14 +5443,12 @@
               <w:rPr>
                 <w:sz w:val="20"/>
                 <w:szCs w:val="20"/>
-                <w:highlight w:val="yellow"/>
               </w:rPr>
             </w:pPr>
             <w:r>
               <w:rPr>
                 <w:sz w:val="20"/>
                 <w:szCs w:val="20"/>
-                <w:highlight w:val="yellow"/>
               </w:rPr>
               <w:t>Alejandro Molinari</w:t>
             </w:r>
@@ -5465,14 +5469,12 @@
               <w:rPr>
                 <w:sz w:val="20"/>
                 <w:szCs w:val="20"/>
-                <w:highlight w:val="yellow"/>
               </w:rPr>
             </w:pPr>
             <w:r>
               <w:rPr>
                 <w:sz w:val="20"/>
                 <w:szCs w:val="20"/>
-                <w:highlight w:val="yellow"/>
               </w:rPr>
               <w:t>Cliente – Product Owner</w:t>
             </w:r>
@@ -5495,16 +5497,14 @@
               <w:rPr>
                 <w:sz w:val="20"/>
                 <w:szCs w:val="20"/>
-                <w:highlight w:val="yellow"/>
               </w:rPr>
             </w:pPr>
             <w:r>
               <w:rPr>
                 <w:sz w:val="20"/>
                 <w:szCs w:val="20"/>
-                <w:highlight w:val="yellow"/>
-              </w:rPr>
-              <w:t>Sebastian Durandeu</w:t>
+              </w:rPr>
+              <w:t>Mariano Converti</w:t>
             </w:r>
           </w:p>
         </w:tc>
@@ -5523,14 +5523,12 @@
               <w:rPr>
                 <w:sz w:val="20"/>
                 <w:szCs w:val="20"/>
-                <w:highlight w:val="yellow"/>
               </w:rPr>
             </w:pPr>
             <w:r>
               <w:rPr>
                 <w:sz w:val="20"/>
                 <w:szCs w:val="20"/>
-                <w:highlight w:val="yellow"/>
               </w:rPr>
               <w:t>Scrum Master – Desarrollador – Tester</w:t>
             </w:r>
@@ -5553,16 +5551,14 @@
               <w:rPr>
                 <w:sz w:val="20"/>
                 <w:szCs w:val="20"/>
-                <w:highlight w:val="yellow"/>
               </w:rPr>
             </w:pPr>
             <w:r>
               <w:rPr>
                 <w:sz w:val="20"/>
                 <w:szCs w:val="20"/>
-                <w:highlight w:val="yellow"/>
-              </w:rPr>
-              <w:t>Renzo Navas</w:t>
+              </w:rPr>
+              <w:t>Esteban Lopez</w:t>
             </w:r>
           </w:p>
         </w:tc>
@@ -5581,14 +5577,12 @@
               <w:rPr>
                 <w:sz w:val="20"/>
                 <w:szCs w:val="20"/>
-                <w:highlight w:val="yellow"/>
               </w:rPr>
             </w:pPr>
             <w:r>
               <w:rPr>
                 <w:sz w:val="20"/>
                 <w:szCs w:val="20"/>
-                <w:highlight w:val="yellow"/>
               </w:rPr>
               <w:t>Desarrollador – Tester</w:t>
             </w:r>
@@ -5611,16 +5605,14 @@
               <w:rPr>
                 <w:sz w:val="20"/>
                 <w:szCs w:val="20"/>
-                <w:highlight w:val="yellow"/>
               </w:rPr>
             </w:pPr>
             <w:r>
               <w:rPr>
                 <w:sz w:val="20"/>
                 <w:szCs w:val="20"/>
-                <w:highlight w:val="yellow"/>
-              </w:rPr>
-              <w:t>Cristian Santilli</w:t>
+              </w:rPr>
+              <w:t>Juan Pablo Pérez Perri</w:t>
             </w:r>
           </w:p>
         </w:tc>
@@ -5639,14 +5631,12 @@
               <w:rPr>
                 <w:sz w:val="20"/>
                 <w:szCs w:val="20"/>
-                <w:highlight w:val="yellow"/>
               </w:rPr>
             </w:pPr>
             <w:r>
               <w:rPr>
                 <w:sz w:val="20"/>
                 <w:szCs w:val="20"/>
-                <w:highlight w:val="yellow"/>
               </w:rPr>
               <w:t>Desarrollador – Tester</w:t>
             </w:r>
@@ -5669,16 +5659,14 @@
               <w:rPr>
                 <w:sz w:val="20"/>
                 <w:szCs w:val="20"/>
-                <w:highlight w:val="yellow"/>
               </w:rPr>
             </w:pPr>
             <w:r>
               <w:rPr>
                 <w:sz w:val="20"/>
                 <w:szCs w:val="20"/>
-                <w:highlight w:val="yellow"/>
-              </w:rPr>
-              <w:t>Alejandro Lamprópulos</w:t>
+              </w:rPr>
+              <w:t>Jonathan Levy</w:t>
             </w:r>
           </w:p>
         </w:tc>
@@ -5697,14 +5685,12 @@
               <w:rPr>
                 <w:sz w:val="20"/>
                 <w:szCs w:val="20"/>
-                <w:highlight w:val="yellow"/>
               </w:rPr>
             </w:pPr>
             <w:r>
               <w:rPr>
                 <w:sz w:val="20"/>
                 <w:szCs w:val="20"/>
-                <w:highlight w:val="yellow"/>
               </w:rPr>
               <w:t>Desarrollador – Tester</w:t>
             </w:r>
@@ -5725,7 +5711,7 @@
       <w:bookmarkStart w:id="68" w:name="_Toc259137220"/>
       <w:bookmarkStart w:id="69" w:name="_Toc264447359"/>
       <w:bookmarkStart w:id="70" w:name="_Toc272680730"/>
-      <w:bookmarkStart w:id="71" w:name="_Toc272684252"/>
+      <w:bookmarkStart w:id="71" w:name="_Toc272690049"/>
       <w:bookmarkEnd w:id="10"/>
       <w:r>
         <w:rPr>
@@ -5756,7 +5742,7 @@
       <w:bookmarkStart w:id="76" w:name="_Toc259137221"/>
       <w:bookmarkStart w:id="77" w:name="_Toc264447360"/>
       <w:bookmarkStart w:id="78" w:name="_Toc272680731"/>
-      <w:bookmarkStart w:id="79" w:name="_Toc272684253"/>
+      <w:bookmarkStart w:id="79" w:name="_Toc272690050"/>
       <w:r>
         <w:rPr>
           <w:highlight w:val="yellow"/>
@@ -6087,7 +6073,7 @@
       <w:bookmarkStart w:id="81" w:name="_Toc259137222"/>
       <w:bookmarkStart w:id="82" w:name="_Toc264447361"/>
       <w:bookmarkStart w:id="83" w:name="_Toc272680732"/>
-      <w:bookmarkStart w:id="84" w:name="_Toc272684254"/>
+      <w:bookmarkStart w:id="84" w:name="_Toc272690051"/>
       <w:r>
         <w:rPr>
           <w:highlight w:val="yellow"/>
@@ -6154,7 +6140,7 @@
       <w:bookmarkStart w:id="87" w:name="_Toc264447362"/>
       <w:bookmarkStart w:id="88" w:name="_Toc272680733"/>
       <w:bookmarkStart w:id="89" w:name="Calidad"/>
-      <w:bookmarkStart w:id="90" w:name="_Toc272684255"/>
+      <w:bookmarkStart w:id="90" w:name="_Toc272690052"/>
       <w:r>
         <w:rPr>
           <w:highlight w:val="yellow"/>
@@ -6197,7 +6183,7 @@
       </w:pPr>
       <w:bookmarkStart w:id="91" w:name="_Toc264447363"/>
       <w:bookmarkStart w:id="92" w:name="_Toc272680734"/>
-      <w:bookmarkStart w:id="93" w:name="_Toc272684256"/>
+      <w:bookmarkStart w:id="93" w:name="_Toc272690053"/>
       <w:r>
         <w:rPr>
           <w:rFonts w:eastAsia="Lucida Sans Unicode"/>
@@ -6240,7 +6226,7 @@
       </w:pPr>
       <w:bookmarkStart w:id="94" w:name="_Toc264447364"/>
       <w:bookmarkStart w:id="95" w:name="_Toc272680735"/>
-      <w:bookmarkStart w:id="96" w:name="_Toc272684257"/>
+      <w:bookmarkStart w:id="96" w:name="_Toc272690054"/>
       <w:r>
         <w:rPr>
           <w:rFonts w:eastAsia="Lucida Sans Unicode"/>
@@ -6345,7 +6331,7 @@
       <w:bookmarkStart w:id="98" w:name="_Toc259137224"/>
       <w:bookmarkStart w:id="99" w:name="_Toc264447365"/>
       <w:bookmarkStart w:id="100" w:name="_Toc272680736"/>
-      <w:bookmarkStart w:id="101" w:name="_Toc272684258"/>
+      <w:bookmarkStart w:id="101" w:name="_Toc272690055"/>
       <w:r>
         <w:rPr>
           <w:highlight w:val="yellow"/>
@@ -6372,7 +6358,7 @@
       <w:bookmarkStart w:id="103" w:name="_Toc259137225"/>
       <w:bookmarkStart w:id="104" w:name="_Toc264447366"/>
       <w:bookmarkStart w:id="105" w:name="_Toc272680737"/>
-      <w:bookmarkStart w:id="106" w:name="_Toc272684259"/>
+      <w:bookmarkStart w:id="106" w:name="_Toc272690056"/>
       <w:r>
         <w:rPr>
           <w:highlight w:val="yellow"/>
@@ -6475,7 +6461,7 @@
       <w:bookmarkStart w:id="108" w:name="_Toc272680738"/>
       <w:bookmarkStart w:id="109" w:name="_Toc161721293"/>
       <w:bookmarkStart w:id="110" w:name="_Toc259137226"/>
-      <w:bookmarkStart w:id="111" w:name="_Toc272684260"/>
+      <w:bookmarkStart w:id="111" w:name="_Toc272690057"/>
       <w:r>
         <w:rPr>
           <w:highlight w:val="yellow"/>
@@ -6550,7 +6536,7 @@
       </w:pPr>
       <w:bookmarkStart w:id="112" w:name="_Toc264447368"/>
       <w:bookmarkStart w:id="113" w:name="_Toc272680739"/>
-      <w:bookmarkStart w:id="114" w:name="_Toc272684261"/>
+      <w:bookmarkStart w:id="114" w:name="_Toc272690058"/>
       <w:r>
         <w:rPr>
           <w:highlight w:val="yellow"/>
@@ -6626,7 +6612,7 @@
       </w:pPr>
       <w:bookmarkStart w:id="115" w:name="_Toc264447369"/>
       <w:bookmarkStart w:id="116" w:name="_Toc272680740"/>
-      <w:bookmarkStart w:id="117" w:name="_Toc272684262"/>
+      <w:bookmarkStart w:id="117" w:name="_Toc272690059"/>
       <w:r>
         <w:rPr>
           <w:highlight w:val="yellow"/>
@@ -6978,7 +6964,7 @@
       </w:pPr>
       <w:bookmarkStart w:id="118" w:name="_Toc264447370"/>
       <w:bookmarkStart w:id="119" w:name="_Toc272680741"/>
-      <w:bookmarkStart w:id="120" w:name="_Toc272684263"/>
+      <w:bookmarkStart w:id="120" w:name="_Toc272690060"/>
       <w:r>
         <w:rPr>
           <w:highlight w:val="yellow"/>
@@ -7300,7 +7286,7 @@
       </w:pPr>
       <w:bookmarkStart w:id="123" w:name="_Toc264447371"/>
       <w:bookmarkStart w:id="124" w:name="_Toc272680742"/>
-      <w:bookmarkStart w:id="125" w:name="_Toc272684264"/>
+      <w:bookmarkStart w:id="125" w:name="_Toc272690061"/>
       <w:r>
         <w:rPr>
           <w:highlight w:val="yellow"/>
@@ -7406,7 +7392,7 @@
       <w:bookmarkStart w:id="127" w:name="_Toc259137230"/>
       <w:bookmarkStart w:id="128" w:name="_Toc264447372"/>
       <w:bookmarkStart w:id="129" w:name="_Toc272680743"/>
-      <w:bookmarkStart w:id="130" w:name="_Toc272684265"/>
+      <w:bookmarkStart w:id="130" w:name="_Toc272690062"/>
       <w:r>
         <w:rPr>
           <w:highlight w:val="yellow"/>
@@ -7594,7 +7580,7 @@
       <w:bookmarkStart w:id="133" w:name="_Toc259137231"/>
       <w:bookmarkStart w:id="134" w:name="_Toc264447373"/>
       <w:bookmarkStart w:id="135" w:name="_Toc272680744"/>
-      <w:bookmarkStart w:id="136" w:name="_Toc272684266"/>
+      <w:bookmarkStart w:id="136" w:name="_Toc272690063"/>
       <w:r>
         <w:rPr>
           <w:highlight w:val="yellow"/>
@@ -8634,7 +8620,7 @@
       </w:pPr>
       <w:bookmarkStart w:id="138" w:name="_Toc264447374"/>
       <w:bookmarkStart w:id="139" w:name="_Toc272680745"/>
-      <w:bookmarkStart w:id="140" w:name="_Toc272684267"/>
+      <w:bookmarkStart w:id="140" w:name="_Toc272690064"/>
       <w:r>
         <w:rPr>
           <w:highlight w:val="yellow"/>

</xml_diff>

<commit_message>
Actualización Plan de Proyecto - Secciones Adm. de Riesgos, Interesados y Ubicación de la Documentación
</commit_message>
<xml_diff>
--- a/doc/projectPlan.docx
+++ b/doc/projectPlan.docx
@@ -231,7 +231,7 @@
                 <wp:lineTo x="8735" y="0"/>
               </wp:wrapPolygon>
             </wp:wrapTight>
-            <wp:docPr id="9" name="1 Imagen" descr="selfmanagement_logo2.png"/>
+            <wp:docPr id="14" name="1 Imagen" descr="selfmanagement_logo2.png"/>
             <wp:cNvGraphicFramePr>
               <a:graphicFrameLocks xmlns:a="http://schemas.openxmlformats.org/drawingml/2006/main" noChangeAspect="1"/>
             </wp:cNvGraphicFramePr>
@@ -245,7 +245,7 @@
                     </pic:cNvPicPr>
                   </pic:nvPicPr>
                   <pic:blipFill>
-                    <a:blip r:embed="rId8" cstate="print"/>
+                    <a:blip r:embed="rId8"/>
                     <a:srcRect/>
                     <a:stretch>
                       <a:fillRect/>
@@ -293,12 +293,11 @@
       </w:pPr>
       <w:bookmarkStart w:id="0" w:name="_Toc264447345"/>
       <w:bookmarkStart w:id="1" w:name="_Toc272680717"/>
-      <w:bookmarkStart w:id="2" w:name="_Toc272789146"/>
-      <w:r>
-        <w:rPr>
-          <w:lang w:val="es-AR"/>
-        </w:rPr>
-        <w:lastRenderedPageBreak/>
+      <w:bookmarkStart w:id="2" w:name="_Toc273123645"/>
+      <w:r>
+        <w:rPr>
+          <w:lang w:val="es-AR"/>
+        </w:rPr>
         <w:t>Historial de Revisiones</w:t>
       </w:r>
       <w:bookmarkEnd w:id="0"/>
@@ -604,7 +603,25 @@
               <w:rPr>
                 <w:lang w:val="es-AR"/>
               </w:rPr>
-              <w:t xml:space="preserve"> y Equipo de Trabajo</w:t>
+              <w:t>, Alcance, Equipo de Trabajo, Adm. del Proyecto</w:t>
+            </w:r>
+            <w:r>
+              <w:rPr>
+                <w:lang w:val="es-AR"/>
+              </w:rPr>
+              <w:t xml:space="preserve"> y </w:t>
+            </w:r>
+            <w:r>
+              <w:rPr>
+                <w:lang w:val="es-AR"/>
+              </w:rPr>
+              <w:t>Plan</w:t>
+            </w:r>
+            <w:r>
+              <w:rPr>
+                <w:lang w:val="es-AR"/>
+              </w:rPr>
+              <w:t xml:space="preserve"> de Trabajo</w:t>
             </w:r>
             <w:r>
               <w:rPr>
@@ -639,6 +656,111 @@
           </w:p>
         </w:tc>
       </w:tr>
+      <w:tr>
+        <w:tc>
+          <w:tcPr>
+            <w:tcW w:w="787" w:type="pct"/>
+            <w:tcBorders>
+              <w:top w:val="single" w:sz="8" w:space="0" w:color="6EA0B0"/>
+              <w:left w:val="single" w:sz="8" w:space="0" w:color="6EA0B0"/>
+              <w:bottom w:val="single" w:sz="8" w:space="0" w:color="6EA0B0"/>
+            </w:tcBorders>
+          </w:tcPr>
+          <w:p>
+            <w:pPr>
+              <w:spacing w:after="0" w:line="240" w:lineRule="auto"/>
+              <w:rPr>
+                <w:bCs/>
+                <w:lang w:val="es-AR"/>
+              </w:rPr>
+            </w:pPr>
+            <w:r>
+              <w:rPr>
+                <w:bCs/>
+                <w:lang w:val="es-AR"/>
+              </w:rPr>
+              <w:t>24/09/2010</w:t>
+            </w:r>
+          </w:p>
+        </w:tc>
+        <w:tc>
+          <w:tcPr>
+            <w:tcW w:w="2717" w:type="pct"/>
+            <w:tcBorders>
+              <w:top w:val="single" w:sz="8" w:space="0" w:color="6EA0B0"/>
+              <w:bottom w:val="single" w:sz="8" w:space="0" w:color="6EA0B0"/>
+            </w:tcBorders>
+          </w:tcPr>
+          <w:p>
+            <w:pPr>
+              <w:spacing w:after="0" w:line="240" w:lineRule="auto"/>
+              <w:rPr>
+                <w:lang w:val="es-AR"/>
+              </w:rPr>
+            </w:pPr>
+            <w:r>
+              <w:rPr>
+                <w:lang w:val="es-AR"/>
+              </w:rPr>
+              <w:t xml:space="preserve">Actualización </w:t>
+            </w:r>
+            <w:r>
+              <w:rPr>
+                <w:lang w:val="es-AR"/>
+              </w:rPr>
+              <w:t xml:space="preserve">secciones </w:t>
+            </w:r>
+            <w:r>
+              <w:rPr>
+                <w:lang w:val="es-AR"/>
+              </w:rPr>
+              <w:t>Adm. de Riesgos</w:t>
+            </w:r>
+            <w:r>
+              <w:rPr>
+                <w:lang w:val="es-AR"/>
+              </w:rPr>
+              <w:t>,</w:t>
+            </w:r>
+            <w:r>
+              <w:rPr>
+                <w:lang w:val="es-AR"/>
+              </w:rPr>
+              <w:t xml:space="preserve"> Interesados</w:t>
+            </w:r>
+            <w:r>
+              <w:rPr>
+                <w:lang w:val="es-AR"/>
+              </w:rPr>
+              <w:t xml:space="preserve"> y Ubicación de la Documentación</w:t>
+            </w:r>
+          </w:p>
+        </w:tc>
+        <w:tc>
+          <w:tcPr>
+            <w:tcW w:w="1496" w:type="pct"/>
+            <w:tcBorders>
+              <w:top w:val="single" w:sz="8" w:space="0" w:color="6EA0B0"/>
+              <w:bottom w:val="single" w:sz="8" w:space="0" w:color="6EA0B0"/>
+              <w:right w:val="single" w:sz="8" w:space="0" w:color="6EA0B0"/>
+            </w:tcBorders>
+          </w:tcPr>
+          <w:p>
+            <w:pPr>
+              <w:spacing w:after="0" w:line="240" w:lineRule="auto"/>
+              <w:rPr>
+                <w:lang w:val="es-AR"/>
+              </w:rPr>
+            </w:pPr>
+            <w:r>
+              <w:rPr>
+                <w:lang w:val="es-AR"/>
+              </w:rPr>
+              <w:t>Jonathan Levy</w:t>
+            </w:r>
+          </w:p>
+        </w:tc>
+      </w:tr>
     </w:tbl>
     <w:p>
       <w:pPr>
@@ -658,7 +780,7 @@
       </w:pPr>
       <w:bookmarkStart w:id="3" w:name="_Toc264447346"/>
       <w:bookmarkStart w:id="4" w:name="_Toc272680718"/>
-      <w:bookmarkStart w:id="5" w:name="_Toc272789147"/>
+      <w:bookmarkStart w:id="5" w:name="_Toc273123646"/>
       <w:r>
         <w:rPr>
           <w:rStyle w:val="Ttulo1Car"/>
@@ -872,7 +994,14 @@
           <w:rFonts w:eastAsia="Lucida Sans Unicode"/>
           <w:lang w:val="es-AR"/>
         </w:rPr>
-        <w:t>Localización de la Documentación</w:t>
+        <w:t xml:space="preserve">Ubicación </w:t>
+      </w:r>
+      <w:r>
+        <w:rPr>
+          <w:rFonts w:eastAsia="Lucida Sans Unicode"/>
+          <w:lang w:val="es-AR"/>
+        </w:rPr>
+        <w:t>de la Documentación</w:t>
       </w:r>
       <w:r>
         <w:rPr>
@@ -889,9 +1018,8 @@
       <w:bookmarkStart w:id="6" w:name="_Toc518227004"/>
       <w:bookmarkStart w:id="7" w:name="_Toc6991205"/>
       <w:bookmarkStart w:id="8" w:name="_Toc6994794"/>
-      <w:bookmarkStart w:id="9" w:name="_Toc272789148"/>
-      <w:r>
-        <w:lastRenderedPageBreak/>
+      <w:bookmarkStart w:id="9" w:name="_Toc273123647"/>
+      <w:r>
         <w:t>Contenido</w:t>
       </w:r>
       <w:bookmarkEnd w:id="9"/>
@@ -922,7 +1050,7 @@
       <w:r>
         <w:fldChar w:fldCharType="separate"/>
       </w:r>
-      <w:hyperlink w:anchor="_Toc272789146" w:history="1">
+      <w:hyperlink w:anchor="_Toc273123645" w:history="1">
         <w:r>
           <w:rPr>
             <w:rStyle w:val="Hipervnculo"/>
@@ -950,7 +1078,7 @@
             <w:noProof/>
             <w:webHidden/>
           </w:rPr>
-          <w:instrText xml:space="preserve"> PAGEREF _Toc272789146 \h </w:instrText>
+          <w:instrText xml:space="preserve"> PAGEREF _Toc273123645 \h </w:instrText>
         </w:r>
         <w:r>
           <w:rPr>
@@ -998,7 +1126,7 @@
           <w:lang w:val="es-AR" w:eastAsia="es-AR" w:bidi="ar-SA"/>
         </w:rPr>
       </w:pPr>
-      <w:hyperlink w:anchor="_Toc272789147" w:history="1">
+      <w:hyperlink w:anchor="_Toc273123646" w:history="1">
         <w:r>
           <w:rPr>
             <w:rStyle w:val="Hipervnculo"/>
@@ -1026,7 +1154,7 @@
             <w:noProof/>
             <w:webHidden/>
           </w:rPr>
-          <w:instrText xml:space="preserve"> PAGEREF _Toc272789147 \h </w:instrText>
+          <w:instrText xml:space="preserve"> PAGEREF _Toc273123646 \h </w:instrText>
         </w:r>
         <w:r>
           <w:rPr>
@@ -1074,7 +1202,7 @@
           <w:lang w:val="es-AR" w:eastAsia="es-AR" w:bidi="ar-SA"/>
         </w:rPr>
       </w:pPr>
-      <w:hyperlink w:anchor="_Toc272789148" w:history="1">
+      <w:hyperlink w:anchor="_Toc273123647" w:history="1">
         <w:r>
           <w:rPr>
             <w:rStyle w:val="Hipervnculo"/>
@@ -1101,7 +1229,7 @@
             <w:noProof/>
             <w:webHidden/>
           </w:rPr>
-          <w:instrText xml:space="preserve"> PAGEREF _Toc272789148 \h </w:instrText>
+          <w:instrText xml:space="preserve"> PAGEREF _Toc273123647 \h </w:instrText>
         </w:r>
         <w:r>
           <w:rPr>
@@ -1149,7 +1277,7 @@
           <w:lang w:val="es-AR" w:eastAsia="es-AR" w:bidi="ar-SA"/>
         </w:rPr>
       </w:pPr>
-      <w:hyperlink w:anchor="_Toc272789149" w:history="1">
+      <w:hyperlink w:anchor="_Toc273123648" w:history="1">
         <w:r>
           <w:rPr>
             <w:rStyle w:val="Hipervnculo"/>
@@ -1177,7 +1305,7 @@
             <w:noProof/>
             <w:webHidden/>
           </w:rPr>
-          <w:instrText xml:space="preserve"> PAGEREF _Toc272789149 \h </w:instrText>
+          <w:instrText xml:space="preserve"> PAGEREF _Toc273123648 \h </w:instrText>
         </w:r>
         <w:r>
           <w:rPr>
@@ -1225,7 +1353,7 @@
           <w:lang w:val="es-AR" w:eastAsia="es-AR" w:bidi="ar-SA"/>
         </w:rPr>
       </w:pPr>
-      <w:hyperlink w:anchor="_Toc272789150" w:history="1">
+      <w:hyperlink w:anchor="_Toc273123649" w:history="1">
         <w:r>
           <w:rPr>
             <w:rStyle w:val="Hipervnculo"/>
@@ -1253,7 +1381,7 @@
             <w:noProof/>
             <w:webHidden/>
           </w:rPr>
-          <w:instrText xml:space="preserve"> PAGEREF _Toc272789150 \h </w:instrText>
+          <w:instrText xml:space="preserve"> PAGEREF _Toc273123649 \h </w:instrText>
         </w:r>
         <w:r>
           <w:rPr>
@@ -1301,7 +1429,7 @@
           <w:lang w:val="es-AR" w:eastAsia="es-AR" w:bidi="ar-SA"/>
         </w:rPr>
       </w:pPr>
-      <w:hyperlink w:anchor="_Toc272789151" w:history="1">
+      <w:hyperlink w:anchor="_Toc273123650" w:history="1">
         <w:r>
           <w:rPr>
             <w:rStyle w:val="Hipervnculo"/>
@@ -1329,7 +1457,7 @@
             <w:noProof/>
             <w:webHidden/>
           </w:rPr>
-          <w:instrText xml:space="preserve"> PAGEREF _Toc272789151 \h </w:instrText>
+          <w:instrText xml:space="preserve"> PAGEREF _Toc273123650 \h </w:instrText>
         </w:r>
         <w:r>
           <w:rPr>
@@ -1377,7 +1505,7 @@
           <w:lang w:val="es-AR" w:eastAsia="es-AR" w:bidi="ar-SA"/>
         </w:rPr>
       </w:pPr>
-      <w:hyperlink w:anchor="_Toc272789152" w:history="1">
+      <w:hyperlink w:anchor="_Toc273123651" w:history="1">
         <w:r>
           <w:rPr>
             <w:rStyle w:val="Hipervnculo"/>
@@ -1405,7 +1533,7 @@
             <w:noProof/>
             <w:webHidden/>
           </w:rPr>
-          <w:instrText xml:space="preserve"> PAGEREF _Toc272789152 \h </w:instrText>
+          <w:instrText xml:space="preserve"> PAGEREF _Toc273123651 \h </w:instrText>
         </w:r>
         <w:r>
           <w:rPr>
@@ -1451,7 +1579,7 @@
           <w:lang w:val="es-AR" w:eastAsia="es-AR" w:bidi="ar-SA"/>
         </w:rPr>
       </w:pPr>
-      <w:hyperlink w:anchor="_Toc272789153" w:history="1">
+      <w:hyperlink w:anchor="_Toc273123652" w:history="1">
         <w:r>
           <w:rPr>
             <w:rStyle w:val="Hipervnculo"/>
@@ -1479,7 +1607,7 @@
             <w:noProof/>
             <w:webHidden/>
           </w:rPr>
-          <w:instrText xml:space="preserve"> PAGEREF _Toc272789153 \h </w:instrText>
+          <w:instrText xml:space="preserve"> PAGEREF _Toc273123652 \h </w:instrText>
         </w:r>
         <w:r>
           <w:rPr>
@@ -1527,7 +1655,7 @@
           <w:lang w:val="es-AR" w:eastAsia="es-AR" w:bidi="ar-SA"/>
         </w:rPr>
       </w:pPr>
-      <w:hyperlink w:anchor="_Toc272789154" w:history="1">
+      <w:hyperlink w:anchor="_Toc273123653" w:history="1">
         <w:r>
           <w:rPr>
             <w:rStyle w:val="Hipervnculo"/>
@@ -1555,7 +1683,7 @@
             <w:noProof/>
             <w:webHidden/>
           </w:rPr>
-          <w:instrText xml:space="preserve"> PAGEREF _Toc272789154 \h </w:instrText>
+          <w:instrText xml:space="preserve"> PAGEREF _Toc273123653 \h </w:instrText>
         </w:r>
         <w:r>
           <w:rPr>
@@ -1601,7 +1729,7 @@
           <w:lang w:val="es-AR" w:eastAsia="es-AR" w:bidi="ar-SA"/>
         </w:rPr>
       </w:pPr>
-      <w:hyperlink w:anchor="_Toc272789155" w:history="1">
+      <w:hyperlink w:anchor="_Toc273123654" w:history="1">
         <w:r>
           <w:rPr>
             <w:rStyle w:val="Hipervnculo"/>
@@ -1629,7 +1757,7 @@
             <w:noProof/>
             <w:webHidden/>
           </w:rPr>
-          <w:instrText xml:space="preserve"> PAGEREF _Toc272789155 \h </w:instrText>
+          <w:instrText xml:space="preserve"> PAGEREF _Toc273123654 \h </w:instrText>
         </w:r>
         <w:r>
           <w:rPr>
@@ -1676,7 +1804,7 @@
           <w:lang w:val="es-AR" w:eastAsia="es-AR" w:bidi="ar-SA"/>
         </w:rPr>
       </w:pPr>
-      <w:hyperlink w:anchor="_Toc272789156" w:history="1">
+      <w:hyperlink w:anchor="_Toc273123655" w:history="1">
         <w:r>
           <w:rPr>
             <w:rStyle w:val="Hipervnculo"/>
@@ -1704,7 +1832,7 @@
             <w:noProof/>
             <w:webHidden/>
           </w:rPr>
-          <w:instrText xml:space="preserve"> PAGEREF _Toc272789156 \h </w:instrText>
+          <w:instrText xml:space="preserve"> PAGEREF _Toc273123655 \h </w:instrText>
         </w:r>
         <w:r>
           <w:rPr>
@@ -1751,7 +1879,7 @@
           <w:lang w:val="es-AR" w:eastAsia="es-AR" w:bidi="ar-SA"/>
         </w:rPr>
       </w:pPr>
-      <w:hyperlink w:anchor="_Toc272789157" w:history="1">
+      <w:hyperlink w:anchor="_Toc273123656" w:history="1">
         <w:r>
           <w:rPr>
             <w:rStyle w:val="Hipervnculo"/>
@@ -1779,7 +1907,7 @@
             <w:noProof/>
             <w:webHidden/>
           </w:rPr>
-          <w:instrText xml:space="preserve"> PAGEREF _Toc272789157 \h </w:instrText>
+          <w:instrText xml:space="preserve"> PAGEREF _Toc273123656 \h </w:instrText>
         </w:r>
         <w:r>
           <w:rPr>
@@ -1825,7 +1953,7 @@
           <w:lang w:val="es-AR" w:eastAsia="es-AR" w:bidi="ar-SA"/>
         </w:rPr>
       </w:pPr>
-      <w:hyperlink w:anchor="_Toc272789158" w:history="1">
+      <w:hyperlink w:anchor="_Toc273123657" w:history="1">
         <w:r>
           <w:rPr>
             <w:rStyle w:val="Hipervnculo"/>
@@ -1853,7 +1981,7 @@
             <w:noProof/>
             <w:webHidden/>
           </w:rPr>
-          <w:instrText xml:space="preserve"> PAGEREF _Toc272789158 \h </w:instrText>
+          <w:instrText xml:space="preserve"> PAGEREF _Toc273123657 \h </w:instrText>
         </w:r>
         <w:r>
           <w:rPr>
@@ -1900,7 +2028,7 @@
           <w:lang w:val="es-AR" w:eastAsia="es-AR" w:bidi="ar-SA"/>
         </w:rPr>
       </w:pPr>
-      <w:hyperlink w:anchor="_Toc272789159" w:history="1">
+      <w:hyperlink w:anchor="_Toc273123658" w:history="1">
         <w:r>
           <w:rPr>
             <w:rStyle w:val="Hipervnculo"/>
@@ -1928,7 +2056,7 @@
             <w:noProof/>
             <w:webHidden/>
           </w:rPr>
-          <w:instrText xml:space="preserve"> PAGEREF _Toc272789159 \h </w:instrText>
+          <w:instrText xml:space="preserve"> PAGEREF _Toc273123658 \h </w:instrText>
         </w:r>
         <w:r>
           <w:rPr>
@@ -1976,7 +2104,7 @@
           <w:lang w:val="es-AR" w:eastAsia="es-AR" w:bidi="ar-SA"/>
         </w:rPr>
       </w:pPr>
-      <w:hyperlink w:anchor="_Toc272789160" w:history="1">
+      <w:hyperlink w:anchor="_Toc273123659" w:history="1">
         <w:r>
           <w:rPr>
             <w:rStyle w:val="Hipervnculo"/>
@@ -2004,7 +2132,7 @@
             <w:noProof/>
             <w:webHidden/>
           </w:rPr>
-          <w:instrText xml:space="preserve"> PAGEREF _Toc272789160 \h </w:instrText>
+          <w:instrText xml:space="preserve"> PAGEREF _Toc273123659 \h </w:instrText>
         </w:r>
         <w:r>
           <w:rPr>
@@ -2052,7 +2180,7 @@
           <w:lang w:val="es-AR" w:eastAsia="es-AR" w:bidi="ar-SA"/>
         </w:rPr>
       </w:pPr>
-      <w:hyperlink w:anchor="_Toc272789161" w:history="1">
+      <w:hyperlink w:anchor="_Toc273123660" w:history="1">
         <w:r>
           <w:rPr>
             <w:rStyle w:val="Hipervnculo"/>
@@ -2080,7 +2208,7 @@
             <w:noProof/>
             <w:webHidden/>
           </w:rPr>
-          <w:instrText xml:space="preserve"> PAGEREF _Toc272789161 \h </w:instrText>
+          <w:instrText xml:space="preserve"> PAGEREF _Toc273123660 \h </w:instrText>
         </w:r>
         <w:r>
           <w:rPr>
@@ -2126,14 +2254,14 @@
           <w:lang w:val="es-AR" w:eastAsia="es-AR" w:bidi="ar-SA"/>
         </w:rPr>
       </w:pPr>
-      <w:hyperlink w:anchor="_Toc272789162" w:history="1">
+      <w:hyperlink w:anchor="_Toc273123661" w:history="1">
         <w:r>
           <w:rPr>
             <w:rStyle w:val="Hipervnculo"/>
             <w:noProof/>
             <w:lang w:val="es-AR"/>
           </w:rPr>
-          <w:t>Administración de Riesgos</w:t>
+          <w:t>Política de Administración de Riesgos</w:t>
         </w:r>
         <w:r>
           <w:rPr>
@@ -2154,7 +2282,7 @@
             <w:noProof/>
             <w:webHidden/>
           </w:rPr>
-          <w:instrText xml:space="preserve"> PAGEREF _Toc272789162 \h </w:instrText>
+          <w:instrText xml:space="preserve"> PAGEREF _Toc273123661 \h </w:instrText>
         </w:r>
         <w:r>
           <w:rPr>
@@ -2200,7 +2328,7 @@
           <w:lang w:val="es-AR" w:eastAsia="es-AR" w:bidi="ar-SA"/>
         </w:rPr>
       </w:pPr>
-      <w:hyperlink w:anchor="_Toc272789163" w:history="1">
+      <w:hyperlink w:anchor="_Toc273123662" w:history="1">
         <w:r>
           <w:rPr>
             <w:rStyle w:val="Hipervnculo"/>
@@ -2228,7 +2356,7 @@
             <w:noProof/>
             <w:webHidden/>
           </w:rPr>
-          <w:instrText xml:space="preserve"> PAGEREF _Toc272789163 \h </w:instrText>
+          <w:instrText xml:space="preserve"> PAGEREF _Toc273123662 \h </w:instrText>
         </w:r>
         <w:r>
           <w:rPr>
@@ -2274,14 +2402,14 @@
           <w:lang w:val="es-AR" w:eastAsia="es-AR" w:bidi="ar-SA"/>
         </w:rPr>
       </w:pPr>
-      <w:hyperlink w:anchor="_Toc272789164" w:history="1">
+      <w:hyperlink w:anchor="_Toc273123663" w:history="1">
         <w:r>
           <w:rPr>
             <w:rStyle w:val="Hipervnculo"/>
             <w:noProof/>
             <w:lang w:val="es-AR"/>
           </w:rPr>
-          <w:t>Administración de la Calidad</w:t>
+          <w:t>Ubicación de la Documentación</w:t>
         </w:r>
         <w:r>
           <w:rPr>
@@ -2302,7 +2430,7 @@
             <w:noProof/>
             <w:webHidden/>
           </w:rPr>
-          <w:instrText xml:space="preserve"> PAGEREF _Toc272789164 \h </w:instrText>
+          <w:instrText xml:space="preserve"> PAGEREF _Toc273123663 \h </w:instrText>
         </w:r>
         <w:r>
           <w:rPr>
@@ -2348,15 +2476,14 @@
           <w:lang w:val="es-AR" w:eastAsia="es-AR" w:bidi="ar-SA"/>
         </w:rPr>
       </w:pPr>
-      <w:hyperlink w:anchor="_Toc272789165" w:history="1">
+      <w:hyperlink w:anchor="_Toc273123664" w:history="1">
         <w:r>
           <w:rPr>
             <w:rStyle w:val="Hipervnculo"/>
-            <w:rFonts w:eastAsia="Lucida Sans Unicode"/>
             <w:noProof/>
             <w:lang w:val="es-AR"/>
           </w:rPr>
-          <w:t>Bug Tracking</w:t>
+          <w:t>Administración de la Calidad</w:t>
         </w:r>
         <w:r>
           <w:rPr>
@@ -2377,7 +2504,7 @@
             <w:noProof/>
             <w:webHidden/>
           </w:rPr>
-          <w:instrText xml:space="preserve"> PAGEREF _Toc272789165 \h </w:instrText>
+          <w:instrText xml:space="preserve"> PAGEREF _Toc273123664 \h </w:instrText>
         </w:r>
         <w:r>
           <w:rPr>
@@ -2423,7 +2550,7 @@
           <w:lang w:val="es-AR" w:eastAsia="es-AR" w:bidi="ar-SA"/>
         </w:rPr>
       </w:pPr>
-      <w:hyperlink w:anchor="_Toc272789166" w:history="1">
+      <w:hyperlink w:anchor="_Toc273123665" w:history="1">
         <w:r>
           <w:rPr>
             <w:rStyle w:val="Hipervnculo"/>
@@ -2431,6 +2558,81 @@
             <w:noProof/>
             <w:lang w:val="es-AR"/>
           </w:rPr>
+          <w:t>Bug Tracking</w:t>
+        </w:r>
+        <w:r>
+          <w:rPr>
+            <w:noProof/>
+            <w:webHidden/>
+          </w:rPr>
+          <w:tab/>
+        </w:r>
+        <w:r>
+          <w:rPr>
+            <w:noProof/>
+            <w:webHidden/>
+          </w:rPr>
+          <w:fldChar w:fldCharType="begin"/>
+        </w:r>
+        <w:r>
+          <w:rPr>
+            <w:noProof/>
+            <w:webHidden/>
+          </w:rPr>
+          <w:instrText xml:space="preserve"> PAGEREF _Toc273123665 \h </w:instrText>
+        </w:r>
+        <w:r>
+          <w:rPr>
+            <w:noProof/>
+            <w:webHidden/>
+          </w:rPr>
+        </w:r>
+        <w:r>
+          <w:rPr>
+            <w:noProof/>
+            <w:webHidden/>
+          </w:rPr>
+          <w:fldChar w:fldCharType="separate"/>
+        </w:r>
+        <w:r>
+          <w:rPr>
+            <w:noProof/>
+            <w:webHidden/>
+          </w:rPr>
+          <w:t>7</w:t>
+        </w:r>
+        <w:r>
+          <w:rPr>
+            <w:noProof/>
+            <w:webHidden/>
+          </w:rPr>
+          <w:fldChar w:fldCharType="end"/>
+        </w:r>
+      </w:hyperlink>
+    </w:p>
+    <w:p>
+      <w:pPr>
+        <w:pStyle w:val="TDC2"/>
+        <w:tabs>
+          <w:tab w:val="right" w:leader="dot" w:pos="8495"/>
+        </w:tabs>
+        <w:rPr>
+          <w:rFonts w:asciiTheme="minorHAnsi" w:eastAsiaTheme="minorEastAsia" w:hAnsiTheme="minorHAnsi" w:cstheme="minorBidi"/>
+          <w:smallCaps w:val="0"/>
+          <w:noProof/>
+          <w:sz w:val="22"/>
+          <w:szCs w:val="22"/>
+          <w:lang w:val="es-AR" w:eastAsia="es-AR" w:bidi="ar-SA"/>
+        </w:rPr>
+      </w:pPr>
+      <w:hyperlink w:anchor="_Toc273123666" w:history="1">
+        <w:r>
+          <w:rPr>
+            <w:rStyle w:val="Hipervnculo"/>
+            <w:rFonts w:eastAsia="Lucida Sans Unicode"/>
+            <w:noProof/>
+            <w:lang w:val="es-AR"/>
+          </w:rPr>
           <w:t>Pruebas Unitarias</w:t>
         </w:r>
         <w:r>
@@ -2452,7 +2654,7 @@
             <w:noProof/>
             <w:webHidden/>
           </w:rPr>
-          <w:instrText xml:space="preserve"> PAGEREF _Toc272789166 \h </w:instrText>
+          <w:instrText xml:space="preserve"> PAGEREF _Toc273123666 \h </w:instrText>
         </w:r>
         <w:r>
           <w:rPr>
@@ -2500,7 +2702,7 @@
           <w:lang w:val="es-AR" w:eastAsia="es-AR" w:bidi="ar-SA"/>
         </w:rPr>
       </w:pPr>
-      <w:hyperlink w:anchor="_Toc272789167" w:history="1">
+      <w:hyperlink w:anchor="_Toc273123667" w:history="1">
         <w:r>
           <w:rPr>
             <w:rStyle w:val="Hipervnculo"/>
@@ -2528,7 +2730,7 @@
             <w:noProof/>
             <w:webHidden/>
           </w:rPr>
-          <w:instrText xml:space="preserve"> PAGEREF _Toc272789167 \h </w:instrText>
+          <w:instrText xml:space="preserve"> PAGEREF _Toc273123667 \h </w:instrText>
         </w:r>
         <w:r>
           <w:rPr>
@@ -2548,7 +2750,7 @@
             <w:noProof/>
             <w:webHidden/>
           </w:rPr>
-          <w:t>7</w:t>
+          <w:t>8</w:t>
         </w:r>
         <w:r>
           <w:rPr>
@@ -2574,7 +2776,7 @@
           <w:lang w:val="es-AR" w:eastAsia="es-AR" w:bidi="ar-SA"/>
         </w:rPr>
       </w:pPr>
-      <w:hyperlink w:anchor="_Toc272789168" w:history="1">
+      <w:hyperlink w:anchor="_Toc273123668" w:history="1">
         <w:r>
           <w:rPr>
             <w:rStyle w:val="Hipervnculo"/>
@@ -2602,7 +2804,7 @@
             <w:noProof/>
             <w:webHidden/>
           </w:rPr>
-          <w:instrText xml:space="preserve"> PAGEREF _Toc272789168 \h </w:instrText>
+          <w:instrText xml:space="preserve"> PAGEREF _Toc273123668 \h </w:instrText>
         </w:r>
         <w:r>
           <w:rPr>
@@ -2622,7 +2824,7 @@
             <w:noProof/>
             <w:webHidden/>
           </w:rPr>
-          <w:t>7</w:t>
+          <w:t>8</w:t>
         </w:r>
         <w:r>
           <w:rPr>
@@ -2648,7 +2850,7 @@
           <w:lang w:val="es-AR" w:eastAsia="es-AR" w:bidi="ar-SA"/>
         </w:rPr>
       </w:pPr>
-      <w:hyperlink w:anchor="_Toc272789169" w:history="1">
+      <w:hyperlink w:anchor="_Toc273123669" w:history="1">
         <w:r>
           <w:rPr>
             <w:rStyle w:val="Hipervnculo"/>
@@ -2676,7 +2878,7 @@
             <w:noProof/>
             <w:webHidden/>
           </w:rPr>
-          <w:instrText xml:space="preserve"> PAGEREF _Toc272789169 \h </w:instrText>
+          <w:instrText xml:space="preserve"> PAGEREF _Toc273123669 \h </w:instrText>
         </w:r>
         <w:r>
           <w:rPr>
@@ -2722,7 +2924,7 @@
           <w:lang w:val="es-AR" w:eastAsia="es-AR" w:bidi="ar-SA"/>
         </w:rPr>
       </w:pPr>
-      <w:hyperlink w:anchor="_Toc272789170" w:history="1">
+      <w:hyperlink w:anchor="_Toc273123670" w:history="1">
         <w:r>
           <w:rPr>
             <w:rStyle w:val="Hipervnculo"/>
@@ -2750,7 +2952,7 @@
             <w:noProof/>
             <w:webHidden/>
           </w:rPr>
-          <w:instrText xml:space="preserve"> PAGEREF _Toc272789170 \h </w:instrText>
+          <w:instrText xml:space="preserve"> PAGEREF _Toc273123670 \h </w:instrText>
         </w:r>
         <w:r>
           <w:rPr>
@@ -2796,7 +2998,7 @@
           <w:lang w:val="es-AR" w:eastAsia="es-AR" w:bidi="ar-SA"/>
         </w:rPr>
       </w:pPr>
-      <w:hyperlink w:anchor="_Toc272789171" w:history="1">
+      <w:hyperlink w:anchor="_Toc273123671" w:history="1">
         <w:r>
           <w:rPr>
             <w:rStyle w:val="Hipervnculo"/>
@@ -2824,7 +3026,7 @@
             <w:noProof/>
             <w:webHidden/>
           </w:rPr>
-          <w:instrText xml:space="preserve"> PAGEREF _Toc272789171 \h </w:instrText>
+          <w:instrText xml:space="preserve"> PAGEREF _Toc273123671 \h </w:instrText>
         </w:r>
         <w:r>
           <w:rPr>
@@ -2844,7 +3046,7 @@
             <w:noProof/>
             <w:webHidden/>
           </w:rPr>
-          <w:t>8</w:t>
+          <w:t>9</w:t>
         </w:r>
         <w:r>
           <w:rPr>
@@ -2870,7 +3072,7 @@
           <w:lang w:val="es-AR" w:eastAsia="es-AR" w:bidi="ar-SA"/>
         </w:rPr>
       </w:pPr>
-      <w:hyperlink w:anchor="_Toc272789172" w:history="1">
+      <w:hyperlink w:anchor="_Toc273123672" w:history="1">
         <w:r>
           <w:rPr>
             <w:rStyle w:val="Hipervnculo"/>
@@ -2898,7 +3100,7 @@
             <w:noProof/>
             <w:webHidden/>
           </w:rPr>
-          <w:instrText xml:space="preserve"> PAGEREF _Toc272789172 \h </w:instrText>
+          <w:instrText xml:space="preserve"> PAGEREF _Toc273123672 \h </w:instrText>
         </w:r>
         <w:r>
           <w:rPr>
@@ -2945,7 +3147,7 @@
           <w:lang w:val="es-AR" w:eastAsia="es-AR" w:bidi="ar-SA"/>
         </w:rPr>
       </w:pPr>
-      <w:hyperlink w:anchor="_Toc272789173" w:history="1">
+      <w:hyperlink w:anchor="_Toc273123673" w:history="1">
         <w:r>
           <w:rPr>
             <w:rStyle w:val="Hipervnculo"/>
@@ -2973,7 +3175,7 @@
             <w:noProof/>
             <w:webHidden/>
           </w:rPr>
-          <w:instrText xml:space="preserve"> PAGEREF _Toc272789173 \h </w:instrText>
+          <w:instrText xml:space="preserve"> PAGEREF _Toc273123673 \h </w:instrText>
         </w:r>
         <w:r>
           <w:rPr>
@@ -3019,7 +3221,7 @@
           <w:lang w:val="es-AR" w:eastAsia="es-AR" w:bidi="ar-SA"/>
         </w:rPr>
       </w:pPr>
-      <w:hyperlink w:anchor="_Toc272789174" w:history="1">
+      <w:hyperlink w:anchor="_Toc273123674" w:history="1">
         <w:r>
           <w:rPr>
             <w:rStyle w:val="Hipervnculo"/>
@@ -3047,7 +3249,7 @@
             <w:noProof/>
             <w:webHidden/>
           </w:rPr>
-          <w:instrText xml:space="preserve"> PAGEREF _Toc272789174 \h </w:instrText>
+          <w:instrText xml:space="preserve"> PAGEREF _Toc273123674 \h </w:instrText>
         </w:r>
         <w:r>
           <w:rPr>
@@ -3067,7 +3269,7 @@
             <w:noProof/>
             <w:webHidden/>
           </w:rPr>
-          <w:t>9</w:t>
+          <w:t>10</w:t>
         </w:r>
         <w:r>
           <w:rPr>
@@ -3093,7 +3295,7 @@
           <w:lang w:val="es-AR" w:eastAsia="es-AR" w:bidi="ar-SA"/>
         </w:rPr>
       </w:pPr>
-      <w:hyperlink w:anchor="_Toc272789175" w:history="1">
+      <w:hyperlink w:anchor="_Toc273123675" w:history="1">
         <w:r>
           <w:rPr>
             <w:rStyle w:val="Hipervnculo"/>
@@ -3121,7 +3323,7 @@
             <w:noProof/>
             <w:webHidden/>
           </w:rPr>
-          <w:instrText xml:space="preserve"> PAGEREF _Toc272789175 \h </w:instrText>
+          <w:instrText xml:space="preserve"> PAGEREF _Toc273123675 \h </w:instrText>
         </w:r>
         <w:r>
           <w:rPr>
@@ -3169,7 +3371,7 @@
           <w:lang w:val="es-AR" w:eastAsia="es-AR" w:bidi="ar-SA"/>
         </w:rPr>
       </w:pPr>
-      <w:hyperlink w:anchor="_Toc272789176" w:history="1">
+      <w:hyperlink w:anchor="_Toc273123676" w:history="1">
         <w:r>
           <w:rPr>
             <w:rStyle w:val="Hipervnculo"/>
@@ -3197,7 +3399,7 @@
             <w:noProof/>
             <w:webHidden/>
           </w:rPr>
-          <w:instrText xml:space="preserve"> PAGEREF _Toc272789176 \h </w:instrText>
+          <w:instrText xml:space="preserve"> PAGEREF _Toc273123676 \h </w:instrText>
         </w:r>
         <w:r>
           <w:rPr>
@@ -3274,12 +3476,11 @@
       <w:bookmarkStart w:id="12" w:name="_Toc259137206"/>
       <w:bookmarkStart w:id="13" w:name="_Toc264447348"/>
       <w:bookmarkStart w:id="14" w:name="_Toc272680719"/>
-      <w:bookmarkStart w:id="15" w:name="_Toc272789149"/>
-      <w:r>
-        <w:rPr>
-          <w:lang w:val="es-AR"/>
-        </w:rPr>
-        <w:lastRenderedPageBreak/>
+      <w:bookmarkStart w:id="15" w:name="_Toc273123648"/>
+      <w:r>
+        <w:rPr>
+          <w:lang w:val="es-AR"/>
+        </w:rPr>
         <w:t>Destinatarios</w:t>
       </w:r>
       <w:bookmarkEnd w:id="11"/>
@@ -3369,7 +3570,7 @@
       <w:bookmarkStart w:id="18" w:name="_Toc264447349"/>
       <w:bookmarkStart w:id="19" w:name="_Toc272680720"/>
       <w:bookmarkStart w:id="20" w:name="_Toc272776068"/>
-      <w:bookmarkStart w:id="21" w:name="_Toc272789150"/>
+      <w:bookmarkStart w:id="21" w:name="_Toc273123649"/>
       <w:r>
         <w:rPr>
           <w:lang w:val="es-AR"/>
@@ -3426,7 +3627,7 @@
         </w:rPr>
       </w:pPr>
       <w:bookmarkStart w:id="22" w:name="_Toc272776069"/>
-      <w:bookmarkStart w:id="23" w:name="_Toc272789151"/>
+      <w:bookmarkStart w:id="23" w:name="_Toc273123650"/>
       <w:r>
         <w:rPr>
           <w:lang w:val="es-AR"/>
@@ -3642,7 +3843,7 @@
       <w:bookmarkStart w:id="25" w:name="_Toc259137208"/>
       <w:bookmarkStart w:id="26" w:name="_Toc264447350"/>
       <w:bookmarkStart w:id="27" w:name="_Toc272680721"/>
-      <w:bookmarkStart w:id="28" w:name="_Toc272789152"/>
+      <w:bookmarkStart w:id="28" w:name="_Toc273123651"/>
       <w:r>
         <w:rPr>
           <w:lang w:val="es-ES"/>
@@ -3699,7 +3900,7 @@
       <w:bookmarkStart w:id="30" w:name="_Toc259137209"/>
       <w:bookmarkStart w:id="31" w:name="_Toc264447351"/>
       <w:bookmarkStart w:id="32" w:name="_Toc272680722"/>
-      <w:bookmarkStart w:id="33" w:name="_Toc272789153"/>
+      <w:bookmarkStart w:id="33" w:name="_Toc273123652"/>
       <w:r>
         <w:rPr>
           <w:lang w:val="es-AR"/>
@@ -4613,7 +4814,7 @@
       <w:bookmarkStart w:id="35" w:name="_Toc259137211"/>
       <w:bookmarkStart w:id="36" w:name="_Toc264447352"/>
       <w:bookmarkStart w:id="37" w:name="_Toc272680723"/>
-      <w:bookmarkStart w:id="38" w:name="_Toc272789154"/>
+      <w:bookmarkStart w:id="38" w:name="_Toc273123653"/>
       <w:r>
         <w:rPr>
           <w:lang w:val="es-AR"/>
@@ -4666,7 +4867,7 @@
           <w:lang w:val="es-AR"/>
         </w:rPr>
       </w:pPr>
-      <w:bookmarkStart w:id="43" w:name="_Toc272789155"/>
+      <w:bookmarkStart w:id="43" w:name="_Toc273123654"/>
       <w:r>
         <w:rPr>
           <w:lang w:val="es-AR"/>
@@ -4691,7 +4892,7 @@
       <w:bookmarkStart w:id="45" w:name="_Toc259137213"/>
       <w:bookmarkStart w:id="46" w:name="_Toc264447354"/>
       <w:bookmarkStart w:id="47" w:name="_Toc272680725"/>
-      <w:bookmarkStart w:id="48" w:name="_Toc272789156"/>
+      <w:bookmarkStart w:id="48" w:name="_Toc273123655"/>
       <w:r>
         <w:rPr>
           <w:lang w:val="es-AR"/>
@@ -4863,7 +5064,7 @@
         </w:rPr>
       </w:pPr>
       <w:bookmarkStart w:id="52" w:name="_Toc272680726"/>
-      <w:bookmarkStart w:id="53" w:name="_Toc272789157"/>
+      <w:bookmarkStart w:id="53" w:name="_Toc273123656"/>
       <w:r>
         <w:rPr>
           <w:lang w:val="es-AR"/>
@@ -4922,7 +5123,7 @@
       <w:bookmarkStart w:id="55" w:name="_Toc259137215"/>
       <w:bookmarkStart w:id="56" w:name="_Toc264447356"/>
       <w:bookmarkStart w:id="57" w:name="_Toc272680727"/>
-      <w:bookmarkStart w:id="58" w:name="_Toc272789158"/>
+      <w:bookmarkStart w:id="58" w:name="_Toc273123657"/>
       <w:r>
         <w:rPr>
           <w:lang w:val="es-AR"/>
@@ -4948,7 +5149,7 @@
       <w:bookmarkStart w:id="61" w:name="_Toc259137216"/>
       <w:bookmarkStart w:id="62" w:name="_Toc264447357"/>
       <w:bookmarkStart w:id="63" w:name="_Toc272680728"/>
-      <w:bookmarkStart w:id="64" w:name="_Toc272789159"/>
+      <w:bookmarkStart w:id="64" w:name="_Toc273123658"/>
       <w:r>
         <w:rPr>
           <w:lang w:val="es-AR"/>
@@ -4999,7 +5200,7 @@
       <w:bookmarkStart w:id="66" w:name="_Toc259137219"/>
       <w:bookmarkStart w:id="67" w:name="_Toc264447358"/>
       <w:bookmarkStart w:id="68" w:name="_Toc272680729"/>
-      <w:bookmarkStart w:id="69" w:name="_Toc272789160"/>
+      <w:bookmarkStart w:id="69" w:name="_Toc273123659"/>
       <w:r>
         <w:rPr>
           <w:lang w:val="es-AR"/>
@@ -5014,9 +5215,12 @@
     </w:p>
     <w:tbl>
       <w:tblPr>
-        <w:tblStyle w:val="Sombreadoclaro-nfasis1"/>
         <w:tblW w:w="7346" w:type="dxa"/>
         <w:tblInd w:w="108" w:type="dxa"/>
+        <w:tblBorders>
+          <w:top w:val="single" w:sz="8" w:space="0" w:color="4F81BD"/>
+          <w:bottom w:val="single" w:sz="8" w:space="0" w:color="4F81BD"/>
+        </w:tblBorders>
         <w:tblLayout w:type="fixed"/>
         <w:tblLook w:val="0000"/>
       </w:tblPr>
@@ -5025,25 +5229,29 @@
         <w:gridCol w:w="4936"/>
       </w:tblGrid>
       <w:tr>
-        <w:trPr>
-          <w:cnfStyle w:val="000000100000"/>
-        </w:trPr>
         <w:tc>
           <w:tcPr>
-            <w:cnfStyle w:val="000010000000"/>
             <w:tcW w:w="2410" w:type="dxa"/>
+            <w:tcBorders>
+              <w:left w:val="nil"/>
+              <w:bottom w:val="nil"/>
+              <w:right w:val="nil"/>
+            </w:tcBorders>
+            <w:shd w:val="clear" w:color="auto" w:fill="D3DFEE"/>
           </w:tcPr>
           <w:p>
             <w:pPr>
               <w:spacing w:after="0" w:line="240" w:lineRule="auto"/>
               <w:rPr>
                 <w:b/>
+                <w:color w:val="365F91"/>
                 <w:szCs w:val="20"/>
               </w:rPr>
             </w:pPr>
             <w:r>
               <w:rPr>
                 <w:b/>
+                <w:color w:val="365F91"/>
                 <w:szCs w:val="20"/>
               </w:rPr>
               <w:t>Nombre</w:t>
@@ -5053,19 +5261,25 @@
         <w:tc>
           <w:tcPr>
             <w:tcW w:w="4936" w:type="dxa"/>
+            <w:tcBorders>
+              <w:left w:val="nil"/>
+              <w:right w:val="nil"/>
+            </w:tcBorders>
+            <w:shd w:val="clear" w:color="auto" w:fill="D3DFEE"/>
           </w:tcPr>
           <w:p>
             <w:pPr>
               <w:spacing w:after="0" w:line="240" w:lineRule="auto"/>
-              <w:cnfStyle w:val="000000100000"/>
               <w:rPr>
                 <w:b/>
+                <w:color w:val="365F91"/>
                 <w:szCs w:val="20"/>
               </w:rPr>
             </w:pPr>
             <w:r>
               <w:rPr>
                 <w:b/>
+                <w:color w:val="365F91"/>
                 <w:szCs w:val="20"/>
               </w:rPr>
               <w:t>Rol</w:t>
@@ -5076,20 +5290,195 @@
       <w:tr>
         <w:tc>
           <w:tcPr>
-            <w:cnfStyle w:val="000010000000"/>
             <w:tcW w:w="2410" w:type="dxa"/>
+            <w:tcBorders>
+              <w:left w:val="nil"/>
+              <w:bottom w:val="nil"/>
+              <w:right w:val="nil"/>
+            </w:tcBorders>
+            <w:shd w:val="clear" w:color="auto" w:fill="D3DFEE"/>
           </w:tcPr>
           <w:p>
             <w:pPr>
               <w:pStyle w:val="Tabla"/>
               <w:spacing w:before="0" w:after="0" w:line="240" w:lineRule="auto"/>
               <w:rPr>
+                <w:color w:val="365F91"/>
                 <w:sz w:val="20"/>
                 <w:szCs w:val="20"/>
               </w:rPr>
             </w:pPr>
             <w:r>
               <w:rPr>
+                <w:color w:val="365F91"/>
+                <w:sz w:val="20"/>
+                <w:szCs w:val="20"/>
+              </w:rPr>
+              <w:t>Carolina Pernaut</w:t>
+            </w:r>
+          </w:p>
+        </w:tc>
+        <w:tc>
+          <w:tcPr>
+            <w:tcW w:w="4936" w:type="dxa"/>
+          </w:tcPr>
+          <w:p>
+            <w:pPr>
+              <w:pStyle w:val="Tabla"/>
+              <w:spacing w:before="0" w:after="0" w:line="240" w:lineRule="auto"/>
+              <w:rPr>
+                <w:color w:val="365F91"/>
+                <w:sz w:val="20"/>
+                <w:szCs w:val="20"/>
+              </w:rPr>
+            </w:pPr>
+            <w:r>
+              <w:rPr>
+                <w:color w:val="365F91"/>
+                <w:sz w:val="20"/>
+                <w:szCs w:val="20"/>
+              </w:rPr>
+              <w:t>Cliente – Especialista del Sistema</w:t>
+            </w:r>
+          </w:p>
+        </w:tc>
+      </w:tr>
+      <w:tr>
+        <w:tc>
+          <w:tcPr>
+            <w:tcW w:w="2410" w:type="dxa"/>
+            <w:tcBorders>
+              <w:left w:val="nil"/>
+              <w:bottom w:val="nil"/>
+              <w:right w:val="nil"/>
+            </w:tcBorders>
+            <w:shd w:val="clear" w:color="auto" w:fill="D3DFEE"/>
+          </w:tcPr>
+          <w:p>
+            <w:pPr>
+              <w:pStyle w:val="Tabla"/>
+              <w:spacing w:before="0" w:after="0" w:line="240" w:lineRule="auto"/>
+              <w:rPr>
+                <w:color w:val="365F91"/>
+                <w:sz w:val="20"/>
+                <w:szCs w:val="20"/>
+              </w:rPr>
+            </w:pPr>
+            <w:r>
+              <w:rPr>
+                <w:color w:val="365F91"/>
+                <w:sz w:val="20"/>
+                <w:szCs w:val="20"/>
+              </w:rPr>
+              <w:t>Marcio Degiovannini</w:t>
+            </w:r>
+          </w:p>
+        </w:tc>
+        <w:tc>
+          <w:tcPr>
+            <w:tcW w:w="4936" w:type="dxa"/>
+          </w:tcPr>
+          <w:p>
+            <w:pPr>
+              <w:pStyle w:val="Tabla"/>
+              <w:spacing w:before="0" w:after="0" w:line="240" w:lineRule="auto"/>
+              <w:rPr>
+                <w:color w:val="365F91"/>
+                <w:sz w:val="20"/>
+                <w:szCs w:val="20"/>
+              </w:rPr>
+            </w:pPr>
+            <w:r>
+              <w:rPr>
+                <w:color w:val="365F91"/>
+                <w:sz w:val="20"/>
+                <w:szCs w:val="20"/>
+              </w:rPr>
+              <w:t>Cliente</w:t>
+            </w:r>
+          </w:p>
+        </w:tc>
+      </w:tr>
+      <w:tr>
+        <w:tc>
+          <w:tcPr>
+            <w:tcW w:w="2410" w:type="dxa"/>
+            <w:tcBorders>
+              <w:left w:val="nil"/>
+              <w:bottom w:val="nil"/>
+              <w:right w:val="nil"/>
+            </w:tcBorders>
+            <w:shd w:val="clear" w:color="auto" w:fill="D3DFEE"/>
+          </w:tcPr>
+          <w:p>
+            <w:pPr>
+              <w:pStyle w:val="Tabla"/>
+              <w:spacing w:before="0" w:after="0" w:line="240" w:lineRule="auto"/>
+              <w:rPr>
+                <w:color w:val="365F91"/>
+                <w:sz w:val="20"/>
+                <w:szCs w:val="20"/>
+              </w:rPr>
+            </w:pPr>
+            <w:r>
+              <w:rPr>
+                <w:color w:val="365F91"/>
+                <w:sz w:val="20"/>
+                <w:szCs w:val="20"/>
+              </w:rPr>
+              <w:t>Carlos Fontela</w:t>
+            </w:r>
+          </w:p>
+        </w:tc>
+        <w:tc>
+          <w:tcPr>
+            <w:tcW w:w="4936" w:type="dxa"/>
+          </w:tcPr>
+          <w:p>
+            <w:pPr>
+              <w:pStyle w:val="Tabla"/>
+              <w:spacing w:before="0" w:after="0" w:line="240" w:lineRule="auto"/>
+              <w:rPr>
+                <w:color w:val="365F91"/>
+                <w:sz w:val="20"/>
+                <w:szCs w:val="20"/>
+              </w:rPr>
+            </w:pPr>
+            <w:r>
+              <w:rPr>
+                <w:color w:val="365F91"/>
+                <w:sz w:val="20"/>
+                <w:szCs w:val="20"/>
+              </w:rPr>
+              <w:t>Cliente</w:t>
+            </w:r>
+          </w:p>
+        </w:tc>
+      </w:tr>
+      <w:tr>
+        <w:tc>
+          <w:tcPr>
+            <w:tcW w:w="2410" w:type="dxa"/>
+            <w:tcBorders>
+              <w:left w:val="nil"/>
+              <w:bottom w:val="nil"/>
+              <w:right w:val="nil"/>
+            </w:tcBorders>
+            <w:shd w:val="clear" w:color="auto" w:fill="D3DFEE"/>
+          </w:tcPr>
+          <w:p>
+            <w:pPr>
+              <w:pStyle w:val="Tabla"/>
+              <w:spacing w:before="0" w:after="0" w:line="240" w:lineRule="auto"/>
+              <w:rPr>
+                <w:color w:val="365F91"/>
+                <w:sz w:val="20"/>
+                <w:szCs w:val="20"/>
+              </w:rPr>
+            </w:pPr>
+            <w:r>
+              <w:rPr>
+                <w:color w:val="365F91"/>
                 <w:sz w:val="20"/>
                 <w:szCs w:val="20"/>
               </w:rPr>
@@ -5105,14 +5494,15 @@
             <w:pPr>
               <w:pStyle w:val="Tabla"/>
               <w:spacing w:before="0" w:after="0" w:line="240" w:lineRule="auto"/>
-              <w:cnfStyle w:val="000000000000"/>
               <w:rPr>
+                <w:color w:val="365F91"/>
                 <w:sz w:val="20"/>
                 <w:szCs w:val="20"/>
               </w:rPr>
             </w:pPr>
             <w:r>
               <w:rPr>
+                <w:color w:val="365F91"/>
                 <w:sz w:val="20"/>
                 <w:szCs w:val="20"/>
               </w:rPr>
@@ -5122,25 +5512,29 @@
         </w:tc>
       </w:tr>
       <w:tr>
-        <w:trPr>
-          <w:cnfStyle w:val="000000100000"/>
-        </w:trPr>
         <w:tc>
           <w:tcPr>
-            <w:cnfStyle w:val="000010000000"/>
             <w:tcW w:w="2410" w:type="dxa"/>
+            <w:tcBorders>
+              <w:left w:val="nil"/>
+              <w:bottom w:val="nil"/>
+              <w:right w:val="nil"/>
+            </w:tcBorders>
+            <w:shd w:val="clear" w:color="auto" w:fill="D3DFEE"/>
           </w:tcPr>
           <w:p>
             <w:pPr>
               <w:pStyle w:val="Tabla"/>
               <w:spacing w:before="0" w:after="0" w:line="240" w:lineRule="auto"/>
               <w:rPr>
+                <w:color w:val="365F91"/>
                 <w:sz w:val="20"/>
                 <w:szCs w:val="20"/>
               </w:rPr>
             </w:pPr>
             <w:r>
               <w:rPr>
+                <w:color w:val="365F91"/>
                 <w:sz w:val="20"/>
                 <w:szCs w:val="20"/>
               </w:rPr>
@@ -5151,19 +5545,25 @@
         <w:tc>
           <w:tcPr>
             <w:tcW w:w="4936" w:type="dxa"/>
+            <w:tcBorders>
+              <w:left w:val="nil"/>
+              <w:right w:val="nil"/>
+            </w:tcBorders>
+            <w:shd w:val="clear" w:color="auto" w:fill="D3DFEE"/>
           </w:tcPr>
           <w:p>
             <w:pPr>
               <w:pStyle w:val="Tabla"/>
               <w:spacing w:before="0" w:after="0" w:line="240" w:lineRule="auto"/>
-              <w:cnfStyle w:val="000000100000"/>
               <w:rPr>
+                <w:color w:val="365F91"/>
                 <w:sz w:val="20"/>
                 <w:szCs w:val="20"/>
               </w:rPr>
             </w:pPr>
             <w:r>
               <w:rPr>
+                <w:color w:val="365F91"/>
                 <w:sz w:val="20"/>
                 <w:szCs w:val="20"/>
               </w:rPr>
@@ -5175,20 +5575,27 @@
       <w:tr>
         <w:tc>
           <w:tcPr>
-            <w:cnfStyle w:val="000010000000"/>
             <w:tcW w:w="2410" w:type="dxa"/>
+            <w:tcBorders>
+              <w:left w:val="nil"/>
+              <w:bottom w:val="nil"/>
+              <w:right w:val="nil"/>
+            </w:tcBorders>
+            <w:shd w:val="clear" w:color="auto" w:fill="D3DFEE"/>
           </w:tcPr>
           <w:p>
             <w:pPr>
               <w:pStyle w:val="Tabla"/>
               <w:spacing w:before="0" w:after="0" w:line="240" w:lineRule="auto"/>
               <w:rPr>
+                <w:color w:val="365F91"/>
                 <w:sz w:val="20"/>
                 <w:szCs w:val="20"/>
               </w:rPr>
             </w:pPr>
             <w:r>
               <w:rPr>
+                <w:color w:val="365F91"/>
                 <w:sz w:val="20"/>
                 <w:szCs w:val="20"/>
               </w:rPr>
@@ -5204,65 +5611,15 @@
             <w:pPr>
               <w:pStyle w:val="Tabla"/>
               <w:spacing w:before="0" w:after="0" w:line="240" w:lineRule="auto"/>
-              <w:cnfStyle w:val="000000000000"/>
               <w:rPr>
+                <w:color w:val="365F91"/>
                 <w:sz w:val="20"/>
                 <w:szCs w:val="20"/>
               </w:rPr>
             </w:pPr>
             <w:r>
               <w:rPr>
-                <w:sz w:val="20"/>
-                <w:szCs w:val="20"/>
-              </w:rPr>
-              <w:t>Desarrollador – Tester</w:t>
-            </w:r>
-          </w:p>
-        </w:tc>
-      </w:tr>
-      <w:tr>
-        <w:trPr>
-          <w:cnfStyle w:val="000000100000"/>
-        </w:trPr>
-        <w:tc>
-          <w:tcPr>
-            <w:cnfStyle w:val="000010000000"/>
-            <w:tcW w:w="2410" w:type="dxa"/>
-          </w:tcPr>
-          <w:p>
-            <w:pPr>
-              <w:pStyle w:val="Tabla"/>
-              <w:spacing w:before="0" w:after="0" w:line="240" w:lineRule="auto"/>
-              <w:rPr>
-                <w:sz w:val="20"/>
-                <w:szCs w:val="20"/>
-              </w:rPr>
-            </w:pPr>
-            <w:r>
-              <w:rPr>
-                <w:sz w:val="20"/>
-                <w:szCs w:val="20"/>
-              </w:rPr>
-              <w:t>Juan Pablo Pérez Perri</w:t>
-            </w:r>
-          </w:p>
-        </w:tc>
-        <w:tc>
-          <w:tcPr>
-            <w:tcW w:w="4936" w:type="dxa"/>
-          </w:tcPr>
-          <w:p>
-            <w:pPr>
-              <w:pStyle w:val="Tabla"/>
-              <w:spacing w:before="0" w:after="0" w:line="240" w:lineRule="auto"/>
-              <w:cnfStyle w:val="000000100000"/>
-              <w:rPr>
-                <w:sz w:val="20"/>
-                <w:szCs w:val="20"/>
-              </w:rPr>
-            </w:pPr>
-            <w:r>
-              <w:rPr>
+                <w:color w:val="365F91"/>
                 <w:sz w:val="20"/>
                 <w:szCs w:val="20"/>
               </w:rPr>
@@ -5274,20 +5631,87 @@
       <w:tr>
         <w:tc>
           <w:tcPr>
-            <w:cnfStyle w:val="000010000000"/>
             <w:tcW w:w="2410" w:type="dxa"/>
+            <w:tcBorders>
+              <w:left w:val="nil"/>
+              <w:bottom w:val="nil"/>
+              <w:right w:val="nil"/>
+            </w:tcBorders>
+            <w:shd w:val="clear" w:color="auto" w:fill="D3DFEE"/>
           </w:tcPr>
           <w:p>
             <w:pPr>
               <w:pStyle w:val="Tabla"/>
               <w:spacing w:before="0" w:after="0" w:line="240" w:lineRule="auto"/>
               <w:rPr>
+                <w:color w:val="365F91"/>
                 <w:sz w:val="20"/>
                 <w:szCs w:val="20"/>
               </w:rPr>
             </w:pPr>
             <w:r>
               <w:rPr>
+                <w:color w:val="365F91"/>
+                <w:sz w:val="20"/>
+                <w:szCs w:val="20"/>
+              </w:rPr>
+              <w:t>Juan Pablo Pérez Perri</w:t>
+            </w:r>
+          </w:p>
+        </w:tc>
+        <w:tc>
+          <w:tcPr>
+            <w:tcW w:w="4936" w:type="dxa"/>
+            <w:tcBorders>
+              <w:left w:val="nil"/>
+              <w:right w:val="nil"/>
+            </w:tcBorders>
+            <w:shd w:val="clear" w:color="auto" w:fill="D3DFEE"/>
+          </w:tcPr>
+          <w:p>
+            <w:pPr>
+              <w:pStyle w:val="Tabla"/>
+              <w:spacing w:before="0" w:after="0" w:line="240" w:lineRule="auto"/>
+              <w:rPr>
+                <w:color w:val="365F91"/>
+                <w:sz w:val="20"/>
+                <w:szCs w:val="20"/>
+              </w:rPr>
+            </w:pPr>
+            <w:r>
+              <w:rPr>
+                <w:color w:val="365F91"/>
+                <w:sz w:val="20"/>
+                <w:szCs w:val="20"/>
+              </w:rPr>
+              <w:t>Desarrollador – Tester</w:t>
+            </w:r>
+          </w:p>
+        </w:tc>
+      </w:tr>
+      <w:tr>
+        <w:tc>
+          <w:tcPr>
+            <w:tcW w:w="2410" w:type="dxa"/>
+            <w:tcBorders>
+              <w:left w:val="nil"/>
+              <w:right w:val="nil"/>
+            </w:tcBorders>
+            <w:shd w:val="clear" w:color="auto" w:fill="D3DFEE"/>
+          </w:tcPr>
+          <w:p>
+            <w:pPr>
+              <w:pStyle w:val="Tabla"/>
+              <w:spacing w:before="0" w:after="0" w:line="240" w:lineRule="auto"/>
+              <w:rPr>
+                <w:color w:val="365F91"/>
+                <w:sz w:val="20"/>
+                <w:szCs w:val="20"/>
+              </w:rPr>
+            </w:pPr>
+            <w:r>
+              <w:rPr>
+                <w:color w:val="365F91"/>
                 <w:sz w:val="20"/>
                 <w:szCs w:val="20"/>
               </w:rPr>
@@ -5303,14 +5727,15 @@
             <w:pPr>
               <w:pStyle w:val="Tabla"/>
               <w:spacing w:before="0" w:after="0" w:line="240" w:lineRule="auto"/>
-              <w:cnfStyle w:val="000000000000"/>
               <w:rPr>
+                <w:color w:val="365F91"/>
                 <w:sz w:val="20"/>
                 <w:szCs w:val="20"/>
               </w:rPr>
             </w:pPr>
             <w:r>
               <w:rPr>
+                <w:color w:val="365F91"/>
                 <w:sz w:val="20"/>
                 <w:szCs w:val="20"/>
               </w:rPr>
@@ -5338,7 +5763,7 @@
           <w:lang w:val="es-AR"/>
         </w:rPr>
       </w:pPr>
-      <w:bookmarkStart w:id="74" w:name="_Toc272789161"/>
+      <w:bookmarkStart w:id="74" w:name="_Toc273123660"/>
       <w:r>
         <w:rPr>
           <w:lang w:val="es-AR"/>
@@ -5366,7 +5791,13 @@
       <w:bookmarkStart w:id="79" w:name="_Toc259137221"/>
       <w:bookmarkStart w:id="80" w:name="_Toc264447360"/>
       <w:bookmarkStart w:id="81" w:name="_Toc272680731"/>
-      <w:bookmarkStart w:id="82" w:name="_Toc272789162"/>
+      <w:bookmarkStart w:id="82" w:name="_Toc273123661"/>
+      <w:r>
+        <w:rPr>
+          <w:lang w:val="es-AR"/>
+        </w:rPr>
+        <w:t xml:space="preserve">Política de </w:t>
+      </w:r>
       <w:r>
         <w:rPr>
           <w:lang w:val="es-AR"/>
@@ -5405,7 +5836,31 @@
         <w:rPr>
           <w:lang w:val="es-AR"/>
         </w:rPr>
-        <w:t>n continuamente a lo largo del proyecto presentándose los más relevantes a cada iteración en el reporte de avance. La información que se va mantener de cada riesgo es:</w:t>
+        <w:t xml:space="preserve">n continuamente a lo largo del proyecto </w:t>
+      </w:r>
+      <w:r>
+        <w:rPr>
+          <w:lang w:val="es-AR"/>
+        </w:rPr>
+        <w:t>actualizando la planilla y presentando</w:t>
+      </w:r>
+      <w:r>
+        <w:rPr>
+          <w:lang w:val="es-AR"/>
+        </w:rPr>
+        <w:t xml:space="preserve"> los más relevantes a cada iteración </w:t>
+      </w:r>
+      <w:r>
+        <w:rPr>
+          <w:lang w:val="es-AR"/>
+        </w:rPr>
+        <w:t xml:space="preserve">(cada 15 días) </w:t>
+      </w:r>
+      <w:r>
+        <w:rPr>
+          <w:lang w:val="es-AR"/>
+        </w:rPr>
+        <w:t>en el reporte de avance. La información que se va mantener de cada riesgo es:</w:t>
       </w:r>
     </w:p>
     <w:p>
@@ -5641,7 +6096,7 @@
       <w:bookmarkStart w:id="84" w:name="_Toc259137222"/>
       <w:bookmarkStart w:id="85" w:name="_Toc264447361"/>
       <w:bookmarkStart w:id="86" w:name="_Toc272680732"/>
-      <w:bookmarkStart w:id="87" w:name="_Toc272789163"/>
+      <w:bookmarkStart w:id="87" w:name="_Toc273123662"/>
       <w:r>
         <w:rPr>
           <w:lang w:val="es-AR"/>
@@ -5693,6 +6148,7 @@
         <w:rPr>
           <w:lang w:val="es-AR"/>
         </w:rPr>
+        <w:lastRenderedPageBreak/>
         <w:t>Por el lado de la configuración, se a mantendrá un documento con toda la información de configuración de ambiente necesaria para utilizar y levantar la aplicación en un servidor.</w:t>
       </w:r>
     </w:p>
@@ -5715,7 +6171,6 @@
         <w:rPr>
           <w:lang w:val="es-AR"/>
         </w:rPr>
-        <w:lastRenderedPageBreak/>
         <w:t>Para el ambiente de desarrollo, dispondremos de una máquina virtual preparada con todos los prerrequisitos de software para desarrollar el sistema.</w:t>
       </w:r>
     </w:p>
@@ -5735,25 +6190,173 @@
           <w:lang w:val="es-AR"/>
         </w:rPr>
       </w:pPr>
-      <w:bookmarkStart w:id="88" w:name="_Toc161721290"/>
-      <w:bookmarkStart w:id="89" w:name="_Toc259137223"/>
-      <w:bookmarkStart w:id="90" w:name="_Toc264447362"/>
-      <w:bookmarkStart w:id="91" w:name="_Toc272680733"/>
-      <w:bookmarkStart w:id="92" w:name="Calidad"/>
-      <w:bookmarkStart w:id="93" w:name="_Toc272789164"/>
+      <w:bookmarkStart w:id="88" w:name="_Toc273123663"/>
+      <w:r>
+        <w:rPr>
+          <w:lang w:val="es-AR"/>
+        </w:rPr>
+        <w:t>Ubicación de la Documentación</w:t>
+      </w:r>
+      <w:bookmarkEnd w:id="88"/>
+    </w:p>
+    <w:p>
+      <w:pPr>
+        <w:numPr>
+          <w:ilvl w:val="0"/>
+          <w:numId w:val="26"/>
+        </w:numPr>
+        <w:spacing w:after="0" w:line="240" w:lineRule="auto"/>
+        <w:rPr>
+          <w:lang w:val="es-AR"/>
+        </w:rPr>
+      </w:pPr>
+      <w:r>
+        <w:rPr>
+          <w:lang w:val="es-AR"/>
+        </w:rPr>
+        <w:t>Minutas de Reuni</w:t>
+      </w:r>
+      <w:r>
+        <w:rPr>
+          <w:lang w:val="es-AR"/>
+        </w:rPr>
+        <w:t>ón</w:t>
+      </w:r>
+      <w:r>
+        <w:rPr>
+          <w:lang w:val="es-AR"/>
+        </w:rPr>
+        <w:t xml:space="preserve">: </w:t>
+      </w:r>
+    </w:p>
+    <w:p>
+      <w:pPr>
+        <w:spacing w:after="0" w:line="240" w:lineRule="auto"/>
+        <w:rPr>
+          <w:rStyle w:val="Hipervnculo"/>
+          <w:sz w:val="20"/>
+          <w:szCs w:val="20"/>
+          <w:lang w:val="es-AR"/>
+        </w:rPr>
+      </w:pPr>
+      <w:r>
+        <w:rPr>
+          <w:rStyle w:val="Hipervnculo"/>
+          <w:sz w:val="20"/>
+          <w:szCs w:val="20"/>
+          <w:lang w:val="es-AR"/>
+        </w:rPr>
+        <w:t>http://code.google.com/p/taller-desarrollo-proyectos-ii-2do-2010/source/browse/#svn/trunk/meetings</w:t>
+      </w:r>
+    </w:p>
+    <w:p>
+      <w:pPr>
+        <w:numPr>
+          <w:ilvl w:val="0"/>
+          <w:numId w:val="26"/>
+        </w:numPr>
+        <w:spacing w:after="0" w:line="240" w:lineRule="auto"/>
+        <w:rPr>
+          <w:lang w:val="es-AR"/>
+        </w:rPr>
+      </w:pPr>
+      <w:r>
+        <w:rPr>
+          <w:lang w:val="es-AR"/>
+        </w:rPr>
+        <w:t xml:space="preserve">Reportes de Avance: </w:t>
+      </w:r>
+    </w:p>
+    <w:p>
+      <w:pPr>
+        <w:spacing w:after="0" w:line="240" w:lineRule="auto"/>
+        <w:rPr>
+          <w:rStyle w:val="Hipervnculo"/>
+          <w:sz w:val="20"/>
+          <w:szCs w:val="20"/>
+          <w:lang w:val="es-AR"/>
+        </w:rPr>
+      </w:pPr>
+      <w:r>
+        <w:rPr>
+          <w:rStyle w:val="Hipervnculo"/>
+          <w:sz w:val="20"/>
+          <w:szCs w:val="20"/>
+          <w:lang w:val="es-AR"/>
+        </w:rPr>
+        <w:t>http://code.google.com/p/taller-desarrollo-proyectos-ii-2do-2010/source/browse/#svn/trunk/meetings</w:t>
+      </w:r>
+    </w:p>
+    <w:p>
+      <w:pPr>
+        <w:numPr>
+          <w:ilvl w:val="0"/>
+          <w:numId w:val="26"/>
+        </w:numPr>
+        <w:spacing w:after="0" w:line="240" w:lineRule="auto"/>
+        <w:rPr>
+          <w:lang w:val="es-AR"/>
+        </w:rPr>
+      </w:pPr>
+      <w:r>
+        <w:rPr>
+          <w:lang w:val="es-AR"/>
+        </w:rPr>
+        <w:t>Asignación de Tareas y TimeSheet:</w:t>
+      </w:r>
+    </w:p>
+    <w:p>
+      <w:pPr>
+        <w:spacing w:after="0" w:line="240" w:lineRule="auto"/>
+        <w:rPr>
+          <w:lang w:val="es-AR"/>
+        </w:rPr>
+      </w:pPr>
+      <w:r>
+        <w:rPr>
+          <w:rStyle w:val="Hipervnculo"/>
+          <w:sz w:val="20"/>
+          <w:szCs w:val="20"/>
+          <w:lang w:val="es-AR"/>
+        </w:rPr>
+        <w:t>https://spreadsheets.google.com/ccc?key=tIM9s0PCKsd3ORYiYitQl3Q&amp;hl=en#gid=0</w:t>
+      </w:r>
+    </w:p>
+    <w:p>
+      <w:pPr>
+        <w:spacing w:after="0" w:line="240" w:lineRule="auto"/>
+        <w:rPr>
+          <w:lang w:val="es-AR"/>
+        </w:rPr>
+      </w:pPr>
+    </w:p>
+    <w:p>
+      <w:pPr>
+        <w:pStyle w:val="Ttulo2"/>
+        <w:spacing w:before="0" w:line="240" w:lineRule="auto"/>
+        <w:rPr>
+          <w:lang w:val="es-AR"/>
+        </w:rPr>
+      </w:pPr>
+      <w:bookmarkStart w:id="89" w:name="_Toc161721290"/>
+      <w:bookmarkStart w:id="90" w:name="_Toc259137223"/>
+      <w:bookmarkStart w:id="91" w:name="_Toc264447362"/>
+      <w:bookmarkStart w:id="92" w:name="_Toc272680733"/>
+      <w:bookmarkStart w:id="93" w:name="Calidad"/>
+      <w:bookmarkStart w:id="94" w:name="_Toc273123664"/>
       <w:r>
         <w:rPr>
           <w:lang w:val="es-AR"/>
         </w:rPr>
         <w:t>Administración de la Calidad</w:t>
       </w:r>
-      <w:bookmarkEnd w:id="88"/>
       <w:bookmarkEnd w:id="89"/>
       <w:bookmarkEnd w:id="90"/>
       <w:bookmarkEnd w:id="91"/>
-      <w:bookmarkEnd w:id="93"/>
-    </w:p>
-    <w:bookmarkEnd w:id="92"/>
+      <w:bookmarkEnd w:id="92"/>
+      <w:bookmarkEnd w:id="94"/>
+    </w:p>
+    <w:bookmarkEnd w:id="93"/>
     <w:p>
       <w:pPr>
         <w:spacing w:after="0" w:line="240" w:lineRule="auto"/>
@@ -5785,9 +6388,9 @@
           <w:lang w:val="es-AR"/>
         </w:rPr>
       </w:pPr>
-      <w:bookmarkStart w:id="94" w:name="_Toc264447363"/>
-      <w:bookmarkStart w:id="95" w:name="_Toc272680734"/>
-      <w:bookmarkStart w:id="96" w:name="_Toc272789165"/>
+      <w:bookmarkStart w:id="95" w:name="_Toc264447363"/>
+      <w:bookmarkStart w:id="96" w:name="_Toc272680734"/>
+      <w:bookmarkStart w:id="97" w:name="_Toc273123665"/>
       <w:r>
         <w:rPr>
           <w:rFonts w:eastAsia="Lucida Sans Unicode"/>
@@ -5795,9 +6398,9 @@
         </w:rPr>
         <w:t>Bug Tracking</w:t>
       </w:r>
-      <w:bookmarkEnd w:id="94"/>
       <w:bookmarkEnd w:id="95"/>
       <w:bookmarkEnd w:id="96"/>
+      <w:bookmarkEnd w:id="97"/>
     </w:p>
     <w:p>
       <w:pPr>
@@ -5833,9 +6436,9 @@
           <w:lang w:val="es-AR"/>
         </w:rPr>
       </w:pPr>
-      <w:bookmarkStart w:id="97" w:name="_Toc264447364"/>
-      <w:bookmarkStart w:id="98" w:name="_Toc272680735"/>
-      <w:bookmarkStart w:id="99" w:name="_Toc272789166"/>
+      <w:bookmarkStart w:id="98" w:name="_Toc264447364"/>
+      <w:bookmarkStart w:id="99" w:name="_Toc272680735"/>
+      <w:bookmarkStart w:id="100" w:name="_Toc273123666"/>
       <w:r>
         <w:rPr>
           <w:rFonts w:eastAsia="Lucida Sans Unicode"/>
@@ -5843,9 +6446,9 @@
         </w:rPr>
         <w:t>Pruebas Unitarias</w:t>
       </w:r>
-      <w:bookmarkEnd w:id="97"/>
       <w:bookmarkEnd w:id="98"/>
       <w:bookmarkEnd w:id="99"/>
+      <w:bookmarkEnd w:id="100"/>
     </w:p>
     <w:p>
       <w:pPr>
@@ -5876,9 +6479,9 @@
         </w:rPr>
         <w:drawing>
           <wp:inline distT="0" distB="0" distL="0" distR="0">
-            <wp:extent cx="4358197" cy="1192127"/>
-            <wp:effectExtent l="95250" t="57150" r="118553" b="46123"/>
-            <wp:docPr id="1" name="Picture 5"/>
+            <wp:extent cx="4355403" cy="1196064"/>
+            <wp:effectExtent l="95250" t="57150" r="121347" b="42186"/>
+            <wp:docPr id="2" name="Picture 5"/>
             <wp:cNvGraphicFramePr>
               <a:graphicFrameLocks xmlns:a="http://schemas.openxmlformats.org/drawingml/2006/main"/>
             </wp:cNvGraphicFramePr>
@@ -5901,7 +6504,7 @@
                   <pic:spPr bwMode="auto">
                     <a:xfrm>
                       <a:off x="0" y="0"/>
-                      <a:ext cx="4358197" cy="1192127"/>
+                      <a:ext cx="4355403" cy="1196064"/>
                     </a:xfrm>
                     <a:prstGeom prst="rect">
                       <a:avLst/>
@@ -5939,9 +6542,9 @@
         </w:rPr>
         <w:drawing>
           <wp:inline distT="0" distB="0" distL="0" distR="0">
-            <wp:extent cx="4504690" cy="1552575"/>
+            <wp:extent cx="4502785" cy="1552575"/>
             <wp:effectExtent l="0" t="0" r="0" b="0"/>
-            <wp:docPr id="11" name="Imagen 2"/>
+            <wp:docPr id="1" name="Imagen 2"/>
             <wp:cNvGraphicFramePr>
               <a:graphicFrameLocks xmlns:a="http://schemas.openxmlformats.org/drawingml/2006/main" noChangeAspect="1"/>
             </wp:cNvGraphicFramePr>
@@ -5949,13 +6552,13 @@
               <a:graphicData uri="http://schemas.openxmlformats.org/drawingml/2006/picture">
                 <pic:pic xmlns:pic="http://schemas.openxmlformats.org/drawingml/2006/picture">
                   <pic:nvPicPr>
-                    <pic:cNvPr id="0" name="Picture 2"/>
+                    <pic:cNvPr id="0" name="Imagen 2"/>
                     <pic:cNvPicPr>
                       <a:picLocks noChangeAspect="1" noChangeArrowheads="1"/>
                     </pic:cNvPicPr>
                   </pic:nvPicPr>
                   <pic:blipFill>
-                    <a:blip r:embed="rId12" cstate="print"/>
+                    <a:blip r:embed="rId12"/>
                     <a:srcRect/>
                     <a:stretch>
                       <a:fillRect/>
@@ -5964,12 +6567,18 @@
                   <pic:spPr bwMode="auto">
                     <a:xfrm>
                       <a:off x="0" y="0"/>
-                      <a:ext cx="4504690" cy="1552575"/>
+                      <a:ext cx="4502785" cy="1552575"/>
                     </a:xfrm>
                     <a:prstGeom prst="rect">
                       <a:avLst/>
                     </a:prstGeom>
                     <a:noFill/>
+                    <a:ln w="9525">
+                      <a:noFill/>
+                      <a:miter lim="800000"/>
+                      <a:headEnd/>
+                      <a:tailEnd/>
+                    </a:ln>
                   </pic:spPr>
                 </pic:pic>
               </a:graphicData>
@@ -5994,22 +6603,23 @@
           <w:lang w:val="es-AR"/>
         </w:rPr>
       </w:pPr>
-      <w:bookmarkStart w:id="100" w:name="_Toc161721291"/>
-      <w:bookmarkStart w:id="101" w:name="_Toc259137224"/>
-      <w:bookmarkStart w:id="102" w:name="_Toc264447365"/>
-      <w:bookmarkStart w:id="103" w:name="_Toc272680736"/>
-      <w:bookmarkStart w:id="104" w:name="_Toc272789167"/>
-      <w:r>
-        <w:rPr>
-          <w:lang w:val="es-AR"/>
-        </w:rPr>
+      <w:bookmarkStart w:id="101" w:name="_Toc161721291"/>
+      <w:bookmarkStart w:id="102" w:name="_Toc259137224"/>
+      <w:bookmarkStart w:id="103" w:name="_Toc264447365"/>
+      <w:bookmarkStart w:id="104" w:name="_Toc272680736"/>
+      <w:bookmarkStart w:id="105" w:name="_Toc273123667"/>
+      <w:r>
+        <w:rPr>
+          <w:lang w:val="es-AR"/>
+        </w:rPr>
+        <w:lastRenderedPageBreak/>
         <w:t>Plan de Trabajo</w:t>
       </w:r>
-      <w:bookmarkEnd w:id="100"/>
       <w:bookmarkEnd w:id="101"/>
       <w:bookmarkEnd w:id="102"/>
       <w:bookmarkEnd w:id="103"/>
       <w:bookmarkEnd w:id="104"/>
+      <w:bookmarkEnd w:id="105"/>
     </w:p>
     <w:p>
       <w:pPr>
@@ -6019,22 +6629,22 @@
           <w:lang w:val="es-AR"/>
         </w:rPr>
       </w:pPr>
-      <w:bookmarkStart w:id="105" w:name="_Toc161721292"/>
-      <w:bookmarkStart w:id="106" w:name="_Toc259137225"/>
-      <w:bookmarkStart w:id="107" w:name="_Toc264447366"/>
-      <w:bookmarkStart w:id="108" w:name="_Toc272680737"/>
-      <w:bookmarkStart w:id="109" w:name="_Toc272789168"/>
+      <w:bookmarkStart w:id="106" w:name="_Toc161721292"/>
+      <w:bookmarkStart w:id="107" w:name="_Toc259137225"/>
+      <w:bookmarkStart w:id="108" w:name="_Toc264447366"/>
+      <w:bookmarkStart w:id="109" w:name="_Toc272680737"/>
+      <w:bookmarkStart w:id="110" w:name="_Toc273123668"/>
       <w:r>
         <w:rPr>
           <w:lang w:val="es-AR"/>
         </w:rPr>
         <w:t>Metodología</w:t>
       </w:r>
-      <w:bookmarkEnd w:id="105"/>
       <w:bookmarkEnd w:id="106"/>
       <w:bookmarkEnd w:id="107"/>
       <w:bookmarkEnd w:id="108"/>
       <w:bookmarkEnd w:id="109"/>
+      <w:bookmarkEnd w:id="110"/>
     </w:p>
     <w:p>
       <w:pPr>
@@ -6171,7 +6781,6 @@
         <w:rPr>
           <w:lang w:val="es-ES"/>
         </w:rPr>
-        <w:lastRenderedPageBreak/>
         <w:t>Menos re-trabajo</w:t>
       </w:r>
     </w:p>
@@ -6209,22 +6818,22 @@
           <w:lang w:val="es-AR"/>
         </w:rPr>
       </w:pPr>
-      <w:bookmarkStart w:id="110" w:name="_Toc264447367"/>
-      <w:bookmarkStart w:id="111" w:name="_Toc272680738"/>
-      <w:bookmarkStart w:id="112" w:name="_Toc161721293"/>
-      <w:bookmarkStart w:id="113" w:name="_Toc259137226"/>
-      <w:bookmarkStart w:id="114" w:name="_Toc272776087"/>
-      <w:bookmarkStart w:id="115" w:name="_Toc272789169"/>
+      <w:bookmarkStart w:id="111" w:name="_Toc264447367"/>
+      <w:bookmarkStart w:id="112" w:name="_Toc272680738"/>
+      <w:bookmarkStart w:id="113" w:name="_Toc161721293"/>
+      <w:bookmarkStart w:id="114" w:name="_Toc259137226"/>
+      <w:bookmarkStart w:id="115" w:name="_Toc272776087"/>
+      <w:bookmarkStart w:id="116" w:name="_Toc273123669"/>
       <w:r>
         <w:rPr>
           <w:lang w:val="es-AR"/>
         </w:rPr>
         <w:t>Análisis del Sistema</w:t>
       </w:r>
-      <w:bookmarkEnd w:id="110"/>
       <w:bookmarkEnd w:id="111"/>
-      <w:bookmarkEnd w:id="114"/>
+      <w:bookmarkEnd w:id="112"/>
       <w:bookmarkEnd w:id="115"/>
+      <w:bookmarkEnd w:id="116"/>
     </w:p>
     <w:p>
       <w:pPr>
@@ -6255,8 +6864,8 @@
           <w:lang w:val="es-AR"/>
         </w:rPr>
       </w:pPr>
-      <w:bookmarkStart w:id="116" w:name="_Toc264447368"/>
-      <w:bookmarkStart w:id="117" w:name="_Toc272680739"/>
+      <w:bookmarkStart w:id="117" w:name="_Toc264447368"/>
+      <w:bookmarkStart w:id="118" w:name="_Toc272680739"/>
       <w:r>
         <w:rPr>
           <w:rFonts w:eastAsia="Lucida Sans Unicode"/>
@@ -6300,18 +6909,18 @@
           <w:lang w:val="es-AR"/>
         </w:rPr>
       </w:pPr>
-      <w:bookmarkStart w:id="118" w:name="_Toc272776088"/>
-      <w:bookmarkStart w:id="119" w:name="_Toc272789170"/>
+      <w:bookmarkStart w:id="119" w:name="_Toc272776088"/>
+      <w:bookmarkStart w:id="120" w:name="_Toc273123670"/>
       <w:r>
         <w:rPr>
           <w:lang w:val="es-AR"/>
         </w:rPr>
         <w:t>Diseño del Sistema</w:t>
       </w:r>
-      <w:bookmarkEnd w:id="116"/>
       <w:bookmarkEnd w:id="117"/>
       <w:bookmarkEnd w:id="118"/>
       <w:bookmarkEnd w:id="119"/>
+      <w:bookmarkEnd w:id="120"/>
     </w:p>
     <w:p>
       <w:pPr>
@@ -6345,7 +6954,7 @@
           <wp:inline distT="0" distB="0" distL="0" distR="0">
             <wp:extent cx="5615940" cy="3381375"/>
             <wp:effectExtent l="0" t="0" r="3810" b="0"/>
-            <wp:docPr id="12" name="Imagen 8" descr="diagrama_arquitectura.png"/>
+            <wp:docPr id="5" name="Imagen 8" descr="diagrama_arquitectura.png"/>
             <wp:cNvGraphicFramePr>
               <a:graphicFrameLocks xmlns:a="http://schemas.openxmlformats.org/drawingml/2006/main" noChangeAspect="1"/>
             </wp:cNvGraphicFramePr>
@@ -6405,20 +7014,21 @@
           <w:lang w:val="es-AR"/>
         </w:rPr>
       </w:pPr>
-      <w:bookmarkStart w:id="120" w:name="_Toc264447369"/>
-      <w:bookmarkStart w:id="121" w:name="_Toc272680740"/>
-      <w:bookmarkStart w:id="122" w:name="_Toc272776089"/>
-      <w:bookmarkStart w:id="123" w:name="_Toc272789171"/>
-      <w:r>
-        <w:rPr>
-          <w:lang w:val="es-AR"/>
-        </w:rPr>
+      <w:bookmarkStart w:id="121" w:name="_Toc264447369"/>
+      <w:bookmarkStart w:id="122" w:name="_Toc272680740"/>
+      <w:bookmarkStart w:id="123" w:name="_Toc272776089"/>
+      <w:bookmarkStart w:id="124" w:name="_Toc273123671"/>
+      <w:r>
+        <w:rPr>
+          <w:lang w:val="es-AR"/>
+        </w:rPr>
+        <w:lastRenderedPageBreak/>
         <w:t>Métricas</w:t>
       </w:r>
-      <w:bookmarkEnd w:id="120"/>
       <w:bookmarkEnd w:id="121"/>
       <w:bookmarkEnd w:id="122"/>
       <w:bookmarkEnd w:id="123"/>
+      <w:bookmarkEnd w:id="124"/>
     </w:p>
     <w:p>
       <w:pPr>
@@ -6476,12 +7086,11 @@
           <w:noProof/>
           <w:lang w:val="es-AR" w:eastAsia="es-AR" w:bidi="ar-SA"/>
         </w:rPr>
-        <w:lastRenderedPageBreak/>
         <w:drawing>
           <wp:inline distT="0" distB="0" distL="0" distR="0">
-            <wp:extent cx="3712063" cy="2227664"/>
-            <wp:effectExtent l="9113" t="4549" r="5639" b="1717"/>
-            <wp:docPr id="13" name="Gráfico 3"/>
+            <wp:extent cx="3716381" cy="2227834"/>
+            <wp:effectExtent l="12192" t="6096" r="6497" b="0"/>
+            <wp:docPr id="6" name="Gráfico 3"/>
             <wp:cNvGraphicFramePr>
               <a:graphicFrameLocks xmlns:a="http://schemas.openxmlformats.org/drawingml/2006/main"/>
             </wp:cNvGraphicFramePr>
@@ -6590,28 +7199,28 @@
           <w:lang w:val="es-AR"/>
         </w:rPr>
       </w:pPr>
-      <w:bookmarkStart w:id="124" w:name="_Toc264447370"/>
-      <w:bookmarkStart w:id="125" w:name="_Toc272680741"/>
-      <w:bookmarkStart w:id="126" w:name="_Toc272776090"/>
-      <w:bookmarkStart w:id="127" w:name="_Toc272789172"/>
+      <w:bookmarkStart w:id="125" w:name="_Toc264447370"/>
+      <w:bookmarkStart w:id="126" w:name="_Toc272680741"/>
+      <w:bookmarkStart w:id="127" w:name="_Toc272776090"/>
+      <w:bookmarkStart w:id="128" w:name="_Toc273123672"/>
       <w:r>
         <w:rPr>
           <w:lang w:val="es-AR"/>
         </w:rPr>
         <w:t>Tecnología</w:t>
       </w:r>
-      <w:bookmarkEnd w:id="112"/>
       <w:bookmarkEnd w:id="113"/>
+      <w:bookmarkEnd w:id="114"/>
       <w:r>
         <w:rPr>
           <w:lang w:val="es-AR"/>
         </w:rPr>
         <w:t>s</w:t>
       </w:r>
-      <w:bookmarkEnd w:id="124"/>
       <w:bookmarkEnd w:id="125"/>
       <w:bookmarkEnd w:id="126"/>
       <w:bookmarkEnd w:id="127"/>
+      <w:bookmarkEnd w:id="128"/>
     </w:p>
     <w:p>
       <w:pPr>
@@ -6625,8 +7234,8 @@
           <w:lang w:val="es-AR"/>
         </w:rPr>
       </w:pPr>
-      <w:bookmarkStart w:id="128" w:name="_Toc161721296"/>
-      <w:bookmarkStart w:id="129" w:name="_Toc259137229"/>
+      <w:bookmarkStart w:id="129" w:name="_Toc161721296"/>
+      <w:bookmarkStart w:id="130" w:name="_Toc259137229"/>
       <w:r>
         <w:rPr>
           <w:lang w:val="es-AR"/>
@@ -6721,9 +7330,9 @@
               </w:rPr>
               <w:drawing>
                 <wp:inline distT="0" distB="0" distL="0" distR="0">
-                  <wp:extent cx="1244862" cy="324000"/>
+                  <wp:extent cx="1242060" cy="327660"/>
                   <wp:effectExtent l="19050" t="0" r="0" b="0"/>
-                  <wp:docPr id="14" name="Imagen 3" descr="dotNet.png"/>
+                  <wp:docPr id="7" name="Imagen 3" descr="dotNet.png"/>
                   <wp:cNvGraphicFramePr>
                     <a:graphicFrameLocks xmlns:a="http://schemas.openxmlformats.org/drawingml/2006/main" noChangeAspect="1"/>
                   </wp:cNvGraphicFramePr>
@@ -6746,7 +7355,7 @@
                         <pic:spPr bwMode="auto">
                           <a:xfrm>
                             <a:off x="0" y="0"/>
-                            <a:ext cx="1244862" cy="324000"/>
+                            <a:ext cx="1242060" cy="327660"/>
                           </a:xfrm>
                           <a:prstGeom prst="rect">
                             <a:avLst/>
@@ -6787,9 +7396,9 @@
               </w:rPr>
               <w:drawing>
                 <wp:inline distT="0" distB="0" distL="0" distR="0">
-                  <wp:extent cx="556973" cy="360000"/>
+                  <wp:extent cx="560705" cy="362585"/>
                   <wp:effectExtent l="19050" t="0" r="0" b="0"/>
-                  <wp:docPr id="15" name="Imagen 6" descr="logoIIS.jpg"/>
+                  <wp:docPr id="8" name="Imagen 6" descr="logoIIS.jpg"/>
                   <wp:cNvGraphicFramePr>
                     <a:graphicFrameLocks xmlns:a="http://schemas.openxmlformats.org/drawingml/2006/main" noChangeAspect="1"/>
                   </wp:cNvGraphicFramePr>
@@ -6812,7 +7421,7 @@
                         <pic:spPr bwMode="auto">
                           <a:xfrm>
                             <a:off x="0" y="0"/>
-                            <a:ext cx="556973" cy="360000"/>
+                            <a:ext cx="560705" cy="362585"/>
                           </a:xfrm>
                           <a:prstGeom prst="rect">
                             <a:avLst/>
@@ -6853,9 +7462,9 @@
               </w:rPr>
               <w:drawing>
                 <wp:inline distT="0" distB="0" distL="0" distR="0">
-                  <wp:extent cx="1579245" cy="445135"/>
+                  <wp:extent cx="1578610" cy="448310"/>
                   <wp:effectExtent l="19050" t="0" r="0" b="0"/>
-                  <wp:docPr id="21" name="Imagen 3"/>
+                  <wp:docPr id="9" name="Imagen 3"/>
                   <wp:cNvGraphicFramePr>
                     <a:graphicFrameLocks xmlns:a="http://schemas.openxmlformats.org/drawingml/2006/main" noChangeAspect="1"/>
                   </wp:cNvGraphicFramePr>
@@ -6863,13 +7472,13 @@
                     <a:graphicData uri="http://schemas.openxmlformats.org/drawingml/2006/picture">
                       <pic:pic xmlns:pic="http://schemas.openxmlformats.org/drawingml/2006/picture">
                         <pic:nvPicPr>
-                          <pic:cNvPr id="0" name="Picture 3"/>
+                          <pic:cNvPr id="0" name="Imagen 3"/>
                           <pic:cNvPicPr>
                             <a:picLocks noChangeAspect="1" noChangeArrowheads="1"/>
                           </pic:cNvPicPr>
                         </pic:nvPicPr>
                         <pic:blipFill>
-                          <a:blip r:embed="rId19" cstate="print"/>
+                          <a:blip r:embed="rId19"/>
                           <a:srcRect/>
                           <a:stretch>
                             <a:fillRect/>
@@ -6878,12 +7487,18 @@
                         <pic:spPr bwMode="auto">
                           <a:xfrm>
                             <a:off x="0" y="0"/>
-                            <a:ext cx="1579245" cy="445135"/>
+                            <a:ext cx="1578610" cy="448310"/>
                           </a:xfrm>
                           <a:prstGeom prst="rect">
                             <a:avLst/>
                           </a:prstGeom>
                           <a:noFill/>
+                          <a:ln w="9525">
+                            <a:noFill/>
+                            <a:miter lim="800000"/>
+                            <a:headEnd/>
+                            <a:tailEnd/>
+                          </a:ln>
                         </pic:spPr>
                       </pic:pic>
                     </a:graphicData>
@@ -6899,9 +7514,9 @@
       <w:pPr>
         <w:spacing w:after="0" w:line="240" w:lineRule="auto"/>
       </w:pPr>
-      <w:bookmarkStart w:id="130" w:name="_Toc264447371"/>
-      <w:bookmarkStart w:id="131" w:name="_Toc272680742"/>
-      <w:bookmarkStart w:id="132" w:name="_Toc272776091"/>
+      <w:bookmarkStart w:id="131" w:name="_Toc264447371"/>
+      <w:bookmarkStart w:id="132" w:name="_Toc272680742"/>
+      <w:bookmarkStart w:id="133" w:name="_Toc272776091"/>
     </w:p>
     <w:p>
       <w:pPr>
@@ -6911,19 +7526,19 @@
           <w:lang w:val="es-AR"/>
         </w:rPr>
       </w:pPr>
-      <w:bookmarkStart w:id="133" w:name="_Toc272789173"/>
+      <w:bookmarkStart w:id="134" w:name="_Toc273123673"/>
       <w:r>
         <w:rPr>
           <w:lang w:val="es-AR"/>
         </w:rPr>
         <w:t>Herramientas</w:t>
       </w:r>
-      <w:bookmarkEnd w:id="128"/>
       <w:bookmarkEnd w:id="129"/>
       <w:bookmarkEnd w:id="130"/>
       <w:bookmarkEnd w:id="131"/>
       <w:bookmarkEnd w:id="132"/>
       <w:bookmarkEnd w:id="133"/>
+      <w:bookmarkEnd w:id="134"/>
     </w:p>
     <w:p>
       <w:pPr>
@@ -7275,11 +7890,12 @@
           <w:noProof/>
           <w:lang w:val="es-AR" w:eastAsia="es-AR" w:bidi="ar-SA"/>
         </w:rPr>
+        <w:lastRenderedPageBreak/>
         <w:drawing>
           <wp:inline distT="0" distB="0" distL="0" distR="0">
             <wp:extent cx="750570" cy="267335"/>
             <wp:effectExtent l="19050" t="0" r="0" b="0"/>
-            <wp:docPr id="17" name="Imagen 17" descr="wolof"/>
+            <wp:docPr id="10" name="Imagen 17" descr="wolof"/>
             <wp:cNvGraphicFramePr>
               <a:graphicFrameLocks xmlns:a="http://schemas.openxmlformats.org/drawingml/2006/main" noChangeAspect="1"/>
             </wp:cNvGraphicFramePr>
@@ -7287,13 +7903,13 @@
               <a:graphicData uri="http://schemas.openxmlformats.org/drawingml/2006/picture">
                 <pic:pic xmlns:pic="http://schemas.openxmlformats.org/drawingml/2006/picture">
                   <pic:nvPicPr>
-                    <pic:cNvPr id="0" name="Picture 17" descr="wolof"/>
+                    <pic:cNvPr id="0" name="Imagen 17" descr="wolof"/>
                     <pic:cNvPicPr>
                       <a:picLocks noChangeAspect="1" noChangeArrowheads="1"/>
                     </pic:cNvPicPr>
                   </pic:nvPicPr>
                   <pic:blipFill>
-                    <a:blip r:embed="rId22" cstate="print"/>
+                    <a:blip r:embed="rId22"/>
                     <a:srcRect/>
                     <a:stretch>
                       <a:fillRect/>
@@ -7336,7 +7952,7 @@
           <wp:inline distT="0" distB="0" distL="0" distR="0">
             <wp:extent cx="1354455" cy="362585"/>
             <wp:effectExtent l="19050" t="0" r="0" b="0"/>
-            <wp:docPr id="18" name="Imagen 2" descr="AU_Visual_Studio_Pro_2010_Logo.png"/>
+            <wp:docPr id="11" name="Imagen 2" descr="AU_Visual_Studio_Pro_2010_Logo.png"/>
             <wp:cNvGraphicFramePr>
               <a:graphicFrameLocks xmlns:a="http://schemas.openxmlformats.org/drawingml/2006/main" noChangeAspect="1"/>
             </wp:cNvGraphicFramePr>
@@ -7350,7 +7966,7 @@
                     </pic:cNvPicPr>
                   </pic:nvPicPr>
                   <pic:blipFill>
-                    <a:blip r:embed="rId23" cstate="print"/>
+                    <a:blip r:embed="rId23"/>
                     <a:srcRect/>
                     <a:stretch>
                       <a:fillRect/>
@@ -7393,7 +8009,7 @@
           <wp:inline distT="0" distB="0" distL="0" distR="0">
             <wp:extent cx="1294130" cy="319405"/>
             <wp:effectExtent l="19050" t="0" r="1270" b="0"/>
-            <wp:docPr id="19" name="Imagen 19" descr="code_logo"/>
+            <wp:docPr id="12" name="Imagen 19" descr="code_logo"/>
             <wp:cNvGraphicFramePr>
               <a:graphicFrameLocks xmlns:a="http://schemas.openxmlformats.org/drawingml/2006/main" noChangeAspect="1"/>
             </wp:cNvGraphicFramePr>
@@ -7401,13 +8017,13 @@
               <a:graphicData uri="http://schemas.openxmlformats.org/drawingml/2006/picture">
                 <pic:pic xmlns:pic="http://schemas.openxmlformats.org/drawingml/2006/picture">
                   <pic:nvPicPr>
-                    <pic:cNvPr id="0" name="Picture 19" descr="code_logo"/>
+                    <pic:cNvPr id="0" name="Imagen 19" descr="code_logo"/>
                     <pic:cNvPicPr>
                       <a:picLocks noChangeAspect="1" noChangeArrowheads="1"/>
                     </pic:cNvPicPr>
                   </pic:nvPicPr>
                   <pic:blipFill>
-                    <a:blip r:embed="rId24" cstate="print"/>
+                    <a:blip r:embed="rId24"/>
                     <a:srcRect/>
                     <a:stretch>
                       <a:fillRect/>
@@ -7450,7 +8066,7 @@
           <wp:inline distT="0" distB="0" distL="0" distR="0">
             <wp:extent cx="431165" cy="431165"/>
             <wp:effectExtent l="19050" t="0" r="6985" b="0"/>
-            <wp:docPr id="20" name="Imagen 20" descr="tortoise"/>
+            <wp:docPr id="13" name="Imagen 20" descr="tortoise"/>
             <wp:cNvGraphicFramePr>
               <a:graphicFrameLocks xmlns:a="http://schemas.openxmlformats.org/drawingml/2006/main" noChangeAspect="1"/>
             </wp:cNvGraphicFramePr>
@@ -7458,13 +8074,13 @@
               <a:graphicData uri="http://schemas.openxmlformats.org/drawingml/2006/picture">
                 <pic:pic xmlns:pic="http://schemas.openxmlformats.org/drawingml/2006/picture">
                   <pic:nvPicPr>
-                    <pic:cNvPr id="0" name="Picture 20" descr="tortoise"/>
+                    <pic:cNvPr id="0" name="Imagen 20" descr="tortoise"/>
                     <pic:cNvPicPr>
                       <a:picLocks noChangeAspect="1" noChangeArrowheads="1"/>
                     </pic:cNvPicPr>
                   </pic:nvPicPr>
                   <pic:blipFill>
-                    <a:blip r:embed="rId25" cstate="print"/>
+                    <a:blip r:embed="rId25"/>
                     <a:srcRect/>
                     <a:stretch>
                       <a:fillRect/>
@@ -7500,10 +8116,10 @@
           <w:highlight w:val="yellow"/>
         </w:rPr>
       </w:pPr>
-      <w:bookmarkStart w:id="134" w:name="_Toc161721297"/>
-      <w:bookmarkStart w:id="135" w:name="_Toc259137230"/>
-      <w:bookmarkStart w:id="136" w:name="_Toc264447372"/>
-      <w:bookmarkStart w:id="137" w:name="_Toc272680743"/>
+      <w:bookmarkStart w:id="135" w:name="_Toc161721297"/>
+      <w:bookmarkStart w:id="136" w:name="_Toc259137230"/>
+      <w:bookmarkStart w:id="137" w:name="_Toc264447372"/>
+      <w:bookmarkStart w:id="138" w:name="_Toc272680743"/>
     </w:p>
     <w:p>
       <w:pPr>
@@ -7513,20 +8129,20 @@
           <w:lang w:val="es-AR"/>
         </w:rPr>
       </w:pPr>
-      <w:bookmarkStart w:id="138" w:name="_Toc272776092"/>
-      <w:bookmarkStart w:id="139" w:name="_Toc272789174"/>
+      <w:bookmarkStart w:id="139" w:name="_Toc272776092"/>
+      <w:bookmarkStart w:id="140" w:name="_Toc273123674"/>
       <w:r>
         <w:rPr>
           <w:lang w:val="es-AR"/>
         </w:rPr>
         <w:t>Estimaciones y Presupuesto</w:t>
       </w:r>
-      <w:bookmarkEnd w:id="134"/>
       <w:bookmarkEnd w:id="135"/>
       <w:bookmarkEnd w:id="136"/>
       <w:bookmarkEnd w:id="137"/>
       <w:bookmarkEnd w:id="138"/>
       <w:bookmarkEnd w:id="139"/>
+      <w:bookmarkEnd w:id="140"/>
     </w:p>
     <w:p>
       <w:pPr>
@@ -7550,7 +8166,6 @@
         <w:rPr>
           <w:lang w:val="es-AR"/>
         </w:rPr>
-        <w:lastRenderedPageBreak/>
         <w:t xml:space="preserve">Planning Poker es una técnica de estimación donde varias personas primero debaten, y luego estiman cierto esfuerzo utilizando cartas con valores predefinidos, y las muestran en simultáneo. Luego, si hay extremos, se discute el por qué de los mismos hasta llegar a un </w:t>
       </w:r>
       <w:r>
@@ -7650,27 +8265,27 @@
           <w:lang w:val="es-AR"/>
         </w:rPr>
       </w:pPr>
-      <w:bookmarkStart w:id="140" w:name="_Toc157312977"/>
-      <w:bookmarkStart w:id="141" w:name="_Toc161721298"/>
-      <w:bookmarkStart w:id="142" w:name="_Toc259137231"/>
-      <w:bookmarkStart w:id="143" w:name="_Toc264447373"/>
-      <w:bookmarkStart w:id="144" w:name="_Toc272680744"/>
-      <w:bookmarkStart w:id="145" w:name="_Toc272776093"/>
-      <w:bookmarkStart w:id="146" w:name="_Toc272789175"/>
+      <w:bookmarkStart w:id="141" w:name="_Toc157312977"/>
+      <w:bookmarkStart w:id="142" w:name="_Toc161721298"/>
+      <w:bookmarkStart w:id="143" w:name="_Toc259137231"/>
+      <w:bookmarkStart w:id="144" w:name="_Toc264447373"/>
+      <w:bookmarkStart w:id="145" w:name="_Toc272680744"/>
+      <w:bookmarkStart w:id="146" w:name="_Toc272776093"/>
+      <w:bookmarkStart w:id="147" w:name="_Toc273123675"/>
       <w:r>
         <w:rPr>
           <w:lang w:val="es-AR"/>
         </w:rPr>
         <w:t>Cronograma</w:t>
       </w:r>
-      <w:bookmarkStart w:id="147" w:name="_Toc157312979"/>
-      <w:bookmarkEnd w:id="140"/>
+      <w:bookmarkStart w:id="148" w:name="_Toc157312979"/>
       <w:bookmarkEnd w:id="141"/>
       <w:bookmarkEnd w:id="142"/>
       <w:bookmarkEnd w:id="143"/>
       <w:bookmarkEnd w:id="144"/>
       <w:bookmarkEnd w:id="145"/>
       <w:bookmarkEnd w:id="146"/>
+      <w:bookmarkEnd w:id="147"/>
     </w:p>
     <w:tbl>
       <w:tblPr>
@@ -8307,7 +8922,7 @@
           </w:p>
         </w:tc>
       </w:tr>
-      <w:bookmarkEnd w:id="147"/>
+      <w:bookmarkEnd w:id="148"/>
     </w:tbl>
     <w:p>
       <w:pPr>
@@ -8325,20 +8940,20 @@
           <w:lang w:val="es-AR"/>
         </w:rPr>
       </w:pPr>
-      <w:bookmarkStart w:id="148" w:name="_Toc264447374"/>
-      <w:bookmarkStart w:id="149" w:name="_Toc272680745"/>
-      <w:bookmarkStart w:id="150" w:name="_Toc272776094"/>
-      <w:bookmarkStart w:id="151" w:name="_Toc272789176"/>
+      <w:bookmarkStart w:id="149" w:name="_Toc264447374"/>
+      <w:bookmarkStart w:id="150" w:name="_Toc272680745"/>
+      <w:bookmarkStart w:id="151" w:name="_Toc272776094"/>
+      <w:bookmarkStart w:id="152" w:name="_Toc273123676"/>
       <w:r>
         <w:rPr>
           <w:lang w:val="es-AR"/>
         </w:rPr>
         <w:t>Apéndice</w:t>
       </w:r>
-      <w:bookmarkEnd w:id="148"/>
       <w:bookmarkEnd w:id="149"/>
       <w:bookmarkEnd w:id="150"/>
       <w:bookmarkEnd w:id="151"/>
+      <w:bookmarkEnd w:id="152"/>
     </w:p>
     <w:p>
       <w:pPr>
@@ -8415,14 +9030,14 @@
 
 <file path=word/endnotes.xml><?xml version="1.0" encoding="utf-8"?>
 <w:endnotes xmlns:ve="http://schemas.openxmlformats.org/markup-compatibility/2006" xmlns:o="urn:schemas-microsoft-com:office:office" xmlns:r="http://schemas.openxmlformats.org/officeDocument/2006/relationships" xmlns:m="http://schemas.openxmlformats.org/officeDocument/2006/math" xmlns:v="urn:schemas-microsoft-com:vml" xmlns:wp="http://schemas.openxmlformats.org/drawingml/2006/wordprocessingDrawing" xmlns:w10="urn:schemas-microsoft-com:office:word" xmlns:w="http://schemas.openxmlformats.org/wordprocessingml/2006/main" xmlns:wne="http://schemas.microsoft.com/office/word/2006/wordml">
-  <w:endnote w:type="separator" w:id="-1">
+  <w:endnote w:type="separator" w:id="0">
     <w:p>
       <w:r>
         <w:separator/>
       </w:r>
     </w:p>
   </w:endnote>
-  <w:endnote w:type="continuationSeparator" w:id="0">
+  <w:endnote w:type="continuationSeparator" w:id="1">
     <w:p>
       <w:r>
         <w:continuationSeparator/>
@@ -8490,7 +9105,7 @@
         <w:sz w:val="20"/>
         <w:lang w:val="es-AR"/>
       </w:rPr>
-      <w:t>4</w:t>
+      <w:t>2</w:t>
     </w:r>
     <w:r>
       <w:rPr>
@@ -8516,14 +9131,14 @@
 
 <file path=word/footnotes.xml><?xml version="1.0" encoding="utf-8"?>
 <w:footnotes xmlns:ve="http://schemas.openxmlformats.org/markup-compatibility/2006" xmlns:o="urn:schemas-microsoft-com:office:office" xmlns:r="http://schemas.openxmlformats.org/officeDocument/2006/relationships" xmlns:m="http://schemas.openxmlformats.org/officeDocument/2006/math" xmlns:v="urn:schemas-microsoft-com:vml" xmlns:wp="http://schemas.openxmlformats.org/drawingml/2006/wordprocessingDrawing" xmlns:w10="urn:schemas-microsoft-com:office:word" xmlns:w="http://schemas.openxmlformats.org/wordprocessingml/2006/main" xmlns:wne="http://schemas.microsoft.com/office/word/2006/wordml">
-  <w:footnote w:type="separator" w:id="-1">
+  <w:footnote w:type="separator" w:id="0">
     <w:p>
       <w:r>
         <w:separator/>
       </w:r>
     </w:p>
   </w:footnote>
-  <w:footnote w:type="continuationSeparator" w:id="0">
+  <w:footnote w:type="continuationSeparator" w:id="1">
     <w:p>
       <w:r>
         <w:continuationSeparator/>
@@ -9023,6 +9638,119 @@
     </w:lvl>
   </w:abstractNum>
   <w:abstractNum w:abstractNumId="2">
+    <w:nsid w:val="10E60D66"/>
+    <w:multiLevelType w:val="hybridMultilevel"/>
+    <w:tmpl w:val="F8AC6256"/>
+    <w:lvl w:ilvl="0" w:tplc="2C0A0001">
+      <w:start w:val="1"/>
+      <w:numFmt w:val="bullet"/>
+      <w:lvlText w:val=""/>
+      <w:lvlJc w:val="left"/>
+      <w:pPr>
+        <w:ind w:left="360" w:hanging="360"/>
+      </w:pPr>
+      <w:rPr>
+        <w:rFonts w:ascii="Symbol" w:hAnsi="Symbol" w:hint="default"/>
+      </w:rPr>
+    </w:lvl>
+    <w:lvl w:ilvl="1" w:tplc="2C0A0003" w:tentative="1">
+      <w:start w:val="1"/>
+      <w:numFmt w:val="bullet"/>
+      <w:lvlText w:val="o"/>
+      <w:lvlJc w:val="left"/>
+      <w:pPr>
+        <w:ind w:left="1080" w:hanging="360"/>
+      </w:pPr>
+      <w:rPr>
+        <w:rFonts w:ascii="Courier New" w:hAnsi="Courier New" w:cs="Courier New" w:hint="default"/>
+      </w:rPr>
+    </w:lvl>
+    <w:lvl w:ilvl="2" w:tplc="2C0A0005" w:tentative="1">
+      <w:start w:val="1"/>
+      <w:numFmt w:val="bullet"/>
+      <w:lvlText w:val=""/>
+      <w:lvlJc w:val="left"/>
+      <w:pPr>
+        <w:ind w:left="1800" w:hanging="360"/>
+      </w:pPr>
+      <w:rPr>
+        <w:rFonts w:ascii="Wingdings" w:hAnsi="Wingdings" w:hint="default"/>
+      </w:rPr>
+    </w:lvl>
+    <w:lvl w:ilvl="3" w:tplc="2C0A0001" w:tentative="1">
+      <w:start w:val="1"/>
+      <w:numFmt w:val="bullet"/>
+      <w:lvlText w:val=""/>
+      <w:lvlJc w:val="left"/>
+      <w:pPr>
+        <w:ind w:left="2520" w:hanging="360"/>
+      </w:pPr>
+      <w:rPr>
+        <w:rFonts w:ascii="Symbol" w:hAnsi="Symbol" w:hint="default"/>
+      </w:rPr>
+    </w:lvl>
+    <w:lvl w:ilvl="4" w:tplc="2C0A0003" w:tentative="1">
+      <w:start w:val="1"/>
+      <w:numFmt w:val="bullet"/>
+      <w:lvlText w:val="o"/>
+      <w:lvlJc w:val="left"/>
+      <w:pPr>
+        <w:ind w:left="3240" w:hanging="360"/>
+      </w:pPr>
+      <w:rPr>
+        <w:rFonts w:ascii="Courier New" w:hAnsi="Courier New" w:cs="Courier New" w:hint="default"/>
+      </w:rPr>
+    </w:lvl>
+    <w:lvl w:ilvl="5" w:tplc="2C0A0005" w:tentative="1">
+      <w:start w:val="1"/>
+      <w:numFmt w:val="bullet"/>
+      <w:lvlText w:val=""/>
+      <w:lvlJc w:val="left"/>
+      <w:pPr>
+        <w:ind w:left="3960" w:hanging="360"/>
+      </w:pPr>
+      <w:rPr>
+        <w:rFonts w:ascii="Wingdings" w:hAnsi="Wingdings" w:hint="default"/>
+      </w:rPr>
+    </w:lvl>
+    <w:lvl w:ilvl="6" w:tplc="2C0A0001" w:tentative="1">
+      <w:start w:val="1"/>
+      <w:numFmt w:val="bullet"/>
+      <w:lvlText w:val=""/>
+      <w:lvlJc w:val="left"/>
+      <w:pPr>
+        <w:ind w:left="4680" w:hanging="360"/>
+      </w:pPr>
+      <w:rPr>
+        <w:rFonts w:ascii="Symbol" w:hAnsi="Symbol" w:hint="default"/>
+      </w:rPr>
+    </w:lvl>
+    <w:lvl w:ilvl="7" w:tplc="2C0A0003" w:tentative="1">
+      <w:start w:val="1"/>
+      <w:numFmt w:val="bullet"/>
+      <w:lvlText w:val="o"/>
+      <w:lvlJc w:val="left"/>
+      <w:pPr>
+        <w:ind w:left="5400" w:hanging="360"/>
+      </w:pPr>
+      <w:rPr>
+        <w:rFonts w:ascii="Courier New" w:hAnsi="Courier New" w:cs="Courier New" w:hint="default"/>
+      </w:rPr>
+    </w:lvl>
+    <w:lvl w:ilvl="8" w:tplc="2C0A0005" w:tentative="1">
+      <w:start w:val="1"/>
+      <w:numFmt w:val="bullet"/>
+      <w:lvlText w:val=""/>
+      <w:lvlJc w:val="left"/>
+      <w:pPr>
+        <w:ind w:left="6120" w:hanging="360"/>
+      </w:pPr>
+      <w:rPr>
+        <w:rFonts w:ascii="Wingdings" w:hAnsi="Wingdings" w:hint="default"/>
+      </w:rPr>
+    </w:lvl>
+  </w:abstractNum>
+  <w:abstractNum w:abstractNumId="3">
     <w:nsid w:val="12993452"/>
     <w:multiLevelType w:val="hybridMultilevel"/>
     <w:tmpl w:val="2BCA6620"/>
@@ -9162,7 +9890,7 @@
       </w:rPr>
     </w:lvl>
   </w:abstractNum>
-  <w:abstractNum w:abstractNumId="3">
+  <w:abstractNum w:abstractNumId="4">
     <w:nsid w:val="1E263E9C"/>
     <w:multiLevelType w:val="hybridMultilevel"/>
     <w:tmpl w:val="CC02E252"/>
@@ -9302,7 +10030,7 @@
       </w:rPr>
     </w:lvl>
   </w:abstractNum>
-  <w:abstractNum w:abstractNumId="4">
+  <w:abstractNum w:abstractNumId="5">
     <w:nsid w:val="237332E1"/>
     <w:multiLevelType w:val="hybridMultilevel"/>
     <w:tmpl w:val="9ADC6A1E"/>
@@ -9448,7 +10176,7 @@
       </w:rPr>
     </w:lvl>
   </w:abstractNum>
-  <w:abstractNum w:abstractNumId="5">
+  <w:abstractNum w:abstractNumId="6">
     <w:nsid w:val="2AF534D5"/>
     <w:multiLevelType w:val="hybridMultilevel"/>
     <w:tmpl w:val="2B3AD4CE"/>
@@ -9561,7 +10289,7 @@
       </w:rPr>
     </w:lvl>
   </w:abstractNum>
-  <w:abstractNum w:abstractNumId="6">
+  <w:abstractNum w:abstractNumId="7">
     <w:nsid w:val="2B2A2791"/>
     <w:multiLevelType w:val="hybridMultilevel"/>
     <w:tmpl w:val="4314DB94"/>
@@ -9674,7 +10402,7 @@
       </w:rPr>
     </w:lvl>
   </w:abstractNum>
-  <w:abstractNum w:abstractNumId="7">
+  <w:abstractNum w:abstractNumId="8">
     <w:nsid w:val="360513A3"/>
     <w:multiLevelType w:val="hybridMultilevel"/>
     <w:tmpl w:val="1AC441C0"/>
@@ -9787,7 +10515,7 @@
       </w:rPr>
     </w:lvl>
   </w:abstractNum>
-  <w:abstractNum w:abstractNumId="8">
+  <w:abstractNum w:abstractNumId="9">
     <w:nsid w:val="3700300E"/>
     <w:multiLevelType w:val="hybridMultilevel"/>
     <w:tmpl w:val="A90E2618"/>
@@ -9900,7 +10628,7 @@
       </w:rPr>
     </w:lvl>
   </w:abstractNum>
-  <w:abstractNum w:abstractNumId="9">
+  <w:abstractNum w:abstractNumId="10">
     <w:nsid w:val="3B975F64"/>
     <w:multiLevelType w:val="hybridMultilevel"/>
     <w:tmpl w:val="A84631C2"/>
@@ -10013,7 +10741,7 @@
       </w:rPr>
     </w:lvl>
   </w:abstractNum>
-  <w:abstractNum w:abstractNumId="10">
+  <w:abstractNum w:abstractNumId="11">
     <w:nsid w:val="3DED0006"/>
     <w:multiLevelType w:val="hybridMultilevel"/>
     <w:tmpl w:val="98488DB2"/>
@@ -10126,7 +10854,7 @@
       </w:rPr>
     </w:lvl>
   </w:abstractNum>
-  <w:abstractNum w:abstractNumId="11">
+  <w:abstractNum w:abstractNumId="12">
     <w:nsid w:val="4A8D58A5"/>
     <w:multiLevelType w:val="hybridMultilevel"/>
     <w:tmpl w:val="06D21546"/>
@@ -10239,7 +10967,7 @@
       </w:rPr>
     </w:lvl>
   </w:abstractNum>
-  <w:abstractNum w:abstractNumId="12">
+  <w:abstractNum w:abstractNumId="13">
     <w:nsid w:val="4D131F67"/>
     <w:multiLevelType w:val="hybridMultilevel"/>
     <w:tmpl w:val="BC465500"/>
@@ -10352,7 +11080,7 @@
       </w:rPr>
     </w:lvl>
   </w:abstractNum>
-  <w:abstractNum w:abstractNumId="13">
+  <w:abstractNum w:abstractNumId="14">
     <w:nsid w:val="4EC35833"/>
     <w:multiLevelType w:val="hybridMultilevel"/>
     <w:tmpl w:val="E348F028"/>
@@ -10495,7 +11223,7 @@
       </w:rPr>
     </w:lvl>
   </w:abstractNum>
-  <w:abstractNum w:abstractNumId="14">
+  <w:abstractNum w:abstractNumId="15">
     <w:nsid w:val="578F4065"/>
     <w:multiLevelType w:val="hybridMultilevel"/>
     <w:tmpl w:val="D9622DBE"/>
@@ -10608,7 +11336,7 @@
       </w:rPr>
     </w:lvl>
   </w:abstractNum>
-  <w:abstractNum w:abstractNumId="15">
+  <w:abstractNum w:abstractNumId="16">
     <w:nsid w:val="59A27378"/>
     <w:multiLevelType w:val="hybridMultilevel"/>
     <w:tmpl w:val="37D67CAA"/>
@@ -10721,7 +11449,7 @@
       </w:rPr>
     </w:lvl>
   </w:abstractNum>
-  <w:abstractNum w:abstractNumId="16">
+  <w:abstractNum w:abstractNumId="17">
     <w:nsid w:val="5E147CC1"/>
     <w:multiLevelType w:val="hybridMultilevel"/>
     <w:tmpl w:val="A722623A"/>
@@ -10834,7 +11562,7 @@
       </w:rPr>
     </w:lvl>
   </w:abstractNum>
-  <w:abstractNum w:abstractNumId="17">
+  <w:abstractNum w:abstractNumId="18">
     <w:nsid w:val="5E5120FB"/>
     <w:multiLevelType w:val="hybridMultilevel"/>
     <w:tmpl w:val="6DEA3B60"/>
@@ -10974,7 +11702,7 @@
       </w:rPr>
     </w:lvl>
   </w:abstractNum>
-  <w:abstractNum w:abstractNumId="18">
+  <w:abstractNum w:abstractNumId="19">
     <w:nsid w:val="5FB61FF9"/>
     <w:multiLevelType w:val="hybridMultilevel"/>
     <w:tmpl w:val="9938A410"/>
@@ -11087,7 +11815,7 @@
       </w:rPr>
     </w:lvl>
   </w:abstractNum>
-  <w:abstractNum w:abstractNumId="19">
+  <w:abstractNum w:abstractNumId="20">
     <w:nsid w:val="64C65E5F"/>
     <w:multiLevelType w:val="hybridMultilevel"/>
     <w:tmpl w:val="D67E617A"/>
@@ -11199,7 +11927,7 @@
       </w:rPr>
     </w:lvl>
   </w:abstractNum>
-  <w:abstractNum w:abstractNumId="20">
+  <w:abstractNum w:abstractNumId="21">
     <w:nsid w:val="65FE7FEE"/>
     <w:multiLevelType w:val="hybridMultilevel"/>
     <w:tmpl w:val="56346E22"/>
@@ -11313,7 +12041,7 @@
       </w:rPr>
     </w:lvl>
   </w:abstractNum>
-  <w:abstractNum w:abstractNumId="21">
+  <w:abstractNum w:abstractNumId="22">
     <w:nsid w:val="6FA67C34"/>
     <w:multiLevelType w:val="hybridMultilevel"/>
     <w:tmpl w:val="4A2E1DD0"/>
@@ -11426,7 +12154,7 @@
       </w:rPr>
     </w:lvl>
   </w:abstractNum>
-  <w:abstractNum w:abstractNumId="22">
+  <w:abstractNum w:abstractNumId="23">
     <w:nsid w:val="70815BC2"/>
     <w:multiLevelType w:val="hybridMultilevel"/>
     <w:tmpl w:val="72688E00"/>
@@ -11539,7 +12267,7 @@
       </w:rPr>
     </w:lvl>
   </w:abstractNum>
-  <w:abstractNum w:abstractNumId="23">
+  <w:abstractNum w:abstractNumId="24">
     <w:nsid w:val="74971197"/>
     <w:multiLevelType w:val="hybridMultilevel"/>
     <w:tmpl w:val="DD188520"/>
@@ -11652,7 +12380,7 @@
       </w:rPr>
     </w:lvl>
   </w:abstractNum>
-  <w:abstractNum w:abstractNumId="24">
+  <w:abstractNum w:abstractNumId="25">
     <w:nsid w:val="75871527"/>
     <w:multiLevelType w:val="hybridMultilevel"/>
     <w:tmpl w:val="61A6A504"/>
@@ -11766,79 +12494,82 @@
     </w:lvl>
   </w:abstractNum>
   <w:num w:numId="1">
-    <w:abstractNumId w:val="17"/>
+    <w:abstractNumId w:val="18"/>
   </w:num>
   <w:num w:numId="2">
-    <w:abstractNumId w:val="2"/>
+    <w:abstractNumId w:val="3"/>
   </w:num>
   <w:num w:numId="3">
-    <w:abstractNumId w:val="3"/>
+    <w:abstractNumId w:val="4"/>
   </w:num>
   <w:num w:numId="4">
-    <w:abstractNumId w:val="4"/>
+    <w:abstractNumId w:val="5"/>
   </w:num>
   <w:num w:numId="5">
-    <w:abstractNumId w:val="13"/>
+    <w:abstractNumId w:val="14"/>
   </w:num>
   <w:num w:numId="6">
-    <w:abstractNumId w:val="19"/>
+    <w:abstractNumId w:val="20"/>
   </w:num>
   <w:num w:numId="7">
-    <w:abstractNumId w:val="22"/>
+    <w:abstractNumId w:val="23"/>
   </w:num>
   <w:num w:numId="8">
-    <w:abstractNumId w:val="14"/>
+    <w:abstractNumId w:val="15"/>
   </w:num>
   <w:num w:numId="9">
-    <w:abstractNumId w:val="20"/>
+    <w:abstractNumId w:val="21"/>
   </w:num>
   <w:num w:numId="10">
     <w:abstractNumId w:val="1"/>
   </w:num>
   <w:num w:numId="11">
-    <w:abstractNumId w:val="9"/>
+    <w:abstractNumId w:val="10"/>
   </w:num>
   <w:num w:numId="12">
-    <w:abstractNumId w:val="6"/>
+    <w:abstractNumId w:val="7"/>
   </w:num>
   <w:num w:numId="13">
-    <w:abstractNumId w:val="15"/>
+    <w:abstractNumId w:val="16"/>
   </w:num>
   <w:num w:numId="14">
-    <w:abstractNumId w:val="23"/>
+    <w:abstractNumId w:val="24"/>
   </w:num>
   <w:num w:numId="15">
-    <w:abstractNumId w:val="16"/>
+    <w:abstractNumId w:val="17"/>
   </w:num>
   <w:num w:numId="16">
     <w:abstractNumId w:val="0"/>
   </w:num>
   <w:num w:numId="17">
-    <w:abstractNumId w:val="24"/>
+    <w:abstractNumId w:val="25"/>
   </w:num>
   <w:num w:numId="18">
+    <w:abstractNumId w:val="12"/>
+  </w:num>
+  <w:num w:numId="19">
+    <w:abstractNumId w:val="6"/>
+  </w:num>
+  <w:num w:numId="20">
+    <w:abstractNumId w:val="8"/>
+  </w:num>
+  <w:num w:numId="21">
+    <w:abstractNumId w:val="13"/>
+  </w:num>
+  <w:num w:numId="22">
+    <w:abstractNumId w:val="19"/>
+  </w:num>
+  <w:num w:numId="23">
     <w:abstractNumId w:val="11"/>
   </w:num>
-  <w:num w:numId="19">
-    <w:abstractNumId w:val="5"/>
-  </w:num>
-  <w:num w:numId="20">
-    <w:abstractNumId w:val="7"/>
-  </w:num>
-  <w:num w:numId="21">
-    <w:abstractNumId w:val="12"/>
-  </w:num>
-  <w:num w:numId="22">
-    <w:abstractNumId w:val="18"/>
-  </w:num>
-  <w:num w:numId="23">
-    <w:abstractNumId w:val="10"/>
-  </w:num>
   <w:num w:numId="24">
-    <w:abstractNumId w:val="8"/>
+    <w:abstractNumId w:val="9"/>
   </w:num>
   <w:num w:numId="25">
-    <w:abstractNumId w:val="21"/>
+    <w:abstractNumId w:val="22"/>
+  </w:num>
+  <w:num w:numId="26">
+    <w:abstractNumId w:val="2"/>
   </w:num>
   <w:numIdMacAtCleanup w:val="5"/>
 </w:numbering>
@@ -13031,15 +13762,15 @@
     <w:uiPriority w:val="60"/>
     <w:rsid w:val="00650B13"/>
     <w:rPr>
-      <w:color w:val="365F91" w:themeColor="accent1" w:themeShade="BF"/>
+      <w:color w:val="365F91"/>
     </w:rPr>
     <w:tblPr>
       <w:tblStyleRowBandSize w:val="1"/>
       <w:tblStyleColBandSize w:val="1"/>
       <w:tblInd w:w="0" w:type="dxa"/>
       <w:tblBorders>
-        <w:top w:val="single" w:sz="8" w:space="0" w:color="4F81BD" w:themeColor="accent1"/>
-        <w:bottom w:val="single" w:sz="8" w:space="0" w:color="4F81BD" w:themeColor="accent1"/>
+        <w:top w:val="single" w:sz="8" w:space="0" w:color="4F81BD"/>
+        <w:bottom w:val="single" w:sz="8" w:space="0" w:color="4F81BD"/>
       </w:tblBorders>
       <w:tblCellMar>
         <w:top w:w="0" w:type="dxa"/>
@@ -13059,9 +13790,9 @@
       <w:tblPr/>
       <w:tcPr>
         <w:tcBorders>
-          <w:top w:val="single" w:sz="8" w:space="0" w:color="4F81BD" w:themeColor="accent1"/>
+          <w:top w:val="single" w:sz="8" w:space="0" w:color="4F81BD"/>
           <w:left w:val="nil"/>
-          <w:bottom w:val="single" w:sz="8" w:space="0" w:color="4F81BD" w:themeColor="accent1"/>
+          <w:bottom w:val="single" w:sz="8" w:space="0" w:color="4F81BD"/>
           <w:right w:val="nil"/>
           <w:insideH w:val="nil"/>
           <w:insideV w:val="nil"/>
@@ -13079,9 +13810,9 @@
       <w:tblPr/>
       <w:tcPr>
         <w:tcBorders>
-          <w:top w:val="single" w:sz="8" w:space="0" w:color="4F81BD" w:themeColor="accent1"/>
+          <w:top w:val="single" w:sz="8" w:space="0" w:color="4F81BD"/>
           <w:left w:val="nil"/>
-          <w:bottom w:val="single" w:sz="8" w:space="0" w:color="4F81BD" w:themeColor="accent1"/>
+          <w:bottom w:val="single" w:sz="8" w:space="0" w:color="4F81BD"/>
           <w:right w:val="nil"/>
           <w:insideH w:val="nil"/>
           <w:insideV w:val="nil"/>
@@ -13109,7 +13840,7 @@
           <w:insideH w:val="nil"/>
           <w:insideV w:val="nil"/>
         </w:tcBorders>
-        <w:shd w:val="clear" w:color="auto" w:fill="D3DFEE" w:themeFill="accent1" w:themeFillTint="3F"/>
+        <w:shd w:val="clear" w:color="auto" w:fill="D3DFEE"/>
       </w:tcPr>
     </w:tblStylePr>
     <w:tblStylePr w:type="band1Horz">
@@ -13121,7 +13852,7 @@
           <w:insideH w:val="nil"/>
           <w:insideV w:val="nil"/>
         </w:tcBorders>
-        <w:shd w:val="clear" w:color="auto" w:fill="D3DFEE" w:themeFill="accent1" w:themeFillTint="3F"/>
+        <w:shd w:val="clear" w:color="auto" w:fill="D3DFEE"/>
       </w:tcPr>
     </w:tblStylePr>
   </w:style>
@@ -13251,11 +13982,11 @@
           </c:val>
         </c:ser>
         <c:marker val="1"/>
-        <c:axId val="103193984"/>
-        <c:axId val="103416960"/>
+        <c:axId val="44274048"/>
+        <c:axId val="44275584"/>
       </c:lineChart>
       <c:dateAx>
-        <c:axId val="103193984"/>
+        <c:axId val="44274048"/>
         <c:scaling>
           <c:orientation val="minMax"/>
         </c:scaling>
@@ -13273,13 +14004,13 @@
             <a:endParaRPr lang="es-AR"/>
           </a:p>
         </c:txPr>
-        <c:crossAx val="103416960"/>
+        <c:crossAx val="44275584"/>
         <c:crosses val="autoZero"/>
         <c:auto val="1"/>
         <c:lblOffset val="100"/>
       </c:dateAx>
       <c:valAx>
-        <c:axId val="103416960"/>
+        <c:axId val="44275584"/>
         <c:scaling>
           <c:orientation val="minMax"/>
         </c:scaling>
@@ -13315,7 +14046,7 @@
             <a:endParaRPr lang="es-AR"/>
           </a:p>
         </c:txPr>
-        <c:crossAx val="103193984"/>
+        <c:crossAx val="44274048"/>
         <c:crosses val="autoZero"/>
         <c:crossBetween val="between"/>
       </c:valAx>
@@ -13621,7 +14352,7 @@
 </file>
 
 <file path=customXml/itemProps1.xml><?xml version="1.0" encoding="utf-8"?>
-<ds:datastoreItem xmlns:ds="http://schemas.openxmlformats.org/officeDocument/2006/customXml" ds:itemID="{679FC338-E8ED-4824-8EBE-EBCDAAD61327}">
+<ds:datastoreItem xmlns:ds="http://schemas.openxmlformats.org/officeDocument/2006/customXml" ds:itemID="{28DFFF96-172C-43FE-BA2C-9B29EEFE9F31}">
   <ds:schemaRefs>
     <ds:schemaRef ds:uri="http://schemas.openxmlformats.org/officeDocument/2006/bibliography"/>
   </ds:schemaRefs>

</xml_diff>

<commit_message>
Actualización Plan de Proyecto - Sección Trazabilidad
</commit_message>
<xml_diff>
--- a/doc/projectPlan.docx
+++ b/doc/projectPlan.docx
@@ -293,7 +293,7 @@
       </w:pPr>
       <w:bookmarkStart w:id="0" w:name="_Toc264447345"/>
       <w:bookmarkStart w:id="1" w:name="_Toc272680717"/>
-      <w:bookmarkStart w:id="2" w:name="_Toc273123645"/>
+      <w:bookmarkStart w:id="2" w:name="_Toc273124082"/>
       <w:r>
         <w:rPr>
           <w:lang w:val="es-AR"/>
@@ -732,7 +732,19 @@
               <w:rPr>
                 <w:lang w:val="es-AR"/>
               </w:rPr>
-              <w:t xml:space="preserve"> y Ubicación de la Documentación</w:t>
+              <w:t>,</w:t>
+            </w:r>
+            <w:r>
+              <w:rPr>
+                <w:lang w:val="es-AR"/>
+              </w:rPr>
+              <w:t xml:space="preserve"> Ubicación de la Documentación</w:t>
+            </w:r>
+            <w:r>
+              <w:rPr>
+                <w:lang w:val="es-AR"/>
+              </w:rPr>
+              <w:t xml:space="preserve"> y Trazabilidad.</w:t>
             </w:r>
           </w:p>
         </w:tc>
@@ -780,7 +792,7 @@
       </w:pPr>
       <w:bookmarkStart w:id="3" w:name="_Toc264447346"/>
       <w:bookmarkStart w:id="4" w:name="_Toc272680718"/>
-      <w:bookmarkStart w:id="5" w:name="_Toc273123646"/>
+      <w:bookmarkStart w:id="5" w:name="_Toc273124083"/>
       <w:r>
         <w:rPr>
           <w:rStyle w:val="Ttulo1Car"/>
@@ -1018,7 +1030,7 @@
       <w:bookmarkStart w:id="6" w:name="_Toc518227004"/>
       <w:bookmarkStart w:id="7" w:name="_Toc6991205"/>
       <w:bookmarkStart w:id="8" w:name="_Toc6994794"/>
-      <w:bookmarkStart w:id="9" w:name="_Toc273123647"/>
+      <w:bookmarkStart w:id="9" w:name="_Toc273124084"/>
       <w:r>
         <w:t>Contenido</w:t>
       </w:r>
@@ -1050,7 +1062,7 @@
       <w:r>
         <w:fldChar w:fldCharType="separate"/>
       </w:r>
-      <w:hyperlink w:anchor="_Toc273123645" w:history="1">
+      <w:hyperlink w:anchor="_Toc273124082" w:history="1">
         <w:r>
           <w:rPr>
             <w:rStyle w:val="Hipervnculo"/>
@@ -1078,7 +1090,7 @@
             <w:noProof/>
             <w:webHidden/>
           </w:rPr>
-          <w:instrText xml:space="preserve"> PAGEREF _Toc273123645 \h </w:instrText>
+          <w:instrText xml:space="preserve"> PAGEREF _Toc273124082 \h </w:instrText>
         </w:r>
         <w:r>
           <w:rPr>
@@ -1126,7 +1138,7 @@
           <w:lang w:val="es-AR" w:eastAsia="es-AR" w:bidi="ar-SA"/>
         </w:rPr>
       </w:pPr>
-      <w:hyperlink w:anchor="_Toc273123646" w:history="1">
+      <w:hyperlink w:anchor="_Toc273124083" w:history="1">
         <w:r>
           <w:rPr>
             <w:rStyle w:val="Hipervnculo"/>
@@ -1154,7 +1166,7 @@
             <w:noProof/>
             <w:webHidden/>
           </w:rPr>
-          <w:instrText xml:space="preserve"> PAGEREF _Toc273123646 \h </w:instrText>
+          <w:instrText xml:space="preserve"> PAGEREF _Toc273124083 \h </w:instrText>
         </w:r>
         <w:r>
           <w:rPr>
@@ -1202,7 +1214,7 @@
           <w:lang w:val="es-AR" w:eastAsia="es-AR" w:bidi="ar-SA"/>
         </w:rPr>
       </w:pPr>
-      <w:hyperlink w:anchor="_Toc273123647" w:history="1">
+      <w:hyperlink w:anchor="_Toc273124084" w:history="1">
         <w:r>
           <w:rPr>
             <w:rStyle w:val="Hipervnculo"/>
@@ -1229,7 +1241,7 @@
             <w:noProof/>
             <w:webHidden/>
           </w:rPr>
-          <w:instrText xml:space="preserve"> PAGEREF _Toc273123647 \h </w:instrText>
+          <w:instrText xml:space="preserve"> PAGEREF _Toc273124084 \h </w:instrText>
         </w:r>
         <w:r>
           <w:rPr>
@@ -1277,7 +1289,7 @@
           <w:lang w:val="es-AR" w:eastAsia="es-AR" w:bidi="ar-SA"/>
         </w:rPr>
       </w:pPr>
-      <w:hyperlink w:anchor="_Toc273123648" w:history="1">
+      <w:hyperlink w:anchor="_Toc273124085" w:history="1">
         <w:r>
           <w:rPr>
             <w:rStyle w:val="Hipervnculo"/>
@@ -1305,7 +1317,7 @@
             <w:noProof/>
             <w:webHidden/>
           </w:rPr>
-          <w:instrText xml:space="preserve"> PAGEREF _Toc273123648 \h </w:instrText>
+          <w:instrText xml:space="preserve"> PAGEREF _Toc273124085 \h </w:instrText>
         </w:r>
         <w:r>
           <w:rPr>
@@ -1353,7 +1365,7 @@
           <w:lang w:val="es-AR" w:eastAsia="es-AR" w:bidi="ar-SA"/>
         </w:rPr>
       </w:pPr>
-      <w:hyperlink w:anchor="_Toc273123649" w:history="1">
+      <w:hyperlink w:anchor="_Toc273124086" w:history="1">
         <w:r>
           <w:rPr>
             <w:rStyle w:val="Hipervnculo"/>
@@ -1381,7 +1393,7 @@
             <w:noProof/>
             <w:webHidden/>
           </w:rPr>
-          <w:instrText xml:space="preserve"> PAGEREF _Toc273123649 \h </w:instrText>
+          <w:instrText xml:space="preserve"> PAGEREF _Toc273124086 \h </w:instrText>
         </w:r>
         <w:r>
           <w:rPr>
@@ -1429,7 +1441,7 @@
           <w:lang w:val="es-AR" w:eastAsia="es-AR" w:bidi="ar-SA"/>
         </w:rPr>
       </w:pPr>
-      <w:hyperlink w:anchor="_Toc273123650" w:history="1">
+      <w:hyperlink w:anchor="_Toc273124087" w:history="1">
         <w:r>
           <w:rPr>
             <w:rStyle w:val="Hipervnculo"/>
@@ -1457,7 +1469,7 @@
             <w:noProof/>
             <w:webHidden/>
           </w:rPr>
-          <w:instrText xml:space="preserve"> PAGEREF _Toc273123650 \h </w:instrText>
+          <w:instrText xml:space="preserve"> PAGEREF _Toc273124087 \h </w:instrText>
         </w:r>
         <w:r>
           <w:rPr>
@@ -1505,7 +1517,7 @@
           <w:lang w:val="es-AR" w:eastAsia="es-AR" w:bidi="ar-SA"/>
         </w:rPr>
       </w:pPr>
-      <w:hyperlink w:anchor="_Toc273123651" w:history="1">
+      <w:hyperlink w:anchor="_Toc273124088" w:history="1">
         <w:r>
           <w:rPr>
             <w:rStyle w:val="Hipervnculo"/>
@@ -1533,7 +1545,7 @@
             <w:noProof/>
             <w:webHidden/>
           </w:rPr>
-          <w:instrText xml:space="preserve"> PAGEREF _Toc273123651 \h </w:instrText>
+          <w:instrText xml:space="preserve"> PAGEREF _Toc273124088 \h </w:instrText>
         </w:r>
         <w:r>
           <w:rPr>
@@ -1579,7 +1591,7 @@
           <w:lang w:val="es-AR" w:eastAsia="es-AR" w:bidi="ar-SA"/>
         </w:rPr>
       </w:pPr>
-      <w:hyperlink w:anchor="_Toc273123652" w:history="1">
+      <w:hyperlink w:anchor="_Toc273124089" w:history="1">
         <w:r>
           <w:rPr>
             <w:rStyle w:val="Hipervnculo"/>
@@ -1607,7 +1619,7 @@
             <w:noProof/>
             <w:webHidden/>
           </w:rPr>
-          <w:instrText xml:space="preserve"> PAGEREF _Toc273123652 \h </w:instrText>
+          <w:instrText xml:space="preserve"> PAGEREF _Toc273124089 \h </w:instrText>
         </w:r>
         <w:r>
           <w:rPr>
@@ -1655,7 +1667,7 @@
           <w:lang w:val="es-AR" w:eastAsia="es-AR" w:bidi="ar-SA"/>
         </w:rPr>
       </w:pPr>
-      <w:hyperlink w:anchor="_Toc273123653" w:history="1">
+      <w:hyperlink w:anchor="_Toc273124090" w:history="1">
         <w:r>
           <w:rPr>
             <w:rStyle w:val="Hipervnculo"/>
@@ -1683,7 +1695,7 @@
             <w:noProof/>
             <w:webHidden/>
           </w:rPr>
-          <w:instrText xml:space="preserve"> PAGEREF _Toc273123653 \h </w:instrText>
+          <w:instrText xml:space="preserve"> PAGEREF _Toc273124090 \h </w:instrText>
         </w:r>
         <w:r>
           <w:rPr>
@@ -1729,7 +1741,7 @@
           <w:lang w:val="es-AR" w:eastAsia="es-AR" w:bidi="ar-SA"/>
         </w:rPr>
       </w:pPr>
-      <w:hyperlink w:anchor="_Toc273123654" w:history="1">
+      <w:hyperlink w:anchor="_Toc273124091" w:history="1">
         <w:r>
           <w:rPr>
             <w:rStyle w:val="Hipervnculo"/>
@@ -1757,7 +1769,7 @@
             <w:noProof/>
             <w:webHidden/>
           </w:rPr>
-          <w:instrText xml:space="preserve"> PAGEREF _Toc273123654 \h </w:instrText>
+          <w:instrText xml:space="preserve"> PAGEREF _Toc273124091 \h </w:instrText>
         </w:r>
         <w:r>
           <w:rPr>
@@ -1804,7 +1816,7 @@
           <w:lang w:val="es-AR" w:eastAsia="es-AR" w:bidi="ar-SA"/>
         </w:rPr>
       </w:pPr>
-      <w:hyperlink w:anchor="_Toc273123655" w:history="1">
+      <w:hyperlink w:anchor="_Toc273124092" w:history="1">
         <w:r>
           <w:rPr>
             <w:rStyle w:val="Hipervnculo"/>
@@ -1832,7 +1844,7 @@
             <w:noProof/>
             <w:webHidden/>
           </w:rPr>
-          <w:instrText xml:space="preserve"> PAGEREF _Toc273123655 \h </w:instrText>
+          <w:instrText xml:space="preserve"> PAGEREF _Toc273124092 \h </w:instrText>
         </w:r>
         <w:r>
           <w:rPr>
@@ -1879,7 +1891,7 @@
           <w:lang w:val="es-AR" w:eastAsia="es-AR" w:bidi="ar-SA"/>
         </w:rPr>
       </w:pPr>
-      <w:hyperlink w:anchor="_Toc273123656" w:history="1">
+      <w:hyperlink w:anchor="_Toc273124093" w:history="1">
         <w:r>
           <w:rPr>
             <w:rStyle w:val="Hipervnculo"/>
@@ -1907,7 +1919,7 @@
             <w:noProof/>
             <w:webHidden/>
           </w:rPr>
-          <w:instrText xml:space="preserve"> PAGEREF _Toc273123656 \h </w:instrText>
+          <w:instrText xml:space="preserve"> PAGEREF _Toc273124093 \h </w:instrText>
         </w:r>
         <w:r>
           <w:rPr>
@@ -1953,7 +1965,7 @@
           <w:lang w:val="es-AR" w:eastAsia="es-AR" w:bidi="ar-SA"/>
         </w:rPr>
       </w:pPr>
-      <w:hyperlink w:anchor="_Toc273123657" w:history="1">
+      <w:hyperlink w:anchor="_Toc273124094" w:history="1">
         <w:r>
           <w:rPr>
             <w:rStyle w:val="Hipervnculo"/>
@@ -1981,7 +1993,7 @@
             <w:noProof/>
             <w:webHidden/>
           </w:rPr>
-          <w:instrText xml:space="preserve"> PAGEREF _Toc273123657 \h </w:instrText>
+          <w:instrText xml:space="preserve"> PAGEREF _Toc273124094 \h </w:instrText>
         </w:r>
         <w:r>
           <w:rPr>
@@ -2028,7 +2040,7 @@
           <w:lang w:val="es-AR" w:eastAsia="es-AR" w:bidi="ar-SA"/>
         </w:rPr>
       </w:pPr>
-      <w:hyperlink w:anchor="_Toc273123658" w:history="1">
+      <w:hyperlink w:anchor="_Toc273124095" w:history="1">
         <w:r>
           <w:rPr>
             <w:rStyle w:val="Hipervnculo"/>
@@ -2056,7 +2068,7 @@
             <w:noProof/>
             <w:webHidden/>
           </w:rPr>
-          <w:instrText xml:space="preserve"> PAGEREF _Toc273123658 \h </w:instrText>
+          <w:instrText xml:space="preserve"> PAGEREF _Toc273124095 \h </w:instrText>
         </w:r>
         <w:r>
           <w:rPr>
@@ -2104,7 +2116,7 @@
           <w:lang w:val="es-AR" w:eastAsia="es-AR" w:bidi="ar-SA"/>
         </w:rPr>
       </w:pPr>
-      <w:hyperlink w:anchor="_Toc273123659" w:history="1">
+      <w:hyperlink w:anchor="_Toc273124096" w:history="1">
         <w:r>
           <w:rPr>
             <w:rStyle w:val="Hipervnculo"/>
@@ -2132,7 +2144,7 @@
             <w:noProof/>
             <w:webHidden/>
           </w:rPr>
-          <w:instrText xml:space="preserve"> PAGEREF _Toc273123659 \h </w:instrText>
+          <w:instrText xml:space="preserve"> PAGEREF _Toc273124096 \h </w:instrText>
         </w:r>
         <w:r>
           <w:rPr>
@@ -2180,7 +2192,7 @@
           <w:lang w:val="es-AR" w:eastAsia="es-AR" w:bidi="ar-SA"/>
         </w:rPr>
       </w:pPr>
-      <w:hyperlink w:anchor="_Toc273123660" w:history="1">
+      <w:hyperlink w:anchor="_Toc273124097" w:history="1">
         <w:r>
           <w:rPr>
             <w:rStyle w:val="Hipervnculo"/>
@@ -2208,7 +2220,7 @@
             <w:noProof/>
             <w:webHidden/>
           </w:rPr>
-          <w:instrText xml:space="preserve"> PAGEREF _Toc273123660 \h </w:instrText>
+          <w:instrText xml:space="preserve"> PAGEREF _Toc273124097 \h </w:instrText>
         </w:r>
         <w:r>
           <w:rPr>
@@ -2254,7 +2266,7 @@
           <w:lang w:val="es-AR" w:eastAsia="es-AR" w:bidi="ar-SA"/>
         </w:rPr>
       </w:pPr>
-      <w:hyperlink w:anchor="_Toc273123661" w:history="1">
+      <w:hyperlink w:anchor="_Toc273124098" w:history="1">
         <w:r>
           <w:rPr>
             <w:rStyle w:val="Hipervnculo"/>
@@ -2282,7 +2294,7 @@
             <w:noProof/>
             <w:webHidden/>
           </w:rPr>
-          <w:instrText xml:space="preserve"> PAGEREF _Toc273123661 \h </w:instrText>
+          <w:instrText xml:space="preserve"> PAGEREF _Toc273124098 \h </w:instrText>
         </w:r>
         <w:r>
           <w:rPr>
@@ -2328,7 +2340,7 @@
           <w:lang w:val="es-AR" w:eastAsia="es-AR" w:bidi="ar-SA"/>
         </w:rPr>
       </w:pPr>
-      <w:hyperlink w:anchor="_Toc273123662" w:history="1">
+      <w:hyperlink w:anchor="_Toc273124099" w:history="1">
         <w:r>
           <w:rPr>
             <w:rStyle w:val="Hipervnculo"/>
@@ -2356,7 +2368,7 @@
             <w:noProof/>
             <w:webHidden/>
           </w:rPr>
-          <w:instrText xml:space="preserve"> PAGEREF _Toc273123662 \h </w:instrText>
+          <w:instrText xml:space="preserve"> PAGEREF _Toc273124099 \h </w:instrText>
         </w:r>
         <w:r>
           <w:rPr>
@@ -2402,14 +2414,14 @@
           <w:lang w:val="es-AR" w:eastAsia="es-AR" w:bidi="ar-SA"/>
         </w:rPr>
       </w:pPr>
-      <w:hyperlink w:anchor="_Toc273123663" w:history="1">
+      <w:hyperlink w:anchor="_Toc273124100" w:history="1">
         <w:r>
           <w:rPr>
             <w:rStyle w:val="Hipervnculo"/>
             <w:noProof/>
             <w:lang w:val="es-AR"/>
           </w:rPr>
-          <w:t>Ubicación de la Documentación</w:t>
+          <w:t>Trazabilidad</w:t>
         </w:r>
         <w:r>
           <w:rPr>
@@ -2430,7 +2442,7 @@
             <w:noProof/>
             <w:webHidden/>
           </w:rPr>
-          <w:instrText xml:space="preserve"> PAGEREF _Toc273123663 \h </w:instrText>
+          <w:instrText xml:space="preserve"> PAGEREF _Toc273124100 \h </w:instrText>
         </w:r>
         <w:r>
           <w:rPr>
@@ -2476,14 +2488,14 @@
           <w:lang w:val="es-AR" w:eastAsia="es-AR" w:bidi="ar-SA"/>
         </w:rPr>
       </w:pPr>
-      <w:hyperlink w:anchor="_Toc273123664" w:history="1">
+      <w:hyperlink w:anchor="_Toc273124101" w:history="1">
         <w:r>
           <w:rPr>
             <w:rStyle w:val="Hipervnculo"/>
             <w:noProof/>
             <w:lang w:val="es-AR"/>
           </w:rPr>
-          <w:t>Administración de la Calidad</w:t>
+          <w:t>Ubicación de la Documentación</w:t>
         </w:r>
         <w:r>
           <w:rPr>
@@ -2504,7 +2516,7 @@
             <w:noProof/>
             <w:webHidden/>
           </w:rPr>
-          <w:instrText xml:space="preserve"> PAGEREF _Toc273123664 \h </w:instrText>
+          <w:instrText xml:space="preserve"> PAGEREF _Toc273124101 \h </w:instrText>
         </w:r>
         <w:r>
           <w:rPr>
@@ -2550,15 +2562,14 @@
           <w:lang w:val="es-AR" w:eastAsia="es-AR" w:bidi="ar-SA"/>
         </w:rPr>
       </w:pPr>
-      <w:hyperlink w:anchor="_Toc273123665" w:history="1">
+      <w:hyperlink w:anchor="_Toc273124102" w:history="1">
         <w:r>
           <w:rPr>
             <w:rStyle w:val="Hipervnculo"/>
-            <w:rFonts w:eastAsia="Lucida Sans Unicode"/>
             <w:noProof/>
             <w:lang w:val="es-AR"/>
           </w:rPr>
-          <w:t>Bug Tracking</w:t>
+          <w:t>Administración de la Calidad</w:t>
         </w:r>
         <w:r>
           <w:rPr>
@@ -2579,7 +2590,7 @@
             <w:noProof/>
             <w:webHidden/>
           </w:rPr>
-          <w:instrText xml:space="preserve"> PAGEREF _Toc273123665 \h </w:instrText>
+          <w:instrText xml:space="preserve"> PAGEREF _Toc273124102 \h </w:instrText>
         </w:r>
         <w:r>
           <w:rPr>
@@ -2625,7 +2636,7 @@
           <w:lang w:val="es-AR" w:eastAsia="es-AR" w:bidi="ar-SA"/>
         </w:rPr>
       </w:pPr>
-      <w:hyperlink w:anchor="_Toc273123666" w:history="1">
+      <w:hyperlink w:anchor="_Toc273124103" w:history="1">
         <w:r>
           <w:rPr>
             <w:rStyle w:val="Hipervnculo"/>
@@ -2633,6 +2644,81 @@
             <w:noProof/>
             <w:lang w:val="es-AR"/>
           </w:rPr>
+          <w:t>Bug Tracking</w:t>
+        </w:r>
+        <w:r>
+          <w:rPr>
+            <w:noProof/>
+            <w:webHidden/>
+          </w:rPr>
+          <w:tab/>
+        </w:r>
+        <w:r>
+          <w:rPr>
+            <w:noProof/>
+            <w:webHidden/>
+          </w:rPr>
+          <w:fldChar w:fldCharType="begin"/>
+        </w:r>
+        <w:r>
+          <w:rPr>
+            <w:noProof/>
+            <w:webHidden/>
+          </w:rPr>
+          <w:instrText xml:space="preserve"> PAGEREF _Toc273124103 \h </w:instrText>
+        </w:r>
+        <w:r>
+          <w:rPr>
+            <w:noProof/>
+            <w:webHidden/>
+          </w:rPr>
+        </w:r>
+        <w:r>
+          <w:rPr>
+            <w:noProof/>
+            <w:webHidden/>
+          </w:rPr>
+          <w:fldChar w:fldCharType="separate"/>
+        </w:r>
+        <w:r>
+          <w:rPr>
+            <w:noProof/>
+            <w:webHidden/>
+          </w:rPr>
+          <w:t>7</w:t>
+        </w:r>
+        <w:r>
+          <w:rPr>
+            <w:noProof/>
+            <w:webHidden/>
+          </w:rPr>
+          <w:fldChar w:fldCharType="end"/>
+        </w:r>
+      </w:hyperlink>
+    </w:p>
+    <w:p>
+      <w:pPr>
+        <w:pStyle w:val="TDC2"/>
+        <w:tabs>
+          <w:tab w:val="right" w:leader="dot" w:pos="8495"/>
+        </w:tabs>
+        <w:rPr>
+          <w:rFonts w:asciiTheme="minorHAnsi" w:eastAsiaTheme="minorEastAsia" w:hAnsiTheme="minorHAnsi" w:cstheme="minorBidi"/>
+          <w:smallCaps w:val="0"/>
+          <w:noProof/>
+          <w:sz w:val="22"/>
+          <w:szCs w:val="22"/>
+          <w:lang w:val="es-AR" w:eastAsia="es-AR" w:bidi="ar-SA"/>
+        </w:rPr>
+      </w:pPr>
+      <w:hyperlink w:anchor="_Toc273124104" w:history="1">
+        <w:r>
+          <w:rPr>
+            <w:rStyle w:val="Hipervnculo"/>
+            <w:rFonts w:eastAsia="Lucida Sans Unicode"/>
+            <w:noProof/>
+            <w:lang w:val="es-AR"/>
+          </w:rPr>
           <w:t>Pruebas Unitarias</w:t>
         </w:r>
         <w:r>
@@ -2654,7 +2740,7 @@
             <w:noProof/>
             <w:webHidden/>
           </w:rPr>
-          <w:instrText xml:space="preserve"> PAGEREF _Toc273123666 \h </w:instrText>
+          <w:instrText xml:space="preserve"> PAGEREF _Toc273124104 \h </w:instrText>
         </w:r>
         <w:r>
           <w:rPr>
@@ -2702,7 +2788,7 @@
           <w:lang w:val="es-AR" w:eastAsia="es-AR" w:bidi="ar-SA"/>
         </w:rPr>
       </w:pPr>
-      <w:hyperlink w:anchor="_Toc273123667" w:history="1">
+      <w:hyperlink w:anchor="_Toc273124105" w:history="1">
         <w:r>
           <w:rPr>
             <w:rStyle w:val="Hipervnculo"/>
@@ -2730,7 +2816,7 @@
             <w:noProof/>
             <w:webHidden/>
           </w:rPr>
-          <w:instrText xml:space="preserve"> PAGEREF _Toc273123667 \h </w:instrText>
+          <w:instrText xml:space="preserve"> PAGEREF _Toc273124105 \h </w:instrText>
         </w:r>
         <w:r>
           <w:rPr>
@@ -2776,7 +2862,7 @@
           <w:lang w:val="es-AR" w:eastAsia="es-AR" w:bidi="ar-SA"/>
         </w:rPr>
       </w:pPr>
-      <w:hyperlink w:anchor="_Toc273123668" w:history="1">
+      <w:hyperlink w:anchor="_Toc273124106" w:history="1">
         <w:r>
           <w:rPr>
             <w:rStyle w:val="Hipervnculo"/>
@@ -2804,7 +2890,7 @@
             <w:noProof/>
             <w:webHidden/>
           </w:rPr>
-          <w:instrText xml:space="preserve"> PAGEREF _Toc273123668 \h </w:instrText>
+          <w:instrText xml:space="preserve"> PAGEREF _Toc273124106 \h </w:instrText>
         </w:r>
         <w:r>
           <w:rPr>
@@ -2850,7 +2936,7 @@
           <w:lang w:val="es-AR" w:eastAsia="es-AR" w:bidi="ar-SA"/>
         </w:rPr>
       </w:pPr>
-      <w:hyperlink w:anchor="_Toc273123669" w:history="1">
+      <w:hyperlink w:anchor="_Toc273124107" w:history="1">
         <w:r>
           <w:rPr>
             <w:rStyle w:val="Hipervnculo"/>
@@ -2878,7 +2964,7 @@
             <w:noProof/>
             <w:webHidden/>
           </w:rPr>
-          <w:instrText xml:space="preserve"> PAGEREF _Toc273123669 \h </w:instrText>
+          <w:instrText xml:space="preserve"> PAGEREF _Toc273124107 \h </w:instrText>
         </w:r>
         <w:r>
           <w:rPr>
@@ -2924,7 +3010,7 @@
           <w:lang w:val="es-AR" w:eastAsia="es-AR" w:bidi="ar-SA"/>
         </w:rPr>
       </w:pPr>
-      <w:hyperlink w:anchor="_Toc273123670" w:history="1">
+      <w:hyperlink w:anchor="_Toc273124108" w:history="1">
         <w:r>
           <w:rPr>
             <w:rStyle w:val="Hipervnculo"/>
@@ -2952,7 +3038,7 @@
             <w:noProof/>
             <w:webHidden/>
           </w:rPr>
-          <w:instrText xml:space="preserve"> PAGEREF _Toc273123670 \h </w:instrText>
+          <w:instrText xml:space="preserve"> PAGEREF _Toc273124108 \h </w:instrText>
         </w:r>
         <w:r>
           <w:rPr>
@@ -2998,7 +3084,7 @@
           <w:lang w:val="es-AR" w:eastAsia="es-AR" w:bidi="ar-SA"/>
         </w:rPr>
       </w:pPr>
-      <w:hyperlink w:anchor="_Toc273123671" w:history="1">
+      <w:hyperlink w:anchor="_Toc273124109" w:history="1">
         <w:r>
           <w:rPr>
             <w:rStyle w:val="Hipervnculo"/>
@@ -3026,7 +3112,7 @@
             <w:noProof/>
             <w:webHidden/>
           </w:rPr>
-          <w:instrText xml:space="preserve"> PAGEREF _Toc273123671 \h </w:instrText>
+          <w:instrText xml:space="preserve"> PAGEREF _Toc273124109 \h </w:instrText>
         </w:r>
         <w:r>
           <w:rPr>
@@ -3072,7 +3158,7 @@
           <w:lang w:val="es-AR" w:eastAsia="es-AR" w:bidi="ar-SA"/>
         </w:rPr>
       </w:pPr>
-      <w:hyperlink w:anchor="_Toc273123672" w:history="1">
+      <w:hyperlink w:anchor="_Toc273124110" w:history="1">
         <w:r>
           <w:rPr>
             <w:rStyle w:val="Hipervnculo"/>
@@ -3100,7 +3186,7 @@
             <w:noProof/>
             <w:webHidden/>
           </w:rPr>
-          <w:instrText xml:space="preserve"> PAGEREF _Toc273123672 \h </w:instrText>
+          <w:instrText xml:space="preserve"> PAGEREF _Toc273124110 \h </w:instrText>
         </w:r>
         <w:r>
           <w:rPr>
@@ -3147,7 +3233,7 @@
           <w:lang w:val="es-AR" w:eastAsia="es-AR" w:bidi="ar-SA"/>
         </w:rPr>
       </w:pPr>
-      <w:hyperlink w:anchor="_Toc273123673" w:history="1">
+      <w:hyperlink w:anchor="_Toc273124111" w:history="1">
         <w:r>
           <w:rPr>
             <w:rStyle w:val="Hipervnculo"/>
@@ -3175,7 +3261,7 @@
             <w:noProof/>
             <w:webHidden/>
           </w:rPr>
-          <w:instrText xml:space="preserve"> PAGEREF _Toc273123673 \h </w:instrText>
+          <w:instrText xml:space="preserve"> PAGEREF _Toc273124111 \h </w:instrText>
         </w:r>
         <w:r>
           <w:rPr>
@@ -3221,7 +3307,7 @@
           <w:lang w:val="es-AR" w:eastAsia="es-AR" w:bidi="ar-SA"/>
         </w:rPr>
       </w:pPr>
-      <w:hyperlink w:anchor="_Toc273123674" w:history="1">
+      <w:hyperlink w:anchor="_Toc273124112" w:history="1">
         <w:r>
           <w:rPr>
             <w:rStyle w:val="Hipervnculo"/>
@@ -3249,7 +3335,7 @@
             <w:noProof/>
             <w:webHidden/>
           </w:rPr>
-          <w:instrText xml:space="preserve"> PAGEREF _Toc273123674 \h </w:instrText>
+          <w:instrText xml:space="preserve"> PAGEREF _Toc273124112 \h </w:instrText>
         </w:r>
         <w:r>
           <w:rPr>
@@ -3295,7 +3381,7 @@
           <w:lang w:val="es-AR" w:eastAsia="es-AR" w:bidi="ar-SA"/>
         </w:rPr>
       </w:pPr>
-      <w:hyperlink w:anchor="_Toc273123675" w:history="1">
+      <w:hyperlink w:anchor="_Toc273124113" w:history="1">
         <w:r>
           <w:rPr>
             <w:rStyle w:val="Hipervnculo"/>
@@ -3323,7 +3409,7 @@
             <w:noProof/>
             <w:webHidden/>
           </w:rPr>
-          <w:instrText xml:space="preserve"> PAGEREF _Toc273123675 \h </w:instrText>
+          <w:instrText xml:space="preserve"> PAGEREF _Toc273124113 \h </w:instrText>
         </w:r>
         <w:r>
           <w:rPr>
@@ -3371,7 +3457,7 @@
           <w:lang w:val="es-AR" w:eastAsia="es-AR" w:bidi="ar-SA"/>
         </w:rPr>
       </w:pPr>
-      <w:hyperlink w:anchor="_Toc273123676" w:history="1">
+      <w:hyperlink w:anchor="_Toc273124114" w:history="1">
         <w:r>
           <w:rPr>
             <w:rStyle w:val="Hipervnculo"/>
@@ -3399,7 +3485,7 @@
             <w:noProof/>
             <w:webHidden/>
           </w:rPr>
-          <w:instrText xml:space="preserve"> PAGEREF _Toc273123676 \h </w:instrText>
+          <w:instrText xml:space="preserve"> PAGEREF _Toc273124114 \h </w:instrText>
         </w:r>
         <w:r>
           <w:rPr>
@@ -3476,7 +3562,7 @@
       <w:bookmarkStart w:id="12" w:name="_Toc259137206"/>
       <w:bookmarkStart w:id="13" w:name="_Toc264447348"/>
       <w:bookmarkStart w:id="14" w:name="_Toc272680719"/>
-      <w:bookmarkStart w:id="15" w:name="_Toc273123648"/>
+      <w:bookmarkStart w:id="15" w:name="_Toc273124085"/>
       <w:r>
         <w:rPr>
           <w:lang w:val="es-AR"/>
@@ -3570,7 +3656,7 @@
       <w:bookmarkStart w:id="18" w:name="_Toc264447349"/>
       <w:bookmarkStart w:id="19" w:name="_Toc272680720"/>
       <w:bookmarkStart w:id="20" w:name="_Toc272776068"/>
-      <w:bookmarkStart w:id="21" w:name="_Toc273123649"/>
+      <w:bookmarkStart w:id="21" w:name="_Toc273124086"/>
       <w:r>
         <w:rPr>
           <w:lang w:val="es-AR"/>
@@ -3627,7 +3713,7 @@
         </w:rPr>
       </w:pPr>
       <w:bookmarkStart w:id="22" w:name="_Toc272776069"/>
-      <w:bookmarkStart w:id="23" w:name="_Toc273123650"/>
+      <w:bookmarkStart w:id="23" w:name="_Toc273124087"/>
       <w:r>
         <w:rPr>
           <w:lang w:val="es-AR"/>
@@ -3843,7 +3929,7 @@
       <w:bookmarkStart w:id="25" w:name="_Toc259137208"/>
       <w:bookmarkStart w:id="26" w:name="_Toc264447350"/>
       <w:bookmarkStart w:id="27" w:name="_Toc272680721"/>
-      <w:bookmarkStart w:id="28" w:name="_Toc273123651"/>
+      <w:bookmarkStart w:id="28" w:name="_Toc273124088"/>
       <w:r>
         <w:rPr>
           <w:lang w:val="es-ES"/>
@@ -3900,7 +3986,7 @@
       <w:bookmarkStart w:id="30" w:name="_Toc259137209"/>
       <w:bookmarkStart w:id="31" w:name="_Toc264447351"/>
       <w:bookmarkStart w:id="32" w:name="_Toc272680722"/>
-      <w:bookmarkStart w:id="33" w:name="_Toc273123652"/>
+      <w:bookmarkStart w:id="33" w:name="_Toc273124089"/>
       <w:r>
         <w:rPr>
           <w:lang w:val="es-AR"/>
@@ -4814,7 +4900,7 @@
       <w:bookmarkStart w:id="35" w:name="_Toc259137211"/>
       <w:bookmarkStart w:id="36" w:name="_Toc264447352"/>
       <w:bookmarkStart w:id="37" w:name="_Toc272680723"/>
-      <w:bookmarkStart w:id="38" w:name="_Toc273123653"/>
+      <w:bookmarkStart w:id="38" w:name="_Toc273124090"/>
       <w:r>
         <w:rPr>
           <w:lang w:val="es-AR"/>
@@ -4867,7 +4953,7 @@
           <w:lang w:val="es-AR"/>
         </w:rPr>
       </w:pPr>
-      <w:bookmarkStart w:id="43" w:name="_Toc273123654"/>
+      <w:bookmarkStart w:id="43" w:name="_Toc273124091"/>
       <w:r>
         <w:rPr>
           <w:lang w:val="es-AR"/>
@@ -4892,7 +4978,7 @@
       <w:bookmarkStart w:id="45" w:name="_Toc259137213"/>
       <w:bookmarkStart w:id="46" w:name="_Toc264447354"/>
       <w:bookmarkStart w:id="47" w:name="_Toc272680725"/>
-      <w:bookmarkStart w:id="48" w:name="_Toc273123655"/>
+      <w:bookmarkStart w:id="48" w:name="_Toc273124092"/>
       <w:r>
         <w:rPr>
           <w:lang w:val="es-AR"/>
@@ -5064,7 +5150,7 @@
         </w:rPr>
       </w:pPr>
       <w:bookmarkStart w:id="52" w:name="_Toc272680726"/>
-      <w:bookmarkStart w:id="53" w:name="_Toc273123656"/>
+      <w:bookmarkStart w:id="53" w:name="_Toc273124093"/>
       <w:r>
         <w:rPr>
           <w:lang w:val="es-AR"/>
@@ -5123,7 +5209,7 @@
       <w:bookmarkStart w:id="55" w:name="_Toc259137215"/>
       <w:bookmarkStart w:id="56" w:name="_Toc264447356"/>
       <w:bookmarkStart w:id="57" w:name="_Toc272680727"/>
-      <w:bookmarkStart w:id="58" w:name="_Toc273123657"/>
+      <w:bookmarkStart w:id="58" w:name="_Toc273124094"/>
       <w:r>
         <w:rPr>
           <w:lang w:val="es-AR"/>
@@ -5149,7 +5235,7 @@
       <w:bookmarkStart w:id="61" w:name="_Toc259137216"/>
       <w:bookmarkStart w:id="62" w:name="_Toc264447357"/>
       <w:bookmarkStart w:id="63" w:name="_Toc272680728"/>
-      <w:bookmarkStart w:id="64" w:name="_Toc273123658"/>
+      <w:bookmarkStart w:id="64" w:name="_Toc273124095"/>
       <w:r>
         <w:rPr>
           <w:lang w:val="es-AR"/>
@@ -5200,7 +5286,7 @@
       <w:bookmarkStart w:id="66" w:name="_Toc259137219"/>
       <w:bookmarkStart w:id="67" w:name="_Toc264447358"/>
       <w:bookmarkStart w:id="68" w:name="_Toc272680729"/>
-      <w:bookmarkStart w:id="69" w:name="_Toc273123659"/>
+      <w:bookmarkStart w:id="69" w:name="_Toc273124096"/>
       <w:r>
         <w:rPr>
           <w:lang w:val="es-AR"/>
@@ -5763,7 +5849,7 @@
           <w:lang w:val="es-AR"/>
         </w:rPr>
       </w:pPr>
-      <w:bookmarkStart w:id="74" w:name="_Toc273123660"/>
+      <w:bookmarkStart w:id="74" w:name="_Toc273124097"/>
       <w:r>
         <w:rPr>
           <w:lang w:val="es-AR"/>
@@ -5791,7 +5877,7 @@
       <w:bookmarkStart w:id="79" w:name="_Toc259137221"/>
       <w:bookmarkStart w:id="80" w:name="_Toc264447360"/>
       <w:bookmarkStart w:id="81" w:name="_Toc272680731"/>
-      <w:bookmarkStart w:id="82" w:name="_Toc273123661"/>
+      <w:bookmarkStart w:id="82" w:name="_Toc273124098"/>
       <w:r>
         <w:rPr>
           <w:lang w:val="es-AR"/>
@@ -6096,7 +6182,7 @@
       <w:bookmarkStart w:id="84" w:name="_Toc259137222"/>
       <w:bookmarkStart w:id="85" w:name="_Toc264447361"/>
       <w:bookmarkStart w:id="86" w:name="_Toc272680732"/>
-      <w:bookmarkStart w:id="87" w:name="_Toc273123662"/>
+      <w:bookmarkStart w:id="87" w:name="_Toc273124099"/>
       <w:r>
         <w:rPr>
           <w:lang w:val="es-AR"/>
@@ -6149,7 +6235,19 @@
           <w:lang w:val="es-AR"/>
         </w:rPr>
         <w:lastRenderedPageBreak/>
-        <w:t>Por el lado de la configuración, se a mantendrá un documento con toda la información de configuración de ambiente necesaria para utilizar y levantar la aplicación en un servidor.</w:t>
+        <w:t>Por e</w:t>
+      </w:r>
+      <w:r>
+        <w:rPr>
+          <w:lang w:val="es-AR"/>
+        </w:rPr>
+        <w:t xml:space="preserve">l lado de la configuración, se </w:t>
+      </w:r>
+      <w:r>
+        <w:rPr>
+          <w:lang w:val="es-AR"/>
+        </w:rPr>
+        <w:t>mantendrá un documento con toda la información de configuración de ambiente necesaria para utilizar y levantar la aplicación en un servidor.</w:t>
       </w:r>
     </w:p>
     <w:p>
@@ -6190,14 +6288,67 @@
           <w:lang w:val="es-AR"/>
         </w:rPr>
       </w:pPr>
-      <w:bookmarkStart w:id="88" w:name="_Toc273123663"/>
+      <w:bookmarkStart w:id="88" w:name="_Toc273124100"/>
+      <w:r>
+        <w:rPr>
+          <w:lang w:val="es-AR"/>
+        </w:rPr>
+        <w:t>Trazabilidad</w:t>
+      </w:r>
+      <w:bookmarkEnd w:id="88"/>
+    </w:p>
+    <w:p>
+      <w:pPr>
+        <w:spacing w:after="0" w:line="240" w:lineRule="auto"/>
+        <w:rPr>
+          <w:lang w:val="es-AR"/>
+        </w:rPr>
+      </w:pPr>
+      <w:r>
+        <w:rPr>
+          <w:lang w:val="es-AR"/>
+        </w:rPr>
+        <w:t>La trazabilidad se manejará referenciando en cada actualización del repositorio a la User Story correspondiente.</w:t>
+      </w:r>
+    </w:p>
+    <w:p>
+      <w:pPr>
+        <w:spacing w:after="0" w:line="240" w:lineRule="auto"/>
+        <w:rPr>
+          <w:lang w:val="es-AR"/>
+        </w:rPr>
+      </w:pPr>
+      <w:r>
+        <w:rPr>
+          <w:lang w:val="es-AR"/>
+        </w:rPr>
+        <w:t>Por otro lado, cada sprint estará en un branch distinto del repositorio, para tener agrupado lo realizado en cada iteración.</w:t>
+      </w:r>
+    </w:p>
+    <w:p>
+      <w:pPr>
+        <w:spacing w:after="0" w:line="240" w:lineRule="auto"/>
+        <w:rPr>
+          <w:lang w:val="es-AR"/>
+        </w:rPr>
+      </w:pPr>
+    </w:p>
+    <w:p>
+      <w:pPr>
+        <w:pStyle w:val="Ttulo2"/>
+        <w:spacing w:before="0" w:line="240" w:lineRule="auto"/>
+        <w:rPr>
+          <w:lang w:val="es-AR"/>
+        </w:rPr>
+      </w:pPr>
+      <w:bookmarkStart w:id="89" w:name="_Toc273124101"/>
       <w:r>
         <w:rPr>
           <w:lang w:val="es-AR"/>
         </w:rPr>
         <w:t>Ubicación de la Documentación</w:t>
       </w:r>
-      <w:bookmarkEnd w:id="88"/>
+      <w:bookmarkEnd w:id="89"/>
     </w:p>
     <w:p>
       <w:pPr>
@@ -6338,25 +6489,25 @@
           <w:lang w:val="es-AR"/>
         </w:rPr>
       </w:pPr>
-      <w:bookmarkStart w:id="89" w:name="_Toc161721290"/>
-      <w:bookmarkStart w:id="90" w:name="_Toc259137223"/>
-      <w:bookmarkStart w:id="91" w:name="_Toc264447362"/>
-      <w:bookmarkStart w:id="92" w:name="_Toc272680733"/>
-      <w:bookmarkStart w:id="93" w:name="Calidad"/>
-      <w:bookmarkStart w:id="94" w:name="_Toc273123664"/>
+      <w:bookmarkStart w:id="90" w:name="_Toc161721290"/>
+      <w:bookmarkStart w:id="91" w:name="_Toc259137223"/>
+      <w:bookmarkStart w:id="92" w:name="_Toc264447362"/>
+      <w:bookmarkStart w:id="93" w:name="_Toc272680733"/>
+      <w:bookmarkStart w:id="94" w:name="Calidad"/>
+      <w:bookmarkStart w:id="95" w:name="_Toc273124102"/>
       <w:r>
         <w:rPr>
           <w:lang w:val="es-AR"/>
         </w:rPr>
         <w:t>Administración de la Calidad</w:t>
       </w:r>
-      <w:bookmarkEnd w:id="89"/>
       <w:bookmarkEnd w:id="90"/>
       <w:bookmarkEnd w:id="91"/>
       <w:bookmarkEnd w:id="92"/>
-      <w:bookmarkEnd w:id="94"/>
-    </w:p>
-    <w:bookmarkEnd w:id="93"/>
+      <w:bookmarkEnd w:id="93"/>
+      <w:bookmarkEnd w:id="95"/>
+    </w:p>
+    <w:bookmarkEnd w:id="94"/>
     <w:p>
       <w:pPr>
         <w:spacing w:after="0" w:line="240" w:lineRule="auto"/>
@@ -6388,9 +6539,9 @@
           <w:lang w:val="es-AR"/>
         </w:rPr>
       </w:pPr>
-      <w:bookmarkStart w:id="95" w:name="_Toc264447363"/>
-      <w:bookmarkStart w:id="96" w:name="_Toc272680734"/>
-      <w:bookmarkStart w:id="97" w:name="_Toc273123665"/>
+      <w:bookmarkStart w:id="96" w:name="_Toc264447363"/>
+      <w:bookmarkStart w:id="97" w:name="_Toc272680734"/>
+      <w:bookmarkStart w:id="98" w:name="_Toc273124103"/>
       <w:r>
         <w:rPr>
           <w:rFonts w:eastAsia="Lucida Sans Unicode"/>
@@ -6398,9 +6549,9 @@
         </w:rPr>
         <w:t>Bug Tracking</w:t>
       </w:r>
-      <w:bookmarkEnd w:id="95"/>
       <w:bookmarkEnd w:id="96"/>
       <w:bookmarkEnd w:id="97"/>
+      <w:bookmarkEnd w:id="98"/>
     </w:p>
     <w:p>
       <w:pPr>
@@ -6436,9 +6587,9 @@
           <w:lang w:val="es-AR"/>
         </w:rPr>
       </w:pPr>
-      <w:bookmarkStart w:id="98" w:name="_Toc264447364"/>
-      <w:bookmarkStart w:id="99" w:name="_Toc272680735"/>
-      <w:bookmarkStart w:id="100" w:name="_Toc273123666"/>
+      <w:bookmarkStart w:id="99" w:name="_Toc264447364"/>
+      <w:bookmarkStart w:id="100" w:name="_Toc272680735"/>
+      <w:bookmarkStart w:id="101" w:name="_Toc273124104"/>
       <w:r>
         <w:rPr>
           <w:rFonts w:eastAsia="Lucida Sans Unicode"/>
@@ -6446,9 +6597,9 @@
         </w:rPr>
         <w:t>Pruebas Unitarias</w:t>
       </w:r>
-      <w:bookmarkEnd w:id="98"/>
       <w:bookmarkEnd w:id="99"/>
       <w:bookmarkEnd w:id="100"/>
+      <w:bookmarkEnd w:id="101"/>
     </w:p>
     <w:p>
       <w:pPr>
@@ -6540,6 +6691,7 @@
           <w:noProof/>
           <w:lang w:val="es-AR" w:eastAsia="es-AR" w:bidi="ar-SA"/>
         </w:rPr>
+        <w:lastRenderedPageBreak/>
         <w:drawing>
           <wp:inline distT="0" distB="0" distL="0" distR="0">
             <wp:extent cx="4502785" cy="1552575"/>
@@ -6603,23 +6755,22 @@
           <w:lang w:val="es-AR"/>
         </w:rPr>
       </w:pPr>
-      <w:bookmarkStart w:id="101" w:name="_Toc161721291"/>
-      <w:bookmarkStart w:id="102" w:name="_Toc259137224"/>
-      <w:bookmarkStart w:id="103" w:name="_Toc264447365"/>
-      <w:bookmarkStart w:id="104" w:name="_Toc272680736"/>
-      <w:bookmarkStart w:id="105" w:name="_Toc273123667"/>
-      <w:r>
-        <w:rPr>
-          <w:lang w:val="es-AR"/>
-        </w:rPr>
-        <w:lastRenderedPageBreak/>
+      <w:bookmarkStart w:id="102" w:name="_Toc161721291"/>
+      <w:bookmarkStart w:id="103" w:name="_Toc259137224"/>
+      <w:bookmarkStart w:id="104" w:name="_Toc264447365"/>
+      <w:bookmarkStart w:id="105" w:name="_Toc272680736"/>
+      <w:bookmarkStart w:id="106" w:name="_Toc273124105"/>
+      <w:r>
+        <w:rPr>
+          <w:lang w:val="es-AR"/>
+        </w:rPr>
         <w:t>Plan de Trabajo</w:t>
       </w:r>
-      <w:bookmarkEnd w:id="101"/>
       <w:bookmarkEnd w:id="102"/>
       <w:bookmarkEnd w:id="103"/>
       <w:bookmarkEnd w:id="104"/>
       <w:bookmarkEnd w:id="105"/>
+      <w:bookmarkEnd w:id="106"/>
     </w:p>
     <w:p>
       <w:pPr>
@@ -6629,22 +6780,22 @@
           <w:lang w:val="es-AR"/>
         </w:rPr>
       </w:pPr>
-      <w:bookmarkStart w:id="106" w:name="_Toc161721292"/>
-      <w:bookmarkStart w:id="107" w:name="_Toc259137225"/>
-      <w:bookmarkStart w:id="108" w:name="_Toc264447366"/>
-      <w:bookmarkStart w:id="109" w:name="_Toc272680737"/>
-      <w:bookmarkStart w:id="110" w:name="_Toc273123668"/>
+      <w:bookmarkStart w:id="107" w:name="_Toc161721292"/>
+      <w:bookmarkStart w:id="108" w:name="_Toc259137225"/>
+      <w:bookmarkStart w:id="109" w:name="_Toc264447366"/>
+      <w:bookmarkStart w:id="110" w:name="_Toc272680737"/>
+      <w:bookmarkStart w:id="111" w:name="_Toc273124106"/>
       <w:r>
         <w:rPr>
           <w:lang w:val="es-AR"/>
         </w:rPr>
         <w:t>Metodología</w:t>
       </w:r>
-      <w:bookmarkEnd w:id="106"/>
       <w:bookmarkEnd w:id="107"/>
       <w:bookmarkEnd w:id="108"/>
       <w:bookmarkEnd w:id="109"/>
       <w:bookmarkEnd w:id="110"/>
+      <w:bookmarkEnd w:id="111"/>
     </w:p>
     <w:p>
       <w:pPr>
@@ -6818,22 +6969,22 @@
           <w:lang w:val="es-AR"/>
         </w:rPr>
       </w:pPr>
-      <w:bookmarkStart w:id="111" w:name="_Toc264447367"/>
-      <w:bookmarkStart w:id="112" w:name="_Toc272680738"/>
-      <w:bookmarkStart w:id="113" w:name="_Toc161721293"/>
-      <w:bookmarkStart w:id="114" w:name="_Toc259137226"/>
-      <w:bookmarkStart w:id="115" w:name="_Toc272776087"/>
-      <w:bookmarkStart w:id="116" w:name="_Toc273123669"/>
+      <w:bookmarkStart w:id="112" w:name="_Toc264447367"/>
+      <w:bookmarkStart w:id="113" w:name="_Toc272680738"/>
+      <w:bookmarkStart w:id="114" w:name="_Toc161721293"/>
+      <w:bookmarkStart w:id="115" w:name="_Toc259137226"/>
+      <w:bookmarkStart w:id="116" w:name="_Toc272776087"/>
+      <w:bookmarkStart w:id="117" w:name="_Toc273124107"/>
       <w:r>
         <w:rPr>
           <w:lang w:val="es-AR"/>
         </w:rPr>
         <w:t>Análisis del Sistema</w:t>
       </w:r>
-      <w:bookmarkEnd w:id="111"/>
       <w:bookmarkEnd w:id="112"/>
-      <w:bookmarkEnd w:id="115"/>
+      <w:bookmarkEnd w:id="113"/>
       <w:bookmarkEnd w:id="116"/>
+      <w:bookmarkEnd w:id="117"/>
     </w:p>
     <w:p>
       <w:pPr>
@@ -6864,8 +7015,8 @@
           <w:lang w:val="es-AR"/>
         </w:rPr>
       </w:pPr>
-      <w:bookmarkStart w:id="117" w:name="_Toc264447368"/>
-      <w:bookmarkStart w:id="118" w:name="_Toc272680739"/>
+      <w:bookmarkStart w:id="118" w:name="_Toc264447368"/>
+      <w:bookmarkStart w:id="119" w:name="_Toc272680739"/>
       <w:r>
         <w:rPr>
           <w:rFonts w:eastAsia="Lucida Sans Unicode"/>
@@ -6909,18 +7060,18 @@
           <w:lang w:val="es-AR"/>
         </w:rPr>
       </w:pPr>
-      <w:bookmarkStart w:id="119" w:name="_Toc272776088"/>
-      <w:bookmarkStart w:id="120" w:name="_Toc273123670"/>
+      <w:bookmarkStart w:id="120" w:name="_Toc272776088"/>
+      <w:bookmarkStart w:id="121" w:name="_Toc273124108"/>
       <w:r>
         <w:rPr>
           <w:lang w:val="es-AR"/>
         </w:rPr>
         <w:t>Diseño del Sistema</w:t>
       </w:r>
-      <w:bookmarkEnd w:id="117"/>
       <w:bookmarkEnd w:id="118"/>
       <w:bookmarkEnd w:id="119"/>
       <w:bookmarkEnd w:id="120"/>
+      <w:bookmarkEnd w:id="121"/>
     </w:p>
     <w:p>
       <w:pPr>
@@ -6950,6 +7101,7 @@
           <w:noProof/>
           <w:lang w:val="es-AR" w:eastAsia="es-AR" w:bidi="ar-SA"/>
         </w:rPr>
+        <w:lastRenderedPageBreak/>
         <w:drawing>
           <wp:inline distT="0" distB="0" distL="0" distR="0">
             <wp:extent cx="5615940" cy="3381375"/>
@@ -7014,21 +7166,20 @@
           <w:lang w:val="es-AR"/>
         </w:rPr>
       </w:pPr>
-      <w:bookmarkStart w:id="121" w:name="_Toc264447369"/>
-      <w:bookmarkStart w:id="122" w:name="_Toc272680740"/>
-      <w:bookmarkStart w:id="123" w:name="_Toc272776089"/>
-      <w:bookmarkStart w:id="124" w:name="_Toc273123671"/>
-      <w:r>
-        <w:rPr>
-          <w:lang w:val="es-AR"/>
-        </w:rPr>
-        <w:lastRenderedPageBreak/>
+      <w:bookmarkStart w:id="122" w:name="_Toc264447369"/>
+      <w:bookmarkStart w:id="123" w:name="_Toc272680740"/>
+      <w:bookmarkStart w:id="124" w:name="_Toc272776089"/>
+      <w:bookmarkStart w:id="125" w:name="_Toc273124109"/>
+      <w:r>
+        <w:rPr>
+          <w:lang w:val="es-AR"/>
+        </w:rPr>
         <w:t>Métricas</w:t>
       </w:r>
-      <w:bookmarkEnd w:id="121"/>
       <w:bookmarkEnd w:id="122"/>
       <w:bookmarkEnd w:id="123"/>
       <w:bookmarkEnd w:id="124"/>
+      <w:bookmarkEnd w:id="125"/>
     </w:p>
     <w:p>
       <w:pPr>
@@ -7199,28 +7350,28 @@
           <w:lang w:val="es-AR"/>
         </w:rPr>
       </w:pPr>
-      <w:bookmarkStart w:id="125" w:name="_Toc264447370"/>
-      <w:bookmarkStart w:id="126" w:name="_Toc272680741"/>
-      <w:bookmarkStart w:id="127" w:name="_Toc272776090"/>
-      <w:bookmarkStart w:id="128" w:name="_Toc273123672"/>
+      <w:bookmarkStart w:id="126" w:name="_Toc264447370"/>
+      <w:bookmarkStart w:id="127" w:name="_Toc272680741"/>
+      <w:bookmarkStart w:id="128" w:name="_Toc272776090"/>
+      <w:bookmarkStart w:id="129" w:name="_Toc273124110"/>
       <w:r>
         <w:rPr>
           <w:lang w:val="es-AR"/>
         </w:rPr>
         <w:t>Tecnología</w:t>
       </w:r>
-      <w:bookmarkEnd w:id="113"/>
       <w:bookmarkEnd w:id="114"/>
+      <w:bookmarkEnd w:id="115"/>
       <w:r>
         <w:rPr>
           <w:lang w:val="es-AR"/>
         </w:rPr>
         <w:t>s</w:t>
       </w:r>
-      <w:bookmarkEnd w:id="125"/>
       <w:bookmarkEnd w:id="126"/>
       <w:bookmarkEnd w:id="127"/>
       <w:bookmarkEnd w:id="128"/>
+      <w:bookmarkEnd w:id="129"/>
     </w:p>
     <w:p>
       <w:pPr>
@@ -7234,8 +7385,8 @@
           <w:lang w:val="es-AR"/>
         </w:rPr>
       </w:pPr>
-      <w:bookmarkStart w:id="129" w:name="_Toc161721296"/>
-      <w:bookmarkStart w:id="130" w:name="_Toc259137229"/>
+      <w:bookmarkStart w:id="130" w:name="_Toc161721296"/>
+      <w:bookmarkStart w:id="131" w:name="_Toc259137229"/>
       <w:r>
         <w:rPr>
           <w:lang w:val="es-AR"/>
@@ -7328,6 +7479,7 @@
                 <w:noProof/>
                 <w:lang w:val="es-AR" w:eastAsia="es-AR" w:bidi="ar-SA"/>
               </w:rPr>
+              <w:lastRenderedPageBreak/>
               <w:drawing>
                 <wp:inline distT="0" distB="0" distL="0" distR="0">
                   <wp:extent cx="1242060" cy="327660"/>
@@ -7514,9 +7666,9 @@
       <w:pPr>
         <w:spacing w:after="0" w:line="240" w:lineRule="auto"/>
       </w:pPr>
-      <w:bookmarkStart w:id="131" w:name="_Toc264447371"/>
-      <w:bookmarkStart w:id="132" w:name="_Toc272680742"/>
-      <w:bookmarkStart w:id="133" w:name="_Toc272776091"/>
+      <w:bookmarkStart w:id="132" w:name="_Toc264447371"/>
+      <w:bookmarkStart w:id="133" w:name="_Toc272680742"/>
+      <w:bookmarkStart w:id="134" w:name="_Toc272776091"/>
     </w:p>
     <w:p>
       <w:pPr>
@@ -7526,19 +7678,19 @@
           <w:lang w:val="es-AR"/>
         </w:rPr>
       </w:pPr>
-      <w:bookmarkStart w:id="134" w:name="_Toc273123673"/>
+      <w:bookmarkStart w:id="135" w:name="_Toc273124111"/>
       <w:r>
         <w:rPr>
           <w:lang w:val="es-AR"/>
         </w:rPr>
         <w:t>Herramientas</w:t>
       </w:r>
-      <w:bookmarkEnd w:id="129"/>
       <w:bookmarkEnd w:id="130"/>
       <w:bookmarkEnd w:id="131"/>
       <w:bookmarkEnd w:id="132"/>
       <w:bookmarkEnd w:id="133"/>
       <w:bookmarkEnd w:id="134"/>
+      <w:bookmarkEnd w:id="135"/>
     </w:p>
     <w:p>
       <w:pPr>
@@ -7890,7 +8042,6 @@
           <w:noProof/>
           <w:lang w:val="es-AR" w:eastAsia="es-AR" w:bidi="ar-SA"/>
         </w:rPr>
-        <w:lastRenderedPageBreak/>
         <w:drawing>
           <wp:inline distT="0" distB="0" distL="0" distR="0">
             <wp:extent cx="750570" cy="267335"/>
@@ -8116,10 +8267,10 @@
           <w:highlight w:val="yellow"/>
         </w:rPr>
       </w:pPr>
-      <w:bookmarkStart w:id="135" w:name="_Toc161721297"/>
-      <w:bookmarkStart w:id="136" w:name="_Toc259137230"/>
-      <w:bookmarkStart w:id="137" w:name="_Toc264447372"/>
-      <w:bookmarkStart w:id="138" w:name="_Toc272680743"/>
+      <w:bookmarkStart w:id="136" w:name="_Toc161721297"/>
+      <w:bookmarkStart w:id="137" w:name="_Toc259137230"/>
+      <w:bookmarkStart w:id="138" w:name="_Toc264447372"/>
+      <w:bookmarkStart w:id="139" w:name="_Toc272680743"/>
     </w:p>
     <w:p>
       <w:pPr>
@@ -8129,20 +8280,20 @@
           <w:lang w:val="es-AR"/>
         </w:rPr>
       </w:pPr>
-      <w:bookmarkStart w:id="139" w:name="_Toc272776092"/>
-      <w:bookmarkStart w:id="140" w:name="_Toc273123674"/>
+      <w:bookmarkStart w:id="140" w:name="_Toc272776092"/>
+      <w:bookmarkStart w:id="141" w:name="_Toc273124112"/>
       <w:r>
         <w:rPr>
           <w:lang w:val="es-AR"/>
         </w:rPr>
         <w:t>Estimaciones y Presupuesto</w:t>
       </w:r>
-      <w:bookmarkEnd w:id="135"/>
       <w:bookmarkEnd w:id="136"/>
       <w:bookmarkEnd w:id="137"/>
       <w:bookmarkEnd w:id="138"/>
       <w:bookmarkEnd w:id="139"/>
       <w:bookmarkEnd w:id="140"/>
+      <w:bookmarkEnd w:id="141"/>
     </w:p>
     <w:p>
       <w:pPr>
@@ -8265,27 +8416,27 @@
           <w:lang w:val="es-AR"/>
         </w:rPr>
       </w:pPr>
-      <w:bookmarkStart w:id="141" w:name="_Toc157312977"/>
-      <w:bookmarkStart w:id="142" w:name="_Toc161721298"/>
-      <w:bookmarkStart w:id="143" w:name="_Toc259137231"/>
-      <w:bookmarkStart w:id="144" w:name="_Toc264447373"/>
-      <w:bookmarkStart w:id="145" w:name="_Toc272680744"/>
-      <w:bookmarkStart w:id="146" w:name="_Toc272776093"/>
-      <w:bookmarkStart w:id="147" w:name="_Toc273123675"/>
+      <w:bookmarkStart w:id="142" w:name="_Toc157312977"/>
+      <w:bookmarkStart w:id="143" w:name="_Toc161721298"/>
+      <w:bookmarkStart w:id="144" w:name="_Toc259137231"/>
+      <w:bookmarkStart w:id="145" w:name="_Toc264447373"/>
+      <w:bookmarkStart w:id="146" w:name="_Toc272680744"/>
+      <w:bookmarkStart w:id="147" w:name="_Toc272776093"/>
+      <w:bookmarkStart w:id="148" w:name="_Toc273124113"/>
       <w:r>
         <w:rPr>
           <w:lang w:val="es-AR"/>
         </w:rPr>
         <w:t>Cronograma</w:t>
       </w:r>
-      <w:bookmarkStart w:id="148" w:name="_Toc157312979"/>
-      <w:bookmarkEnd w:id="141"/>
+      <w:bookmarkStart w:id="149" w:name="_Toc157312979"/>
       <w:bookmarkEnd w:id="142"/>
       <w:bookmarkEnd w:id="143"/>
       <w:bookmarkEnd w:id="144"/>
       <w:bookmarkEnd w:id="145"/>
       <w:bookmarkEnd w:id="146"/>
       <w:bookmarkEnd w:id="147"/>
+      <w:bookmarkEnd w:id="148"/>
     </w:p>
     <w:tbl>
       <w:tblPr>
@@ -8922,7 +9073,7 @@
           </w:p>
         </w:tc>
       </w:tr>
-      <w:bookmarkEnd w:id="148"/>
+      <w:bookmarkEnd w:id="149"/>
     </w:tbl>
     <w:p>
       <w:pPr>
@@ -8940,20 +9091,21 @@
           <w:lang w:val="es-AR"/>
         </w:rPr>
       </w:pPr>
-      <w:bookmarkStart w:id="149" w:name="_Toc264447374"/>
-      <w:bookmarkStart w:id="150" w:name="_Toc272680745"/>
-      <w:bookmarkStart w:id="151" w:name="_Toc272776094"/>
-      <w:bookmarkStart w:id="152" w:name="_Toc273123676"/>
-      <w:r>
-        <w:rPr>
-          <w:lang w:val="es-AR"/>
-        </w:rPr>
+      <w:bookmarkStart w:id="150" w:name="_Toc264447374"/>
+      <w:bookmarkStart w:id="151" w:name="_Toc272680745"/>
+      <w:bookmarkStart w:id="152" w:name="_Toc272776094"/>
+      <w:bookmarkStart w:id="153" w:name="_Toc273124114"/>
+      <w:r>
+        <w:rPr>
+          <w:lang w:val="es-AR"/>
+        </w:rPr>
+        <w:lastRenderedPageBreak/>
         <w:t>Apéndice</w:t>
       </w:r>
-      <w:bookmarkEnd w:id="149"/>
       <w:bookmarkEnd w:id="150"/>
       <w:bookmarkEnd w:id="151"/>
       <w:bookmarkEnd w:id="152"/>
+      <w:bookmarkEnd w:id="153"/>
     </w:p>
     <w:p>
       <w:pPr>
@@ -9105,7 +9257,7 @@
         <w:sz w:val="20"/>
         <w:lang w:val="es-AR"/>
       </w:rPr>
-      <w:t>2</w:t>
+      <w:t>6</w:t>
     </w:r>
     <w:r>
       <w:rPr>
@@ -13982,11 +14134,11 @@
           </c:val>
         </c:ser>
         <c:marker val="1"/>
-        <c:axId val="44274048"/>
-        <c:axId val="44275584"/>
+        <c:axId val="44620800"/>
+        <c:axId val="64099072"/>
       </c:lineChart>
       <c:dateAx>
-        <c:axId val="44274048"/>
+        <c:axId val="44620800"/>
         <c:scaling>
           <c:orientation val="minMax"/>
         </c:scaling>
@@ -14004,13 +14156,13 @@
             <a:endParaRPr lang="es-AR"/>
           </a:p>
         </c:txPr>
-        <c:crossAx val="44275584"/>
+        <c:crossAx val="64099072"/>
         <c:crosses val="autoZero"/>
         <c:auto val="1"/>
         <c:lblOffset val="100"/>
       </c:dateAx>
       <c:valAx>
-        <c:axId val="44275584"/>
+        <c:axId val="64099072"/>
         <c:scaling>
           <c:orientation val="minMax"/>
         </c:scaling>
@@ -14046,7 +14198,7 @@
             <a:endParaRPr lang="es-AR"/>
           </a:p>
         </c:txPr>
-        <c:crossAx val="44274048"/>
+        <c:crossAx val="44620800"/>
         <c:crosses val="autoZero"/>
         <c:crossBetween val="between"/>
       </c:valAx>

</xml_diff>

<commit_message>
Actualización Plan de Proyecto - Sección Comunicación
</commit_message>
<xml_diff>
--- a/doc/projectPlan.docx
+++ b/doc/projectPlan.docx
@@ -293,11 +293,12 @@
       </w:pPr>
       <w:bookmarkStart w:id="0" w:name="_Toc264447345"/>
       <w:bookmarkStart w:id="1" w:name="_Toc272680717"/>
-      <w:bookmarkStart w:id="2" w:name="_Toc273124082"/>
-      <w:r>
-        <w:rPr>
-          <w:lang w:val="es-AR"/>
-        </w:rPr>
+      <w:bookmarkStart w:id="2" w:name="_Toc273126804"/>
+      <w:r>
+        <w:rPr>
+          <w:lang w:val="es-AR"/>
+        </w:rPr>
+        <w:lastRenderedPageBreak/>
         <w:t>Historial de Revisiones</w:t>
       </w:r>
       <w:bookmarkEnd w:id="0"/>
@@ -744,7 +745,25 @@
               <w:rPr>
                 <w:lang w:val="es-AR"/>
               </w:rPr>
-              <w:t xml:space="preserve"> y Trazabilidad.</w:t>
+              <w:t>,</w:t>
+            </w:r>
+            <w:r>
+              <w:rPr>
+                <w:lang w:val="es-AR"/>
+              </w:rPr>
+              <w:t xml:space="preserve"> Trazabilidad</w:t>
+            </w:r>
+            <w:r>
+              <w:rPr>
+                <w:lang w:val="es-AR"/>
+              </w:rPr>
+              <w:t xml:space="preserve"> y Comunicación</w:t>
+            </w:r>
+            <w:r>
+              <w:rPr>
+                <w:lang w:val="es-AR"/>
+              </w:rPr>
+              <w:t>.</w:t>
             </w:r>
           </w:p>
         </w:tc>
@@ -792,7 +811,7 @@
       </w:pPr>
       <w:bookmarkStart w:id="3" w:name="_Toc264447346"/>
       <w:bookmarkStart w:id="4" w:name="_Toc272680718"/>
-      <w:bookmarkStart w:id="5" w:name="_Toc273124083"/>
+      <w:bookmarkStart w:id="5" w:name="_Toc273126805"/>
       <w:r>
         <w:rPr>
           <w:rStyle w:val="Ttulo1Car"/>
@@ -1030,8 +1049,9 @@
       <w:bookmarkStart w:id="6" w:name="_Toc518227004"/>
       <w:bookmarkStart w:id="7" w:name="_Toc6991205"/>
       <w:bookmarkStart w:id="8" w:name="_Toc6994794"/>
-      <w:bookmarkStart w:id="9" w:name="_Toc273124084"/>
-      <w:r>
+      <w:bookmarkStart w:id="9" w:name="_Toc273126806"/>
+      <w:r>
+        <w:lastRenderedPageBreak/>
         <w:t>Contenido</w:t>
       </w:r>
       <w:bookmarkEnd w:id="9"/>
@@ -1062,7 +1082,7 @@
       <w:r>
         <w:fldChar w:fldCharType="separate"/>
       </w:r>
-      <w:hyperlink w:anchor="_Toc273124082" w:history="1">
+      <w:hyperlink w:anchor="_Toc273126804" w:history="1">
         <w:r>
           <w:rPr>
             <w:rStyle w:val="Hipervnculo"/>
@@ -1090,7 +1110,7 @@
             <w:noProof/>
             <w:webHidden/>
           </w:rPr>
-          <w:instrText xml:space="preserve"> PAGEREF _Toc273124082 \h </w:instrText>
+          <w:instrText xml:space="preserve"> PAGEREF _Toc273126804 \h </w:instrText>
         </w:r>
         <w:r>
           <w:rPr>
@@ -1138,7 +1158,7 @@
           <w:lang w:val="es-AR" w:eastAsia="es-AR" w:bidi="ar-SA"/>
         </w:rPr>
       </w:pPr>
-      <w:hyperlink w:anchor="_Toc273124083" w:history="1">
+      <w:hyperlink w:anchor="_Toc273126805" w:history="1">
         <w:r>
           <w:rPr>
             <w:rStyle w:val="Hipervnculo"/>
@@ -1166,7 +1186,7 @@
             <w:noProof/>
             <w:webHidden/>
           </w:rPr>
-          <w:instrText xml:space="preserve"> PAGEREF _Toc273124083 \h </w:instrText>
+          <w:instrText xml:space="preserve"> PAGEREF _Toc273126805 \h </w:instrText>
         </w:r>
         <w:r>
           <w:rPr>
@@ -1214,7 +1234,7 @@
           <w:lang w:val="es-AR" w:eastAsia="es-AR" w:bidi="ar-SA"/>
         </w:rPr>
       </w:pPr>
-      <w:hyperlink w:anchor="_Toc273124084" w:history="1">
+      <w:hyperlink w:anchor="_Toc273126806" w:history="1">
         <w:r>
           <w:rPr>
             <w:rStyle w:val="Hipervnculo"/>
@@ -1241,7 +1261,7 @@
             <w:noProof/>
             <w:webHidden/>
           </w:rPr>
-          <w:instrText xml:space="preserve"> PAGEREF _Toc273124084 \h </w:instrText>
+          <w:instrText xml:space="preserve"> PAGEREF _Toc273126806 \h </w:instrText>
         </w:r>
         <w:r>
           <w:rPr>
@@ -1289,7 +1309,7 @@
           <w:lang w:val="es-AR" w:eastAsia="es-AR" w:bidi="ar-SA"/>
         </w:rPr>
       </w:pPr>
-      <w:hyperlink w:anchor="_Toc273124085" w:history="1">
+      <w:hyperlink w:anchor="_Toc273126807" w:history="1">
         <w:r>
           <w:rPr>
             <w:rStyle w:val="Hipervnculo"/>
@@ -1317,7 +1337,7 @@
             <w:noProof/>
             <w:webHidden/>
           </w:rPr>
-          <w:instrText xml:space="preserve"> PAGEREF _Toc273124085 \h </w:instrText>
+          <w:instrText xml:space="preserve"> PAGEREF _Toc273126807 \h </w:instrText>
         </w:r>
         <w:r>
           <w:rPr>
@@ -1365,7 +1385,7 @@
           <w:lang w:val="es-AR" w:eastAsia="es-AR" w:bidi="ar-SA"/>
         </w:rPr>
       </w:pPr>
-      <w:hyperlink w:anchor="_Toc273124086" w:history="1">
+      <w:hyperlink w:anchor="_Toc273126808" w:history="1">
         <w:r>
           <w:rPr>
             <w:rStyle w:val="Hipervnculo"/>
@@ -1393,7 +1413,7 @@
             <w:noProof/>
             <w:webHidden/>
           </w:rPr>
-          <w:instrText xml:space="preserve"> PAGEREF _Toc273124086 \h </w:instrText>
+          <w:instrText xml:space="preserve"> PAGEREF _Toc273126808 \h </w:instrText>
         </w:r>
         <w:r>
           <w:rPr>
@@ -1441,7 +1461,7 @@
           <w:lang w:val="es-AR" w:eastAsia="es-AR" w:bidi="ar-SA"/>
         </w:rPr>
       </w:pPr>
-      <w:hyperlink w:anchor="_Toc273124087" w:history="1">
+      <w:hyperlink w:anchor="_Toc273126809" w:history="1">
         <w:r>
           <w:rPr>
             <w:rStyle w:val="Hipervnculo"/>
@@ -1469,7 +1489,7 @@
             <w:noProof/>
             <w:webHidden/>
           </w:rPr>
-          <w:instrText xml:space="preserve"> PAGEREF _Toc273124087 \h </w:instrText>
+          <w:instrText xml:space="preserve"> PAGEREF _Toc273126809 \h </w:instrText>
         </w:r>
         <w:r>
           <w:rPr>
@@ -1517,7 +1537,7 @@
           <w:lang w:val="es-AR" w:eastAsia="es-AR" w:bidi="ar-SA"/>
         </w:rPr>
       </w:pPr>
-      <w:hyperlink w:anchor="_Toc273124088" w:history="1">
+      <w:hyperlink w:anchor="_Toc273126810" w:history="1">
         <w:r>
           <w:rPr>
             <w:rStyle w:val="Hipervnculo"/>
@@ -1545,7 +1565,7 @@
             <w:noProof/>
             <w:webHidden/>
           </w:rPr>
-          <w:instrText xml:space="preserve"> PAGEREF _Toc273124088 \h </w:instrText>
+          <w:instrText xml:space="preserve"> PAGEREF _Toc273126810 \h </w:instrText>
         </w:r>
         <w:r>
           <w:rPr>
@@ -1591,7 +1611,7 @@
           <w:lang w:val="es-AR" w:eastAsia="es-AR" w:bidi="ar-SA"/>
         </w:rPr>
       </w:pPr>
-      <w:hyperlink w:anchor="_Toc273124089" w:history="1">
+      <w:hyperlink w:anchor="_Toc273126811" w:history="1">
         <w:r>
           <w:rPr>
             <w:rStyle w:val="Hipervnculo"/>
@@ -1619,7 +1639,7 @@
             <w:noProof/>
             <w:webHidden/>
           </w:rPr>
-          <w:instrText xml:space="preserve"> PAGEREF _Toc273124089 \h </w:instrText>
+          <w:instrText xml:space="preserve"> PAGEREF _Toc273126811 \h </w:instrText>
         </w:r>
         <w:r>
           <w:rPr>
@@ -1667,7 +1687,7 @@
           <w:lang w:val="es-AR" w:eastAsia="es-AR" w:bidi="ar-SA"/>
         </w:rPr>
       </w:pPr>
-      <w:hyperlink w:anchor="_Toc273124090" w:history="1">
+      <w:hyperlink w:anchor="_Toc273126812" w:history="1">
         <w:r>
           <w:rPr>
             <w:rStyle w:val="Hipervnculo"/>
@@ -1695,7 +1715,7 @@
             <w:noProof/>
             <w:webHidden/>
           </w:rPr>
-          <w:instrText xml:space="preserve"> PAGEREF _Toc273124090 \h </w:instrText>
+          <w:instrText xml:space="preserve"> PAGEREF _Toc273126812 \h </w:instrText>
         </w:r>
         <w:r>
           <w:rPr>
@@ -1741,7 +1761,7 @@
           <w:lang w:val="es-AR" w:eastAsia="es-AR" w:bidi="ar-SA"/>
         </w:rPr>
       </w:pPr>
-      <w:hyperlink w:anchor="_Toc273124091" w:history="1">
+      <w:hyperlink w:anchor="_Toc273126813" w:history="1">
         <w:r>
           <w:rPr>
             <w:rStyle w:val="Hipervnculo"/>
@@ -1769,7 +1789,7 @@
             <w:noProof/>
             <w:webHidden/>
           </w:rPr>
-          <w:instrText xml:space="preserve"> PAGEREF _Toc273124091 \h </w:instrText>
+          <w:instrText xml:space="preserve"> PAGEREF _Toc273126813 \h </w:instrText>
         </w:r>
         <w:r>
           <w:rPr>
@@ -1816,7 +1836,7 @@
           <w:lang w:val="es-AR" w:eastAsia="es-AR" w:bidi="ar-SA"/>
         </w:rPr>
       </w:pPr>
-      <w:hyperlink w:anchor="_Toc273124092" w:history="1">
+      <w:hyperlink w:anchor="_Toc273126814" w:history="1">
         <w:r>
           <w:rPr>
             <w:rStyle w:val="Hipervnculo"/>
@@ -1844,7 +1864,7 @@
             <w:noProof/>
             <w:webHidden/>
           </w:rPr>
-          <w:instrText xml:space="preserve"> PAGEREF _Toc273124092 \h </w:instrText>
+          <w:instrText xml:space="preserve"> PAGEREF _Toc273126814 \h </w:instrText>
         </w:r>
         <w:r>
           <w:rPr>
@@ -1891,7 +1911,7 @@
           <w:lang w:val="es-AR" w:eastAsia="es-AR" w:bidi="ar-SA"/>
         </w:rPr>
       </w:pPr>
-      <w:hyperlink w:anchor="_Toc273124093" w:history="1">
+      <w:hyperlink w:anchor="_Toc273126815" w:history="1">
         <w:r>
           <w:rPr>
             <w:rStyle w:val="Hipervnculo"/>
@@ -1919,7 +1939,7 @@
             <w:noProof/>
             <w:webHidden/>
           </w:rPr>
-          <w:instrText xml:space="preserve"> PAGEREF _Toc273124093 \h </w:instrText>
+          <w:instrText xml:space="preserve"> PAGEREF _Toc273126815 \h </w:instrText>
         </w:r>
         <w:r>
           <w:rPr>
@@ -1965,7 +1985,7 @@
           <w:lang w:val="es-AR" w:eastAsia="es-AR" w:bidi="ar-SA"/>
         </w:rPr>
       </w:pPr>
-      <w:hyperlink w:anchor="_Toc273124094" w:history="1">
+      <w:hyperlink w:anchor="_Toc273126816" w:history="1">
         <w:r>
           <w:rPr>
             <w:rStyle w:val="Hipervnculo"/>
@@ -1993,7 +2013,7 @@
             <w:noProof/>
             <w:webHidden/>
           </w:rPr>
-          <w:instrText xml:space="preserve"> PAGEREF _Toc273124094 \h </w:instrText>
+          <w:instrText xml:space="preserve"> PAGEREF _Toc273126816 \h </w:instrText>
         </w:r>
         <w:r>
           <w:rPr>
@@ -2040,7 +2060,7 @@
           <w:lang w:val="es-AR" w:eastAsia="es-AR" w:bidi="ar-SA"/>
         </w:rPr>
       </w:pPr>
-      <w:hyperlink w:anchor="_Toc273124095" w:history="1">
+      <w:hyperlink w:anchor="_Toc273126817" w:history="1">
         <w:r>
           <w:rPr>
             <w:rStyle w:val="Hipervnculo"/>
@@ -2068,7 +2088,7 @@
             <w:noProof/>
             <w:webHidden/>
           </w:rPr>
-          <w:instrText xml:space="preserve"> PAGEREF _Toc273124095 \h </w:instrText>
+          <w:instrText xml:space="preserve"> PAGEREF _Toc273126817 \h </w:instrText>
         </w:r>
         <w:r>
           <w:rPr>
@@ -2116,7 +2136,7 @@
           <w:lang w:val="es-AR" w:eastAsia="es-AR" w:bidi="ar-SA"/>
         </w:rPr>
       </w:pPr>
-      <w:hyperlink w:anchor="_Toc273124096" w:history="1">
+      <w:hyperlink w:anchor="_Toc273126818" w:history="1">
         <w:r>
           <w:rPr>
             <w:rStyle w:val="Hipervnculo"/>
@@ -2144,7 +2164,7 @@
             <w:noProof/>
             <w:webHidden/>
           </w:rPr>
-          <w:instrText xml:space="preserve"> PAGEREF _Toc273124096 \h </w:instrText>
+          <w:instrText xml:space="preserve"> PAGEREF _Toc273126818 \h </w:instrText>
         </w:r>
         <w:r>
           <w:rPr>
@@ -2192,7 +2212,7 @@
           <w:lang w:val="es-AR" w:eastAsia="es-AR" w:bidi="ar-SA"/>
         </w:rPr>
       </w:pPr>
-      <w:hyperlink w:anchor="_Toc273124097" w:history="1">
+      <w:hyperlink w:anchor="_Toc273126819" w:history="1">
         <w:r>
           <w:rPr>
             <w:rStyle w:val="Hipervnculo"/>
@@ -2220,7 +2240,7 @@
             <w:noProof/>
             <w:webHidden/>
           </w:rPr>
-          <w:instrText xml:space="preserve"> PAGEREF _Toc273124097 \h </w:instrText>
+          <w:instrText xml:space="preserve"> PAGEREF _Toc273126819 \h </w:instrText>
         </w:r>
         <w:r>
           <w:rPr>
@@ -2266,7 +2286,7 @@
           <w:lang w:val="es-AR" w:eastAsia="es-AR" w:bidi="ar-SA"/>
         </w:rPr>
       </w:pPr>
-      <w:hyperlink w:anchor="_Toc273124098" w:history="1">
+      <w:hyperlink w:anchor="_Toc273126820" w:history="1">
         <w:r>
           <w:rPr>
             <w:rStyle w:val="Hipervnculo"/>
@@ -2294,7 +2314,7 @@
             <w:noProof/>
             <w:webHidden/>
           </w:rPr>
-          <w:instrText xml:space="preserve"> PAGEREF _Toc273124098 \h </w:instrText>
+          <w:instrText xml:space="preserve"> PAGEREF _Toc273126820 \h </w:instrText>
         </w:r>
         <w:r>
           <w:rPr>
@@ -2340,7 +2360,7 @@
           <w:lang w:val="es-AR" w:eastAsia="es-AR" w:bidi="ar-SA"/>
         </w:rPr>
       </w:pPr>
-      <w:hyperlink w:anchor="_Toc273124099" w:history="1">
+      <w:hyperlink w:anchor="_Toc273126821" w:history="1">
         <w:r>
           <w:rPr>
             <w:rStyle w:val="Hipervnculo"/>
@@ -2368,7 +2388,7 @@
             <w:noProof/>
             <w:webHidden/>
           </w:rPr>
-          <w:instrText xml:space="preserve"> PAGEREF _Toc273124099 \h </w:instrText>
+          <w:instrText xml:space="preserve"> PAGEREF _Toc273126821 \h </w:instrText>
         </w:r>
         <w:r>
           <w:rPr>
@@ -2414,7 +2434,7 @@
           <w:lang w:val="es-AR" w:eastAsia="es-AR" w:bidi="ar-SA"/>
         </w:rPr>
       </w:pPr>
-      <w:hyperlink w:anchor="_Toc273124100" w:history="1">
+      <w:hyperlink w:anchor="_Toc273126822" w:history="1">
         <w:r>
           <w:rPr>
             <w:rStyle w:val="Hipervnculo"/>
@@ -2442,7 +2462,7 @@
             <w:noProof/>
             <w:webHidden/>
           </w:rPr>
-          <w:instrText xml:space="preserve"> PAGEREF _Toc273124100 \h </w:instrText>
+          <w:instrText xml:space="preserve"> PAGEREF _Toc273126822 \h </w:instrText>
         </w:r>
         <w:r>
           <w:rPr>
@@ -2488,7 +2508,7 @@
           <w:lang w:val="es-AR" w:eastAsia="es-AR" w:bidi="ar-SA"/>
         </w:rPr>
       </w:pPr>
-      <w:hyperlink w:anchor="_Toc273124101" w:history="1">
+      <w:hyperlink w:anchor="_Toc273126823" w:history="1">
         <w:r>
           <w:rPr>
             <w:rStyle w:val="Hipervnculo"/>
@@ -2516,7 +2536,7 @@
             <w:noProof/>
             <w:webHidden/>
           </w:rPr>
-          <w:instrText xml:space="preserve"> PAGEREF _Toc273124101 \h </w:instrText>
+          <w:instrText xml:space="preserve"> PAGEREF _Toc273126823 \h </w:instrText>
         </w:r>
         <w:r>
           <w:rPr>
@@ -2562,14 +2582,14 @@
           <w:lang w:val="es-AR" w:eastAsia="es-AR" w:bidi="ar-SA"/>
         </w:rPr>
       </w:pPr>
-      <w:hyperlink w:anchor="_Toc273124102" w:history="1">
+      <w:hyperlink w:anchor="_Toc273126824" w:history="1">
         <w:r>
           <w:rPr>
             <w:rStyle w:val="Hipervnculo"/>
             <w:noProof/>
             <w:lang w:val="es-AR"/>
           </w:rPr>
-          <w:t>Administración de la Calidad</w:t>
+          <w:t>Comunicación</w:t>
         </w:r>
         <w:r>
           <w:rPr>
@@ -2590,7 +2610,7 @@
             <w:noProof/>
             <w:webHidden/>
           </w:rPr>
-          <w:instrText xml:space="preserve"> PAGEREF _Toc273124102 \h </w:instrText>
+          <w:instrText xml:space="preserve"> PAGEREF _Toc273126824 \h </w:instrText>
         </w:r>
         <w:r>
           <w:rPr>
@@ -2636,15 +2656,14 @@
           <w:lang w:val="es-AR" w:eastAsia="es-AR" w:bidi="ar-SA"/>
         </w:rPr>
       </w:pPr>
-      <w:hyperlink w:anchor="_Toc273124103" w:history="1">
+      <w:hyperlink w:anchor="_Toc273126825" w:history="1">
         <w:r>
           <w:rPr>
             <w:rStyle w:val="Hipervnculo"/>
-            <w:rFonts w:eastAsia="Lucida Sans Unicode"/>
             <w:noProof/>
             <w:lang w:val="es-AR"/>
           </w:rPr>
-          <w:t>Bug Tracking</w:t>
+          <w:t>Administración de la Calidad</w:t>
         </w:r>
         <w:r>
           <w:rPr>
@@ -2665,7 +2684,7 @@
             <w:noProof/>
             <w:webHidden/>
           </w:rPr>
-          <w:instrText xml:space="preserve"> PAGEREF _Toc273124103 \h </w:instrText>
+          <w:instrText xml:space="preserve"> PAGEREF _Toc273126825 \h </w:instrText>
         </w:r>
         <w:r>
           <w:rPr>
@@ -2711,7 +2730,7 @@
           <w:lang w:val="es-AR" w:eastAsia="es-AR" w:bidi="ar-SA"/>
         </w:rPr>
       </w:pPr>
-      <w:hyperlink w:anchor="_Toc273124104" w:history="1">
+      <w:hyperlink w:anchor="_Toc273126826" w:history="1">
         <w:r>
           <w:rPr>
             <w:rStyle w:val="Hipervnculo"/>
@@ -2719,6 +2738,81 @@
             <w:noProof/>
             <w:lang w:val="es-AR"/>
           </w:rPr>
+          <w:t>Bug Tracking</w:t>
+        </w:r>
+        <w:r>
+          <w:rPr>
+            <w:noProof/>
+            <w:webHidden/>
+          </w:rPr>
+          <w:tab/>
+        </w:r>
+        <w:r>
+          <w:rPr>
+            <w:noProof/>
+            <w:webHidden/>
+          </w:rPr>
+          <w:fldChar w:fldCharType="begin"/>
+        </w:r>
+        <w:r>
+          <w:rPr>
+            <w:noProof/>
+            <w:webHidden/>
+          </w:rPr>
+          <w:instrText xml:space="preserve"> PAGEREF _Toc273126826 \h </w:instrText>
+        </w:r>
+        <w:r>
+          <w:rPr>
+            <w:noProof/>
+            <w:webHidden/>
+          </w:rPr>
+        </w:r>
+        <w:r>
+          <w:rPr>
+            <w:noProof/>
+            <w:webHidden/>
+          </w:rPr>
+          <w:fldChar w:fldCharType="separate"/>
+        </w:r>
+        <w:r>
+          <w:rPr>
+            <w:noProof/>
+            <w:webHidden/>
+          </w:rPr>
+          <w:t>7</w:t>
+        </w:r>
+        <w:r>
+          <w:rPr>
+            <w:noProof/>
+            <w:webHidden/>
+          </w:rPr>
+          <w:fldChar w:fldCharType="end"/>
+        </w:r>
+      </w:hyperlink>
+    </w:p>
+    <w:p>
+      <w:pPr>
+        <w:pStyle w:val="TDC2"/>
+        <w:tabs>
+          <w:tab w:val="right" w:leader="dot" w:pos="8495"/>
+        </w:tabs>
+        <w:rPr>
+          <w:rFonts w:asciiTheme="minorHAnsi" w:eastAsiaTheme="minorEastAsia" w:hAnsiTheme="minorHAnsi" w:cstheme="minorBidi"/>
+          <w:smallCaps w:val="0"/>
+          <w:noProof/>
+          <w:sz w:val="22"/>
+          <w:szCs w:val="22"/>
+          <w:lang w:val="es-AR" w:eastAsia="es-AR" w:bidi="ar-SA"/>
+        </w:rPr>
+      </w:pPr>
+      <w:hyperlink w:anchor="_Toc273126827" w:history="1">
+        <w:r>
+          <w:rPr>
+            <w:rStyle w:val="Hipervnculo"/>
+            <w:rFonts w:eastAsia="Lucida Sans Unicode"/>
+            <w:noProof/>
+            <w:lang w:val="es-AR"/>
+          </w:rPr>
           <w:t>Pruebas Unitarias</w:t>
         </w:r>
         <w:r>
@@ -2740,7 +2834,7 @@
             <w:noProof/>
             <w:webHidden/>
           </w:rPr>
-          <w:instrText xml:space="preserve"> PAGEREF _Toc273124104 \h </w:instrText>
+          <w:instrText xml:space="preserve"> PAGEREF _Toc273126827 \h </w:instrText>
         </w:r>
         <w:r>
           <w:rPr>
@@ -2788,7 +2882,7 @@
           <w:lang w:val="es-AR" w:eastAsia="es-AR" w:bidi="ar-SA"/>
         </w:rPr>
       </w:pPr>
-      <w:hyperlink w:anchor="_Toc273124105" w:history="1">
+      <w:hyperlink w:anchor="_Toc273126828" w:history="1">
         <w:r>
           <w:rPr>
             <w:rStyle w:val="Hipervnculo"/>
@@ -2816,7 +2910,7 @@
             <w:noProof/>
             <w:webHidden/>
           </w:rPr>
-          <w:instrText xml:space="preserve"> PAGEREF _Toc273124105 \h </w:instrText>
+          <w:instrText xml:space="preserve"> PAGEREF _Toc273126828 \h </w:instrText>
         </w:r>
         <w:r>
           <w:rPr>
@@ -2862,7 +2956,7 @@
           <w:lang w:val="es-AR" w:eastAsia="es-AR" w:bidi="ar-SA"/>
         </w:rPr>
       </w:pPr>
-      <w:hyperlink w:anchor="_Toc273124106" w:history="1">
+      <w:hyperlink w:anchor="_Toc273126829" w:history="1">
         <w:r>
           <w:rPr>
             <w:rStyle w:val="Hipervnculo"/>
@@ -2890,7 +2984,7 @@
             <w:noProof/>
             <w:webHidden/>
           </w:rPr>
-          <w:instrText xml:space="preserve"> PAGEREF _Toc273124106 \h </w:instrText>
+          <w:instrText xml:space="preserve"> PAGEREF _Toc273126829 \h </w:instrText>
         </w:r>
         <w:r>
           <w:rPr>
@@ -2936,7 +3030,7 @@
           <w:lang w:val="es-AR" w:eastAsia="es-AR" w:bidi="ar-SA"/>
         </w:rPr>
       </w:pPr>
-      <w:hyperlink w:anchor="_Toc273124107" w:history="1">
+      <w:hyperlink w:anchor="_Toc273126830" w:history="1">
         <w:r>
           <w:rPr>
             <w:rStyle w:val="Hipervnculo"/>
@@ -2964,7 +3058,7 @@
             <w:noProof/>
             <w:webHidden/>
           </w:rPr>
-          <w:instrText xml:space="preserve"> PAGEREF _Toc273124107 \h </w:instrText>
+          <w:instrText xml:space="preserve"> PAGEREF _Toc273126830 \h </w:instrText>
         </w:r>
         <w:r>
           <w:rPr>
@@ -3010,7 +3104,7 @@
           <w:lang w:val="es-AR" w:eastAsia="es-AR" w:bidi="ar-SA"/>
         </w:rPr>
       </w:pPr>
-      <w:hyperlink w:anchor="_Toc273124108" w:history="1">
+      <w:hyperlink w:anchor="_Toc273126831" w:history="1">
         <w:r>
           <w:rPr>
             <w:rStyle w:val="Hipervnculo"/>
@@ -3038,7 +3132,7 @@
             <w:noProof/>
             <w:webHidden/>
           </w:rPr>
-          <w:instrText xml:space="preserve"> PAGEREF _Toc273124108 \h </w:instrText>
+          <w:instrText xml:space="preserve"> PAGEREF _Toc273126831 \h </w:instrText>
         </w:r>
         <w:r>
           <w:rPr>
@@ -3084,7 +3178,7 @@
           <w:lang w:val="es-AR" w:eastAsia="es-AR" w:bidi="ar-SA"/>
         </w:rPr>
       </w:pPr>
-      <w:hyperlink w:anchor="_Toc273124109" w:history="1">
+      <w:hyperlink w:anchor="_Toc273126832" w:history="1">
         <w:r>
           <w:rPr>
             <w:rStyle w:val="Hipervnculo"/>
@@ -3112,7 +3206,7 @@
             <w:noProof/>
             <w:webHidden/>
           </w:rPr>
-          <w:instrText xml:space="preserve"> PAGEREF _Toc273124109 \h </w:instrText>
+          <w:instrText xml:space="preserve"> PAGEREF _Toc273126832 \h </w:instrText>
         </w:r>
         <w:r>
           <w:rPr>
@@ -3158,7 +3252,7 @@
           <w:lang w:val="es-AR" w:eastAsia="es-AR" w:bidi="ar-SA"/>
         </w:rPr>
       </w:pPr>
-      <w:hyperlink w:anchor="_Toc273124110" w:history="1">
+      <w:hyperlink w:anchor="_Toc273126833" w:history="1">
         <w:r>
           <w:rPr>
             <w:rStyle w:val="Hipervnculo"/>
@@ -3186,7 +3280,7 @@
             <w:noProof/>
             <w:webHidden/>
           </w:rPr>
-          <w:instrText xml:space="preserve"> PAGEREF _Toc273124110 \h </w:instrText>
+          <w:instrText xml:space="preserve"> PAGEREF _Toc273126833 \h </w:instrText>
         </w:r>
         <w:r>
           <w:rPr>
@@ -3233,7 +3327,7 @@
           <w:lang w:val="es-AR" w:eastAsia="es-AR" w:bidi="ar-SA"/>
         </w:rPr>
       </w:pPr>
-      <w:hyperlink w:anchor="_Toc273124111" w:history="1">
+      <w:hyperlink w:anchor="_Toc273126834" w:history="1">
         <w:r>
           <w:rPr>
             <w:rStyle w:val="Hipervnculo"/>
@@ -3261,7 +3355,7 @@
             <w:noProof/>
             <w:webHidden/>
           </w:rPr>
-          <w:instrText xml:space="preserve"> PAGEREF _Toc273124111 \h </w:instrText>
+          <w:instrText xml:space="preserve"> PAGEREF _Toc273126834 \h </w:instrText>
         </w:r>
         <w:r>
           <w:rPr>
@@ -3281,7 +3375,7 @@
             <w:noProof/>
             <w:webHidden/>
           </w:rPr>
-          <w:t>9</w:t>
+          <w:t>10</w:t>
         </w:r>
         <w:r>
           <w:rPr>
@@ -3307,7 +3401,7 @@
           <w:lang w:val="es-AR" w:eastAsia="es-AR" w:bidi="ar-SA"/>
         </w:rPr>
       </w:pPr>
-      <w:hyperlink w:anchor="_Toc273124112" w:history="1">
+      <w:hyperlink w:anchor="_Toc273126835" w:history="1">
         <w:r>
           <w:rPr>
             <w:rStyle w:val="Hipervnculo"/>
@@ -3335,7 +3429,7 @@
             <w:noProof/>
             <w:webHidden/>
           </w:rPr>
-          <w:instrText xml:space="preserve"> PAGEREF _Toc273124112 \h </w:instrText>
+          <w:instrText xml:space="preserve"> PAGEREF _Toc273126835 \h </w:instrText>
         </w:r>
         <w:r>
           <w:rPr>
@@ -3381,7 +3475,7 @@
           <w:lang w:val="es-AR" w:eastAsia="es-AR" w:bidi="ar-SA"/>
         </w:rPr>
       </w:pPr>
-      <w:hyperlink w:anchor="_Toc273124113" w:history="1">
+      <w:hyperlink w:anchor="_Toc273126836" w:history="1">
         <w:r>
           <w:rPr>
             <w:rStyle w:val="Hipervnculo"/>
@@ -3409,7 +3503,7 @@
             <w:noProof/>
             <w:webHidden/>
           </w:rPr>
-          <w:instrText xml:space="preserve"> PAGEREF _Toc273124113 \h </w:instrText>
+          <w:instrText xml:space="preserve"> PAGEREF _Toc273126836 \h </w:instrText>
         </w:r>
         <w:r>
           <w:rPr>
@@ -3457,7 +3551,7 @@
           <w:lang w:val="es-AR" w:eastAsia="es-AR" w:bidi="ar-SA"/>
         </w:rPr>
       </w:pPr>
-      <w:hyperlink w:anchor="_Toc273124114" w:history="1">
+      <w:hyperlink w:anchor="_Toc273126837" w:history="1">
         <w:r>
           <w:rPr>
             <w:rStyle w:val="Hipervnculo"/>
@@ -3485,7 +3579,7 @@
             <w:noProof/>
             <w:webHidden/>
           </w:rPr>
-          <w:instrText xml:space="preserve"> PAGEREF _Toc273124114 \h </w:instrText>
+          <w:instrText xml:space="preserve"> PAGEREF _Toc273126837 \h </w:instrText>
         </w:r>
         <w:r>
           <w:rPr>
@@ -3505,7 +3599,7 @@
             <w:noProof/>
             <w:webHidden/>
           </w:rPr>
-          <w:t>10</w:t>
+          <w:t>11</w:t>
         </w:r>
         <w:r>
           <w:rPr>
@@ -3562,11 +3656,12 @@
       <w:bookmarkStart w:id="12" w:name="_Toc259137206"/>
       <w:bookmarkStart w:id="13" w:name="_Toc264447348"/>
       <w:bookmarkStart w:id="14" w:name="_Toc272680719"/>
-      <w:bookmarkStart w:id="15" w:name="_Toc273124085"/>
-      <w:r>
-        <w:rPr>
-          <w:lang w:val="es-AR"/>
-        </w:rPr>
+      <w:bookmarkStart w:id="15" w:name="_Toc273126807"/>
+      <w:r>
+        <w:rPr>
+          <w:lang w:val="es-AR"/>
+        </w:rPr>
+        <w:lastRenderedPageBreak/>
         <w:t>Destinatarios</w:t>
       </w:r>
       <w:bookmarkEnd w:id="11"/>
@@ -3656,7 +3751,7 @@
       <w:bookmarkStart w:id="18" w:name="_Toc264447349"/>
       <w:bookmarkStart w:id="19" w:name="_Toc272680720"/>
       <w:bookmarkStart w:id="20" w:name="_Toc272776068"/>
-      <w:bookmarkStart w:id="21" w:name="_Toc273124086"/>
+      <w:bookmarkStart w:id="21" w:name="_Toc273126808"/>
       <w:r>
         <w:rPr>
           <w:lang w:val="es-AR"/>
@@ -3713,7 +3808,7 @@
         </w:rPr>
       </w:pPr>
       <w:bookmarkStart w:id="22" w:name="_Toc272776069"/>
-      <w:bookmarkStart w:id="23" w:name="_Toc273124087"/>
+      <w:bookmarkStart w:id="23" w:name="_Toc273126809"/>
       <w:r>
         <w:rPr>
           <w:lang w:val="es-AR"/>
@@ -3929,7 +4024,7 @@
       <w:bookmarkStart w:id="25" w:name="_Toc259137208"/>
       <w:bookmarkStart w:id="26" w:name="_Toc264447350"/>
       <w:bookmarkStart w:id="27" w:name="_Toc272680721"/>
-      <w:bookmarkStart w:id="28" w:name="_Toc273124088"/>
+      <w:bookmarkStart w:id="28" w:name="_Toc273126810"/>
       <w:r>
         <w:rPr>
           <w:lang w:val="es-ES"/>
@@ -3986,7 +4081,7 @@
       <w:bookmarkStart w:id="30" w:name="_Toc259137209"/>
       <w:bookmarkStart w:id="31" w:name="_Toc264447351"/>
       <w:bookmarkStart w:id="32" w:name="_Toc272680722"/>
-      <w:bookmarkStart w:id="33" w:name="_Toc273124089"/>
+      <w:bookmarkStart w:id="33" w:name="_Toc273126811"/>
       <w:r>
         <w:rPr>
           <w:lang w:val="es-AR"/>
@@ -4900,7 +4995,7 @@
       <w:bookmarkStart w:id="35" w:name="_Toc259137211"/>
       <w:bookmarkStart w:id="36" w:name="_Toc264447352"/>
       <w:bookmarkStart w:id="37" w:name="_Toc272680723"/>
-      <w:bookmarkStart w:id="38" w:name="_Toc273124090"/>
+      <w:bookmarkStart w:id="38" w:name="_Toc273126812"/>
       <w:r>
         <w:rPr>
           <w:lang w:val="es-AR"/>
@@ -4953,7 +5048,7 @@
           <w:lang w:val="es-AR"/>
         </w:rPr>
       </w:pPr>
-      <w:bookmarkStart w:id="43" w:name="_Toc273124091"/>
+      <w:bookmarkStart w:id="43" w:name="_Toc273126813"/>
       <w:r>
         <w:rPr>
           <w:lang w:val="es-AR"/>
@@ -4978,7 +5073,7 @@
       <w:bookmarkStart w:id="45" w:name="_Toc259137213"/>
       <w:bookmarkStart w:id="46" w:name="_Toc264447354"/>
       <w:bookmarkStart w:id="47" w:name="_Toc272680725"/>
-      <w:bookmarkStart w:id="48" w:name="_Toc273124092"/>
+      <w:bookmarkStart w:id="48" w:name="_Toc273126814"/>
       <w:r>
         <w:rPr>
           <w:lang w:val="es-AR"/>
@@ -5150,7 +5245,7 @@
         </w:rPr>
       </w:pPr>
       <w:bookmarkStart w:id="52" w:name="_Toc272680726"/>
-      <w:bookmarkStart w:id="53" w:name="_Toc273124093"/>
+      <w:bookmarkStart w:id="53" w:name="_Toc273126815"/>
       <w:r>
         <w:rPr>
           <w:lang w:val="es-AR"/>
@@ -5209,7 +5304,7 @@
       <w:bookmarkStart w:id="55" w:name="_Toc259137215"/>
       <w:bookmarkStart w:id="56" w:name="_Toc264447356"/>
       <w:bookmarkStart w:id="57" w:name="_Toc272680727"/>
-      <w:bookmarkStart w:id="58" w:name="_Toc273124094"/>
+      <w:bookmarkStart w:id="58" w:name="_Toc273126816"/>
       <w:r>
         <w:rPr>
           <w:lang w:val="es-AR"/>
@@ -5235,7 +5330,7 @@
       <w:bookmarkStart w:id="61" w:name="_Toc259137216"/>
       <w:bookmarkStart w:id="62" w:name="_Toc264447357"/>
       <w:bookmarkStart w:id="63" w:name="_Toc272680728"/>
-      <w:bookmarkStart w:id="64" w:name="_Toc273124095"/>
+      <w:bookmarkStart w:id="64" w:name="_Toc273126817"/>
       <w:r>
         <w:rPr>
           <w:lang w:val="es-AR"/>
@@ -5286,7 +5381,7 @@
       <w:bookmarkStart w:id="66" w:name="_Toc259137219"/>
       <w:bookmarkStart w:id="67" w:name="_Toc264447358"/>
       <w:bookmarkStart w:id="68" w:name="_Toc272680729"/>
-      <w:bookmarkStart w:id="69" w:name="_Toc273124096"/>
+      <w:bookmarkStart w:id="69" w:name="_Toc273126818"/>
       <w:r>
         <w:rPr>
           <w:lang w:val="es-AR"/>
@@ -5849,7 +5944,7 @@
           <w:lang w:val="es-AR"/>
         </w:rPr>
       </w:pPr>
-      <w:bookmarkStart w:id="74" w:name="_Toc273124097"/>
+      <w:bookmarkStart w:id="74" w:name="_Toc273126819"/>
       <w:r>
         <w:rPr>
           <w:lang w:val="es-AR"/>
@@ -5877,7 +5972,7 @@
       <w:bookmarkStart w:id="79" w:name="_Toc259137221"/>
       <w:bookmarkStart w:id="80" w:name="_Toc264447360"/>
       <w:bookmarkStart w:id="81" w:name="_Toc272680731"/>
-      <w:bookmarkStart w:id="82" w:name="_Toc273124098"/>
+      <w:bookmarkStart w:id="82" w:name="_Toc273126820"/>
       <w:r>
         <w:rPr>
           <w:lang w:val="es-AR"/>
@@ -6182,7 +6277,7 @@
       <w:bookmarkStart w:id="84" w:name="_Toc259137222"/>
       <w:bookmarkStart w:id="85" w:name="_Toc264447361"/>
       <w:bookmarkStart w:id="86" w:name="_Toc272680732"/>
-      <w:bookmarkStart w:id="87" w:name="_Toc273124099"/>
+      <w:bookmarkStart w:id="87" w:name="_Toc273126821"/>
       <w:r>
         <w:rPr>
           <w:lang w:val="es-AR"/>
@@ -6212,43 +6307,34 @@
         <w:rPr>
           <w:lang w:val="es-AR"/>
         </w:rPr>
-        <w:t xml:space="preserve">En cuanto al versionado se utilizará un repositorio SVN (Google Code) para administrar el control de versiones del proyecto. Como cliente vamos a utilizar TortoiseSVN. </w:t>
-      </w:r>
-    </w:p>
-    <w:p>
-      <w:pPr>
-        <w:spacing w:after="0" w:line="240" w:lineRule="auto"/>
-        <w:rPr>
-          <w:lang w:val="es-AR"/>
-        </w:rPr>
-      </w:pPr>
-    </w:p>
-    <w:p>
-      <w:pPr>
-        <w:spacing w:after="0" w:line="240" w:lineRule="auto"/>
-        <w:rPr>
-          <w:lang w:val="es-AR"/>
-        </w:rPr>
-      </w:pPr>
-      <w:r>
-        <w:rPr>
-          <w:lang w:val="es-AR"/>
-        </w:rPr>
+        <w:t>En cuanto al versionado se utilizará un repositorio SVN (Google Code) para administrar el control de versiones del proyecto. Como client</w:t>
+      </w:r>
+      <w:r>
+        <w:rPr>
+          <w:lang w:val="es-AR"/>
+        </w:rPr>
+        <w:t>e vamos a utilizar TortoiseSVN.</w:t>
+      </w:r>
+    </w:p>
+    <w:p>
+      <w:pPr>
+        <w:spacing w:after="0" w:line="240" w:lineRule="auto"/>
+        <w:rPr>
+          <w:lang w:val="es-AR"/>
+        </w:rPr>
+      </w:pPr>
+      <w:r>
         <w:lastRenderedPageBreak/>
-        <w:t>Por e</w:t>
-      </w:r>
-      <w:r>
-        <w:rPr>
-          <w:lang w:val="es-AR"/>
-        </w:rPr>
-        <w:t xml:space="preserve">l lado de la configuración, se </w:t>
-      </w:r>
-      <w:r>
-        <w:rPr>
-          <w:lang w:val="es-AR"/>
-        </w:rPr>
-        <w:t>mantendrá un documento con toda la información de configuración de ambiente necesaria para utilizar y levantar la aplicación en un servidor.</w:t>
-      </w:r>
+        <w:t xml:space="preserve">El repositorio del proyecto se encuentra en Google Code: </w:t>
+      </w:r>
+      <w:hyperlink r:id="rId11" w:history="1">
+        <w:r>
+          <w:rPr>
+            <w:rStyle w:val="Hipervnculo"/>
+          </w:rPr>
+          <w:t>https://taller-desarrollo-proyectos-ii-2do-2010.googlecode.com/svn/trunk</w:t>
+        </w:r>
+      </w:hyperlink>
     </w:p>
     <w:p>
       <w:pPr>
@@ -6271,6 +6357,31 @@
         </w:rPr>
         <w:t>Para el ambiente de desarrollo, dispondremos de una máquina virtual preparada con todos los prerrequisitos de software para desarrollar el sistema.</w:t>
       </w:r>
+      <w:r>
+        <w:rPr>
+          <w:lang w:val="es-AR"/>
+        </w:rPr>
+        <w:t xml:space="preserve">  </w:t>
+      </w:r>
+      <w:r>
+        <w:t xml:space="preserve">La misma se encuentra en: </w:t>
+      </w:r>
+      <w:hyperlink r:id="rId12" w:history="1">
+        <w:r>
+          <w:rPr>
+            <w:rStyle w:val="Hipervnculo"/>
+          </w:rPr>
+          <w:t>ftp://mconverti2007.kicks-ass.net/taller-proyectos-ii-exported</w:t>
+        </w:r>
+      </w:hyperlink>
+    </w:p>
+    <w:p>
+      <w:pPr>
+        <w:spacing w:after="0" w:line="240" w:lineRule="auto"/>
+        <w:rPr>
+          <w:lang w:val="es-AR"/>
+        </w:rPr>
+      </w:pPr>
     </w:p>
     <w:p>
       <w:pPr>
@@ -6288,7 +6399,7 @@
           <w:lang w:val="es-AR"/>
         </w:rPr>
       </w:pPr>
-      <w:bookmarkStart w:id="88" w:name="_Toc273124100"/>
+      <w:bookmarkStart w:id="88" w:name="_Toc273126822"/>
       <w:r>
         <w:rPr>
           <w:lang w:val="es-AR"/>
@@ -6341,7 +6452,7 @@
           <w:lang w:val="es-AR"/>
         </w:rPr>
       </w:pPr>
-      <w:bookmarkStart w:id="89" w:name="_Toc273124101"/>
+      <w:bookmarkStart w:id="89" w:name="_Toc273126823"/>
       <w:r>
         <w:rPr>
           <w:lang w:val="es-AR"/>
@@ -6475,39 +6586,164 @@
     </w:p>
     <w:p>
       <w:pPr>
-        <w:spacing w:after="0" w:line="240" w:lineRule="auto"/>
-        <w:rPr>
-          <w:lang w:val="es-AR"/>
-        </w:rPr>
-      </w:pPr>
-    </w:p>
-    <w:p>
-      <w:pPr>
         <w:pStyle w:val="Ttulo2"/>
         <w:spacing w:before="0" w:line="240" w:lineRule="auto"/>
         <w:rPr>
           <w:lang w:val="es-AR"/>
         </w:rPr>
       </w:pPr>
-      <w:bookmarkStart w:id="90" w:name="_Toc161721290"/>
-      <w:bookmarkStart w:id="91" w:name="_Toc259137223"/>
-      <w:bookmarkStart w:id="92" w:name="_Toc264447362"/>
-      <w:bookmarkStart w:id="93" w:name="_Toc272680733"/>
-      <w:bookmarkStart w:id="94" w:name="Calidad"/>
-      <w:bookmarkStart w:id="95" w:name="_Toc273124102"/>
+    </w:p>
+    <w:p>
+      <w:pPr>
+        <w:pStyle w:val="Ttulo2"/>
+        <w:spacing w:before="0" w:line="240" w:lineRule="auto"/>
+        <w:rPr>
+          <w:lang w:val="es-AR"/>
+        </w:rPr>
+      </w:pPr>
+      <w:bookmarkStart w:id="90" w:name="_Toc273126824"/>
+      <w:r>
+        <w:rPr>
+          <w:lang w:val="es-AR"/>
+        </w:rPr>
+        <w:t>Comunicación</w:t>
+      </w:r>
+      <w:bookmarkEnd w:id="90"/>
+    </w:p>
+    <w:p>
+      <w:pPr>
+        <w:pStyle w:val="NormalWeb"/>
+        <w:spacing w:before="0" w:beforeAutospacing="0" w:after="0" w:afterAutospacing="0"/>
+        <w:rPr>
+          <w:rFonts w:ascii="Calibri" w:hAnsi="Calibri"/>
+          <w:sz w:val="22"/>
+          <w:szCs w:val="22"/>
+          <w:lang w:eastAsia="en-US" w:bidi="en-US"/>
+        </w:rPr>
+      </w:pPr>
+      <w:r>
+        <w:rPr>
+          <w:rFonts w:ascii="Calibri" w:hAnsi="Calibri"/>
+          <w:sz w:val="22"/>
+          <w:szCs w:val="22"/>
+          <w:lang w:eastAsia="en-US" w:bidi="en-US"/>
+        </w:rPr>
+        <w:t xml:space="preserve">Se </w:t>
+      </w:r>
+      <w:r>
+        <w:rPr>
+          <w:rFonts w:ascii="Calibri" w:hAnsi="Calibri"/>
+          <w:sz w:val="22"/>
+          <w:szCs w:val="22"/>
+          <w:lang w:eastAsia="en-US" w:bidi="en-US"/>
+        </w:rPr>
+        <w:t>realizan</w:t>
+      </w:r>
+      <w:r>
+        <w:rPr>
+          <w:rFonts w:ascii="Calibri" w:hAnsi="Calibri"/>
+          <w:sz w:val="22"/>
+          <w:szCs w:val="22"/>
+          <w:lang w:eastAsia="en-US" w:bidi="en-US"/>
+        </w:rPr>
+        <w:t xml:space="preserve"> reuniones del equipo de trabajo semanalmente. Para la comunicació</w:t>
+      </w:r>
+      <w:r>
+        <w:rPr>
+          <w:rFonts w:ascii="Calibri" w:hAnsi="Calibri"/>
+          <w:sz w:val="22"/>
+          <w:szCs w:val="22"/>
+          <w:lang w:eastAsia="en-US" w:bidi="en-US"/>
+        </w:rPr>
+        <w:t xml:space="preserve">n </w:t>
+      </w:r>
+      <w:r>
+        <w:rPr>
+          <w:rFonts w:ascii="Calibri" w:hAnsi="Calibri"/>
+          <w:sz w:val="22"/>
+          <w:szCs w:val="22"/>
+          <w:lang w:eastAsia="en-US" w:bidi="en-US"/>
+        </w:rPr>
+        <w:t>diaria se utiliza un Grupo de Google</w:t>
+      </w:r>
+      <w:r>
+        <w:rPr>
+          <w:rFonts w:ascii="Calibri" w:hAnsi="Calibri"/>
+          <w:sz w:val="22"/>
+          <w:szCs w:val="22"/>
+          <w:lang w:eastAsia="en-US" w:bidi="en-US"/>
+        </w:rPr>
+        <w:t xml:space="preserve">: </w:t>
+      </w:r>
+    </w:p>
+    <w:p>
+      <w:pPr>
+        <w:numPr>
+          <w:ilvl w:val="0"/>
+          <w:numId w:val="27"/>
+        </w:numPr>
+        <w:spacing w:after="0" w:line="240" w:lineRule="auto"/>
+        <w:ind w:left="714" w:hanging="357"/>
+      </w:pPr>
+      <w:r>
+        <w:t xml:space="preserve">Grupo: </w:t>
+      </w:r>
+      <w:hyperlink r:id="rId13" w:history="1">
+        <w:r>
+          <w:rPr>
+            <w:rStyle w:val="Hipervnculo"/>
+          </w:rPr>
+          <w:t>http://groups.google.com/group/taller-desarrollo-proyectos-ii-2do-2010</w:t>
+        </w:r>
+      </w:hyperlink>
+    </w:p>
+    <w:p>
+      <w:pPr>
+        <w:numPr>
+          <w:ilvl w:val="0"/>
+          <w:numId w:val="27"/>
+        </w:numPr>
+        <w:spacing w:before="100" w:beforeAutospacing="1" w:after="100" w:afterAutospacing="1" w:line="240" w:lineRule="auto"/>
+      </w:pPr>
+      <w:r>
+        <w:t xml:space="preserve">Mail: </w:t>
+      </w:r>
+      <w:hyperlink r:id="rId14" w:history="1">
+        <w:r>
+          <w:rPr>
+            <w:rStyle w:val="Hipervnculo"/>
+          </w:rPr>
+          <w:t>taller-desarrollo-proyectos-ii-2do-2010@googlegroups.com</w:t>
+        </w:r>
+      </w:hyperlink>
+    </w:p>
+    <w:p>
+      <w:pPr>
+        <w:pStyle w:val="Ttulo2"/>
+        <w:spacing w:before="0" w:line="240" w:lineRule="auto"/>
+        <w:rPr>
+          <w:lang w:val="es-AR"/>
+        </w:rPr>
+      </w:pPr>
+      <w:bookmarkStart w:id="91" w:name="_Toc161721290"/>
+      <w:bookmarkStart w:id="92" w:name="_Toc259137223"/>
+      <w:bookmarkStart w:id="93" w:name="_Toc264447362"/>
+      <w:bookmarkStart w:id="94" w:name="_Toc272680733"/>
+      <w:bookmarkStart w:id="95" w:name="Calidad"/>
+      <w:bookmarkStart w:id="96" w:name="_Toc273126825"/>
       <w:r>
         <w:rPr>
           <w:lang w:val="es-AR"/>
         </w:rPr>
         <w:t>Administración de la Calidad</w:t>
       </w:r>
-      <w:bookmarkEnd w:id="90"/>
       <w:bookmarkEnd w:id="91"/>
       <w:bookmarkEnd w:id="92"/>
       <w:bookmarkEnd w:id="93"/>
-      <w:bookmarkEnd w:id="95"/>
-    </w:p>
-    <w:bookmarkEnd w:id="94"/>
+      <w:bookmarkEnd w:id="94"/>
+      <w:bookmarkEnd w:id="96"/>
+    </w:p>
+    <w:bookmarkEnd w:id="95"/>
     <w:p>
       <w:pPr>
         <w:spacing w:after="0" w:line="240" w:lineRule="auto"/>
@@ -6539,9 +6775,9 @@
           <w:lang w:val="es-AR"/>
         </w:rPr>
       </w:pPr>
-      <w:bookmarkStart w:id="96" w:name="_Toc264447363"/>
-      <w:bookmarkStart w:id="97" w:name="_Toc272680734"/>
-      <w:bookmarkStart w:id="98" w:name="_Toc273124103"/>
+      <w:bookmarkStart w:id="97" w:name="_Toc264447363"/>
+      <w:bookmarkStart w:id="98" w:name="_Toc272680734"/>
+      <w:bookmarkStart w:id="99" w:name="_Toc273126826"/>
       <w:r>
         <w:rPr>
           <w:rFonts w:eastAsia="Lucida Sans Unicode"/>
@@ -6549,9 +6785,9 @@
         </w:rPr>
         <w:t>Bug Tracking</w:t>
       </w:r>
-      <w:bookmarkEnd w:id="96"/>
       <w:bookmarkEnd w:id="97"/>
       <w:bookmarkEnd w:id="98"/>
+      <w:bookmarkEnd w:id="99"/>
     </w:p>
     <w:p>
       <w:pPr>
@@ -6587,9 +6823,9 @@
           <w:lang w:val="es-AR"/>
         </w:rPr>
       </w:pPr>
-      <w:bookmarkStart w:id="99" w:name="_Toc264447364"/>
-      <w:bookmarkStart w:id="100" w:name="_Toc272680735"/>
-      <w:bookmarkStart w:id="101" w:name="_Toc273124104"/>
+      <w:bookmarkStart w:id="100" w:name="_Toc264447364"/>
+      <w:bookmarkStart w:id="101" w:name="_Toc272680735"/>
+      <w:bookmarkStart w:id="102" w:name="_Toc273126827"/>
       <w:r>
         <w:rPr>
           <w:rFonts w:eastAsia="Lucida Sans Unicode"/>
@@ -6597,9 +6833,9 @@
         </w:rPr>
         <w:t>Pruebas Unitarias</w:t>
       </w:r>
-      <w:bookmarkEnd w:id="99"/>
       <w:bookmarkEnd w:id="100"/>
       <w:bookmarkEnd w:id="101"/>
+      <w:bookmarkEnd w:id="102"/>
     </w:p>
     <w:p>
       <w:pPr>
@@ -6628,6 +6864,7 @@
           <w:noProof/>
           <w:lang w:val="es-AR" w:eastAsia="es-AR" w:bidi="ar-SA"/>
         </w:rPr>
+        <w:lastRenderedPageBreak/>
         <w:drawing>
           <wp:inline distT="0" distB="0" distL="0" distR="0">
             <wp:extent cx="4355403" cy="1196064"/>
@@ -6646,7 +6883,7 @@
                     </pic:cNvPicPr>
                   </pic:nvPicPr>
                   <pic:blipFill>
-                    <a:blip r:embed="rId11" cstate="print"/>
+                    <a:blip r:embed="rId15" cstate="print"/>
                     <a:srcRect/>
                     <a:stretch>
                       <a:fillRect/>
@@ -6691,7 +6928,6 @@
           <w:noProof/>
           <w:lang w:val="es-AR" w:eastAsia="es-AR" w:bidi="ar-SA"/>
         </w:rPr>
-        <w:lastRenderedPageBreak/>
         <w:drawing>
           <wp:inline distT="0" distB="0" distL="0" distR="0">
             <wp:extent cx="4502785" cy="1552575"/>
@@ -6710,7 +6946,7 @@
                     </pic:cNvPicPr>
                   </pic:nvPicPr>
                   <pic:blipFill>
-                    <a:blip r:embed="rId12"/>
+                    <a:blip r:embed="rId16"/>
                     <a:srcRect/>
                     <a:stretch>
                       <a:fillRect/>
@@ -6755,22 +6991,22 @@
           <w:lang w:val="es-AR"/>
         </w:rPr>
       </w:pPr>
-      <w:bookmarkStart w:id="102" w:name="_Toc161721291"/>
-      <w:bookmarkStart w:id="103" w:name="_Toc259137224"/>
-      <w:bookmarkStart w:id="104" w:name="_Toc264447365"/>
-      <w:bookmarkStart w:id="105" w:name="_Toc272680736"/>
-      <w:bookmarkStart w:id="106" w:name="_Toc273124105"/>
+      <w:bookmarkStart w:id="103" w:name="_Toc161721291"/>
+      <w:bookmarkStart w:id="104" w:name="_Toc259137224"/>
+      <w:bookmarkStart w:id="105" w:name="_Toc264447365"/>
+      <w:bookmarkStart w:id="106" w:name="_Toc272680736"/>
+      <w:bookmarkStart w:id="107" w:name="_Toc273126828"/>
       <w:r>
         <w:rPr>
           <w:lang w:val="es-AR"/>
         </w:rPr>
         <w:t>Plan de Trabajo</w:t>
       </w:r>
-      <w:bookmarkEnd w:id="102"/>
       <w:bookmarkEnd w:id="103"/>
       <w:bookmarkEnd w:id="104"/>
       <w:bookmarkEnd w:id="105"/>
       <w:bookmarkEnd w:id="106"/>
+      <w:bookmarkEnd w:id="107"/>
     </w:p>
     <w:p>
       <w:pPr>
@@ -6780,22 +7016,22 @@
           <w:lang w:val="es-AR"/>
         </w:rPr>
       </w:pPr>
-      <w:bookmarkStart w:id="107" w:name="_Toc161721292"/>
-      <w:bookmarkStart w:id="108" w:name="_Toc259137225"/>
-      <w:bookmarkStart w:id="109" w:name="_Toc264447366"/>
-      <w:bookmarkStart w:id="110" w:name="_Toc272680737"/>
-      <w:bookmarkStart w:id="111" w:name="_Toc273124106"/>
+      <w:bookmarkStart w:id="108" w:name="_Toc161721292"/>
+      <w:bookmarkStart w:id="109" w:name="_Toc259137225"/>
+      <w:bookmarkStart w:id="110" w:name="_Toc264447366"/>
+      <w:bookmarkStart w:id="111" w:name="_Toc272680737"/>
+      <w:bookmarkStart w:id="112" w:name="_Toc273126829"/>
       <w:r>
         <w:rPr>
           <w:lang w:val="es-AR"/>
         </w:rPr>
         <w:t>Metodología</w:t>
       </w:r>
-      <w:bookmarkEnd w:id="107"/>
       <w:bookmarkEnd w:id="108"/>
       <w:bookmarkEnd w:id="109"/>
       <w:bookmarkEnd w:id="110"/>
       <w:bookmarkEnd w:id="111"/>
+      <w:bookmarkEnd w:id="112"/>
     </w:p>
     <w:p>
       <w:pPr>
@@ -6969,22 +7205,22 @@
           <w:lang w:val="es-AR"/>
         </w:rPr>
       </w:pPr>
-      <w:bookmarkStart w:id="112" w:name="_Toc264447367"/>
-      <w:bookmarkStart w:id="113" w:name="_Toc272680738"/>
-      <w:bookmarkStart w:id="114" w:name="_Toc161721293"/>
-      <w:bookmarkStart w:id="115" w:name="_Toc259137226"/>
-      <w:bookmarkStart w:id="116" w:name="_Toc272776087"/>
-      <w:bookmarkStart w:id="117" w:name="_Toc273124107"/>
+      <w:bookmarkStart w:id="113" w:name="_Toc264447367"/>
+      <w:bookmarkStart w:id="114" w:name="_Toc272680738"/>
+      <w:bookmarkStart w:id="115" w:name="_Toc161721293"/>
+      <w:bookmarkStart w:id="116" w:name="_Toc259137226"/>
+      <w:bookmarkStart w:id="117" w:name="_Toc272776087"/>
+      <w:bookmarkStart w:id="118" w:name="_Toc273126830"/>
       <w:r>
         <w:rPr>
           <w:lang w:val="es-AR"/>
         </w:rPr>
         <w:t>Análisis del Sistema</w:t>
       </w:r>
-      <w:bookmarkEnd w:id="112"/>
       <w:bookmarkEnd w:id="113"/>
-      <w:bookmarkEnd w:id="116"/>
+      <w:bookmarkEnd w:id="114"/>
       <w:bookmarkEnd w:id="117"/>
+      <w:bookmarkEnd w:id="118"/>
     </w:p>
     <w:p>
       <w:pPr>
@@ -7015,8 +7251,8 @@
           <w:lang w:val="es-AR"/>
         </w:rPr>
       </w:pPr>
-      <w:bookmarkStart w:id="118" w:name="_Toc264447368"/>
-      <w:bookmarkStart w:id="119" w:name="_Toc272680739"/>
+      <w:bookmarkStart w:id="119" w:name="_Toc264447368"/>
+      <w:bookmarkStart w:id="120" w:name="_Toc272680739"/>
       <w:r>
         <w:rPr>
           <w:rFonts w:eastAsia="Lucida Sans Unicode"/>
@@ -7033,7 +7269,7 @@
           <w:lang w:val="es-AR"/>
         </w:rPr>
       </w:pPr>
-      <w:hyperlink r:id="rId13" w:history="1">
+      <w:hyperlink r:id="rId17" w:history="1">
         <w:r>
           <w:rPr>
             <w:rStyle w:val="Hipervnculo"/>
@@ -7060,18 +7296,18 @@
           <w:lang w:val="es-AR"/>
         </w:rPr>
       </w:pPr>
-      <w:bookmarkStart w:id="120" w:name="_Toc272776088"/>
-      <w:bookmarkStart w:id="121" w:name="_Toc273124108"/>
+      <w:bookmarkStart w:id="121" w:name="_Toc272776088"/>
+      <w:bookmarkStart w:id="122" w:name="_Toc273126831"/>
       <w:r>
         <w:rPr>
           <w:lang w:val="es-AR"/>
         </w:rPr>
         <w:t>Diseño del Sistema</w:t>
       </w:r>
-      <w:bookmarkEnd w:id="118"/>
       <w:bookmarkEnd w:id="119"/>
       <w:bookmarkEnd w:id="120"/>
       <w:bookmarkEnd w:id="121"/>
+      <w:bookmarkEnd w:id="122"/>
     </w:p>
     <w:p>
       <w:pPr>
@@ -7120,7 +7356,7 @@
                     </pic:cNvPicPr>
                   </pic:nvPicPr>
                   <pic:blipFill>
-                    <a:blip r:embed="rId14" cstate="print"/>
+                    <a:blip r:embed="rId18" cstate="print"/>
                     <a:srcRect/>
                     <a:stretch>
                       <a:fillRect/>
@@ -7166,20 +7402,20 @@
           <w:lang w:val="es-AR"/>
         </w:rPr>
       </w:pPr>
-      <w:bookmarkStart w:id="122" w:name="_Toc264447369"/>
-      <w:bookmarkStart w:id="123" w:name="_Toc272680740"/>
-      <w:bookmarkStart w:id="124" w:name="_Toc272776089"/>
-      <w:bookmarkStart w:id="125" w:name="_Toc273124109"/>
+      <w:bookmarkStart w:id="123" w:name="_Toc264447369"/>
+      <w:bookmarkStart w:id="124" w:name="_Toc272680740"/>
+      <w:bookmarkStart w:id="125" w:name="_Toc272776089"/>
+      <w:bookmarkStart w:id="126" w:name="_Toc273126832"/>
       <w:r>
         <w:rPr>
           <w:lang w:val="es-AR"/>
         </w:rPr>
         <w:t>Métricas</w:t>
       </w:r>
-      <w:bookmarkEnd w:id="122"/>
       <w:bookmarkEnd w:id="123"/>
       <w:bookmarkEnd w:id="124"/>
       <w:bookmarkEnd w:id="125"/>
+      <w:bookmarkEnd w:id="126"/>
     </w:p>
     <w:p>
       <w:pPr>
@@ -7207,7 +7443,7 @@
           <w:lang w:val="es-AR"/>
         </w:rPr>
       </w:pPr>
-      <w:hyperlink r:id="rId15" w:history="1">
+      <w:hyperlink r:id="rId19" w:history="1">
         <w:r>
           <w:rPr>
             <w:rStyle w:val="Hipervnculo"/>
@@ -7247,7 +7483,7 @@
             </wp:cNvGraphicFramePr>
             <a:graphic xmlns:a="http://schemas.openxmlformats.org/drawingml/2006/main">
               <a:graphicData uri="http://schemas.openxmlformats.org/drawingml/2006/chart">
-                <c:chart xmlns:c="http://schemas.openxmlformats.org/drawingml/2006/chart" xmlns:r="http://schemas.openxmlformats.org/officeDocument/2006/relationships" r:id="rId16"/>
+                <c:chart xmlns:c="http://schemas.openxmlformats.org/drawingml/2006/chart" xmlns:r="http://schemas.openxmlformats.org/officeDocument/2006/relationships" r:id="rId20"/>
               </a:graphicData>
             </a:graphic>
           </wp:inline>
@@ -7350,28 +7586,28 @@
           <w:lang w:val="es-AR"/>
         </w:rPr>
       </w:pPr>
-      <w:bookmarkStart w:id="126" w:name="_Toc264447370"/>
-      <w:bookmarkStart w:id="127" w:name="_Toc272680741"/>
-      <w:bookmarkStart w:id="128" w:name="_Toc272776090"/>
-      <w:bookmarkStart w:id="129" w:name="_Toc273124110"/>
+      <w:bookmarkStart w:id="127" w:name="_Toc264447370"/>
+      <w:bookmarkStart w:id="128" w:name="_Toc272680741"/>
+      <w:bookmarkStart w:id="129" w:name="_Toc272776090"/>
+      <w:bookmarkStart w:id="130" w:name="_Toc273126833"/>
       <w:r>
         <w:rPr>
           <w:lang w:val="es-AR"/>
         </w:rPr>
         <w:t>Tecnología</w:t>
       </w:r>
-      <w:bookmarkEnd w:id="114"/>
       <w:bookmarkEnd w:id="115"/>
+      <w:bookmarkEnd w:id="116"/>
       <w:r>
         <w:rPr>
           <w:lang w:val="es-AR"/>
         </w:rPr>
         <w:t>s</w:t>
       </w:r>
-      <w:bookmarkEnd w:id="126"/>
       <w:bookmarkEnd w:id="127"/>
       <w:bookmarkEnd w:id="128"/>
       <w:bookmarkEnd w:id="129"/>
+      <w:bookmarkEnd w:id="130"/>
     </w:p>
     <w:p>
       <w:pPr>
@@ -7385,8 +7621,8 @@
           <w:lang w:val="es-AR"/>
         </w:rPr>
       </w:pPr>
-      <w:bookmarkStart w:id="130" w:name="_Toc161721296"/>
-      <w:bookmarkStart w:id="131" w:name="_Toc259137229"/>
+      <w:bookmarkStart w:id="131" w:name="_Toc161721296"/>
+      <w:bookmarkStart w:id="132" w:name="_Toc259137229"/>
       <w:r>
         <w:rPr>
           <w:lang w:val="es-AR"/>
@@ -7498,7 +7734,7 @@
                           </pic:cNvPicPr>
                         </pic:nvPicPr>
                         <pic:blipFill>
-                          <a:blip r:embed="rId17" cstate="print"/>
+                          <a:blip r:embed="rId21" cstate="print"/>
                           <a:srcRect/>
                           <a:stretch>
                             <a:fillRect/>
@@ -7564,7 +7800,7 @@
                           </pic:cNvPicPr>
                         </pic:nvPicPr>
                         <pic:blipFill>
-                          <a:blip r:embed="rId18" cstate="print"/>
+                          <a:blip r:embed="rId22" cstate="print"/>
                           <a:srcRect/>
                           <a:stretch>
                             <a:fillRect/>
@@ -7630,7 +7866,7 @@
                           </pic:cNvPicPr>
                         </pic:nvPicPr>
                         <pic:blipFill>
-                          <a:blip r:embed="rId19"/>
+                          <a:blip r:embed="rId23"/>
                           <a:srcRect/>
                           <a:stretch>
                             <a:fillRect/>
@@ -7666,9 +7902,9 @@
       <w:pPr>
         <w:spacing w:after="0" w:line="240" w:lineRule="auto"/>
       </w:pPr>
-      <w:bookmarkStart w:id="132" w:name="_Toc264447371"/>
-      <w:bookmarkStart w:id="133" w:name="_Toc272680742"/>
-      <w:bookmarkStart w:id="134" w:name="_Toc272776091"/>
+      <w:bookmarkStart w:id="133" w:name="_Toc264447371"/>
+      <w:bookmarkStart w:id="134" w:name="_Toc272680742"/>
+      <w:bookmarkStart w:id="135" w:name="_Toc272776091"/>
     </w:p>
     <w:p>
       <w:pPr>
@@ -7678,19 +7914,19 @@
           <w:lang w:val="es-AR"/>
         </w:rPr>
       </w:pPr>
-      <w:bookmarkStart w:id="135" w:name="_Toc273124111"/>
+      <w:bookmarkStart w:id="136" w:name="_Toc273126834"/>
       <w:r>
         <w:rPr>
           <w:lang w:val="es-AR"/>
         </w:rPr>
         <w:t>Herramientas</w:t>
       </w:r>
-      <w:bookmarkEnd w:id="130"/>
       <w:bookmarkEnd w:id="131"/>
       <w:bookmarkEnd w:id="132"/>
       <w:bookmarkEnd w:id="133"/>
       <w:bookmarkEnd w:id="134"/>
       <w:bookmarkEnd w:id="135"/>
+      <w:bookmarkEnd w:id="136"/>
     </w:p>
     <w:p>
       <w:pPr>
@@ -7823,7 +8059,7 @@
           <w:numId w:val="24"/>
         </w:numPr>
       </w:pPr>
-      <w:hyperlink r:id="rId20" w:history="1">
+      <w:hyperlink r:id="rId24" w:history="1">
         <w:r>
           <w:rPr>
             <w:rStyle w:val="Hipervnculo"/>
@@ -7888,7 +8124,7 @@
         </w:rPr>
         <w:t xml:space="preserve">SVN en </w:t>
       </w:r>
-      <w:hyperlink r:id="rId21" w:history="1">
+      <w:hyperlink r:id="rId25" w:history="1">
         <w:r>
           <w:rPr>
             <w:rStyle w:val="Hipervnculo"/>
@@ -8060,7 +8296,7 @@
                     </pic:cNvPicPr>
                   </pic:nvPicPr>
                   <pic:blipFill>
-                    <a:blip r:embed="rId22"/>
+                    <a:blip r:embed="rId26"/>
                     <a:srcRect/>
                     <a:stretch>
                       <a:fillRect/>
@@ -8117,7 +8353,7 @@
                     </pic:cNvPicPr>
                   </pic:nvPicPr>
                   <pic:blipFill>
-                    <a:blip r:embed="rId23"/>
+                    <a:blip r:embed="rId27"/>
                     <a:srcRect/>
                     <a:stretch>
                       <a:fillRect/>
@@ -8174,7 +8410,7 @@
                     </pic:cNvPicPr>
                   </pic:nvPicPr>
                   <pic:blipFill>
-                    <a:blip r:embed="rId24"/>
+                    <a:blip r:embed="rId28"/>
                     <a:srcRect/>
                     <a:stretch>
                       <a:fillRect/>
@@ -8231,7 +8467,7 @@
                     </pic:cNvPicPr>
                   </pic:nvPicPr>
                   <pic:blipFill>
-                    <a:blip r:embed="rId25"/>
+                    <a:blip r:embed="rId29"/>
                     <a:srcRect/>
                     <a:stretch>
                       <a:fillRect/>
@@ -8267,10 +8503,10 @@
           <w:highlight w:val="yellow"/>
         </w:rPr>
       </w:pPr>
-      <w:bookmarkStart w:id="136" w:name="_Toc161721297"/>
-      <w:bookmarkStart w:id="137" w:name="_Toc259137230"/>
-      <w:bookmarkStart w:id="138" w:name="_Toc264447372"/>
-      <w:bookmarkStart w:id="139" w:name="_Toc272680743"/>
+      <w:bookmarkStart w:id="137" w:name="_Toc161721297"/>
+      <w:bookmarkStart w:id="138" w:name="_Toc259137230"/>
+      <w:bookmarkStart w:id="139" w:name="_Toc264447372"/>
+      <w:bookmarkStart w:id="140" w:name="_Toc272680743"/>
     </w:p>
     <w:p>
       <w:pPr>
@@ -8280,20 +8516,20 @@
           <w:lang w:val="es-AR"/>
         </w:rPr>
       </w:pPr>
-      <w:bookmarkStart w:id="140" w:name="_Toc272776092"/>
-      <w:bookmarkStart w:id="141" w:name="_Toc273124112"/>
+      <w:bookmarkStart w:id="141" w:name="_Toc272776092"/>
+      <w:bookmarkStart w:id="142" w:name="_Toc273126835"/>
       <w:r>
         <w:rPr>
           <w:lang w:val="es-AR"/>
         </w:rPr>
         <w:t>Estimaciones y Presupuesto</w:t>
       </w:r>
-      <w:bookmarkEnd w:id="136"/>
       <w:bookmarkEnd w:id="137"/>
       <w:bookmarkEnd w:id="138"/>
       <w:bookmarkEnd w:id="139"/>
       <w:bookmarkEnd w:id="140"/>
       <w:bookmarkEnd w:id="141"/>
+      <w:bookmarkEnd w:id="142"/>
     </w:p>
     <w:p>
       <w:pPr>
@@ -8416,27 +8652,27 @@
           <w:lang w:val="es-AR"/>
         </w:rPr>
       </w:pPr>
-      <w:bookmarkStart w:id="142" w:name="_Toc157312977"/>
-      <w:bookmarkStart w:id="143" w:name="_Toc161721298"/>
-      <w:bookmarkStart w:id="144" w:name="_Toc259137231"/>
-      <w:bookmarkStart w:id="145" w:name="_Toc264447373"/>
-      <w:bookmarkStart w:id="146" w:name="_Toc272680744"/>
-      <w:bookmarkStart w:id="147" w:name="_Toc272776093"/>
-      <w:bookmarkStart w:id="148" w:name="_Toc273124113"/>
+      <w:bookmarkStart w:id="143" w:name="_Toc157312977"/>
+      <w:bookmarkStart w:id="144" w:name="_Toc161721298"/>
+      <w:bookmarkStart w:id="145" w:name="_Toc259137231"/>
+      <w:bookmarkStart w:id="146" w:name="_Toc264447373"/>
+      <w:bookmarkStart w:id="147" w:name="_Toc272680744"/>
+      <w:bookmarkStart w:id="148" w:name="_Toc272776093"/>
+      <w:bookmarkStart w:id="149" w:name="_Toc273126836"/>
       <w:r>
         <w:rPr>
           <w:lang w:val="es-AR"/>
         </w:rPr>
         <w:t>Cronograma</w:t>
       </w:r>
-      <w:bookmarkStart w:id="149" w:name="_Toc157312979"/>
-      <w:bookmarkEnd w:id="142"/>
+      <w:bookmarkStart w:id="150" w:name="_Toc157312979"/>
       <w:bookmarkEnd w:id="143"/>
       <w:bookmarkEnd w:id="144"/>
       <w:bookmarkEnd w:id="145"/>
       <w:bookmarkEnd w:id="146"/>
       <w:bookmarkEnd w:id="147"/>
       <w:bookmarkEnd w:id="148"/>
+      <w:bookmarkEnd w:id="149"/>
     </w:p>
     <w:tbl>
       <w:tblPr>
@@ -9073,7 +9309,7 @@
           </w:p>
         </w:tc>
       </w:tr>
-      <w:bookmarkEnd w:id="149"/>
+      <w:bookmarkEnd w:id="150"/>
     </w:tbl>
     <w:p>
       <w:pPr>
@@ -9091,10 +9327,10 @@
           <w:lang w:val="es-AR"/>
         </w:rPr>
       </w:pPr>
-      <w:bookmarkStart w:id="150" w:name="_Toc264447374"/>
-      <w:bookmarkStart w:id="151" w:name="_Toc272680745"/>
-      <w:bookmarkStart w:id="152" w:name="_Toc272776094"/>
-      <w:bookmarkStart w:id="153" w:name="_Toc273124114"/>
+      <w:bookmarkStart w:id="151" w:name="_Toc264447374"/>
+      <w:bookmarkStart w:id="152" w:name="_Toc272680745"/>
+      <w:bookmarkStart w:id="153" w:name="_Toc272776094"/>
+      <w:bookmarkStart w:id="154" w:name="_Toc273126837"/>
       <w:r>
         <w:rPr>
           <w:lang w:val="es-AR"/>
@@ -9102,10 +9338,10 @@
         <w:lastRenderedPageBreak/>
         <w:t>Apéndice</w:t>
       </w:r>
-      <w:bookmarkEnd w:id="150"/>
       <w:bookmarkEnd w:id="151"/>
       <w:bookmarkEnd w:id="152"/>
       <w:bookmarkEnd w:id="153"/>
+      <w:bookmarkEnd w:id="154"/>
     </w:p>
     <w:p>
       <w:pPr>
@@ -9155,7 +9391,7 @@
         </w:rPr>
         <w:t xml:space="preserve"> </w:t>
       </w:r>
-      <w:hyperlink r:id="rId26" w:history="1">
+      <w:hyperlink r:id="rId30" w:history="1">
         <w:r>
           <w:rPr>
             <w:rStyle w:val="Hipervnculo"/>
@@ -9166,8 +9402,8 @@
       </w:hyperlink>
     </w:p>
     <w:sectPr>
-      <w:headerReference w:type="default" r:id="rId27"/>
-      <w:footerReference w:type="default" r:id="rId28"/>
+      <w:headerReference w:type="default" r:id="rId31"/>
+      <w:footerReference w:type="default" r:id="rId32"/>
       <w:type w:val="continuous"/>
       <w:pgSz w:w="11907" w:h="16839" w:code="9"/>
       <w:pgMar w:top="1531" w:right="1701" w:bottom="1531" w:left="1701" w:header="794" w:footer="680" w:gutter="0"/>
@@ -9257,7 +9493,7 @@
         <w:sz w:val="20"/>
         <w:lang w:val="es-AR"/>
       </w:rPr>
-      <w:t>6</w:t>
+      <w:t>7</w:t>
     </w:r>
     <w:r>
       <w:rPr>
@@ -11968,6 +12204,155 @@
     </w:lvl>
   </w:abstractNum>
   <w:abstractNum w:abstractNumId="20">
+    <w:nsid w:val="639E0142"/>
+    <w:multiLevelType w:val="multilevel"/>
+    <w:tmpl w:val="E8F6B2E8"/>
+    <w:lvl w:ilvl="0">
+      <w:start w:val="1"/>
+      <w:numFmt w:val="bullet"/>
+      <w:lvlText w:val=""/>
+      <w:lvlJc w:val="left"/>
+      <w:pPr>
+        <w:tabs>
+          <w:tab w:val="num" w:pos="720"/>
+        </w:tabs>
+        <w:ind w:left="720" w:hanging="360"/>
+      </w:pPr>
+      <w:rPr>
+        <w:rFonts w:ascii="Symbol" w:hAnsi="Symbol" w:hint="default"/>
+        <w:sz w:val="20"/>
+      </w:rPr>
+    </w:lvl>
+    <w:lvl w:ilvl="1" w:tentative="1">
+      <w:start w:val="1"/>
+      <w:numFmt w:val="bullet"/>
+      <w:lvlText w:val="o"/>
+      <w:lvlJc w:val="left"/>
+      <w:pPr>
+        <w:tabs>
+          <w:tab w:val="num" w:pos="1440"/>
+        </w:tabs>
+        <w:ind w:left="1440" w:hanging="360"/>
+      </w:pPr>
+      <w:rPr>
+        <w:rFonts w:ascii="Courier New" w:hAnsi="Courier New" w:hint="default"/>
+        <w:sz w:val="20"/>
+      </w:rPr>
+    </w:lvl>
+    <w:lvl w:ilvl="2" w:tentative="1">
+      <w:start w:val="1"/>
+      <w:numFmt w:val="bullet"/>
+      <w:lvlText w:val=""/>
+      <w:lvlJc w:val="left"/>
+      <w:pPr>
+        <w:tabs>
+          <w:tab w:val="num" w:pos="2160"/>
+        </w:tabs>
+        <w:ind w:left="2160" w:hanging="360"/>
+      </w:pPr>
+      <w:rPr>
+        <w:rFonts w:ascii="Wingdings" w:hAnsi="Wingdings" w:hint="default"/>
+        <w:sz w:val="20"/>
+      </w:rPr>
+    </w:lvl>
+    <w:lvl w:ilvl="3" w:tentative="1">
+      <w:start w:val="1"/>
+      <w:numFmt w:val="bullet"/>
+      <w:lvlText w:val=""/>
+      <w:lvlJc w:val="left"/>
+      <w:pPr>
+        <w:tabs>
+          <w:tab w:val="num" w:pos="2880"/>
+        </w:tabs>
+        <w:ind w:left="2880" w:hanging="360"/>
+      </w:pPr>
+      <w:rPr>
+        <w:rFonts w:ascii="Wingdings" w:hAnsi="Wingdings" w:hint="default"/>
+        <w:sz w:val="20"/>
+      </w:rPr>
+    </w:lvl>
+    <w:lvl w:ilvl="4" w:tentative="1">
+      <w:start w:val="1"/>
+      <w:numFmt w:val="bullet"/>
+      <w:lvlText w:val=""/>
+      <w:lvlJc w:val="left"/>
+      <w:pPr>
+        <w:tabs>
+          <w:tab w:val="num" w:pos="3600"/>
+        </w:tabs>
+        <w:ind w:left="3600" w:hanging="360"/>
+      </w:pPr>
+      <w:rPr>
+        <w:rFonts w:ascii="Wingdings" w:hAnsi="Wingdings" w:hint="default"/>
+        <w:sz w:val="20"/>
+      </w:rPr>
+    </w:lvl>
+    <w:lvl w:ilvl="5" w:tentative="1">
+      <w:start w:val="1"/>
+      <w:numFmt w:val="bullet"/>
+      <w:lvlText w:val=""/>
+      <w:lvlJc w:val="left"/>
+      <w:pPr>
+        <w:tabs>
+          <w:tab w:val="num" w:pos="4320"/>
+        </w:tabs>
+        <w:ind w:left="4320" w:hanging="360"/>
+      </w:pPr>
+      <w:rPr>
+        <w:rFonts w:ascii="Wingdings" w:hAnsi="Wingdings" w:hint="default"/>
+        <w:sz w:val="20"/>
+      </w:rPr>
+    </w:lvl>
+    <w:lvl w:ilvl="6" w:tentative="1">
+      <w:start w:val="1"/>
+      <w:numFmt w:val="bullet"/>
+      <w:lvlText w:val=""/>
+      <w:lvlJc w:val="left"/>
+      <w:pPr>
+        <w:tabs>
+          <w:tab w:val="num" w:pos="5040"/>
+        </w:tabs>
+        <w:ind w:left="5040" w:hanging="360"/>
+      </w:pPr>
+      <w:rPr>
+        <w:rFonts w:ascii="Wingdings" w:hAnsi="Wingdings" w:hint="default"/>
+        <w:sz w:val="20"/>
+      </w:rPr>
+    </w:lvl>
+    <w:lvl w:ilvl="7" w:tentative="1">
+      <w:start w:val="1"/>
+      <w:numFmt w:val="bullet"/>
+      <w:lvlText w:val=""/>
+      <w:lvlJc w:val="left"/>
+      <w:pPr>
+        <w:tabs>
+          <w:tab w:val="num" w:pos="5760"/>
+        </w:tabs>
+        <w:ind w:left="5760" w:hanging="360"/>
+      </w:pPr>
+      <w:rPr>
+        <w:rFonts w:ascii="Wingdings" w:hAnsi="Wingdings" w:hint="default"/>
+        <w:sz w:val="20"/>
+      </w:rPr>
+    </w:lvl>
+    <w:lvl w:ilvl="8" w:tentative="1">
+      <w:start w:val="1"/>
+      <w:numFmt w:val="bullet"/>
+      <w:lvlText w:val=""/>
+      <w:lvlJc w:val="left"/>
+      <w:pPr>
+        <w:tabs>
+          <w:tab w:val="num" w:pos="6480"/>
+        </w:tabs>
+        <w:ind w:left="6480" w:hanging="360"/>
+      </w:pPr>
+      <w:rPr>
+        <w:rFonts w:ascii="Wingdings" w:hAnsi="Wingdings" w:hint="default"/>
+        <w:sz w:val="20"/>
+      </w:rPr>
+    </w:lvl>
+  </w:abstractNum>
+  <w:abstractNum w:abstractNumId="21">
     <w:nsid w:val="64C65E5F"/>
     <w:multiLevelType w:val="hybridMultilevel"/>
     <w:tmpl w:val="D67E617A"/>
@@ -12079,7 +12464,7 @@
       </w:rPr>
     </w:lvl>
   </w:abstractNum>
-  <w:abstractNum w:abstractNumId="21">
+  <w:abstractNum w:abstractNumId="22">
     <w:nsid w:val="65FE7FEE"/>
     <w:multiLevelType w:val="hybridMultilevel"/>
     <w:tmpl w:val="56346E22"/>
@@ -12193,7 +12578,7 @@
       </w:rPr>
     </w:lvl>
   </w:abstractNum>
-  <w:abstractNum w:abstractNumId="22">
+  <w:abstractNum w:abstractNumId="23">
     <w:nsid w:val="6FA67C34"/>
     <w:multiLevelType w:val="hybridMultilevel"/>
     <w:tmpl w:val="4A2E1DD0"/>
@@ -12306,7 +12691,7 @@
       </w:rPr>
     </w:lvl>
   </w:abstractNum>
-  <w:abstractNum w:abstractNumId="23">
+  <w:abstractNum w:abstractNumId="24">
     <w:nsid w:val="70815BC2"/>
     <w:multiLevelType w:val="hybridMultilevel"/>
     <w:tmpl w:val="72688E00"/>
@@ -12419,7 +12804,7 @@
       </w:rPr>
     </w:lvl>
   </w:abstractNum>
-  <w:abstractNum w:abstractNumId="24">
+  <w:abstractNum w:abstractNumId="25">
     <w:nsid w:val="74971197"/>
     <w:multiLevelType w:val="hybridMultilevel"/>
     <w:tmpl w:val="DD188520"/>
@@ -12532,7 +12917,7 @@
       </w:rPr>
     </w:lvl>
   </w:abstractNum>
-  <w:abstractNum w:abstractNumId="25">
+  <w:abstractNum w:abstractNumId="26">
     <w:nsid w:val="75871527"/>
     <w:multiLevelType w:val="hybridMultilevel"/>
     <w:tmpl w:val="61A6A504"/>
@@ -12661,16 +13046,16 @@
     <w:abstractNumId w:val="14"/>
   </w:num>
   <w:num w:numId="6">
-    <w:abstractNumId w:val="20"/>
+    <w:abstractNumId w:val="21"/>
   </w:num>
   <w:num w:numId="7">
-    <w:abstractNumId w:val="23"/>
+    <w:abstractNumId w:val="24"/>
   </w:num>
   <w:num w:numId="8">
     <w:abstractNumId w:val="15"/>
   </w:num>
   <w:num w:numId="9">
-    <w:abstractNumId w:val="21"/>
+    <w:abstractNumId w:val="22"/>
   </w:num>
   <w:num w:numId="10">
     <w:abstractNumId w:val="1"/>
@@ -12685,7 +13070,7 @@
     <w:abstractNumId w:val="16"/>
   </w:num>
   <w:num w:numId="14">
-    <w:abstractNumId w:val="24"/>
+    <w:abstractNumId w:val="25"/>
   </w:num>
   <w:num w:numId="15">
     <w:abstractNumId w:val="17"/>
@@ -12694,7 +13079,7 @@
     <w:abstractNumId w:val="0"/>
   </w:num>
   <w:num w:numId="17">
-    <w:abstractNumId w:val="25"/>
+    <w:abstractNumId w:val="26"/>
   </w:num>
   <w:num w:numId="18">
     <w:abstractNumId w:val="12"/>
@@ -12718,10 +13103,13 @@
     <w:abstractNumId w:val="9"/>
   </w:num>
   <w:num w:numId="25">
-    <w:abstractNumId w:val="22"/>
+    <w:abstractNumId w:val="23"/>
   </w:num>
   <w:num w:numId="26">
     <w:abstractNumId w:val="2"/>
+  </w:num>
+  <w:num w:numId="27">
+    <w:abstractNumId w:val="20"/>
   </w:num>
   <w:numIdMacAtCleanup w:val="5"/>
 </w:numbering>
@@ -14008,6 +14396,22 @@
       </w:tcPr>
     </w:tblStylePr>
   </w:style>
+  <w:style w:type="paragraph" w:styleId="NormalWeb">
+    <w:name w:val="Normal (Web)"/>
+    <w:basedOn w:val="Normal"/>
+    <w:uiPriority w:val="99"/>
+    <w:unhideWhenUsed/>
+    <w:rsid w:val="00CC5B8F"/>
+    <w:pPr>
+      <w:spacing w:before="100" w:beforeAutospacing="1" w:after="100" w:afterAutospacing="1" w:line="240" w:lineRule="auto"/>
+    </w:pPr>
+    <w:rPr>
+      <w:rFonts w:ascii="Times New Roman" w:hAnsi="Times New Roman"/>
+      <w:sz w:val="24"/>
+      <w:szCs w:val="24"/>
+      <w:lang w:val="es-AR" w:eastAsia="es-AR" w:bidi="ar-SA"/>
+    </w:rPr>
+  </w:style>
 </w:styles>
 </file>
 
@@ -14134,11 +14538,11 @@
           </c:val>
         </c:ser>
         <c:marker val="1"/>
-        <c:axId val="44620800"/>
-        <c:axId val="64099072"/>
+        <c:axId val="41883520"/>
+        <c:axId val="41885056"/>
       </c:lineChart>
       <c:dateAx>
-        <c:axId val="44620800"/>
+        <c:axId val="41883520"/>
         <c:scaling>
           <c:orientation val="minMax"/>
         </c:scaling>
@@ -14156,13 +14560,13 @@
             <a:endParaRPr lang="es-AR"/>
           </a:p>
         </c:txPr>
-        <c:crossAx val="64099072"/>
+        <c:crossAx val="41885056"/>
         <c:crosses val="autoZero"/>
         <c:auto val="1"/>
         <c:lblOffset val="100"/>
       </c:dateAx>
       <c:valAx>
-        <c:axId val="64099072"/>
+        <c:axId val="41885056"/>
         <c:scaling>
           <c:orientation val="minMax"/>
         </c:scaling>
@@ -14198,7 +14602,7 @@
             <a:endParaRPr lang="es-AR"/>
           </a:p>
         </c:txPr>
-        <c:crossAx val="44620800"/>
+        <c:crossAx val="41883520"/>
         <c:crosses val="autoZero"/>
         <c:crossBetween val="between"/>
       </c:valAx>

</xml_diff>

<commit_message>
Actualización Plan de Proyecto - Sección Estimaciones y Cronograma
</commit_message>
<xml_diff>
--- a/doc/projectPlan.docx
+++ b/doc/projectPlan.docx
@@ -231,7 +231,7 @@
                 <wp:lineTo x="8735" y="0"/>
               </wp:wrapPolygon>
             </wp:wrapTight>
-            <wp:docPr id="14" name="1 Imagen" descr="selfmanagement_logo2.png"/>
+            <wp:docPr id="16" name="1 Imagen" descr="selfmanagement_logo2.png"/>
             <wp:cNvGraphicFramePr>
               <a:graphicFrameLocks xmlns:a="http://schemas.openxmlformats.org/drawingml/2006/main" noChangeAspect="1"/>
             </wp:cNvGraphicFramePr>
@@ -298,7 +298,6 @@
         <w:rPr>
           <w:lang w:val="es-AR"/>
         </w:rPr>
-        <w:lastRenderedPageBreak/>
         <w:t>Historial de Revisiones</w:t>
       </w:r>
       <w:bookmarkEnd w:id="0"/>
@@ -792,6 +791,81 @@
           </w:p>
         </w:tc>
       </w:tr>
+      <w:tr>
+        <w:tc>
+          <w:tcPr>
+            <w:tcW w:w="787" w:type="pct"/>
+            <w:tcBorders>
+              <w:top w:val="single" w:sz="8" w:space="0" w:color="6EA0B0"/>
+              <w:left w:val="single" w:sz="8" w:space="0" w:color="6EA0B0"/>
+              <w:bottom w:val="single" w:sz="8" w:space="0" w:color="6EA0B0"/>
+            </w:tcBorders>
+          </w:tcPr>
+          <w:p>
+            <w:pPr>
+              <w:spacing w:after="0" w:line="240" w:lineRule="auto"/>
+              <w:rPr>
+                <w:bCs/>
+                <w:lang w:val="es-AR"/>
+              </w:rPr>
+            </w:pPr>
+            <w:r>
+              <w:rPr>
+                <w:bCs/>
+                <w:lang w:val="es-AR"/>
+              </w:rPr>
+              <w:t>25/09/2010</w:t>
+            </w:r>
+          </w:p>
+        </w:tc>
+        <w:tc>
+          <w:tcPr>
+            <w:tcW w:w="2717" w:type="pct"/>
+            <w:tcBorders>
+              <w:top w:val="single" w:sz="8" w:space="0" w:color="6EA0B0"/>
+              <w:bottom w:val="single" w:sz="8" w:space="0" w:color="6EA0B0"/>
+            </w:tcBorders>
+          </w:tcPr>
+          <w:p>
+            <w:pPr>
+              <w:spacing w:after="0" w:line="240" w:lineRule="auto"/>
+              <w:rPr>
+                <w:lang w:val="es-AR"/>
+              </w:rPr>
+            </w:pPr>
+            <w:r>
+              <w:rPr>
+                <w:lang w:val="es-AR"/>
+              </w:rPr>
+              <w:t>Actualización Estimaciones y Cronograma</w:t>
+            </w:r>
+          </w:p>
+        </w:tc>
+        <w:tc>
+          <w:tcPr>
+            <w:tcW w:w="1496" w:type="pct"/>
+            <w:tcBorders>
+              <w:top w:val="single" w:sz="8" w:space="0" w:color="6EA0B0"/>
+              <w:bottom w:val="single" w:sz="8" w:space="0" w:color="6EA0B0"/>
+              <w:right w:val="single" w:sz="8" w:space="0" w:color="6EA0B0"/>
+            </w:tcBorders>
+          </w:tcPr>
+          <w:p>
+            <w:pPr>
+              <w:spacing w:after="0" w:line="240" w:lineRule="auto"/>
+              <w:rPr>
+                <w:lang w:val="es-AR"/>
+              </w:rPr>
+            </w:pPr>
+            <w:r>
+              <w:rPr>
+                <w:lang w:val="es-AR"/>
+              </w:rPr>
+              <w:t>Jonathan Levy</w:t>
+            </w:r>
+          </w:p>
+        </w:tc>
+      </w:tr>
     </w:tbl>
     <w:p>
       <w:pPr>
@@ -1051,7 +1125,6 @@
       <w:bookmarkStart w:id="8" w:name="_Toc6994794"/>
       <w:bookmarkStart w:id="9" w:name="_Toc273126806"/>
       <w:r>
-        <w:lastRenderedPageBreak/>
         <w:t>Contenido</w:t>
       </w:r>
       <w:bookmarkEnd w:id="9"/>
@@ -1063,7 +1136,7 @@
           <w:tab w:val="right" w:leader="dot" w:pos="8495"/>
         </w:tabs>
         <w:rPr>
-          <w:rFonts w:asciiTheme="minorHAnsi" w:eastAsiaTheme="minorEastAsia" w:hAnsiTheme="minorHAnsi" w:cstheme="minorBidi"/>
+          <w:rFonts w:cs="Times New Roman"/>
           <w:b w:val="0"/>
           <w:bCs w:val="0"/>
           <w:caps w:val="0"/>
@@ -1148,7 +1221,7 @@
           <w:tab w:val="right" w:leader="dot" w:pos="8495"/>
         </w:tabs>
         <w:rPr>
-          <w:rFonts w:asciiTheme="minorHAnsi" w:eastAsiaTheme="minorEastAsia" w:hAnsiTheme="minorHAnsi" w:cstheme="minorBidi"/>
+          <w:rFonts w:cs="Times New Roman"/>
           <w:b w:val="0"/>
           <w:bCs w:val="0"/>
           <w:caps w:val="0"/>
@@ -1224,7 +1297,7 @@
           <w:tab w:val="right" w:leader="dot" w:pos="8495"/>
         </w:tabs>
         <w:rPr>
-          <w:rFonts w:asciiTheme="minorHAnsi" w:eastAsiaTheme="minorEastAsia" w:hAnsiTheme="minorHAnsi" w:cstheme="minorBidi"/>
+          <w:rFonts w:cs="Times New Roman"/>
           <w:b w:val="0"/>
           <w:bCs w:val="0"/>
           <w:caps w:val="0"/>
@@ -1299,7 +1372,7 @@
           <w:tab w:val="right" w:leader="dot" w:pos="8495"/>
         </w:tabs>
         <w:rPr>
-          <w:rFonts w:asciiTheme="minorHAnsi" w:eastAsiaTheme="minorEastAsia" w:hAnsiTheme="minorHAnsi" w:cstheme="minorBidi"/>
+          <w:rFonts w:cs="Times New Roman"/>
           <w:b w:val="0"/>
           <w:bCs w:val="0"/>
           <w:caps w:val="0"/>
@@ -1375,7 +1448,7 @@
           <w:tab w:val="right" w:leader="dot" w:pos="8495"/>
         </w:tabs>
         <w:rPr>
-          <w:rFonts w:asciiTheme="minorHAnsi" w:eastAsiaTheme="minorEastAsia" w:hAnsiTheme="minorHAnsi" w:cstheme="minorBidi"/>
+          <w:rFonts w:cs="Times New Roman"/>
           <w:b w:val="0"/>
           <w:bCs w:val="0"/>
           <w:caps w:val="0"/>
@@ -1451,7 +1524,7 @@
           <w:tab w:val="right" w:leader="dot" w:pos="8495"/>
         </w:tabs>
         <w:rPr>
-          <w:rFonts w:asciiTheme="minorHAnsi" w:eastAsiaTheme="minorEastAsia" w:hAnsiTheme="minorHAnsi" w:cstheme="minorBidi"/>
+          <w:rFonts w:cs="Times New Roman"/>
           <w:b w:val="0"/>
           <w:bCs w:val="0"/>
           <w:caps w:val="0"/>
@@ -1527,7 +1600,7 @@
           <w:tab w:val="right" w:leader="dot" w:pos="8495"/>
         </w:tabs>
         <w:rPr>
-          <w:rFonts w:asciiTheme="minorHAnsi" w:eastAsiaTheme="minorEastAsia" w:hAnsiTheme="minorHAnsi" w:cstheme="minorBidi"/>
+          <w:rFonts w:cs="Times New Roman"/>
           <w:b w:val="0"/>
           <w:bCs w:val="0"/>
           <w:caps w:val="0"/>
@@ -1603,7 +1676,7 @@
           <w:tab w:val="right" w:leader="dot" w:pos="8495"/>
         </w:tabs>
         <w:rPr>
-          <w:rFonts w:asciiTheme="minorHAnsi" w:eastAsiaTheme="minorEastAsia" w:hAnsiTheme="minorHAnsi" w:cstheme="minorBidi"/>
+          <w:rFonts w:cs="Times New Roman"/>
           <w:smallCaps w:val="0"/>
           <w:noProof/>
           <w:sz w:val="22"/>
@@ -1677,7 +1750,7 @@
           <w:tab w:val="right" w:leader="dot" w:pos="8495"/>
         </w:tabs>
         <w:rPr>
-          <w:rFonts w:asciiTheme="minorHAnsi" w:eastAsiaTheme="minorEastAsia" w:hAnsiTheme="minorHAnsi" w:cstheme="minorBidi"/>
+          <w:rFonts w:cs="Times New Roman"/>
           <w:b w:val="0"/>
           <w:bCs w:val="0"/>
           <w:caps w:val="0"/>
@@ -1753,7 +1826,7 @@
           <w:tab w:val="right" w:leader="dot" w:pos="8495"/>
         </w:tabs>
         <w:rPr>
-          <w:rFonts w:asciiTheme="minorHAnsi" w:eastAsiaTheme="minorEastAsia" w:hAnsiTheme="minorHAnsi" w:cstheme="minorBidi"/>
+          <w:rFonts w:cs="Times New Roman"/>
           <w:smallCaps w:val="0"/>
           <w:noProof/>
           <w:sz w:val="22"/>
@@ -1827,7 +1900,7 @@
           <w:tab w:val="right" w:leader="dot" w:pos="8495"/>
         </w:tabs>
         <w:rPr>
-          <w:rFonts w:asciiTheme="minorHAnsi" w:eastAsiaTheme="minorEastAsia" w:hAnsiTheme="minorHAnsi" w:cstheme="minorBidi"/>
+          <w:rFonts w:cs="Times New Roman"/>
           <w:i w:val="0"/>
           <w:iCs w:val="0"/>
           <w:noProof/>
@@ -1902,7 +1975,7 @@
           <w:tab w:val="right" w:leader="dot" w:pos="8495"/>
         </w:tabs>
         <w:rPr>
-          <w:rFonts w:asciiTheme="minorHAnsi" w:eastAsiaTheme="minorEastAsia" w:hAnsiTheme="minorHAnsi" w:cstheme="minorBidi"/>
+          <w:rFonts w:cs="Times New Roman"/>
           <w:i w:val="0"/>
           <w:iCs w:val="0"/>
           <w:noProof/>
@@ -1977,7 +2050,7 @@
           <w:tab w:val="right" w:leader="dot" w:pos="8495"/>
         </w:tabs>
         <w:rPr>
-          <w:rFonts w:asciiTheme="minorHAnsi" w:eastAsiaTheme="minorEastAsia" w:hAnsiTheme="minorHAnsi" w:cstheme="minorBidi"/>
+          <w:rFonts w:cs="Times New Roman"/>
           <w:smallCaps w:val="0"/>
           <w:noProof/>
           <w:sz w:val="22"/>
@@ -2051,7 +2124,7 @@
           <w:tab w:val="right" w:leader="dot" w:pos="8495"/>
         </w:tabs>
         <w:rPr>
-          <w:rFonts w:asciiTheme="minorHAnsi" w:eastAsiaTheme="minorEastAsia" w:hAnsiTheme="minorHAnsi" w:cstheme="minorBidi"/>
+          <w:rFonts w:cs="Times New Roman"/>
           <w:i w:val="0"/>
           <w:iCs w:val="0"/>
           <w:noProof/>
@@ -2126,7 +2199,7 @@
           <w:tab w:val="right" w:leader="dot" w:pos="8495"/>
         </w:tabs>
         <w:rPr>
-          <w:rFonts w:asciiTheme="minorHAnsi" w:eastAsiaTheme="minorEastAsia" w:hAnsiTheme="minorHAnsi" w:cstheme="minorBidi"/>
+          <w:rFonts w:cs="Times New Roman"/>
           <w:b w:val="0"/>
           <w:bCs w:val="0"/>
           <w:caps w:val="0"/>
@@ -2202,7 +2275,7 @@
           <w:tab w:val="right" w:leader="dot" w:pos="8495"/>
         </w:tabs>
         <w:rPr>
-          <w:rFonts w:asciiTheme="minorHAnsi" w:eastAsiaTheme="minorEastAsia" w:hAnsiTheme="minorHAnsi" w:cstheme="minorBidi"/>
+          <w:rFonts w:cs="Times New Roman"/>
           <w:b w:val="0"/>
           <w:bCs w:val="0"/>
           <w:caps w:val="0"/>
@@ -2278,7 +2351,7 @@
           <w:tab w:val="right" w:leader="dot" w:pos="8495"/>
         </w:tabs>
         <w:rPr>
-          <w:rFonts w:asciiTheme="minorHAnsi" w:eastAsiaTheme="minorEastAsia" w:hAnsiTheme="minorHAnsi" w:cstheme="minorBidi"/>
+          <w:rFonts w:cs="Times New Roman"/>
           <w:smallCaps w:val="0"/>
           <w:noProof/>
           <w:sz w:val="22"/>
@@ -2352,7 +2425,7 @@
           <w:tab w:val="right" w:leader="dot" w:pos="8495"/>
         </w:tabs>
         <w:rPr>
-          <w:rFonts w:asciiTheme="minorHAnsi" w:eastAsiaTheme="minorEastAsia" w:hAnsiTheme="minorHAnsi" w:cstheme="minorBidi"/>
+          <w:rFonts w:cs="Times New Roman"/>
           <w:smallCaps w:val="0"/>
           <w:noProof/>
           <w:sz w:val="22"/>
@@ -2426,7 +2499,7 @@
           <w:tab w:val="right" w:leader="dot" w:pos="8495"/>
         </w:tabs>
         <w:rPr>
-          <w:rFonts w:asciiTheme="minorHAnsi" w:eastAsiaTheme="minorEastAsia" w:hAnsiTheme="minorHAnsi" w:cstheme="minorBidi"/>
+          <w:rFonts w:cs="Times New Roman"/>
           <w:smallCaps w:val="0"/>
           <w:noProof/>
           <w:sz w:val="22"/>
@@ -2500,7 +2573,7 @@
           <w:tab w:val="right" w:leader="dot" w:pos="8495"/>
         </w:tabs>
         <w:rPr>
-          <w:rFonts w:asciiTheme="minorHAnsi" w:eastAsiaTheme="minorEastAsia" w:hAnsiTheme="minorHAnsi" w:cstheme="minorBidi"/>
+          <w:rFonts w:cs="Times New Roman"/>
           <w:smallCaps w:val="0"/>
           <w:noProof/>
           <w:sz w:val="22"/>
@@ -2574,7 +2647,7 @@
           <w:tab w:val="right" w:leader="dot" w:pos="8495"/>
         </w:tabs>
         <w:rPr>
-          <w:rFonts w:asciiTheme="minorHAnsi" w:eastAsiaTheme="minorEastAsia" w:hAnsiTheme="minorHAnsi" w:cstheme="minorBidi"/>
+          <w:rFonts w:cs="Times New Roman"/>
           <w:smallCaps w:val="0"/>
           <w:noProof/>
           <w:sz w:val="22"/>
@@ -2648,7 +2721,7 @@
           <w:tab w:val="right" w:leader="dot" w:pos="8495"/>
         </w:tabs>
         <w:rPr>
-          <w:rFonts w:asciiTheme="minorHAnsi" w:eastAsiaTheme="minorEastAsia" w:hAnsiTheme="minorHAnsi" w:cstheme="minorBidi"/>
+          <w:rFonts w:cs="Times New Roman"/>
           <w:smallCaps w:val="0"/>
           <w:noProof/>
           <w:sz w:val="22"/>
@@ -2722,7 +2795,7 @@
           <w:tab w:val="right" w:leader="dot" w:pos="8495"/>
         </w:tabs>
         <w:rPr>
-          <w:rFonts w:asciiTheme="minorHAnsi" w:eastAsiaTheme="minorEastAsia" w:hAnsiTheme="minorHAnsi" w:cstheme="minorBidi"/>
+          <w:rFonts w:cs="Times New Roman"/>
           <w:smallCaps w:val="0"/>
           <w:noProof/>
           <w:sz w:val="22"/>
@@ -2797,7 +2870,7 @@
           <w:tab w:val="right" w:leader="dot" w:pos="8495"/>
         </w:tabs>
         <w:rPr>
-          <w:rFonts w:asciiTheme="minorHAnsi" w:eastAsiaTheme="minorEastAsia" w:hAnsiTheme="minorHAnsi" w:cstheme="minorBidi"/>
+          <w:rFonts w:cs="Times New Roman"/>
           <w:smallCaps w:val="0"/>
           <w:noProof/>
           <w:sz w:val="22"/>
@@ -2872,7 +2945,7 @@
           <w:tab w:val="right" w:leader="dot" w:pos="8495"/>
         </w:tabs>
         <w:rPr>
-          <w:rFonts w:asciiTheme="minorHAnsi" w:eastAsiaTheme="minorEastAsia" w:hAnsiTheme="minorHAnsi" w:cstheme="minorBidi"/>
+          <w:rFonts w:cs="Times New Roman"/>
           <w:b w:val="0"/>
           <w:bCs w:val="0"/>
           <w:caps w:val="0"/>
@@ -2948,7 +3021,7 @@
           <w:tab w:val="right" w:leader="dot" w:pos="8495"/>
         </w:tabs>
         <w:rPr>
-          <w:rFonts w:asciiTheme="minorHAnsi" w:eastAsiaTheme="minorEastAsia" w:hAnsiTheme="minorHAnsi" w:cstheme="minorBidi"/>
+          <w:rFonts w:cs="Times New Roman"/>
           <w:smallCaps w:val="0"/>
           <w:noProof/>
           <w:sz w:val="22"/>
@@ -3022,7 +3095,7 @@
           <w:tab w:val="right" w:leader="dot" w:pos="8495"/>
         </w:tabs>
         <w:rPr>
-          <w:rFonts w:asciiTheme="minorHAnsi" w:eastAsiaTheme="minorEastAsia" w:hAnsiTheme="minorHAnsi" w:cstheme="minorBidi"/>
+          <w:rFonts w:cs="Times New Roman"/>
           <w:smallCaps w:val="0"/>
           <w:noProof/>
           <w:sz w:val="22"/>
@@ -3096,7 +3169,7 @@
           <w:tab w:val="right" w:leader="dot" w:pos="8495"/>
         </w:tabs>
         <w:rPr>
-          <w:rFonts w:asciiTheme="minorHAnsi" w:eastAsiaTheme="minorEastAsia" w:hAnsiTheme="minorHAnsi" w:cstheme="minorBidi"/>
+          <w:rFonts w:cs="Times New Roman"/>
           <w:smallCaps w:val="0"/>
           <w:noProof/>
           <w:sz w:val="22"/>
@@ -3170,7 +3243,7 @@
           <w:tab w:val="right" w:leader="dot" w:pos="8495"/>
         </w:tabs>
         <w:rPr>
-          <w:rFonts w:asciiTheme="minorHAnsi" w:eastAsiaTheme="minorEastAsia" w:hAnsiTheme="minorHAnsi" w:cstheme="minorBidi"/>
+          <w:rFonts w:cs="Times New Roman"/>
           <w:smallCaps w:val="0"/>
           <w:noProof/>
           <w:sz w:val="22"/>
@@ -3244,7 +3317,7 @@
           <w:tab w:val="right" w:leader="dot" w:pos="8495"/>
         </w:tabs>
         <w:rPr>
-          <w:rFonts w:asciiTheme="minorHAnsi" w:eastAsiaTheme="minorEastAsia" w:hAnsiTheme="minorHAnsi" w:cstheme="minorBidi"/>
+          <w:rFonts w:cs="Times New Roman"/>
           <w:smallCaps w:val="0"/>
           <w:noProof/>
           <w:sz w:val="22"/>
@@ -3318,7 +3391,7 @@
           <w:tab w:val="right" w:leader="dot" w:pos="8495"/>
         </w:tabs>
         <w:rPr>
-          <w:rFonts w:asciiTheme="minorHAnsi" w:eastAsiaTheme="minorEastAsia" w:hAnsiTheme="minorHAnsi" w:cstheme="minorBidi"/>
+          <w:rFonts w:cs="Times New Roman"/>
           <w:i w:val="0"/>
           <w:iCs w:val="0"/>
           <w:noProof/>
@@ -3393,7 +3466,7 @@
           <w:tab w:val="right" w:leader="dot" w:pos="8495"/>
         </w:tabs>
         <w:rPr>
-          <w:rFonts w:asciiTheme="minorHAnsi" w:eastAsiaTheme="minorEastAsia" w:hAnsiTheme="minorHAnsi" w:cstheme="minorBidi"/>
+          <w:rFonts w:cs="Times New Roman"/>
           <w:smallCaps w:val="0"/>
           <w:noProof/>
           <w:sz w:val="22"/>
@@ -3467,7 +3540,7 @@
           <w:tab w:val="right" w:leader="dot" w:pos="8495"/>
         </w:tabs>
         <w:rPr>
-          <w:rFonts w:asciiTheme="minorHAnsi" w:eastAsiaTheme="minorEastAsia" w:hAnsiTheme="minorHAnsi" w:cstheme="minorBidi"/>
+          <w:rFonts w:cs="Times New Roman"/>
           <w:smallCaps w:val="0"/>
           <w:noProof/>
           <w:sz w:val="22"/>
@@ -3541,7 +3614,7 @@
           <w:tab w:val="right" w:leader="dot" w:pos="8495"/>
         </w:tabs>
         <w:rPr>
-          <w:rFonts w:asciiTheme="minorHAnsi" w:eastAsiaTheme="minorEastAsia" w:hAnsiTheme="minorHAnsi" w:cstheme="minorBidi"/>
+          <w:rFonts w:cs="Times New Roman"/>
           <w:b w:val="0"/>
           <w:bCs w:val="0"/>
           <w:caps w:val="0"/>
@@ -3661,7 +3734,6 @@
         <w:rPr>
           <w:lang w:val="es-AR"/>
         </w:rPr>
-        <w:lastRenderedPageBreak/>
         <w:t>Destinatarios</w:t>
       </w:r>
       <w:bookmarkEnd w:id="11"/>
@@ -6867,9 +6939,9 @@
         <w:lastRenderedPageBreak/>
         <w:drawing>
           <wp:inline distT="0" distB="0" distL="0" distR="0">
-            <wp:extent cx="4355403" cy="1196064"/>
-            <wp:effectExtent l="95250" t="57150" r="121347" b="42186"/>
-            <wp:docPr id="2" name="Picture 5"/>
+            <wp:extent cx="4358705" cy="1200001"/>
+            <wp:effectExtent l="95250" t="57150" r="118045" b="38249"/>
+            <wp:docPr id="7" name="Picture 5"/>
             <wp:cNvGraphicFramePr>
               <a:graphicFrameLocks xmlns:a="http://schemas.openxmlformats.org/drawingml/2006/main"/>
             </wp:cNvGraphicFramePr>
@@ -6892,7 +6964,7 @@
                   <pic:spPr bwMode="auto">
                     <a:xfrm>
                       <a:off x="0" y="0"/>
-                      <a:ext cx="4355403" cy="1196064"/>
+                      <a:ext cx="4358705" cy="1200001"/>
                     </a:xfrm>
                     <a:prstGeom prst="rect">
                       <a:avLst/>
@@ -6932,7 +7004,7 @@
           <wp:inline distT="0" distB="0" distL="0" distR="0">
             <wp:extent cx="4502785" cy="1552575"/>
             <wp:effectExtent l="0" t="0" r="0" b="0"/>
-            <wp:docPr id="1" name="Imagen 2"/>
+            <wp:docPr id="8" name="Imagen 2"/>
             <wp:cNvGraphicFramePr>
               <a:graphicFrameLocks xmlns:a="http://schemas.openxmlformats.org/drawingml/2006/main" noChangeAspect="1"/>
             </wp:cNvGraphicFramePr>
@@ -7342,7 +7414,7 @@
           <wp:inline distT="0" distB="0" distL="0" distR="0">
             <wp:extent cx="5615940" cy="3381375"/>
             <wp:effectExtent l="0" t="0" r="3810" b="0"/>
-            <wp:docPr id="5" name="Imagen 8" descr="diagrama_arquitectura.png"/>
+            <wp:docPr id="9" name="Imagen 8" descr="diagrama_arquitectura.png"/>
             <wp:cNvGraphicFramePr>
               <a:graphicFrameLocks xmlns:a="http://schemas.openxmlformats.org/drawingml/2006/main" noChangeAspect="1"/>
             </wp:cNvGraphicFramePr>
@@ -7475,9 +7547,9 @@
         </w:rPr>
         <w:drawing>
           <wp:inline distT="0" distB="0" distL="0" distR="0">
-            <wp:extent cx="3716381" cy="2227834"/>
-            <wp:effectExtent l="12192" t="6096" r="6497" b="0"/>
-            <wp:docPr id="6" name="Gráfico 3"/>
+            <wp:extent cx="3714603" cy="2227834"/>
+            <wp:effectExtent l="12192" t="6096" r="8275" b="0"/>
+            <wp:docPr id="10" name="Gráfico 3"/>
             <wp:cNvGraphicFramePr>
               <a:graphicFrameLocks xmlns:a="http://schemas.openxmlformats.org/drawingml/2006/main"/>
             </wp:cNvGraphicFramePr>
@@ -7720,7 +7792,7 @@
                 <wp:inline distT="0" distB="0" distL="0" distR="0">
                   <wp:extent cx="1242060" cy="327660"/>
                   <wp:effectExtent l="19050" t="0" r="0" b="0"/>
-                  <wp:docPr id="7" name="Imagen 3" descr="dotNet.png"/>
+                  <wp:docPr id="11" name="Imagen 3" descr="dotNet.png"/>
                   <wp:cNvGraphicFramePr>
                     <a:graphicFrameLocks xmlns:a="http://schemas.openxmlformats.org/drawingml/2006/main" noChangeAspect="1"/>
                   </wp:cNvGraphicFramePr>
@@ -7786,7 +7858,7 @@
                 <wp:inline distT="0" distB="0" distL="0" distR="0">
                   <wp:extent cx="560705" cy="362585"/>
                   <wp:effectExtent l="19050" t="0" r="0" b="0"/>
-                  <wp:docPr id="8" name="Imagen 6" descr="logoIIS.jpg"/>
+                  <wp:docPr id="12" name="Imagen 6" descr="logoIIS.jpg"/>
                   <wp:cNvGraphicFramePr>
                     <a:graphicFrameLocks xmlns:a="http://schemas.openxmlformats.org/drawingml/2006/main" noChangeAspect="1"/>
                   </wp:cNvGraphicFramePr>
@@ -7852,7 +7924,7 @@
                 <wp:inline distT="0" distB="0" distL="0" distR="0">
                   <wp:extent cx="1578610" cy="448310"/>
                   <wp:effectExtent l="19050" t="0" r="0" b="0"/>
-                  <wp:docPr id="9" name="Imagen 3"/>
+                  <wp:docPr id="13" name="Imagen 3"/>
                   <wp:cNvGraphicFramePr>
                     <a:graphicFrameLocks xmlns:a="http://schemas.openxmlformats.org/drawingml/2006/main" noChangeAspect="1"/>
                   </wp:cNvGraphicFramePr>
@@ -8282,7 +8354,7 @@
           <wp:inline distT="0" distB="0" distL="0" distR="0">
             <wp:extent cx="750570" cy="267335"/>
             <wp:effectExtent l="19050" t="0" r="0" b="0"/>
-            <wp:docPr id="10" name="Imagen 17" descr="wolof"/>
+            <wp:docPr id="3" name="Imagen 17" descr="wolof"/>
             <wp:cNvGraphicFramePr>
               <a:graphicFrameLocks xmlns:a="http://schemas.openxmlformats.org/drawingml/2006/main" noChangeAspect="1"/>
             </wp:cNvGraphicFramePr>
@@ -8339,7 +8411,7 @@
           <wp:inline distT="0" distB="0" distL="0" distR="0">
             <wp:extent cx="1354455" cy="362585"/>
             <wp:effectExtent l="19050" t="0" r="0" b="0"/>
-            <wp:docPr id="11" name="Imagen 2" descr="AU_Visual_Studio_Pro_2010_Logo.png"/>
+            <wp:docPr id="4" name="Imagen 2" descr="AU_Visual_Studio_Pro_2010_Logo.png"/>
             <wp:cNvGraphicFramePr>
               <a:graphicFrameLocks xmlns:a="http://schemas.openxmlformats.org/drawingml/2006/main" noChangeAspect="1"/>
             </wp:cNvGraphicFramePr>
@@ -8396,7 +8468,7 @@
           <wp:inline distT="0" distB="0" distL="0" distR="0">
             <wp:extent cx="1294130" cy="319405"/>
             <wp:effectExtent l="19050" t="0" r="1270" b="0"/>
-            <wp:docPr id="12" name="Imagen 19" descr="code_logo"/>
+            <wp:docPr id="2" name="Imagen 19" descr="code_logo"/>
             <wp:cNvGraphicFramePr>
               <a:graphicFrameLocks xmlns:a="http://schemas.openxmlformats.org/drawingml/2006/main" noChangeAspect="1"/>
             </wp:cNvGraphicFramePr>
@@ -8453,7 +8525,7 @@
           <wp:inline distT="0" distB="0" distL="0" distR="0">
             <wp:extent cx="431165" cy="431165"/>
             <wp:effectExtent l="19050" t="0" r="6985" b="0"/>
-            <wp:docPr id="13" name="Imagen 20" descr="tortoise"/>
+            <wp:docPr id="1" name="Imagen 20" descr="tortoise"/>
             <wp:cNvGraphicFramePr>
               <a:graphicFrameLocks xmlns:a="http://schemas.openxmlformats.org/drawingml/2006/main" noChangeAspect="1"/>
             </wp:cNvGraphicFramePr>
@@ -8567,10 +8639,81 @@
     <w:p>
       <w:pPr>
         <w:spacing w:after="0" w:line="240" w:lineRule="auto"/>
-      </w:pPr>
-      <w:r>
-        <w:t>El sistema inicialmente se estimó en la siguiente cantidad de horas:</w:t>
-      </w:r>
+        <w:rPr>
+          <w:color w:val="000000"/>
+        </w:rPr>
+      </w:pPr>
+      <w:r>
+        <w:rPr>
+          <w:bCs/>
+          <w:color w:val="000000"/>
+        </w:rPr>
+        <w:t xml:space="preserve">Las estimaciones figuran en el sistema Wolof y </w:t>
+      </w:r>
+      <w:r>
+        <w:rPr>
+          <w:bCs/>
+          <w:color w:val="000000"/>
+        </w:rPr>
+        <w:t>1 punto</w:t>
+      </w:r>
+      <w:r>
+        <w:rPr>
+          <w:color w:val="000000"/>
+        </w:rPr>
+        <w:t xml:space="preserve"> </w:t>
+      </w:r>
+      <w:r>
+        <w:rPr>
+          <w:color w:val="000000"/>
+        </w:rPr>
+        <w:t xml:space="preserve">equivale a </w:t>
+      </w:r>
+      <w:r>
+        <w:rPr>
+          <w:bCs/>
+          <w:color w:val="000000"/>
+        </w:rPr>
+        <w:t>4 horas hombre</w:t>
+      </w:r>
+      <w:r>
+        <w:rPr>
+          <w:color w:val="000000"/>
+        </w:rPr>
+        <w:t>.</w:t>
+      </w:r>
+    </w:p>
+    <w:p>
+      <w:pPr>
+        <w:spacing w:after="0" w:line="240" w:lineRule="auto"/>
+      </w:pPr>
+      <w:hyperlink r:id="rId30" w:tgtFrame="_blank" w:history="1">
+        <w:r>
+          <w:rPr>
+            <w:rStyle w:val="Hipervnculo"/>
+          </w:rPr>
+          <w:t>https://</w:t>
+        </w:r>
+        <w:r>
+          <w:rPr>
+            <w:rStyle w:val="il"/>
+            <w:color w:val="0000FF"/>
+            <w:u w:val="single"/>
+          </w:rPr>
+          <w:t>wolof</w:t>
+        </w:r>
+        <w:r>
+          <w:rPr>
+            <w:rStyle w:val="Hipervnculo"/>
+          </w:rPr>
+          <w:t>.southworksinc.com/selfmanagement/</w:t>
+        </w:r>
+      </w:hyperlink>
+    </w:p>
+    <w:p>
+      <w:pPr>
+        <w:spacing w:after="0" w:line="240" w:lineRule="auto"/>
+      </w:pPr>
     </w:p>
     <w:p>
       <w:pPr>
@@ -8585,10 +8728,7 @@
         <w:t xml:space="preserve">Horas de Análisis y Diseño (estimadas a partir de las User Stories):  </w:t>
       </w:r>
       <w:r>
-        <w:rPr>
-          <w:highlight w:val="yellow"/>
-        </w:rPr>
-        <w:t>a definir</w:t>
+        <w:t>336 horas</w:t>
       </w:r>
     </w:p>
     <w:p>
@@ -8604,10 +8744,7 @@
         <w:t xml:space="preserve">Horas de Testing (+15%): </w:t>
       </w:r>
       <w:r>
-        <w:rPr>
-          <w:highlight w:val="yellow"/>
-        </w:rPr>
-        <w:t>a definir</w:t>
+        <w:t>50 horas</w:t>
       </w:r>
     </w:p>
     <w:p>
@@ -8623,24 +8760,21 @@
         <w:t xml:space="preserve">Horas de Administración (+20%): </w:t>
       </w:r>
       <w:r>
-        <w:rPr>
-          <w:highlight w:val="yellow"/>
-        </w:rPr>
-        <w:t>a definir</w:t>
-      </w:r>
-    </w:p>
-    <w:p>
-      <w:pPr>
-        <w:spacing w:after="0" w:line="240" w:lineRule="auto"/>
-      </w:pPr>
-      <w:r>
-        <w:t xml:space="preserve">Total de Horas: </w:t>
-      </w:r>
-      <w:r>
-        <w:rPr>
-          <w:highlight w:val="yellow"/>
-        </w:rPr>
-        <w:t>a definir.</w:t>
+        <w:t>67 horas</w:t>
+      </w:r>
+    </w:p>
+    <w:p>
+      <w:pPr>
+        <w:spacing w:after="0" w:line="240" w:lineRule="auto"/>
+      </w:pPr>
+      <w:r>
+        <w:t xml:space="preserve">Total </w:t>
+      </w:r>
+      <w:r>
+        <w:t xml:space="preserve">de Horas: </w:t>
+      </w:r>
+      <w:r>
+        <w:t>~453 hs</w:t>
       </w:r>
     </w:p>
     <w:p/>
@@ -8673,6 +8807,13 @@
       <w:bookmarkEnd w:id="147"/>
       <w:bookmarkEnd w:id="148"/>
       <w:bookmarkEnd w:id="149"/>
+    </w:p>
+    <w:p>
+      <w:pPr>
+        <w:rPr>
+          <w:lang w:val="es-AR"/>
+        </w:rPr>
+      </w:pPr>
     </w:p>
     <w:tbl>
       <w:tblPr>
@@ -8696,7 +8837,7 @@
       <w:tr>
         <w:tc>
           <w:tcPr>
-            <w:tcW w:w="353" w:type="dxa"/>
+            <w:tcW w:w="461" w:type="dxa"/>
             <w:tcBorders>
               <w:top w:val="single" w:sz="8" w:space="0" w:color="92B7C3"/>
               <w:left w:val="single" w:sz="8" w:space="0" w:color="92B7C3"/>
@@ -8728,7 +8869,7 @@
         </w:tc>
         <w:tc>
           <w:tcPr>
-            <w:tcW w:w="2409" w:type="dxa"/>
+            <w:tcW w:w="2376" w:type="dxa"/>
             <w:tcBorders>
               <w:top w:val="single" w:sz="8" w:space="0" w:color="92B7C3"/>
               <w:left w:val="nil"/>
@@ -8760,7 +8901,7 @@
         </w:tc>
         <w:tc>
           <w:tcPr>
-            <w:tcW w:w="3901" w:type="dxa"/>
+            <w:tcW w:w="3847" w:type="dxa"/>
             <w:tcBorders>
               <w:top w:val="single" w:sz="8" w:space="0" w:color="92B7C3"/>
               <w:left w:val="nil"/>
@@ -8792,7 +8933,7 @@
         </w:tc>
         <w:tc>
           <w:tcPr>
-            <w:tcW w:w="2693" w:type="dxa"/>
+            <w:tcW w:w="2672" w:type="dxa"/>
             <w:tcBorders>
               <w:top w:val="single" w:sz="8" w:space="0" w:color="92B7C3"/>
               <w:left w:val="nil"/>
@@ -8826,7 +8967,7 @@
       <w:tr>
         <w:tc>
           <w:tcPr>
-            <w:tcW w:w="353" w:type="dxa"/>
+            <w:tcW w:w="461" w:type="dxa"/>
             <w:tcBorders>
               <w:right w:val="nil"/>
             </w:tcBorders>
@@ -8839,15 +8980,22 @@
               <w:rPr>
                 <w:b/>
                 <w:bCs/>
-                <w:highlight w:val="yellow"/>
                 <w:lang w:val="es-AR"/>
               </w:rPr>
             </w:pPr>
+            <w:r>
+              <w:rPr>
+                <w:b/>
+                <w:bCs/>
+                <w:lang w:val="es-AR"/>
+              </w:rPr>
+              <w:t>1</w:t>
+            </w:r>
           </w:p>
         </w:tc>
         <w:tc>
           <w:tcPr>
-            <w:tcW w:w="2409" w:type="dxa"/>
+            <w:tcW w:w="2376" w:type="dxa"/>
             <w:tcBorders>
               <w:left w:val="nil"/>
               <w:right w:val="nil"/>
@@ -8859,17 +9007,56 @@
             <w:pPr>
               <w:spacing w:after="0" w:line="240" w:lineRule="auto"/>
               <w:rPr>
+                <w:b/>
+                <w:bCs/>
+                <w:lang w:val="es-AR"/>
+              </w:rPr>
+            </w:pPr>
+            <w:r>
+              <w:rPr>
                 <w:sz w:val="20"/>
                 <w:szCs w:val="20"/>
-                <w:highlight w:val="yellow"/>
                 <w:lang w:val="es-AR"/>
               </w:rPr>
-            </w:pPr>
+              <w:t>13/09</w:t>
+            </w:r>
+            <w:r>
+              <w:rPr>
+                <w:sz w:val="20"/>
+                <w:szCs w:val="20"/>
+                <w:lang w:val="es-AR"/>
+              </w:rPr>
+              <w:t>/2010</w:t>
+            </w:r>
+            <w:r>
+              <w:rPr>
+                <w:sz w:val="20"/>
+                <w:szCs w:val="20"/>
+                <w:lang w:val="es-AR"/>
+              </w:rPr>
+              <w:sym w:font="Wingdings" w:char="F0E0"/>
+            </w:r>
+            <w:r>
+              <w:rPr>
+                <w:sz w:val="20"/>
+                <w:szCs w:val="20"/>
+                <w:lang w:val="es-AR"/>
+              </w:rPr>
+              <w:t>27/09</w:t>
+            </w:r>
+            <w:r>
+              <w:rPr>
+                <w:sz w:val="20"/>
+                <w:szCs w:val="20"/>
+                <w:lang w:val="es-AR"/>
+              </w:rPr>
+              <w:t>/2010</w:t>
+            </w:r>
           </w:p>
         </w:tc>
         <w:tc>
           <w:tcPr>
-            <w:tcW w:w="3901" w:type="dxa"/>
+            <w:tcW w:w="3847" w:type="dxa"/>
             <w:tcBorders>
               <w:left w:val="nil"/>
               <w:right w:val="nil"/>
@@ -8878,10 +9065,281 @@
           </w:tcPr>
           <w:p>
             <w:pPr>
-              <w:spacing w:after="0" w:line="240" w:lineRule="auto"/>
+              <w:pStyle w:val="NormalWeb"/>
+              <w:numPr>
+                <w:ilvl w:val="0"/>
+                <w:numId w:val="30"/>
+              </w:numPr>
+              <w:rPr>
+                <w:rFonts w:ascii="Calibri" w:hAnsi="Calibri"/>
+                <w:sz w:val="22"/>
+                <w:szCs w:val="22"/>
+                <w:lang w:val="en-US" w:eastAsia="en-US" w:bidi="en-US"/>
+              </w:rPr>
+            </w:pPr>
+            <w:r>
+              <w:rPr>
+                <w:rFonts w:ascii="Calibri" w:hAnsi="Calibri"/>
+                <w:sz w:val="22"/>
+                <w:szCs w:val="22"/>
+                <w:lang w:val="en-US" w:eastAsia="en-US" w:bidi="en-US"/>
+              </w:rPr>
+              <w:t>Mockups de las pantallas del sistema SelfManagement</w:t>
+            </w:r>
+          </w:p>
+          <w:p>
+            <w:pPr>
+              <w:pStyle w:val="NormalWeb"/>
+              <w:numPr>
+                <w:ilvl w:val="0"/>
+                <w:numId w:val="30"/>
+              </w:numPr>
+              <w:rPr>
+                <w:vanish/>
+              </w:rPr>
+            </w:pPr>
+            <w:r>
+              <w:rPr>
+                <w:rFonts w:ascii="Calibri" w:hAnsi="Calibri"/>
+                <w:sz w:val="22"/>
+                <w:szCs w:val="22"/>
+                <w:lang w:val="en-US" w:eastAsia="en-US" w:bidi="en-US"/>
+              </w:rPr>
+              <w:t xml:space="preserve">Arquitectura base del sistema SelfManagement y funcionalidad de </w:t>
+            </w:r>
+            <w:r>
+              <w:rPr>
+                <w:rFonts w:ascii="Calibri" w:hAnsi="Calibri"/>
+                <w:sz w:val="22"/>
+                <w:szCs w:val="22"/>
+                <w:lang w:val="en-US" w:eastAsia="en-US" w:bidi="en-US"/>
+              </w:rPr>
+              <w:lastRenderedPageBreak/>
+              <w:t>alta de campañas</w:t>
+            </w:r>
+            <w:r>
+              <w:rPr>
+                <w:rFonts w:ascii="Calibri" w:hAnsi="Calibri"/>
+                <w:sz w:val="22"/>
+                <w:szCs w:val="22"/>
+                <w:lang w:val="en-US" w:eastAsia="en-US" w:bidi="en-US"/>
+              </w:rPr>
+              <w:t>.</w:t>
+            </w:r>
+            <w:r>
+              <w:rPr>
+                <w:vanish/>
+              </w:rPr>
+              <w:t xml:space="preserve">x </w:t>
+            </w:r>
+          </w:p>
+          <w:p>
+            <w:pPr>
+              <w:pStyle w:val="NormalWeb"/>
+              <w:numPr>
+                <w:ilvl w:val="0"/>
+                <w:numId w:val="28"/>
+              </w:numPr>
+              <w:rPr>
+                <w:vanish/>
+              </w:rPr>
+            </w:pPr>
+            <w:r>
+              <w:rPr>
+                <w:vanish/>
+              </w:rPr>
+              <w:t>Estadisticas de Agentes</w:t>
+            </w:r>
+          </w:p>
+          <w:p>
+            <w:pPr>
+              <w:numPr>
+                <w:ilvl w:val="0"/>
+                <w:numId w:val="28"/>
+              </w:numPr>
+              <w:spacing w:before="100" w:beforeAutospacing="1" w:after="100" w:afterAutospacing="1" w:line="240" w:lineRule="auto"/>
+              <w:rPr>
+                <w:vanish/>
+              </w:rPr>
+            </w:pPr>
+            <w:hyperlink r:id="rId31" w:history="1">
+              <w:r>
+                <w:rPr>
+                  <w:noProof/>
+                  <w:vanish/>
+                  <w:color w:val="0000FF"/>
+                  <w:lang w:val="es-AR" w:eastAsia="es-AR" w:bidi="ar-SA"/>
+                </w:rPr>
+                <w:drawing>
+                  <wp:inline distT="0" distB="0" distL="0" distR="0">
+                    <wp:extent cx="189865" cy="189865"/>
+                    <wp:effectExtent l="19050" t="0" r="635" b="0"/>
+                    <wp:docPr id="14" name="Imagen 14" descr="stories">
+                      <a:hlinkClick xmlns:a="http://schemas.openxmlformats.org/drawingml/2006/main" r:id="rId31"/>
+                    </wp:docPr>
+                    <wp:cNvGraphicFramePr>
+                      <a:graphicFrameLocks xmlns:a="http://schemas.openxmlformats.org/drawingml/2006/main" noChangeAspect="1"/>
+                    </wp:cNvGraphicFramePr>
+                    <a:graphic xmlns:a="http://schemas.openxmlformats.org/drawingml/2006/main">
+                      <a:graphicData uri="http://schemas.openxmlformats.org/drawingml/2006/picture">
+                        <pic:pic xmlns:pic="http://schemas.openxmlformats.org/drawingml/2006/picture">
+                          <pic:nvPicPr>
+                            <pic:cNvPr id="0" name="Picture 14" descr="stories">
+                              <a:hlinkClick r:id="rId31"/>
+                            </pic:cNvPr>
+                            <pic:cNvPicPr>
+                              <a:picLocks noChangeAspect="1" noChangeArrowheads="1"/>
+                            </pic:cNvPicPr>
+                          </pic:nvPicPr>
+                          <pic:blipFill>
+                            <a:blip r:embed="rId32"/>
+                            <a:srcRect/>
+                            <a:stretch>
+                              <a:fillRect/>
+                            </a:stretch>
+                          </pic:blipFill>
+                          <pic:spPr bwMode="auto">
+                            <a:xfrm>
+                              <a:off x="0" y="0"/>
+                              <a:ext cx="189865" cy="189865"/>
+                            </a:xfrm>
+                            <a:prstGeom prst="rect">
+                              <a:avLst/>
+                            </a:prstGeom>
+                            <a:noFill/>
+                            <a:ln w="9525">
+                              <a:noFill/>
+                              <a:miter lim="800000"/>
+                              <a:headEnd/>
+                              <a:tailEnd/>
+                            </a:ln>
+                          </pic:spPr>
+                        </pic:pic>
+                      </a:graphicData>
+                    </a:graphic>
+                  </wp:inline>
+                </w:drawing>
+              </w:r>
+              <w:r>
+                <w:rPr>
+                  <w:rStyle w:val="Hipervnculo"/>
+                  <w:vanish/>
+                </w:rPr>
+                <w:t xml:space="preserve">Stories </w:t>
+              </w:r>
+            </w:hyperlink>
+            <w:r>
+              <w:rPr>
+                <w:vanish/>
+              </w:rPr>
+              <w:object w:dxaOrig="1440" w:dyaOrig="1440">
+                <v:shapetype id="_x0000_t75" coordsize="21600,21600" o:spt="75" o:preferrelative="t" path="m@4@5l@4@11@9@11@9@5xe" filled="f" stroked="f">
+                  <v:stroke joinstyle="miter"/>
+                  <v:formulas>
+                    <v:f eqn="if lineDrawn pixelLineWidth 0"/>
+                    <v:f eqn="sum @0 1 0"/>
+                    <v:f eqn="sum 0 0 @1"/>
+                    <v:f eqn="prod @2 1 2"/>
+                    <v:f eqn="prod @3 21600 pixelWidth"/>
+                    <v:f eqn="prod @3 21600 pixelHeight"/>
+                    <v:f eqn="sum @0 0 1"/>
+                    <v:f eqn="prod @6 1 2"/>
+                    <v:f eqn="prod @7 21600 pixelWidth"/>
+                    <v:f eqn="sum @8 21600 0"/>
+                    <v:f eqn="prod @7 21600 pixelHeight"/>
+                    <v:f eqn="sum @10 21600 0"/>
+                  </v:formulas>
+                  <v:path o:extrusionok="f" gradientshapeok="t" o:connecttype="rect"/>
+                  <o:lock v:ext="edit" aspectratio="t"/>
+                </v:shapetype>
+                <v:shape id="_x0000_i1070" type="#_x0000_t75" style="width:1in;height:18.35pt" o:ole="">
+                  <v:imagedata r:id="rId33" o:title=""/>
+                </v:shape>
+                <w:control r:id="rId34" w:name="DefaultOcxName3" w:shapeid="_x0000_i1070"/>
+              </w:object>
+            </w:r>
+            <w:r>
+              <w:rPr>
+                <w:noProof/>
+                <w:vanish/>
+                <w:lang w:val="es-AR" w:eastAsia="es-AR" w:bidi="ar-SA"/>
+              </w:rPr>
+              <w:drawing>
+                <wp:inline distT="0" distB="0" distL="0" distR="0">
+                  <wp:extent cx="189865" cy="189865"/>
+                  <wp:effectExtent l="19050" t="0" r="635" b="0"/>
+                  <wp:docPr id="15" name="Imagen 15" descr="download"/>
+                  <wp:cNvGraphicFramePr>
+                    <a:graphicFrameLocks xmlns:a="http://schemas.openxmlformats.org/drawingml/2006/main" noChangeAspect="1"/>
+                  </wp:cNvGraphicFramePr>
+                  <a:graphic xmlns:a="http://schemas.openxmlformats.org/drawingml/2006/main">
+                    <a:graphicData uri="http://schemas.openxmlformats.org/drawingml/2006/picture">
+                      <pic:pic xmlns:pic="http://schemas.openxmlformats.org/drawingml/2006/picture">
+                        <pic:nvPicPr>
+                          <pic:cNvPr id="0" name="Picture 15" descr="download"/>
+                          <pic:cNvPicPr>
+                            <a:picLocks noChangeAspect="1" noChangeArrowheads="1"/>
+                          </pic:cNvPicPr>
+                        </pic:nvPicPr>
+                        <pic:blipFill>
+                          <a:blip r:embed="rId35"/>
+                          <a:srcRect/>
+                          <a:stretch>
+                            <a:fillRect/>
+                          </a:stretch>
+                        </pic:blipFill>
+                        <pic:spPr bwMode="auto">
+                          <a:xfrm>
+                            <a:off x="0" y="0"/>
+                            <a:ext cx="189865" cy="189865"/>
+                          </a:xfrm>
+                          <a:prstGeom prst="rect">
+                            <a:avLst/>
+                          </a:prstGeom>
+                          <a:noFill/>
+                          <a:ln w="9525">
+                            <a:noFill/>
+                            <a:miter lim="800000"/>
+                            <a:headEnd/>
+                            <a:tailEnd/>
+                          </a:ln>
+                        </pic:spPr>
+                      </pic:pic>
+                    </a:graphicData>
+                  </a:graphic>
+                </wp:inline>
+              </w:drawing>
+            </w:r>
+            <w:r>
+              <w:rPr>
+                <w:vanish/>
+              </w:rPr>
+              <w:t xml:space="preserve">Download </w:t>
+            </w:r>
+          </w:p>
+          <w:p>
+            <w:pPr>
+              <w:numPr>
+                <w:ilvl w:val="0"/>
+                <w:numId w:val="28"/>
+              </w:numPr>
+              <w:spacing w:before="100" w:beforeAutospacing="1" w:after="100" w:afterAutospacing="1" w:line="240" w:lineRule="auto"/>
+              <w:rPr>
+                <w:vanish/>
+              </w:rPr>
+            </w:pPr>
+            <w:r>
+              <w:rPr>
+                <w:vanish/>
+              </w:rPr>
+              <w:t>edit | remove</w:t>
+            </w:r>
+          </w:p>
+          <w:p>
+            <w:pPr>
+              <w:spacing w:before="100" w:beforeAutospacing="1" w:after="100" w:afterAutospacing="1" w:line="240" w:lineRule="auto"/>
               <w:rPr>
                 <w:sz w:val="20"/>
-                <w:highlight w:val="yellow"/>
                 <w:lang w:val="es-AR"/>
               </w:rPr>
             </w:pPr>
@@ -8889,7 +9347,7 @@
         </w:tc>
         <w:tc>
           <w:tcPr>
-            <w:tcW w:w="2693" w:type="dxa"/>
+            <w:tcW w:w="2672" w:type="dxa"/>
             <w:tcBorders>
               <w:left w:val="nil"/>
             </w:tcBorders>
@@ -8899,17 +9357,37 @@
             <w:pPr>
               <w:spacing w:after="0" w:line="240" w:lineRule="auto"/>
               <w:rPr>
-                <w:highlight w:val="yellow"/>
                 <w:lang w:val="es-AR"/>
               </w:rPr>
             </w:pPr>
+            <w:r>
+              <w:rPr>
+                <w:lang w:val="es-AR"/>
+              </w:rPr>
+              <w:lastRenderedPageBreak/>
+              <w:t>Story_1</w:t>
+            </w:r>
+          </w:p>
+          <w:p>
+            <w:pPr>
+              <w:spacing w:after="0" w:line="240" w:lineRule="auto"/>
+              <w:rPr>
+                <w:lang w:val="es-AR"/>
+              </w:rPr>
+            </w:pPr>
+            <w:r>
+              <w:rPr>
+                <w:lang w:val="es-AR"/>
+              </w:rPr>
+              <w:t>Story_2</w:t>
+            </w:r>
           </w:p>
         </w:tc>
       </w:tr>
       <w:tr>
         <w:tc>
           <w:tcPr>
-            <w:tcW w:w="353" w:type="dxa"/>
+            <w:tcW w:w="461" w:type="dxa"/>
             <w:tcBorders>
               <w:right w:val="nil"/>
             </w:tcBorders>
@@ -8925,11 +9403,20 @@
                 <w:lang w:val="es-AR"/>
               </w:rPr>
             </w:pPr>
+            <w:r>
+              <w:rPr>
+                <w:b/>
+                <w:bCs/>
+                <w:lang w:val="es-AR"/>
+              </w:rPr>
+              <w:lastRenderedPageBreak/>
+              <w:t>2</w:t>
+            </w:r>
           </w:p>
         </w:tc>
         <w:tc>
           <w:tcPr>
-            <w:tcW w:w="2409" w:type="dxa"/>
+            <w:tcW w:w="2376" w:type="dxa"/>
             <w:tcBorders>
               <w:left w:val="nil"/>
               <w:right w:val="nil"/>
@@ -8940,17 +9427,56 @@
             <w:pPr>
               <w:spacing w:after="0" w:line="240" w:lineRule="auto"/>
               <w:rPr>
+                <w:b/>
+                <w:bCs/>
+                <w:lang w:val="es-AR"/>
+              </w:rPr>
+            </w:pPr>
+            <w:r>
+              <w:rPr>
                 <w:sz w:val="20"/>
                 <w:szCs w:val="20"/>
-                <w:highlight w:val="yellow"/>
                 <w:lang w:val="es-AR"/>
               </w:rPr>
-            </w:pPr>
+              <w:t>28</w:t>
+            </w:r>
+            <w:r>
+              <w:rPr>
+                <w:sz w:val="20"/>
+                <w:szCs w:val="20"/>
+                <w:lang w:val="es-AR"/>
+              </w:rPr>
+              <w:t>/09/2010</w:t>
+            </w:r>
+            <w:r>
+              <w:rPr>
+                <w:sz w:val="20"/>
+                <w:szCs w:val="20"/>
+                <w:lang w:val="es-AR"/>
+              </w:rPr>
+              <w:sym w:font="Wingdings" w:char="F0E0"/>
+            </w:r>
+            <w:r>
+              <w:rPr>
+                <w:sz w:val="20"/>
+                <w:szCs w:val="20"/>
+                <w:lang w:val="es-AR"/>
+              </w:rPr>
+              <w:t>11/10</w:t>
+            </w:r>
+            <w:r>
+              <w:rPr>
+                <w:sz w:val="20"/>
+                <w:szCs w:val="20"/>
+                <w:lang w:val="es-AR"/>
+              </w:rPr>
+              <w:t>/2010</w:t>
+            </w:r>
           </w:p>
         </w:tc>
         <w:tc>
           <w:tcPr>
-            <w:tcW w:w="3901" w:type="dxa"/>
+            <w:tcW w:w="3847" w:type="dxa"/>
             <w:tcBorders>
               <w:left w:val="nil"/>
               <w:right w:val="nil"/>
@@ -8958,17 +9484,35 @@
           </w:tcPr>
           <w:p>
             <w:pPr>
+              <w:numPr>
+                <w:ilvl w:val="0"/>
+                <w:numId w:val="31"/>
+              </w:numPr>
               <w:spacing w:after="0" w:line="240" w:lineRule="auto"/>
-              <w:rPr>
-                <w:highlight w:val="yellow"/>
+            </w:pPr>
+            <w:r>
+              <w:t>Estadísticas de Agentes</w:t>
+            </w:r>
+          </w:p>
+          <w:p>
+            <w:pPr>
+              <w:numPr>
+                <w:ilvl w:val="0"/>
+                <w:numId w:val="31"/>
+              </w:numPr>
+              <w:spacing w:after="0" w:line="240" w:lineRule="auto"/>
+              <w:rPr>
                 <w:lang w:val="es-AR"/>
               </w:rPr>
             </w:pPr>
+            <w:r>
+              <w:t>Procesamiento de metricas a partir de los archivos de los sistemas externos</w:t>
+            </w:r>
           </w:p>
         </w:tc>
         <w:tc>
           <w:tcPr>
-            <w:tcW w:w="2693" w:type="dxa"/>
+            <w:tcW w:w="2672" w:type="dxa"/>
             <w:tcBorders>
               <w:left w:val="nil"/>
             </w:tcBorders>
@@ -8977,17 +9521,50 @@
             <w:pPr>
               <w:spacing w:after="0" w:line="240" w:lineRule="auto"/>
               <w:rPr>
-                <w:highlight w:val="yellow"/>
                 <w:lang w:val="es-AR"/>
               </w:rPr>
             </w:pPr>
+            <w:r>
+              <w:rPr>
+                <w:lang w:val="es-AR"/>
+              </w:rPr>
+              <w:t>Story_3</w:t>
+            </w:r>
+          </w:p>
+          <w:p>
+            <w:pPr>
+              <w:spacing w:after="0" w:line="240" w:lineRule="auto"/>
+              <w:rPr>
+                <w:lang w:val="es-AR"/>
+              </w:rPr>
+            </w:pPr>
+            <w:r>
+              <w:rPr>
+                <w:lang w:val="es-AR"/>
+              </w:rPr>
+              <w:t>Story_4</w:t>
+            </w:r>
+          </w:p>
+          <w:p>
+            <w:pPr>
+              <w:spacing w:after="0" w:line="240" w:lineRule="auto"/>
+              <w:rPr>
+                <w:lang w:val="es-AR"/>
+              </w:rPr>
+            </w:pPr>
+            <w:r>
+              <w:rPr>
+                <w:lang w:val="es-AR"/>
+              </w:rPr>
+              <w:t>Story_5</w:t>
+            </w:r>
           </w:p>
         </w:tc>
       </w:tr>
       <w:tr>
         <w:tc>
           <w:tcPr>
-            <w:tcW w:w="353" w:type="dxa"/>
+            <w:tcW w:w="461" w:type="dxa"/>
             <w:tcBorders>
               <w:right w:val="nil"/>
             </w:tcBorders>
@@ -9008,7 +9585,7 @@
         </w:tc>
         <w:tc>
           <w:tcPr>
-            <w:tcW w:w="2409" w:type="dxa"/>
+            <w:tcW w:w="2376" w:type="dxa"/>
             <w:tcBorders>
               <w:left w:val="nil"/>
               <w:right w:val="nil"/>
@@ -9030,7 +9607,7 @@
         </w:tc>
         <w:tc>
           <w:tcPr>
-            <w:tcW w:w="3901" w:type="dxa"/>
+            <w:tcW w:w="3847" w:type="dxa"/>
             <w:tcBorders>
               <w:left w:val="nil"/>
               <w:right w:val="nil"/>
@@ -9050,7 +9627,7 @@
         </w:tc>
         <w:tc>
           <w:tcPr>
-            <w:tcW w:w="2693" w:type="dxa"/>
+            <w:tcW w:w="2672" w:type="dxa"/>
             <w:tcBorders>
               <w:left w:val="nil"/>
             </w:tcBorders>
@@ -9070,7 +9647,7 @@
       <w:tr>
         <w:tc>
           <w:tcPr>
-            <w:tcW w:w="353" w:type="dxa"/>
+            <w:tcW w:w="461" w:type="dxa"/>
             <w:tcBorders>
               <w:right w:val="nil"/>
             </w:tcBorders>
@@ -9090,7 +9667,7 @@
         </w:tc>
         <w:tc>
           <w:tcPr>
-            <w:tcW w:w="2409" w:type="dxa"/>
+            <w:tcW w:w="2376" w:type="dxa"/>
             <w:tcBorders>
               <w:left w:val="nil"/>
               <w:right w:val="nil"/>
@@ -9111,7 +9688,7 @@
         </w:tc>
         <w:tc>
           <w:tcPr>
-            <w:tcW w:w="3901" w:type="dxa"/>
+            <w:tcW w:w="3847" w:type="dxa"/>
             <w:tcBorders>
               <w:left w:val="nil"/>
               <w:right w:val="nil"/>
@@ -9130,7 +9707,7 @@
         </w:tc>
         <w:tc>
           <w:tcPr>
-            <w:tcW w:w="2693" w:type="dxa"/>
+            <w:tcW w:w="2672" w:type="dxa"/>
             <w:tcBorders>
               <w:left w:val="nil"/>
             </w:tcBorders>
@@ -9149,7 +9726,7 @@
       <w:tr>
         <w:tc>
           <w:tcPr>
-            <w:tcW w:w="353" w:type="dxa"/>
+            <w:tcW w:w="461" w:type="dxa"/>
             <w:tcBorders>
               <w:right w:val="nil"/>
             </w:tcBorders>
@@ -9170,7 +9747,7 @@
         </w:tc>
         <w:tc>
           <w:tcPr>
-            <w:tcW w:w="2409" w:type="dxa"/>
+            <w:tcW w:w="2376" w:type="dxa"/>
             <w:tcBorders>
               <w:left w:val="nil"/>
               <w:right w:val="nil"/>
@@ -9192,7 +9769,7 @@
         </w:tc>
         <w:tc>
           <w:tcPr>
-            <w:tcW w:w="3901" w:type="dxa"/>
+            <w:tcW w:w="3847" w:type="dxa"/>
             <w:tcBorders>
               <w:left w:val="nil"/>
               <w:right w:val="nil"/>
@@ -9212,7 +9789,7 @@
         </w:tc>
         <w:tc>
           <w:tcPr>
-            <w:tcW w:w="2693" w:type="dxa"/>
+            <w:tcW w:w="2672" w:type="dxa"/>
             <w:tcBorders>
               <w:left w:val="nil"/>
             </w:tcBorders>
@@ -9232,7 +9809,7 @@
       <w:tr>
         <w:tc>
           <w:tcPr>
-            <w:tcW w:w="353" w:type="dxa"/>
+            <w:tcW w:w="461" w:type="dxa"/>
             <w:tcBorders>
               <w:right w:val="nil"/>
             </w:tcBorders>
@@ -9252,7 +9829,7 @@
         </w:tc>
         <w:tc>
           <w:tcPr>
-            <w:tcW w:w="2409" w:type="dxa"/>
+            <w:tcW w:w="2376" w:type="dxa"/>
             <w:tcBorders>
               <w:left w:val="nil"/>
               <w:right w:val="nil"/>
@@ -9273,7 +9850,7 @@
         </w:tc>
         <w:tc>
           <w:tcPr>
-            <w:tcW w:w="3901" w:type="dxa"/>
+            <w:tcW w:w="3847" w:type="dxa"/>
             <w:tcBorders>
               <w:left w:val="nil"/>
               <w:right w:val="nil"/>
@@ -9292,7 +9869,7 @@
         </w:tc>
         <w:tc>
           <w:tcPr>
-            <w:tcW w:w="2693" w:type="dxa"/>
+            <w:tcW w:w="2672" w:type="dxa"/>
             <w:tcBorders>
               <w:left w:val="nil"/>
             </w:tcBorders>
@@ -9313,6 +9890,42 @@
     </w:tbl>
     <w:p>
       <w:pPr>
+        <w:rPr>
+          <w:lang w:val="es-AR"/>
+        </w:rPr>
+      </w:pPr>
+    </w:p>
+    <w:p>
+      <w:pPr>
+        <w:rPr>
+          <w:lang w:val="es-AR"/>
+        </w:rPr>
+      </w:pPr>
+      <w:r>
+        <w:rPr>
+          <w:lang w:val="es-AR"/>
+        </w:rPr>
+        <w:t xml:space="preserve">El cronograma de entregables actualizado se encuentra en el sistema Wolof: </w:t>
+      </w:r>
+      <w:r>
+        <w:rPr>
+          <w:rStyle w:val="il"/>
+          <w:color w:val="0000FF"/>
+          <w:u w:val="single"/>
+        </w:rPr>
+        <w:t>https://wolof.southworksinc.com/selfmanagement/deliverables</w:t>
+      </w:r>
+    </w:p>
+    <w:p>
+      <w:pPr>
+        <w:spacing w:after="0" w:line="240" w:lineRule="auto"/>
+        <w:rPr>
+          <w:highlight w:val="yellow"/>
+        </w:rPr>
+      </w:pPr>
+    </w:p>
+    <w:p>
+      <w:pPr>
         <w:spacing w:after="0" w:line="240" w:lineRule="auto"/>
         <w:rPr>
           <w:highlight w:val="yellow"/>
@@ -9335,7 +9948,6 @@
         <w:rPr>
           <w:lang w:val="es-AR"/>
         </w:rPr>
-        <w:lastRenderedPageBreak/>
         <w:t>Apéndice</w:t>
       </w:r>
       <w:bookmarkEnd w:id="151"/>
@@ -9391,7 +10003,7 @@
         </w:rPr>
         <w:t xml:space="preserve"> </w:t>
       </w:r>
-      <w:hyperlink r:id="rId30" w:history="1">
+      <w:hyperlink r:id="rId36" w:history="1">
         <w:r>
           <w:rPr>
             <w:rStyle w:val="Hipervnculo"/>
@@ -9402,8 +10014,8 @@
       </w:hyperlink>
     </w:p>
     <w:sectPr>
-      <w:headerReference w:type="default" r:id="rId31"/>
-      <w:footerReference w:type="default" r:id="rId32"/>
+      <w:headerReference w:type="default" r:id="rId37"/>
+      <w:footerReference w:type="default" r:id="rId38"/>
       <w:type w:val="continuous"/>
       <w:pgSz w:w="11907" w:h="16839" w:code="9"/>
       <w:pgMar w:top="1531" w:right="1701" w:bottom="1531" w:left="1701" w:header="794" w:footer="680" w:gutter="0"/>
@@ -9493,7 +10105,7 @@
         <w:sz w:val="20"/>
         <w:lang w:val="es-AR"/>
       </w:rPr>
-      <w:t>7</w:t>
+      <w:t>2</w:t>
     </w:r>
     <w:r>
       <w:rPr>
@@ -9566,7 +10178,7 @@
           <wp:extent cx="998855" cy="292735"/>
           <wp:effectExtent l="19050" t="0" r="0" b="0"/>
           <wp:wrapNone/>
-          <wp:docPr id="4" name="Picture 1" descr="isologofinal"/>
+          <wp:docPr id="6" name="Picture 1" descr="isologofinal"/>
           <wp:cNvGraphicFramePr>
             <a:graphicFrameLocks xmlns:a="http://schemas.openxmlformats.org/drawingml/2006/main" noChangeAspect="1"/>
           </wp:cNvGraphicFramePr>
@@ -9642,7 +10254,7 @@
               <wp:lineTo x="4653" y="0"/>
             </wp:wrapPolygon>
           </wp:wrapTight>
-          <wp:docPr id="3" name="1 Imagen" descr="selfmanagement_logo2.png"/>
+          <wp:docPr id="5" name="1 Imagen" descr="selfmanagement_logo2.png"/>
           <wp:cNvGraphicFramePr>
             <a:graphicFrameLocks xmlns:a="http://schemas.openxmlformats.org/drawingml/2006/main" noChangeAspect="1"/>
           </wp:cNvGraphicFramePr>
@@ -10565,6 +11177,119 @@
     </w:lvl>
   </w:abstractNum>
   <w:abstractNum w:abstractNumId="6">
+    <w:nsid w:val="28EB76F8"/>
+    <w:multiLevelType w:val="hybridMultilevel"/>
+    <w:tmpl w:val="97868CAE"/>
+    <w:lvl w:ilvl="0" w:tplc="2C0A0001">
+      <w:start w:val="1"/>
+      <w:numFmt w:val="bullet"/>
+      <w:lvlText w:val=""/>
+      <w:lvlJc w:val="left"/>
+      <w:pPr>
+        <w:ind w:left="360" w:hanging="360"/>
+      </w:pPr>
+      <w:rPr>
+        <w:rFonts w:ascii="Symbol" w:hAnsi="Symbol" w:hint="default"/>
+      </w:rPr>
+    </w:lvl>
+    <w:lvl w:ilvl="1" w:tplc="2C0A0003" w:tentative="1">
+      <w:start w:val="1"/>
+      <w:numFmt w:val="bullet"/>
+      <w:lvlText w:val="o"/>
+      <w:lvlJc w:val="left"/>
+      <w:pPr>
+        <w:ind w:left="1080" w:hanging="360"/>
+      </w:pPr>
+      <w:rPr>
+        <w:rFonts w:ascii="Courier New" w:hAnsi="Courier New" w:cs="Courier New" w:hint="default"/>
+      </w:rPr>
+    </w:lvl>
+    <w:lvl w:ilvl="2" w:tplc="2C0A0005" w:tentative="1">
+      <w:start w:val="1"/>
+      <w:numFmt w:val="bullet"/>
+      <w:lvlText w:val=""/>
+      <w:lvlJc w:val="left"/>
+      <w:pPr>
+        <w:ind w:left="1800" w:hanging="360"/>
+      </w:pPr>
+      <w:rPr>
+        <w:rFonts w:ascii="Wingdings" w:hAnsi="Wingdings" w:hint="default"/>
+      </w:rPr>
+    </w:lvl>
+    <w:lvl w:ilvl="3" w:tplc="2C0A0001" w:tentative="1">
+      <w:start w:val="1"/>
+      <w:numFmt w:val="bullet"/>
+      <w:lvlText w:val=""/>
+      <w:lvlJc w:val="left"/>
+      <w:pPr>
+        <w:ind w:left="2520" w:hanging="360"/>
+      </w:pPr>
+      <w:rPr>
+        <w:rFonts w:ascii="Symbol" w:hAnsi="Symbol" w:hint="default"/>
+      </w:rPr>
+    </w:lvl>
+    <w:lvl w:ilvl="4" w:tplc="2C0A0003" w:tentative="1">
+      <w:start w:val="1"/>
+      <w:numFmt w:val="bullet"/>
+      <w:lvlText w:val="o"/>
+      <w:lvlJc w:val="left"/>
+      <w:pPr>
+        <w:ind w:left="3240" w:hanging="360"/>
+      </w:pPr>
+      <w:rPr>
+        <w:rFonts w:ascii="Courier New" w:hAnsi="Courier New" w:cs="Courier New" w:hint="default"/>
+      </w:rPr>
+    </w:lvl>
+    <w:lvl w:ilvl="5" w:tplc="2C0A0005" w:tentative="1">
+      <w:start w:val="1"/>
+      <w:numFmt w:val="bullet"/>
+      <w:lvlText w:val=""/>
+      <w:lvlJc w:val="left"/>
+      <w:pPr>
+        <w:ind w:left="3960" w:hanging="360"/>
+      </w:pPr>
+      <w:rPr>
+        <w:rFonts w:ascii="Wingdings" w:hAnsi="Wingdings" w:hint="default"/>
+      </w:rPr>
+    </w:lvl>
+    <w:lvl w:ilvl="6" w:tplc="2C0A0001" w:tentative="1">
+      <w:start w:val="1"/>
+      <w:numFmt w:val="bullet"/>
+      <w:lvlText w:val=""/>
+      <w:lvlJc w:val="left"/>
+      <w:pPr>
+        <w:ind w:left="4680" w:hanging="360"/>
+      </w:pPr>
+      <w:rPr>
+        <w:rFonts w:ascii="Symbol" w:hAnsi="Symbol" w:hint="default"/>
+      </w:rPr>
+    </w:lvl>
+    <w:lvl w:ilvl="7" w:tplc="2C0A0003" w:tentative="1">
+      <w:start w:val="1"/>
+      <w:numFmt w:val="bullet"/>
+      <w:lvlText w:val="o"/>
+      <w:lvlJc w:val="left"/>
+      <w:pPr>
+        <w:ind w:left="5400" w:hanging="360"/>
+      </w:pPr>
+      <w:rPr>
+        <w:rFonts w:ascii="Courier New" w:hAnsi="Courier New" w:cs="Courier New" w:hint="default"/>
+      </w:rPr>
+    </w:lvl>
+    <w:lvl w:ilvl="8" w:tplc="2C0A0005" w:tentative="1">
+      <w:start w:val="1"/>
+      <w:numFmt w:val="bullet"/>
+      <w:lvlText w:val=""/>
+      <w:lvlJc w:val="left"/>
+      <w:pPr>
+        <w:ind w:left="6120" w:hanging="360"/>
+      </w:pPr>
+      <w:rPr>
+        <w:rFonts w:ascii="Wingdings" w:hAnsi="Wingdings" w:hint="default"/>
+      </w:rPr>
+    </w:lvl>
+  </w:abstractNum>
+  <w:abstractNum w:abstractNumId="7">
     <w:nsid w:val="2AF534D5"/>
     <w:multiLevelType w:val="hybridMultilevel"/>
     <w:tmpl w:val="2B3AD4CE"/>
@@ -10677,7 +11402,7 @@
       </w:rPr>
     </w:lvl>
   </w:abstractNum>
-  <w:abstractNum w:abstractNumId="7">
+  <w:abstractNum w:abstractNumId="8">
     <w:nsid w:val="2B2A2791"/>
     <w:multiLevelType w:val="hybridMultilevel"/>
     <w:tmpl w:val="4314DB94"/>
@@ -10790,7 +11515,7 @@
       </w:rPr>
     </w:lvl>
   </w:abstractNum>
-  <w:abstractNum w:abstractNumId="8">
+  <w:abstractNum w:abstractNumId="9">
     <w:nsid w:val="360513A3"/>
     <w:multiLevelType w:val="hybridMultilevel"/>
     <w:tmpl w:val="1AC441C0"/>
@@ -10903,7 +11628,7 @@
       </w:rPr>
     </w:lvl>
   </w:abstractNum>
-  <w:abstractNum w:abstractNumId="9">
+  <w:abstractNum w:abstractNumId="10">
     <w:nsid w:val="3700300E"/>
     <w:multiLevelType w:val="hybridMultilevel"/>
     <w:tmpl w:val="A90E2618"/>
@@ -11016,7 +11741,7 @@
       </w:rPr>
     </w:lvl>
   </w:abstractNum>
-  <w:abstractNum w:abstractNumId="10">
+  <w:abstractNum w:abstractNumId="11">
     <w:nsid w:val="3B975F64"/>
     <w:multiLevelType w:val="hybridMultilevel"/>
     <w:tmpl w:val="A84631C2"/>
@@ -11129,7 +11854,7 @@
       </w:rPr>
     </w:lvl>
   </w:abstractNum>
-  <w:abstractNum w:abstractNumId="11">
+  <w:abstractNum w:abstractNumId="12">
     <w:nsid w:val="3DED0006"/>
     <w:multiLevelType w:val="hybridMultilevel"/>
     <w:tmpl w:val="98488DB2"/>
@@ -11242,7 +11967,7 @@
       </w:rPr>
     </w:lvl>
   </w:abstractNum>
-  <w:abstractNum w:abstractNumId="12">
+  <w:abstractNum w:abstractNumId="13">
     <w:nsid w:val="4A8D58A5"/>
     <w:multiLevelType w:val="hybridMultilevel"/>
     <w:tmpl w:val="06D21546"/>
@@ -11355,7 +12080,7 @@
       </w:rPr>
     </w:lvl>
   </w:abstractNum>
-  <w:abstractNum w:abstractNumId="13">
+  <w:abstractNum w:abstractNumId="14">
     <w:nsid w:val="4D131F67"/>
     <w:multiLevelType w:val="hybridMultilevel"/>
     <w:tmpl w:val="BC465500"/>
@@ -11468,7 +12193,7 @@
       </w:rPr>
     </w:lvl>
   </w:abstractNum>
-  <w:abstractNum w:abstractNumId="14">
+  <w:abstractNum w:abstractNumId="15">
     <w:nsid w:val="4EC35833"/>
     <w:multiLevelType w:val="hybridMultilevel"/>
     <w:tmpl w:val="E348F028"/>
@@ -11611,7 +12336,7 @@
       </w:rPr>
     </w:lvl>
   </w:abstractNum>
-  <w:abstractNum w:abstractNumId="15">
+  <w:abstractNum w:abstractNumId="16">
     <w:nsid w:val="578F4065"/>
     <w:multiLevelType w:val="hybridMultilevel"/>
     <w:tmpl w:val="D9622DBE"/>
@@ -11724,7 +12449,7 @@
       </w:rPr>
     </w:lvl>
   </w:abstractNum>
-  <w:abstractNum w:abstractNumId="16">
+  <w:abstractNum w:abstractNumId="17">
     <w:nsid w:val="59A27378"/>
     <w:multiLevelType w:val="hybridMultilevel"/>
     <w:tmpl w:val="37D67CAA"/>
@@ -11837,7 +12562,305 @@
       </w:rPr>
     </w:lvl>
   </w:abstractNum>
-  <w:abstractNum w:abstractNumId="17">
+  <w:abstractNum w:abstractNumId="18">
+    <w:nsid w:val="5B866132"/>
+    <w:multiLevelType w:val="multilevel"/>
+    <w:tmpl w:val="20A83FDC"/>
+    <w:lvl w:ilvl="0">
+      <w:start w:val="1"/>
+      <w:numFmt w:val="bullet"/>
+      <w:lvlText w:val=""/>
+      <w:lvlJc w:val="left"/>
+      <w:pPr>
+        <w:tabs>
+          <w:tab w:val="num" w:pos="720"/>
+        </w:tabs>
+        <w:ind w:left="720" w:hanging="360"/>
+      </w:pPr>
+      <w:rPr>
+        <w:rFonts w:ascii="Symbol" w:hAnsi="Symbol" w:hint="default"/>
+        <w:sz w:val="20"/>
+      </w:rPr>
+    </w:lvl>
+    <w:lvl w:ilvl="1" w:tentative="1">
+      <w:start w:val="1"/>
+      <w:numFmt w:val="bullet"/>
+      <w:lvlText w:val="o"/>
+      <w:lvlJc w:val="left"/>
+      <w:pPr>
+        <w:tabs>
+          <w:tab w:val="num" w:pos="1440"/>
+        </w:tabs>
+        <w:ind w:left="1440" w:hanging="360"/>
+      </w:pPr>
+      <w:rPr>
+        <w:rFonts w:ascii="Courier New" w:hAnsi="Courier New" w:hint="default"/>
+        <w:sz w:val="20"/>
+      </w:rPr>
+    </w:lvl>
+    <w:lvl w:ilvl="2" w:tentative="1">
+      <w:start w:val="1"/>
+      <w:numFmt w:val="bullet"/>
+      <w:lvlText w:val=""/>
+      <w:lvlJc w:val="left"/>
+      <w:pPr>
+        <w:tabs>
+          <w:tab w:val="num" w:pos="2160"/>
+        </w:tabs>
+        <w:ind w:left="2160" w:hanging="360"/>
+      </w:pPr>
+      <w:rPr>
+        <w:rFonts w:ascii="Wingdings" w:hAnsi="Wingdings" w:hint="default"/>
+        <w:sz w:val="20"/>
+      </w:rPr>
+    </w:lvl>
+    <w:lvl w:ilvl="3" w:tentative="1">
+      <w:start w:val="1"/>
+      <w:numFmt w:val="bullet"/>
+      <w:lvlText w:val=""/>
+      <w:lvlJc w:val="left"/>
+      <w:pPr>
+        <w:tabs>
+          <w:tab w:val="num" w:pos="2880"/>
+        </w:tabs>
+        <w:ind w:left="2880" w:hanging="360"/>
+      </w:pPr>
+      <w:rPr>
+        <w:rFonts w:ascii="Wingdings" w:hAnsi="Wingdings" w:hint="default"/>
+        <w:sz w:val="20"/>
+      </w:rPr>
+    </w:lvl>
+    <w:lvl w:ilvl="4" w:tentative="1">
+      <w:start w:val="1"/>
+      <w:numFmt w:val="bullet"/>
+      <w:lvlText w:val=""/>
+      <w:lvlJc w:val="left"/>
+      <w:pPr>
+        <w:tabs>
+          <w:tab w:val="num" w:pos="3600"/>
+        </w:tabs>
+        <w:ind w:left="3600" w:hanging="360"/>
+      </w:pPr>
+      <w:rPr>
+        <w:rFonts w:ascii="Wingdings" w:hAnsi="Wingdings" w:hint="default"/>
+        <w:sz w:val="20"/>
+      </w:rPr>
+    </w:lvl>
+    <w:lvl w:ilvl="5" w:tentative="1">
+      <w:start w:val="1"/>
+      <w:numFmt w:val="bullet"/>
+      <w:lvlText w:val=""/>
+      <w:lvlJc w:val="left"/>
+      <w:pPr>
+        <w:tabs>
+          <w:tab w:val="num" w:pos="4320"/>
+        </w:tabs>
+        <w:ind w:left="4320" w:hanging="360"/>
+      </w:pPr>
+      <w:rPr>
+        <w:rFonts w:ascii="Wingdings" w:hAnsi="Wingdings" w:hint="default"/>
+        <w:sz w:val="20"/>
+      </w:rPr>
+    </w:lvl>
+    <w:lvl w:ilvl="6" w:tentative="1">
+      <w:start w:val="1"/>
+      <w:numFmt w:val="bullet"/>
+      <w:lvlText w:val=""/>
+      <w:lvlJc w:val="left"/>
+      <w:pPr>
+        <w:tabs>
+          <w:tab w:val="num" w:pos="5040"/>
+        </w:tabs>
+        <w:ind w:left="5040" w:hanging="360"/>
+      </w:pPr>
+      <w:rPr>
+        <w:rFonts w:ascii="Wingdings" w:hAnsi="Wingdings" w:hint="default"/>
+        <w:sz w:val="20"/>
+      </w:rPr>
+    </w:lvl>
+    <w:lvl w:ilvl="7" w:tentative="1">
+      <w:start w:val="1"/>
+      <w:numFmt w:val="bullet"/>
+      <w:lvlText w:val=""/>
+      <w:lvlJc w:val="left"/>
+      <w:pPr>
+        <w:tabs>
+          <w:tab w:val="num" w:pos="5760"/>
+        </w:tabs>
+        <w:ind w:left="5760" w:hanging="360"/>
+      </w:pPr>
+      <w:rPr>
+        <w:rFonts w:ascii="Wingdings" w:hAnsi="Wingdings" w:hint="default"/>
+        <w:sz w:val="20"/>
+      </w:rPr>
+    </w:lvl>
+    <w:lvl w:ilvl="8" w:tentative="1">
+      <w:start w:val="1"/>
+      <w:numFmt w:val="bullet"/>
+      <w:lvlText w:val=""/>
+      <w:lvlJc w:val="left"/>
+      <w:pPr>
+        <w:tabs>
+          <w:tab w:val="num" w:pos="6480"/>
+        </w:tabs>
+        <w:ind w:left="6480" w:hanging="360"/>
+      </w:pPr>
+      <w:rPr>
+        <w:rFonts w:ascii="Wingdings" w:hAnsi="Wingdings" w:hint="default"/>
+        <w:sz w:val="20"/>
+      </w:rPr>
+    </w:lvl>
+  </w:abstractNum>
+  <w:abstractNum w:abstractNumId="19">
+    <w:nsid w:val="5BF80002"/>
+    <w:multiLevelType w:val="multilevel"/>
+    <w:tmpl w:val="F9DC1C98"/>
+    <w:lvl w:ilvl="0">
+      <w:start w:val="1"/>
+      <w:numFmt w:val="bullet"/>
+      <w:lvlText w:val=""/>
+      <w:lvlJc w:val="left"/>
+      <w:pPr>
+        <w:tabs>
+          <w:tab w:val="num" w:pos="720"/>
+        </w:tabs>
+        <w:ind w:left="720" w:hanging="360"/>
+      </w:pPr>
+      <w:rPr>
+        <w:rFonts w:ascii="Symbol" w:hAnsi="Symbol" w:hint="default"/>
+        <w:sz w:val="20"/>
+      </w:rPr>
+    </w:lvl>
+    <w:lvl w:ilvl="1" w:tentative="1">
+      <w:start w:val="1"/>
+      <w:numFmt w:val="bullet"/>
+      <w:lvlText w:val="o"/>
+      <w:lvlJc w:val="left"/>
+      <w:pPr>
+        <w:tabs>
+          <w:tab w:val="num" w:pos="1440"/>
+        </w:tabs>
+        <w:ind w:left="1440" w:hanging="360"/>
+      </w:pPr>
+      <w:rPr>
+        <w:rFonts w:ascii="Courier New" w:hAnsi="Courier New" w:hint="default"/>
+        <w:sz w:val="20"/>
+      </w:rPr>
+    </w:lvl>
+    <w:lvl w:ilvl="2" w:tentative="1">
+      <w:start w:val="1"/>
+      <w:numFmt w:val="bullet"/>
+      <w:lvlText w:val=""/>
+      <w:lvlJc w:val="left"/>
+      <w:pPr>
+        <w:tabs>
+          <w:tab w:val="num" w:pos="2160"/>
+        </w:tabs>
+        <w:ind w:left="2160" w:hanging="360"/>
+      </w:pPr>
+      <w:rPr>
+        <w:rFonts w:ascii="Wingdings" w:hAnsi="Wingdings" w:hint="default"/>
+        <w:sz w:val="20"/>
+      </w:rPr>
+    </w:lvl>
+    <w:lvl w:ilvl="3" w:tentative="1">
+      <w:start w:val="1"/>
+      <w:numFmt w:val="bullet"/>
+      <w:lvlText w:val=""/>
+      <w:lvlJc w:val="left"/>
+      <w:pPr>
+        <w:tabs>
+          <w:tab w:val="num" w:pos="2880"/>
+        </w:tabs>
+        <w:ind w:left="2880" w:hanging="360"/>
+      </w:pPr>
+      <w:rPr>
+        <w:rFonts w:ascii="Wingdings" w:hAnsi="Wingdings" w:hint="default"/>
+        <w:sz w:val="20"/>
+      </w:rPr>
+    </w:lvl>
+    <w:lvl w:ilvl="4" w:tentative="1">
+      <w:start w:val="1"/>
+      <w:numFmt w:val="bullet"/>
+      <w:lvlText w:val=""/>
+      <w:lvlJc w:val="left"/>
+      <w:pPr>
+        <w:tabs>
+          <w:tab w:val="num" w:pos="3600"/>
+        </w:tabs>
+        <w:ind w:left="3600" w:hanging="360"/>
+      </w:pPr>
+      <w:rPr>
+        <w:rFonts w:ascii="Wingdings" w:hAnsi="Wingdings" w:hint="default"/>
+        <w:sz w:val="20"/>
+      </w:rPr>
+    </w:lvl>
+    <w:lvl w:ilvl="5" w:tentative="1">
+      <w:start w:val="1"/>
+      <w:numFmt w:val="bullet"/>
+      <w:lvlText w:val=""/>
+      <w:lvlJc w:val="left"/>
+      <w:pPr>
+        <w:tabs>
+          <w:tab w:val="num" w:pos="4320"/>
+        </w:tabs>
+        <w:ind w:left="4320" w:hanging="360"/>
+      </w:pPr>
+      <w:rPr>
+        <w:rFonts w:ascii="Wingdings" w:hAnsi="Wingdings" w:hint="default"/>
+        <w:sz w:val="20"/>
+      </w:rPr>
+    </w:lvl>
+    <w:lvl w:ilvl="6" w:tentative="1">
+      <w:start w:val="1"/>
+      <w:numFmt w:val="bullet"/>
+      <w:lvlText w:val=""/>
+      <w:lvlJc w:val="left"/>
+      <w:pPr>
+        <w:tabs>
+          <w:tab w:val="num" w:pos="5040"/>
+        </w:tabs>
+        <w:ind w:left="5040" w:hanging="360"/>
+      </w:pPr>
+      <w:rPr>
+        <w:rFonts w:ascii="Wingdings" w:hAnsi="Wingdings" w:hint="default"/>
+        <w:sz w:val="20"/>
+      </w:rPr>
+    </w:lvl>
+    <w:lvl w:ilvl="7" w:tentative="1">
+      <w:start w:val="1"/>
+      <w:numFmt w:val="bullet"/>
+      <w:lvlText w:val=""/>
+      <w:lvlJc w:val="left"/>
+      <w:pPr>
+        <w:tabs>
+          <w:tab w:val="num" w:pos="5760"/>
+        </w:tabs>
+        <w:ind w:left="5760" w:hanging="360"/>
+      </w:pPr>
+      <w:rPr>
+        <w:rFonts w:ascii="Wingdings" w:hAnsi="Wingdings" w:hint="default"/>
+        <w:sz w:val="20"/>
+      </w:rPr>
+    </w:lvl>
+    <w:lvl w:ilvl="8" w:tentative="1">
+      <w:start w:val="1"/>
+      <w:numFmt w:val="bullet"/>
+      <w:lvlText w:val=""/>
+      <w:lvlJc w:val="left"/>
+      <w:pPr>
+        <w:tabs>
+          <w:tab w:val="num" w:pos="6480"/>
+        </w:tabs>
+        <w:ind w:left="6480" w:hanging="360"/>
+      </w:pPr>
+      <w:rPr>
+        <w:rFonts w:ascii="Wingdings" w:hAnsi="Wingdings" w:hint="default"/>
+        <w:sz w:val="20"/>
+      </w:rPr>
+    </w:lvl>
+  </w:abstractNum>
+  <w:abstractNum w:abstractNumId="20">
     <w:nsid w:val="5E147CC1"/>
     <w:multiLevelType w:val="hybridMultilevel"/>
     <w:tmpl w:val="A722623A"/>
@@ -11950,7 +12973,7 @@
       </w:rPr>
     </w:lvl>
   </w:abstractNum>
-  <w:abstractNum w:abstractNumId="18">
+  <w:abstractNum w:abstractNumId="21">
     <w:nsid w:val="5E5120FB"/>
     <w:multiLevelType w:val="hybridMultilevel"/>
     <w:tmpl w:val="6DEA3B60"/>
@@ -12090,7 +13113,7 @@
       </w:rPr>
     </w:lvl>
   </w:abstractNum>
-  <w:abstractNum w:abstractNumId="19">
+  <w:abstractNum w:abstractNumId="22">
     <w:nsid w:val="5FB61FF9"/>
     <w:multiLevelType w:val="hybridMultilevel"/>
     <w:tmpl w:val="9938A410"/>
@@ -12203,7 +13226,7 @@
       </w:rPr>
     </w:lvl>
   </w:abstractNum>
-  <w:abstractNum w:abstractNumId="20">
+  <w:abstractNum w:abstractNumId="23">
     <w:nsid w:val="639E0142"/>
     <w:multiLevelType w:val="multilevel"/>
     <w:tmpl w:val="E8F6B2E8"/>
@@ -12352,7 +13375,7 @@
       </w:rPr>
     </w:lvl>
   </w:abstractNum>
-  <w:abstractNum w:abstractNumId="21">
+  <w:abstractNum w:abstractNumId="24">
     <w:nsid w:val="64C65E5F"/>
     <w:multiLevelType w:val="hybridMultilevel"/>
     <w:tmpl w:val="D67E617A"/>
@@ -12464,7 +13487,7 @@
       </w:rPr>
     </w:lvl>
   </w:abstractNum>
-  <w:abstractNum w:abstractNumId="22">
+  <w:abstractNum w:abstractNumId="25">
     <w:nsid w:val="65FE7FEE"/>
     <w:multiLevelType w:val="hybridMultilevel"/>
     <w:tmpl w:val="56346E22"/>
@@ -12578,7 +13601,120 @@
       </w:rPr>
     </w:lvl>
   </w:abstractNum>
-  <w:abstractNum w:abstractNumId="23">
+  <w:abstractNum w:abstractNumId="26">
+    <w:nsid w:val="6D051C25"/>
+    <w:multiLevelType w:val="hybridMultilevel"/>
+    <w:tmpl w:val="9F4A8C1E"/>
+    <w:lvl w:ilvl="0" w:tplc="2C0A0001">
+      <w:start w:val="1"/>
+      <w:numFmt w:val="bullet"/>
+      <w:lvlText w:val=""/>
+      <w:lvlJc w:val="left"/>
+      <w:pPr>
+        <w:ind w:left="360" w:hanging="360"/>
+      </w:pPr>
+      <w:rPr>
+        <w:rFonts w:ascii="Symbol" w:hAnsi="Symbol" w:hint="default"/>
+      </w:rPr>
+    </w:lvl>
+    <w:lvl w:ilvl="1" w:tplc="2C0A0003" w:tentative="1">
+      <w:start w:val="1"/>
+      <w:numFmt w:val="bullet"/>
+      <w:lvlText w:val="o"/>
+      <w:lvlJc w:val="left"/>
+      <w:pPr>
+        <w:ind w:left="1080" w:hanging="360"/>
+      </w:pPr>
+      <w:rPr>
+        <w:rFonts w:ascii="Courier New" w:hAnsi="Courier New" w:cs="Courier New" w:hint="default"/>
+      </w:rPr>
+    </w:lvl>
+    <w:lvl w:ilvl="2" w:tplc="2C0A0005" w:tentative="1">
+      <w:start w:val="1"/>
+      <w:numFmt w:val="bullet"/>
+      <w:lvlText w:val=""/>
+      <w:lvlJc w:val="left"/>
+      <w:pPr>
+        <w:ind w:left="1800" w:hanging="360"/>
+      </w:pPr>
+      <w:rPr>
+        <w:rFonts w:ascii="Wingdings" w:hAnsi="Wingdings" w:hint="default"/>
+      </w:rPr>
+    </w:lvl>
+    <w:lvl w:ilvl="3" w:tplc="2C0A0001" w:tentative="1">
+      <w:start w:val="1"/>
+      <w:numFmt w:val="bullet"/>
+      <w:lvlText w:val=""/>
+      <w:lvlJc w:val="left"/>
+      <w:pPr>
+        <w:ind w:left="2520" w:hanging="360"/>
+      </w:pPr>
+      <w:rPr>
+        <w:rFonts w:ascii="Symbol" w:hAnsi="Symbol" w:hint="default"/>
+      </w:rPr>
+    </w:lvl>
+    <w:lvl w:ilvl="4" w:tplc="2C0A0003" w:tentative="1">
+      <w:start w:val="1"/>
+      <w:numFmt w:val="bullet"/>
+      <w:lvlText w:val="o"/>
+      <w:lvlJc w:val="left"/>
+      <w:pPr>
+        <w:ind w:left="3240" w:hanging="360"/>
+      </w:pPr>
+      <w:rPr>
+        <w:rFonts w:ascii="Courier New" w:hAnsi="Courier New" w:cs="Courier New" w:hint="default"/>
+      </w:rPr>
+    </w:lvl>
+    <w:lvl w:ilvl="5" w:tplc="2C0A0005" w:tentative="1">
+      <w:start w:val="1"/>
+      <w:numFmt w:val="bullet"/>
+      <w:lvlText w:val=""/>
+      <w:lvlJc w:val="left"/>
+      <w:pPr>
+        <w:ind w:left="3960" w:hanging="360"/>
+      </w:pPr>
+      <w:rPr>
+        <w:rFonts w:ascii="Wingdings" w:hAnsi="Wingdings" w:hint="default"/>
+      </w:rPr>
+    </w:lvl>
+    <w:lvl w:ilvl="6" w:tplc="2C0A0001" w:tentative="1">
+      <w:start w:val="1"/>
+      <w:numFmt w:val="bullet"/>
+      <w:lvlText w:val=""/>
+      <w:lvlJc w:val="left"/>
+      <w:pPr>
+        <w:ind w:left="4680" w:hanging="360"/>
+      </w:pPr>
+      <w:rPr>
+        <w:rFonts w:ascii="Symbol" w:hAnsi="Symbol" w:hint="default"/>
+      </w:rPr>
+    </w:lvl>
+    <w:lvl w:ilvl="7" w:tplc="2C0A0003" w:tentative="1">
+      <w:start w:val="1"/>
+      <w:numFmt w:val="bullet"/>
+      <w:lvlText w:val="o"/>
+      <w:lvlJc w:val="left"/>
+      <w:pPr>
+        <w:ind w:left="5400" w:hanging="360"/>
+      </w:pPr>
+      <w:rPr>
+        <w:rFonts w:ascii="Courier New" w:hAnsi="Courier New" w:cs="Courier New" w:hint="default"/>
+      </w:rPr>
+    </w:lvl>
+    <w:lvl w:ilvl="8" w:tplc="2C0A0005" w:tentative="1">
+      <w:start w:val="1"/>
+      <w:numFmt w:val="bullet"/>
+      <w:lvlText w:val=""/>
+      <w:lvlJc w:val="left"/>
+      <w:pPr>
+        <w:ind w:left="6120" w:hanging="360"/>
+      </w:pPr>
+      <w:rPr>
+        <w:rFonts w:ascii="Wingdings" w:hAnsi="Wingdings" w:hint="default"/>
+      </w:rPr>
+    </w:lvl>
+  </w:abstractNum>
+  <w:abstractNum w:abstractNumId="27">
     <w:nsid w:val="6FA67C34"/>
     <w:multiLevelType w:val="hybridMultilevel"/>
     <w:tmpl w:val="4A2E1DD0"/>
@@ -12691,7 +13827,7 @@
       </w:rPr>
     </w:lvl>
   </w:abstractNum>
-  <w:abstractNum w:abstractNumId="24">
+  <w:abstractNum w:abstractNumId="28">
     <w:nsid w:val="70815BC2"/>
     <w:multiLevelType w:val="hybridMultilevel"/>
     <w:tmpl w:val="72688E00"/>
@@ -12804,7 +13940,7 @@
       </w:rPr>
     </w:lvl>
   </w:abstractNum>
-  <w:abstractNum w:abstractNumId="25">
+  <w:abstractNum w:abstractNumId="29">
     <w:nsid w:val="74971197"/>
     <w:multiLevelType w:val="hybridMultilevel"/>
     <w:tmpl w:val="DD188520"/>
@@ -12917,7 +14053,7 @@
       </w:rPr>
     </w:lvl>
   </w:abstractNum>
-  <w:abstractNum w:abstractNumId="26">
+  <w:abstractNum w:abstractNumId="30">
     <w:nsid w:val="75871527"/>
     <w:multiLevelType w:val="hybridMultilevel"/>
     <w:tmpl w:val="61A6A504"/>
@@ -13031,7 +14167,7 @@
     </w:lvl>
   </w:abstractNum>
   <w:num w:numId="1">
-    <w:abstractNumId w:val="18"/>
+    <w:abstractNumId w:val="21"/>
   </w:num>
   <w:num w:numId="2">
     <w:abstractNumId w:val="3"/>
@@ -13043,73 +14179,85 @@
     <w:abstractNumId w:val="5"/>
   </w:num>
   <w:num w:numId="5">
-    <w:abstractNumId w:val="14"/>
+    <w:abstractNumId w:val="15"/>
   </w:num>
   <w:num w:numId="6">
-    <w:abstractNumId w:val="21"/>
+    <w:abstractNumId w:val="24"/>
   </w:num>
   <w:num w:numId="7">
-    <w:abstractNumId w:val="24"/>
+    <w:abstractNumId w:val="28"/>
   </w:num>
   <w:num w:numId="8">
-    <w:abstractNumId w:val="15"/>
+    <w:abstractNumId w:val="16"/>
   </w:num>
   <w:num w:numId="9">
-    <w:abstractNumId w:val="22"/>
+    <w:abstractNumId w:val="25"/>
   </w:num>
   <w:num w:numId="10">
     <w:abstractNumId w:val="1"/>
   </w:num>
   <w:num w:numId="11">
-    <w:abstractNumId w:val="10"/>
+    <w:abstractNumId w:val="11"/>
   </w:num>
   <w:num w:numId="12">
-    <w:abstractNumId w:val="7"/>
+    <w:abstractNumId w:val="8"/>
   </w:num>
   <w:num w:numId="13">
-    <w:abstractNumId w:val="16"/>
+    <w:abstractNumId w:val="17"/>
   </w:num>
   <w:num w:numId="14">
-    <w:abstractNumId w:val="25"/>
+    <w:abstractNumId w:val="29"/>
   </w:num>
   <w:num w:numId="15">
-    <w:abstractNumId w:val="17"/>
+    <w:abstractNumId w:val="20"/>
   </w:num>
   <w:num w:numId="16">
     <w:abstractNumId w:val="0"/>
   </w:num>
   <w:num w:numId="17">
-    <w:abstractNumId w:val="26"/>
+    <w:abstractNumId w:val="30"/>
   </w:num>
   <w:num w:numId="18">
+    <w:abstractNumId w:val="13"/>
+  </w:num>
+  <w:num w:numId="19">
+    <w:abstractNumId w:val="7"/>
+  </w:num>
+  <w:num w:numId="20">
+    <w:abstractNumId w:val="9"/>
+  </w:num>
+  <w:num w:numId="21">
+    <w:abstractNumId w:val="14"/>
+  </w:num>
+  <w:num w:numId="22">
+    <w:abstractNumId w:val="22"/>
+  </w:num>
+  <w:num w:numId="23">
     <w:abstractNumId w:val="12"/>
   </w:num>
-  <w:num w:numId="19">
-    <w:abstractNumId w:val="6"/>
-  </w:num>
-  <w:num w:numId="20">
-    <w:abstractNumId w:val="8"/>
-  </w:num>
-  <w:num w:numId="21">
-    <w:abstractNumId w:val="13"/>
-  </w:num>
-  <w:num w:numId="22">
-    <w:abstractNumId w:val="19"/>
-  </w:num>
-  <w:num w:numId="23">
-    <w:abstractNumId w:val="11"/>
-  </w:num>
   <w:num w:numId="24">
-    <w:abstractNumId w:val="9"/>
+    <w:abstractNumId w:val="10"/>
   </w:num>
   <w:num w:numId="25">
-    <w:abstractNumId w:val="23"/>
+    <w:abstractNumId w:val="27"/>
   </w:num>
   <w:num w:numId="26">
     <w:abstractNumId w:val="2"/>
   </w:num>
   <w:num w:numId="27">
-    <w:abstractNumId w:val="20"/>
+    <w:abstractNumId w:val="23"/>
+  </w:num>
+  <w:num w:numId="28">
+    <w:abstractNumId w:val="19"/>
+  </w:num>
+  <w:num w:numId="29">
+    <w:abstractNumId w:val="18"/>
+  </w:num>
+  <w:num w:numId="30">
+    <w:abstractNumId w:val="6"/>
+  </w:num>
+  <w:num w:numId="31">
+    <w:abstractNumId w:val="26"/>
   </w:num>
   <w:numIdMacAtCleanup w:val="5"/>
 </w:numbering>
@@ -14412,7 +15560,16 @@
       <w:lang w:val="es-AR" w:eastAsia="es-AR" w:bidi="ar-SA"/>
     </w:rPr>
   </w:style>
+  <w:style w:type="character" w:customStyle="1" w:styleId="il">
+    <w:name w:val="il"/>
+    <w:basedOn w:val="Fuentedeprrafopredeter"/>
+    <w:rsid w:val="002E734D"/>
+  </w:style>
 </w:styles>
+</file>
+
+<file path=word/activeX/activeX1.xml><?xml version="1.0" encoding="utf-8"?>
+<ax:ocx xmlns:ax="http://schemas.microsoft.com/office/2006/activeX" xmlns:r="http://schemas.openxmlformats.org/officeDocument/2006/relationships" ax:classid="{5512D11C-5CC6-11CF-8D67-00AA00BDCE1D}" ax:persistence="persistStream" r:id="rId1"/>
 </file>
 
 <file path=word/charts/chart1.xml><?xml version="1.0" encoding="utf-8"?>
@@ -14538,11 +15695,11 @@
           </c:val>
         </c:ser>
         <c:marker val="1"/>
-        <c:axId val="41883520"/>
-        <c:axId val="41885056"/>
+        <c:axId val="165769216"/>
+        <c:axId val="165770752"/>
       </c:lineChart>
       <c:dateAx>
-        <c:axId val="41883520"/>
+        <c:axId val="165769216"/>
         <c:scaling>
           <c:orientation val="minMax"/>
         </c:scaling>
@@ -14560,13 +15717,13 @@
             <a:endParaRPr lang="es-AR"/>
           </a:p>
         </c:txPr>
-        <c:crossAx val="41885056"/>
+        <c:crossAx val="165770752"/>
         <c:crosses val="autoZero"/>
         <c:auto val="1"/>
         <c:lblOffset val="100"/>
       </c:dateAx>
       <c:valAx>
-        <c:axId val="41885056"/>
+        <c:axId val="165770752"/>
         <c:scaling>
           <c:orientation val="minMax"/>
         </c:scaling>
@@ -14602,7 +15759,7 @@
             <a:endParaRPr lang="es-AR"/>
           </a:p>
         </c:txPr>
-        <c:crossAx val="41883520"/>
+        <c:crossAx val="165769216"/>
         <c:crosses val="autoZero"/>
         <c:crossBetween val="between"/>
       </c:valAx>

</xml_diff>

<commit_message>
# Actualización Plan de Proyecto - Sección Costos
</commit_message>
<xml_diff>
--- a/doc/projectPlan.docx
+++ b/doc/projectPlan.docx
@@ -231,7 +231,7 @@
                 <wp:lineTo x="8735" y="0"/>
               </wp:wrapPolygon>
             </wp:wrapTight>
-            <wp:docPr id="16" name="1 Imagen" descr="selfmanagement_logo2.png"/>
+            <wp:docPr id="15" name="1 Imagen" descr="selfmanagement_logo2.png"/>
             <wp:cNvGraphicFramePr>
               <a:graphicFrameLocks xmlns:a="http://schemas.openxmlformats.org/drawingml/2006/main" noChangeAspect="1"/>
             </wp:cNvGraphicFramePr>
@@ -298,6 +298,7 @@
         <w:rPr>
           <w:lang w:val="es-AR"/>
         </w:rPr>
+        <w:lastRenderedPageBreak/>
         <w:t>Historial de Revisiones</w:t>
       </w:r>
       <w:bookmarkEnd w:id="0"/>
@@ -603,7 +604,35 @@
               <w:rPr>
                 <w:lang w:val="es-AR"/>
               </w:rPr>
-              <w:t>, Alcance, Equipo de Trabajo, Adm. del Proyecto</w:t>
+              <w:t xml:space="preserve">, Alcance, Equipo de Trabajo, </w:t>
+            </w:r>
+            <w:proofErr w:type="spellStart"/>
+            <w:r>
+              <w:rPr>
+                <w:lang w:val="es-AR"/>
+              </w:rPr>
+              <w:t>Adm</w:t>
+            </w:r>
+            <w:proofErr w:type="spellEnd"/>
+            <w:r>
+              <w:rPr>
+                <w:lang w:val="es-AR"/>
+              </w:rPr>
+              <w:t xml:space="preserve">. </w:t>
+            </w:r>
+            <w:proofErr w:type="gramStart"/>
+            <w:r>
+              <w:rPr>
+                <w:lang w:val="es-AR"/>
+              </w:rPr>
+              <w:t>del</w:t>
+            </w:r>
+            <w:proofErr w:type="gramEnd"/>
+            <w:r>
+              <w:rPr>
+                <w:lang w:val="es-AR"/>
+              </w:rPr>
+              <w:t xml:space="preserve"> Proyecto</w:t>
             </w:r>
             <w:r>
               <w:rPr>
@@ -710,11 +739,33 @@
               </w:rPr>
               <w:t xml:space="preserve">secciones </w:t>
             </w:r>
+            <w:proofErr w:type="spellStart"/>
             <w:r>
               <w:rPr>
                 <w:lang w:val="es-AR"/>
               </w:rPr>
-              <w:t>Adm. de Riesgos</w:t>
+              <w:t>Adm</w:t>
+            </w:r>
+            <w:proofErr w:type="spellEnd"/>
+            <w:r>
+              <w:rPr>
+                <w:lang w:val="es-AR"/>
+              </w:rPr>
+              <w:t xml:space="preserve">. </w:t>
+            </w:r>
+            <w:proofErr w:type="gramStart"/>
+            <w:r>
+              <w:rPr>
+                <w:lang w:val="es-AR"/>
+              </w:rPr>
+              <w:t>de</w:t>
+            </w:r>
+            <w:proofErr w:type="gramEnd"/>
+            <w:r>
+              <w:rPr>
+                <w:lang w:val="es-AR"/>
+              </w:rPr>
+              <w:t xml:space="preserve"> Riesgos</w:t>
             </w:r>
             <w:r>
               <w:rPr>
@@ -837,7 +888,19 @@
               <w:rPr>
                 <w:lang w:val="es-AR"/>
               </w:rPr>
-              <w:t>Actualización Estimaciones y Cronograma</w:t>
+              <w:t>Actualización Estimaciones,</w:t>
+            </w:r>
+            <w:r>
+              <w:rPr>
+                <w:lang w:val="es-AR"/>
+              </w:rPr>
+              <w:t xml:space="preserve"> Cronograma</w:t>
+            </w:r>
+            <w:r>
+              <w:rPr>
+                <w:lang w:val="es-AR"/>
+              </w:rPr>
+              <w:t xml:space="preserve"> y Costos.</w:t>
             </w:r>
           </w:p>
         </w:tc>
@@ -1124,10 +1187,13 @@
       <w:bookmarkStart w:id="7" w:name="_Toc6991205"/>
       <w:bookmarkStart w:id="8" w:name="_Toc6994794"/>
       <w:bookmarkStart w:id="9" w:name="_Toc273126806"/>
-      <w:r>
+      <w:proofErr w:type="spellStart"/>
+      <w:r>
+        <w:lastRenderedPageBreak/>
         <w:t>Contenido</w:t>
       </w:r>
       <w:bookmarkEnd w:id="9"/>
+      <w:proofErr w:type="spellEnd"/>
     </w:p>
     <w:p>
       <w:pPr>
@@ -3734,6 +3800,7 @@
         <w:rPr>
           <w:lang w:val="es-AR"/>
         </w:rPr>
+        <w:lastRenderedPageBreak/>
         <w:t>Destinatarios</w:t>
       </w:r>
       <w:bookmarkEnd w:id="11"/>
@@ -4123,7 +4190,21 @@
         <w:rPr>
           <w:lang w:val="es-ES"/>
         </w:rPr>
-        <w:t xml:space="preserve"> (Stakeholders)</w:t>
+        <w:t xml:space="preserve"> (</w:t>
+      </w:r>
+      <w:proofErr w:type="spellStart"/>
+      <w:r>
+        <w:rPr>
+          <w:lang w:val="es-ES"/>
+        </w:rPr>
+        <w:t>Stakeholders</w:t>
+      </w:r>
+      <w:proofErr w:type="spellEnd"/>
+      <w:r>
+        <w:rPr>
+          <w:lang w:val="es-ES"/>
+        </w:rPr>
+        <w:t>)</w:t>
       </w:r>
       <w:bookmarkEnd w:id="28"/>
     </w:p>
@@ -5098,7 +5179,21 @@
         <w:rPr>
           <w:lang w:val="es-AR"/>
         </w:rPr>
-        <w:t>SelfManagement deberá ser una aplicación para el Call Center que permita liquidar los sueldos de los agentes de manera automática, basándose en métricas que recibirá como inputs de los diferentes sistemas para liquidar el componente variable de los mismos. Así mismo permitirá a los agentes del call center monitorear el estado actual de sus métricas y cuál sería su salario de seguir la misma tendencia.</w:t>
+        <w:t xml:space="preserve">SelfManagement deberá ser una aplicación para el Call Center que permita liquidar los sueldos de los agentes de manera automática, basándose en métricas que recibirá como inputs de los diferentes sistemas para liquidar el componente variable de los mismos. Así mismo permitirá a los agentes del </w:t>
+      </w:r>
+      <w:proofErr w:type="spellStart"/>
+      <w:r>
+        <w:rPr>
+          <w:lang w:val="es-AR"/>
+        </w:rPr>
+        <w:t>call</w:t>
+      </w:r>
+      <w:proofErr w:type="spellEnd"/>
+      <w:r>
+        <w:rPr>
+          <w:lang w:val="es-AR"/>
+        </w:rPr>
+        <w:t xml:space="preserve"> center monitorear el estado actual de sus métricas y cuál sería su salario de seguir la misma tendencia.</w:t>
       </w:r>
     </w:p>
     <w:p>
@@ -5172,7 +5267,21 @@
         <w:rPr>
           <w:lang w:val="es-AR"/>
         </w:rPr>
-        <w:t>SelfManagement deberá permitir la creación de campañas para los clientes del call y determinar los agentes que operarán en cada una de estas, dado que cada campaña liquida los componentes variables del sueldo en base a determinadas métricas y valores umbrales.</w:t>
+        <w:t xml:space="preserve">SelfManagement deberá permitir la creación de campañas para los clientes del </w:t>
+      </w:r>
+      <w:proofErr w:type="spellStart"/>
+      <w:r>
+        <w:rPr>
+          <w:lang w:val="es-AR"/>
+        </w:rPr>
+        <w:t>call</w:t>
+      </w:r>
+      <w:proofErr w:type="spellEnd"/>
+      <w:r>
+        <w:rPr>
+          <w:lang w:val="es-AR"/>
+        </w:rPr>
+        <w:t xml:space="preserve"> y determinar los agentes que operarán en cada una de estas, dado que cada campaña liquida los componentes variables del sueldo en base a determinadas métricas y valores umbrales.</w:t>
       </w:r>
     </w:p>
     <w:p>
@@ -5189,7 +5298,21 @@
         <w:rPr>
           <w:lang w:val="es-AR"/>
         </w:rPr>
-        <w:t>Siguiendo los lineamientos definidos en el contrato establecido entre el call center y sus clientes es que se definen qué métricas se utilizarán y cuáles serán los valores umbrales de dichas métricas para una campaña específica. Las métricas estarán predefinidas en el sistema.</w:t>
+        <w:t xml:space="preserve">Siguiendo los lineamientos definidos en el contrato establecido entre el </w:t>
+      </w:r>
+      <w:proofErr w:type="spellStart"/>
+      <w:r>
+        <w:rPr>
+          <w:lang w:val="es-AR"/>
+        </w:rPr>
+        <w:t>call</w:t>
+      </w:r>
+      <w:proofErr w:type="spellEnd"/>
+      <w:r>
+        <w:rPr>
+          <w:lang w:val="es-AR"/>
+        </w:rPr>
+        <w:t xml:space="preserve"> center y sus clientes es que se definen qué métricas se utilizarán y cuáles serán los valores umbrales de dichas métricas para una campaña específica. Las métricas estarán predefinidas en el sistema.</w:t>
       </w:r>
     </w:p>
     <w:p>
@@ -5234,15 +5357,56 @@
           <w:rFonts w:eastAsia="Lucida Sans Unicode"/>
           <w:lang w:val="es-AR"/>
         </w:rPr>
-        <w:t>Para un mayor detalle del sistema, ver el Product Backlog en</w:t>
-      </w:r>
+        <w:t xml:space="preserve">Para un mayor detalle del sistema, ver el </w:t>
+      </w:r>
+      <w:proofErr w:type="spellStart"/>
       <w:r>
         <w:rPr>
           <w:rFonts w:eastAsia="Lucida Sans Unicode"/>
           <w:lang w:val="es-AR"/>
         </w:rPr>
-        <w:t xml:space="preserve"> Wolof</w:t>
-      </w:r>
+        <w:t>Product</w:t>
+      </w:r>
+      <w:proofErr w:type="spellEnd"/>
+      <w:r>
+        <w:rPr>
+          <w:rFonts w:eastAsia="Lucida Sans Unicode"/>
+          <w:lang w:val="es-AR"/>
+        </w:rPr>
+        <w:t xml:space="preserve"> </w:t>
+      </w:r>
+      <w:proofErr w:type="spellStart"/>
+      <w:r>
+        <w:rPr>
+          <w:rFonts w:eastAsia="Lucida Sans Unicode"/>
+          <w:lang w:val="es-AR"/>
+        </w:rPr>
+        <w:t>Backlog</w:t>
+      </w:r>
+      <w:proofErr w:type="spellEnd"/>
+      <w:r>
+        <w:rPr>
+          <w:rFonts w:eastAsia="Lucida Sans Unicode"/>
+          <w:lang w:val="es-AR"/>
+        </w:rPr>
+        <w:t xml:space="preserve"> en</w:t>
+      </w:r>
+      <w:r>
+        <w:rPr>
+          <w:rFonts w:eastAsia="Lucida Sans Unicode"/>
+          <w:lang w:val="es-AR"/>
+        </w:rPr>
+        <w:t xml:space="preserve"> </w:t>
+      </w:r>
+      <w:proofErr w:type="spellStart"/>
+      <w:r>
+        <w:rPr>
+          <w:rFonts w:eastAsia="Lucida Sans Unicode"/>
+          <w:lang w:val="es-AR"/>
+        </w:rPr>
+        <w:t>Wolof</w:t>
+      </w:r>
+      <w:proofErr w:type="spellEnd"/>
       <w:r>
         <w:rPr>
           <w:rFonts w:eastAsia="Lucida Sans Unicode"/>
@@ -5501,6 +5665,7 @@
                 <w:szCs w:val="20"/>
               </w:rPr>
             </w:pPr>
+            <w:proofErr w:type="spellStart"/>
             <w:r>
               <w:rPr>
                 <w:b/>
@@ -5509,6 +5674,7 @@
               </w:rPr>
               <w:t>Nombre</w:t>
             </w:r>
+            <w:proofErr w:type="spellEnd"/>
           </w:p>
         </w:tc>
         <w:tc>
@@ -5529,6 +5695,7 @@
                 <w:szCs w:val="20"/>
               </w:rPr>
             </w:pPr>
+            <w:proofErr w:type="spellStart"/>
             <w:r>
               <w:rPr>
                 <w:b/>
@@ -5537,6 +5704,7 @@
               </w:rPr>
               <w:t>Rol</w:t>
             </w:r>
+            <w:proofErr w:type="spellEnd"/>
           </w:p>
         </w:tc>
       </w:tr>
@@ -5567,8 +5735,18 @@
                 <w:sz w:val="20"/>
                 <w:szCs w:val="20"/>
               </w:rPr>
-              <w:t>Carolina Pernaut</w:t>
+              <w:t xml:space="preserve">Carolina </w:t>
             </w:r>
+            <w:proofErr w:type="spellStart"/>
+            <w:r>
+              <w:rPr>
+                <w:color w:val="365F91"/>
+                <w:sz w:val="20"/>
+                <w:szCs w:val="20"/>
+              </w:rPr>
+              <w:t>Pernaut</w:t>
+            </w:r>
+            <w:proofErr w:type="spellEnd"/>
           </w:p>
         </w:tc>
         <w:tc>
@@ -5617,14 +5795,34 @@
                 <w:szCs w:val="20"/>
               </w:rPr>
             </w:pPr>
+            <w:proofErr w:type="spellStart"/>
             <w:r>
               <w:rPr>
                 <w:color w:val="365F91"/>
                 <w:sz w:val="20"/>
                 <w:szCs w:val="20"/>
               </w:rPr>
-              <w:t>Marcio Degiovannini</w:t>
+              <w:t>Marcio</w:t>
             </w:r>
+            <w:proofErr w:type="spellEnd"/>
+            <w:r>
+              <w:rPr>
+                <w:color w:val="365F91"/>
+                <w:sz w:val="20"/>
+                <w:szCs w:val="20"/>
+              </w:rPr>
+              <w:t xml:space="preserve"> </w:t>
+            </w:r>
+            <w:proofErr w:type="spellStart"/>
+            <w:r>
+              <w:rPr>
+                <w:color w:val="365F91"/>
+                <w:sz w:val="20"/>
+                <w:szCs w:val="20"/>
+              </w:rPr>
+              <w:t>Degiovannini</w:t>
+            </w:r>
+            <w:proofErr w:type="spellEnd"/>
           </w:p>
         </w:tc>
         <w:tc>
@@ -5679,8 +5877,18 @@
                 <w:sz w:val="20"/>
                 <w:szCs w:val="20"/>
               </w:rPr>
-              <w:t>Carlos Fontela</w:t>
+              <w:t xml:space="preserve">Carlos </w:t>
             </w:r>
+            <w:proofErr w:type="spellStart"/>
+            <w:r>
+              <w:rPr>
+                <w:color w:val="365F91"/>
+                <w:sz w:val="20"/>
+                <w:szCs w:val="20"/>
+              </w:rPr>
+              <w:t>Fontela</w:t>
+            </w:r>
+            <w:proofErr w:type="spellEnd"/>
           </w:p>
         </w:tc>
         <w:tc>
@@ -5735,8 +5943,18 @@
                 <w:sz w:val="20"/>
                 <w:szCs w:val="20"/>
               </w:rPr>
-              <w:t>Alejandro Molinari</w:t>
+              <w:t xml:space="preserve">Alejandro </w:t>
             </w:r>
+            <w:proofErr w:type="spellStart"/>
+            <w:r>
+              <w:rPr>
+                <w:color w:val="365F91"/>
+                <w:sz w:val="20"/>
+                <w:szCs w:val="20"/>
+              </w:rPr>
+              <w:t>Molinari</w:t>
+            </w:r>
+            <w:proofErr w:type="spellEnd"/>
           </w:p>
         </w:tc>
         <w:tc>
@@ -5759,8 +5977,36 @@
                 <w:sz w:val="20"/>
                 <w:szCs w:val="20"/>
               </w:rPr>
-              <w:t>Cliente – Product Owner</w:t>
+              <w:t xml:space="preserve">Cliente – </w:t>
             </w:r>
+            <w:proofErr w:type="spellStart"/>
+            <w:r>
+              <w:rPr>
+                <w:color w:val="365F91"/>
+                <w:sz w:val="20"/>
+                <w:szCs w:val="20"/>
+              </w:rPr>
+              <w:t>Product</w:t>
+            </w:r>
+            <w:proofErr w:type="spellEnd"/>
+            <w:r>
+              <w:rPr>
+                <w:color w:val="365F91"/>
+                <w:sz w:val="20"/>
+                <w:szCs w:val="20"/>
+              </w:rPr>
+              <w:t xml:space="preserve"> </w:t>
+            </w:r>
+            <w:proofErr w:type="spellStart"/>
+            <w:r>
+              <w:rPr>
+                <w:color w:val="365F91"/>
+                <w:sz w:val="20"/>
+                <w:szCs w:val="20"/>
+              </w:rPr>
+              <w:t>Owner</w:t>
+            </w:r>
+            <w:proofErr w:type="spellEnd"/>
           </w:p>
         </w:tc>
       </w:tr>
@@ -5814,13 +6060,41 @@
                 <w:szCs w:val="20"/>
               </w:rPr>
             </w:pPr>
+            <w:proofErr w:type="spellStart"/>
             <w:r>
               <w:rPr>
                 <w:color w:val="365F91"/>
                 <w:sz w:val="20"/>
                 <w:szCs w:val="20"/>
               </w:rPr>
-              <w:t>Scrum Master – Desarrollador – Tester</w:t>
+              <w:t>Scrum</w:t>
+            </w:r>
+            <w:proofErr w:type="spellEnd"/>
+            <w:r>
+              <w:rPr>
+                <w:color w:val="365F91"/>
+                <w:sz w:val="20"/>
+                <w:szCs w:val="20"/>
+              </w:rPr>
+              <w:t xml:space="preserve"> </w:t>
+            </w:r>
+            <w:proofErr w:type="spellStart"/>
+            <w:r>
+              <w:rPr>
+                <w:color w:val="365F91"/>
+                <w:sz w:val="20"/>
+                <w:szCs w:val="20"/>
+              </w:rPr>
+              <w:t>Master</w:t>
+            </w:r>
+            <w:proofErr w:type="spellEnd"/>
+            <w:r>
+              <w:rPr>
+                <w:color w:val="365F91"/>
+                <w:sz w:val="20"/>
+                <w:szCs w:val="20"/>
+              </w:rPr>
+              <w:t xml:space="preserve"> – Desarrollador – Tester</w:t>
             </w:r>
           </w:p>
         </w:tc>
@@ -6317,7 +6591,21 @@
         <w:rPr>
           <w:lang w:val="es-AR"/>
         </w:rPr>
-        <w:t xml:space="preserve">Ver planilla de riesgos en Google Docs: </w:t>
+        <w:t xml:space="preserve">Ver planilla de riesgos en Google </w:t>
+      </w:r>
+      <w:proofErr w:type="spellStart"/>
+      <w:r>
+        <w:rPr>
+          <w:lang w:val="es-AR"/>
+        </w:rPr>
+        <w:t>Docs</w:t>
+      </w:r>
+      <w:proofErr w:type="spellEnd"/>
+      <w:r>
+        <w:rPr>
+          <w:lang w:val="es-AR"/>
+        </w:rPr>
+        <w:t xml:space="preserve">: </w:t>
       </w:r>
       <w:hyperlink r:id="rId10" w:history="1">
         <w:r>
@@ -6379,13 +6667,41 @@
         <w:rPr>
           <w:lang w:val="es-AR"/>
         </w:rPr>
-        <w:t>En cuanto al versionado se utilizará un repositorio SVN (Google Code) para administrar el control de versiones del proyecto. Como client</w:t>
-      </w:r>
-      <w:r>
-        <w:rPr>
-          <w:lang w:val="es-AR"/>
-        </w:rPr>
-        <w:t>e vamos a utilizar TortoiseSVN.</w:t>
+        <w:t xml:space="preserve">En cuanto al versionado se utilizará un repositorio SVN (Google </w:t>
+      </w:r>
+      <w:proofErr w:type="spellStart"/>
+      <w:r>
+        <w:rPr>
+          <w:lang w:val="es-AR"/>
+        </w:rPr>
+        <w:t>Code</w:t>
+      </w:r>
+      <w:proofErr w:type="spellEnd"/>
+      <w:r>
+        <w:rPr>
+          <w:lang w:val="es-AR"/>
+        </w:rPr>
+        <w:t>) para administrar el control de versiones del proyecto. Como client</w:t>
+      </w:r>
+      <w:r>
+        <w:rPr>
+          <w:lang w:val="es-AR"/>
+        </w:rPr>
+        <w:t xml:space="preserve">e vamos a utilizar </w:t>
+      </w:r>
+      <w:proofErr w:type="spellStart"/>
+      <w:r>
+        <w:rPr>
+          <w:lang w:val="es-AR"/>
+        </w:rPr>
+        <w:t>TortoiseSVN</w:t>
+      </w:r>
+      <w:proofErr w:type="spellEnd"/>
+      <w:r>
+        <w:rPr>
+          <w:lang w:val="es-AR"/>
+        </w:rPr>
+        <w:t>.</w:t>
       </w:r>
     </w:p>
     <w:p>
@@ -6397,7 +6713,39 @@
       </w:pPr>
       <w:r>
         <w:lastRenderedPageBreak/>
-        <w:t xml:space="preserve">El repositorio del proyecto se encuentra en Google Code: </w:t>
+        <w:t xml:space="preserve">El </w:t>
+      </w:r>
+      <w:proofErr w:type="spellStart"/>
+      <w:r>
+        <w:t>repositorio</w:t>
+      </w:r>
+      <w:proofErr w:type="spellEnd"/>
+      <w:r>
+        <w:t xml:space="preserve"> </w:t>
+      </w:r>
+      <w:proofErr w:type="gramStart"/>
+      <w:r>
+        <w:t>del</w:t>
+      </w:r>
+      <w:proofErr w:type="gramEnd"/>
+      <w:r>
+        <w:t xml:space="preserve"> </w:t>
+      </w:r>
+      <w:proofErr w:type="spellStart"/>
+      <w:r>
+        <w:t>proyecto</w:t>
+      </w:r>
+      <w:proofErr w:type="spellEnd"/>
+      <w:r>
+        <w:t xml:space="preserve"> se </w:t>
+      </w:r>
+      <w:proofErr w:type="spellStart"/>
+      <w:r>
+        <w:t>encuentra</w:t>
+      </w:r>
+      <w:proofErr w:type="spellEnd"/>
+      <w:r>
+        <w:t xml:space="preserve"> en Google Code: </w:t>
       </w:r>
       <w:hyperlink r:id="rId11" w:history="1">
         <w:r>
@@ -6436,7 +6784,23 @@
         <w:t xml:space="preserve">  </w:t>
       </w:r>
       <w:r>
-        <w:t xml:space="preserve">La misma se encuentra en: </w:t>
+        <w:t xml:space="preserve">La </w:t>
+      </w:r>
+      <w:proofErr w:type="spellStart"/>
+      <w:r>
+        <w:t>misma</w:t>
+      </w:r>
+      <w:proofErr w:type="spellEnd"/>
+      <w:r>
+        <w:t xml:space="preserve"> se </w:t>
+      </w:r>
+      <w:proofErr w:type="spellStart"/>
+      <w:r>
+        <w:t>encuentra</w:t>
+      </w:r>
+      <w:proofErr w:type="spellEnd"/>
+      <w:r>
+        <w:t xml:space="preserve"> en: </w:t>
       </w:r>
       <w:hyperlink r:id="rId12" w:history="1">
         <w:r>
@@ -6491,7 +6855,35 @@
         <w:rPr>
           <w:lang w:val="es-AR"/>
         </w:rPr>
-        <w:t>La trazabilidad se manejará referenciando en cada actualización del repositorio a la User Story correspondiente.</w:t>
+        <w:t xml:space="preserve">La trazabilidad se manejará referenciando en cada actualización del repositorio a la </w:t>
+      </w:r>
+      <w:proofErr w:type="spellStart"/>
+      <w:r>
+        <w:rPr>
+          <w:lang w:val="es-AR"/>
+        </w:rPr>
+        <w:t>User</w:t>
+      </w:r>
+      <w:proofErr w:type="spellEnd"/>
+      <w:r>
+        <w:rPr>
+          <w:lang w:val="es-AR"/>
+        </w:rPr>
+        <w:t xml:space="preserve"> </w:t>
+      </w:r>
+      <w:proofErr w:type="spellStart"/>
+      <w:r>
+        <w:rPr>
+          <w:lang w:val="es-AR"/>
+        </w:rPr>
+        <w:t>Story</w:t>
+      </w:r>
+      <w:proofErr w:type="spellEnd"/>
+      <w:r>
+        <w:rPr>
+          <w:lang w:val="es-AR"/>
+        </w:rPr>
+        <w:t xml:space="preserve"> correspondiente.</w:t>
       </w:r>
     </w:p>
     <w:p>
@@ -6505,7 +6897,21 @@
         <w:rPr>
           <w:lang w:val="es-AR"/>
         </w:rPr>
-        <w:t>Por otro lado, cada sprint estará en un branch distinto del repositorio, para tener agrupado lo realizado en cada iteración.</w:t>
+        <w:t xml:space="preserve">Por otro lado, cada sprint estará en un </w:t>
+      </w:r>
+      <w:proofErr w:type="spellStart"/>
+      <w:r>
+        <w:rPr>
+          <w:lang w:val="es-AR"/>
+        </w:rPr>
+        <w:t>branch</w:t>
+      </w:r>
+      <w:proofErr w:type="spellEnd"/>
+      <w:r>
+        <w:rPr>
+          <w:lang w:val="es-AR"/>
+        </w:rPr>
+        <w:t xml:space="preserve"> distinto del repositorio, para tener agrupado lo realizado en cada iteración.</w:t>
       </w:r>
     </w:p>
     <w:p>
@@ -6636,7 +7042,21 @@
         <w:rPr>
           <w:lang w:val="es-AR"/>
         </w:rPr>
-        <w:t>Asignación de Tareas y TimeSheet:</w:t>
+        <w:t xml:space="preserve">Asignación de Tareas y </w:t>
+      </w:r>
+      <w:proofErr w:type="spellStart"/>
+      <w:r>
+        <w:rPr>
+          <w:lang w:val="es-AR"/>
+        </w:rPr>
+        <w:t>TimeSheet</w:t>
+      </w:r>
+      <w:proofErr w:type="spellEnd"/>
+      <w:r>
+        <w:rPr>
+          <w:lang w:val="es-AR"/>
+        </w:rPr>
+        <w:t>:</w:t>
       </w:r>
     </w:p>
     <w:p>
@@ -6827,7 +7247,49 @@
         <w:rPr>
           <w:lang w:val="es-AR"/>
         </w:rPr>
-        <w:t>Cada User Story, estará acompañada de una serie de pruebas de aceptación de usuario (UAT) que serán ejecutadas al momento de la Sprint Review. Estas pruebas permitirán verificar que la funcionalidad implementada satisface las necesidades del cliente y cumple sus expectativas.</w:t>
+        <w:t xml:space="preserve">Cada </w:t>
+      </w:r>
+      <w:proofErr w:type="spellStart"/>
+      <w:r>
+        <w:rPr>
+          <w:lang w:val="es-AR"/>
+        </w:rPr>
+        <w:t>User</w:t>
+      </w:r>
+      <w:proofErr w:type="spellEnd"/>
+      <w:r>
+        <w:rPr>
+          <w:lang w:val="es-AR"/>
+        </w:rPr>
+        <w:t xml:space="preserve"> </w:t>
+      </w:r>
+      <w:proofErr w:type="spellStart"/>
+      <w:r>
+        <w:rPr>
+          <w:lang w:val="es-AR"/>
+        </w:rPr>
+        <w:t>Story</w:t>
+      </w:r>
+      <w:proofErr w:type="spellEnd"/>
+      <w:r>
+        <w:rPr>
+          <w:lang w:val="es-AR"/>
+        </w:rPr>
+        <w:t xml:space="preserve">, estará acompañada de una serie de pruebas de aceptación de usuario (UAT) que serán ejecutadas al momento de la Sprint </w:t>
+      </w:r>
+      <w:proofErr w:type="spellStart"/>
+      <w:r>
+        <w:rPr>
+          <w:lang w:val="es-AR"/>
+        </w:rPr>
+        <w:t>Review</w:t>
+      </w:r>
+      <w:proofErr w:type="spellEnd"/>
+      <w:r>
+        <w:rPr>
+          <w:lang w:val="es-AR"/>
+        </w:rPr>
+        <w:t>. Estas pruebas permitirán verificar que la funcionalidad implementada satisface las necesidades del cliente y cumple sus expectativas.</w:t>
       </w:r>
     </w:p>
     <w:p>
@@ -6850,12 +7312,21 @@
       <w:bookmarkStart w:id="97" w:name="_Toc264447363"/>
       <w:bookmarkStart w:id="98" w:name="_Toc272680734"/>
       <w:bookmarkStart w:id="99" w:name="_Toc273126826"/>
+      <w:proofErr w:type="spellStart"/>
       <w:r>
         <w:rPr>
           <w:rFonts w:eastAsia="Lucida Sans Unicode"/>
           <w:lang w:val="es-AR"/>
         </w:rPr>
-        <w:t>Bug Tracking</w:t>
+        <w:t>Bug</w:t>
+      </w:r>
+      <w:proofErr w:type="spellEnd"/>
+      <w:r>
+        <w:rPr>
+          <w:rFonts w:eastAsia="Lucida Sans Unicode"/>
+          <w:lang w:val="es-AR"/>
+        </w:rPr>
+        <w:t xml:space="preserve"> Tracking</w:t>
       </w:r>
       <w:bookmarkEnd w:id="97"/>
       <w:bookmarkEnd w:id="98"/>
@@ -6874,7 +7345,71 @@
           <w:rFonts w:eastAsia="Lucida Sans Unicode"/>
           <w:lang w:val="es-AR"/>
         </w:rPr>
-        <w:t>En la herramienta Wolof, mantendremos actualizados los bugs detectados junto con su estado. A partir de esta información, informaremos en el reporte de avance la cantidad de bugs cerrados y la cantidad de bugs aún abiertos.</w:t>
+        <w:t xml:space="preserve">En la herramienta </w:t>
+      </w:r>
+      <w:proofErr w:type="spellStart"/>
+      <w:r>
+        <w:rPr>
+          <w:rFonts w:eastAsia="Lucida Sans Unicode"/>
+          <w:lang w:val="es-AR"/>
+        </w:rPr>
+        <w:t>Wolof</w:t>
+      </w:r>
+      <w:proofErr w:type="spellEnd"/>
+      <w:r>
+        <w:rPr>
+          <w:rFonts w:eastAsia="Lucida Sans Unicode"/>
+          <w:lang w:val="es-AR"/>
+        </w:rPr>
+        <w:t xml:space="preserve">, mantendremos actualizados los </w:t>
+      </w:r>
+      <w:proofErr w:type="spellStart"/>
+      <w:r>
+        <w:rPr>
+          <w:rFonts w:eastAsia="Lucida Sans Unicode"/>
+          <w:lang w:val="es-AR"/>
+        </w:rPr>
+        <w:t>bugs</w:t>
+      </w:r>
+      <w:proofErr w:type="spellEnd"/>
+      <w:r>
+        <w:rPr>
+          <w:rFonts w:eastAsia="Lucida Sans Unicode"/>
+          <w:lang w:val="es-AR"/>
+        </w:rPr>
+        <w:t xml:space="preserve"> detectados junto con su estado. A partir de esta información, informaremos en el reporte de avance la cantidad de </w:t>
+      </w:r>
+      <w:proofErr w:type="spellStart"/>
+      <w:r>
+        <w:rPr>
+          <w:rFonts w:eastAsia="Lucida Sans Unicode"/>
+          <w:lang w:val="es-AR"/>
+        </w:rPr>
+        <w:t>bugs</w:t>
+      </w:r>
+      <w:proofErr w:type="spellEnd"/>
+      <w:r>
+        <w:rPr>
+          <w:rFonts w:eastAsia="Lucida Sans Unicode"/>
+          <w:lang w:val="es-AR"/>
+        </w:rPr>
+        <w:t xml:space="preserve"> cerrados y la cantidad de </w:t>
+      </w:r>
+      <w:proofErr w:type="spellStart"/>
+      <w:r>
+        <w:rPr>
+          <w:rFonts w:eastAsia="Lucida Sans Unicode"/>
+          <w:lang w:val="es-AR"/>
+        </w:rPr>
+        <w:t>bugs</w:t>
+      </w:r>
+      <w:proofErr w:type="spellEnd"/>
+      <w:r>
+        <w:rPr>
+          <w:rFonts w:eastAsia="Lucida Sans Unicode"/>
+          <w:lang w:val="es-AR"/>
+        </w:rPr>
+        <w:t xml:space="preserve"> aún abiertos.</w:t>
       </w:r>
     </w:p>
     <w:p>
@@ -6920,7 +7455,35 @@
         <w:rPr>
           <w:lang w:val="es-AR"/>
         </w:rPr>
-        <w:t>Además de las pruebas de aceptación de usuario, las capas de datos y servicios del sistema tendrán pruebas unitarias. Se medirá la cantidad de código cubierto por las pruebas utilizando el valor de Code Coverage que provee la herramienta de desarrollo (ver Métricas).</w:t>
+        <w:t xml:space="preserve">Además de las pruebas de aceptación de usuario, las capas de datos y servicios del sistema tendrán pruebas unitarias. Se medirá la cantidad de código cubierto por las pruebas utilizando el valor de </w:t>
+      </w:r>
+      <w:proofErr w:type="spellStart"/>
+      <w:r>
+        <w:rPr>
+          <w:lang w:val="es-AR"/>
+        </w:rPr>
+        <w:t>Code</w:t>
+      </w:r>
+      <w:proofErr w:type="spellEnd"/>
+      <w:r>
+        <w:rPr>
+          <w:lang w:val="es-AR"/>
+        </w:rPr>
+        <w:t xml:space="preserve"> </w:t>
+      </w:r>
+      <w:proofErr w:type="spellStart"/>
+      <w:r>
+        <w:rPr>
+          <w:lang w:val="es-AR"/>
+        </w:rPr>
+        <w:t>Coverage</w:t>
+      </w:r>
+      <w:proofErr w:type="spellEnd"/>
+      <w:r>
+        <w:rPr>
+          <w:lang w:val="es-AR"/>
+        </w:rPr>
+        <w:t xml:space="preserve"> que provee la herramienta de desarrollo (ver Métricas).</w:t>
       </w:r>
     </w:p>
     <w:p>
@@ -6941,7 +7504,7 @@
           <wp:inline distT="0" distB="0" distL="0" distR="0">
             <wp:extent cx="4358705" cy="1200001"/>
             <wp:effectExtent l="95250" t="57150" r="118045" b="38249"/>
-            <wp:docPr id="7" name="Picture 5"/>
+            <wp:docPr id="2" name="Picture 5"/>
             <wp:cNvGraphicFramePr>
               <a:graphicFrameLocks xmlns:a="http://schemas.openxmlformats.org/drawingml/2006/main"/>
             </wp:cNvGraphicFramePr>
@@ -7004,7 +7567,7 @@
           <wp:inline distT="0" distB="0" distL="0" distR="0">
             <wp:extent cx="4502785" cy="1552575"/>
             <wp:effectExtent l="0" t="0" r="0" b="0"/>
-            <wp:docPr id="8" name="Imagen 2"/>
+            <wp:docPr id="1" name="Imagen 2"/>
             <wp:cNvGraphicFramePr>
               <a:graphicFrameLocks xmlns:a="http://schemas.openxmlformats.org/drawingml/2006/main" noChangeAspect="1"/>
             </wp:cNvGraphicFramePr>
@@ -7150,7 +7713,21 @@
         <w:rPr>
           <w:lang w:val="es-AR"/>
         </w:rPr>
-        <w:t>En esta metodología, catalogada dentro de las metodologías ágiles, el proyecto se divide en iteraciones, llamadas sprints, y en cada iteración se crea un incremento entregable del producto. Cada iteración en este proyecto, tendrá una duración de dos emanas.</w:t>
+        <w:t xml:space="preserve">En esta metodología, catalogada dentro de las metodologías ágiles, el proyecto se divide en iteraciones, llamadas </w:t>
+      </w:r>
+      <w:proofErr w:type="spellStart"/>
+      <w:r>
+        <w:rPr>
+          <w:lang w:val="es-AR"/>
+        </w:rPr>
+        <w:t>sprints</w:t>
+      </w:r>
+      <w:proofErr w:type="spellEnd"/>
+      <w:r>
+        <w:rPr>
+          <w:lang w:val="es-AR"/>
+        </w:rPr>
+        <w:t>, y en cada iteración se crea un incremento entregable del producto. Cada iteración en este proyecto, tendrá una duración de dos emanas.</w:t>
       </w:r>
     </w:p>
     <w:p>
@@ -7164,7 +7741,63 @@
         <w:rPr>
           <w:lang w:val="es-AR"/>
         </w:rPr>
-        <w:t xml:space="preserve">Los requisitos se mantienen en una lista priorizada llamada Product Backlog, el equipo al iniciar cada iteración (en la reunión de Sprint Planning), el equipo toma del sprint backlog la cantidad de trabajo a la que se puede comprometer a terminar. El equipo trabaja durante el sprint, reuniéndose </w:t>
+        <w:t xml:space="preserve">Los requisitos se mantienen en una lista priorizada llamada </w:t>
+      </w:r>
+      <w:proofErr w:type="spellStart"/>
+      <w:r>
+        <w:rPr>
+          <w:lang w:val="es-AR"/>
+        </w:rPr>
+        <w:t>Product</w:t>
+      </w:r>
+      <w:proofErr w:type="spellEnd"/>
+      <w:r>
+        <w:rPr>
+          <w:lang w:val="es-AR"/>
+        </w:rPr>
+        <w:t xml:space="preserve"> </w:t>
+      </w:r>
+      <w:proofErr w:type="spellStart"/>
+      <w:r>
+        <w:rPr>
+          <w:lang w:val="es-AR"/>
+        </w:rPr>
+        <w:t>Backlog</w:t>
+      </w:r>
+      <w:proofErr w:type="spellEnd"/>
+      <w:r>
+        <w:rPr>
+          <w:lang w:val="es-AR"/>
+        </w:rPr>
+        <w:t xml:space="preserve">, el equipo al iniciar cada iteración (en la reunión de Sprint </w:t>
+      </w:r>
+      <w:proofErr w:type="spellStart"/>
+      <w:r>
+        <w:rPr>
+          <w:lang w:val="es-AR"/>
+        </w:rPr>
+        <w:t>Planning</w:t>
+      </w:r>
+      <w:proofErr w:type="spellEnd"/>
+      <w:r>
+        <w:rPr>
+          <w:lang w:val="es-AR"/>
+        </w:rPr>
+        <w:t xml:space="preserve">), el equipo toma del sprint </w:t>
+      </w:r>
+      <w:proofErr w:type="spellStart"/>
+      <w:r>
+        <w:rPr>
+          <w:lang w:val="es-AR"/>
+        </w:rPr>
+        <w:t>backlog</w:t>
+      </w:r>
+      <w:proofErr w:type="spellEnd"/>
+      <w:r>
+        <w:rPr>
+          <w:lang w:val="es-AR"/>
+        </w:rPr>
+        <w:t xml:space="preserve"> la cantidad de trabajo a la que se puede comprometer a terminar. El equipo trabaja durante el sprint, reuniéndose </w:t>
       </w:r>
       <w:r>
         <w:rPr>
@@ -7176,7 +7809,35 @@
         <w:rPr>
           <w:lang w:val="es-AR"/>
         </w:rPr>
-        <w:t>para revisar el estado del Sprint Backlog y presenta los resultados al cliente al final del sprint en la reunión Sprint Review.</w:t>
+        <w:t xml:space="preserve">para revisar el estado del Sprint </w:t>
+      </w:r>
+      <w:proofErr w:type="spellStart"/>
+      <w:r>
+        <w:rPr>
+          <w:lang w:val="es-AR"/>
+        </w:rPr>
+        <w:t>Backlog</w:t>
+      </w:r>
+      <w:proofErr w:type="spellEnd"/>
+      <w:r>
+        <w:rPr>
+          <w:lang w:val="es-AR"/>
+        </w:rPr>
+        <w:t xml:space="preserve"> y presenta los resultados al cliente al final del sprint en la reunión Sprint </w:t>
+      </w:r>
+      <w:proofErr w:type="spellStart"/>
+      <w:r>
+        <w:rPr>
+          <w:lang w:val="es-AR"/>
+        </w:rPr>
+        <w:t>Review</w:t>
+      </w:r>
+      <w:proofErr w:type="spellEnd"/>
+      <w:r>
+        <w:rPr>
+          <w:lang w:val="es-AR"/>
+        </w:rPr>
+        <w:t>.</w:t>
       </w:r>
     </w:p>
     <w:p>
@@ -7190,7 +7851,21 @@
         <w:rPr>
           <w:lang w:val="es-AR"/>
         </w:rPr>
-        <w:t>En SCRUM es importante la participación del cliente para dar feedback el final de cada iteración y asegurarse de que lo que se está construyendo es lo que el cliente quiere.</w:t>
+        <w:t xml:space="preserve">En SCRUM es importante la participación del cliente para dar </w:t>
+      </w:r>
+      <w:proofErr w:type="spellStart"/>
+      <w:r>
+        <w:rPr>
+          <w:lang w:val="es-AR"/>
+        </w:rPr>
+        <w:t>feedback</w:t>
+      </w:r>
+      <w:proofErr w:type="spellEnd"/>
+      <w:r>
+        <w:rPr>
+          <w:lang w:val="es-AR"/>
+        </w:rPr>
+        <w:t xml:space="preserve"> el final de cada iteración y asegurarse de que lo que se está construyendo es lo que el cliente quiere.</w:t>
       </w:r>
     </w:p>
     <w:p>
@@ -7305,7 +7980,35 @@
         <w:rPr>
           <w:lang w:val="es-AR"/>
         </w:rPr>
-        <w:t>El análisis de requerimientos del sistema se realizará a través de User Stories (ver Apéndice para detalles de la técnica).</w:t>
+        <w:t xml:space="preserve">El análisis de requerimientos del sistema se realizará a través de </w:t>
+      </w:r>
+      <w:proofErr w:type="spellStart"/>
+      <w:r>
+        <w:rPr>
+          <w:lang w:val="es-AR"/>
+        </w:rPr>
+        <w:t>User</w:t>
+      </w:r>
+      <w:proofErr w:type="spellEnd"/>
+      <w:r>
+        <w:rPr>
+          <w:lang w:val="es-AR"/>
+        </w:rPr>
+        <w:t xml:space="preserve"> </w:t>
+      </w:r>
+      <w:proofErr w:type="spellStart"/>
+      <w:r>
+        <w:rPr>
+          <w:lang w:val="es-AR"/>
+        </w:rPr>
+        <w:t>Stories</w:t>
+      </w:r>
+      <w:proofErr w:type="spellEnd"/>
+      <w:r>
+        <w:rPr>
+          <w:lang w:val="es-AR"/>
+        </w:rPr>
+        <w:t xml:space="preserve"> (ver Apéndice para detalles de la técnica).</w:t>
       </w:r>
       <w:r>
         <w:rPr>
@@ -7331,7 +8034,25 @@
           <w:i/>
           <w:lang w:val="es-AR"/>
         </w:rPr>
-        <w:t>Ver en Wolof:</w:t>
+        <w:t xml:space="preserve">Ver en </w:t>
+      </w:r>
+      <w:proofErr w:type="spellStart"/>
+      <w:r>
+        <w:rPr>
+          <w:rFonts w:eastAsia="Lucida Sans Unicode"/>
+          <w:i/>
+          <w:lang w:val="es-AR"/>
+        </w:rPr>
+        <w:t>Wolof</w:t>
+      </w:r>
+      <w:proofErr w:type="spellEnd"/>
+      <w:r>
+        <w:rPr>
+          <w:rFonts w:eastAsia="Lucida Sans Unicode"/>
+          <w:i/>
+          <w:lang w:val="es-AR"/>
+        </w:rPr>
+        <w:t>:</w:t>
       </w:r>
     </w:p>
     <w:p>
@@ -7414,7 +8135,7 @@
           <wp:inline distT="0" distB="0" distL="0" distR="0">
             <wp:extent cx="5615940" cy="3381375"/>
             <wp:effectExtent l="0" t="0" r="3810" b="0"/>
-            <wp:docPr id="9" name="Imagen 8" descr="diagrama_arquitectura.png"/>
+            <wp:docPr id="4" name="Imagen 8" descr="diagrama_arquitectura.png"/>
             <wp:cNvGraphicFramePr>
               <a:graphicFrameLocks xmlns:a="http://schemas.openxmlformats.org/drawingml/2006/main" noChangeAspect="1"/>
             </wp:cNvGraphicFramePr>
@@ -7521,14 +8242,44 @@
             <w:rStyle w:val="Hipervnculo"/>
             <w:lang w:val="es-AR"/>
           </w:rPr>
-          <w:t>Sprint Burndown Chart</w:t>
+          <w:t xml:space="preserve">Sprint </w:t>
+        </w:r>
+        <w:proofErr w:type="spellStart"/>
+        <w:r>
+          <w:rPr>
+            <w:rStyle w:val="Hipervnculo"/>
+            <w:lang w:val="es-AR"/>
+          </w:rPr>
+          <w:t>Burndown</w:t>
+        </w:r>
+        <w:proofErr w:type="spellEnd"/>
+        <w:r>
+          <w:rPr>
+            <w:rStyle w:val="Hipervnculo"/>
+            <w:lang w:val="es-AR"/>
+          </w:rPr>
+          <w:t xml:space="preserve"> Chart</w:t>
         </w:r>
       </w:hyperlink>
       <w:r>
         <w:rPr>
           <w:lang w:val="es-AR"/>
         </w:rPr>
-        <w:t>: En este gráfico se compara el esfuerzo que resta hacer para finalizar en Sprint en función del tiempo. Sirve para predecir cuándo terminará el Sprint, y contrastarlo también con un ritmo de trabajo ideal (ideal burndown).</w:t>
+        <w:t xml:space="preserve">: En este gráfico se compara el esfuerzo que resta hacer para finalizar en Sprint en función del tiempo. Sirve para predecir cuándo terminará el Sprint, y contrastarlo también con un ritmo de trabajo ideal (ideal </w:t>
+      </w:r>
+      <w:proofErr w:type="spellStart"/>
+      <w:r>
+        <w:rPr>
+          <w:lang w:val="es-AR"/>
+        </w:rPr>
+        <w:t>burndown</w:t>
+      </w:r>
+      <w:proofErr w:type="spellEnd"/>
+      <w:r>
+        <w:rPr>
+          <w:lang w:val="es-AR"/>
+        </w:rPr>
+        <w:t>).</w:t>
       </w:r>
     </w:p>
     <w:p>
@@ -7549,7 +8300,7 @@
           <wp:inline distT="0" distB="0" distL="0" distR="0">
             <wp:extent cx="3714603" cy="2227834"/>
             <wp:effectExtent l="12192" t="6096" r="8275" b="0"/>
-            <wp:docPr id="10" name="Gráfico 3"/>
+            <wp:docPr id="3" name="Gráfico 3"/>
             <wp:cNvGraphicFramePr>
               <a:graphicFrameLocks xmlns:a="http://schemas.openxmlformats.org/drawingml/2006/main"/>
             </wp:cNvGraphicFramePr>
@@ -7580,7 +8331,23 @@
           <w:b/>
           <w:lang w:val="es-AR"/>
         </w:rPr>
-        <w:t>Cantidad de Bugs Detectados, Corregidos y Abiertos</w:t>
+        <w:t xml:space="preserve">Cantidad de </w:t>
+      </w:r>
+      <w:proofErr w:type="spellStart"/>
+      <w:r>
+        <w:rPr>
+          <w:b/>
+          <w:lang w:val="es-AR"/>
+        </w:rPr>
+        <w:t>Bugs</w:t>
+      </w:r>
+      <w:proofErr w:type="spellEnd"/>
+      <w:r>
+        <w:rPr>
+          <w:b/>
+          <w:lang w:val="es-AR"/>
+        </w:rPr>
+        <w:t xml:space="preserve"> Detectados, Corregidos y Abiertos</w:t>
       </w:r>
     </w:p>
     <w:p>
@@ -7596,18 +8363,50 @@
           <w:lang w:val="es-AR"/>
         </w:rPr>
       </w:pPr>
+      <w:proofErr w:type="spellStart"/>
       <w:r>
         <w:rPr>
           <w:b/>
           <w:lang w:val="es-AR"/>
         </w:rPr>
-        <w:t>Code Coverage</w:t>
-      </w:r>
-      <w:r>
-        <w:rPr>
-          <w:lang w:val="es-AR"/>
-        </w:rPr>
-        <w:t>: Esta métrica, obtenida automáticamente de la herramienta de desarrollo, indicará el porcentaje de bloques de código que están cubiertos por tests unitarios de las capas de datos y servicios de la aplicación.</w:t>
+        <w:t>Code</w:t>
+      </w:r>
+      <w:proofErr w:type="spellEnd"/>
+      <w:r>
+        <w:rPr>
+          <w:b/>
+          <w:lang w:val="es-AR"/>
+        </w:rPr>
+        <w:t xml:space="preserve"> </w:t>
+      </w:r>
+      <w:proofErr w:type="spellStart"/>
+      <w:r>
+        <w:rPr>
+          <w:b/>
+          <w:lang w:val="es-AR"/>
+        </w:rPr>
+        <w:t>Coverage</w:t>
+      </w:r>
+      <w:proofErr w:type="spellEnd"/>
+      <w:r>
+        <w:rPr>
+          <w:lang w:val="es-AR"/>
+        </w:rPr>
+        <w:t xml:space="preserve">: Esta métrica, obtenida automáticamente de la herramienta de desarrollo, indicará el porcentaje de bloques de código que están cubiertos por </w:t>
+      </w:r>
+      <w:proofErr w:type="spellStart"/>
+      <w:r>
+        <w:rPr>
+          <w:lang w:val="es-AR"/>
+        </w:rPr>
+        <w:t>tests</w:t>
+      </w:r>
+      <w:proofErr w:type="spellEnd"/>
+      <w:r>
+        <w:rPr>
+          <w:lang w:val="es-AR"/>
+        </w:rPr>
+        <w:t xml:space="preserve"> unitarios de las capas de datos y servicios de la aplicación.</w:t>
       </w:r>
     </w:p>
     <w:p>
@@ -7618,27 +8417,124 @@
           <w:numId w:val="16"/>
         </w:numPr>
         <w:spacing w:after="0" w:line="240" w:lineRule="auto"/>
+      </w:pPr>
+      <w:r>
         <w:rPr>
           <w:b/>
-          <w:highlight w:val="yellow"/>
-          <w:lang w:val="es-AR"/>
-        </w:rPr>
-      </w:pPr>
+          <w:lang w:val="es-AR"/>
+        </w:rPr>
+        <w:t>Costos</w:t>
+      </w:r>
+      <w:proofErr w:type="gramStart"/>
       <w:r>
         <w:rPr>
           <w:b/>
-          <w:highlight w:val="yellow"/>
-          <w:lang w:val="es-AR"/>
-        </w:rPr>
-        <w:t xml:space="preserve">Costos: </w:t>
-      </w:r>
-      <w:r>
-        <w:rPr>
-          <w:highlight w:val="yellow"/>
-          <w:lang w:val="es-AR"/>
-        </w:rPr>
-        <w:t>A definir</w:t>
-      </w:r>
+          <w:lang w:val="es-AR"/>
+        </w:rPr>
+        <w:t xml:space="preserve">: </w:t>
+      </w:r>
+      <w:r>
+        <w:rPr>
+          <w:lang w:val="es-AR"/>
+        </w:rPr>
+        <w:t xml:space="preserve"> </w:t>
+      </w:r>
+      <w:r>
+        <w:rPr>
+          <w:lang w:val="es-AR"/>
+        </w:rPr>
+        <w:t>Se</w:t>
+      </w:r>
+      <w:proofErr w:type="gramEnd"/>
+      <w:r>
+        <w:rPr>
+          <w:lang w:val="es-AR"/>
+        </w:rPr>
+        <w:t xml:space="preserve"> utilizará la técnica de </w:t>
+      </w:r>
+      <w:proofErr w:type="spellStart"/>
+      <w:r>
+        <w:rPr>
+          <w:lang w:val="es-AR"/>
+        </w:rPr>
+        <w:t>Earned</w:t>
+      </w:r>
+      <w:proofErr w:type="spellEnd"/>
+      <w:r>
+        <w:rPr>
+          <w:lang w:val="es-AR"/>
+        </w:rPr>
+        <w:t xml:space="preserve"> </w:t>
+      </w:r>
+      <w:proofErr w:type="spellStart"/>
+      <w:r>
+        <w:rPr>
+          <w:lang w:val="es-AR"/>
+        </w:rPr>
+        <w:t>Value</w:t>
+      </w:r>
+      <w:proofErr w:type="spellEnd"/>
+      <w:r>
+        <w:rPr>
+          <w:lang w:val="es-AR"/>
+        </w:rPr>
+        <w:t>.</w:t>
+      </w:r>
+      <w:r>
+        <w:rPr>
+          <w:lang w:val="es-AR"/>
+        </w:rPr>
+        <w:t xml:space="preserve"> </w:t>
+      </w:r>
+      <w:r>
+        <w:rPr>
+          <w:lang w:val="es-AR"/>
+        </w:rPr>
+        <w:t>La misma se lleva a cabo</w:t>
+      </w:r>
+      <w:r>
+        <w:rPr>
+          <w:lang w:val="es-AR"/>
+        </w:rPr>
+        <w:t xml:space="preserve"> en: </w:t>
+      </w:r>
+      <w:hyperlink r:id="rId21" w:history="1">
+        <w:r>
+          <w:rPr>
+            <w:rStyle w:val="Hipervnculo"/>
+            <w:lang w:val="es-AR"/>
+          </w:rPr>
+          <w:t>https://spreadshe</w:t>
+        </w:r>
+        <w:r>
+          <w:rPr>
+            <w:rStyle w:val="Hipervnculo"/>
+            <w:lang w:val="es-AR"/>
+          </w:rPr>
+          <w:t>e</w:t>
+        </w:r>
+        <w:r>
+          <w:rPr>
+            <w:rStyle w:val="Hipervnculo"/>
+            <w:lang w:val="es-AR"/>
+          </w:rPr>
+          <w:t>ts.google.com/ccc</w:t>
+        </w:r>
+        <w:r>
+          <w:rPr>
+            <w:rStyle w:val="Hipervnculo"/>
+            <w:lang w:val="es-AR"/>
+          </w:rPr>
+          <w:t>?</w:t>
+        </w:r>
+        <w:r>
+          <w:rPr>
+            <w:rStyle w:val="Hipervnculo"/>
+            <w:lang w:val="es-AR"/>
+          </w:rPr>
+          <w:t>key=0AoCbqKUYAsRjdElNOXMwUENLc2QzT1JZaVlpdFFsM1E&amp;hl=en&amp;pli=1#gid=7</w:t>
+        </w:r>
+      </w:hyperlink>
     </w:p>
     <w:p>
       <w:pPr>
@@ -7724,7 +8620,36 @@
         <w:rPr>
           <w:lang w:val="es-AR"/>
         </w:rPr>
-        <w:t>Servidor Web: Internet Information Services (IIS) 7</w:t>
+        <w:lastRenderedPageBreak/>
+        <w:t xml:space="preserve">Servidor Web: Internet </w:t>
+      </w:r>
+      <w:proofErr w:type="spellStart"/>
+      <w:r>
+        <w:rPr>
+          <w:lang w:val="es-AR"/>
+        </w:rPr>
+        <w:t>Information</w:t>
+      </w:r>
+      <w:proofErr w:type="spellEnd"/>
+      <w:r>
+        <w:rPr>
+          <w:lang w:val="es-AR"/>
+        </w:rPr>
+        <w:t xml:space="preserve"> </w:t>
+      </w:r>
+      <w:proofErr w:type="spellStart"/>
+      <w:r>
+        <w:rPr>
+          <w:lang w:val="es-AR"/>
+        </w:rPr>
+        <w:t>Services</w:t>
+      </w:r>
+      <w:proofErr w:type="spellEnd"/>
+      <w:r>
+        <w:rPr>
+          <w:lang w:val="es-AR"/>
+        </w:rPr>
+        <w:t xml:space="preserve"> (IIS) 7</w:t>
       </w:r>
     </w:p>
     <w:p>
@@ -7787,12 +8712,11 @@
                 <w:noProof/>
                 <w:lang w:val="es-AR" w:eastAsia="es-AR" w:bidi="ar-SA"/>
               </w:rPr>
-              <w:lastRenderedPageBreak/>
               <w:drawing>
                 <wp:inline distT="0" distB="0" distL="0" distR="0">
                   <wp:extent cx="1242060" cy="327660"/>
                   <wp:effectExtent l="19050" t="0" r="0" b="0"/>
-                  <wp:docPr id="11" name="Imagen 3" descr="dotNet.png"/>
+                  <wp:docPr id="7" name="Imagen 3" descr="dotNet.png"/>
                   <wp:cNvGraphicFramePr>
                     <a:graphicFrameLocks xmlns:a="http://schemas.openxmlformats.org/drawingml/2006/main" noChangeAspect="1"/>
                   </wp:cNvGraphicFramePr>
@@ -7806,7 +8730,7 @@
                           </pic:cNvPicPr>
                         </pic:nvPicPr>
                         <pic:blipFill>
-                          <a:blip r:embed="rId21" cstate="print"/>
+                          <a:blip r:embed="rId22" cstate="print"/>
                           <a:srcRect/>
                           <a:stretch>
                             <a:fillRect/>
@@ -7858,7 +8782,7 @@
                 <wp:inline distT="0" distB="0" distL="0" distR="0">
                   <wp:extent cx="560705" cy="362585"/>
                   <wp:effectExtent l="19050" t="0" r="0" b="0"/>
-                  <wp:docPr id="12" name="Imagen 6" descr="logoIIS.jpg"/>
+                  <wp:docPr id="8" name="Imagen 6" descr="logoIIS.jpg"/>
                   <wp:cNvGraphicFramePr>
                     <a:graphicFrameLocks xmlns:a="http://schemas.openxmlformats.org/drawingml/2006/main" noChangeAspect="1"/>
                   </wp:cNvGraphicFramePr>
@@ -7872,7 +8796,7 @@
                           </pic:cNvPicPr>
                         </pic:nvPicPr>
                         <pic:blipFill>
-                          <a:blip r:embed="rId22" cstate="print"/>
+                          <a:blip r:embed="rId23" cstate="print"/>
                           <a:srcRect/>
                           <a:stretch>
                             <a:fillRect/>
@@ -7924,7 +8848,7 @@
                 <wp:inline distT="0" distB="0" distL="0" distR="0">
                   <wp:extent cx="1578610" cy="448310"/>
                   <wp:effectExtent l="19050" t="0" r="0" b="0"/>
-                  <wp:docPr id="13" name="Imagen 3"/>
+                  <wp:docPr id="9" name="Imagen 3"/>
                   <wp:cNvGraphicFramePr>
                     <a:graphicFrameLocks xmlns:a="http://schemas.openxmlformats.org/drawingml/2006/main" noChangeAspect="1"/>
                   </wp:cNvGraphicFramePr>
@@ -7938,7 +8862,7 @@
                           </pic:cNvPicPr>
                         </pic:nvPicPr>
                         <pic:blipFill>
-                          <a:blip r:embed="rId23"/>
+                          <a:blip r:embed="rId24"/>
                           <a:srcRect/>
                           <a:stretch>
                             <a:fillRect/>
@@ -8010,6 +8934,7 @@
           <w:lang w:val="es-AR"/>
         </w:rPr>
       </w:pPr>
+      <w:proofErr w:type="spellStart"/>
       <w:r>
         <w:rPr>
           <w:b/>
@@ -8017,6 +8942,7 @@
         </w:rPr>
         <w:t>Wolof</w:t>
       </w:r>
+      <w:proofErr w:type="spellEnd"/>
       <w:r>
         <w:rPr>
           <w:b/>
@@ -8034,7 +8960,28 @@
         <w:rPr>
           <w:lang w:val="es-AR"/>
         </w:rPr>
-        <w:t>ermite administrar el backlog del proyecto, los sprint</w:t>
+        <w:t xml:space="preserve">ermite administrar el </w:t>
+      </w:r>
+      <w:proofErr w:type="spellStart"/>
+      <w:r>
+        <w:rPr>
+          <w:lang w:val="es-AR"/>
+        </w:rPr>
+        <w:t>backlog</w:t>
+      </w:r>
+      <w:proofErr w:type="spellEnd"/>
+      <w:r>
+        <w:rPr>
+          <w:lang w:val="es-AR"/>
+        </w:rPr>
+        <w:t xml:space="preserve"> del proyecto, los </w:t>
+      </w:r>
+      <w:proofErr w:type="spellStart"/>
+      <w:r>
+        <w:rPr>
+          <w:lang w:val="es-AR"/>
+        </w:rPr>
+        <w:t>sprint</w:t>
       </w:r>
       <w:r>
         <w:rPr>
@@ -8042,11 +8989,40 @@
         </w:rPr>
         <w:t>s</w:t>
       </w:r>
-      <w:r>
-        <w:rPr>
-          <w:lang w:val="es-AR"/>
-        </w:rPr>
-        <w:t>, las user stories y los en</w:t>
+      <w:proofErr w:type="spellEnd"/>
+      <w:r>
+        <w:rPr>
+          <w:lang w:val="es-AR"/>
+        </w:rPr>
+        <w:t xml:space="preserve">, las </w:t>
+      </w:r>
+      <w:proofErr w:type="spellStart"/>
+      <w:r>
+        <w:rPr>
+          <w:lang w:val="es-AR"/>
+        </w:rPr>
+        <w:t>user</w:t>
+      </w:r>
+      <w:proofErr w:type="spellEnd"/>
+      <w:r>
+        <w:rPr>
+          <w:lang w:val="es-AR"/>
+        </w:rPr>
+        <w:t xml:space="preserve"> </w:t>
+      </w:r>
+      <w:proofErr w:type="spellStart"/>
+      <w:r>
+        <w:rPr>
+          <w:lang w:val="es-AR"/>
+        </w:rPr>
+        <w:t>stories</w:t>
+      </w:r>
+      <w:proofErr w:type="spellEnd"/>
+      <w:r>
+        <w:rPr>
+          <w:lang w:val="es-AR"/>
+        </w:rPr>
+        <w:t xml:space="preserve"> y los en</w:t>
       </w:r>
       <w:r>
         <w:rPr>
@@ -8083,8 +9059,16 @@
         <w:rPr>
           <w:lang w:val="es-AR"/>
         </w:rPr>
-        <w:t>Orientada a Scrum</w:t>
-      </w:r>
+        <w:t xml:space="preserve">Orientada a </w:t>
+      </w:r>
+      <w:proofErr w:type="spellStart"/>
+      <w:r>
+        <w:rPr>
+          <w:lang w:val="es-AR"/>
+        </w:rPr>
+        <w:t>Scrum</w:t>
+      </w:r>
+      <w:proofErr w:type="spellEnd"/>
     </w:p>
     <w:p>
       <w:pPr>
@@ -8131,7 +9115,7 @@
           <w:numId w:val="24"/>
         </w:numPr>
       </w:pPr>
-      <w:hyperlink r:id="rId24" w:history="1">
+      <w:hyperlink r:id="rId25" w:history="1">
         <w:r>
           <w:rPr>
             <w:rStyle w:val="Hipervnculo"/>
@@ -8196,15 +9180,25 @@
         </w:rPr>
         <w:t xml:space="preserve">SVN en </w:t>
       </w:r>
-      <w:hyperlink r:id="rId25" w:history="1">
+      <w:hyperlink r:id="rId26" w:history="1">
         <w:r>
           <w:rPr>
             <w:rStyle w:val="Hipervnculo"/>
             <w:b/>
             <w:lang w:val="es-AR"/>
           </w:rPr>
-          <w:t>Google Code</w:t>
-        </w:r>
+          <w:t xml:space="preserve">Google </w:t>
+        </w:r>
+        <w:proofErr w:type="spellStart"/>
+        <w:r>
+          <w:rPr>
+            <w:rStyle w:val="Hipervnculo"/>
+            <w:b/>
+            <w:lang w:val="es-AR"/>
+          </w:rPr>
+          <w:t>Code</w:t>
+        </w:r>
+        <w:proofErr w:type="spellEnd"/>
       </w:hyperlink>
       <w:r>
         <w:rPr>
@@ -8224,8 +9218,17 @@
           <w:b/>
           <w:lang w:val="es-AR"/>
         </w:rPr>
-        <w:t xml:space="preserve"> TortoiseSVN</w:t>
-      </w:r>
+        <w:t xml:space="preserve"> </w:t>
+      </w:r>
+      <w:proofErr w:type="spellStart"/>
+      <w:r>
+        <w:rPr>
+          <w:b/>
+          <w:lang w:val="es-AR"/>
+        </w:rPr>
+        <w:t>TortoiseSVN</w:t>
+      </w:r>
+      <w:proofErr w:type="spellEnd"/>
       <w:r>
         <w:rPr>
           <w:lang w:val="es-AR"/>
@@ -8261,7 +9264,21 @@
         <w:rPr>
           <w:lang w:val="es-ES_tradnl"/>
         </w:rPr>
-        <w:t xml:space="preserve">El framework de pruebas unitarias que </w:t>
+        <w:t xml:space="preserve">El </w:t>
+      </w:r>
+      <w:proofErr w:type="spellStart"/>
+      <w:r>
+        <w:rPr>
+          <w:lang w:val="es-ES_tradnl"/>
+        </w:rPr>
+        <w:t>framework</w:t>
+      </w:r>
+      <w:proofErr w:type="spellEnd"/>
+      <w:r>
+        <w:rPr>
+          <w:lang w:val="es-ES_tradnl"/>
+        </w:rPr>
+        <w:t xml:space="preserve"> de pruebas unitarias que </w:t>
       </w:r>
       <w:r>
         <w:rPr>
@@ -8318,8 +9335,17 @@
           <w:b/>
           <w:lang w:val="es-ES_tradnl"/>
         </w:rPr>
-        <w:t>Google Docs</w:t>
-      </w:r>
+        <w:t xml:space="preserve">Google </w:t>
+      </w:r>
+      <w:proofErr w:type="spellStart"/>
+      <w:r>
+        <w:rPr>
+          <w:b/>
+          <w:lang w:val="es-ES_tradnl"/>
+        </w:rPr>
+        <w:t>Docs</w:t>
+      </w:r>
+      <w:proofErr w:type="spellEnd"/>
       <w:r>
         <w:rPr>
           <w:lang w:val="es-ES_tradnl"/>
@@ -8354,7 +9380,7 @@
           <wp:inline distT="0" distB="0" distL="0" distR="0">
             <wp:extent cx="750570" cy="267335"/>
             <wp:effectExtent l="19050" t="0" r="0" b="0"/>
-            <wp:docPr id="3" name="Imagen 17" descr="wolof"/>
+            <wp:docPr id="10" name="Imagen 17" descr="wolof"/>
             <wp:cNvGraphicFramePr>
               <a:graphicFrameLocks xmlns:a="http://schemas.openxmlformats.org/drawingml/2006/main" noChangeAspect="1"/>
             </wp:cNvGraphicFramePr>
@@ -8368,7 +9394,7 @@
                     </pic:cNvPicPr>
                   </pic:nvPicPr>
                   <pic:blipFill>
-                    <a:blip r:embed="rId26"/>
+                    <a:blip r:embed="rId27"/>
                     <a:srcRect/>
                     <a:stretch>
                       <a:fillRect/>
@@ -8411,7 +9437,7 @@
           <wp:inline distT="0" distB="0" distL="0" distR="0">
             <wp:extent cx="1354455" cy="362585"/>
             <wp:effectExtent l="19050" t="0" r="0" b="0"/>
-            <wp:docPr id="4" name="Imagen 2" descr="AU_Visual_Studio_Pro_2010_Logo.png"/>
+            <wp:docPr id="11" name="Imagen 2" descr="AU_Visual_Studio_Pro_2010_Logo.png"/>
             <wp:cNvGraphicFramePr>
               <a:graphicFrameLocks xmlns:a="http://schemas.openxmlformats.org/drawingml/2006/main" noChangeAspect="1"/>
             </wp:cNvGraphicFramePr>
@@ -8425,7 +9451,7 @@
                     </pic:cNvPicPr>
                   </pic:nvPicPr>
                   <pic:blipFill>
-                    <a:blip r:embed="rId27"/>
+                    <a:blip r:embed="rId28"/>
                     <a:srcRect/>
                     <a:stretch>
                       <a:fillRect/>
@@ -8468,7 +9494,7 @@
           <wp:inline distT="0" distB="0" distL="0" distR="0">
             <wp:extent cx="1294130" cy="319405"/>
             <wp:effectExtent l="19050" t="0" r="1270" b="0"/>
-            <wp:docPr id="2" name="Imagen 19" descr="code_logo"/>
+            <wp:docPr id="12" name="Imagen 19" descr="code_logo"/>
             <wp:cNvGraphicFramePr>
               <a:graphicFrameLocks xmlns:a="http://schemas.openxmlformats.org/drawingml/2006/main" noChangeAspect="1"/>
             </wp:cNvGraphicFramePr>
@@ -8482,7 +9508,7 @@
                     </pic:cNvPicPr>
                   </pic:nvPicPr>
                   <pic:blipFill>
-                    <a:blip r:embed="rId28"/>
+                    <a:blip r:embed="rId29"/>
                     <a:srcRect/>
                     <a:stretch>
                       <a:fillRect/>
@@ -8525,7 +9551,7 @@
           <wp:inline distT="0" distB="0" distL="0" distR="0">
             <wp:extent cx="431165" cy="431165"/>
             <wp:effectExtent l="19050" t="0" r="6985" b="0"/>
-            <wp:docPr id="1" name="Imagen 20" descr="tortoise"/>
+            <wp:docPr id="13" name="Imagen 20" descr="tortoise"/>
             <wp:cNvGraphicFramePr>
               <a:graphicFrameLocks xmlns:a="http://schemas.openxmlformats.org/drawingml/2006/main" noChangeAspect="1"/>
             </wp:cNvGraphicFramePr>
@@ -8539,7 +9565,7 @@
                     </pic:cNvPicPr>
                   </pic:nvPicPr>
                   <pic:blipFill>
-                    <a:blip r:embed="rId29"/>
+                    <a:blip r:embed="rId30"/>
                     <a:srcRect/>
                     <a:stretch>
                       <a:fillRect/>
@@ -8614,21 +9640,156 @@
         <w:rPr>
           <w:lang w:val="es-AR"/>
         </w:rPr>
-        <w:t>Las estimaciones se harán mediante la técnica de Planning Poker. Serán realizadas por el equipo de desarrollo y desarrolladas en cada reunión de Sprint Planning.</w:t>
+        <w:t xml:space="preserve">Las estimaciones se harán mediante la técnica de </w:t>
+      </w:r>
+      <w:proofErr w:type="spellStart"/>
+      <w:r>
+        <w:rPr>
+          <w:lang w:val="es-AR"/>
+        </w:rPr>
+        <w:t>Planning</w:t>
+      </w:r>
+      <w:proofErr w:type="spellEnd"/>
+      <w:r>
+        <w:rPr>
+          <w:lang w:val="es-AR"/>
+        </w:rPr>
+        <w:t xml:space="preserve"> </w:t>
+      </w:r>
+      <w:proofErr w:type="spellStart"/>
+      <w:r>
+        <w:rPr>
+          <w:lang w:val="es-AR"/>
+        </w:rPr>
+        <w:t>Poker</w:t>
+      </w:r>
+      <w:proofErr w:type="spellEnd"/>
+      <w:r>
+        <w:rPr>
+          <w:lang w:val="es-AR"/>
+        </w:rPr>
+        <w:t xml:space="preserve">. Serán realizadas por el equipo de desarrollo y desarrolladas en cada reunión de Sprint </w:t>
+      </w:r>
+      <w:proofErr w:type="spellStart"/>
+      <w:r>
+        <w:rPr>
+          <w:lang w:val="es-AR"/>
+        </w:rPr>
+        <w:t>Planning</w:t>
+      </w:r>
+      <w:proofErr w:type="spellEnd"/>
+      <w:r>
+        <w:rPr>
+          <w:lang w:val="es-AR"/>
+        </w:rPr>
+        <w:t>.</w:t>
       </w:r>
     </w:p>
     <w:p>
       <w:pPr>
         <w:spacing w:after="0" w:line="240" w:lineRule="auto"/>
       </w:pPr>
-      <w:r>
-        <w:rPr>
-          <w:lang w:val="es-AR"/>
-        </w:rPr>
-        <w:t xml:space="preserve">Planning Poker es una técnica de estimación donde varias personas primero debaten, y luego estiman cierto esfuerzo utilizando cartas con valores predefinidos, y las muestran en simultáneo. Luego, si hay extremos, se discute el por qué de los mismos hasta llegar a un </w:t>
-      </w:r>
-      <w:r>
-        <w:t>acuerdo. Existe una página web que permite la realización de este procedimiento online.</w:t>
+      <w:proofErr w:type="spellStart"/>
+      <w:r>
+        <w:rPr>
+          <w:lang w:val="es-AR"/>
+        </w:rPr>
+        <w:t>Planning</w:t>
+      </w:r>
+      <w:proofErr w:type="spellEnd"/>
+      <w:r>
+        <w:rPr>
+          <w:lang w:val="es-AR"/>
+        </w:rPr>
+        <w:t xml:space="preserve"> </w:t>
+      </w:r>
+      <w:proofErr w:type="spellStart"/>
+      <w:r>
+        <w:rPr>
+          <w:lang w:val="es-AR"/>
+        </w:rPr>
+        <w:t>Poker</w:t>
+      </w:r>
+      <w:proofErr w:type="spellEnd"/>
+      <w:r>
+        <w:rPr>
+          <w:lang w:val="es-AR"/>
+        </w:rPr>
+        <w:t xml:space="preserve"> es una técnica de estimación donde varias personas primero debaten, y luego estiman cierto esfuerzo utilizando cartas con valores predefinidos, y las muestran en simultáneo. Luego, si hay extremos, se discute el por qué de los mismos hasta llegar a un </w:t>
+      </w:r>
+      <w:proofErr w:type="spellStart"/>
+      <w:r>
+        <w:t>acuerdo</w:t>
+      </w:r>
+      <w:proofErr w:type="spellEnd"/>
+      <w:r>
+        <w:t xml:space="preserve">. </w:t>
+      </w:r>
+      <w:proofErr w:type="spellStart"/>
+      <w:r>
+        <w:t>Existe</w:t>
+      </w:r>
+      <w:proofErr w:type="spellEnd"/>
+      <w:r>
+        <w:t xml:space="preserve"> </w:t>
+      </w:r>
+      <w:proofErr w:type="spellStart"/>
+      <w:r>
+        <w:t>una</w:t>
+      </w:r>
+      <w:proofErr w:type="spellEnd"/>
+      <w:r>
+        <w:t xml:space="preserve"> </w:t>
+      </w:r>
+      <w:proofErr w:type="spellStart"/>
+      <w:r>
+        <w:t>página</w:t>
+      </w:r>
+      <w:proofErr w:type="spellEnd"/>
+      <w:r>
+        <w:t xml:space="preserve"> web </w:t>
+      </w:r>
+      <w:proofErr w:type="spellStart"/>
+      <w:r>
+        <w:t>que</w:t>
+      </w:r>
+      <w:proofErr w:type="spellEnd"/>
+      <w:r>
+        <w:t xml:space="preserve"> </w:t>
+      </w:r>
+      <w:proofErr w:type="spellStart"/>
+      <w:r>
+        <w:t>permite</w:t>
+      </w:r>
+      <w:proofErr w:type="spellEnd"/>
+      <w:r>
+        <w:t xml:space="preserve"> la </w:t>
+      </w:r>
+      <w:proofErr w:type="spellStart"/>
+      <w:r>
+        <w:t>realización</w:t>
+      </w:r>
+      <w:proofErr w:type="spellEnd"/>
+      <w:r>
+        <w:t xml:space="preserve"> de </w:t>
+      </w:r>
+      <w:proofErr w:type="spellStart"/>
+      <w:proofErr w:type="gramStart"/>
+      <w:r>
+        <w:t>este</w:t>
+      </w:r>
+      <w:proofErr w:type="spellEnd"/>
+      <w:proofErr w:type="gramEnd"/>
+      <w:r>
+        <w:t xml:space="preserve"> </w:t>
+      </w:r>
+      <w:proofErr w:type="spellStart"/>
+      <w:r>
+        <w:t>procedimiento</w:t>
+      </w:r>
+      <w:proofErr w:type="spellEnd"/>
+      <w:r>
+        <w:t xml:space="preserve"> online.</w:t>
       </w:r>
     </w:p>
     <w:p>
@@ -8643,51 +9804,134 @@
           <w:color w:val="000000"/>
         </w:rPr>
       </w:pPr>
+      <w:proofErr w:type="gramStart"/>
       <w:r>
         <w:rPr>
           <w:bCs/>
           <w:color w:val="000000"/>
         </w:rPr>
-        <w:t xml:space="preserve">Las estimaciones figuran en el sistema Wolof y </w:t>
-      </w:r>
+        <w:t xml:space="preserve">Las </w:t>
+      </w:r>
+      <w:proofErr w:type="spellStart"/>
       <w:r>
         <w:rPr>
           <w:bCs/>
           <w:color w:val="000000"/>
         </w:rPr>
-        <w:t>1 punto</w:t>
-      </w:r>
-      <w:r>
-        <w:rPr>
-          <w:color w:val="000000"/>
-        </w:rPr>
-        <w:t xml:space="preserve"> </w:t>
-      </w:r>
-      <w:r>
-        <w:rPr>
-          <w:color w:val="000000"/>
-        </w:rPr>
-        <w:t xml:space="preserve">equivale a </w:t>
-      </w:r>
+        <w:t>estimaciones</w:t>
+      </w:r>
+      <w:proofErr w:type="spellEnd"/>
       <w:r>
         <w:rPr>
           <w:bCs/>
           <w:color w:val="000000"/>
         </w:rPr>
-        <w:t>4 horas hombre</w:t>
-      </w:r>
-      <w:r>
-        <w:rPr>
+        <w:t xml:space="preserve"> </w:t>
+      </w:r>
+      <w:proofErr w:type="spellStart"/>
+      <w:r>
+        <w:rPr>
+          <w:bCs/>
           <w:color w:val="000000"/>
         </w:rPr>
+        <w:t>figuran</w:t>
+      </w:r>
+      <w:proofErr w:type="spellEnd"/>
+      <w:r>
+        <w:rPr>
+          <w:bCs/>
+          <w:color w:val="000000"/>
+        </w:rPr>
+        <w:t xml:space="preserve"> en el </w:t>
+      </w:r>
+      <w:proofErr w:type="spellStart"/>
+      <w:r>
+        <w:rPr>
+          <w:bCs/>
+          <w:color w:val="000000"/>
+        </w:rPr>
+        <w:t>sistema</w:t>
+      </w:r>
+      <w:proofErr w:type="spellEnd"/>
+      <w:r>
+        <w:rPr>
+          <w:bCs/>
+          <w:color w:val="000000"/>
+        </w:rPr>
+        <w:t xml:space="preserve"> Wolof y </w:t>
+      </w:r>
+      <w:r>
+        <w:rPr>
+          <w:bCs/>
+          <w:color w:val="000000"/>
+        </w:rPr>
+        <w:t xml:space="preserve">1 </w:t>
+      </w:r>
+      <w:proofErr w:type="spellStart"/>
+      <w:r>
+        <w:rPr>
+          <w:bCs/>
+          <w:color w:val="000000"/>
+        </w:rPr>
+        <w:t>punto</w:t>
+      </w:r>
+      <w:proofErr w:type="spellEnd"/>
+      <w:r>
+        <w:rPr>
+          <w:color w:val="000000"/>
+        </w:rPr>
+        <w:t xml:space="preserve"> </w:t>
+      </w:r>
+      <w:proofErr w:type="spellStart"/>
+      <w:r>
+        <w:rPr>
+          <w:color w:val="000000"/>
+        </w:rPr>
+        <w:t>equivale</w:t>
+      </w:r>
+      <w:proofErr w:type="spellEnd"/>
+      <w:r>
+        <w:rPr>
+          <w:color w:val="000000"/>
+        </w:rPr>
+        <w:t xml:space="preserve"> a </w:t>
+      </w:r>
+      <w:r>
+        <w:rPr>
+          <w:bCs/>
+          <w:color w:val="000000"/>
+        </w:rPr>
+        <w:t xml:space="preserve">4 </w:t>
+      </w:r>
+      <w:proofErr w:type="spellStart"/>
+      <w:r>
+        <w:rPr>
+          <w:bCs/>
+          <w:color w:val="000000"/>
+        </w:rPr>
+        <w:t>horas</w:t>
+      </w:r>
+      <w:proofErr w:type="spellEnd"/>
+      <w:r>
+        <w:rPr>
+          <w:bCs/>
+          <w:color w:val="000000"/>
+        </w:rPr>
+        <w:t xml:space="preserve"> hombre</w:t>
+      </w:r>
+      <w:r>
+        <w:rPr>
+          <w:color w:val="000000"/>
+        </w:rPr>
         <w:t>.</w:t>
       </w:r>
+      <w:proofErr w:type="gramEnd"/>
     </w:p>
     <w:p>
       <w:pPr>
         <w:spacing w:after="0" w:line="240" w:lineRule="auto"/>
       </w:pPr>
-      <w:hyperlink r:id="rId30" w:tgtFrame="_blank" w:history="1">
+      <w:hyperlink r:id="rId31" w:tgtFrame="_blank" w:history="1">
         <w:r>
           <w:rPr>
             <w:rStyle w:val="Hipervnculo"/>
@@ -8724,12 +9968,62 @@
         </w:numPr>
         <w:spacing w:after="0" w:line="240" w:lineRule="auto"/>
       </w:pPr>
-      <w:r>
-        <w:t xml:space="preserve">Horas de Análisis y Diseño (estimadas a partir de las User Stories):  </w:t>
-      </w:r>
-      <w:r>
-        <w:t>336 horas</w:t>
-      </w:r>
+      <w:proofErr w:type="spellStart"/>
+      <w:r>
+        <w:t>Horas</w:t>
+      </w:r>
+      <w:proofErr w:type="spellEnd"/>
+      <w:r>
+        <w:t xml:space="preserve"> de </w:t>
+      </w:r>
+      <w:proofErr w:type="spellStart"/>
+      <w:r>
+        <w:t>Análisis</w:t>
+      </w:r>
+      <w:proofErr w:type="spellEnd"/>
+      <w:r>
+        <w:t xml:space="preserve"> y </w:t>
+      </w:r>
+      <w:proofErr w:type="spellStart"/>
+      <w:r>
+        <w:t>Diseño</w:t>
+      </w:r>
+      <w:proofErr w:type="spellEnd"/>
+      <w:r>
+        <w:t xml:space="preserve"> (</w:t>
+      </w:r>
+      <w:proofErr w:type="spellStart"/>
+      <w:r>
+        <w:t>estimadas</w:t>
+      </w:r>
+      <w:proofErr w:type="spellEnd"/>
+      <w:r>
+        <w:t xml:space="preserve"> a </w:t>
+      </w:r>
+      <w:proofErr w:type="spellStart"/>
+      <w:r>
+        <w:t>partir</w:t>
+      </w:r>
+      <w:proofErr w:type="spellEnd"/>
+      <w:r>
+        <w:t xml:space="preserve"> de </w:t>
+      </w:r>
+      <w:proofErr w:type="spellStart"/>
+      <w:r>
+        <w:t>las</w:t>
+      </w:r>
+      <w:proofErr w:type="spellEnd"/>
+      <w:r>
+        <w:t xml:space="preserve"> User Stories):  </w:t>
+      </w:r>
+      <w:r>
+        <w:t xml:space="preserve">336 </w:t>
+      </w:r>
+      <w:proofErr w:type="spellStart"/>
+      <w:r>
+        <w:t>horas</w:t>
+      </w:r>
+      <w:proofErr w:type="spellEnd"/>
     </w:p>
     <w:p>
       <w:pPr>
@@ -8740,12 +10034,22 @@
         </w:numPr>
         <w:spacing w:after="0" w:line="240" w:lineRule="auto"/>
       </w:pPr>
-      <w:r>
-        <w:t xml:space="preserve">Horas de Testing (+15%): </w:t>
-      </w:r>
-      <w:r>
-        <w:t>50 horas</w:t>
-      </w:r>
+      <w:proofErr w:type="spellStart"/>
+      <w:r>
+        <w:t>Horas</w:t>
+      </w:r>
+      <w:proofErr w:type="spellEnd"/>
+      <w:r>
+        <w:t xml:space="preserve"> de Testing (+15%): </w:t>
+      </w:r>
+      <w:r>
+        <w:t xml:space="preserve">50 </w:t>
+      </w:r>
+      <w:proofErr w:type="spellStart"/>
+      <w:r>
+        <w:t>horas</w:t>
+      </w:r>
+      <w:proofErr w:type="spellEnd"/>
     </w:p>
     <w:p>
       <w:pPr>
@@ -8756,12 +10060,30 @@
         </w:numPr>
         <w:spacing w:after="0" w:line="240" w:lineRule="auto"/>
       </w:pPr>
-      <w:r>
-        <w:t xml:space="preserve">Horas de Administración (+20%): </w:t>
-      </w:r>
-      <w:r>
-        <w:t>67 horas</w:t>
-      </w:r>
+      <w:proofErr w:type="spellStart"/>
+      <w:r>
+        <w:t>Horas</w:t>
+      </w:r>
+      <w:proofErr w:type="spellEnd"/>
+      <w:r>
+        <w:t xml:space="preserve"> de </w:t>
+      </w:r>
+      <w:proofErr w:type="spellStart"/>
+      <w:r>
+        <w:t>Administración</w:t>
+      </w:r>
+      <w:proofErr w:type="spellEnd"/>
+      <w:r>
+        <w:t xml:space="preserve"> (+20%): </w:t>
+      </w:r>
+      <w:r>
+        <w:t xml:space="preserve">67 </w:t>
+      </w:r>
+      <w:proofErr w:type="spellStart"/>
+      <w:r>
+        <w:t>horas</w:t>
+      </w:r>
+      <w:proofErr w:type="spellEnd"/>
     </w:p>
     <w:p>
       <w:pPr>
@@ -8771,11 +10093,24 @@
         <w:t xml:space="preserve">Total </w:t>
       </w:r>
       <w:r>
-        <w:t xml:space="preserve">de Horas: </w:t>
-      </w:r>
-      <w:r>
-        <w:t>~453 hs</w:t>
-      </w:r>
+        <w:t xml:space="preserve">de </w:t>
+      </w:r>
+      <w:proofErr w:type="spellStart"/>
+      <w:r>
+        <w:t>Horas</w:t>
+      </w:r>
+      <w:proofErr w:type="spellEnd"/>
+      <w:r>
+        <w:t xml:space="preserve">: </w:t>
+      </w:r>
+      <w:r>
+        <w:t xml:space="preserve">~453 </w:t>
+      </w:r>
+      <w:proofErr w:type="spellStart"/>
+      <w:r>
+        <w:t>hs</w:t>
+      </w:r>
+      <w:proofErr w:type="spellEnd"/>
     </w:p>
     <w:p/>
     <w:p>
@@ -8863,8 +10198,19 @@
                 <w:color w:val="FFFFFF"/>
                 <w:lang w:val="es-AR"/>
               </w:rPr>
-              <w:t>#It</w:t>
+              <w:t>#</w:t>
             </w:r>
+            <w:proofErr w:type="spellStart"/>
+            <w:r>
+              <w:rPr>
+                <w:b/>
+                <w:bCs/>
+                <w:color w:val="FFFFFF"/>
+                <w:lang w:val="es-AR"/>
+              </w:rPr>
+              <w:t>It</w:t>
+            </w:r>
+            <w:proofErr w:type="spellEnd"/>
           </w:p>
         </w:tc>
         <w:tc>
@@ -9084,7 +10430,47 @@
                 <w:szCs w:val="22"/>
                 <w:lang w:val="en-US" w:eastAsia="en-US" w:bidi="en-US"/>
               </w:rPr>
-              <w:t>Mockups de las pantallas del sistema SelfManagement</w:t>
+              <w:t xml:space="preserve">Mockups de las </w:t>
+            </w:r>
+            <w:proofErr w:type="spellStart"/>
+            <w:r>
+              <w:rPr>
+                <w:rFonts w:ascii="Calibri" w:hAnsi="Calibri"/>
+                <w:sz w:val="22"/>
+                <w:szCs w:val="22"/>
+                <w:lang w:val="en-US" w:eastAsia="en-US" w:bidi="en-US"/>
+              </w:rPr>
+              <w:t>pantallas</w:t>
+            </w:r>
+            <w:proofErr w:type="spellEnd"/>
+            <w:r>
+              <w:rPr>
+                <w:rFonts w:ascii="Calibri" w:hAnsi="Calibri"/>
+                <w:sz w:val="22"/>
+                <w:szCs w:val="22"/>
+                <w:lang w:val="en-US" w:eastAsia="en-US" w:bidi="en-US"/>
+              </w:rPr>
+              <w:t xml:space="preserve"> del </w:t>
+            </w:r>
+            <w:proofErr w:type="spellStart"/>
+            <w:r>
+              <w:rPr>
+                <w:rFonts w:ascii="Calibri" w:hAnsi="Calibri"/>
+                <w:sz w:val="22"/>
+                <w:szCs w:val="22"/>
+                <w:lang w:val="en-US" w:eastAsia="en-US" w:bidi="en-US"/>
+              </w:rPr>
+              <w:t>sistema</w:t>
+            </w:r>
+            <w:proofErr w:type="spellEnd"/>
+            <w:r>
+              <w:rPr>
+                <w:rFonts w:ascii="Calibri" w:hAnsi="Calibri"/>
+                <w:sz w:val="22"/>
+                <w:szCs w:val="22"/>
+                <w:lang w:val="en-US" w:eastAsia="en-US" w:bidi="en-US"/>
+              </w:rPr>
+              <w:t xml:space="preserve"> SelfManagement</w:t>
             </w:r>
           </w:p>
           <w:p>
@@ -9105,8 +10491,9 @@
                 <w:szCs w:val="22"/>
                 <w:lang w:val="en-US" w:eastAsia="en-US" w:bidi="en-US"/>
               </w:rPr>
-              <w:t xml:space="preserve">Arquitectura base del sistema SelfManagement y funcionalidad de </w:t>
+              <w:t xml:space="preserve">Arquitectura base </w:t>
             </w:r>
+            <w:proofErr w:type="gramStart"/>
             <w:r>
               <w:rPr>
                 <w:rFonts w:ascii="Calibri" w:hAnsi="Calibri"/>
@@ -9114,9 +10501,39 @@
                 <w:szCs w:val="22"/>
                 <w:lang w:val="en-US" w:eastAsia="en-US" w:bidi="en-US"/>
               </w:rPr>
+              <w:t>del</w:t>
+            </w:r>
+            <w:proofErr w:type="gramEnd"/>
+            <w:r>
+              <w:rPr>
+                <w:rFonts w:ascii="Calibri" w:hAnsi="Calibri"/>
+                <w:sz w:val="22"/>
+                <w:szCs w:val="22"/>
+                <w:lang w:val="en-US" w:eastAsia="en-US" w:bidi="en-US"/>
+              </w:rPr>
+              <w:t xml:space="preserve"> sistema </w:t>
+            </w:r>
+            <w:r>
+              <w:rPr>
+                <w:rFonts w:ascii="Calibri" w:hAnsi="Calibri"/>
+                <w:sz w:val="22"/>
+                <w:szCs w:val="22"/>
+                <w:lang w:val="en-US" w:eastAsia="en-US" w:bidi="en-US"/>
+              </w:rPr>
               <w:lastRenderedPageBreak/>
-              <w:t>alta de campañas</w:t>
+              <w:t xml:space="preserve">SelfManagement y funcionalidad de alta de </w:t>
             </w:r>
+            <w:proofErr w:type="spellStart"/>
+            <w:r>
+              <w:rPr>
+                <w:rFonts w:ascii="Calibri" w:hAnsi="Calibri"/>
+                <w:sz w:val="22"/>
+                <w:szCs w:val="22"/>
+                <w:lang w:val="en-US" w:eastAsia="en-US" w:bidi="en-US"/>
+              </w:rPr>
+              <w:t>campañas</w:t>
+            </w:r>
+            <w:proofErr w:type="spellEnd"/>
             <w:r>
               <w:rPr>
                 <w:rFonts w:ascii="Calibri" w:hAnsi="Calibri"/>
@@ -9162,7 +10579,7 @@
                 <w:vanish/>
               </w:rPr>
             </w:pPr>
-            <w:hyperlink r:id="rId31" w:history="1">
+            <w:hyperlink r:id="rId32" w:history="1">
               <w:r>
                 <w:rPr>
                   <w:noProof/>
@@ -9174,9 +10591,7 @@
                   <wp:inline distT="0" distB="0" distL="0" distR="0">
                     <wp:extent cx="189865" cy="189865"/>
                     <wp:effectExtent l="19050" t="0" r="635" b="0"/>
-                    <wp:docPr id="14" name="Imagen 14" descr="stories">
-                      <a:hlinkClick xmlns:a="http://schemas.openxmlformats.org/drawingml/2006/main" r:id="rId31"/>
-                    </wp:docPr>
+                    <wp:docPr id="14" name="Imagen 14" descr="stories"/>
                     <wp:cNvGraphicFramePr>
                       <a:graphicFrameLocks xmlns:a="http://schemas.openxmlformats.org/drawingml/2006/main" noChangeAspect="1"/>
                     </wp:cNvGraphicFramePr>
@@ -9184,15 +10599,13 @@
                       <a:graphicData uri="http://schemas.openxmlformats.org/drawingml/2006/picture">
                         <pic:pic xmlns:pic="http://schemas.openxmlformats.org/drawingml/2006/picture">
                           <pic:nvPicPr>
-                            <pic:cNvPr id="0" name="Picture 14" descr="stories">
-                              <a:hlinkClick r:id="rId31"/>
-                            </pic:cNvPr>
+                            <pic:cNvPr id="0" name="Picture 14" descr="stories"/>
                             <pic:cNvPicPr>
                               <a:picLocks noChangeAspect="1" noChangeArrowheads="1"/>
                             </pic:cNvPicPr>
                           </pic:nvPicPr>
                           <pic:blipFill>
-                            <a:blip r:embed="rId32"/>
+                            <a:blip r:embed="rId33"/>
                             <a:srcRect/>
                             <a:stretch>
                               <a:fillRect/>
@@ -9252,10 +10665,10 @@
                   <v:path o:extrusionok="f" gradientshapeok="t" o:connecttype="rect"/>
                   <o:lock v:ext="edit" aspectratio="t"/>
                 </v:shapetype>
-                <v:shape id="_x0000_i1070" type="#_x0000_t75" style="width:1in;height:18.35pt" o:ole="">
-                  <v:imagedata r:id="rId33" o:title=""/>
+                <v:shape id="_x0000_i1042" type="#_x0000_t75" style="width:1in;height:18.35pt" o:ole="">
+                  <v:imagedata r:id="rId34" o:title=""/>
                 </v:shape>
-                <w:control r:id="rId34" w:name="DefaultOcxName3" w:shapeid="_x0000_i1070"/>
+                <w:control r:id="rId35" w:name="DefaultOcxName3" w:shapeid="_x0000_i1042"/>
               </w:object>
             </w:r>
             <w:r>
@@ -9268,7 +10681,7 @@
                 <wp:inline distT="0" distB="0" distL="0" distR="0">
                   <wp:extent cx="189865" cy="189865"/>
                   <wp:effectExtent l="19050" t="0" r="635" b="0"/>
-                  <wp:docPr id="15" name="Imagen 15" descr="download"/>
+                  <wp:docPr id="16" name="Imagen 16" descr="download"/>
                   <wp:cNvGraphicFramePr>
                     <a:graphicFrameLocks xmlns:a="http://schemas.openxmlformats.org/drawingml/2006/main" noChangeAspect="1"/>
                   </wp:cNvGraphicFramePr>
@@ -9276,13 +10689,13 @@
                     <a:graphicData uri="http://schemas.openxmlformats.org/drawingml/2006/picture">
                       <pic:pic xmlns:pic="http://schemas.openxmlformats.org/drawingml/2006/picture">
                         <pic:nvPicPr>
-                          <pic:cNvPr id="0" name="Picture 15" descr="download"/>
+                          <pic:cNvPr id="0" name="Picture 16" descr="download"/>
                           <pic:cNvPicPr>
                             <a:picLocks noChangeAspect="1" noChangeArrowheads="1"/>
                           </pic:cNvPicPr>
                         </pic:nvPicPr>
                         <pic:blipFill>
-                          <a:blip r:embed="rId35"/>
+                          <a:blip r:embed="rId36"/>
                           <a:srcRect/>
                           <a:stretch>
                             <a:fillRect/>
@@ -9438,7 +10851,7 @@
                 <w:szCs w:val="20"/>
                 <w:lang w:val="es-AR"/>
               </w:rPr>
-              <w:t>28</w:t>
+              <w:t>28/09/2010</w:t>
             </w:r>
             <w:r>
               <w:rPr>
@@ -9446,7 +10859,7 @@
                 <w:szCs w:val="20"/>
                 <w:lang w:val="es-AR"/>
               </w:rPr>
-              <w:t>/09/2010</w:t>
+              <w:sym w:font="Wingdings" w:char="F0E0"/>
             </w:r>
             <w:r>
               <w:rPr>
@@ -9454,23 +10867,7 @@
                 <w:szCs w:val="20"/>
                 <w:lang w:val="es-AR"/>
               </w:rPr>
-              <w:sym w:font="Wingdings" w:char="F0E0"/>
-            </w:r>
-            <w:r>
-              <w:rPr>
-                <w:sz w:val="20"/>
-                <w:szCs w:val="20"/>
-                <w:lang w:val="es-AR"/>
-              </w:rPr>
-              <w:t>11/10</w:t>
-            </w:r>
-            <w:r>
-              <w:rPr>
-                <w:sz w:val="20"/>
-                <w:szCs w:val="20"/>
-                <w:lang w:val="es-AR"/>
-              </w:rPr>
-              <w:t>/2010</w:t>
+              <w:t>11/10/2010</w:t>
             </w:r>
           </w:p>
         </w:tc>
@@ -9490,9 +10887,19 @@
               </w:numPr>
               <w:spacing w:after="0" w:line="240" w:lineRule="auto"/>
             </w:pPr>
+            <w:proofErr w:type="spellStart"/>
             <w:r>
-              <w:t>Estadísticas de Agentes</w:t>
+              <w:t>Estadísticas</w:t>
             </w:r>
+            <w:proofErr w:type="spellEnd"/>
+            <w:r>
+              <w:t xml:space="preserve"> de </w:t>
+            </w:r>
+            <w:proofErr w:type="spellStart"/>
+            <w:r>
+              <w:t>Agentes</w:t>
+            </w:r>
+            <w:proofErr w:type="spellEnd"/>
           </w:p>
           <w:p>
             <w:pPr>
@@ -9505,9 +10912,51 @@
                 <w:lang w:val="es-AR"/>
               </w:rPr>
             </w:pPr>
+            <w:proofErr w:type="spellStart"/>
             <w:r>
-              <w:t>Procesamiento de metricas a partir de los archivos de los sistemas externos</w:t>
+              <w:t>Procesamiento</w:t>
             </w:r>
+            <w:proofErr w:type="spellEnd"/>
+            <w:r>
+              <w:t xml:space="preserve"> de </w:t>
+            </w:r>
+            <w:proofErr w:type="spellStart"/>
+            <w:r>
+              <w:t>metricas</w:t>
+            </w:r>
+            <w:proofErr w:type="spellEnd"/>
+            <w:r>
+              <w:t xml:space="preserve"> a </w:t>
+            </w:r>
+            <w:proofErr w:type="spellStart"/>
+            <w:r>
+              <w:t>partir</w:t>
+            </w:r>
+            <w:proofErr w:type="spellEnd"/>
+            <w:r>
+              <w:t xml:space="preserve"> de los </w:t>
+            </w:r>
+            <w:proofErr w:type="spellStart"/>
+            <w:r>
+              <w:t>archivos</w:t>
+            </w:r>
+            <w:proofErr w:type="spellEnd"/>
+            <w:r>
+              <w:t xml:space="preserve"> de los </w:t>
+            </w:r>
+            <w:proofErr w:type="spellStart"/>
+            <w:r>
+              <w:t>sistemas</w:t>
+            </w:r>
+            <w:proofErr w:type="spellEnd"/>
+            <w:r>
+              <w:t xml:space="preserve"> </w:t>
+            </w:r>
+            <w:proofErr w:type="spellStart"/>
+            <w:r>
+              <w:t>externos</w:t>
+            </w:r>
+            <w:proofErr w:type="spellEnd"/>
           </w:p>
         </w:tc>
         <w:tc>
@@ -9905,7 +11354,21 @@
         <w:rPr>
           <w:lang w:val="es-AR"/>
         </w:rPr>
-        <w:t xml:space="preserve">El cronograma de entregables actualizado se encuentra en el sistema Wolof: </w:t>
+        <w:t xml:space="preserve">El cronograma de entregables actualizado se encuentra en el sistema </w:t>
+      </w:r>
+      <w:proofErr w:type="spellStart"/>
+      <w:r>
+        <w:rPr>
+          <w:lang w:val="es-AR"/>
+        </w:rPr>
+        <w:t>Wolof</w:t>
+      </w:r>
+      <w:proofErr w:type="spellEnd"/>
+      <w:r>
+        <w:rPr>
+          <w:lang w:val="es-AR"/>
+        </w:rPr>
+        <w:t xml:space="preserve">: </w:t>
       </w:r>
       <w:r>
         <w:rPr>
@@ -9973,6 +11436,7 @@
         </w:rPr>
         <w:t xml:space="preserve">Para más información sobre </w:t>
       </w:r>
+      <w:proofErr w:type="spellStart"/>
       <w:r>
         <w:rPr>
           <w:lang w:val="es-AR"/>
@@ -9983,8 +11447,16 @@
         <w:rPr>
           <w:lang w:val="es-AR"/>
         </w:rPr>
-        <w:t xml:space="preserve">ser </w:t>
-      </w:r>
+        <w:t>ser</w:t>
+      </w:r>
+      <w:proofErr w:type="spellEnd"/>
+      <w:r>
+        <w:rPr>
+          <w:lang w:val="es-AR"/>
+        </w:rPr>
+        <w:t xml:space="preserve"> </w:t>
+      </w:r>
+      <w:proofErr w:type="spellStart"/>
       <w:r>
         <w:rPr>
           <w:lang w:val="es-AR"/>
@@ -9995,7 +11467,14 @@
         <w:rPr>
           <w:lang w:val="es-AR"/>
         </w:rPr>
-        <w:t>tories ver:</w:t>
+        <w:t>tories</w:t>
+      </w:r>
+      <w:proofErr w:type="spellEnd"/>
+      <w:r>
+        <w:rPr>
+          <w:lang w:val="es-AR"/>
+        </w:rPr>
+        <w:t xml:space="preserve"> ver:</w:t>
       </w:r>
       <w:r>
         <w:rPr>
@@ -10003,7 +11482,7 @@
         </w:rPr>
         <w:t xml:space="preserve"> </w:t>
       </w:r>
-      <w:hyperlink r:id="rId36" w:history="1">
+      <w:hyperlink r:id="rId37" w:history="1">
         <w:r>
           <w:rPr>
             <w:rStyle w:val="Hipervnculo"/>
@@ -10014,8 +11493,8 @@
       </w:hyperlink>
     </w:p>
     <w:sectPr>
-      <w:headerReference w:type="default" r:id="rId37"/>
-      <w:footerReference w:type="default" r:id="rId38"/>
+      <w:headerReference w:type="default" r:id="rId38"/>
+      <w:footerReference w:type="default" r:id="rId39"/>
       <w:type w:val="continuous"/>
       <w:pgSz w:w="11907" w:h="16839" w:code="9"/>
       <w:pgMar w:top="1531" w:right="1701" w:bottom="1531" w:left="1701" w:header="794" w:footer="680" w:gutter="0"/>
@@ -10105,7 +11584,7 @@
         <w:sz w:val="20"/>
         <w:lang w:val="es-AR"/>
       </w:rPr>
-      <w:t>2</w:t>
+      <w:t>9</w:t>
     </w:r>
     <w:r>
       <w:rPr>
@@ -15695,11 +17174,11 @@
           </c:val>
         </c:ser>
         <c:marker val="1"/>
-        <c:axId val="165769216"/>
-        <c:axId val="165770752"/>
+        <c:axId val="93082368"/>
+        <c:axId val="93083904"/>
       </c:lineChart>
       <c:dateAx>
-        <c:axId val="165769216"/>
+        <c:axId val="93082368"/>
         <c:scaling>
           <c:orientation val="minMax"/>
         </c:scaling>
@@ -15717,13 +17196,13 @@
             <a:endParaRPr lang="es-AR"/>
           </a:p>
         </c:txPr>
-        <c:crossAx val="165770752"/>
+        <c:crossAx val="93083904"/>
         <c:crosses val="autoZero"/>
         <c:auto val="1"/>
         <c:lblOffset val="100"/>
       </c:dateAx>
       <c:valAx>
-        <c:axId val="165770752"/>
+        <c:axId val="93083904"/>
         <c:scaling>
           <c:orientation val="minMax"/>
         </c:scaling>
@@ -15745,6 +17224,7 @@
               </a:p>
             </c:rich>
           </c:tx>
+          <c:layout/>
         </c:title>
         <c:numFmt formatCode="General" sourceLinked="1"/>
         <c:majorTickMark val="none"/>
@@ -15759,7 +17239,7 @@
             <a:endParaRPr lang="es-AR"/>
           </a:p>
         </c:txPr>
-        <c:crossAx val="165769216"/>
+        <c:crossAx val="93082368"/>
         <c:crosses val="autoZero"/>
         <c:crossBetween val="between"/>
       </c:valAx>

</xml_diff>

<commit_message>
# Actualize seccion de Metricas y Cronograma en el Project Plan
</commit_message>
<xml_diff>
--- a/doc/projectPlan.docx
+++ b/doc/projectPlan.docx
@@ -52,7 +52,23 @@
                 <w:rFonts w:ascii="Franklin Gothic Book" w:hAnsi="Franklin Gothic Book"/>
                 <w:lang w:val="es-ES"/>
               </w:rPr>
-              <w:t>Proyecto SelfManagement – Grupo 6</w:t>
+              <w:t xml:space="preserve">Proyecto </w:t>
+            </w:r>
+            <w:proofErr w:type="spellStart"/>
+            <w:r>
+              <w:rPr>
+                <w:rFonts w:ascii="Franklin Gothic Book" w:hAnsi="Franklin Gothic Book"/>
+                <w:lang w:val="es-ES"/>
+              </w:rPr>
+              <w:t>SelfManagement</w:t>
+            </w:r>
+            <w:proofErr w:type="spellEnd"/>
+            <w:r>
+              <w:rPr>
+                <w:rFonts w:ascii="Franklin Gothic Book" w:hAnsi="Franklin Gothic Book"/>
+                <w:lang w:val="es-ES"/>
+              </w:rPr>
+              <w:t xml:space="preserve"> – Grupo 6</w:t>
             </w:r>
           </w:p>
         </w:tc>
@@ -189,7 +205,7 @@
           <w:noProof/>
           <w:sz w:val="28"/>
           <w:szCs w:val="28"/>
-          <w:lang w:val="es-AR" w:eastAsia="es-AR" w:bidi="ar-SA"/>
+          <w:lang w:bidi="ar-SA"/>
         </w:rPr>
         <w:drawing>
           <wp:anchor distT="0" distB="0" distL="114300" distR="114300" simplePos="0" relativeHeight="251657728" behindDoc="1" locked="0" layoutInCell="1" allowOverlap="1">
@@ -245,7 +261,7 @@
                     </pic:cNvPicPr>
                   </pic:nvPicPr>
                   <pic:blipFill>
-                    <a:blip r:embed="rId8"/>
+                    <a:blip r:embed="rId8" cstate="print"/>
                     <a:srcRect/>
                     <a:stretch>
                       <a:fillRect/>
@@ -298,6 +314,7 @@
         <w:rPr>
           <w:lang w:val="es-AR"/>
         </w:rPr>
+        <w:lastRenderedPageBreak/>
         <w:t>Historial de Revisiones</w:t>
       </w:r>
       <w:bookmarkEnd w:id="0"/>
@@ -471,8 +488,16 @@
               <w:rPr>
                 <w:lang w:val="es-AR"/>
               </w:rPr>
-              <w:t>Mariano Converti</w:t>
+              <w:t xml:space="preserve">Mariano </w:t>
             </w:r>
+            <w:proofErr w:type="spellStart"/>
+            <w:r>
+              <w:rPr>
+                <w:lang w:val="es-AR"/>
+              </w:rPr>
+              <w:t>Converti</w:t>
+            </w:r>
+            <w:proofErr w:type="spellEnd"/>
           </w:p>
         </w:tc>
       </w:tr>
@@ -603,7 +628,35 @@
               <w:rPr>
                 <w:lang w:val="es-AR"/>
               </w:rPr>
-              <w:t>, Alcance, Equipo de Trabajo, Adm. del Proyecto</w:t>
+              <w:t xml:space="preserve">, Alcance, Equipo de Trabajo, </w:t>
+            </w:r>
+            <w:proofErr w:type="spellStart"/>
+            <w:r>
+              <w:rPr>
+                <w:lang w:val="es-AR"/>
+              </w:rPr>
+              <w:t>Adm</w:t>
+            </w:r>
+            <w:proofErr w:type="spellEnd"/>
+            <w:r>
+              <w:rPr>
+                <w:lang w:val="es-AR"/>
+              </w:rPr>
+              <w:t xml:space="preserve">. </w:t>
+            </w:r>
+            <w:proofErr w:type="gramStart"/>
+            <w:r>
+              <w:rPr>
+                <w:lang w:val="es-AR"/>
+              </w:rPr>
+              <w:t>del</w:t>
+            </w:r>
+            <w:proofErr w:type="gramEnd"/>
+            <w:r>
+              <w:rPr>
+                <w:lang w:val="es-AR"/>
+              </w:rPr>
+              <w:t xml:space="preserve"> Proyecto</w:t>
             </w:r>
             <w:r>
               <w:rPr>
@@ -710,11 +763,33 @@
               </w:rPr>
               <w:t xml:space="preserve">secciones </w:t>
             </w:r>
+            <w:proofErr w:type="spellStart"/>
             <w:r>
               <w:rPr>
                 <w:lang w:val="es-AR"/>
               </w:rPr>
-              <w:t>Adm. de Riesgos</w:t>
+              <w:t>Adm</w:t>
+            </w:r>
+            <w:proofErr w:type="spellEnd"/>
+            <w:r>
+              <w:rPr>
+                <w:lang w:val="es-AR"/>
+              </w:rPr>
+              <w:t xml:space="preserve">. </w:t>
+            </w:r>
+            <w:proofErr w:type="gramStart"/>
+            <w:r>
+              <w:rPr>
+                <w:lang w:val="es-AR"/>
+              </w:rPr>
+              <w:t>de</w:t>
+            </w:r>
+            <w:proofErr w:type="gramEnd"/>
+            <w:r>
+              <w:rPr>
+                <w:lang w:val="es-AR"/>
+              </w:rPr>
+              <w:t xml:space="preserve"> Riesgos</w:t>
             </w:r>
             <w:r>
               <w:rPr>
@@ -878,6 +953,81 @@
           </w:p>
         </w:tc>
       </w:tr>
+      <w:tr>
+        <w:tc>
+          <w:tcPr>
+            <w:tcW w:w="787" w:type="pct"/>
+            <w:tcBorders>
+              <w:top w:val="single" w:sz="8" w:space="0" w:color="6EA0B0"/>
+              <w:left w:val="single" w:sz="8" w:space="0" w:color="6EA0B0"/>
+              <w:bottom w:val="single" w:sz="8" w:space="0" w:color="6EA0B0"/>
+            </w:tcBorders>
+          </w:tcPr>
+          <w:p>
+            <w:pPr>
+              <w:spacing w:after="0" w:line="240" w:lineRule="auto"/>
+              <w:rPr>
+                <w:bCs/>
+                <w:lang w:val="es-AR"/>
+              </w:rPr>
+            </w:pPr>
+            <w:r>
+              <w:rPr>
+                <w:bCs/>
+                <w:lang w:val="es-AR"/>
+              </w:rPr>
+              <w:t>26/09/2010</w:t>
+            </w:r>
+          </w:p>
+        </w:tc>
+        <w:tc>
+          <w:tcPr>
+            <w:tcW w:w="2717" w:type="pct"/>
+            <w:tcBorders>
+              <w:top w:val="single" w:sz="8" w:space="0" w:color="6EA0B0"/>
+              <w:bottom w:val="single" w:sz="8" w:space="0" w:color="6EA0B0"/>
+            </w:tcBorders>
+          </w:tcPr>
+          <w:p>
+            <w:pPr>
+              <w:spacing w:after="0" w:line="240" w:lineRule="auto"/>
+              <w:rPr>
+                <w:lang w:val="es-AR"/>
+              </w:rPr>
+            </w:pPr>
+            <w:r>
+              <w:rPr>
+                <w:lang w:val="es-AR"/>
+              </w:rPr>
+              <w:t>Actualización de Cronograma y Métricas</w:t>
+            </w:r>
+          </w:p>
+        </w:tc>
+        <w:tc>
+          <w:tcPr>
+            <w:tcW w:w="1496" w:type="pct"/>
+            <w:tcBorders>
+              <w:top w:val="single" w:sz="8" w:space="0" w:color="6EA0B0"/>
+              <w:bottom w:val="single" w:sz="8" w:space="0" w:color="6EA0B0"/>
+              <w:right w:val="single" w:sz="8" w:space="0" w:color="6EA0B0"/>
+            </w:tcBorders>
+          </w:tcPr>
+          <w:p>
+            <w:pPr>
+              <w:spacing w:after="0" w:line="240" w:lineRule="auto"/>
+              <w:rPr>
+                <w:lang w:val="es-AR"/>
+              </w:rPr>
+            </w:pPr>
+            <w:r>
+              <w:rPr>
+                <w:lang w:val="es-AR"/>
+              </w:rPr>
+              <w:t>Esteban López</w:t>
+            </w:r>
+          </w:p>
+        </w:tc>
+      </w:tr>
     </w:tbl>
     <w:p>
       <w:pPr>
@@ -1132,14 +1282,17 @@
       <w:pPr>
         <w:pStyle w:val="Ttulo1"/>
       </w:pPr>
-      <w:bookmarkStart w:id="6" w:name="_Toc518227004"/>
-      <w:bookmarkStart w:id="7" w:name="_Toc6991205"/>
-      <w:bookmarkStart w:id="8" w:name="_Toc6994794"/>
-      <w:bookmarkStart w:id="9" w:name="_Toc273126806"/>
-      <w:r>
+      <w:bookmarkStart w:id="6" w:name="_Toc273126806"/>
+      <w:bookmarkStart w:id="7" w:name="_Toc518227004"/>
+      <w:bookmarkStart w:id="8" w:name="_Toc6991205"/>
+      <w:bookmarkStart w:id="9" w:name="_Toc6994794"/>
+      <w:proofErr w:type="spellStart"/>
+      <w:r>
+        <w:lastRenderedPageBreak/>
         <w:t>Contenido</w:t>
       </w:r>
-      <w:bookmarkEnd w:id="9"/>
+      <w:bookmarkEnd w:id="6"/>
+      <w:proofErr w:type="spellEnd"/>
     </w:p>
     <w:p>
       <w:pPr>
@@ -2493,7 +2646,7 @@
             <w:noProof/>
             <w:webHidden/>
           </w:rPr>
-          <w:t>6</w:t>
+          <w:t>7</w:t>
         </w:r>
         <w:r>
           <w:rPr>
@@ -3237,7 +3390,7 @@
             <w:noProof/>
             <w:webHidden/>
           </w:rPr>
-          <w:t>8</w:t>
+          <w:t>9</w:t>
         </w:r>
         <w:r>
           <w:rPr>
@@ -3385,7 +3538,7 @@
             <w:noProof/>
             <w:webHidden/>
           </w:rPr>
-          <w:t>9</w:t>
+          <w:t>10</w:t>
         </w:r>
         <w:r>
           <w:rPr>
@@ -3608,7 +3761,7 @@
             <w:noProof/>
             <w:webHidden/>
           </w:rPr>
-          <w:t>10</w:t>
+          <w:t>11</w:t>
         </w:r>
         <w:r>
           <w:rPr>
@@ -3725,9 +3878,9 @@
         <w:br w:type="page"/>
       </w:r>
       <w:bookmarkStart w:id="10" w:name="_Toc152653709"/>
-      <w:bookmarkEnd w:id="6"/>
       <w:bookmarkEnd w:id="7"/>
       <w:bookmarkEnd w:id="8"/>
+      <w:bookmarkEnd w:id="9"/>
     </w:p>
     <w:p>
       <w:pPr>
@@ -3746,6 +3899,7 @@
         <w:rPr>
           <w:lang w:val="es-AR"/>
         </w:rPr>
+        <w:lastRenderedPageBreak/>
         <w:t>Destinatarios</w:t>
       </w:r>
       <w:bookmarkEnd w:id="11"/>
@@ -3869,7 +4023,21 @@
         <w:rPr>
           <w:lang w:val="es-AR"/>
         </w:rPr>
-        <w:t xml:space="preserve">Los empleados del Call Center (jefes de cuentas, supervisores y agentes) disponen de un sistema de gestión de campañas que les permite mejorar el monitoreo de su desempeño día a día y tener una idea de cuál será su sueldo a fin de mes. </w:t>
+        <w:t xml:space="preserve">Los empleados del </w:t>
+      </w:r>
+      <w:proofErr w:type="spellStart"/>
+      <w:r>
+        <w:rPr>
+          <w:lang w:val="es-AR"/>
+        </w:rPr>
+        <w:t>Call</w:t>
+      </w:r>
+      <w:proofErr w:type="spellEnd"/>
+      <w:r>
+        <w:rPr>
+          <w:lang w:val="es-AR"/>
+        </w:rPr>
+        <w:t xml:space="preserve"> Center (jefes de cuentas, supervisores y agentes) disponen de un sistema de gestión de campañas que les permite mejorar el monitoreo de su desempeño día a día y tener una idea de cuál será su sueldo a fin de mes. </w:t>
       </w:r>
     </w:p>
     <w:p>
@@ -3920,7 +4088,21 @@
         <w:rPr>
           <w:lang w:val="es-AR"/>
         </w:rPr>
-        <w:t xml:space="preserve">l sistema SelfManagement </w:t>
+        <w:t xml:space="preserve">l sistema </w:t>
+      </w:r>
+      <w:proofErr w:type="spellStart"/>
+      <w:r>
+        <w:rPr>
+          <w:lang w:val="es-AR"/>
+        </w:rPr>
+        <w:t>SelfManagement</w:t>
+      </w:r>
+      <w:proofErr w:type="spellEnd"/>
+      <w:r>
+        <w:rPr>
+          <w:lang w:val="es-AR"/>
+        </w:rPr>
+        <w:t xml:space="preserve"> </w:t>
       </w:r>
       <w:r>
         <w:rPr>
@@ -3986,7 +4168,23 @@
           <w:rFonts w:cs="Arial"/>
           <w:lang w:val="es-AR" w:eastAsia="es-AR" w:bidi="ar-SA"/>
         </w:rPr>
-        <w:t xml:space="preserve">variable del sueldo de los agentes del Call Center basado en el </w:t>
+        <w:t xml:space="preserve">variable del sueldo de los agentes del </w:t>
+      </w:r>
+      <w:proofErr w:type="spellStart"/>
+      <w:r>
+        <w:rPr>
+          <w:rFonts w:cs="Arial"/>
+          <w:lang w:val="es-AR" w:eastAsia="es-AR" w:bidi="ar-SA"/>
+        </w:rPr>
+        <w:t>Call</w:t>
+      </w:r>
+      <w:proofErr w:type="spellEnd"/>
+      <w:r>
+        <w:rPr>
+          <w:rFonts w:cs="Arial"/>
+          <w:lang w:val="es-AR" w:eastAsia="es-AR" w:bidi="ar-SA"/>
+        </w:rPr>
+        <w:t xml:space="preserve"> Center basado en el </w:t>
       </w:r>
       <w:r>
         <w:rPr>
@@ -4135,7 +4333,21 @@
         <w:rPr>
           <w:lang w:val="es-ES"/>
         </w:rPr>
-        <w:t xml:space="preserve"> (Stakeholders)</w:t>
+        <w:t xml:space="preserve"> (</w:t>
+      </w:r>
+      <w:proofErr w:type="spellStart"/>
+      <w:r>
+        <w:rPr>
+          <w:lang w:val="es-ES"/>
+        </w:rPr>
+        <w:t>Stakeholders</w:t>
+      </w:r>
+      <w:proofErr w:type="spellEnd"/>
+      <w:r>
+        <w:rPr>
+          <w:lang w:val="es-ES"/>
+        </w:rPr>
+        <w:t>)</w:t>
       </w:r>
       <w:bookmarkEnd w:id="28"/>
     </w:p>
@@ -4227,7 +4439,25 @@
           <w:b/>
           <w:lang w:val="es-AR"/>
         </w:rPr>
-        <w:t xml:space="preserve"> del Call Center</w:t>
+        <w:t xml:space="preserve"> del </w:t>
+      </w:r>
+      <w:proofErr w:type="spellStart"/>
+      <w:r>
+        <w:rPr>
+          <w:rFonts w:cs="Arial"/>
+          <w:b/>
+          <w:lang w:val="es-AR"/>
+        </w:rPr>
+        <w:t>Call</w:t>
+      </w:r>
+      <w:proofErr w:type="spellEnd"/>
+      <w:r>
+        <w:rPr>
+          <w:rFonts w:cs="Arial"/>
+          <w:b/>
+          <w:lang w:val="es-AR"/>
+        </w:rPr>
+        <w:t xml:space="preserve"> Center</w:t>
       </w:r>
     </w:p>
     <w:p>
@@ -4468,20 +4698,36 @@
           <w:rFonts w:cs="Arial"/>
           <w:lang w:val="es-AR"/>
         </w:rPr>
-        <w:t>que contratan los servicios del C</w:t>
-      </w:r>
+        <w:t xml:space="preserve">que contratan los servicios del </w:t>
+      </w:r>
+      <w:proofErr w:type="spellStart"/>
       <w:r>
         <w:rPr>
           <w:rFonts w:cs="Arial"/>
           <w:lang w:val="es-AR"/>
         </w:rPr>
-        <w:t xml:space="preserve">all </w:t>
+        <w:t>C</w:t>
       </w:r>
       <w:r>
         <w:rPr>
           <w:rFonts w:cs="Arial"/>
           <w:lang w:val="es-AR"/>
         </w:rPr>
+        <w:t>all</w:t>
+      </w:r>
+      <w:proofErr w:type="spellEnd"/>
+      <w:r>
+        <w:rPr>
+          <w:rFonts w:cs="Arial"/>
+          <w:lang w:val="es-AR"/>
+        </w:rPr>
+        <w:t xml:space="preserve"> </w:t>
+      </w:r>
+      <w:r>
+        <w:rPr>
+          <w:rFonts w:cs="Arial"/>
+          <w:lang w:val="es-AR"/>
+        </w:rPr>
         <w:t>C</w:t>
       </w:r>
       <w:r>
@@ -4510,14 +4756,30 @@
           <w:rFonts w:cs="Arial"/>
           <w:lang w:val="es-AR"/>
         </w:rPr>
-        <w:t xml:space="preserve"> nuestro C</w:t>
-      </w:r>
+        <w:t xml:space="preserve"> nuestro </w:t>
+      </w:r>
+      <w:proofErr w:type="spellStart"/>
       <w:r>
         <w:rPr>
           <w:rFonts w:cs="Arial"/>
           <w:lang w:val="es-AR"/>
         </w:rPr>
-        <w:t>all para lanzar una campaña de venta de nuevas tarjetas de créditos.</w:t>
+        <w:t>C</w:t>
+      </w:r>
+      <w:r>
+        <w:rPr>
+          <w:rFonts w:cs="Arial"/>
+          <w:lang w:val="es-AR"/>
+        </w:rPr>
+        <w:t>all</w:t>
+      </w:r>
+      <w:proofErr w:type="spellEnd"/>
+      <w:r>
+        <w:rPr>
+          <w:rFonts w:cs="Arial"/>
+          <w:lang w:val="es-AR"/>
+        </w:rPr>
+        <w:t xml:space="preserve"> para lanzar una campaña de venta de nuevas tarjetas de créditos.</w:t>
       </w:r>
       <w:r>
         <w:rPr>
@@ -4590,7 +4852,21 @@
         <w:rPr>
           <w:lang w:val="es-AR"/>
         </w:rPr>
-        <w:t>, a fin de cargarla en SelfManagement.</w:t>
+        <w:t xml:space="preserve">, a fin de cargarla en </w:t>
+      </w:r>
+      <w:proofErr w:type="spellStart"/>
+      <w:r>
+        <w:rPr>
+          <w:lang w:val="es-AR"/>
+        </w:rPr>
+        <w:t>SelfManagement</w:t>
+      </w:r>
+      <w:proofErr w:type="spellEnd"/>
+      <w:r>
+        <w:rPr>
+          <w:lang w:val="es-AR"/>
+        </w:rPr>
+        <w:t>.</w:t>
       </w:r>
     </w:p>
     <w:p>
@@ -4645,7 +4921,23 @@
           <w:rFonts w:cs="Arial"/>
           <w:lang w:val="es-AR"/>
         </w:rPr>
-        <w:t>Los Jefes de Cuenta son los responsables frente a un cliente del Call Center. Están interesados en el sistema ya que desean conocer las métricas históricas a fin de tener más información para la asignación de supervisores a campañas.</w:t>
+        <w:t xml:space="preserve">Los Jefes de Cuenta son los responsables frente a un cliente del </w:t>
+      </w:r>
+      <w:proofErr w:type="spellStart"/>
+      <w:r>
+        <w:rPr>
+          <w:rFonts w:cs="Arial"/>
+          <w:lang w:val="es-AR"/>
+        </w:rPr>
+        <w:t>Call</w:t>
+      </w:r>
+      <w:proofErr w:type="spellEnd"/>
+      <w:r>
+        <w:rPr>
+          <w:rFonts w:cs="Arial"/>
+          <w:lang w:val="es-AR"/>
+        </w:rPr>
+        <w:t xml:space="preserve"> Center. Están interesados en el sistema ya que desean conocer las métricas históricas a fin de tener más información para la asignación de supervisores a campañas.</w:t>
       </w:r>
     </w:p>
     <w:p>
@@ -4923,7 +5215,21 @@
         <w:rPr>
           <w:lang w:val="es-AR"/>
         </w:rPr>
-        <w:t xml:space="preserve">s del Call Center </w:t>
+        <w:t xml:space="preserve">s del </w:t>
+      </w:r>
+      <w:proofErr w:type="spellStart"/>
+      <w:r>
+        <w:rPr>
+          <w:lang w:val="es-AR"/>
+        </w:rPr>
+        <w:t>Call</w:t>
+      </w:r>
+      <w:proofErr w:type="spellEnd"/>
+      <w:r>
+        <w:rPr>
+          <w:lang w:val="es-AR"/>
+        </w:rPr>
+        <w:t xml:space="preserve"> Center </w:t>
       </w:r>
       <w:r>
         <w:rPr>
@@ -4983,7 +5289,21 @@
         <w:rPr>
           <w:lang w:val="es-AR"/>
         </w:rPr>
-        <w:t xml:space="preserve"> con SelfManagement podrán </w:t>
+        <w:t xml:space="preserve"> con </w:t>
+      </w:r>
+      <w:proofErr w:type="spellStart"/>
+      <w:r>
+        <w:rPr>
+          <w:lang w:val="es-AR"/>
+        </w:rPr>
+        <w:t>SelfManagement</w:t>
+      </w:r>
+      <w:proofErr w:type="spellEnd"/>
+      <w:r>
+        <w:rPr>
+          <w:lang w:val="es-AR"/>
+        </w:rPr>
+        <w:t xml:space="preserve"> podrán </w:t>
       </w:r>
       <w:r>
         <w:rPr>
@@ -5106,11 +5426,47 @@
       <w:bookmarkStart w:id="40" w:name="_Toc259137212"/>
       <w:bookmarkStart w:id="41" w:name="_Toc264447353"/>
       <w:bookmarkStart w:id="42" w:name="_Toc272680724"/>
-      <w:r>
-        <w:rPr>
-          <w:lang w:val="es-AR"/>
-        </w:rPr>
-        <w:t>SelfManagement deberá ser una aplicación para el Call Center que permita liquidar los sueldos de los agentes de manera automática, basándose en métricas que recibirá como inputs de los diferentes sistemas para liquidar el componente variable de los mismos. Así mismo permitirá a los agentes del call center monitorear el estado actual de sus métricas y cuál sería su salario de seguir la misma tendencia.</w:t>
+      <w:proofErr w:type="spellStart"/>
+      <w:r>
+        <w:rPr>
+          <w:lang w:val="es-AR"/>
+        </w:rPr>
+        <w:t>SelfManagement</w:t>
+      </w:r>
+      <w:proofErr w:type="spellEnd"/>
+      <w:r>
+        <w:rPr>
+          <w:lang w:val="es-AR"/>
+        </w:rPr>
+        <w:t xml:space="preserve"> deberá ser una aplicación para el </w:t>
+      </w:r>
+      <w:proofErr w:type="spellStart"/>
+      <w:r>
+        <w:rPr>
+          <w:lang w:val="es-AR"/>
+        </w:rPr>
+        <w:t>Call</w:t>
+      </w:r>
+      <w:proofErr w:type="spellEnd"/>
+      <w:r>
+        <w:rPr>
+          <w:lang w:val="es-AR"/>
+        </w:rPr>
+        <w:t xml:space="preserve"> Center que permita liquidar los sueldos de los agentes de manera automática, basándose en métricas que recibirá como inputs de los diferentes sistemas para liquidar el componente variable de los mismos. Así mismo permitirá a los agentes del </w:t>
+      </w:r>
+      <w:proofErr w:type="spellStart"/>
+      <w:r>
+        <w:rPr>
+          <w:lang w:val="es-AR"/>
+        </w:rPr>
+        <w:t>call</w:t>
+      </w:r>
+      <w:proofErr w:type="spellEnd"/>
+      <w:r>
+        <w:rPr>
+          <w:lang w:val="es-AR"/>
+        </w:rPr>
+        <w:t xml:space="preserve"> center monitorear el estado actual de sus métricas y cuál sería su salario de seguir la misma tendencia.</w:t>
       </w:r>
     </w:p>
     <w:p>
@@ -5180,11 +5536,33 @@
           <w:lang w:val="es-AR"/>
         </w:rPr>
       </w:pPr>
-      <w:r>
-        <w:rPr>
-          <w:lang w:val="es-AR"/>
-        </w:rPr>
-        <w:t>SelfManagement deberá permitir la creación de campañas para los clientes del call y determinar los agentes que operarán en cada una de estas, dado que cada campaña liquida los componentes variables del sueldo en base a determinadas métricas y valores umbrales.</w:t>
+      <w:proofErr w:type="spellStart"/>
+      <w:r>
+        <w:rPr>
+          <w:lang w:val="es-AR"/>
+        </w:rPr>
+        <w:t>SelfManagement</w:t>
+      </w:r>
+      <w:proofErr w:type="spellEnd"/>
+      <w:r>
+        <w:rPr>
+          <w:lang w:val="es-AR"/>
+        </w:rPr>
+        <w:t xml:space="preserve"> deberá permitir la creación de campañas para los clientes del </w:t>
+      </w:r>
+      <w:proofErr w:type="spellStart"/>
+      <w:r>
+        <w:rPr>
+          <w:lang w:val="es-AR"/>
+        </w:rPr>
+        <w:t>call</w:t>
+      </w:r>
+      <w:proofErr w:type="spellEnd"/>
+      <w:r>
+        <w:rPr>
+          <w:lang w:val="es-AR"/>
+        </w:rPr>
+        <w:t xml:space="preserve"> y determinar los agentes que operarán en cada una de estas, dado que cada campaña liquida los componentes variables del sueldo en base a determinadas métricas y valores umbrales.</w:t>
       </w:r>
     </w:p>
     <w:p>
@@ -5201,7 +5579,22 @@
         <w:rPr>
           <w:lang w:val="es-AR"/>
         </w:rPr>
-        <w:t>Siguiendo los lineamientos definidos en el contrato establecido entre el call center y sus clientes es que se definen qué métricas se utilizarán y cuáles serán los valores umbrales de dichas métricas para una campaña específica. Las métricas estarán predefinidas en el sistema.</w:t>
+        <w:lastRenderedPageBreak/>
+        <w:t xml:space="preserve">Siguiendo los lineamientos definidos en el contrato establecido entre el </w:t>
+      </w:r>
+      <w:proofErr w:type="spellStart"/>
+      <w:r>
+        <w:rPr>
+          <w:lang w:val="es-AR"/>
+        </w:rPr>
+        <w:t>call</w:t>
+      </w:r>
+      <w:proofErr w:type="spellEnd"/>
+      <w:r>
+        <w:rPr>
+          <w:lang w:val="es-AR"/>
+        </w:rPr>
+        <w:t xml:space="preserve"> center y sus clientes es que se definen qué métricas se utilizarán y cuáles serán los valores umbrales de dichas métricas para una campaña específica. Las métricas estarán predefinidas en el sistema.</w:t>
       </w:r>
     </w:p>
     <w:p>
@@ -5218,7 +5611,6 @@
         <w:rPr>
           <w:lang w:val="es-AR"/>
         </w:rPr>
-        <w:lastRenderedPageBreak/>
         <w:t>Los agentes son elegibles para percibir un bono mensual basado en el alcance de logros, sobre el desempeño de las métricas descritas en el documento de la campaña correspondiente.</w:t>
       </w:r>
     </w:p>
@@ -5246,15 +5638,56 @@
           <w:rFonts w:eastAsia="Lucida Sans Unicode"/>
           <w:lang w:val="es-AR"/>
         </w:rPr>
-        <w:t>Para un mayor detalle del sistema, ver el Product Backlog en</w:t>
-      </w:r>
+        <w:t xml:space="preserve">Para un mayor detalle del sistema, ver el </w:t>
+      </w:r>
+      <w:proofErr w:type="spellStart"/>
       <w:r>
         <w:rPr>
           <w:rFonts w:eastAsia="Lucida Sans Unicode"/>
           <w:lang w:val="es-AR"/>
         </w:rPr>
-        <w:t xml:space="preserve"> Wolof</w:t>
-      </w:r>
+        <w:t>Product</w:t>
+      </w:r>
+      <w:proofErr w:type="spellEnd"/>
+      <w:r>
+        <w:rPr>
+          <w:rFonts w:eastAsia="Lucida Sans Unicode"/>
+          <w:lang w:val="es-AR"/>
+        </w:rPr>
+        <w:t xml:space="preserve"> </w:t>
+      </w:r>
+      <w:proofErr w:type="spellStart"/>
+      <w:r>
+        <w:rPr>
+          <w:rFonts w:eastAsia="Lucida Sans Unicode"/>
+          <w:lang w:val="es-AR"/>
+        </w:rPr>
+        <w:t>Backlog</w:t>
+      </w:r>
+      <w:proofErr w:type="spellEnd"/>
+      <w:r>
+        <w:rPr>
+          <w:rFonts w:eastAsia="Lucida Sans Unicode"/>
+          <w:lang w:val="es-AR"/>
+        </w:rPr>
+        <w:t xml:space="preserve"> en</w:t>
+      </w:r>
+      <w:r>
+        <w:rPr>
+          <w:rFonts w:eastAsia="Lucida Sans Unicode"/>
+          <w:lang w:val="es-AR"/>
+        </w:rPr>
+        <w:t xml:space="preserve"> </w:t>
+      </w:r>
+      <w:proofErr w:type="spellStart"/>
+      <w:r>
+        <w:rPr>
+          <w:rFonts w:eastAsia="Lucida Sans Unicode"/>
+          <w:lang w:val="es-AR"/>
+        </w:rPr>
+        <w:t>Wolof</w:t>
+      </w:r>
+      <w:proofErr w:type="spellEnd"/>
       <w:r>
         <w:rPr>
           <w:rFonts w:eastAsia="Lucida Sans Unicode"/>
@@ -5280,21 +5713,7 @@
             <w:rStyle w:val="Hipervnculo"/>
             <w:lang w:val="es-AR"/>
           </w:rPr>
-          <w:t>https://wolof.southworksinc.com/selfmanagement/stories</w:t>
-        </w:r>
-        <w:r>
-          <w:rPr>
-            <w:rStyle w:val="Hipervnculo"/>
-            <w:lang w:val="es-AR"/>
-          </w:rPr>
-          <w:t>/</w:t>
-        </w:r>
-        <w:r>
-          <w:rPr>
-            <w:rStyle w:val="Hipervnculo"/>
-            <w:lang w:val="es-AR"/>
-          </w:rPr>
-          <w:t>?search=label%3Auser_story</w:t>
+          <w:t>https://wolof.southworksinc.com/selfmanagement/stories/?search=label%3Auser_story</w:t>
         </w:r>
       </w:hyperlink>
     </w:p>
@@ -5365,7 +5784,21 @@
         <w:rPr>
           <w:lang w:val="es-AR"/>
         </w:rPr>
-        <w:t>vía Web como requisito puesto por el Call Center.</w:t>
+        <w:t xml:space="preserve">vía Web como requisito puesto por el </w:t>
+      </w:r>
+      <w:proofErr w:type="spellStart"/>
+      <w:r>
+        <w:rPr>
+          <w:lang w:val="es-AR"/>
+        </w:rPr>
+        <w:t>Call</w:t>
+      </w:r>
+      <w:proofErr w:type="spellEnd"/>
+      <w:r>
+        <w:rPr>
+          <w:lang w:val="es-AR"/>
+        </w:rPr>
+        <w:t xml:space="preserve"> Center.</w:t>
       </w:r>
     </w:p>
     <w:p>
@@ -5441,7 +5874,23 @@
           <w:rFonts w:eastAsia="Lucida Sans Unicode"/>
           <w:lang w:val="es-AR"/>
         </w:rPr>
-        <w:t>Se entregará un manual de usuario que explicará cómo se utiliza el sistema, dirigido tanto a los Agentes, Supervisores y Jefes de Cuentas del Call Center.</w:t>
+        <w:t xml:space="preserve">Se entregará un manual de usuario que explicará cómo se utiliza el sistema, dirigido tanto a los Agentes, Supervisores y Jefes de Cuentas del </w:t>
+      </w:r>
+      <w:proofErr w:type="spellStart"/>
+      <w:r>
+        <w:rPr>
+          <w:rFonts w:eastAsia="Lucida Sans Unicode"/>
+          <w:lang w:val="es-AR"/>
+        </w:rPr>
+        <w:t>Call</w:t>
+      </w:r>
+      <w:proofErr w:type="spellEnd"/>
+      <w:r>
+        <w:rPr>
+          <w:rFonts w:eastAsia="Lucida Sans Unicode"/>
+          <w:lang w:val="es-AR"/>
+        </w:rPr>
+        <w:t xml:space="preserve"> Center.</w:t>
       </w:r>
     </w:p>
     <w:p>
@@ -5513,6 +5962,7 @@
                 <w:szCs w:val="20"/>
               </w:rPr>
             </w:pPr>
+            <w:proofErr w:type="spellStart"/>
             <w:r>
               <w:rPr>
                 <w:b/>
@@ -5521,6 +5971,7 @@
               </w:rPr>
               <w:t>Nombre</w:t>
             </w:r>
+            <w:proofErr w:type="spellEnd"/>
           </w:p>
         </w:tc>
         <w:tc>
@@ -5541,6 +5992,7 @@
                 <w:szCs w:val="20"/>
               </w:rPr>
             </w:pPr>
+            <w:proofErr w:type="spellStart"/>
             <w:r>
               <w:rPr>
                 <w:b/>
@@ -5549,6 +6001,7 @@
               </w:rPr>
               <w:t>Rol</w:t>
             </w:r>
+            <w:proofErr w:type="spellEnd"/>
           </w:p>
         </w:tc>
       </w:tr>
@@ -5579,8 +6032,18 @@
                 <w:sz w:val="20"/>
                 <w:szCs w:val="20"/>
               </w:rPr>
-              <w:t>Carolina Pernaut</w:t>
+              <w:t xml:space="preserve">Carolina </w:t>
             </w:r>
+            <w:proofErr w:type="spellStart"/>
+            <w:r>
+              <w:rPr>
+                <w:color w:val="365F91"/>
+                <w:sz w:val="20"/>
+                <w:szCs w:val="20"/>
+              </w:rPr>
+              <w:t>Pernaut</w:t>
+            </w:r>
+            <w:proofErr w:type="spellEnd"/>
           </w:p>
         </w:tc>
         <w:tc>
@@ -5629,14 +6092,34 @@
                 <w:szCs w:val="20"/>
               </w:rPr>
             </w:pPr>
+            <w:proofErr w:type="spellStart"/>
             <w:r>
               <w:rPr>
                 <w:color w:val="365F91"/>
                 <w:sz w:val="20"/>
                 <w:szCs w:val="20"/>
               </w:rPr>
-              <w:t>Marcio Degiovannini</w:t>
+              <w:t>Marcio</w:t>
             </w:r>
+            <w:proofErr w:type="spellEnd"/>
+            <w:r>
+              <w:rPr>
+                <w:color w:val="365F91"/>
+                <w:sz w:val="20"/>
+                <w:szCs w:val="20"/>
+              </w:rPr>
+              <w:t xml:space="preserve"> </w:t>
+            </w:r>
+            <w:proofErr w:type="spellStart"/>
+            <w:r>
+              <w:rPr>
+                <w:color w:val="365F91"/>
+                <w:sz w:val="20"/>
+                <w:szCs w:val="20"/>
+              </w:rPr>
+              <w:t>Degiovannini</w:t>
+            </w:r>
+            <w:proofErr w:type="spellEnd"/>
           </w:p>
         </w:tc>
         <w:tc>
@@ -5691,8 +6174,18 @@
                 <w:sz w:val="20"/>
                 <w:szCs w:val="20"/>
               </w:rPr>
-              <w:t>Carlos Fontela</w:t>
+              <w:t xml:space="preserve">Carlos </w:t>
             </w:r>
+            <w:proofErr w:type="spellStart"/>
+            <w:r>
+              <w:rPr>
+                <w:color w:val="365F91"/>
+                <w:sz w:val="20"/>
+                <w:szCs w:val="20"/>
+              </w:rPr>
+              <w:t>Fontela</w:t>
+            </w:r>
+            <w:proofErr w:type="spellEnd"/>
           </w:p>
         </w:tc>
         <w:tc>
@@ -5747,8 +6240,18 @@
                 <w:sz w:val="20"/>
                 <w:szCs w:val="20"/>
               </w:rPr>
-              <w:t>Alejandro Molinari</w:t>
+              <w:t xml:space="preserve">Alejandro </w:t>
             </w:r>
+            <w:proofErr w:type="spellStart"/>
+            <w:r>
+              <w:rPr>
+                <w:color w:val="365F91"/>
+                <w:sz w:val="20"/>
+                <w:szCs w:val="20"/>
+              </w:rPr>
+              <w:t>Molinari</w:t>
+            </w:r>
+            <w:proofErr w:type="spellEnd"/>
           </w:p>
         </w:tc>
         <w:tc>
@@ -5771,8 +6274,36 @@
                 <w:sz w:val="20"/>
                 <w:szCs w:val="20"/>
               </w:rPr>
-              <w:t>Cliente – Product Owner</w:t>
+              <w:t xml:space="preserve">Cliente – </w:t>
             </w:r>
+            <w:proofErr w:type="spellStart"/>
+            <w:r>
+              <w:rPr>
+                <w:color w:val="365F91"/>
+                <w:sz w:val="20"/>
+                <w:szCs w:val="20"/>
+              </w:rPr>
+              <w:t>Product</w:t>
+            </w:r>
+            <w:proofErr w:type="spellEnd"/>
+            <w:r>
+              <w:rPr>
+                <w:color w:val="365F91"/>
+                <w:sz w:val="20"/>
+                <w:szCs w:val="20"/>
+              </w:rPr>
+              <w:t xml:space="preserve"> </w:t>
+            </w:r>
+            <w:proofErr w:type="spellStart"/>
+            <w:r>
+              <w:rPr>
+                <w:color w:val="365F91"/>
+                <w:sz w:val="20"/>
+                <w:szCs w:val="20"/>
+              </w:rPr>
+              <w:t>Owner</w:t>
+            </w:r>
+            <w:proofErr w:type="spellEnd"/>
           </w:p>
         </w:tc>
       </w:tr>
@@ -5803,8 +6334,18 @@
                 <w:sz w:val="20"/>
                 <w:szCs w:val="20"/>
               </w:rPr>
-              <w:t>Mariano Converti</w:t>
+              <w:t xml:space="preserve">Mariano </w:t>
             </w:r>
+            <w:proofErr w:type="spellStart"/>
+            <w:r>
+              <w:rPr>
+                <w:color w:val="365F91"/>
+                <w:sz w:val="20"/>
+                <w:szCs w:val="20"/>
+              </w:rPr>
+              <w:t>Converti</w:t>
+            </w:r>
+            <w:proofErr w:type="spellEnd"/>
           </w:p>
         </w:tc>
         <w:tc>
@@ -5826,14 +6367,52 @@
                 <w:szCs w:val="20"/>
               </w:rPr>
             </w:pPr>
+            <w:proofErr w:type="spellStart"/>
             <w:r>
               <w:rPr>
                 <w:color w:val="365F91"/>
                 <w:sz w:val="20"/>
                 <w:szCs w:val="20"/>
               </w:rPr>
-              <w:t>Scrum Master – Desarrollador – Tester</w:t>
+              <w:t>Scrum</w:t>
             </w:r>
+            <w:proofErr w:type="spellEnd"/>
+            <w:r>
+              <w:rPr>
+                <w:color w:val="365F91"/>
+                <w:sz w:val="20"/>
+                <w:szCs w:val="20"/>
+              </w:rPr>
+              <w:t xml:space="preserve"> </w:t>
+            </w:r>
+            <w:proofErr w:type="spellStart"/>
+            <w:r>
+              <w:rPr>
+                <w:color w:val="365F91"/>
+                <w:sz w:val="20"/>
+                <w:szCs w:val="20"/>
+              </w:rPr>
+              <w:t>Master</w:t>
+            </w:r>
+            <w:proofErr w:type="spellEnd"/>
+            <w:r>
+              <w:rPr>
+                <w:color w:val="365F91"/>
+                <w:sz w:val="20"/>
+                <w:szCs w:val="20"/>
+              </w:rPr>
+              <w:t xml:space="preserve"> – Desarrollador – </w:t>
+            </w:r>
+            <w:proofErr w:type="spellStart"/>
+            <w:r>
+              <w:rPr>
+                <w:color w:val="365F91"/>
+                <w:sz w:val="20"/>
+                <w:szCs w:val="20"/>
+              </w:rPr>
+              <w:t>Tester</w:t>
+            </w:r>
+            <w:proofErr w:type="spellEnd"/>
           </w:p>
         </w:tc>
       </w:tr>
@@ -5864,8 +6443,18 @@
                 <w:sz w:val="20"/>
                 <w:szCs w:val="20"/>
               </w:rPr>
-              <w:t>Esteban Lopez</w:t>
+              <w:t xml:space="preserve">Esteban </w:t>
             </w:r>
+            <w:proofErr w:type="spellStart"/>
+            <w:r>
+              <w:rPr>
+                <w:color w:val="365F91"/>
+                <w:sz w:val="20"/>
+                <w:szCs w:val="20"/>
+              </w:rPr>
+              <w:t>Lopez</w:t>
+            </w:r>
+            <w:proofErr w:type="spellEnd"/>
           </w:p>
         </w:tc>
         <w:tc>
@@ -5888,8 +6477,18 @@
                 <w:sz w:val="20"/>
                 <w:szCs w:val="20"/>
               </w:rPr>
-              <w:t>Desarrollador – Tester</w:t>
+              <w:t xml:space="preserve">Desarrollador – </w:t>
             </w:r>
+            <w:proofErr w:type="spellStart"/>
+            <w:r>
+              <w:rPr>
+                <w:color w:val="365F91"/>
+                <w:sz w:val="20"/>
+                <w:szCs w:val="20"/>
+              </w:rPr>
+              <w:t>Tester</w:t>
+            </w:r>
+            <w:proofErr w:type="spellEnd"/>
           </w:p>
         </w:tc>
       </w:tr>
@@ -5920,8 +6519,18 @@
                 <w:sz w:val="20"/>
                 <w:szCs w:val="20"/>
               </w:rPr>
-              <w:t>Juan Pablo Pérez Perri</w:t>
+              <w:t xml:space="preserve">Juan Pablo Pérez </w:t>
             </w:r>
+            <w:proofErr w:type="spellStart"/>
+            <w:r>
+              <w:rPr>
+                <w:color w:val="365F91"/>
+                <w:sz w:val="20"/>
+                <w:szCs w:val="20"/>
+              </w:rPr>
+              <w:t>Perri</w:t>
+            </w:r>
+            <w:proofErr w:type="spellEnd"/>
           </w:p>
         </w:tc>
         <w:tc>
@@ -5949,8 +6558,18 @@
                 <w:sz w:val="20"/>
                 <w:szCs w:val="20"/>
               </w:rPr>
-              <w:t>Desarrollador – Tester</w:t>
+              <w:t xml:space="preserve">Desarrollador – </w:t>
             </w:r>
+            <w:proofErr w:type="spellStart"/>
+            <w:r>
+              <w:rPr>
+                <w:color w:val="365F91"/>
+                <w:sz w:val="20"/>
+                <w:szCs w:val="20"/>
+              </w:rPr>
+              <w:t>Tester</w:t>
+            </w:r>
+            <w:proofErr w:type="spellEnd"/>
           </w:p>
         </w:tc>
       </w:tr>
@@ -6004,8 +6623,18 @@
                 <w:sz w:val="20"/>
                 <w:szCs w:val="20"/>
               </w:rPr>
-              <w:t>Desarrollador – Tester</w:t>
+              <w:t xml:space="preserve">Desarrollador – </w:t>
             </w:r>
+            <w:proofErr w:type="spellStart"/>
+            <w:r>
+              <w:rPr>
+                <w:color w:val="365F91"/>
+                <w:sz w:val="20"/>
+                <w:szCs w:val="20"/>
+              </w:rPr>
+              <w:t>Tester</w:t>
+            </w:r>
+            <w:proofErr w:type="spellEnd"/>
           </w:p>
         </w:tc>
       </w:tr>
@@ -6329,9 +6958,23 @@
         <w:rPr>
           <w:lang w:val="es-AR"/>
         </w:rPr>
-        <w:t xml:space="preserve">Ver planilla de riesgos en Google Docs: </w:t>
-      </w:r>
-      <w:hyperlink r:id="rId10" w:history="1">
+        <w:t xml:space="preserve">Ver planilla de riesgos en Google </w:t>
+      </w:r>
+      <w:proofErr w:type="spellStart"/>
+      <w:r>
+        <w:rPr>
+          <w:lang w:val="es-AR"/>
+        </w:rPr>
+        <w:t>Docs</w:t>
+      </w:r>
+      <w:proofErr w:type="spellEnd"/>
+      <w:r>
+        <w:rPr>
+          <w:lang w:val="es-AR"/>
+        </w:rPr>
+        <w:t xml:space="preserve">: </w:t>
+      </w:r>
+      <w:hyperlink r:id="rId10" w:anchor="gid=0" w:history="1">
         <w:r>
           <w:rPr>
             <w:rStyle w:val="Hipervnculo"/>
@@ -6366,6 +7009,7 @@
         <w:rPr>
           <w:lang w:val="es-AR"/>
         </w:rPr>
+        <w:lastRenderedPageBreak/>
         <w:t>Administración de la Configuración</w:t>
       </w:r>
       <w:bookmarkEnd w:id="83"/>
@@ -6391,13 +7035,41 @@
         <w:rPr>
           <w:lang w:val="es-AR"/>
         </w:rPr>
-        <w:t>En cuanto al versionado se utilizará un repositorio SVN (Google Code) para administrar el control de versiones del proyecto. Como client</w:t>
-      </w:r>
-      <w:r>
-        <w:rPr>
-          <w:lang w:val="es-AR"/>
-        </w:rPr>
-        <w:t>e vamos a utilizar TortoiseSVN.</w:t>
+        <w:t xml:space="preserve">En cuanto al versionado se utilizará un repositorio SVN (Google </w:t>
+      </w:r>
+      <w:proofErr w:type="spellStart"/>
+      <w:r>
+        <w:rPr>
+          <w:lang w:val="es-AR"/>
+        </w:rPr>
+        <w:t>Code</w:t>
+      </w:r>
+      <w:proofErr w:type="spellEnd"/>
+      <w:r>
+        <w:rPr>
+          <w:lang w:val="es-AR"/>
+        </w:rPr>
+        <w:t>) para administrar el control de versiones del proyecto. Como client</w:t>
+      </w:r>
+      <w:r>
+        <w:rPr>
+          <w:lang w:val="es-AR"/>
+        </w:rPr>
+        <w:t xml:space="preserve">e vamos a utilizar </w:t>
+      </w:r>
+      <w:proofErr w:type="spellStart"/>
+      <w:r>
+        <w:rPr>
+          <w:lang w:val="es-AR"/>
+        </w:rPr>
+        <w:t>TortoiseSVN</w:t>
+      </w:r>
+      <w:proofErr w:type="spellEnd"/>
+      <w:r>
+        <w:rPr>
+          <w:lang w:val="es-AR"/>
+        </w:rPr>
+        <w:t>.</w:t>
       </w:r>
     </w:p>
     <w:p>
@@ -6408,13 +7080,30 @@
         </w:rPr>
       </w:pPr>
       <w:r>
-        <w:lastRenderedPageBreak/>
-        <w:t xml:space="preserve">El repositorio del proyecto se encuentra en Google Code: </w:t>
+        <w:rPr>
+          <w:lang w:val="es-ES"/>
+        </w:rPr>
+        <w:t xml:space="preserve">El repositorio del proyecto se encuentra en Google </w:t>
+      </w:r>
+      <w:proofErr w:type="spellStart"/>
+      <w:r>
+        <w:rPr>
+          <w:lang w:val="es-ES"/>
+        </w:rPr>
+        <w:t>Code</w:t>
+      </w:r>
+      <w:proofErr w:type="spellEnd"/>
+      <w:r>
+        <w:rPr>
+          <w:lang w:val="es-ES"/>
+        </w:rPr>
+        <w:t xml:space="preserve">: </w:t>
       </w:r>
       <w:hyperlink r:id="rId11" w:history="1">
         <w:r>
           <w:rPr>
             <w:rStyle w:val="Hipervnculo"/>
+            <w:lang w:val="es-ES"/>
           </w:rPr>
           <w:t>https://taller-desarrollo-proyectos-ii-2do-2010.googlecode.com/svn/trunk</w:t>
         </w:r>
@@ -6448,12 +7137,16 @@
         <w:t xml:space="preserve">  </w:t>
       </w:r>
       <w:r>
+        <w:rPr>
+          <w:lang w:val="es-ES"/>
+        </w:rPr>
         <w:t xml:space="preserve">La misma se encuentra en: </w:t>
       </w:r>
       <w:hyperlink r:id="rId12" w:history="1">
         <w:r>
           <w:rPr>
             <w:rStyle w:val="Hipervnculo"/>
+            <w:lang w:val="es-ES"/>
           </w:rPr>
           <w:t>ftp://mconverti2007.kicks-ass.net/taller-proyectos-ii-exported</w:t>
         </w:r>
@@ -6503,7 +7196,35 @@
         <w:rPr>
           <w:lang w:val="es-AR"/>
         </w:rPr>
-        <w:t>La trazabilidad se manejará referenciando en cada actualización del repositorio a la User Story correspondiente.</w:t>
+        <w:t xml:space="preserve">La trazabilidad se manejará referenciando en cada actualización del repositorio a la </w:t>
+      </w:r>
+      <w:proofErr w:type="spellStart"/>
+      <w:r>
+        <w:rPr>
+          <w:lang w:val="es-AR"/>
+        </w:rPr>
+        <w:t>User</w:t>
+      </w:r>
+      <w:proofErr w:type="spellEnd"/>
+      <w:r>
+        <w:rPr>
+          <w:lang w:val="es-AR"/>
+        </w:rPr>
+        <w:t xml:space="preserve"> </w:t>
+      </w:r>
+      <w:proofErr w:type="spellStart"/>
+      <w:r>
+        <w:rPr>
+          <w:lang w:val="es-AR"/>
+        </w:rPr>
+        <w:t>Story</w:t>
+      </w:r>
+      <w:proofErr w:type="spellEnd"/>
+      <w:r>
+        <w:rPr>
+          <w:lang w:val="es-AR"/>
+        </w:rPr>
+        <w:t xml:space="preserve"> correspondiente.</w:t>
       </w:r>
     </w:p>
     <w:p>
@@ -6517,7 +7238,21 @@
         <w:rPr>
           <w:lang w:val="es-AR"/>
         </w:rPr>
-        <w:t>Por otro lado, cada sprint estará en un branch distinto del repositorio, para tener agrupado lo realizado en cada iteración.</w:t>
+        <w:t xml:space="preserve">Por otro lado, cada sprint estará en un </w:t>
+      </w:r>
+      <w:proofErr w:type="spellStart"/>
+      <w:r>
+        <w:rPr>
+          <w:lang w:val="es-AR"/>
+        </w:rPr>
+        <w:t>branch</w:t>
+      </w:r>
+      <w:proofErr w:type="spellEnd"/>
+      <w:r>
+        <w:rPr>
+          <w:lang w:val="es-AR"/>
+        </w:rPr>
+        <w:t xml:space="preserve"> distinto del repositorio, para tener agrupado lo realizado en cada iteración.</w:t>
       </w:r>
     </w:p>
     <w:p>
@@ -6648,7 +7383,21 @@
         <w:rPr>
           <w:lang w:val="es-AR"/>
         </w:rPr>
-        <w:t>Asignación de Tareas y TimeSheet:</w:t>
+        <w:t xml:space="preserve">Asignación de Tareas y </w:t>
+      </w:r>
+      <w:proofErr w:type="spellStart"/>
+      <w:r>
+        <w:rPr>
+          <w:lang w:val="es-AR"/>
+        </w:rPr>
+        <w:t>TimeSheet</w:t>
+      </w:r>
+      <w:proofErr w:type="spellEnd"/>
+      <w:r>
+        <w:rPr>
+          <w:lang w:val="es-AR"/>
+        </w:rPr>
+        <w:t>:</w:t>
       </w:r>
     </w:p>
     <w:p>
@@ -6768,14 +7517,21 @@
         </w:numPr>
         <w:spacing w:after="0" w:line="240" w:lineRule="auto"/>
         <w:ind w:left="714" w:hanging="357"/>
-      </w:pPr>
-      <w:r>
+        <w:rPr>
+          <w:lang w:val="es-ES"/>
+        </w:rPr>
+      </w:pPr>
+      <w:r>
+        <w:rPr>
+          <w:lang w:val="es-ES"/>
+        </w:rPr>
         <w:t xml:space="preserve">Grupo: </w:t>
       </w:r>
       <w:hyperlink r:id="rId13" w:history="1">
         <w:r>
           <w:rPr>
             <w:rStyle w:val="Hipervnculo"/>
+            <w:lang w:val="es-ES"/>
           </w:rPr>
           <w:t>http://groups.google.com/group/taller-desarrollo-proyectos-ii-2do-2010</w:t>
         </w:r>
@@ -6813,8 +7569,8 @@
       <w:bookmarkStart w:id="92" w:name="_Toc259137223"/>
       <w:bookmarkStart w:id="93" w:name="_Toc264447362"/>
       <w:bookmarkStart w:id="94" w:name="_Toc272680733"/>
-      <w:bookmarkStart w:id="95" w:name="Calidad"/>
-      <w:bookmarkStart w:id="96" w:name="_Toc273126825"/>
+      <w:bookmarkStart w:id="95" w:name="_Toc273126825"/>
+      <w:bookmarkStart w:id="96" w:name="Calidad"/>
       <w:r>
         <w:rPr>
           <w:lang w:val="es-AR"/>
@@ -6825,9 +7581,9 @@
       <w:bookmarkEnd w:id="92"/>
       <w:bookmarkEnd w:id="93"/>
       <w:bookmarkEnd w:id="94"/>
-      <w:bookmarkEnd w:id="96"/>
-    </w:p>
-    <w:bookmarkEnd w:id="95"/>
+      <w:bookmarkEnd w:id="95"/>
+    </w:p>
+    <w:bookmarkEnd w:id="96"/>
     <w:p>
       <w:pPr>
         <w:spacing w:after="0" w:line="240" w:lineRule="auto"/>
@@ -6839,7 +7595,49 @@
         <w:rPr>
           <w:lang w:val="es-AR"/>
         </w:rPr>
-        <w:t>Cada User Story, estará acompañada de una serie de pruebas de aceptación de usuario (UAT) que serán ejecutadas al momento de la Sprint Review. Estas pruebas permitirán verificar que la funcionalidad implementada satisface las necesidades del cliente y cumple sus expectativas.</w:t>
+        <w:t xml:space="preserve">Cada </w:t>
+      </w:r>
+      <w:proofErr w:type="spellStart"/>
+      <w:r>
+        <w:rPr>
+          <w:lang w:val="es-AR"/>
+        </w:rPr>
+        <w:t>User</w:t>
+      </w:r>
+      <w:proofErr w:type="spellEnd"/>
+      <w:r>
+        <w:rPr>
+          <w:lang w:val="es-AR"/>
+        </w:rPr>
+        <w:t xml:space="preserve"> </w:t>
+      </w:r>
+      <w:proofErr w:type="spellStart"/>
+      <w:r>
+        <w:rPr>
+          <w:lang w:val="es-AR"/>
+        </w:rPr>
+        <w:t>Story</w:t>
+      </w:r>
+      <w:proofErr w:type="spellEnd"/>
+      <w:r>
+        <w:rPr>
+          <w:lang w:val="es-AR"/>
+        </w:rPr>
+        <w:t xml:space="preserve">, estará acompañada de una serie de pruebas de aceptación de usuario (UAT) que serán ejecutadas al momento de la Sprint </w:t>
+      </w:r>
+      <w:proofErr w:type="spellStart"/>
+      <w:r>
+        <w:rPr>
+          <w:lang w:val="es-AR"/>
+        </w:rPr>
+        <w:t>Review</w:t>
+      </w:r>
+      <w:proofErr w:type="spellEnd"/>
+      <w:r>
+        <w:rPr>
+          <w:lang w:val="es-AR"/>
+        </w:rPr>
+        <w:t>. Estas pruebas permitirán verificar que la funcionalidad implementada satisface las necesidades del cliente y cumple sus expectativas.</w:t>
       </w:r>
     </w:p>
     <w:p>
@@ -6862,12 +7660,21 @@
       <w:bookmarkStart w:id="97" w:name="_Toc264447363"/>
       <w:bookmarkStart w:id="98" w:name="_Toc272680734"/>
       <w:bookmarkStart w:id="99" w:name="_Toc273126826"/>
+      <w:proofErr w:type="spellStart"/>
       <w:r>
         <w:rPr>
           <w:rFonts w:eastAsia="Lucida Sans Unicode"/>
           <w:lang w:val="es-AR"/>
         </w:rPr>
-        <w:t>Bug Tracking</w:t>
+        <w:t>Bug</w:t>
+      </w:r>
+      <w:proofErr w:type="spellEnd"/>
+      <w:r>
+        <w:rPr>
+          <w:rFonts w:eastAsia="Lucida Sans Unicode"/>
+          <w:lang w:val="es-AR"/>
+        </w:rPr>
+        <w:t xml:space="preserve"> Tracking</w:t>
       </w:r>
       <w:bookmarkEnd w:id="97"/>
       <w:bookmarkEnd w:id="98"/>
@@ -6886,7 +7693,71 @@
           <w:rFonts w:eastAsia="Lucida Sans Unicode"/>
           <w:lang w:val="es-AR"/>
         </w:rPr>
-        <w:t>En la herramienta Wolof, mantendremos actualizados los bugs detectados junto con su estado. A partir de esta información, informaremos en el reporte de avance la cantidad de bugs cerrados y la cantidad de bugs aún abiertos.</w:t>
+        <w:t xml:space="preserve">En la herramienta </w:t>
+      </w:r>
+      <w:proofErr w:type="spellStart"/>
+      <w:r>
+        <w:rPr>
+          <w:rFonts w:eastAsia="Lucida Sans Unicode"/>
+          <w:lang w:val="es-AR"/>
+        </w:rPr>
+        <w:t>Wolof</w:t>
+      </w:r>
+      <w:proofErr w:type="spellEnd"/>
+      <w:r>
+        <w:rPr>
+          <w:rFonts w:eastAsia="Lucida Sans Unicode"/>
+          <w:lang w:val="es-AR"/>
+        </w:rPr>
+        <w:t xml:space="preserve">, mantendremos actualizados los </w:t>
+      </w:r>
+      <w:proofErr w:type="spellStart"/>
+      <w:r>
+        <w:rPr>
+          <w:rFonts w:eastAsia="Lucida Sans Unicode"/>
+          <w:lang w:val="es-AR"/>
+        </w:rPr>
+        <w:t>bugs</w:t>
+      </w:r>
+      <w:proofErr w:type="spellEnd"/>
+      <w:r>
+        <w:rPr>
+          <w:rFonts w:eastAsia="Lucida Sans Unicode"/>
+          <w:lang w:val="es-AR"/>
+        </w:rPr>
+        <w:t xml:space="preserve"> detectados junto con su estado. A partir de esta información, informaremos en el reporte de avance la cantidad de </w:t>
+      </w:r>
+      <w:proofErr w:type="spellStart"/>
+      <w:r>
+        <w:rPr>
+          <w:rFonts w:eastAsia="Lucida Sans Unicode"/>
+          <w:lang w:val="es-AR"/>
+        </w:rPr>
+        <w:t>bugs</w:t>
+      </w:r>
+      <w:proofErr w:type="spellEnd"/>
+      <w:r>
+        <w:rPr>
+          <w:rFonts w:eastAsia="Lucida Sans Unicode"/>
+          <w:lang w:val="es-AR"/>
+        </w:rPr>
+        <w:t xml:space="preserve"> cerrados y la cantidad de </w:t>
+      </w:r>
+      <w:proofErr w:type="spellStart"/>
+      <w:r>
+        <w:rPr>
+          <w:rFonts w:eastAsia="Lucida Sans Unicode"/>
+          <w:lang w:val="es-AR"/>
+        </w:rPr>
+        <w:t>bugs</w:t>
+      </w:r>
+      <w:proofErr w:type="spellEnd"/>
+      <w:r>
+        <w:rPr>
+          <w:rFonts w:eastAsia="Lucida Sans Unicode"/>
+          <w:lang w:val="es-AR"/>
+        </w:rPr>
+        <w:t xml:space="preserve"> aún abiertos.</w:t>
       </w:r>
     </w:p>
     <w:p>
@@ -6932,7 +7803,35 @@
         <w:rPr>
           <w:lang w:val="es-AR"/>
         </w:rPr>
-        <w:t>Además de las pruebas de aceptación de usuario, las capas de datos y servicios del sistema tendrán pruebas unitarias. Se medirá la cantidad de código cubierto por las pruebas utilizando el valor de Code Coverage que provee la herramienta de desarrollo (ver Métricas).</w:t>
+        <w:t xml:space="preserve">Además de las pruebas de aceptación de usuario, las capas de datos y servicios del sistema tendrán pruebas unitarias. Se medirá la cantidad de código cubierto por las pruebas utilizando el valor de </w:t>
+      </w:r>
+      <w:proofErr w:type="spellStart"/>
+      <w:r>
+        <w:rPr>
+          <w:lang w:val="es-AR"/>
+        </w:rPr>
+        <w:t>Code</w:t>
+      </w:r>
+      <w:proofErr w:type="spellEnd"/>
+      <w:r>
+        <w:rPr>
+          <w:lang w:val="es-AR"/>
+        </w:rPr>
+        <w:t xml:space="preserve"> </w:t>
+      </w:r>
+      <w:proofErr w:type="spellStart"/>
+      <w:r>
+        <w:rPr>
+          <w:lang w:val="es-AR"/>
+        </w:rPr>
+        <w:t>Coverage</w:t>
+      </w:r>
+      <w:proofErr w:type="spellEnd"/>
+      <w:r>
+        <w:rPr>
+          <w:lang w:val="es-AR"/>
+        </w:rPr>
+        <w:t xml:space="preserve"> que provee la herramienta de desarrollo (ver Métricas).</w:t>
       </w:r>
     </w:p>
     <w:p>
@@ -6946,7 +7845,7 @@
       <w:r>
         <w:rPr>
           <w:noProof/>
-          <w:lang w:val="es-AR" w:eastAsia="es-AR" w:bidi="ar-SA"/>
+          <w:lang w:bidi="ar-SA"/>
         </w:rPr>
         <w:lastRenderedPageBreak/>
         <w:drawing>
@@ -7010,7 +7909,7 @@
       <w:r>
         <w:rPr>
           <w:noProof/>
-          <w:lang w:val="es-AR" w:eastAsia="es-AR" w:bidi="ar-SA"/>
+          <w:lang w:bidi="ar-SA"/>
         </w:rPr>
         <w:drawing>
           <wp:inline distT="0" distB="0" distL="0" distR="0">
@@ -7030,7 +7929,7 @@
                     </pic:cNvPicPr>
                   </pic:nvPicPr>
                   <pic:blipFill>
-                    <a:blip r:embed="rId16"/>
+                    <a:blip r:embed="rId16" cstate="print"/>
                     <a:srcRect/>
                     <a:stretch>
                       <a:fillRect/>
@@ -7130,6 +8029,44 @@
           <w:rFonts w:cs="Arial"/>
           <w:i w:val="0"/>
           <w:iCs/>
+          <w:vanish w:val="0"/>
+          <w:color w:val="auto"/>
+          <w:lang w:val="es-AR"/>
+        </w:rPr>
+        <w:t xml:space="preserve">Se utilizará la metodología </w:t>
+      </w:r>
+      <w:proofErr w:type="spellStart"/>
+      <w:r>
+        <w:rPr>
+          <w:rStyle w:val="HelpText"/>
+          <w:rFonts w:cs="Arial"/>
+          <w:i w:val="0"/>
+          <w:iCs/>
+          <w:vanish w:val="0"/>
+          <w:color w:val="auto"/>
+          <w:lang w:val="es-AR"/>
+        </w:rPr>
+        <w:t>Scrum</w:t>
+      </w:r>
+      <w:proofErr w:type="spellEnd"/>
+      <w:r>
+        <w:rPr>
+          <w:rStyle w:val="HelpText"/>
+          <w:rFonts w:cs="Arial"/>
+          <w:i w:val="0"/>
+          <w:iCs/>
+          <w:vanish w:val="0"/>
+          <w:color w:val="auto"/>
+          <w:lang w:val="es-AR"/>
+        </w:rPr>
+        <w:t xml:space="preserve">. </w:t>
+      </w:r>
+      <w:r>
+        <w:rPr>
+          <w:rStyle w:val="HelpText"/>
+          <w:rFonts w:cs="Arial"/>
+          <w:i w:val="0"/>
+          <w:iCs/>
           <w:color w:val="auto"/>
           <w:lang w:val="es-AR"/>
         </w:rPr>
@@ -7162,7 +8099,21 @@
         <w:rPr>
           <w:lang w:val="es-AR"/>
         </w:rPr>
-        <w:t>En esta metodología, catalogada dentro de las metodologías ágiles, el proyecto se divide en iteraciones, llamadas sprints, y en cada iteración se crea un incremento entregable del producto. Cada iteración en este proyecto, tendrá una duración de dos emanas.</w:t>
+        <w:t xml:space="preserve">En esta metodología, catalogada dentro de las metodologías ágiles, el proyecto se divide en iteraciones, llamadas </w:t>
+      </w:r>
+      <w:proofErr w:type="spellStart"/>
+      <w:r>
+        <w:rPr>
+          <w:lang w:val="es-AR"/>
+        </w:rPr>
+        <w:t>sprints</w:t>
+      </w:r>
+      <w:proofErr w:type="spellEnd"/>
+      <w:r>
+        <w:rPr>
+          <w:lang w:val="es-AR"/>
+        </w:rPr>
+        <w:t>, y en cada iteración se crea un incremento entregable del producto. Cada iteración en este proyecto, tendrá una duración de dos emanas.</w:t>
       </w:r>
     </w:p>
     <w:p>
@@ -7176,7 +8127,63 @@
         <w:rPr>
           <w:lang w:val="es-AR"/>
         </w:rPr>
-        <w:t xml:space="preserve">Los requisitos se mantienen en una lista priorizada llamada Product Backlog, el equipo al iniciar cada iteración (en la reunión de Sprint Planning), el equipo toma del sprint backlog la cantidad de trabajo a la que se puede comprometer a terminar. El equipo trabaja durante el sprint, reuniéndose </w:t>
+        <w:t xml:space="preserve">Los requisitos se mantienen en una lista priorizada llamada </w:t>
+      </w:r>
+      <w:proofErr w:type="spellStart"/>
+      <w:r>
+        <w:rPr>
+          <w:lang w:val="es-AR"/>
+        </w:rPr>
+        <w:t>Product</w:t>
+      </w:r>
+      <w:proofErr w:type="spellEnd"/>
+      <w:r>
+        <w:rPr>
+          <w:lang w:val="es-AR"/>
+        </w:rPr>
+        <w:t xml:space="preserve"> </w:t>
+      </w:r>
+      <w:proofErr w:type="spellStart"/>
+      <w:r>
+        <w:rPr>
+          <w:lang w:val="es-AR"/>
+        </w:rPr>
+        <w:t>Backlog</w:t>
+      </w:r>
+      <w:proofErr w:type="spellEnd"/>
+      <w:r>
+        <w:rPr>
+          <w:lang w:val="es-AR"/>
+        </w:rPr>
+        <w:t xml:space="preserve">, el equipo al iniciar cada iteración (en la reunión de Sprint </w:t>
+      </w:r>
+      <w:proofErr w:type="spellStart"/>
+      <w:r>
+        <w:rPr>
+          <w:lang w:val="es-AR"/>
+        </w:rPr>
+        <w:t>Planning</w:t>
+      </w:r>
+      <w:proofErr w:type="spellEnd"/>
+      <w:r>
+        <w:rPr>
+          <w:lang w:val="es-AR"/>
+        </w:rPr>
+        <w:t xml:space="preserve">), el equipo toma del sprint </w:t>
+      </w:r>
+      <w:proofErr w:type="spellStart"/>
+      <w:r>
+        <w:rPr>
+          <w:lang w:val="es-AR"/>
+        </w:rPr>
+        <w:t>backlog</w:t>
+      </w:r>
+      <w:proofErr w:type="spellEnd"/>
+      <w:r>
+        <w:rPr>
+          <w:lang w:val="es-AR"/>
+        </w:rPr>
+        <w:t xml:space="preserve"> la cantidad de trabajo a la que se puede comprometer a terminar. El equipo trabaja durante el sprint, reuniéndose </w:t>
       </w:r>
       <w:r>
         <w:rPr>
@@ -7188,7 +8195,35 @@
         <w:rPr>
           <w:lang w:val="es-AR"/>
         </w:rPr>
-        <w:t>para revisar el estado del Sprint Backlog y presenta los resultados al cliente al final del sprint en la reunión Sprint Review.</w:t>
+        <w:t xml:space="preserve">para revisar el estado del Sprint </w:t>
+      </w:r>
+      <w:proofErr w:type="spellStart"/>
+      <w:r>
+        <w:rPr>
+          <w:lang w:val="es-AR"/>
+        </w:rPr>
+        <w:t>Backlog</w:t>
+      </w:r>
+      <w:proofErr w:type="spellEnd"/>
+      <w:r>
+        <w:rPr>
+          <w:lang w:val="es-AR"/>
+        </w:rPr>
+        <w:t xml:space="preserve"> y presenta los resultados al cliente al final del sprint en la reunión Sprint </w:t>
+      </w:r>
+      <w:proofErr w:type="spellStart"/>
+      <w:r>
+        <w:rPr>
+          <w:lang w:val="es-AR"/>
+        </w:rPr>
+        <w:t>Review</w:t>
+      </w:r>
+      <w:proofErr w:type="spellEnd"/>
+      <w:r>
+        <w:rPr>
+          <w:lang w:val="es-AR"/>
+        </w:rPr>
+        <w:t>.</w:t>
       </w:r>
     </w:p>
     <w:p>
@@ -7202,7 +8237,21 @@
         <w:rPr>
           <w:lang w:val="es-AR"/>
         </w:rPr>
-        <w:t>En SCRUM es importante la participación del cliente para dar feedback el final de cada iteración y asegurarse de que lo que se está construyendo es lo que el cliente quiere.</w:t>
+        <w:t xml:space="preserve">En SCRUM es importante la participación del cliente para dar </w:t>
+      </w:r>
+      <w:proofErr w:type="spellStart"/>
+      <w:r>
+        <w:rPr>
+          <w:lang w:val="es-AR"/>
+        </w:rPr>
+        <w:t>feedback</w:t>
+      </w:r>
+      <w:proofErr w:type="spellEnd"/>
+      <w:r>
+        <w:rPr>
+          <w:lang w:val="es-AR"/>
+        </w:rPr>
+        <w:t xml:space="preserve"> el final de cada iteración y asegurarse de que lo que se está construyendo es lo que el cliente quiere.</w:t>
       </w:r>
     </w:p>
     <w:p>
@@ -7291,10 +8340,10 @@
       </w:pPr>
       <w:bookmarkStart w:id="113" w:name="_Toc264447367"/>
       <w:bookmarkStart w:id="114" w:name="_Toc272680738"/>
-      <w:bookmarkStart w:id="115" w:name="_Toc161721293"/>
-      <w:bookmarkStart w:id="116" w:name="_Toc259137226"/>
-      <w:bookmarkStart w:id="117" w:name="_Toc272776087"/>
-      <w:bookmarkStart w:id="118" w:name="_Toc273126830"/>
+      <w:bookmarkStart w:id="115" w:name="_Toc272776087"/>
+      <w:bookmarkStart w:id="116" w:name="_Toc273126830"/>
+      <w:bookmarkStart w:id="117" w:name="_Toc161721293"/>
+      <w:bookmarkStart w:id="118" w:name="_Toc259137226"/>
       <w:r>
         <w:rPr>
           <w:lang w:val="es-AR"/>
@@ -7303,8 +8352,8 @@
       </w:r>
       <w:bookmarkEnd w:id="113"/>
       <w:bookmarkEnd w:id="114"/>
-      <w:bookmarkEnd w:id="117"/>
-      <w:bookmarkEnd w:id="118"/>
+      <w:bookmarkEnd w:id="115"/>
+      <w:bookmarkEnd w:id="116"/>
     </w:p>
     <w:p>
       <w:pPr>
@@ -7317,57 +8366,152 @@
         <w:rPr>
           <w:lang w:val="es-AR"/>
         </w:rPr>
-        <w:t>El análisis de requerimientos del sistema se realizará a través de User Stories (ver Apéndice para detalles de la técnica).</w:t>
-      </w:r>
+        <w:t xml:space="preserve">El análisis de requerimientos del sistema se realizará a través de </w:t>
+      </w:r>
+      <w:proofErr w:type="spellStart"/>
+      <w:r>
+        <w:rPr>
+          <w:lang w:val="es-AR"/>
+        </w:rPr>
+        <w:t>User</w:t>
+      </w:r>
+      <w:proofErr w:type="spellEnd"/>
       <w:r>
         <w:rPr>
           <w:lang w:val="es-AR"/>
         </w:rPr>
         <w:t xml:space="preserve"> </w:t>
       </w:r>
+      <w:proofErr w:type="spellStart"/>
+      <w:r>
+        <w:rPr>
+          <w:lang w:val="es-AR"/>
+        </w:rPr>
+        <w:t>Stories</w:t>
+      </w:r>
+      <w:proofErr w:type="spellEnd"/>
+      <w:r>
+        <w:rPr>
+          <w:lang w:val="es-AR"/>
+        </w:rPr>
+        <w:t xml:space="preserve"> (ver Apéndice para detalles de la técnica).</w:t>
+      </w:r>
+      <w:r>
+        <w:rPr>
+          <w:lang w:val="es-AR"/>
+        </w:rPr>
+        <w:t xml:space="preserve"> </w:t>
+      </w:r>
     </w:p>
     <w:p>
       <w:pPr>
         <w:spacing w:after="0" w:line="240" w:lineRule="auto"/>
+        <w:rPr>
+          <w:lang w:val="es-ES"/>
+        </w:rPr>
+      </w:pPr>
+      <w:bookmarkStart w:id="119" w:name="_Toc264447368"/>
+      <w:bookmarkStart w:id="120" w:name="_Toc272680739"/>
+      <w:r>
         <w:rPr>
           <w:rFonts w:eastAsia="Lucida Sans Unicode"/>
           <w:i/>
           <w:lang w:val="es-AR"/>
         </w:rPr>
-      </w:pPr>
-      <w:bookmarkStart w:id="119" w:name="_Toc264447368"/>
-      <w:bookmarkStart w:id="120" w:name="_Toc272680739"/>
+        <w:t xml:space="preserve">Ver en </w:t>
+      </w:r>
+      <w:proofErr w:type="spellStart"/>
       <w:r>
         <w:rPr>
           <w:rFonts w:eastAsia="Lucida Sans Unicode"/>
           <w:i/>
           <w:lang w:val="es-AR"/>
         </w:rPr>
-        <w:t>Ver en Wolof:</w:t>
-      </w:r>
+        <w:t>Wolof</w:t>
+      </w:r>
+      <w:proofErr w:type="spellEnd"/>
+      <w:r>
+        <w:rPr>
+          <w:rFonts w:eastAsia="Lucida Sans Unicode"/>
+          <w:i/>
+          <w:lang w:val="es-AR"/>
+        </w:rPr>
+        <w:t>:</w:t>
+      </w:r>
+      <w:r>
+        <w:rPr>
+          <w:rFonts w:eastAsia="Lucida Sans Unicode"/>
+          <w:i/>
+          <w:lang w:val="es-AR"/>
+        </w:rPr>
+        <w:t xml:space="preserve"> </w:t>
+      </w:r>
+      <w:hyperlink r:id="rId17" w:history="1">
+        <w:r>
+          <w:rPr>
+            <w:rStyle w:val="Hipervnculo"/>
+            <w:lang w:val="es-ES"/>
+          </w:rPr>
+          <w:t>https://wolof.southworksinc.com/selfmanagement/stories?search=is:visible+and+label:user_story</w:t>
+        </w:r>
+      </w:hyperlink>
     </w:p>
     <w:p>
       <w:pPr>
         <w:spacing w:after="0" w:line="240" w:lineRule="auto"/>
         <w:rPr>
-          <w:lang w:val="es-AR"/>
-        </w:rPr>
-      </w:pPr>
-      <w:hyperlink r:id="rId17" w:history="1">
-        <w:r>
-          <w:rPr>
-            <w:rStyle w:val="Hipervnculo"/>
-            <w:lang w:val="es-AR"/>
-          </w:rPr>
-          <w:t>https://spreadsheets.google.com/ccc?key=0AoCbqKUYAsRjdE9tT3o4RWdwV1ZfandwT2ZxalN2dHc&amp;hl=en#gid=0</w:t>
-        </w:r>
-      </w:hyperlink>
+          <w:rFonts w:eastAsia="Lucida Sans Unicode"/>
+          <w:i/>
+          <w:lang w:val="es-AR"/>
+        </w:rPr>
+      </w:pPr>
     </w:p>
     <w:p>
       <w:pPr>
         <w:spacing w:after="0" w:line="240" w:lineRule="auto"/>
         <w:rPr>
-          <w:highlight w:val="yellow"/>
+          <w:rFonts w:eastAsia="Lucida Sans Unicode"/>
+          <w:i/>
+          <w:lang w:val="es-AR"/>
+        </w:rPr>
+      </w:pPr>
+    </w:p>
+    <w:p>
+      <w:pPr>
+        <w:spacing w:after="0" w:line="240" w:lineRule="auto"/>
+        <w:rPr>
+          <w:rFonts w:eastAsia="Lucida Sans Unicode"/>
+          <w:i/>
+          <w:lang w:val="es-AR"/>
+        </w:rPr>
+      </w:pPr>
+    </w:p>
+    <w:p>
+      <w:pPr>
+        <w:spacing w:after="0" w:line="240" w:lineRule="auto"/>
+        <w:rPr>
+          <w:rFonts w:eastAsia="Lucida Sans Unicode"/>
+          <w:i/>
+          <w:lang w:val="es-AR"/>
+        </w:rPr>
+      </w:pPr>
+    </w:p>
+    <w:p>
+      <w:pPr>
+        <w:spacing w:after="0" w:line="240" w:lineRule="auto"/>
+        <w:rPr>
+          <w:rFonts w:eastAsia="Lucida Sans Unicode"/>
+          <w:i/>
+          <w:lang w:val="es-AR"/>
+        </w:rPr>
+      </w:pPr>
+    </w:p>
+    <w:p>
+      <w:pPr>
+        <w:spacing w:after="0" w:line="240" w:lineRule="auto"/>
+        <w:rPr>
+          <w:rFonts w:eastAsia="Lucida Sans Unicode"/>
+          <w:i/>
           <w:lang w:val="es-AR"/>
         </w:rPr>
       </w:pPr>
@@ -7386,6 +8530,7 @@
         <w:rPr>
           <w:lang w:val="es-AR"/>
         </w:rPr>
+        <w:lastRenderedPageBreak/>
         <w:t>Diseño del Sistema</w:t>
       </w:r>
       <w:bookmarkEnd w:id="119"/>
@@ -7404,7 +8549,21 @@
         <w:rPr>
           <w:lang w:val="es-AR"/>
         </w:rPr>
-        <w:t>Arquitectura del sistema SelfManagement:</w:t>
+        <w:t xml:space="preserve">Arquitectura del sistema </w:t>
+      </w:r>
+      <w:proofErr w:type="spellStart"/>
+      <w:r>
+        <w:rPr>
+          <w:lang w:val="es-AR"/>
+        </w:rPr>
+        <w:t>SelfManagement</w:t>
+      </w:r>
+      <w:proofErr w:type="spellEnd"/>
+      <w:r>
+        <w:rPr>
+          <w:lang w:val="es-AR"/>
+        </w:rPr>
+        <w:t>:</w:t>
       </w:r>
     </w:p>
     <w:p>
@@ -7419,9 +8578,8 @@
         <w:rPr>
           <w:i/>
           <w:noProof/>
-          <w:lang w:val="es-AR" w:eastAsia="es-AR" w:bidi="ar-SA"/>
-        </w:rPr>
-        <w:lastRenderedPageBreak/>
+          <w:lang w:bidi="ar-SA"/>
+        </w:rPr>
         <w:drawing>
           <wp:inline distT="0" distB="0" distL="0" distR="0">
             <wp:extent cx="5615940" cy="3381375"/>
@@ -7480,6 +8638,15 @@
     </w:p>
     <w:p>
       <w:pPr>
+        <w:spacing w:after="0" w:line="240" w:lineRule="auto"/>
+        <w:rPr>
+          <w:highlight w:val="yellow"/>
+          <w:lang w:val="es-AR"/>
+        </w:rPr>
+      </w:pPr>
+    </w:p>
+    <w:p>
+      <w:pPr>
         <w:pStyle w:val="Ttulo2"/>
         <w:spacing w:before="0" w:line="240" w:lineRule="auto"/>
         <w:rPr>
@@ -7512,7 +8679,19 @@
         <w:rPr>
           <w:lang w:val="es-AR"/>
         </w:rPr>
-        <w:t>Las métricas que se mantendrán durante el proyecto son:</w:t>
+        <w:t>Las métricas que se mantendrán durante el proyecto son</w:t>
+      </w:r>
+      <w:r>
+        <w:rPr>
+          <w:lang w:val="es-AR"/>
+        </w:rPr>
+        <w:t xml:space="preserve"> y que se entregarán en cada reunión son</w:t>
+      </w:r>
+      <w:r>
+        <w:rPr>
+          <w:lang w:val="es-AR"/>
+        </w:rPr>
+        <w:t>:</w:t>
       </w:r>
     </w:p>
     <w:p>
@@ -7527,51 +8706,61 @@
           <w:lang w:val="es-AR"/>
         </w:rPr>
       </w:pPr>
-      <w:hyperlink r:id="rId19" w:history="1">
-        <w:r>
-          <w:rPr>
-            <w:rStyle w:val="Hipervnculo"/>
-            <w:lang w:val="es-AR"/>
-          </w:rPr>
-          <w:t>Sprint Burndown Chart</w:t>
-        </w:r>
-      </w:hyperlink>
-      <w:r>
-        <w:rPr>
-          <w:lang w:val="es-AR"/>
-        </w:rPr>
-        <w:t>: En este gráfico se compara el esfuerzo que resta hacer para finalizar en Sprint en función del tiempo. Sirve para predecir cuándo terminará el Sprint, y contrastarlo también con un ritmo de trabajo ideal (ideal burndown).</w:t>
-      </w:r>
-    </w:p>
-    <w:p>
-      <w:pPr>
-        <w:spacing w:after="0" w:line="240" w:lineRule="auto"/>
-        <w:ind w:left="708"/>
-        <w:rPr>
-          <w:highlight w:val="yellow"/>
-          <w:lang w:val="es-AR"/>
-        </w:rPr>
-      </w:pPr>
-      <w:r>
-        <w:rPr>
-          <w:noProof/>
-          <w:lang w:val="es-AR" w:eastAsia="es-AR" w:bidi="ar-SA"/>
-        </w:rPr>
-        <w:drawing>
-          <wp:inline distT="0" distB="0" distL="0" distR="0">
-            <wp:extent cx="3718921" cy="2227834"/>
-            <wp:effectExtent l="12192" t="6096" r="3957" b="0"/>
-            <wp:docPr id="6" name="Gráfico 3"/>
-            <wp:cNvGraphicFramePr>
-              <a:graphicFrameLocks xmlns:a="http://schemas.openxmlformats.org/drawingml/2006/main"/>
-            </wp:cNvGraphicFramePr>
-            <a:graphic xmlns:a="http://schemas.openxmlformats.org/drawingml/2006/main">
-              <a:graphicData uri="http://schemas.openxmlformats.org/drawingml/2006/chart">
-                <c:chart xmlns:c="http://schemas.openxmlformats.org/drawingml/2006/chart" xmlns:r="http://schemas.openxmlformats.org/officeDocument/2006/relationships" r:id="rId20"/>
-              </a:graphicData>
-            </a:graphic>
-          </wp:inline>
-        </w:drawing>
+      <w:r>
+        <w:rPr>
+          <w:b/>
+          <w:lang w:val="es-AR"/>
+        </w:rPr>
+        <w:t xml:space="preserve">Sprint </w:t>
+      </w:r>
+      <w:proofErr w:type="spellStart"/>
+      <w:r>
+        <w:rPr>
+          <w:b/>
+          <w:lang w:val="es-AR"/>
+        </w:rPr>
+        <w:t>Burndown</w:t>
+      </w:r>
+      <w:proofErr w:type="spellEnd"/>
+      <w:r>
+        <w:rPr>
+          <w:b/>
+          <w:lang w:val="es-AR"/>
+        </w:rPr>
+        <w:t xml:space="preserve"> Chart</w:t>
+      </w:r>
+      <w:r>
+        <w:rPr>
+          <w:lang w:val="es-AR"/>
+        </w:rPr>
+        <w:t>: En este gráfico se compara el esfuerzo que resta hacer para finalizar en Sprint en función del tiempo. Sirve para predecir cuándo termin</w:t>
+      </w:r>
+      <w:r>
+        <w:rPr>
+          <w:lang w:val="es-AR"/>
+        </w:rPr>
+        <w:t>ará el Sprint.</w:t>
+      </w:r>
+      <w:r>
+        <w:rPr>
+          <w:lang w:val="es-AR"/>
+        </w:rPr>
+        <w:t xml:space="preserve"> El seguimiento se encuentra en la carpeta </w:t>
+      </w:r>
+      <w:proofErr w:type="spellStart"/>
+      <w:r>
+        <w:rPr>
+          <w:i/>
+          <w:lang w:val="es-AR"/>
+        </w:rPr>
+        <w:t>meetings</w:t>
+      </w:r>
+      <w:proofErr w:type="spellEnd"/>
+      <w:r>
+        <w:rPr>
+          <w:lang w:val="es-AR"/>
+        </w:rPr>
+        <w:t xml:space="preserve"> del repositorio.</w:t>
       </w:r>
     </w:p>
     <w:p>
@@ -7592,7 +8781,42 @@
           <w:b/>
           <w:lang w:val="es-AR"/>
         </w:rPr>
-        <w:t>Cantidad de Bugs Detectados, Corregidos y Abiertos</w:t>
+        <w:t xml:space="preserve">Cantidad de </w:t>
+      </w:r>
+      <w:proofErr w:type="spellStart"/>
+      <w:r>
+        <w:rPr>
+          <w:b/>
+          <w:lang w:val="es-AR"/>
+        </w:rPr>
+        <w:t>Bugs</w:t>
+      </w:r>
+      <w:proofErr w:type="spellEnd"/>
+      <w:r>
+        <w:rPr>
+          <w:b/>
+          <w:lang w:val="es-AR"/>
+        </w:rPr>
+        <w:t>:</w:t>
+      </w:r>
+      <w:r>
+        <w:rPr>
+          <w:b/>
+          <w:lang w:val="es-AR"/>
+        </w:rPr>
+        <w:t xml:space="preserve"> </w:t>
+      </w:r>
+      <w:r>
+        <w:rPr>
+          <w:lang w:val="es-AR"/>
+        </w:rPr>
+        <w:t>Detectados, Corregidos y Abiertos</w:t>
+      </w:r>
+      <w:r>
+        <w:rPr>
+          <w:lang w:val="es-AR"/>
+        </w:rPr>
+        <w:t>.</w:t>
       </w:r>
     </w:p>
     <w:p>
@@ -7613,13 +8837,54 @@
           <w:b/>
           <w:lang w:val="es-AR"/>
         </w:rPr>
-        <w:t>Code Coverage</w:t>
-      </w:r>
-      <w:r>
-        <w:rPr>
-          <w:lang w:val="es-AR"/>
-        </w:rPr>
-        <w:t>: Esta métrica, obtenida automáticamente de la herramienta de desarrollo, indicará el porcentaje de bloques de código que están cubiertos por tests unitarios de las capas de datos y servicios de la aplicación.</w:t>
+        <w:t xml:space="preserve">Cobertura de la Prueba: </w:t>
+      </w:r>
+      <w:r>
+        <w:rPr>
+          <w:lang w:val="es-AR"/>
+        </w:rPr>
+        <w:t xml:space="preserve">Se utilizará un indicador de cobertura de la prueba basado en </w:t>
+      </w:r>
+      <w:proofErr w:type="spellStart"/>
+      <w:r>
+        <w:rPr>
+          <w:lang w:val="es-AR"/>
+        </w:rPr>
+        <w:t>UATs</w:t>
+      </w:r>
+      <w:proofErr w:type="spellEnd"/>
+      <w:r>
+        <w:rPr>
+          <w:lang w:val="es-AR"/>
+        </w:rPr>
+        <w:t xml:space="preserve">. El </w:t>
+      </w:r>
+      <w:r>
+        <w:rPr>
+          <w:lang w:val="es-AR"/>
+        </w:rPr>
+        <w:t>seguimiento</w:t>
+      </w:r>
+      <w:r>
+        <w:rPr>
+          <w:lang w:val="es-AR"/>
+        </w:rPr>
+        <w:t xml:space="preserve"> se encuentra en la carpeta </w:t>
+      </w:r>
+      <w:proofErr w:type="spellStart"/>
+      <w:r>
+        <w:rPr>
+          <w:i/>
+          <w:lang w:val="es-AR"/>
+        </w:rPr>
+        <w:t>meetings</w:t>
+      </w:r>
+      <w:proofErr w:type="spellEnd"/>
+      <w:r>
+        <w:rPr>
+          <w:lang w:val="es-AR"/>
+        </w:rPr>
+        <w:t xml:space="preserve"> del repositorio.</w:t>
       </w:r>
     </w:p>
     <w:p>
@@ -7630,12 +8895,74 @@
           <w:numId w:val="16"/>
         </w:numPr>
         <w:spacing w:after="0" w:line="240" w:lineRule="auto"/>
-      </w:pPr>
-      <w:r>
         <w:rPr>
           <w:b/>
           <w:lang w:val="es-AR"/>
         </w:rPr>
+      </w:pPr>
+      <w:proofErr w:type="spellStart"/>
+      <w:r>
+        <w:rPr>
+          <w:b/>
+          <w:lang w:val="es-AR"/>
+        </w:rPr>
+        <w:t>Code</w:t>
+      </w:r>
+      <w:proofErr w:type="spellEnd"/>
+      <w:r>
+        <w:rPr>
+          <w:b/>
+          <w:lang w:val="es-AR"/>
+        </w:rPr>
+        <w:t xml:space="preserve"> </w:t>
+      </w:r>
+      <w:proofErr w:type="spellStart"/>
+      <w:r>
+        <w:rPr>
+          <w:b/>
+          <w:lang w:val="es-AR"/>
+        </w:rPr>
+        <w:t>Coverage</w:t>
+      </w:r>
+      <w:proofErr w:type="spellEnd"/>
+      <w:r>
+        <w:rPr>
+          <w:lang w:val="es-AR"/>
+        </w:rPr>
+        <w:t xml:space="preserve">: Esta métrica, obtenida automáticamente de la herramienta de desarrollo, indicará el porcentaje de bloques de código que están cubiertos por </w:t>
+      </w:r>
+      <w:proofErr w:type="spellStart"/>
+      <w:r>
+        <w:rPr>
+          <w:lang w:val="es-AR"/>
+        </w:rPr>
+        <w:t>tests</w:t>
+      </w:r>
+      <w:proofErr w:type="spellEnd"/>
+      <w:r>
+        <w:rPr>
+          <w:lang w:val="es-AR"/>
+        </w:rPr>
+        <w:t xml:space="preserve"> unitarios de las capas de datos y servicios de la aplicación.</w:t>
+      </w:r>
+    </w:p>
+    <w:p>
+      <w:pPr>
+        <w:pStyle w:val="Prrafodelista"/>
+        <w:numPr>
+          <w:ilvl w:val="0"/>
+          <w:numId w:val="16"/>
+        </w:numPr>
+        <w:spacing w:after="0" w:line="240" w:lineRule="auto"/>
+        <w:rPr>
+          <w:lang w:val="es-ES"/>
+        </w:rPr>
+      </w:pPr>
+      <w:r>
+        <w:rPr>
+          <w:b/>
+          <w:lang w:val="es-AR"/>
+        </w:rPr>
         <w:t>Costos:</w:t>
       </w:r>
       <w:r>
@@ -7654,73 +8981,181 @@
         <w:rPr>
           <w:lang w:val="es-AR"/>
         </w:rPr>
-        <w:t xml:space="preserve"> la técnica de </w:t>
-      </w:r>
-      <w:r>
-        <w:rPr>
-          <w:lang w:val="es-AR"/>
-        </w:rPr>
-        <w:t>Earned Value.</w:t>
-      </w:r>
-      <w:r>
-        <w:rPr>
-          <w:lang w:val="es-AR"/>
-        </w:rPr>
         <w:t xml:space="preserve"> </w:t>
       </w:r>
       <w:r>
         <w:rPr>
           <w:lang w:val="es-AR"/>
         </w:rPr>
-        <w:t xml:space="preserve">La </w:t>
-      </w:r>
-      <w:r>
-        <w:rPr>
-          <w:lang w:val="es-AR"/>
-        </w:rPr>
-        <w:t>misma se lleva a cabo</w:t>
-      </w:r>
-      <w:r>
-        <w:rPr>
-          <w:lang w:val="es-AR"/>
-        </w:rPr>
-        <w:t xml:space="preserve"> en: </w:t>
-      </w:r>
-      <w:r>
-        <w:rPr>
-          <w:rStyle w:val="Hipervnculo"/>
-          <w:lang w:val="es-AR"/>
-        </w:rPr>
-        <w:t>https://spreadshe</w:t>
-      </w:r>
-      <w:r>
-        <w:rPr>
-          <w:rStyle w:val="Hipervnculo"/>
-          <w:lang w:val="es-AR"/>
-        </w:rPr>
-        <w:t>e</w:t>
-      </w:r>
-      <w:r>
-        <w:rPr>
-          <w:rStyle w:val="Hipervnculo"/>
-          <w:lang w:val="es-AR"/>
-        </w:rPr>
-        <w:t>ts.google.com/ccc</w:t>
-      </w:r>
-      <w:r>
-        <w:rPr>
-          <w:rStyle w:val="Hipervnculo"/>
-          <w:lang w:val="es-AR"/>
-        </w:rPr>
-        <w:t>?</w:t>
-      </w:r>
-      <w:r>
-        <w:rPr>
-          <w:rStyle w:val="Hipervnculo"/>
-          <w:lang w:val="es-AR"/>
-        </w:rPr>
-        <w:t>key=0AoCbqKUYAsRjdElNOXMwUENLc2QzT1JZaVlpdFFsM1E&amp;hl=en&amp;pli=1#gid=7</w:t>
-      </w:r>
+        <w:t>una simplificación d</w:t>
+      </w:r>
+      <w:r>
+        <w:rPr>
+          <w:lang w:val="es-AR"/>
+        </w:rPr>
+        <w:t xml:space="preserve">e </w:t>
+      </w:r>
+      <w:proofErr w:type="spellStart"/>
+      <w:r>
+        <w:rPr>
+          <w:lang w:val="es-AR"/>
+        </w:rPr>
+        <w:t>Earned</w:t>
+      </w:r>
+      <w:proofErr w:type="spellEnd"/>
+      <w:r>
+        <w:rPr>
+          <w:lang w:val="es-AR"/>
+        </w:rPr>
+        <w:t xml:space="preserve"> </w:t>
+      </w:r>
+      <w:proofErr w:type="spellStart"/>
+      <w:r>
+        <w:rPr>
+          <w:lang w:val="es-AR"/>
+        </w:rPr>
+        <w:t>Value</w:t>
+      </w:r>
+      <w:proofErr w:type="spellEnd"/>
+      <w:r>
+        <w:rPr>
+          <w:lang w:val="es-AR"/>
+        </w:rPr>
+        <w:t xml:space="preserve"> basada en horas</w:t>
+      </w:r>
+      <w:r>
+        <w:rPr>
+          <w:lang w:val="es-AR"/>
+        </w:rPr>
+        <w:t>.</w:t>
+      </w:r>
+      <w:r>
+        <w:rPr>
+          <w:lang w:val="es-AR"/>
+        </w:rPr>
+        <w:t xml:space="preserve"> </w:t>
+      </w:r>
+      <w:r>
+        <w:rPr>
+          <w:lang w:val="es-AR"/>
+        </w:rPr>
+        <w:t xml:space="preserve">El seguimiento se encuentra en la carpeta </w:t>
+      </w:r>
+      <w:proofErr w:type="spellStart"/>
+      <w:r>
+        <w:rPr>
+          <w:i/>
+          <w:lang w:val="es-AR"/>
+        </w:rPr>
+        <w:t>meetings</w:t>
+      </w:r>
+      <w:proofErr w:type="spellEnd"/>
+      <w:r>
+        <w:rPr>
+          <w:lang w:val="es-AR"/>
+        </w:rPr>
+        <w:t xml:space="preserve"> del repositorio.</w:t>
+      </w:r>
+    </w:p>
+    <w:p>
+      <w:pPr>
+        <w:spacing w:after="0" w:line="240" w:lineRule="auto"/>
+        <w:rPr>
+          <w:b/>
+          <w:highlight w:val="yellow"/>
+          <w:lang w:val="es-AR"/>
+        </w:rPr>
+      </w:pPr>
+    </w:p>
+    <w:p>
+      <w:pPr>
+        <w:spacing w:after="0" w:line="240" w:lineRule="auto"/>
+        <w:rPr>
+          <w:b/>
+          <w:highlight w:val="yellow"/>
+          <w:lang w:val="es-AR"/>
+        </w:rPr>
+      </w:pPr>
+    </w:p>
+    <w:p>
+      <w:pPr>
+        <w:spacing w:after="0" w:line="240" w:lineRule="auto"/>
+        <w:rPr>
+          <w:b/>
+          <w:highlight w:val="yellow"/>
+          <w:lang w:val="es-AR"/>
+        </w:rPr>
+      </w:pPr>
+    </w:p>
+    <w:p>
+      <w:pPr>
+        <w:spacing w:after="0" w:line="240" w:lineRule="auto"/>
+        <w:rPr>
+          <w:b/>
+          <w:highlight w:val="yellow"/>
+          <w:lang w:val="es-AR"/>
+        </w:rPr>
+      </w:pPr>
+    </w:p>
+    <w:p>
+      <w:pPr>
+        <w:spacing w:after="0" w:line="240" w:lineRule="auto"/>
+        <w:rPr>
+          <w:b/>
+          <w:highlight w:val="yellow"/>
+          <w:lang w:val="es-AR"/>
+        </w:rPr>
+      </w:pPr>
+    </w:p>
+    <w:p>
+      <w:pPr>
+        <w:spacing w:after="0" w:line="240" w:lineRule="auto"/>
+        <w:rPr>
+          <w:b/>
+          <w:highlight w:val="yellow"/>
+          <w:lang w:val="es-AR"/>
+        </w:rPr>
+      </w:pPr>
+    </w:p>
+    <w:p>
+      <w:pPr>
+        <w:spacing w:after="0" w:line="240" w:lineRule="auto"/>
+        <w:rPr>
+          <w:b/>
+          <w:highlight w:val="yellow"/>
+          <w:lang w:val="es-AR"/>
+        </w:rPr>
+      </w:pPr>
+    </w:p>
+    <w:p>
+      <w:pPr>
+        <w:spacing w:after="0" w:line="240" w:lineRule="auto"/>
+        <w:rPr>
+          <w:b/>
+          <w:highlight w:val="yellow"/>
+          <w:lang w:val="es-AR"/>
+        </w:rPr>
+      </w:pPr>
+    </w:p>
+    <w:p>
+      <w:pPr>
+        <w:spacing w:after="0" w:line="240" w:lineRule="auto"/>
+        <w:rPr>
+          <w:b/>
+          <w:highlight w:val="yellow"/>
+          <w:lang w:val="es-AR"/>
+        </w:rPr>
+      </w:pPr>
+    </w:p>
+    <w:p>
+      <w:pPr>
+        <w:spacing w:after="0" w:line="240" w:lineRule="auto"/>
+        <w:rPr>
+          <w:b/>
+          <w:highlight w:val="yellow"/>
+          <w:lang w:val="es-AR"/>
+        </w:rPr>
+      </w:pPr>
     </w:p>
     <w:p>
       <w:pPr>
@@ -7750,8 +9185,8 @@
         </w:rPr>
         <w:t>Tecnología</w:t>
       </w:r>
-      <w:bookmarkEnd w:id="115"/>
-      <w:bookmarkEnd w:id="116"/>
+      <w:bookmarkEnd w:id="117"/>
+      <w:bookmarkEnd w:id="118"/>
       <w:r>
         <w:rPr>
           <w:lang w:val="es-AR"/>
@@ -7806,8 +9241,35 @@
         <w:rPr>
           <w:lang w:val="es-AR"/>
         </w:rPr>
-        <w:lastRenderedPageBreak/>
-        <w:t>Servidor Web: Internet Information Services (IIS) 7</w:t>
+        <w:t xml:space="preserve">Servidor Web: Internet </w:t>
+      </w:r>
+      <w:proofErr w:type="spellStart"/>
+      <w:r>
+        <w:rPr>
+          <w:lang w:val="es-AR"/>
+        </w:rPr>
+        <w:t>Information</w:t>
+      </w:r>
+      <w:proofErr w:type="spellEnd"/>
+      <w:r>
+        <w:rPr>
+          <w:lang w:val="es-AR"/>
+        </w:rPr>
+        <w:t xml:space="preserve"> </w:t>
+      </w:r>
+      <w:proofErr w:type="spellStart"/>
+      <w:r>
+        <w:rPr>
+          <w:lang w:val="es-AR"/>
+        </w:rPr>
+        <w:t>Services</w:t>
+      </w:r>
+      <w:proofErr w:type="spellEnd"/>
+      <w:r>
+        <w:rPr>
+          <w:lang w:val="es-AR"/>
+        </w:rPr>
+        <w:t xml:space="preserve"> (IIS) 7</w:t>
       </w:r>
     </w:p>
     <w:p>
@@ -7868,7 +9330,7 @@
             <w:r>
               <w:rPr>
                 <w:noProof/>
-                <w:lang w:val="es-AR" w:eastAsia="es-AR" w:bidi="ar-SA"/>
+                <w:lang w:bidi="ar-SA"/>
               </w:rPr>
               <w:drawing>
                 <wp:inline distT="0" distB="0" distL="0" distR="0">
@@ -7888,7 +9350,7 @@
                           </pic:cNvPicPr>
                         </pic:nvPicPr>
                         <pic:blipFill>
-                          <a:blip r:embed="rId21" cstate="print"/>
+                          <a:blip r:embed="rId19" cstate="print"/>
                           <a:srcRect/>
                           <a:stretch>
                             <a:fillRect/>
@@ -7934,7 +9396,7 @@
             <w:r>
               <w:rPr>
                 <w:noProof/>
-                <w:lang w:val="es-AR" w:eastAsia="es-AR" w:bidi="ar-SA"/>
+                <w:lang w:bidi="ar-SA"/>
               </w:rPr>
               <w:drawing>
                 <wp:inline distT="0" distB="0" distL="0" distR="0">
@@ -7954,7 +9416,7 @@
                           </pic:cNvPicPr>
                         </pic:nvPicPr>
                         <pic:blipFill>
-                          <a:blip r:embed="rId22" cstate="print"/>
+                          <a:blip r:embed="rId20" cstate="print"/>
                           <a:srcRect/>
                           <a:stretch>
                             <a:fillRect/>
@@ -8000,7 +9462,7 @@
             <w:r>
               <w:rPr>
                 <w:noProof/>
-                <w:lang w:val="es-AR" w:eastAsia="es-AR" w:bidi="ar-SA"/>
+                <w:lang w:bidi="ar-SA"/>
               </w:rPr>
               <w:drawing>
                 <wp:inline distT="0" distB="0" distL="0" distR="0">
@@ -8020,7 +9482,7 @@
                           </pic:cNvPicPr>
                         </pic:nvPicPr>
                         <pic:blipFill>
-                          <a:blip r:embed="rId23"/>
+                          <a:blip r:embed="rId21" cstate="print"/>
                           <a:srcRect/>
                           <a:stretch>
                             <a:fillRect/>
@@ -8092,6 +9554,7 @@
           <w:lang w:val="es-AR"/>
         </w:rPr>
       </w:pPr>
+      <w:proofErr w:type="spellStart"/>
       <w:r>
         <w:rPr>
           <w:b/>
@@ -8099,6 +9562,7 @@
         </w:rPr>
         <w:t>Wolof</w:t>
       </w:r>
+      <w:proofErr w:type="spellEnd"/>
       <w:r>
         <w:rPr>
           <w:b/>
@@ -8116,7 +9580,28 @@
         <w:rPr>
           <w:lang w:val="es-AR"/>
         </w:rPr>
-        <w:t>ermite administrar el backlog del proyecto, los sprint</w:t>
+        <w:t xml:space="preserve">ermite administrar el </w:t>
+      </w:r>
+      <w:proofErr w:type="spellStart"/>
+      <w:r>
+        <w:rPr>
+          <w:lang w:val="es-AR"/>
+        </w:rPr>
+        <w:t>backlog</w:t>
+      </w:r>
+      <w:proofErr w:type="spellEnd"/>
+      <w:r>
+        <w:rPr>
+          <w:lang w:val="es-AR"/>
+        </w:rPr>
+        <w:t xml:space="preserve"> del proyecto, los </w:t>
+      </w:r>
+      <w:proofErr w:type="spellStart"/>
+      <w:r>
+        <w:rPr>
+          <w:lang w:val="es-AR"/>
+        </w:rPr>
+        <w:t>sprint</w:t>
       </w:r>
       <w:r>
         <w:rPr>
@@ -8124,11 +9609,40 @@
         </w:rPr>
         <w:t>s</w:t>
       </w:r>
-      <w:r>
-        <w:rPr>
-          <w:lang w:val="es-AR"/>
-        </w:rPr>
-        <w:t>, las user stories y los en</w:t>
+      <w:proofErr w:type="spellEnd"/>
+      <w:r>
+        <w:rPr>
+          <w:lang w:val="es-AR"/>
+        </w:rPr>
+        <w:t xml:space="preserve">, las </w:t>
+      </w:r>
+      <w:proofErr w:type="spellStart"/>
+      <w:r>
+        <w:rPr>
+          <w:lang w:val="es-AR"/>
+        </w:rPr>
+        <w:t>user</w:t>
+      </w:r>
+      <w:proofErr w:type="spellEnd"/>
+      <w:r>
+        <w:rPr>
+          <w:lang w:val="es-AR"/>
+        </w:rPr>
+        <w:t xml:space="preserve"> </w:t>
+      </w:r>
+      <w:proofErr w:type="spellStart"/>
+      <w:r>
+        <w:rPr>
+          <w:lang w:val="es-AR"/>
+        </w:rPr>
+        <w:t>stories</w:t>
+      </w:r>
+      <w:proofErr w:type="spellEnd"/>
+      <w:r>
+        <w:rPr>
+          <w:lang w:val="es-AR"/>
+        </w:rPr>
+        <w:t xml:space="preserve"> y los en</w:t>
       </w:r>
       <w:r>
         <w:rPr>
@@ -8165,8 +9679,16 @@
         <w:rPr>
           <w:lang w:val="es-AR"/>
         </w:rPr>
-        <w:t>Orientada a Scrum</w:t>
-      </w:r>
+        <w:t xml:space="preserve">Orientada a </w:t>
+      </w:r>
+      <w:proofErr w:type="spellStart"/>
+      <w:r>
+        <w:rPr>
+          <w:lang w:val="es-AR"/>
+        </w:rPr>
+        <w:t>Scrum</w:t>
+      </w:r>
+      <w:proofErr w:type="spellEnd"/>
     </w:p>
     <w:p>
       <w:pPr>
@@ -8213,7 +9735,7 @@
           <w:numId w:val="24"/>
         </w:numPr>
       </w:pPr>
-      <w:hyperlink r:id="rId24" w:history="1">
+      <w:hyperlink r:id="rId22" w:history="1">
         <w:r>
           <w:rPr>
             <w:rStyle w:val="Hipervnculo"/>
@@ -8278,15 +9800,25 @@
         </w:rPr>
         <w:t xml:space="preserve">SVN en </w:t>
       </w:r>
-      <w:hyperlink r:id="rId25" w:history="1">
+      <w:hyperlink r:id="rId23" w:history="1">
         <w:r>
           <w:rPr>
             <w:rStyle w:val="Hipervnculo"/>
             <w:b/>
             <w:lang w:val="es-AR"/>
           </w:rPr>
-          <w:t>Google Code</w:t>
-        </w:r>
+          <w:t xml:space="preserve">Google </w:t>
+        </w:r>
+        <w:proofErr w:type="spellStart"/>
+        <w:r>
+          <w:rPr>
+            <w:rStyle w:val="Hipervnculo"/>
+            <w:b/>
+            <w:lang w:val="es-AR"/>
+          </w:rPr>
+          <w:t>Code</w:t>
+        </w:r>
+        <w:proofErr w:type="spellEnd"/>
       </w:hyperlink>
       <w:r>
         <w:rPr>
@@ -8306,8 +9838,17 @@
           <w:b/>
           <w:lang w:val="es-AR"/>
         </w:rPr>
-        <w:t xml:space="preserve"> TortoiseSVN</w:t>
-      </w:r>
+        <w:t xml:space="preserve"> </w:t>
+      </w:r>
+      <w:proofErr w:type="spellStart"/>
+      <w:r>
+        <w:rPr>
+          <w:b/>
+          <w:lang w:val="es-AR"/>
+        </w:rPr>
+        <w:t>TortoiseSVN</w:t>
+      </w:r>
+      <w:proofErr w:type="spellEnd"/>
       <w:r>
         <w:rPr>
           <w:lang w:val="es-AR"/>
@@ -8343,7 +9884,21 @@
         <w:rPr>
           <w:lang w:val="es-ES_tradnl"/>
         </w:rPr>
-        <w:t xml:space="preserve">El framework de pruebas unitarias que </w:t>
+        <w:t xml:space="preserve">El </w:t>
+      </w:r>
+      <w:proofErr w:type="spellStart"/>
+      <w:r>
+        <w:rPr>
+          <w:lang w:val="es-ES_tradnl"/>
+        </w:rPr>
+        <w:t>framework</w:t>
+      </w:r>
+      <w:proofErr w:type="spellEnd"/>
+      <w:r>
+        <w:rPr>
+          <w:lang w:val="es-ES_tradnl"/>
+        </w:rPr>
+        <w:t xml:space="preserve"> de pruebas unitarias que </w:t>
       </w:r>
       <w:r>
         <w:rPr>
@@ -8400,8 +9955,17 @@
           <w:b/>
           <w:lang w:val="es-ES_tradnl"/>
         </w:rPr>
-        <w:t>Google Docs</w:t>
-      </w:r>
+        <w:t xml:space="preserve">Google </w:t>
+      </w:r>
+      <w:proofErr w:type="spellStart"/>
+      <w:r>
+        <w:rPr>
+          <w:b/>
+          <w:lang w:val="es-ES_tradnl"/>
+        </w:rPr>
+        <w:t>Docs</w:t>
+      </w:r>
+      <w:proofErr w:type="spellEnd"/>
       <w:r>
         <w:rPr>
           <w:lang w:val="es-ES_tradnl"/>
@@ -8430,7 +9994,7 @@
       <w:r>
         <w:rPr>
           <w:noProof/>
-          <w:lang w:val="es-AR" w:eastAsia="es-AR" w:bidi="ar-SA"/>
+          <w:lang w:bidi="ar-SA"/>
         </w:rPr>
         <w:drawing>
           <wp:inline distT="0" distB="0" distL="0" distR="0">
@@ -8450,7 +10014,7 @@
                     </pic:cNvPicPr>
                   </pic:nvPicPr>
                   <pic:blipFill>
-                    <a:blip r:embed="rId26"/>
+                    <a:blip r:embed="rId24" cstate="print"/>
                     <a:srcRect/>
                     <a:stretch>
                       <a:fillRect/>
@@ -8487,7 +10051,7 @@
       <w:r>
         <w:rPr>
           <w:noProof/>
-          <w:lang w:val="es-AR" w:eastAsia="es-AR" w:bidi="ar-SA"/>
+          <w:lang w:bidi="ar-SA"/>
         </w:rPr>
         <w:drawing>
           <wp:inline distT="0" distB="0" distL="0" distR="0">
@@ -8507,7 +10071,7 @@
                     </pic:cNvPicPr>
                   </pic:nvPicPr>
                   <pic:blipFill>
-                    <a:blip r:embed="rId27"/>
+                    <a:blip r:embed="rId25" cstate="print"/>
                     <a:srcRect/>
                     <a:stretch>
                       <a:fillRect/>
@@ -8544,7 +10108,7 @@
       <w:r>
         <w:rPr>
           <w:noProof/>
-          <w:lang w:val="es-AR" w:eastAsia="es-AR" w:bidi="ar-SA"/>
+          <w:lang w:bidi="ar-SA"/>
         </w:rPr>
         <w:drawing>
           <wp:inline distT="0" distB="0" distL="0" distR="0">
@@ -8564,7 +10128,7 @@
                     </pic:cNvPicPr>
                   </pic:nvPicPr>
                   <pic:blipFill>
-                    <a:blip r:embed="rId28"/>
+                    <a:blip r:embed="rId26" cstate="print"/>
                     <a:srcRect/>
                     <a:stretch>
                       <a:fillRect/>
@@ -8601,7 +10165,7 @@
       <w:r>
         <w:rPr>
           <w:noProof/>
-          <w:lang w:val="es-AR" w:eastAsia="es-AR" w:bidi="ar-SA"/>
+          <w:lang w:bidi="ar-SA"/>
         </w:rPr>
         <w:drawing>
           <wp:inline distT="0" distB="0" distL="0" distR="0">
@@ -8621,7 +10185,7 @@
                     </pic:cNvPicPr>
                   </pic:nvPicPr>
                   <pic:blipFill>
-                    <a:blip r:embed="rId29"/>
+                    <a:blip r:embed="rId27" cstate="print"/>
                     <a:srcRect/>
                     <a:stretch>
                       <a:fillRect/>
@@ -8655,6 +10219,7 @@
         <w:spacing w:after="0" w:line="240" w:lineRule="auto"/>
         <w:rPr>
           <w:highlight w:val="yellow"/>
+          <w:lang w:val="es-ES"/>
         </w:rPr>
       </w:pPr>
       <w:bookmarkStart w:id="137" w:name="_Toc161721297"/>
@@ -8696,26 +10261,99 @@
         <w:rPr>
           <w:lang w:val="es-AR"/>
         </w:rPr>
-        <w:t>Las estimaciones se harán mediante la técnica de Planning Poker. Serán realizadas por el equipo de desarrollo y desarrolladas en cada reunión de Sprint Planning.</w:t>
+        <w:t xml:space="preserve">Las estimaciones se harán mediante la técnica de </w:t>
+      </w:r>
+      <w:proofErr w:type="spellStart"/>
+      <w:r>
+        <w:rPr>
+          <w:lang w:val="es-AR"/>
+        </w:rPr>
+        <w:t>Planning</w:t>
+      </w:r>
+      <w:proofErr w:type="spellEnd"/>
+      <w:r>
+        <w:rPr>
+          <w:lang w:val="es-AR"/>
+        </w:rPr>
+        <w:t xml:space="preserve"> </w:t>
+      </w:r>
+      <w:proofErr w:type="spellStart"/>
+      <w:r>
+        <w:rPr>
+          <w:lang w:val="es-AR"/>
+        </w:rPr>
+        <w:t>Poker</w:t>
+      </w:r>
+      <w:proofErr w:type="spellEnd"/>
+      <w:r>
+        <w:rPr>
+          <w:lang w:val="es-AR"/>
+        </w:rPr>
+        <w:t xml:space="preserve">. Serán realizadas por el equipo de desarrollo y desarrolladas en cada reunión de Sprint </w:t>
+      </w:r>
+      <w:proofErr w:type="spellStart"/>
+      <w:r>
+        <w:rPr>
+          <w:lang w:val="es-AR"/>
+        </w:rPr>
+        <w:t>Planning</w:t>
+      </w:r>
+      <w:proofErr w:type="spellEnd"/>
+      <w:r>
+        <w:rPr>
+          <w:lang w:val="es-AR"/>
+        </w:rPr>
+        <w:t>.</w:t>
       </w:r>
     </w:p>
     <w:p>
       <w:pPr>
         <w:spacing w:after="0" w:line="240" w:lineRule="auto"/>
-      </w:pPr>
-      <w:r>
-        <w:rPr>
-          <w:lang w:val="es-AR"/>
-        </w:rPr>
-        <w:t xml:space="preserve">Planning Poker es una técnica de estimación donde varias personas primero debaten, y luego estiman cierto esfuerzo utilizando cartas con valores predefinidos, y las muestran en simultáneo. Luego, si hay extremos, se discute el por qué de los mismos hasta llegar a un </w:t>
-      </w:r>
-      <w:r>
+        <w:rPr>
+          <w:lang w:val="es-ES"/>
+        </w:rPr>
+      </w:pPr>
+      <w:proofErr w:type="spellStart"/>
+      <w:r>
+        <w:rPr>
+          <w:lang w:val="es-AR"/>
+        </w:rPr>
+        <w:t>Planning</w:t>
+      </w:r>
+      <w:proofErr w:type="spellEnd"/>
+      <w:r>
+        <w:rPr>
+          <w:lang w:val="es-AR"/>
+        </w:rPr>
+        <w:t xml:space="preserve"> </w:t>
+      </w:r>
+      <w:proofErr w:type="spellStart"/>
+      <w:r>
+        <w:rPr>
+          <w:lang w:val="es-AR"/>
+        </w:rPr>
+        <w:t>Poker</w:t>
+      </w:r>
+      <w:proofErr w:type="spellEnd"/>
+      <w:r>
+        <w:rPr>
+          <w:lang w:val="es-AR"/>
+        </w:rPr>
+        <w:t xml:space="preserve"> es una técnica de estimación donde varias personas primero debaten, y luego estiman cierto esfuerzo utilizando cartas con valores predefinidos, y las muestran en simultáneo. Luego, si hay extremos, se discute el por qué de los mismos hasta llegar a un </w:t>
+      </w:r>
+      <w:r>
+        <w:rPr>
+          <w:lang w:val="es-ES"/>
+        </w:rPr>
         <w:t>acuerdo. Existe una página web que permite la realización de este procedimiento online.</w:t>
       </w:r>
     </w:p>
     <w:p>
       <w:pPr>
         <w:spacing w:after="0" w:line="240" w:lineRule="auto"/>
+        <w:rPr>
+          <w:lang w:val="es-ES"/>
+        </w:rPr>
       </w:pPr>
     </w:p>
     <w:p>
@@ -8723,44 +10361,54 @@
         <w:spacing w:after="0" w:line="240" w:lineRule="auto"/>
         <w:rPr>
           <w:color w:val="000000"/>
+          <w:lang w:val="es-ES"/>
         </w:rPr>
       </w:pPr>
       <w:r>
         <w:rPr>
           <w:bCs/>
           <w:color w:val="000000"/>
-        </w:rPr>
-        <w:t xml:space="preserve">Las estimaciones figuran en el sistema Wolof y </w:t>
-      </w:r>
+          <w:lang w:val="es-ES"/>
+        </w:rPr>
+        <w:t xml:space="preserve">Las estimaciones figuran en el sistema </w:t>
+      </w:r>
+      <w:proofErr w:type="spellStart"/>
       <w:r>
         <w:rPr>
           <w:bCs/>
           <w:color w:val="000000"/>
-        </w:rPr>
-        <w:t>1 punto</w:t>
-      </w:r>
-      <w:r>
-        <w:rPr>
-          <w:color w:val="000000"/>
-        </w:rPr>
-        <w:t xml:space="preserve"> </w:t>
-      </w:r>
-      <w:r>
-        <w:rPr>
-          <w:color w:val="000000"/>
-        </w:rPr>
-        <w:t xml:space="preserve">equivale a </w:t>
-      </w:r>
+          <w:lang w:val="es-ES"/>
+        </w:rPr>
+        <w:t>Wolof</w:t>
+      </w:r>
+      <w:proofErr w:type="spellEnd"/>
       <w:r>
         <w:rPr>
           <w:bCs/>
           <w:color w:val="000000"/>
+          <w:lang w:val="es-ES"/>
+        </w:rPr>
+        <w:t xml:space="preserve"> y 1 punto</w:t>
+      </w:r>
+      <w:r>
+        <w:rPr>
+          <w:color w:val="000000"/>
+          <w:lang w:val="es-ES"/>
+        </w:rPr>
+        <w:t xml:space="preserve"> equivale a </w:t>
+      </w:r>
+      <w:r>
+        <w:rPr>
+          <w:bCs/>
+          <w:color w:val="000000"/>
+          <w:lang w:val="es-ES"/>
         </w:rPr>
         <w:t>4 horas hombre</w:t>
       </w:r>
       <w:r>
         <w:rPr>
           <w:color w:val="000000"/>
+          <w:lang w:val="es-ES"/>
         </w:rPr>
         <w:t>.</w:t>
       </w:r>
@@ -8768,11 +10416,15 @@
     <w:p>
       <w:pPr>
         <w:spacing w:after="0" w:line="240" w:lineRule="auto"/>
-      </w:pPr>
-      <w:hyperlink r:id="rId30" w:tgtFrame="_blank" w:history="1">
+        <w:rPr>
+          <w:lang w:val="es-ES"/>
+        </w:rPr>
+      </w:pPr>
+      <w:hyperlink r:id="rId28" w:tgtFrame="_blank" w:history="1">
         <w:r>
           <w:rPr>
             <w:rStyle w:val="Hipervnculo"/>
+            <w:lang w:val="es-ES"/>
           </w:rPr>
           <w:t>https://</w:t>
         </w:r>
@@ -8781,12 +10433,14 @@
             <w:rStyle w:val="il"/>
             <w:color w:val="0000FF"/>
             <w:u w:val="single"/>
+            <w:lang w:val="es-ES"/>
           </w:rPr>
           <w:t>wolof</w:t>
         </w:r>
         <w:r>
           <w:rPr>
             <w:rStyle w:val="Hipervnculo"/>
+            <w:lang w:val="es-ES"/>
           </w:rPr>
           <w:t>.southworksinc.com/selfmanagement/</w:t>
         </w:r>
@@ -8795,6 +10449,9 @@
     <w:p>
       <w:pPr>
         <w:spacing w:after="0" w:line="240" w:lineRule="auto"/>
+        <w:rPr>
+          <w:lang w:val="es-ES"/>
+        </w:rPr>
       </w:pPr>
     </w:p>
     <w:p>
@@ -8805,60 +10462,139 @@
           <w:numId w:val="25"/>
         </w:numPr>
         <w:spacing w:after="0" w:line="240" w:lineRule="auto"/>
-      </w:pPr>
-      <w:r>
-        <w:t xml:space="preserve">Horas de Análisis y Diseño (estimadas a partir de las User Stories):  </w:t>
-      </w:r>
-      <w:r>
-        <w:t>336 horas</w:t>
-      </w:r>
+        <w:rPr>
+          <w:lang w:val="es-ES"/>
+        </w:rPr>
+      </w:pPr>
+      <w:r>
+        <w:rPr>
+          <w:lang w:val="es-ES"/>
+        </w:rPr>
+        <w:t xml:space="preserve">Total de Horas: </w:t>
+      </w:r>
+      <w:r>
+        <w:t xml:space="preserve">~453 </w:t>
+      </w:r>
+      <w:proofErr w:type="spellStart"/>
+      <w:r>
+        <w:t>hs</w:t>
+      </w:r>
+      <w:proofErr w:type="spellEnd"/>
     </w:p>
     <w:p>
       <w:pPr>
         <w:pStyle w:val="Prrafodelista"/>
         <w:numPr>
-          <w:ilvl w:val="0"/>
+          <w:ilvl w:val="1"/>
           <w:numId w:val="25"/>
         </w:numPr>
         <w:spacing w:after="0" w:line="240" w:lineRule="auto"/>
-      </w:pPr>
-      <w:r>
-        <w:t xml:space="preserve">Horas de Testing (+15%): </w:t>
-      </w:r>
-      <w:r>
-        <w:t>50 horas</w:t>
+        <w:rPr>
+          <w:lang w:val="es-ES"/>
+        </w:rPr>
+      </w:pPr>
+      <w:r>
+        <w:rPr>
+          <w:lang w:val="es-ES"/>
+        </w:rPr>
+        <w:t xml:space="preserve">Horas de Análisis y Diseño (estimadas a partir de las </w:t>
+      </w:r>
+      <w:proofErr w:type="spellStart"/>
+      <w:r>
+        <w:rPr>
+          <w:lang w:val="es-ES"/>
+        </w:rPr>
+        <w:t>User</w:t>
+      </w:r>
+      <w:proofErr w:type="spellEnd"/>
+      <w:r>
+        <w:rPr>
+          <w:lang w:val="es-ES"/>
+        </w:rPr>
+        <w:t xml:space="preserve"> </w:t>
+      </w:r>
+      <w:proofErr w:type="spellStart"/>
+      <w:r>
+        <w:rPr>
+          <w:lang w:val="es-ES"/>
+        </w:rPr>
+        <w:t>Stories</w:t>
+      </w:r>
+      <w:proofErr w:type="spellEnd"/>
+      <w:r>
+        <w:rPr>
+          <w:lang w:val="es-ES"/>
+        </w:rPr>
+        <w:t xml:space="preserve">):  </w:t>
+      </w:r>
+      <w:r>
+        <w:rPr>
+          <w:lang w:val="es-ES"/>
+        </w:rPr>
+        <w:t>336 horas</w:t>
       </w:r>
     </w:p>
     <w:p>
       <w:pPr>
         <w:pStyle w:val="Prrafodelista"/>
         <w:numPr>
-          <w:ilvl w:val="0"/>
+          <w:ilvl w:val="1"/>
           <w:numId w:val="25"/>
         </w:numPr>
         <w:spacing w:after="0" w:line="240" w:lineRule="auto"/>
       </w:pPr>
-      <w:r>
-        <w:t xml:space="preserve">Horas de Administración (+20%): </w:t>
-      </w:r>
-      <w:r>
-        <w:t>67 horas</w:t>
-      </w:r>
-    </w:p>
-    <w:p>
-      <w:pPr>
+      <w:proofErr w:type="spellStart"/>
+      <w:r>
+        <w:t>Horas</w:t>
+      </w:r>
+      <w:proofErr w:type="spellEnd"/>
+      <w:r>
+        <w:t xml:space="preserve"> de Testing (+15%): </w:t>
+      </w:r>
+      <w:r>
+        <w:t xml:space="preserve">50 </w:t>
+      </w:r>
+      <w:proofErr w:type="spellStart"/>
+      <w:r>
+        <w:t>horas</w:t>
+      </w:r>
+      <w:proofErr w:type="spellEnd"/>
+    </w:p>
+    <w:p>
+      <w:pPr>
+        <w:pStyle w:val="Prrafodelista"/>
+        <w:numPr>
+          <w:ilvl w:val="1"/>
+          <w:numId w:val="25"/>
+        </w:numPr>
         <w:spacing w:after="0" w:line="240" w:lineRule="auto"/>
       </w:pPr>
-      <w:r>
-        <w:t xml:space="preserve">Total </w:t>
-      </w:r>
-      <w:r>
-        <w:t xml:space="preserve">de Horas: </w:t>
-      </w:r>
-      <w:r>
-        <w:t>~453 hs</w:t>
-      </w:r>
-    </w:p>
+      <w:proofErr w:type="spellStart"/>
+      <w:r>
+        <w:t>Horas</w:t>
+      </w:r>
+      <w:proofErr w:type="spellEnd"/>
+      <w:r>
+        <w:t xml:space="preserve"> de </w:t>
+      </w:r>
+      <w:proofErr w:type="spellStart"/>
+      <w:r>
+        <w:t>Administración</w:t>
+      </w:r>
+      <w:proofErr w:type="spellEnd"/>
+      <w:r>
+        <w:t xml:space="preserve"> (+20%): </w:t>
+      </w:r>
+      <w:r>
+        <w:t xml:space="preserve">67 </w:t>
+      </w:r>
+      <w:proofErr w:type="spellStart"/>
+      <w:r>
+        <w:t>horas</w:t>
+      </w:r>
+      <w:proofErr w:type="spellEnd"/>
+    </w:p>
+    <w:p/>
     <w:p/>
     <w:p>
       <w:pPr>
@@ -8879,6 +10615,7 @@
         <w:rPr>
           <w:lang w:val="es-AR"/>
         </w:rPr>
+        <w:lastRenderedPageBreak/>
         <w:t>Cronograma</w:t>
       </w:r>
       <w:bookmarkStart w:id="150" w:name="_Toc157312979"/>
@@ -8945,8 +10682,19 @@
                 <w:color w:val="FFFFFF"/>
                 <w:lang w:val="es-AR"/>
               </w:rPr>
-              <w:t>#It</w:t>
+              <w:t>#</w:t>
             </w:r>
+            <w:proofErr w:type="spellStart"/>
+            <w:r>
+              <w:rPr>
+                <w:b/>
+                <w:bCs/>
+                <w:color w:val="FFFFFF"/>
+                <w:lang w:val="es-AR"/>
+              </w:rPr>
+              <w:t>It</w:t>
+            </w:r>
+            <w:proofErr w:type="spellEnd"/>
           </w:p>
         </w:tc>
         <w:tc>
@@ -9124,7 +10872,23 @@
                 <w:szCs w:val="20"/>
                 <w:lang w:val="es-AR"/>
               </w:rPr>
-              <w:t>27/09</w:t>
+              <w:t>2</w:t>
+            </w:r>
+            <w:r>
+              <w:rPr>
+                <w:sz w:val="20"/>
+                <w:szCs w:val="20"/>
+                <w:lang w:val="es-AR"/>
+              </w:rPr>
+              <w:t>6</w:t>
+            </w:r>
+            <w:r>
+              <w:rPr>
+                <w:sz w:val="20"/>
+                <w:szCs w:val="20"/>
+                <w:lang w:val="es-AR"/>
+              </w:rPr>
+              <w:t>/09</w:t>
             </w:r>
             <w:r>
               <w:rPr>
@@ -9156,18 +10920,40 @@
                 <w:rFonts w:ascii="Calibri" w:hAnsi="Calibri"/>
                 <w:sz w:val="22"/>
                 <w:szCs w:val="22"/>
-                <w:lang w:val="en-US" w:eastAsia="en-US" w:bidi="en-US"/>
+                <w:lang w:val="es-ES" w:eastAsia="en-US" w:bidi="en-US"/>
               </w:rPr>
             </w:pPr>
+            <w:proofErr w:type="spellStart"/>
             <w:r>
               <w:rPr>
                 <w:rFonts w:ascii="Calibri" w:hAnsi="Calibri"/>
                 <w:sz w:val="22"/>
                 <w:szCs w:val="22"/>
-                <w:lang w:val="en-US" w:eastAsia="en-US" w:bidi="en-US"/>
-              </w:rPr>
-              <w:t>Mockups de las pantallas del sistema SelfManagement</w:t>
+                <w:lang w:val="es-ES" w:eastAsia="en-US" w:bidi="en-US"/>
+              </w:rPr>
+              <w:t>Mockups</w:t>
             </w:r>
+            <w:proofErr w:type="spellEnd"/>
+            <w:r>
+              <w:rPr>
+                <w:rFonts w:ascii="Calibri" w:hAnsi="Calibri"/>
+                <w:sz w:val="22"/>
+                <w:szCs w:val="22"/>
+                <w:lang w:val="es-ES" w:eastAsia="en-US" w:bidi="en-US"/>
+              </w:rPr>
+              <w:t xml:space="preserve"> de las pantallas del sistema </w:t>
+            </w:r>
+            <w:proofErr w:type="spellStart"/>
+            <w:r>
+              <w:rPr>
+                <w:rFonts w:ascii="Calibri" w:hAnsi="Calibri"/>
+                <w:sz w:val="22"/>
+                <w:szCs w:val="22"/>
+                <w:lang w:val="es-ES" w:eastAsia="en-US" w:bidi="en-US"/>
+              </w:rPr>
+              <w:t>SelfManagement</w:t>
+            </w:r>
+            <w:proofErr w:type="spellEnd"/>
           </w:p>
           <w:p>
             <w:pPr>
@@ -9185,28 +10971,29 @@
                 <w:rFonts w:ascii="Calibri" w:hAnsi="Calibri"/>
                 <w:sz w:val="22"/>
                 <w:szCs w:val="22"/>
-                <w:lang w:val="en-US" w:eastAsia="en-US" w:bidi="en-US"/>
+                <w:lang w:val="es-ES" w:eastAsia="en-US" w:bidi="en-US"/>
               </w:rPr>
               <w:t xml:space="preserve">Arquitectura base del sistema </w:t>
             </w:r>
+            <w:proofErr w:type="spellStart"/>
             <w:r>
               <w:rPr>
                 <w:rFonts w:ascii="Calibri" w:hAnsi="Calibri"/>
                 <w:sz w:val="22"/>
                 <w:szCs w:val="22"/>
-                <w:lang w:val="en-US" w:eastAsia="en-US" w:bidi="en-US"/>
-              </w:rPr>
-              <w:lastRenderedPageBreak/>
-              <w:t>SelfManagement y funcionalidad de alta de campañas</w:t>
+                <w:lang w:val="es-ES" w:eastAsia="en-US" w:bidi="en-US"/>
+              </w:rPr>
+              <w:t>SelfManagement</w:t>
             </w:r>
+            <w:proofErr w:type="spellEnd"/>
             <w:r>
               <w:rPr>
                 <w:rFonts w:ascii="Calibri" w:hAnsi="Calibri"/>
                 <w:sz w:val="22"/>
                 <w:szCs w:val="22"/>
-                <w:lang w:val="en-US" w:eastAsia="en-US" w:bidi="en-US"/>
-              </w:rPr>
-              <w:t>.</w:t>
+                <w:lang w:val="es-ES" w:eastAsia="en-US" w:bidi="en-US"/>
+              </w:rPr>
+              <w:t xml:space="preserve"> y funcionalidad de alta de campañas.</w:t>
             </w:r>
             <w:r>
               <w:rPr>
@@ -9242,15 +11029,16 @@
               <w:spacing w:before="100" w:beforeAutospacing="1" w:after="100" w:afterAutospacing="1" w:line="240" w:lineRule="auto"/>
               <w:rPr>
                 <w:vanish/>
+                <w:lang w:val="es-ES"/>
               </w:rPr>
             </w:pPr>
-            <w:hyperlink r:id="rId31" w:history="1">
+            <w:hyperlink r:id="rId29" w:history="1">
               <w:r>
                 <w:rPr>
                   <w:noProof/>
                   <w:vanish/>
                   <w:color w:val="0000FF"/>
-                  <w:lang w:val="es-AR" w:eastAsia="es-AR" w:bidi="ar-SA"/>
+                  <w:lang w:bidi="ar-SA"/>
                 </w:rPr>
                 <w:drawing>
                   <wp:inline distT="0" distB="0" distL="0" distR="0">
@@ -9270,7 +11058,7 @@
                             </pic:cNvPicPr>
                           </pic:nvPicPr>
                           <pic:blipFill>
-                            <a:blip r:embed="rId32"/>
+                            <a:blip r:embed="rId30" cstate="print"/>
                             <a:srcRect/>
                             <a:stretch>
                               <a:fillRect/>
@@ -9302,6 +11090,7 @@
                 <w:rPr>
                   <w:rStyle w:val="Hipervnculo"/>
                   <w:vanish/>
+                  <w:lang w:val="es-ES"/>
                 </w:rPr>
                 <w:t xml:space="preserve">Stories </w:t>
               </w:r>
@@ -9330,17 +11119,17 @@
                   <v:path o:extrusionok="f" gradientshapeok="t" o:connecttype="rect"/>
                   <o:lock v:ext="edit" aspectratio="t"/>
                 </v:shapetype>
-                <v:shape id="_x0000_i1042" type="#_x0000_t75" style="width:1in;height:18.35pt" o:ole="">
-                  <v:imagedata r:id="rId33" o:title=""/>
+                <v:shape id="_x0000_i1039" type="#_x0000_t75" style="width:1in;height:18.35pt" o:ole="">
+                  <v:imagedata r:id="rId31" o:title=""/>
                 </v:shape>
-                <w:control r:id="rId34" w:name="DefaultOcxName3" w:shapeid="_x0000_i1042"/>
+                <w:control r:id="rId32" w:name="DefaultOcxName3" w:shapeid="_x0000_i1039"/>
               </w:object>
             </w:r>
             <w:r>
               <w:rPr>
                 <w:noProof/>
                 <w:vanish/>
-                <w:lang w:val="es-AR" w:eastAsia="es-AR" w:bidi="ar-SA"/>
+                <w:lang w:bidi="ar-SA"/>
               </w:rPr>
               <w:drawing>
                 <wp:inline distT="0" distB="0" distL="0" distR="0">
@@ -9360,7 +11149,7 @@
                           </pic:cNvPicPr>
                         </pic:nvPicPr>
                         <pic:blipFill>
-                          <a:blip r:embed="rId35"/>
+                          <a:blip r:embed="rId33" cstate="print"/>
                           <a:srcRect/>
                           <a:stretch>
                             <a:fillRect/>
@@ -9391,6 +11180,7 @@
             <w:r>
               <w:rPr>
                 <w:vanish/>
+                <w:lang w:val="es-ES"/>
               </w:rPr>
               <w:t xml:space="preserve">Download </w:t>
             </w:r>
@@ -9404,11 +11194,13 @@
               <w:spacing w:before="100" w:beforeAutospacing="1" w:after="100" w:afterAutospacing="1" w:line="240" w:lineRule="auto"/>
               <w:rPr>
                 <w:vanish/>
+                <w:lang w:val="es-ES"/>
               </w:rPr>
             </w:pPr>
             <w:r>
               <w:rPr>
                 <w:vanish/>
+                <w:lang w:val="es-ES"/>
               </w:rPr>
               <w:t>edit | remove</w:t>
             </w:r>
@@ -9442,7 +11234,6 @@
               <w:rPr>
                 <w:lang w:val="es-AR"/>
               </w:rPr>
-              <w:lastRenderedPageBreak/>
               <w:t>Story_1</w:t>
             </w:r>
           </w:p>
@@ -9487,7 +11278,6 @@
                 <w:bCs/>
                 <w:lang w:val="es-AR"/>
               </w:rPr>
-              <w:lastRenderedPageBreak/>
               <w:t>2</w:t>
             </w:r>
           </w:p>
@@ -9516,7 +11306,7 @@
                 <w:szCs w:val="20"/>
                 <w:lang w:val="es-AR"/>
               </w:rPr>
-              <w:t>28/09/2010</w:t>
+              <w:t>2</w:t>
             </w:r>
             <w:r>
               <w:rPr>
@@ -9524,6 +11314,22 @@
                 <w:szCs w:val="20"/>
                 <w:lang w:val="es-AR"/>
               </w:rPr>
+              <w:t>7</w:t>
+            </w:r>
+            <w:r>
+              <w:rPr>
+                <w:sz w:val="20"/>
+                <w:szCs w:val="20"/>
+                <w:lang w:val="es-AR"/>
+              </w:rPr>
+              <w:t>/09/2010</w:t>
+            </w:r>
+            <w:r>
+              <w:rPr>
+                <w:sz w:val="20"/>
+                <w:szCs w:val="20"/>
+                <w:lang w:val="es-AR"/>
+              </w:rPr>
               <w:sym w:font="Wingdings" w:char="F0E0"/>
             </w:r>
             <w:r>
@@ -9532,7 +11338,23 @@
                 <w:szCs w:val="20"/>
                 <w:lang w:val="es-AR"/>
               </w:rPr>
-              <w:t>11/10/2010</w:t>
+              <w:t>1</w:t>
+            </w:r>
+            <w:r>
+              <w:rPr>
+                <w:sz w:val="20"/>
+                <w:szCs w:val="20"/>
+                <w:lang w:val="es-AR"/>
+              </w:rPr>
+              <w:t>0</w:t>
+            </w:r>
+            <w:r>
+              <w:rPr>
+                <w:sz w:val="20"/>
+                <w:szCs w:val="20"/>
+                <w:lang w:val="es-AR"/>
+              </w:rPr>
+              <w:t>/10/2010</w:t>
             </w:r>
           </w:p>
         </w:tc>
@@ -9552,9 +11374,19 @@
               </w:numPr>
               <w:spacing w:after="0" w:line="240" w:lineRule="auto"/>
             </w:pPr>
+            <w:proofErr w:type="spellStart"/>
             <w:r>
-              <w:t>Estadísticas de Agentes</w:t>
+              <w:t>Estadísticas</w:t>
             </w:r>
+            <w:proofErr w:type="spellEnd"/>
+            <w:r>
+              <w:t xml:space="preserve"> de </w:t>
+            </w:r>
+            <w:proofErr w:type="spellStart"/>
+            <w:r>
+              <w:t>Agentes</w:t>
+            </w:r>
+            <w:proofErr w:type="spellEnd"/>
           </w:p>
           <w:p>
             <w:pPr>
@@ -9563,12 +11395,59 @@
                 <w:numId w:val="31"/>
               </w:numPr>
               <w:spacing w:after="0" w:line="240" w:lineRule="auto"/>
+            </w:pPr>
+            <w:proofErr w:type="spellStart"/>
+            <w:r>
+              <w:t>Sueldo</w:t>
+            </w:r>
+            <w:proofErr w:type="spellEnd"/>
+            <w:r>
+              <w:t xml:space="preserve"> </w:t>
+            </w:r>
+            <w:proofErr w:type="spellStart"/>
+            <w:r>
+              <w:t>proyectado</w:t>
+            </w:r>
+            <w:proofErr w:type="spellEnd"/>
+            <w:r>
+              <w:t xml:space="preserve"> de </w:t>
+            </w:r>
+            <w:proofErr w:type="spellStart"/>
+            <w:r>
+              <w:t>Agentes</w:t>
+            </w:r>
+            <w:proofErr w:type="spellEnd"/>
+          </w:p>
+          <w:p>
+            <w:pPr>
+              <w:numPr>
+                <w:ilvl w:val="0"/>
+                <w:numId w:val="31"/>
+              </w:numPr>
+              <w:spacing w:after="0" w:line="240" w:lineRule="auto"/>
               <w:rPr>
                 <w:lang w:val="es-AR"/>
               </w:rPr>
             </w:pPr>
             <w:r>
-              <w:t>Procesamiento de metricas a partir de los archivos de los sistemas externos</w:t>
+              <w:rPr>
+                <w:lang w:val="es-ES"/>
+              </w:rPr>
+              <w:t xml:space="preserve">Procesamiento de </w:t>
+            </w:r>
+            <w:proofErr w:type="spellStart"/>
+            <w:r>
+              <w:rPr>
+                <w:lang w:val="es-ES"/>
+              </w:rPr>
+              <w:t>metricas</w:t>
+            </w:r>
+            <w:proofErr w:type="spellEnd"/>
+            <w:r>
+              <w:rPr>
+                <w:lang w:val="es-ES"/>
+              </w:rPr>
+              <w:t xml:space="preserve"> a partir de los archivos de los sistemas externos</w:t>
             </w:r>
           </w:p>
         </w:tc>
@@ -9967,13 +11846,28 @@
         <w:rPr>
           <w:lang w:val="es-AR"/>
         </w:rPr>
-        <w:t xml:space="preserve">El cronograma de entregables actualizado se encuentra en el sistema Wolof: </w:t>
+        <w:t xml:space="preserve">El cronograma de entregables actualizado se encuentra en el sistema </w:t>
+      </w:r>
+      <w:proofErr w:type="spellStart"/>
+      <w:r>
+        <w:rPr>
+          <w:lang w:val="es-AR"/>
+        </w:rPr>
+        <w:t>Wolof</w:t>
+      </w:r>
+      <w:proofErr w:type="spellEnd"/>
+      <w:r>
+        <w:rPr>
+          <w:lang w:val="es-AR"/>
+        </w:rPr>
+        <w:t xml:space="preserve">: </w:t>
       </w:r>
       <w:r>
         <w:rPr>
           <w:rStyle w:val="il"/>
           <w:color w:val="0000FF"/>
           <w:u w:val="single"/>
+          <w:lang w:val="es-ES"/>
         </w:rPr>
         <w:t>https://wolof.southworksinc.com/selfmanagement/deliverables</w:t>
       </w:r>
@@ -9983,6 +11877,7 @@
         <w:spacing w:after="0" w:line="240" w:lineRule="auto"/>
         <w:rPr>
           <w:highlight w:val="yellow"/>
+          <w:lang w:val="es-ES"/>
         </w:rPr>
       </w:pPr>
     </w:p>
@@ -9991,6 +11886,7 @@
         <w:spacing w:after="0" w:line="240" w:lineRule="auto"/>
         <w:rPr>
           <w:highlight w:val="yellow"/>
+          <w:lang w:val="es-ES"/>
         </w:rPr>
       </w:pPr>
     </w:p>
@@ -10035,6 +11931,7 @@
         </w:rPr>
         <w:t xml:space="preserve">Para más información sobre </w:t>
       </w:r>
+      <w:proofErr w:type="spellStart"/>
       <w:r>
         <w:rPr>
           <w:lang w:val="es-AR"/>
@@ -10045,8 +11942,16 @@
         <w:rPr>
           <w:lang w:val="es-AR"/>
         </w:rPr>
-        <w:t xml:space="preserve">ser </w:t>
-      </w:r>
+        <w:t>ser</w:t>
+      </w:r>
+      <w:proofErr w:type="spellEnd"/>
+      <w:r>
+        <w:rPr>
+          <w:lang w:val="es-AR"/>
+        </w:rPr>
+        <w:t xml:space="preserve"> </w:t>
+      </w:r>
+      <w:proofErr w:type="spellStart"/>
       <w:r>
         <w:rPr>
           <w:lang w:val="es-AR"/>
@@ -10057,7 +11962,14 @@
         <w:rPr>
           <w:lang w:val="es-AR"/>
         </w:rPr>
-        <w:t>tories ver:</w:t>
+        <w:t>tories</w:t>
+      </w:r>
+      <w:proofErr w:type="spellEnd"/>
+      <w:r>
+        <w:rPr>
+          <w:lang w:val="es-AR"/>
+        </w:rPr>
+        <w:t xml:space="preserve"> ver:</w:t>
       </w:r>
       <w:r>
         <w:rPr>
@@ -10065,7 +11977,7 @@
         </w:rPr>
         <w:t xml:space="preserve"> </w:t>
       </w:r>
-      <w:hyperlink r:id="rId36" w:history="1">
+      <w:hyperlink r:id="rId34" w:history="1">
         <w:r>
           <w:rPr>
             <w:rStyle w:val="Hipervnculo"/>
@@ -10076,8 +11988,8 @@
       </w:hyperlink>
     </w:p>
     <w:sectPr>
-      <w:headerReference w:type="default" r:id="rId37"/>
-      <w:footerReference w:type="default" r:id="rId38"/>
+      <w:headerReference w:type="default" r:id="rId35"/>
+      <w:footerReference w:type="default" r:id="rId36"/>
       <w:type w:val="continuous"/>
       <w:pgSz w:w="11907" w:h="16839" w:code="9"/>
       <w:pgMar w:top="1531" w:right="1701" w:bottom="1531" w:left="1701" w:header="794" w:footer="680" w:gutter="0"/>
@@ -10092,14 +12004,14 @@
 
 <file path=word/endnotes.xml><?xml version="1.0" encoding="utf-8"?>
 <w:endnotes xmlns:ve="http://schemas.openxmlformats.org/markup-compatibility/2006" xmlns:o="urn:schemas-microsoft-com:office:office" xmlns:r="http://schemas.openxmlformats.org/officeDocument/2006/relationships" xmlns:m="http://schemas.openxmlformats.org/officeDocument/2006/math" xmlns:v="urn:schemas-microsoft-com:vml" xmlns:wp="http://schemas.openxmlformats.org/drawingml/2006/wordprocessingDrawing" xmlns:w10="urn:schemas-microsoft-com:office:word" xmlns:w="http://schemas.openxmlformats.org/wordprocessingml/2006/main" xmlns:wne="http://schemas.microsoft.com/office/word/2006/wordml">
-  <w:endnote w:type="separator" w:id="0">
+  <w:endnote w:type="separator" w:id="-1">
     <w:p>
       <w:r>
         <w:separator/>
       </w:r>
     </w:p>
   </w:endnote>
-  <w:endnote w:type="continuationSeparator" w:id="1">
+  <w:endnote w:type="continuationSeparator" w:id="0">
     <w:p>
       <w:r>
         <w:continuationSeparator/>
@@ -10118,7 +12030,7 @@
     </w:pPr>
     <w:r>
       <w:pict>
-        <v:rect id="_x0000_i1026" style="width:441.9pt;height:1.5pt" o:hralign="center" o:hrstd="t" o:hr="t" fillcolor="#a0a0a0" stroked="f"/>
+        <v:rect id="_x0000_i1028" style="width:441.9pt;height:1.5pt" o:hralign="center" o:hrstd="t" o:hr="t" fillcolor="#a0a0a0" stroked="f"/>
       </w:pict>
     </w:r>
   </w:p>
@@ -10167,7 +12079,7 @@
         <w:sz w:val="20"/>
         <w:lang w:val="es-AR"/>
       </w:rPr>
-      <w:t>9</w:t>
+      <w:t>2</w:t>
     </w:r>
     <w:r>
       <w:rPr>
@@ -10193,14 +12105,14 @@
 
 <file path=word/footnotes.xml><?xml version="1.0" encoding="utf-8"?>
 <w:footnotes xmlns:ve="http://schemas.openxmlformats.org/markup-compatibility/2006" xmlns:o="urn:schemas-microsoft-com:office:office" xmlns:r="http://schemas.openxmlformats.org/officeDocument/2006/relationships" xmlns:m="http://schemas.openxmlformats.org/officeDocument/2006/math" xmlns:v="urn:schemas-microsoft-com:vml" xmlns:wp="http://schemas.openxmlformats.org/drawingml/2006/wordprocessingDrawing" xmlns:w10="urn:schemas-microsoft-com:office:word" xmlns:w="http://schemas.openxmlformats.org/wordprocessingml/2006/main" xmlns:wne="http://schemas.microsoft.com/office/word/2006/wordml">
-  <w:footnote w:type="separator" w:id="0">
+  <w:footnote w:type="separator" w:id="-1">
     <w:p>
       <w:r>
         <w:separator/>
       </w:r>
     </w:p>
   </w:footnote>
-  <w:footnote w:type="continuationSeparator" w:id="1">
+  <w:footnote w:type="continuationSeparator" w:id="0">
     <w:p>
       <w:r>
         <w:continuationSeparator/>
@@ -10226,7 +12138,7 @@
       <w:rPr>
         <w:noProof/>
         <w:sz w:val="20"/>
-        <w:lang w:val="es-AR" w:eastAsia="es-AR" w:bidi="ar-SA"/>
+        <w:lang w:bidi="ar-SA"/>
       </w:rPr>
       <w:drawing>
         <wp:anchor distT="0" distB="0" distL="114300" distR="114300" simplePos="0" relativeHeight="251657216" behindDoc="0" locked="0" layoutInCell="1" allowOverlap="1">
@@ -10286,7 +12198,7 @@
       <w:rPr>
         <w:noProof/>
         <w:sz w:val="20"/>
-        <w:lang w:val="es-AR" w:eastAsia="es-AR" w:bidi="ar-SA"/>
+        <w:lang w:bidi="ar-SA"/>
       </w:rPr>
       <w:drawing>
         <wp:anchor distT="0" distB="0" distL="114300" distR="114300" simplePos="0" relativeHeight="251658240" behindDoc="1" locked="0" layoutInCell="1" allowOverlap="1">
@@ -10402,6 +12314,7 @@
       </w:rPr>
       <w:t xml:space="preserve">Proyecto </w:t>
     </w:r>
+    <w:proofErr w:type="spellStart"/>
     <w:r>
       <w:rPr>
         <w:sz w:val="20"/>
@@ -10409,6 +12322,7 @@
       </w:rPr>
       <w:t>SelfManagement</w:t>
     </w:r>
+    <w:proofErr w:type="spellEnd"/>
   </w:p>
   <w:p>
     <w:pPr>
@@ -10464,7 +12378,7 @@
     </w:pPr>
     <w:r>
       <w:pict>
-        <v:rect id="_x0000_i1025" style="width:441.9pt;height:1.5pt" o:hralign="center" o:hrstd="t" o:hr="t" fillcolor="#a0a0a0" stroked="f"/>
+        <v:rect id="_x0000_i1027" style="width:441.9pt;height:1.5pt" o:hralign="center" o:hrstd="t" o:hr="t" fillcolor="#a0a0a0" stroked="f"/>
       </w:pict>
     </w:r>
   </w:p>
@@ -13792,7 +15706,7 @@
         <w:rFonts w:ascii="Symbol" w:hAnsi="Symbol" w:hint="default"/>
       </w:rPr>
     </w:lvl>
-    <w:lvl w:ilvl="1" w:tplc="2C0A0003" w:tentative="1">
+    <w:lvl w:ilvl="1" w:tplc="2C0A0003">
       <w:start w:val="1"/>
       <w:numFmt w:val="bullet"/>
       <w:lvlText w:val="o"/>
@@ -15506,8 +17420,8 @@
       <w:szCs w:val="18"/>
     </w:rPr>
   </w:style>
-  <w:style w:type="table" w:customStyle="1" w:styleId="Sombreadoclaro-nfasis1">
-    <w:name w:val="Light Shading Accent 1"/>
+  <w:style w:type="table" w:customStyle="1" w:styleId="Sombreadoclaro-nfasis11">
+    <w:name w:val="Sombreado claro - Énfasis 11"/>
     <w:basedOn w:val="Tablanormal"/>
     <w:uiPriority w:val="60"/>
     <w:rsid w:val="00650B13"/>
@@ -15627,216 +17541,21 @@
     <w:basedOn w:val="Fuentedeprrafopredeter"/>
     <w:rsid w:val="002E734D"/>
   </w:style>
+  <w:style w:type="character" w:styleId="Textodelmarcadordeposicin">
+    <w:name w:val="Placeholder Text"/>
+    <w:basedOn w:val="Fuentedeprrafopredeter"/>
+    <w:uiPriority w:val="99"/>
+    <w:semiHidden/>
+    <w:rsid w:val="002820A2"/>
+    <w:rPr>
+      <w:color w:val="808080"/>
+    </w:rPr>
+  </w:style>
 </w:styles>
 </file>
 
 <file path=word/activeX/activeX1.xml><?xml version="1.0" encoding="utf-8"?>
 <ax:ocx xmlns:ax="http://schemas.microsoft.com/office/2006/activeX" xmlns:r="http://schemas.openxmlformats.org/officeDocument/2006/relationships" ax:classid="{5512D11C-5CC6-11CF-8D67-00AA00BDCE1D}" ax:persistence="persistStream" r:id="rId1"/>
-</file>
-
-<file path=word/charts/chart1.xml><?xml version="1.0" encoding="utf-8"?>
-<c:chartSpace xmlns:c="http://schemas.openxmlformats.org/drawingml/2006/chart" xmlns:a="http://schemas.openxmlformats.org/drawingml/2006/main" xmlns:r="http://schemas.openxmlformats.org/officeDocument/2006/relationships">
-  <c:date1904 val="1"/>
-  <c:lang val="es-AR"/>
-  <c:style val="11"/>
-  <c:chart>
-    <c:autoTitleDeleted val="1"/>
-    <c:plotArea>
-      <c:layout/>
-      <c:lineChart>
-        <c:grouping val="standard"/>
-        <c:ser>
-          <c:idx val="0"/>
-          <c:order val="0"/>
-          <c:tx>
-            <c:strRef>
-              <c:f>'Burndown Chart'!$B$1</c:f>
-              <c:strCache>
-                <c:ptCount val="1"/>
-                <c:pt idx="0">
-                  <c:v>Puntos</c:v>
-                </c:pt>
-              </c:strCache>
-            </c:strRef>
-          </c:tx>
-          <c:dLbls>
-            <c:dLbl>
-              <c:idx val="14"/>
-              <c:dLblPos val="r"/>
-              <c:showVal val="1"/>
-              <c:showSerName val="1"/>
-            </c:dLbl>
-            <c:delete val="1"/>
-          </c:dLbls>
-          <c:cat>
-            <c:numRef>
-              <c:f>'Burndown Chart'!$A$2:$A$16</c:f>
-              <c:numCache>
-                <c:formatCode>dd/mm/yyyy</c:formatCode>
-                <c:ptCount val="15"/>
-                <c:pt idx="0">
-                  <c:v>40434</c:v>
-                </c:pt>
-                <c:pt idx="1">
-                  <c:v>40435</c:v>
-                </c:pt>
-                <c:pt idx="2">
-                  <c:v>40436</c:v>
-                </c:pt>
-                <c:pt idx="3">
-                  <c:v>40437</c:v>
-                </c:pt>
-                <c:pt idx="4">
-                  <c:v>40438</c:v>
-                </c:pt>
-                <c:pt idx="5">
-                  <c:v>40439</c:v>
-                </c:pt>
-                <c:pt idx="6">
-                  <c:v>40440</c:v>
-                </c:pt>
-                <c:pt idx="7">
-                  <c:v>40441</c:v>
-                </c:pt>
-                <c:pt idx="8">
-                  <c:v>40442</c:v>
-                </c:pt>
-                <c:pt idx="9">
-                  <c:v>40443</c:v>
-                </c:pt>
-                <c:pt idx="10">
-                  <c:v>40444</c:v>
-                </c:pt>
-                <c:pt idx="11">
-                  <c:v>40445</c:v>
-                </c:pt>
-                <c:pt idx="12">
-                  <c:v>40446</c:v>
-                </c:pt>
-                <c:pt idx="13">
-                  <c:v>40447</c:v>
-                </c:pt>
-                <c:pt idx="14">
-                  <c:v>40448</c:v>
-                </c:pt>
-              </c:numCache>
-            </c:numRef>
-          </c:cat>
-          <c:val>
-            <c:numRef>
-              <c:f>'Burndown Chart'!$B$2:$B$16</c:f>
-              <c:numCache>
-                <c:formatCode>General</c:formatCode>
-                <c:ptCount val="15"/>
-                <c:pt idx="0">
-                  <c:v>19</c:v>
-                </c:pt>
-                <c:pt idx="1">
-                  <c:v>19</c:v>
-                </c:pt>
-                <c:pt idx="2">
-                  <c:v>17</c:v>
-                </c:pt>
-                <c:pt idx="3">
-                  <c:v>17</c:v>
-                </c:pt>
-                <c:pt idx="4">
-                  <c:v>17</c:v>
-                </c:pt>
-                <c:pt idx="5">
-                  <c:v>16</c:v>
-                </c:pt>
-                <c:pt idx="6">
-                  <c:v>15</c:v>
-                </c:pt>
-                <c:pt idx="7">
-                  <c:v>15</c:v>
-                </c:pt>
-              </c:numCache>
-            </c:numRef>
-          </c:val>
-        </c:ser>
-        <c:marker val="1"/>
-        <c:axId val="64924288"/>
-        <c:axId val="81060224"/>
-      </c:lineChart>
-      <c:dateAx>
-        <c:axId val="64924288"/>
-        <c:scaling>
-          <c:orientation val="minMax"/>
-        </c:scaling>
-        <c:axPos val="b"/>
-        <c:numFmt formatCode="dd/mm/yyyy" sourceLinked="1"/>
-        <c:majorTickMark val="none"/>
-        <c:tickLblPos val="nextTo"/>
-        <c:txPr>
-          <a:bodyPr/>
-          <a:lstStyle/>
-          <a:p>
-            <a:pPr>
-              <a:defRPr lang="es-ES"/>
-            </a:pPr>
-            <a:endParaRPr lang="es-AR"/>
-          </a:p>
-        </c:txPr>
-        <c:crossAx val="81060224"/>
-        <c:crosses val="autoZero"/>
-        <c:auto val="1"/>
-        <c:lblOffset val="100"/>
-      </c:dateAx>
-      <c:valAx>
-        <c:axId val="81060224"/>
-        <c:scaling>
-          <c:orientation val="minMax"/>
-        </c:scaling>
-        <c:axPos val="l"/>
-        <c:majorGridlines/>
-        <c:title>
-          <c:tx>
-            <c:rich>
-              <a:bodyPr/>
-              <a:lstStyle/>
-              <a:p>
-                <a:pPr>
-                  <a:defRPr lang="es-ES"/>
-                </a:pPr>
-                <a:r>
-                  <a:rPr lang="es-ES"/>
-                  <a:t>Puntos</a:t>
-                </a:r>
-              </a:p>
-            </c:rich>
-          </c:tx>
-        </c:title>
-        <c:numFmt formatCode="General" sourceLinked="1"/>
-        <c:majorTickMark val="none"/>
-        <c:tickLblPos val="nextTo"/>
-        <c:txPr>
-          <a:bodyPr/>
-          <a:lstStyle/>
-          <a:p>
-            <a:pPr>
-              <a:defRPr lang="es-ES"/>
-            </a:pPr>
-            <a:endParaRPr lang="es-AR"/>
-          </a:p>
-        </c:txPr>
-        <c:crossAx val="64924288"/>
-        <c:crosses val="autoZero"/>
-        <c:crossBetween val="between"/>
-      </c:valAx>
-    </c:plotArea>
-    <c:plotVisOnly val="1"/>
-  </c:chart>
-  <c:spPr>
-    <a:ln>
-      <a:solidFill>
-        <a:schemeClr val="tx1"/>
-      </a:solidFill>
-    </a:ln>
-  </c:spPr>
-  <c:externalData r:id="rId1"/>
-</c:chartSpace>
 </file>
 
 <file path=word/theme/theme1.xml><?xml version="1.0" encoding="utf-8"?>
@@ -16127,7 +17846,7 @@
 </file>
 
 <file path=customXml/itemProps1.xml><?xml version="1.0" encoding="utf-8"?>
-<ds:datastoreItem xmlns:ds="http://schemas.openxmlformats.org/officeDocument/2006/customXml" ds:itemID="{28DFFF96-172C-43FE-BA2C-9B29EEFE9F31}">
+<ds:datastoreItem xmlns:ds="http://schemas.openxmlformats.org/officeDocument/2006/customXml" ds:itemID="{A442EFBF-E210-43E0-92B8-B18891EB171C}">
   <ds:schemaRefs>
     <ds:schemaRef ds:uri="http://schemas.openxmlformats.org/officeDocument/2006/bibliography"/>
   </ds:schemaRefs>

</xml_diff>

<commit_message>
# Actualización Plan de Proyecto - Secciones Trazabilidad (identificación user stories en commits) y Cronograma (Sprint 2)
</commit_message>
<xml_diff>
--- a/doc/projectPlan.docx
+++ b/doc/projectPlan.docx
@@ -52,23 +52,7 @@
                 <w:rFonts w:ascii="Franklin Gothic Book" w:hAnsi="Franklin Gothic Book"/>
                 <w:lang w:val="es-ES"/>
               </w:rPr>
-              <w:t xml:space="preserve">Proyecto </w:t>
-            </w:r>
-            <w:proofErr w:type="spellStart"/>
-            <w:r>
-              <w:rPr>
-                <w:rFonts w:ascii="Franklin Gothic Book" w:hAnsi="Franklin Gothic Book"/>
-                <w:lang w:val="es-ES"/>
-              </w:rPr>
-              <w:t>SelfManagement</w:t>
-            </w:r>
-            <w:proofErr w:type="spellEnd"/>
-            <w:r>
-              <w:rPr>
-                <w:rFonts w:ascii="Franklin Gothic Book" w:hAnsi="Franklin Gothic Book"/>
-                <w:lang w:val="es-ES"/>
-              </w:rPr>
-              <w:t xml:space="preserve"> – Grupo 6</w:t>
+              <w:t>Proyecto SelfManagement – Grupo 6</w:t>
             </w:r>
           </w:p>
         </w:tc>
@@ -205,7 +189,7 @@
           <w:noProof/>
           <w:sz w:val="28"/>
           <w:szCs w:val="28"/>
-          <w:lang w:bidi="ar-SA"/>
+          <w:lang w:val="es-AR" w:eastAsia="es-AR" w:bidi="ar-SA"/>
         </w:rPr>
         <w:drawing>
           <wp:anchor distT="0" distB="0" distL="114300" distR="114300" simplePos="0" relativeHeight="251657728" behindDoc="1" locked="0" layoutInCell="1" allowOverlap="1">
@@ -247,7 +231,7 @@
                 <wp:lineTo x="8735" y="0"/>
               </wp:wrapPolygon>
             </wp:wrapTight>
-            <wp:docPr id="15" name="1 Imagen" descr="selfmanagement_logo2.png"/>
+            <wp:docPr id="1" name="1 Imagen" descr="selfmanagement_logo2.png"/>
             <wp:cNvGraphicFramePr>
               <a:graphicFrameLocks xmlns:a="http://schemas.openxmlformats.org/drawingml/2006/main" noChangeAspect="1"/>
             </wp:cNvGraphicFramePr>
@@ -261,7 +245,7 @@
                     </pic:cNvPicPr>
                   </pic:nvPicPr>
                   <pic:blipFill>
-                    <a:blip r:embed="rId8" cstate="print"/>
+                    <a:blip r:embed="rId8"/>
                     <a:srcRect/>
                     <a:stretch>
                       <a:fillRect/>
@@ -309,12 +293,11 @@
       </w:pPr>
       <w:bookmarkStart w:id="0" w:name="_Toc264447345"/>
       <w:bookmarkStart w:id="1" w:name="_Toc272680717"/>
-      <w:bookmarkStart w:id="2" w:name="_Toc273126804"/>
-      <w:r>
-        <w:rPr>
-          <w:lang w:val="es-AR"/>
-        </w:rPr>
-        <w:lastRenderedPageBreak/>
+      <w:bookmarkStart w:id="2" w:name="_Toc273439386"/>
+      <w:r>
+        <w:rPr>
+          <w:lang w:val="es-AR"/>
+        </w:rPr>
         <w:t>Historial de Revisiones</w:t>
       </w:r>
       <w:bookmarkEnd w:id="0"/>
@@ -488,16 +471,8 @@
               <w:rPr>
                 <w:lang w:val="es-AR"/>
               </w:rPr>
-              <w:t xml:space="preserve">Mariano </w:t>
+              <w:t>Mariano Converti</w:t>
             </w:r>
-            <w:proofErr w:type="spellStart"/>
-            <w:r>
-              <w:rPr>
-                <w:lang w:val="es-AR"/>
-              </w:rPr>
-              <w:t>Converti</w:t>
-            </w:r>
-            <w:proofErr w:type="spellEnd"/>
           </w:p>
         </w:tc>
       </w:tr>
@@ -628,35 +603,7 @@
               <w:rPr>
                 <w:lang w:val="es-AR"/>
               </w:rPr>
-              <w:t xml:space="preserve">, Alcance, Equipo de Trabajo, </w:t>
-            </w:r>
-            <w:proofErr w:type="spellStart"/>
-            <w:r>
-              <w:rPr>
-                <w:lang w:val="es-AR"/>
-              </w:rPr>
-              <w:t>Adm</w:t>
-            </w:r>
-            <w:proofErr w:type="spellEnd"/>
-            <w:r>
-              <w:rPr>
-                <w:lang w:val="es-AR"/>
-              </w:rPr>
-              <w:t xml:space="preserve">. </w:t>
-            </w:r>
-            <w:proofErr w:type="gramStart"/>
-            <w:r>
-              <w:rPr>
-                <w:lang w:val="es-AR"/>
-              </w:rPr>
-              <w:t>del</w:t>
-            </w:r>
-            <w:proofErr w:type="gramEnd"/>
-            <w:r>
-              <w:rPr>
-                <w:lang w:val="es-AR"/>
-              </w:rPr>
-              <w:t xml:space="preserve"> Proyecto</w:t>
+              <w:t>, Alcance, Equipo de Trabajo, Adm. del Proyecto</w:t>
             </w:r>
             <w:r>
               <w:rPr>
@@ -763,33 +710,11 @@
               </w:rPr>
               <w:t xml:space="preserve">secciones </w:t>
             </w:r>
-            <w:proofErr w:type="spellStart"/>
             <w:r>
               <w:rPr>
                 <w:lang w:val="es-AR"/>
               </w:rPr>
-              <w:t>Adm</w:t>
-            </w:r>
-            <w:proofErr w:type="spellEnd"/>
-            <w:r>
-              <w:rPr>
-                <w:lang w:val="es-AR"/>
-              </w:rPr>
-              <w:t xml:space="preserve">. </w:t>
-            </w:r>
-            <w:proofErr w:type="gramStart"/>
-            <w:r>
-              <w:rPr>
-                <w:lang w:val="es-AR"/>
-              </w:rPr>
-              <w:t>de</w:t>
-            </w:r>
-            <w:proofErr w:type="gramEnd"/>
-            <w:r>
-              <w:rPr>
-                <w:lang w:val="es-AR"/>
-              </w:rPr>
-              <w:t xml:space="preserve"> Riesgos</w:t>
+              <w:t>Adm. de Riesgos</w:t>
             </w:r>
             <w:r>
               <w:rPr>
@@ -1028,6 +953,81 @@
           </w:p>
         </w:tc>
       </w:tr>
+      <w:tr>
+        <w:tc>
+          <w:tcPr>
+            <w:tcW w:w="787" w:type="pct"/>
+            <w:tcBorders>
+              <w:top w:val="single" w:sz="8" w:space="0" w:color="6EA0B0"/>
+              <w:left w:val="single" w:sz="8" w:space="0" w:color="6EA0B0"/>
+              <w:bottom w:val="single" w:sz="8" w:space="0" w:color="6EA0B0"/>
+            </w:tcBorders>
+          </w:tcPr>
+          <w:p>
+            <w:pPr>
+              <w:spacing w:after="0" w:line="240" w:lineRule="auto"/>
+              <w:rPr>
+                <w:bCs/>
+                <w:lang w:val="es-AR"/>
+              </w:rPr>
+            </w:pPr>
+            <w:r>
+              <w:rPr>
+                <w:bCs/>
+                <w:lang w:val="es-AR"/>
+              </w:rPr>
+              <w:t>28/09/2010</w:t>
+            </w:r>
+          </w:p>
+        </w:tc>
+        <w:tc>
+          <w:tcPr>
+            <w:tcW w:w="2717" w:type="pct"/>
+            <w:tcBorders>
+              <w:top w:val="single" w:sz="8" w:space="0" w:color="6EA0B0"/>
+              <w:bottom w:val="single" w:sz="8" w:space="0" w:color="6EA0B0"/>
+            </w:tcBorders>
+          </w:tcPr>
+          <w:p>
+            <w:pPr>
+              <w:spacing w:after="0" w:line="240" w:lineRule="auto"/>
+              <w:rPr>
+                <w:lang w:val="es-AR"/>
+              </w:rPr>
+            </w:pPr>
+            <w:r>
+              <w:rPr>
+                <w:lang w:val="es-AR"/>
+              </w:rPr>
+              <w:t>Actualización de Trazabilidad y Cronograma Sprint 2</w:t>
+            </w:r>
+          </w:p>
+        </w:tc>
+        <w:tc>
+          <w:tcPr>
+            <w:tcW w:w="1496" w:type="pct"/>
+            <w:tcBorders>
+              <w:top w:val="single" w:sz="8" w:space="0" w:color="6EA0B0"/>
+              <w:bottom w:val="single" w:sz="8" w:space="0" w:color="6EA0B0"/>
+              <w:right w:val="single" w:sz="8" w:space="0" w:color="6EA0B0"/>
+            </w:tcBorders>
+          </w:tcPr>
+          <w:p>
+            <w:pPr>
+              <w:spacing w:after="0" w:line="240" w:lineRule="auto"/>
+              <w:rPr>
+                <w:lang w:val="es-AR"/>
+              </w:rPr>
+            </w:pPr>
+            <w:r>
+              <w:rPr>
+                <w:lang w:val="es-AR"/>
+              </w:rPr>
+              <w:t>Jonathan Levy</w:t>
+            </w:r>
+          </w:p>
+        </w:tc>
+      </w:tr>
     </w:tbl>
     <w:p>
       <w:pPr>
@@ -1047,7 +1047,7 @@
       </w:pPr>
       <w:bookmarkStart w:id="3" w:name="_Toc264447346"/>
       <w:bookmarkStart w:id="4" w:name="_Toc272680718"/>
-      <w:bookmarkStart w:id="5" w:name="_Toc273126805"/>
+      <w:bookmarkStart w:id="5" w:name="_Toc273439387"/>
       <w:r>
         <w:rPr>
           <w:rStyle w:val="Ttulo1Car"/>
@@ -1282,17 +1282,14 @@
       <w:pPr>
         <w:pStyle w:val="Ttulo1"/>
       </w:pPr>
-      <w:bookmarkStart w:id="6" w:name="_Toc273126806"/>
-      <w:bookmarkStart w:id="7" w:name="_Toc518227004"/>
-      <w:bookmarkStart w:id="8" w:name="_Toc6991205"/>
-      <w:bookmarkStart w:id="9" w:name="_Toc6994794"/>
-      <w:proofErr w:type="spellStart"/>
-      <w:r>
-        <w:lastRenderedPageBreak/>
+      <w:bookmarkStart w:id="6" w:name="_Toc518227004"/>
+      <w:bookmarkStart w:id="7" w:name="_Toc6991205"/>
+      <w:bookmarkStart w:id="8" w:name="_Toc6994794"/>
+      <w:bookmarkStart w:id="9" w:name="_Toc273439388"/>
+      <w:r>
         <w:t>Contenido</w:t>
       </w:r>
-      <w:bookmarkEnd w:id="6"/>
-      <w:proofErr w:type="spellEnd"/>
+      <w:bookmarkEnd w:id="9"/>
     </w:p>
     <w:p>
       <w:pPr>
@@ -1320,7 +1317,7 @@
       <w:r>
         <w:fldChar w:fldCharType="separate"/>
       </w:r>
-      <w:hyperlink w:anchor="_Toc273126804" w:history="1">
+      <w:hyperlink w:anchor="_Toc273439386" w:history="1">
         <w:r>
           <w:rPr>
             <w:rStyle w:val="Hipervnculo"/>
@@ -1348,7 +1345,7 @@
             <w:noProof/>
             <w:webHidden/>
           </w:rPr>
-          <w:instrText xml:space="preserve"> PAGEREF _Toc273126804 \h </w:instrText>
+          <w:instrText xml:space="preserve"> PAGEREF _Toc273439386 \h </w:instrText>
         </w:r>
         <w:r>
           <w:rPr>
@@ -1396,7 +1393,7 @@
           <w:lang w:val="es-AR" w:eastAsia="es-AR" w:bidi="ar-SA"/>
         </w:rPr>
       </w:pPr>
-      <w:hyperlink w:anchor="_Toc273126805" w:history="1">
+      <w:hyperlink w:anchor="_Toc273439387" w:history="1">
         <w:r>
           <w:rPr>
             <w:rStyle w:val="Hipervnculo"/>
@@ -1424,7 +1421,7 @@
             <w:noProof/>
             <w:webHidden/>
           </w:rPr>
-          <w:instrText xml:space="preserve"> PAGEREF _Toc273126805 \h </w:instrText>
+          <w:instrText xml:space="preserve"> PAGEREF _Toc273439387 \h </w:instrText>
         </w:r>
         <w:r>
           <w:rPr>
@@ -1472,7 +1469,7 @@
           <w:lang w:val="es-AR" w:eastAsia="es-AR" w:bidi="ar-SA"/>
         </w:rPr>
       </w:pPr>
-      <w:hyperlink w:anchor="_Toc273126806" w:history="1">
+      <w:hyperlink w:anchor="_Toc273439388" w:history="1">
         <w:r>
           <w:rPr>
             <w:rStyle w:val="Hipervnculo"/>
@@ -1499,7 +1496,7 @@
             <w:noProof/>
             <w:webHidden/>
           </w:rPr>
-          <w:instrText xml:space="preserve"> PAGEREF _Toc273126806 \h </w:instrText>
+          <w:instrText xml:space="preserve"> PAGEREF _Toc273439388 \h </w:instrText>
         </w:r>
         <w:r>
           <w:rPr>
@@ -1547,7 +1544,7 @@
           <w:lang w:val="es-AR" w:eastAsia="es-AR" w:bidi="ar-SA"/>
         </w:rPr>
       </w:pPr>
-      <w:hyperlink w:anchor="_Toc273126807" w:history="1">
+      <w:hyperlink w:anchor="_Toc273439389" w:history="1">
         <w:r>
           <w:rPr>
             <w:rStyle w:val="Hipervnculo"/>
@@ -1575,7 +1572,7 @@
             <w:noProof/>
             <w:webHidden/>
           </w:rPr>
-          <w:instrText xml:space="preserve"> PAGEREF _Toc273126807 \h </w:instrText>
+          <w:instrText xml:space="preserve"> PAGEREF _Toc273439389 \h </w:instrText>
         </w:r>
         <w:r>
           <w:rPr>
@@ -1623,7 +1620,7 @@
           <w:lang w:val="es-AR" w:eastAsia="es-AR" w:bidi="ar-SA"/>
         </w:rPr>
       </w:pPr>
-      <w:hyperlink w:anchor="_Toc273126808" w:history="1">
+      <w:hyperlink w:anchor="_Toc273439390" w:history="1">
         <w:r>
           <w:rPr>
             <w:rStyle w:val="Hipervnculo"/>
@@ -1651,7 +1648,7 @@
             <w:noProof/>
             <w:webHidden/>
           </w:rPr>
-          <w:instrText xml:space="preserve"> PAGEREF _Toc273126808 \h </w:instrText>
+          <w:instrText xml:space="preserve"> PAGEREF _Toc273439390 \h </w:instrText>
         </w:r>
         <w:r>
           <w:rPr>
@@ -1699,7 +1696,7 @@
           <w:lang w:val="es-AR" w:eastAsia="es-AR" w:bidi="ar-SA"/>
         </w:rPr>
       </w:pPr>
-      <w:hyperlink w:anchor="_Toc273126809" w:history="1">
+      <w:hyperlink w:anchor="_Toc273439391" w:history="1">
         <w:r>
           <w:rPr>
             <w:rStyle w:val="Hipervnculo"/>
@@ -1727,7 +1724,7 @@
             <w:noProof/>
             <w:webHidden/>
           </w:rPr>
-          <w:instrText xml:space="preserve"> PAGEREF _Toc273126809 \h </w:instrText>
+          <w:instrText xml:space="preserve"> PAGEREF _Toc273439391 \h </w:instrText>
         </w:r>
         <w:r>
           <w:rPr>
@@ -1775,7 +1772,7 @@
           <w:lang w:val="es-AR" w:eastAsia="es-AR" w:bidi="ar-SA"/>
         </w:rPr>
       </w:pPr>
-      <w:hyperlink w:anchor="_Toc273126810" w:history="1">
+      <w:hyperlink w:anchor="_Toc273439392" w:history="1">
         <w:r>
           <w:rPr>
             <w:rStyle w:val="Hipervnculo"/>
@@ -1803,7 +1800,7 @@
             <w:noProof/>
             <w:webHidden/>
           </w:rPr>
-          <w:instrText xml:space="preserve"> PAGEREF _Toc273126810 \h </w:instrText>
+          <w:instrText xml:space="preserve"> PAGEREF _Toc273439392 \h </w:instrText>
         </w:r>
         <w:r>
           <w:rPr>
@@ -1849,7 +1846,7 @@
           <w:lang w:val="es-AR" w:eastAsia="es-AR" w:bidi="ar-SA"/>
         </w:rPr>
       </w:pPr>
-      <w:hyperlink w:anchor="_Toc273126811" w:history="1">
+      <w:hyperlink w:anchor="_Toc273439393" w:history="1">
         <w:r>
           <w:rPr>
             <w:rStyle w:val="Hipervnculo"/>
@@ -1877,7 +1874,7 @@
             <w:noProof/>
             <w:webHidden/>
           </w:rPr>
-          <w:instrText xml:space="preserve"> PAGEREF _Toc273126811 \h </w:instrText>
+          <w:instrText xml:space="preserve"> PAGEREF _Toc273439393 \h </w:instrText>
         </w:r>
         <w:r>
           <w:rPr>
@@ -1925,7 +1922,7 @@
           <w:lang w:val="es-AR" w:eastAsia="es-AR" w:bidi="ar-SA"/>
         </w:rPr>
       </w:pPr>
-      <w:hyperlink w:anchor="_Toc273126812" w:history="1">
+      <w:hyperlink w:anchor="_Toc273439394" w:history="1">
         <w:r>
           <w:rPr>
             <w:rStyle w:val="Hipervnculo"/>
@@ -1953,7 +1950,7 @@
             <w:noProof/>
             <w:webHidden/>
           </w:rPr>
-          <w:instrText xml:space="preserve"> PAGEREF _Toc273126812 \h </w:instrText>
+          <w:instrText xml:space="preserve"> PAGEREF _Toc273439394 \h </w:instrText>
         </w:r>
         <w:r>
           <w:rPr>
@@ -1999,7 +1996,7 @@
           <w:lang w:val="es-AR" w:eastAsia="es-AR" w:bidi="ar-SA"/>
         </w:rPr>
       </w:pPr>
-      <w:hyperlink w:anchor="_Toc273126813" w:history="1">
+      <w:hyperlink w:anchor="_Toc273439395" w:history="1">
         <w:r>
           <w:rPr>
             <w:rStyle w:val="Hipervnculo"/>
@@ -2027,7 +2024,7 @@
             <w:noProof/>
             <w:webHidden/>
           </w:rPr>
-          <w:instrText xml:space="preserve"> PAGEREF _Toc273126813 \h </w:instrText>
+          <w:instrText xml:space="preserve"> PAGEREF _Toc273439395 \h </w:instrText>
         </w:r>
         <w:r>
           <w:rPr>
@@ -2074,7 +2071,7 @@
           <w:lang w:val="es-AR" w:eastAsia="es-AR" w:bidi="ar-SA"/>
         </w:rPr>
       </w:pPr>
-      <w:hyperlink w:anchor="_Toc273126814" w:history="1">
+      <w:hyperlink w:anchor="_Toc273439396" w:history="1">
         <w:r>
           <w:rPr>
             <w:rStyle w:val="Hipervnculo"/>
@@ -2102,7 +2099,7 @@
             <w:noProof/>
             <w:webHidden/>
           </w:rPr>
-          <w:instrText xml:space="preserve"> PAGEREF _Toc273126814 \h </w:instrText>
+          <w:instrText xml:space="preserve"> PAGEREF _Toc273439396 \h </w:instrText>
         </w:r>
         <w:r>
           <w:rPr>
@@ -2149,7 +2146,7 @@
           <w:lang w:val="es-AR" w:eastAsia="es-AR" w:bidi="ar-SA"/>
         </w:rPr>
       </w:pPr>
-      <w:hyperlink w:anchor="_Toc273126815" w:history="1">
+      <w:hyperlink w:anchor="_Toc273439397" w:history="1">
         <w:r>
           <w:rPr>
             <w:rStyle w:val="Hipervnculo"/>
@@ -2177,7 +2174,7 @@
             <w:noProof/>
             <w:webHidden/>
           </w:rPr>
-          <w:instrText xml:space="preserve"> PAGEREF _Toc273126815 \h </w:instrText>
+          <w:instrText xml:space="preserve"> PAGEREF _Toc273439397 \h </w:instrText>
         </w:r>
         <w:r>
           <w:rPr>
@@ -2223,7 +2220,7 @@
           <w:lang w:val="es-AR" w:eastAsia="es-AR" w:bidi="ar-SA"/>
         </w:rPr>
       </w:pPr>
-      <w:hyperlink w:anchor="_Toc273126816" w:history="1">
+      <w:hyperlink w:anchor="_Toc273439398" w:history="1">
         <w:r>
           <w:rPr>
             <w:rStyle w:val="Hipervnculo"/>
@@ -2251,7 +2248,7 @@
             <w:noProof/>
             <w:webHidden/>
           </w:rPr>
-          <w:instrText xml:space="preserve"> PAGEREF _Toc273126816 \h </w:instrText>
+          <w:instrText xml:space="preserve"> PAGEREF _Toc273439398 \h </w:instrText>
         </w:r>
         <w:r>
           <w:rPr>
@@ -2298,7 +2295,7 @@
           <w:lang w:val="es-AR" w:eastAsia="es-AR" w:bidi="ar-SA"/>
         </w:rPr>
       </w:pPr>
-      <w:hyperlink w:anchor="_Toc273126817" w:history="1">
+      <w:hyperlink w:anchor="_Toc273439399" w:history="1">
         <w:r>
           <w:rPr>
             <w:rStyle w:val="Hipervnculo"/>
@@ -2326,7 +2323,7 @@
             <w:noProof/>
             <w:webHidden/>
           </w:rPr>
-          <w:instrText xml:space="preserve"> PAGEREF _Toc273126817 \h </w:instrText>
+          <w:instrText xml:space="preserve"> PAGEREF _Toc273439399 \h </w:instrText>
         </w:r>
         <w:r>
           <w:rPr>
@@ -2374,7 +2371,7 @@
           <w:lang w:val="es-AR" w:eastAsia="es-AR" w:bidi="ar-SA"/>
         </w:rPr>
       </w:pPr>
-      <w:hyperlink w:anchor="_Toc273126818" w:history="1">
+      <w:hyperlink w:anchor="_Toc273439400" w:history="1">
         <w:r>
           <w:rPr>
             <w:rStyle w:val="Hipervnculo"/>
@@ -2402,7 +2399,7 @@
             <w:noProof/>
             <w:webHidden/>
           </w:rPr>
-          <w:instrText xml:space="preserve"> PAGEREF _Toc273126818 \h </w:instrText>
+          <w:instrText xml:space="preserve"> PAGEREF _Toc273439400 \h </w:instrText>
         </w:r>
         <w:r>
           <w:rPr>
@@ -2450,7 +2447,7 @@
           <w:lang w:val="es-AR" w:eastAsia="es-AR" w:bidi="ar-SA"/>
         </w:rPr>
       </w:pPr>
-      <w:hyperlink w:anchor="_Toc273126819" w:history="1">
+      <w:hyperlink w:anchor="_Toc273439401" w:history="1">
         <w:r>
           <w:rPr>
             <w:rStyle w:val="Hipervnculo"/>
@@ -2478,7 +2475,7 @@
             <w:noProof/>
             <w:webHidden/>
           </w:rPr>
-          <w:instrText xml:space="preserve"> PAGEREF _Toc273126819 \h </w:instrText>
+          <w:instrText xml:space="preserve"> PAGEREF _Toc273439401 \h </w:instrText>
         </w:r>
         <w:r>
           <w:rPr>
@@ -2524,7 +2521,7 @@
           <w:lang w:val="es-AR" w:eastAsia="es-AR" w:bidi="ar-SA"/>
         </w:rPr>
       </w:pPr>
-      <w:hyperlink w:anchor="_Toc273126820" w:history="1">
+      <w:hyperlink w:anchor="_Toc273439402" w:history="1">
         <w:r>
           <w:rPr>
             <w:rStyle w:val="Hipervnculo"/>
@@ -2552,7 +2549,7 @@
             <w:noProof/>
             <w:webHidden/>
           </w:rPr>
-          <w:instrText xml:space="preserve"> PAGEREF _Toc273126820 \h </w:instrText>
+          <w:instrText xml:space="preserve"> PAGEREF _Toc273439402 \h </w:instrText>
         </w:r>
         <w:r>
           <w:rPr>
@@ -2598,7 +2595,7 @@
           <w:lang w:val="es-AR" w:eastAsia="es-AR" w:bidi="ar-SA"/>
         </w:rPr>
       </w:pPr>
-      <w:hyperlink w:anchor="_Toc273126821" w:history="1">
+      <w:hyperlink w:anchor="_Toc273439403" w:history="1">
         <w:r>
           <w:rPr>
             <w:rStyle w:val="Hipervnculo"/>
@@ -2626,7 +2623,7 @@
             <w:noProof/>
             <w:webHidden/>
           </w:rPr>
-          <w:instrText xml:space="preserve"> PAGEREF _Toc273126821 \h </w:instrText>
+          <w:instrText xml:space="preserve"> PAGEREF _Toc273439403 \h </w:instrText>
         </w:r>
         <w:r>
           <w:rPr>
@@ -2646,7 +2643,7 @@
             <w:noProof/>
             <w:webHidden/>
           </w:rPr>
-          <w:t>7</w:t>
+          <w:t>6</w:t>
         </w:r>
         <w:r>
           <w:rPr>
@@ -2672,7 +2669,7 @@
           <w:lang w:val="es-AR" w:eastAsia="es-AR" w:bidi="ar-SA"/>
         </w:rPr>
       </w:pPr>
-      <w:hyperlink w:anchor="_Toc273126822" w:history="1">
+      <w:hyperlink w:anchor="_Toc273439404" w:history="1">
         <w:r>
           <w:rPr>
             <w:rStyle w:val="Hipervnculo"/>
@@ -2700,7 +2697,7 @@
             <w:noProof/>
             <w:webHidden/>
           </w:rPr>
-          <w:instrText xml:space="preserve"> PAGEREF _Toc273126822 \h </w:instrText>
+          <w:instrText xml:space="preserve"> PAGEREF _Toc273439404 \h </w:instrText>
         </w:r>
         <w:r>
           <w:rPr>
@@ -2746,7 +2743,7 @@
           <w:lang w:val="es-AR" w:eastAsia="es-AR" w:bidi="ar-SA"/>
         </w:rPr>
       </w:pPr>
-      <w:hyperlink w:anchor="_Toc273126823" w:history="1">
+      <w:hyperlink w:anchor="_Toc273439405" w:history="1">
         <w:r>
           <w:rPr>
             <w:rStyle w:val="Hipervnculo"/>
@@ -2774,7 +2771,7 @@
             <w:noProof/>
             <w:webHidden/>
           </w:rPr>
-          <w:instrText xml:space="preserve"> PAGEREF _Toc273126823 \h </w:instrText>
+          <w:instrText xml:space="preserve"> PAGEREF _Toc273439405 \h </w:instrText>
         </w:r>
         <w:r>
           <w:rPr>
@@ -2820,7 +2817,7 @@
           <w:lang w:val="es-AR" w:eastAsia="es-AR" w:bidi="ar-SA"/>
         </w:rPr>
       </w:pPr>
-      <w:hyperlink w:anchor="_Toc273126824" w:history="1">
+      <w:hyperlink w:anchor="_Toc273439406" w:history="1">
         <w:r>
           <w:rPr>
             <w:rStyle w:val="Hipervnculo"/>
@@ -2848,7 +2845,7 @@
             <w:noProof/>
             <w:webHidden/>
           </w:rPr>
-          <w:instrText xml:space="preserve"> PAGEREF _Toc273126824 \h </w:instrText>
+          <w:instrText xml:space="preserve"> PAGEREF _Toc273439406 \h </w:instrText>
         </w:r>
         <w:r>
           <w:rPr>
@@ -2894,7 +2891,7 @@
           <w:lang w:val="es-AR" w:eastAsia="es-AR" w:bidi="ar-SA"/>
         </w:rPr>
       </w:pPr>
-      <w:hyperlink w:anchor="_Toc273126825" w:history="1">
+      <w:hyperlink w:anchor="_Toc273439407" w:history="1">
         <w:r>
           <w:rPr>
             <w:rStyle w:val="Hipervnculo"/>
@@ -2922,7 +2919,7 @@
             <w:noProof/>
             <w:webHidden/>
           </w:rPr>
-          <w:instrText xml:space="preserve"> PAGEREF _Toc273126825 \h </w:instrText>
+          <w:instrText xml:space="preserve"> PAGEREF _Toc273439407 \h </w:instrText>
         </w:r>
         <w:r>
           <w:rPr>
@@ -2968,7 +2965,7 @@
           <w:lang w:val="es-AR" w:eastAsia="es-AR" w:bidi="ar-SA"/>
         </w:rPr>
       </w:pPr>
-      <w:hyperlink w:anchor="_Toc273126826" w:history="1">
+      <w:hyperlink w:anchor="_Toc273439408" w:history="1">
         <w:r>
           <w:rPr>
             <w:rStyle w:val="Hipervnculo"/>
@@ -2997,7 +2994,7 @@
             <w:noProof/>
             <w:webHidden/>
           </w:rPr>
-          <w:instrText xml:space="preserve"> PAGEREF _Toc273126826 \h </w:instrText>
+          <w:instrText xml:space="preserve"> PAGEREF _Toc273439408 \h </w:instrText>
         </w:r>
         <w:r>
           <w:rPr>
@@ -3043,7 +3040,7 @@
           <w:lang w:val="es-AR" w:eastAsia="es-AR" w:bidi="ar-SA"/>
         </w:rPr>
       </w:pPr>
-      <w:hyperlink w:anchor="_Toc273126827" w:history="1">
+      <w:hyperlink w:anchor="_Toc273439409" w:history="1">
         <w:r>
           <w:rPr>
             <w:rStyle w:val="Hipervnculo"/>
@@ -3072,7 +3069,7 @@
             <w:noProof/>
             <w:webHidden/>
           </w:rPr>
-          <w:instrText xml:space="preserve"> PAGEREF _Toc273126827 \h </w:instrText>
+          <w:instrText xml:space="preserve"> PAGEREF _Toc273439409 \h </w:instrText>
         </w:r>
         <w:r>
           <w:rPr>
@@ -3092,7 +3089,7 @@
             <w:noProof/>
             <w:webHidden/>
           </w:rPr>
-          <w:t>7</w:t>
+          <w:t>8</w:t>
         </w:r>
         <w:r>
           <w:rPr>
@@ -3120,7 +3117,7 @@
           <w:lang w:val="es-AR" w:eastAsia="es-AR" w:bidi="ar-SA"/>
         </w:rPr>
       </w:pPr>
-      <w:hyperlink w:anchor="_Toc273126828" w:history="1">
+      <w:hyperlink w:anchor="_Toc273439410" w:history="1">
         <w:r>
           <w:rPr>
             <w:rStyle w:val="Hipervnculo"/>
@@ -3148,7 +3145,7 @@
             <w:noProof/>
             <w:webHidden/>
           </w:rPr>
-          <w:instrText xml:space="preserve"> PAGEREF _Toc273126828 \h </w:instrText>
+          <w:instrText xml:space="preserve"> PAGEREF _Toc273439410 \h </w:instrText>
         </w:r>
         <w:r>
           <w:rPr>
@@ -3194,7 +3191,7 @@
           <w:lang w:val="es-AR" w:eastAsia="es-AR" w:bidi="ar-SA"/>
         </w:rPr>
       </w:pPr>
-      <w:hyperlink w:anchor="_Toc273126829" w:history="1">
+      <w:hyperlink w:anchor="_Toc273439411" w:history="1">
         <w:r>
           <w:rPr>
             <w:rStyle w:val="Hipervnculo"/>
@@ -3222,7 +3219,7 @@
             <w:noProof/>
             <w:webHidden/>
           </w:rPr>
-          <w:instrText xml:space="preserve"> PAGEREF _Toc273126829 \h </w:instrText>
+          <w:instrText xml:space="preserve"> PAGEREF _Toc273439411 \h </w:instrText>
         </w:r>
         <w:r>
           <w:rPr>
@@ -3268,7 +3265,7 @@
           <w:lang w:val="es-AR" w:eastAsia="es-AR" w:bidi="ar-SA"/>
         </w:rPr>
       </w:pPr>
-      <w:hyperlink w:anchor="_Toc273126830" w:history="1">
+      <w:hyperlink w:anchor="_Toc273439412" w:history="1">
         <w:r>
           <w:rPr>
             <w:rStyle w:val="Hipervnculo"/>
@@ -3296,7 +3293,7 @@
             <w:noProof/>
             <w:webHidden/>
           </w:rPr>
-          <w:instrText xml:space="preserve"> PAGEREF _Toc273126830 \h </w:instrText>
+          <w:instrText xml:space="preserve"> PAGEREF _Toc273439412 \h </w:instrText>
         </w:r>
         <w:r>
           <w:rPr>
@@ -3342,7 +3339,7 @@
           <w:lang w:val="es-AR" w:eastAsia="es-AR" w:bidi="ar-SA"/>
         </w:rPr>
       </w:pPr>
-      <w:hyperlink w:anchor="_Toc273126831" w:history="1">
+      <w:hyperlink w:anchor="_Toc273439413" w:history="1">
         <w:r>
           <w:rPr>
             <w:rStyle w:val="Hipervnculo"/>
@@ -3370,7 +3367,7 @@
             <w:noProof/>
             <w:webHidden/>
           </w:rPr>
-          <w:instrText xml:space="preserve"> PAGEREF _Toc273126831 \h </w:instrText>
+          <w:instrText xml:space="preserve"> PAGEREF _Toc273439413 \h </w:instrText>
         </w:r>
         <w:r>
           <w:rPr>
@@ -3416,7 +3413,7 @@
           <w:lang w:val="es-AR" w:eastAsia="es-AR" w:bidi="ar-SA"/>
         </w:rPr>
       </w:pPr>
-      <w:hyperlink w:anchor="_Toc273126832" w:history="1">
+      <w:hyperlink w:anchor="_Toc273439414" w:history="1">
         <w:r>
           <w:rPr>
             <w:rStyle w:val="Hipervnculo"/>
@@ -3444,7 +3441,7 @@
             <w:noProof/>
             <w:webHidden/>
           </w:rPr>
-          <w:instrText xml:space="preserve"> PAGEREF _Toc273126832 \h </w:instrText>
+          <w:instrText xml:space="preserve"> PAGEREF _Toc273439414 \h </w:instrText>
         </w:r>
         <w:r>
           <w:rPr>
@@ -3490,7 +3487,7 @@
           <w:lang w:val="es-AR" w:eastAsia="es-AR" w:bidi="ar-SA"/>
         </w:rPr>
       </w:pPr>
-      <w:hyperlink w:anchor="_Toc273126833" w:history="1">
+      <w:hyperlink w:anchor="_Toc273439415" w:history="1">
         <w:r>
           <w:rPr>
             <w:rStyle w:val="Hipervnculo"/>
@@ -3518,7 +3515,7 @@
             <w:noProof/>
             <w:webHidden/>
           </w:rPr>
-          <w:instrText xml:space="preserve"> PAGEREF _Toc273126833 \h </w:instrText>
+          <w:instrText xml:space="preserve"> PAGEREF _Toc273439415 \h </w:instrText>
         </w:r>
         <w:r>
           <w:rPr>
@@ -3565,7 +3562,7 @@
           <w:lang w:val="es-AR" w:eastAsia="es-AR" w:bidi="ar-SA"/>
         </w:rPr>
       </w:pPr>
-      <w:hyperlink w:anchor="_Toc273126834" w:history="1">
+      <w:hyperlink w:anchor="_Toc273439416" w:history="1">
         <w:r>
           <w:rPr>
             <w:rStyle w:val="Hipervnculo"/>
@@ -3593,7 +3590,7 @@
             <w:noProof/>
             <w:webHidden/>
           </w:rPr>
-          <w:instrText xml:space="preserve"> PAGEREF _Toc273126834 \h </w:instrText>
+          <w:instrText xml:space="preserve"> PAGEREF _Toc273439416 \h </w:instrText>
         </w:r>
         <w:r>
           <w:rPr>
@@ -3639,7 +3636,7 @@
           <w:lang w:val="es-AR" w:eastAsia="es-AR" w:bidi="ar-SA"/>
         </w:rPr>
       </w:pPr>
-      <w:hyperlink w:anchor="_Toc273126835" w:history="1">
+      <w:hyperlink w:anchor="_Toc273439417" w:history="1">
         <w:r>
           <w:rPr>
             <w:rStyle w:val="Hipervnculo"/>
@@ -3667,7 +3664,7 @@
             <w:noProof/>
             <w:webHidden/>
           </w:rPr>
-          <w:instrText xml:space="preserve"> PAGEREF _Toc273126835 \h </w:instrText>
+          <w:instrText xml:space="preserve"> PAGEREF _Toc273439417 \h </w:instrText>
         </w:r>
         <w:r>
           <w:rPr>
@@ -3713,7 +3710,7 @@
           <w:lang w:val="es-AR" w:eastAsia="es-AR" w:bidi="ar-SA"/>
         </w:rPr>
       </w:pPr>
-      <w:hyperlink w:anchor="_Toc273126836" w:history="1">
+      <w:hyperlink w:anchor="_Toc273439418" w:history="1">
         <w:r>
           <w:rPr>
             <w:rStyle w:val="Hipervnculo"/>
@@ -3741,7 +3738,7 @@
             <w:noProof/>
             <w:webHidden/>
           </w:rPr>
-          <w:instrText xml:space="preserve"> PAGEREF _Toc273126836 \h </w:instrText>
+          <w:instrText xml:space="preserve"> PAGEREF _Toc273439418 \h </w:instrText>
         </w:r>
         <w:r>
           <w:rPr>
@@ -3789,7 +3786,7 @@
           <w:lang w:val="es-AR" w:eastAsia="es-AR" w:bidi="ar-SA"/>
         </w:rPr>
       </w:pPr>
-      <w:hyperlink w:anchor="_Toc273126837" w:history="1">
+      <w:hyperlink w:anchor="_Toc273439419" w:history="1">
         <w:r>
           <w:rPr>
             <w:rStyle w:val="Hipervnculo"/>
@@ -3817,7 +3814,7 @@
             <w:noProof/>
             <w:webHidden/>
           </w:rPr>
-          <w:instrText xml:space="preserve"> PAGEREF _Toc273126837 \h </w:instrText>
+          <w:instrText xml:space="preserve"> PAGEREF _Toc273439419 \h </w:instrText>
         </w:r>
         <w:r>
           <w:rPr>
@@ -3878,9 +3875,9 @@
         <w:br w:type="page"/>
       </w:r>
       <w:bookmarkStart w:id="10" w:name="_Toc152653709"/>
+      <w:bookmarkEnd w:id="6"/>
       <w:bookmarkEnd w:id="7"/>
       <w:bookmarkEnd w:id="8"/>
-      <w:bookmarkEnd w:id="9"/>
     </w:p>
     <w:p>
       <w:pPr>
@@ -3894,12 +3891,11 @@
       <w:bookmarkStart w:id="12" w:name="_Toc259137206"/>
       <w:bookmarkStart w:id="13" w:name="_Toc264447348"/>
       <w:bookmarkStart w:id="14" w:name="_Toc272680719"/>
-      <w:bookmarkStart w:id="15" w:name="_Toc273126807"/>
-      <w:r>
-        <w:rPr>
-          <w:lang w:val="es-AR"/>
-        </w:rPr>
-        <w:lastRenderedPageBreak/>
+      <w:bookmarkStart w:id="15" w:name="_Toc273439389"/>
+      <w:r>
+        <w:rPr>
+          <w:lang w:val="es-AR"/>
+        </w:rPr>
         <w:t>Destinatarios</w:t>
       </w:r>
       <w:bookmarkEnd w:id="11"/>
@@ -3989,7 +3985,7 @@
       <w:bookmarkStart w:id="18" w:name="_Toc264447349"/>
       <w:bookmarkStart w:id="19" w:name="_Toc272680720"/>
       <w:bookmarkStart w:id="20" w:name="_Toc272776068"/>
-      <w:bookmarkStart w:id="21" w:name="_Toc273126808"/>
+      <w:bookmarkStart w:id="21" w:name="_Toc273439390"/>
       <w:r>
         <w:rPr>
           <w:lang w:val="es-AR"/>
@@ -4023,21 +4019,7 @@
         <w:rPr>
           <w:lang w:val="es-AR"/>
         </w:rPr>
-        <w:t xml:space="preserve">Los empleados del </w:t>
-      </w:r>
-      <w:proofErr w:type="spellStart"/>
-      <w:r>
-        <w:rPr>
-          <w:lang w:val="es-AR"/>
-        </w:rPr>
-        <w:t>Call</w:t>
-      </w:r>
-      <w:proofErr w:type="spellEnd"/>
-      <w:r>
-        <w:rPr>
-          <w:lang w:val="es-AR"/>
-        </w:rPr>
-        <w:t xml:space="preserve"> Center (jefes de cuentas, supervisores y agentes) disponen de un sistema de gestión de campañas que les permite mejorar el monitoreo de su desempeño día a día y tener una idea de cuál será su sueldo a fin de mes. </w:t>
+        <w:t xml:space="preserve">Los empleados del Call Center (jefes de cuentas, supervisores y agentes) disponen de un sistema de gestión de campañas que les permite mejorar el monitoreo de su desempeño día a día y tener una idea de cuál será su sueldo a fin de mes. </w:t>
       </w:r>
     </w:p>
     <w:p>
@@ -4060,7 +4042,7 @@
         </w:rPr>
       </w:pPr>
       <w:bookmarkStart w:id="22" w:name="_Toc272776069"/>
-      <w:bookmarkStart w:id="23" w:name="_Toc273126809"/>
+      <w:bookmarkStart w:id="23" w:name="_Toc273439391"/>
       <w:r>
         <w:rPr>
           <w:lang w:val="es-AR"/>
@@ -4088,21 +4070,7 @@
         <w:rPr>
           <w:lang w:val="es-AR"/>
         </w:rPr>
-        <w:t xml:space="preserve">l sistema </w:t>
-      </w:r>
-      <w:proofErr w:type="spellStart"/>
-      <w:r>
-        <w:rPr>
-          <w:lang w:val="es-AR"/>
-        </w:rPr>
-        <w:t>SelfManagement</w:t>
-      </w:r>
-      <w:proofErr w:type="spellEnd"/>
-      <w:r>
-        <w:rPr>
-          <w:lang w:val="es-AR"/>
-        </w:rPr>
-        <w:t xml:space="preserve"> </w:t>
+        <w:t xml:space="preserve">l sistema SelfManagement </w:t>
       </w:r>
       <w:r>
         <w:rPr>
@@ -4168,23 +4136,7 @@
           <w:rFonts w:cs="Arial"/>
           <w:lang w:val="es-AR" w:eastAsia="es-AR" w:bidi="ar-SA"/>
         </w:rPr>
-        <w:t xml:space="preserve">variable del sueldo de los agentes del </w:t>
-      </w:r>
-      <w:proofErr w:type="spellStart"/>
-      <w:r>
-        <w:rPr>
-          <w:rFonts w:cs="Arial"/>
-          <w:lang w:val="es-AR" w:eastAsia="es-AR" w:bidi="ar-SA"/>
-        </w:rPr>
-        <w:t>Call</w:t>
-      </w:r>
-      <w:proofErr w:type="spellEnd"/>
-      <w:r>
-        <w:rPr>
-          <w:rFonts w:cs="Arial"/>
-          <w:lang w:val="es-AR" w:eastAsia="es-AR" w:bidi="ar-SA"/>
-        </w:rPr>
-        <w:t xml:space="preserve"> Center basado en el </w:t>
+        <w:t xml:space="preserve">variable del sueldo de los agentes del Call Center basado en el </w:t>
       </w:r>
       <w:r>
         <w:rPr>
@@ -4306,7 +4258,7 @@
       <w:bookmarkStart w:id="25" w:name="_Toc259137208"/>
       <w:bookmarkStart w:id="26" w:name="_Toc264447350"/>
       <w:bookmarkStart w:id="27" w:name="_Toc272680721"/>
-      <w:bookmarkStart w:id="28" w:name="_Toc273126810"/>
+      <w:bookmarkStart w:id="28" w:name="_Toc273439392"/>
       <w:r>
         <w:rPr>
           <w:lang w:val="es-ES"/>
@@ -4333,21 +4285,7 @@
         <w:rPr>
           <w:lang w:val="es-ES"/>
         </w:rPr>
-        <w:t xml:space="preserve"> (</w:t>
-      </w:r>
-      <w:proofErr w:type="spellStart"/>
-      <w:r>
-        <w:rPr>
-          <w:lang w:val="es-ES"/>
-        </w:rPr>
-        <w:t>Stakeholders</w:t>
-      </w:r>
-      <w:proofErr w:type="spellEnd"/>
-      <w:r>
-        <w:rPr>
-          <w:lang w:val="es-ES"/>
-        </w:rPr>
-        <w:t>)</w:t>
+        <w:t xml:space="preserve"> (Stakeholders)</w:t>
       </w:r>
       <w:bookmarkEnd w:id="28"/>
     </w:p>
@@ -4377,7 +4315,7 @@
       <w:bookmarkStart w:id="30" w:name="_Toc259137209"/>
       <w:bookmarkStart w:id="31" w:name="_Toc264447351"/>
       <w:bookmarkStart w:id="32" w:name="_Toc272680722"/>
-      <w:bookmarkStart w:id="33" w:name="_Toc273126811"/>
+      <w:bookmarkStart w:id="33" w:name="_Toc273439393"/>
       <w:r>
         <w:rPr>
           <w:lang w:val="es-AR"/>
@@ -4439,25 +4377,7 @@
           <w:b/>
           <w:lang w:val="es-AR"/>
         </w:rPr>
-        <w:t xml:space="preserve"> del </w:t>
-      </w:r>
-      <w:proofErr w:type="spellStart"/>
-      <w:r>
-        <w:rPr>
-          <w:rFonts w:cs="Arial"/>
-          <w:b/>
-          <w:lang w:val="es-AR"/>
-        </w:rPr>
-        <w:t>Call</w:t>
-      </w:r>
-      <w:proofErr w:type="spellEnd"/>
-      <w:r>
-        <w:rPr>
-          <w:rFonts w:cs="Arial"/>
-          <w:b/>
-          <w:lang w:val="es-AR"/>
-        </w:rPr>
-        <w:t xml:space="preserve"> Center</w:t>
+        <w:t xml:space="preserve"> del Call Center</w:t>
       </w:r>
     </w:p>
     <w:p>
@@ -4698,14 +4618,20 @@
           <w:rFonts w:cs="Arial"/>
           <w:lang w:val="es-AR"/>
         </w:rPr>
-        <w:t xml:space="preserve">que contratan los servicios del </w:t>
-      </w:r>
-      <w:proofErr w:type="spellStart"/>
+        <w:t>que contratan los servicios del C</w:t>
+      </w:r>
       <w:r>
         <w:rPr>
           <w:rFonts w:cs="Arial"/>
           <w:lang w:val="es-AR"/>
         </w:rPr>
+        <w:t xml:space="preserve">all </w:t>
+      </w:r>
+      <w:r>
+        <w:rPr>
+          <w:rFonts w:cs="Arial"/>
+          <w:lang w:val="es-AR"/>
+        </w:rPr>
         <w:t>C</w:t>
       </w:r>
       <w:r>
@@ -4713,73 +4639,35 @@
           <w:rFonts w:cs="Arial"/>
           <w:lang w:val="es-AR"/>
         </w:rPr>
-        <w:t>all</w:t>
-      </w:r>
-      <w:proofErr w:type="spellEnd"/>
+        <w:t>enter. Por ej</w:t>
+      </w:r>
       <w:r>
         <w:rPr>
           <w:rFonts w:cs="Arial"/>
           <w:lang w:val="es-AR"/>
         </w:rPr>
-        <w:t xml:space="preserve"> </w:t>
+        <w:t>emplo, Tarjeta N</w:t>
       </w:r>
       <w:r>
         <w:rPr>
           <w:rFonts w:cs="Arial"/>
           <w:lang w:val="es-AR"/>
         </w:rPr>
-        <w:t>C</w:t>
+        <w:t>aranja contrata</w:t>
       </w:r>
       <w:r>
         <w:rPr>
           <w:rFonts w:cs="Arial"/>
           <w:lang w:val="es-AR"/>
         </w:rPr>
-        <w:t>enter. Por ej</w:t>
+        <w:t xml:space="preserve"> nuestro C</w:t>
       </w:r>
       <w:r>
         <w:rPr>
           <w:rFonts w:cs="Arial"/>
           <w:lang w:val="es-AR"/>
         </w:rPr>
-        <w:t>emplo, Tarjeta N</w:t>
-      </w:r>
-      <w:r>
-        <w:rPr>
-          <w:rFonts w:cs="Arial"/>
-          <w:lang w:val="es-AR"/>
-        </w:rPr>
-        <w:t>aranja contrata</w:t>
-      </w:r>
-      <w:r>
-        <w:rPr>
-          <w:rFonts w:cs="Arial"/>
-          <w:lang w:val="es-AR"/>
-        </w:rPr>
-        <w:t xml:space="preserve"> nuestro </w:t>
-      </w:r>
-      <w:proofErr w:type="spellStart"/>
-      <w:r>
-        <w:rPr>
-          <w:rFonts w:cs="Arial"/>
-          <w:lang w:val="es-AR"/>
-        </w:rPr>
-        <w:t>C</w:t>
-      </w:r>
-      <w:r>
-        <w:rPr>
-          <w:rFonts w:cs="Arial"/>
-          <w:lang w:val="es-AR"/>
-        </w:rPr>
-        <w:t>all</w:t>
-      </w:r>
-      <w:proofErr w:type="spellEnd"/>
-      <w:r>
-        <w:rPr>
-          <w:rFonts w:cs="Arial"/>
-          <w:lang w:val="es-AR"/>
-        </w:rPr>
-        <w:t xml:space="preserve"> para lanzar una campaña de venta de nuevas tarjetas de créditos.</w:t>
+        <w:t>all para lanzar una campaña de venta de nuevas tarjetas de créditos.</w:t>
       </w:r>
       <w:r>
         <w:rPr>
@@ -4852,21 +4740,7 @@
         <w:rPr>
           <w:lang w:val="es-AR"/>
         </w:rPr>
-        <w:t xml:space="preserve">, a fin de cargarla en </w:t>
-      </w:r>
-      <w:proofErr w:type="spellStart"/>
-      <w:r>
-        <w:rPr>
-          <w:lang w:val="es-AR"/>
-        </w:rPr>
-        <w:t>SelfManagement</w:t>
-      </w:r>
-      <w:proofErr w:type="spellEnd"/>
-      <w:r>
-        <w:rPr>
-          <w:lang w:val="es-AR"/>
-        </w:rPr>
-        <w:t>.</w:t>
+        <w:t>, a fin de cargarla en SelfManagement.</w:t>
       </w:r>
     </w:p>
     <w:p>
@@ -4921,23 +4795,7 @@
           <w:rFonts w:cs="Arial"/>
           <w:lang w:val="es-AR"/>
         </w:rPr>
-        <w:t xml:space="preserve">Los Jefes de Cuenta son los responsables frente a un cliente del </w:t>
-      </w:r>
-      <w:proofErr w:type="spellStart"/>
-      <w:r>
-        <w:rPr>
-          <w:rFonts w:cs="Arial"/>
-          <w:lang w:val="es-AR"/>
-        </w:rPr>
-        <w:t>Call</w:t>
-      </w:r>
-      <w:proofErr w:type="spellEnd"/>
-      <w:r>
-        <w:rPr>
-          <w:rFonts w:cs="Arial"/>
-          <w:lang w:val="es-AR"/>
-        </w:rPr>
-        <w:t xml:space="preserve"> Center. Están interesados en el sistema ya que desean conocer las métricas históricas a fin de tener más información para la asignación de supervisores a campañas.</w:t>
+        <w:t>Los Jefes de Cuenta son los responsables frente a un cliente del Call Center. Están interesados en el sistema ya que desean conocer las métricas históricas a fin de tener más información para la asignación de supervisores a campañas.</w:t>
       </w:r>
     </w:p>
     <w:p>
@@ -5215,21 +5073,7 @@
         <w:rPr>
           <w:lang w:val="es-AR"/>
         </w:rPr>
-        <w:t xml:space="preserve">s del </w:t>
-      </w:r>
-      <w:proofErr w:type="spellStart"/>
-      <w:r>
-        <w:rPr>
-          <w:lang w:val="es-AR"/>
-        </w:rPr>
-        <w:t>Call</w:t>
-      </w:r>
-      <w:proofErr w:type="spellEnd"/>
-      <w:r>
-        <w:rPr>
-          <w:lang w:val="es-AR"/>
-        </w:rPr>
-        <w:t xml:space="preserve"> Center </w:t>
+        <w:t xml:space="preserve">s del Call Center </w:t>
       </w:r>
       <w:r>
         <w:rPr>
@@ -5289,21 +5133,7 @@
         <w:rPr>
           <w:lang w:val="es-AR"/>
         </w:rPr>
-        <w:t xml:space="preserve"> con </w:t>
-      </w:r>
-      <w:proofErr w:type="spellStart"/>
-      <w:r>
-        <w:rPr>
-          <w:lang w:val="es-AR"/>
-        </w:rPr>
-        <w:t>SelfManagement</w:t>
-      </w:r>
-      <w:proofErr w:type="spellEnd"/>
-      <w:r>
-        <w:rPr>
-          <w:lang w:val="es-AR"/>
-        </w:rPr>
-        <w:t xml:space="preserve"> podrán </w:t>
+        <w:t xml:space="preserve"> con SelfManagement podrán </w:t>
       </w:r>
       <w:r>
         <w:rPr>
@@ -5399,7 +5229,7 @@
       <w:bookmarkStart w:id="35" w:name="_Toc259137211"/>
       <w:bookmarkStart w:id="36" w:name="_Toc264447352"/>
       <w:bookmarkStart w:id="37" w:name="_Toc272680723"/>
-      <w:bookmarkStart w:id="38" w:name="_Toc273126812"/>
+      <w:bookmarkStart w:id="38" w:name="_Toc273439394"/>
       <w:r>
         <w:rPr>
           <w:lang w:val="es-AR"/>
@@ -5426,47 +5256,11 @@
       <w:bookmarkStart w:id="40" w:name="_Toc259137212"/>
       <w:bookmarkStart w:id="41" w:name="_Toc264447353"/>
       <w:bookmarkStart w:id="42" w:name="_Toc272680724"/>
-      <w:proofErr w:type="spellStart"/>
-      <w:r>
-        <w:rPr>
-          <w:lang w:val="es-AR"/>
-        </w:rPr>
-        <w:t>SelfManagement</w:t>
-      </w:r>
-      <w:proofErr w:type="spellEnd"/>
-      <w:r>
-        <w:rPr>
-          <w:lang w:val="es-AR"/>
-        </w:rPr>
-        <w:t xml:space="preserve"> deberá ser una aplicación para el </w:t>
-      </w:r>
-      <w:proofErr w:type="spellStart"/>
-      <w:r>
-        <w:rPr>
-          <w:lang w:val="es-AR"/>
-        </w:rPr>
-        <w:t>Call</w:t>
-      </w:r>
-      <w:proofErr w:type="spellEnd"/>
-      <w:r>
-        <w:rPr>
-          <w:lang w:val="es-AR"/>
-        </w:rPr>
-        <w:t xml:space="preserve"> Center que permita liquidar los sueldos de los agentes de manera automática, basándose en métricas que recibirá como inputs de los diferentes sistemas para liquidar el componente variable de los mismos. Así mismo permitirá a los agentes del </w:t>
-      </w:r>
-      <w:proofErr w:type="spellStart"/>
-      <w:r>
-        <w:rPr>
-          <w:lang w:val="es-AR"/>
-        </w:rPr>
-        <w:t>call</w:t>
-      </w:r>
-      <w:proofErr w:type="spellEnd"/>
-      <w:r>
-        <w:rPr>
-          <w:lang w:val="es-AR"/>
-        </w:rPr>
-        <w:t xml:space="preserve"> center monitorear el estado actual de sus métricas y cuál sería su salario de seguir la misma tendencia.</w:t>
+      <w:r>
+        <w:rPr>
+          <w:lang w:val="es-AR"/>
+        </w:rPr>
+        <w:t>SelfManagement deberá ser una aplicación para el Call Center que permita liquidar los sueldos de los agentes de manera automática, basándose en métricas que recibirá como inputs de los diferentes sistemas para liquidar el componente variable de los mismos. Así mismo permitirá a los agentes del call center monitorear el estado actual de sus métricas y cuál sería su salario de seguir la misma tendencia.</w:t>
       </w:r>
     </w:p>
     <w:p>
@@ -5488,7 +5282,7 @@
           <w:lang w:val="es-AR"/>
         </w:rPr>
       </w:pPr>
-      <w:bookmarkStart w:id="43" w:name="_Toc273126813"/>
+      <w:bookmarkStart w:id="43" w:name="_Toc273439395"/>
       <w:r>
         <w:rPr>
           <w:lang w:val="es-AR"/>
@@ -5513,7 +5307,7 @@
       <w:bookmarkStart w:id="45" w:name="_Toc259137213"/>
       <w:bookmarkStart w:id="46" w:name="_Toc264447354"/>
       <w:bookmarkStart w:id="47" w:name="_Toc272680725"/>
-      <w:bookmarkStart w:id="48" w:name="_Toc273126814"/>
+      <w:bookmarkStart w:id="48" w:name="_Toc273439396"/>
       <w:r>
         <w:rPr>
           <w:lang w:val="es-AR"/>
@@ -5536,33 +5330,11 @@
           <w:lang w:val="es-AR"/>
         </w:rPr>
       </w:pPr>
-      <w:proofErr w:type="spellStart"/>
-      <w:r>
-        <w:rPr>
-          <w:lang w:val="es-AR"/>
-        </w:rPr>
-        <w:t>SelfManagement</w:t>
-      </w:r>
-      <w:proofErr w:type="spellEnd"/>
-      <w:r>
-        <w:rPr>
-          <w:lang w:val="es-AR"/>
-        </w:rPr>
-        <w:t xml:space="preserve"> deberá permitir la creación de campañas para los clientes del </w:t>
-      </w:r>
-      <w:proofErr w:type="spellStart"/>
-      <w:r>
-        <w:rPr>
-          <w:lang w:val="es-AR"/>
-        </w:rPr>
-        <w:t>call</w:t>
-      </w:r>
-      <w:proofErr w:type="spellEnd"/>
-      <w:r>
-        <w:rPr>
-          <w:lang w:val="es-AR"/>
-        </w:rPr>
-        <w:t xml:space="preserve"> y determinar los agentes que operarán en cada una de estas, dado que cada campaña liquida los componentes variables del sueldo en base a determinadas métricas y valores umbrales.</w:t>
+      <w:r>
+        <w:rPr>
+          <w:lang w:val="es-AR"/>
+        </w:rPr>
+        <w:t>SelfManagement deberá permitir la creación de campañas para los clientes del call y determinar los agentes que operarán en cada una de estas, dado que cada campaña liquida los componentes variables del sueldo en base a determinadas métricas y valores umbrales.</w:t>
       </w:r>
     </w:p>
     <w:p>
@@ -5579,22 +5351,7 @@
         <w:rPr>
           <w:lang w:val="es-AR"/>
         </w:rPr>
-        <w:lastRenderedPageBreak/>
-        <w:t xml:space="preserve">Siguiendo los lineamientos definidos en el contrato establecido entre el </w:t>
-      </w:r>
-      <w:proofErr w:type="spellStart"/>
-      <w:r>
-        <w:rPr>
-          <w:lang w:val="es-AR"/>
-        </w:rPr>
-        <w:t>call</w:t>
-      </w:r>
-      <w:proofErr w:type="spellEnd"/>
-      <w:r>
-        <w:rPr>
-          <w:lang w:val="es-AR"/>
-        </w:rPr>
-        <w:t xml:space="preserve"> center y sus clientes es que se definen qué métricas se utilizarán y cuáles serán los valores umbrales de dichas métricas para una campaña específica. Las métricas estarán predefinidas en el sistema.</w:t>
+        <w:t>Siguiendo los lineamientos definidos en el contrato establecido entre el call center y sus clientes es que se definen qué métricas se utilizarán y cuáles serán los valores umbrales de dichas métricas para una campaña específica. Las métricas estarán predefinidas en el sistema.</w:t>
       </w:r>
     </w:p>
     <w:p>
@@ -5611,6 +5368,7 @@
         <w:rPr>
           <w:lang w:val="es-AR"/>
         </w:rPr>
+        <w:lastRenderedPageBreak/>
         <w:t>Los agentes son elegibles para percibir un bono mensual basado en el alcance de logros, sobre el desempeño de las métricas descritas en el documento de la campaña correspondiente.</w:t>
       </w:r>
     </w:p>
@@ -5638,56 +5396,15 @@
           <w:rFonts w:eastAsia="Lucida Sans Unicode"/>
           <w:lang w:val="es-AR"/>
         </w:rPr>
-        <w:t xml:space="preserve">Para un mayor detalle del sistema, ver el </w:t>
-      </w:r>
-      <w:proofErr w:type="spellStart"/>
+        <w:t>Para un mayor detalle del sistema, ver el Product Backlog en</w:t>
+      </w:r>
       <w:r>
         <w:rPr>
           <w:rFonts w:eastAsia="Lucida Sans Unicode"/>
           <w:lang w:val="es-AR"/>
         </w:rPr>
-        <w:t>Product</w:t>
-      </w:r>
-      <w:proofErr w:type="spellEnd"/>
-      <w:r>
-        <w:rPr>
-          <w:rFonts w:eastAsia="Lucida Sans Unicode"/>
-          <w:lang w:val="es-AR"/>
-        </w:rPr>
-        <w:t xml:space="preserve"> </w:t>
-      </w:r>
-      <w:proofErr w:type="spellStart"/>
-      <w:r>
-        <w:rPr>
-          <w:rFonts w:eastAsia="Lucida Sans Unicode"/>
-          <w:lang w:val="es-AR"/>
-        </w:rPr>
-        <w:t>Backlog</w:t>
-      </w:r>
-      <w:proofErr w:type="spellEnd"/>
-      <w:r>
-        <w:rPr>
-          <w:rFonts w:eastAsia="Lucida Sans Unicode"/>
-          <w:lang w:val="es-AR"/>
-        </w:rPr>
-        <w:t xml:space="preserve"> en</w:t>
-      </w:r>
-      <w:r>
-        <w:rPr>
-          <w:rFonts w:eastAsia="Lucida Sans Unicode"/>
-          <w:lang w:val="es-AR"/>
-        </w:rPr>
-        <w:t xml:space="preserve"> </w:t>
-      </w:r>
-      <w:proofErr w:type="spellStart"/>
-      <w:r>
-        <w:rPr>
-          <w:rFonts w:eastAsia="Lucida Sans Unicode"/>
-          <w:lang w:val="es-AR"/>
-        </w:rPr>
-        <w:t>Wolof</w:t>
-      </w:r>
-      <w:proofErr w:type="spellEnd"/>
+        <w:t xml:space="preserve"> Wolof</w:t>
+      </w:r>
       <w:r>
         <w:rPr>
           <w:rFonts w:eastAsia="Lucida Sans Unicode"/>
@@ -5748,7 +5465,7 @@
         </w:rPr>
       </w:pPr>
       <w:bookmarkStart w:id="52" w:name="_Toc272680726"/>
-      <w:bookmarkStart w:id="53" w:name="_Toc273126815"/>
+      <w:bookmarkStart w:id="53" w:name="_Toc273439397"/>
       <w:r>
         <w:rPr>
           <w:lang w:val="es-AR"/>
@@ -5784,21 +5501,7 @@
         <w:rPr>
           <w:lang w:val="es-AR"/>
         </w:rPr>
-        <w:t xml:space="preserve">vía Web como requisito puesto por el </w:t>
-      </w:r>
-      <w:proofErr w:type="spellStart"/>
-      <w:r>
-        <w:rPr>
-          <w:lang w:val="es-AR"/>
-        </w:rPr>
-        <w:t>Call</w:t>
-      </w:r>
-      <w:proofErr w:type="spellEnd"/>
-      <w:r>
-        <w:rPr>
-          <w:lang w:val="es-AR"/>
-        </w:rPr>
-        <w:t xml:space="preserve"> Center.</w:t>
+        <w:t>vía Web como requisito puesto por el Call Center.</w:t>
       </w:r>
     </w:p>
     <w:p>
@@ -5821,7 +5524,7 @@
       <w:bookmarkStart w:id="55" w:name="_Toc259137215"/>
       <w:bookmarkStart w:id="56" w:name="_Toc264447356"/>
       <w:bookmarkStart w:id="57" w:name="_Toc272680727"/>
-      <w:bookmarkStart w:id="58" w:name="_Toc273126816"/>
+      <w:bookmarkStart w:id="58" w:name="_Toc273439398"/>
       <w:r>
         <w:rPr>
           <w:lang w:val="es-AR"/>
@@ -5847,7 +5550,7 @@
       <w:bookmarkStart w:id="61" w:name="_Toc259137216"/>
       <w:bookmarkStart w:id="62" w:name="_Toc264447357"/>
       <w:bookmarkStart w:id="63" w:name="_Toc272680728"/>
-      <w:bookmarkStart w:id="64" w:name="_Toc273126817"/>
+      <w:bookmarkStart w:id="64" w:name="_Toc273439399"/>
       <w:r>
         <w:rPr>
           <w:lang w:val="es-AR"/>
@@ -5874,23 +5577,7 @@
           <w:rFonts w:eastAsia="Lucida Sans Unicode"/>
           <w:lang w:val="es-AR"/>
         </w:rPr>
-        <w:t xml:space="preserve">Se entregará un manual de usuario que explicará cómo se utiliza el sistema, dirigido tanto a los Agentes, Supervisores y Jefes de Cuentas del </w:t>
-      </w:r>
-      <w:proofErr w:type="spellStart"/>
-      <w:r>
-        <w:rPr>
-          <w:rFonts w:eastAsia="Lucida Sans Unicode"/>
-          <w:lang w:val="es-AR"/>
-        </w:rPr>
-        <w:t>Call</w:t>
-      </w:r>
-      <w:proofErr w:type="spellEnd"/>
-      <w:r>
-        <w:rPr>
-          <w:rFonts w:eastAsia="Lucida Sans Unicode"/>
-          <w:lang w:val="es-AR"/>
-        </w:rPr>
-        <w:t xml:space="preserve"> Center.</w:t>
+        <w:t>Se entregará un manual de usuario que explicará cómo se utiliza el sistema, dirigido tanto a los Agentes, Supervisores y Jefes de Cuentas del Call Center.</w:t>
       </w:r>
     </w:p>
     <w:p>
@@ -5914,7 +5601,7 @@
       <w:bookmarkStart w:id="66" w:name="_Toc259137219"/>
       <w:bookmarkStart w:id="67" w:name="_Toc264447358"/>
       <w:bookmarkStart w:id="68" w:name="_Toc272680729"/>
-      <w:bookmarkStart w:id="69" w:name="_Toc273126818"/>
+      <w:bookmarkStart w:id="69" w:name="_Toc273439400"/>
       <w:r>
         <w:rPr>
           <w:lang w:val="es-AR"/>
@@ -5962,7 +5649,6 @@
                 <w:szCs w:val="20"/>
               </w:rPr>
             </w:pPr>
-            <w:proofErr w:type="spellStart"/>
             <w:r>
               <w:rPr>
                 <w:b/>
@@ -5971,7 +5657,6 @@
               </w:rPr>
               <w:t>Nombre</w:t>
             </w:r>
-            <w:proofErr w:type="spellEnd"/>
           </w:p>
         </w:tc>
         <w:tc>
@@ -5992,7 +5677,6 @@
                 <w:szCs w:val="20"/>
               </w:rPr>
             </w:pPr>
-            <w:proofErr w:type="spellStart"/>
             <w:r>
               <w:rPr>
                 <w:b/>
@@ -6001,7 +5685,6 @@
               </w:rPr>
               <w:t>Rol</w:t>
             </w:r>
-            <w:proofErr w:type="spellEnd"/>
           </w:p>
         </w:tc>
       </w:tr>
@@ -6032,18 +5715,8 @@
                 <w:sz w:val="20"/>
                 <w:szCs w:val="20"/>
               </w:rPr>
-              <w:t xml:space="preserve">Carolina </w:t>
+              <w:t>Carolina Pernaut</w:t>
             </w:r>
-            <w:proofErr w:type="spellStart"/>
-            <w:r>
-              <w:rPr>
-                <w:color w:val="365F91"/>
-                <w:sz w:val="20"/>
-                <w:szCs w:val="20"/>
-              </w:rPr>
-              <w:t>Pernaut</w:t>
-            </w:r>
-            <w:proofErr w:type="spellEnd"/>
           </w:p>
         </w:tc>
         <w:tc>
@@ -6092,34 +5765,14 @@
                 <w:szCs w:val="20"/>
               </w:rPr>
             </w:pPr>
-            <w:proofErr w:type="spellStart"/>
             <w:r>
               <w:rPr>
                 <w:color w:val="365F91"/>
                 <w:sz w:val="20"/>
                 <w:szCs w:val="20"/>
               </w:rPr>
-              <w:t>Marcio</w:t>
+              <w:t>Marcio Degiovannini</w:t>
             </w:r>
-            <w:proofErr w:type="spellEnd"/>
-            <w:r>
-              <w:rPr>
-                <w:color w:val="365F91"/>
-                <w:sz w:val="20"/>
-                <w:szCs w:val="20"/>
-              </w:rPr>
-              <w:t xml:space="preserve"> </w:t>
-            </w:r>
-            <w:proofErr w:type="spellStart"/>
-            <w:r>
-              <w:rPr>
-                <w:color w:val="365F91"/>
-                <w:sz w:val="20"/>
-                <w:szCs w:val="20"/>
-              </w:rPr>
-              <w:t>Degiovannini</w:t>
-            </w:r>
-            <w:proofErr w:type="spellEnd"/>
           </w:p>
         </w:tc>
         <w:tc>
@@ -6174,18 +5827,8 @@
                 <w:sz w:val="20"/>
                 <w:szCs w:val="20"/>
               </w:rPr>
-              <w:t xml:space="preserve">Carlos </w:t>
+              <w:t>Carlos Fontela</w:t>
             </w:r>
-            <w:proofErr w:type="spellStart"/>
-            <w:r>
-              <w:rPr>
-                <w:color w:val="365F91"/>
-                <w:sz w:val="20"/>
-                <w:szCs w:val="20"/>
-              </w:rPr>
-              <w:t>Fontela</w:t>
-            </w:r>
-            <w:proofErr w:type="spellEnd"/>
           </w:p>
         </w:tc>
         <w:tc>
@@ -6240,18 +5883,8 @@
                 <w:sz w:val="20"/>
                 <w:szCs w:val="20"/>
               </w:rPr>
-              <w:t xml:space="preserve">Alejandro </w:t>
+              <w:t>Alejandro Molinari</w:t>
             </w:r>
-            <w:proofErr w:type="spellStart"/>
-            <w:r>
-              <w:rPr>
-                <w:color w:val="365F91"/>
-                <w:sz w:val="20"/>
-                <w:szCs w:val="20"/>
-              </w:rPr>
-              <w:t>Molinari</w:t>
-            </w:r>
-            <w:proofErr w:type="spellEnd"/>
           </w:p>
         </w:tc>
         <w:tc>
@@ -6274,36 +5907,8 @@
                 <w:sz w:val="20"/>
                 <w:szCs w:val="20"/>
               </w:rPr>
-              <w:t xml:space="preserve">Cliente – </w:t>
+              <w:t>Cliente – Product Owner</w:t>
             </w:r>
-            <w:proofErr w:type="spellStart"/>
-            <w:r>
-              <w:rPr>
-                <w:color w:val="365F91"/>
-                <w:sz w:val="20"/>
-                <w:szCs w:val="20"/>
-              </w:rPr>
-              <w:t>Product</w:t>
-            </w:r>
-            <w:proofErr w:type="spellEnd"/>
-            <w:r>
-              <w:rPr>
-                <w:color w:val="365F91"/>
-                <w:sz w:val="20"/>
-                <w:szCs w:val="20"/>
-              </w:rPr>
-              <w:t xml:space="preserve"> </w:t>
-            </w:r>
-            <w:proofErr w:type="spellStart"/>
-            <w:r>
-              <w:rPr>
-                <w:color w:val="365F91"/>
-                <w:sz w:val="20"/>
-                <w:szCs w:val="20"/>
-              </w:rPr>
-              <w:t>Owner</w:t>
-            </w:r>
-            <w:proofErr w:type="spellEnd"/>
           </w:p>
         </w:tc>
       </w:tr>
@@ -6334,18 +5939,8 @@
                 <w:sz w:val="20"/>
                 <w:szCs w:val="20"/>
               </w:rPr>
-              <w:t xml:space="preserve">Mariano </w:t>
+              <w:t>Mariano Converti</w:t>
             </w:r>
-            <w:proofErr w:type="spellStart"/>
-            <w:r>
-              <w:rPr>
-                <w:color w:val="365F91"/>
-                <w:sz w:val="20"/>
-                <w:szCs w:val="20"/>
-              </w:rPr>
-              <w:t>Converti</w:t>
-            </w:r>
-            <w:proofErr w:type="spellEnd"/>
           </w:p>
         </w:tc>
         <w:tc>
@@ -6367,52 +5962,14 @@
                 <w:szCs w:val="20"/>
               </w:rPr>
             </w:pPr>
-            <w:proofErr w:type="spellStart"/>
             <w:r>
               <w:rPr>
                 <w:color w:val="365F91"/>
                 <w:sz w:val="20"/>
                 <w:szCs w:val="20"/>
               </w:rPr>
-              <w:t>Scrum</w:t>
+              <w:t>Scrum Master – Desarrollador – Tester</w:t>
             </w:r>
-            <w:proofErr w:type="spellEnd"/>
-            <w:r>
-              <w:rPr>
-                <w:color w:val="365F91"/>
-                <w:sz w:val="20"/>
-                <w:szCs w:val="20"/>
-              </w:rPr>
-              <w:t xml:space="preserve"> </w:t>
-            </w:r>
-            <w:proofErr w:type="spellStart"/>
-            <w:r>
-              <w:rPr>
-                <w:color w:val="365F91"/>
-                <w:sz w:val="20"/>
-                <w:szCs w:val="20"/>
-              </w:rPr>
-              <w:t>Master</w:t>
-            </w:r>
-            <w:proofErr w:type="spellEnd"/>
-            <w:r>
-              <w:rPr>
-                <w:color w:val="365F91"/>
-                <w:sz w:val="20"/>
-                <w:szCs w:val="20"/>
-              </w:rPr>
-              <w:t xml:space="preserve"> – Desarrollador – </w:t>
-            </w:r>
-            <w:proofErr w:type="spellStart"/>
-            <w:r>
-              <w:rPr>
-                <w:color w:val="365F91"/>
-                <w:sz w:val="20"/>
-                <w:szCs w:val="20"/>
-              </w:rPr>
-              <w:t>Tester</w:t>
-            </w:r>
-            <w:proofErr w:type="spellEnd"/>
           </w:p>
         </w:tc>
       </w:tr>
@@ -6443,18 +6000,8 @@
                 <w:sz w:val="20"/>
                 <w:szCs w:val="20"/>
               </w:rPr>
-              <w:t xml:space="preserve">Esteban </w:t>
+              <w:t>Esteban Lopez</w:t>
             </w:r>
-            <w:proofErr w:type="spellStart"/>
-            <w:r>
-              <w:rPr>
-                <w:color w:val="365F91"/>
-                <w:sz w:val="20"/>
-                <w:szCs w:val="20"/>
-              </w:rPr>
-              <w:t>Lopez</w:t>
-            </w:r>
-            <w:proofErr w:type="spellEnd"/>
           </w:p>
         </w:tc>
         <w:tc>
@@ -6477,18 +6024,8 @@
                 <w:sz w:val="20"/>
                 <w:szCs w:val="20"/>
               </w:rPr>
-              <w:t xml:space="preserve">Desarrollador – </w:t>
+              <w:t>Desarrollador – Tester</w:t>
             </w:r>
-            <w:proofErr w:type="spellStart"/>
-            <w:r>
-              <w:rPr>
-                <w:color w:val="365F91"/>
-                <w:sz w:val="20"/>
-                <w:szCs w:val="20"/>
-              </w:rPr>
-              <w:t>Tester</w:t>
-            </w:r>
-            <w:proofErr w:type="spellEnd"/>
           </w:p>
         </w:tc>
       </w:tr>
@@ -6519,18 +6056,8 @@
                 <w:sz w:val="20"/>
                 <w:szCs w:val="20"/>
               </w:rPr>
-              <w:t xml:space="preserve">Juan Pablo Pérez </w:t>
+              <w:t>Juan Pablo Pérez Perri</w:t>
             </w:r>
-            <w:proofErr w:type="spellStart"/>
-            <w:r>
-              <w:rPr>
-                <w:color w:val="365F91"/>
-                <w:sz w:val="20"/>
-                <w:szCs w:val="20"/>
-              </w:rPr>
-              <w:t>Perri</w:t>
-            </w:r>
-            <w:proofErr w:type="spellEnd"/>
           </w:p>
         </w:tc>
         <w:tc>
@@ -6558,18 +6085,8 @@
                 <w:sz w:val="20"/>
                 <w:szCs w:val="20"/>
               </w:rPr>
-              <w:t xml:space="preserve">Desarrollador – </w:t>
+              <w:t>Desarrollador – Tester</w:t>
             </w:r>
-            <w:proofErr w:type="spellStart"/>
-            <w:r>
-              <w:rPr>
-                <w:color w:val="365F91"/>
-                <w:sz w:val="20"/>
-                <w:szCs w:val="20"/>
-              </w:rPr>
-              <w:t>Tester</w:t>
-            </w:r>
-            <w:proofErr w:type="spellEnd"/>
           </w:p>
         </w:tc>
       </w:tr>
@@ -6623,18 +6140,8 @@
                 <w:sz w:val="20"/>
                 <w:szCs w:val="20"/>
               </w:rPr>
-              <w:t xml:space="preserve">Desarrollador – </w:t>
+              <w:t>Desarrollador – Tester</w:t>
             </w:r>
-            <w:proofErr w:type="spellStart"/>
-            <w:r>
-              <w:rPr>
-                <w:color w:val="365F91"/>
-                <w:sz w:val="20"/>
-                <w:szCs w:val="20"/>
-              </w:rPr>
-              <w:t>Tester</w:t>
-            </w:r>
-            <w:proofErr w:type="spellEnd"/>
           </w:p>
         </w:tc>
       </w:tr>
@@ -6657,7 +6164,7 @@
           <w:lang w:val="es-AR"/>
         </w:rPr>
       </w:pPr>
-      <w:bookmarkStart w:id="74" w:name="_Toc273126819"/>
+      <w:bookmarkStart w:id="74" w:name="_Toc273439401"/>
       <w:r>
         <w:rPr>
           <w:lang w:val="es-AR"/>
@@ -6685,7 +6192,7 @@
       <w:bookmarkStart w:id="79" w:name="_Toc259137221"/>
       <w:bookmarkStart w:id="80" w:name="_Toc264447360"/>
       <w:bookmarkStart w:id="81" w:name="_Toc272680731"/>
-      <w:bookmarkStart w:id="82" w:name="_Toc273126820"/>
+      <w:bookmarkStart w:id="82" w:name="_Toc273439402"/>
       <w:r>
         <w:rPr>
           <w:lang w:val="es-AR"/>
@@ -6958,21 +6465,7 @@
         <w:rPr>
           <w:lang w:val="es-AR"/>
         </w:rPr>
-        <w:t xml:space="preserve">Ver planilla de riesgos en Google </w:t>
-      </w:r>
-      <w:proofErr w:type="spellStart"/>
-      <w:r>
-        <w:rPr>
-          <w:lang w:val="es-AR"/>
-        </w:rPr>
-        <w:t>Docs</w:t>
-      </w:r>
-      <w:proofErr w:type="spellEnd"/>
-      <w:r>
-        <w:rPr>
-          <w:lang w:val="es-AR"/>
-        </w:rPr>
-        <w:t xml:space="preserve">: </w:t>
+        <w:t xml:space="preserve">Ver planilla de riesgos en Google Docs: </w:t>
       </w:r>
       <w:hyperlink r:id="rId10" w:anchor="gid=0" w:history="1">
         <w:r>
@@ -7004,12 +6497,11 @@
       <w:bookmarkStart w:id="84" w:name="_Toc259137222"/>
       <w:bookmarkStart w:id="85" w:name="_Toc264447361"/>
       <w:bookmarkStart w:id="86" w:name="_Toc272680732"/>
-      <w:bookmarkStart w:id="87" w:name="_Toc273126821"/>
-      <w:r>
-        <w:rPr>
-          <w:lang w:val="es-AR"/>
-        </w:rPr>
-        <w:lastRenderedPageBreak/>
+      <w:bookmarkStart w:id="87" w:name="_Toc273439403"/>
+      <w:r>
+        <w:rPr>
+          <w:lang w:val="es-AR"/>
+        </w:rPr>
         <w:t>Administración de la Configuración</w:t>
       </w:r>
       <w:bookmarkEnd w:id="83"/>
@@ -7035,41 +6527,13 @@
         <w:rPr>
           <w:lang w:val="es-AR"/>
         </w:rPr>
-        <w:t xml:space="preserve">En cuanto al versionado se utilizará un repositorio SVN (Google </w:t>
-      </w:r>
-      <w:proofErr w:type="spellStart"/>
-      <w:r>
-        <w:rPr>
-          <w:lang w:val="es-AR"/>
-        </w:rPr>
-        <w:t>Code</w:t>
-      </w:r>
-      <w:proofErr w:type="spellEnd"/>
-      <w:r>
-        <w:rPr>
-          <w:lang w:val="es-AR"/>
-        </w:rPr>
-        <w:t>) para administrar el control de versiones del proyecto. Como client</w:t>
-      </w:r>
-      <w:r>
-        <w:rPr>
-          <w:lang w:val="es-AR"/>
-        </w:rPr>
-        <w:t xml:space="preserve">e vamos a utilizar </w:t>
-      </w:r>
-      <w:proofErr w:type="spellStart"/>
-      <w:r>
-        <w:rPr>
-          <w:lang w:val="es-AR"/>
-        </w:rPr>
-        <w:t>TortoiseSVN</w:t>
-      </w:r>
-      <w:proofErr w:type="spellEnd"/>
-      <w:r>
-        <w:rPr>
-          <w:lang w:val="es-AR"/>
-        </w:rPr>
-        <w:t>.</w:t>
+        <w:t>En cuanto al versionado se utilizará un repositorio SVN (Google Code) para administrar el control de versiones del proyecto. Como client</w:t>
+      </w:r>
+      <w:r>
+        <w:rPr>
+          <w:lang w:val="es-AR"/>
+        </w:rPr>
+        <w:t>e vamos a utilizar TortoiseSVN.</w:t>
       </w:r>
     </w:p>
     <w:p>
@@ -7083,21 +6547,8 @@
         <w:rPr>
           <w:lang w:val="es-ES"/>
         </w:rPr>
-        <w:t xml:space="preserve">El repositorio del proyecto se encuentra en Google </w:t>
-      </w:r>
-      <w:proofErr w:type="spellStart"/>
-      <w:r>
-        <w:rPr>
-          <w:lang w:val="es-ES"/>
-        </w:rPr>
-        <w:t>Code</w:t>
-      </w:r>
-      <w:proofErr w:type="spellEnd"/>
-      <w:r>
-        <w:rPr>
-          <w:lang w:val="es-ES"/>
-        </w:rPr>
-        <w:t xml:space="preserve">: </w:t>
+        <w:lastRenderedPageBreak/>
+        <w:t xml:space="preserve">El repositorio del proyecto se encuentra en Google Code: </w:t>
       </w:r>
       <w:hyperlink r:id="rId11" w:history="1">
         <w:r>
@@ -7176,7 +6627,7 @@
           <w:lang w:val="es-AR"/>
         </w:rPr>
       </w:pPr>
-      <w:bookmarkStart w:id="88" w:name="_Toc273126822"/>
+      <w:bookmarkStart w:id="88" w:name="_Toc273439404"/>
       <w:r>
         <w:rPr>
           <w:lang w:val="es-AR"/>
@@ -7189,70 +6640,151 @@
       <w:pPr>
         <w:spacing w:after="0" w:line="240" w:lineRule="auto"/>
         <w:rPr>
-          <w:lang w:val="es-AR"/>
-        </w:rPr>
-      </w:pPr>
-      <w:r>
-        <w:rPr>
-          <w:lang w:val="es-AR"/>
-        </w:rPr>
-        <w:t xml:space="preserve">La trazabilidad se manejará referenciando en cada actualización del repositorio a la </w:t>
-      </w:r>
-      <w:proofErr w:type="spellStart"/>
-      <w:r>
-        <w:rPr>
-          <w:lang w:val="es-AR"/>
-        </w:rPr>
-        <w:t>User</w:t>
-      </w:r>
-      <w:proofErr w:type="spellEnd"/>
-      <w:r>
-        <w:rPr>
-          <w:lang w:val="es-AR"/>
-        </w:rPr>
-        <w:t xml:space="preserve"> </w:t>
-      </w:r>
-      <w:proofErr w:type="spellStart"/>
-      <w:r>
-        <w:rPr>
-          <w:lang w:val="es-AR"/>
-        </w:rPr>
-        <w:t>Story</w:t>
-      </w:r>
-      <w:proofErr w:type="spellEnd"/>
-      <w:r>
-        <w:rPr>
-          <w:lang w:val="es-AR"/>
-        </w:rPr>
-        <w:t xml:space="preserve"> correspondiente.</w:t>
-      </w:r>
-    </w:p>
-    <w:p>
-      <w:pPr>
-        <w:spacing w:after="0" w:line="240" w:lineRule="auto"/>
-        <w:rPr>
-          <w:lang w:val="es-AR"/>
-        </w:rPr>
-      </w:pPr>
-      <w:r>
-        <w:rPr>
-          <w:lang w:val="es-AR"/>
-        </w:rPr>
-        <w:t xml:space="preserve">Por otro lado, cada sprint estará en un </w:t>
-      </w:r>
-      <w:proofErr w:type="spellStart"/>
-      <w:r>
-        <w:rPr>
-          <w:lang w:val="es-AR"/>
-        </w:rPr>
-        <w:t>branch</w:t>
-      </w:r>
-      <w:proofErr w:type="spellEnd"/>
-      <w:r>
-        <w:rPr>
-          <w:lang w:val="es-AR"/>
-        </w:rPr>
-        <w:t xml:space="preserve"> distinto del repositorio, para tener agrupado lo realizado en cada iteración.</w:t>
+          <w:i/>
+          <w:lang w:val="es-AR"/>
+        </w:rPr>
+      </w:pPr>
+      <w:r>
+        <w:rPr>
+          <w:lang w:val="es-AR"/>
+        </w:rPr>
+        <w:t>La trazabilidad se manejará referenciando en cada actualización del repositorio a la User Story correspondiente</w:t>
+      </w:r>
+      <w:r>
+        <w:rPr>
+          <w:lang w:val="es-AR"/>
+        </w:rPr>
+        <w:t>. Se pone un</w:t>
+      </w:r>
+      <w:r>
+        <w:rPr>
+          <w:lang w:val="es-AR"/>
+        </w:rPr>
+        <w:t xml:space="preserve"> identificador de l</w:t>
+      </w:r>
+      <w:r>
+        <w:rPr>
+          <w:lang w:val="es-AR"/>
+        </w:rPr>
+        <w:t>a story con una breve descripció</w:t>
+      </w:r>
+      <w:r>
+        <w:rPr>
+          <w:lang w:val="es-AR"/>
+        </w:rPr>
+        <w:t xml:space="preserve">n y </w:t>
+      </w:r>
+      <w:r>
+        <w:rPr>
+          <w:lang w:val="es-AR"/>
+        </w:rPr>
+        <w:t>luego</w:t>
+      </w:r>
+      <w:r>
+        <w:rPr>
+          <w:lang w:val="es-AR"/>
+        </w:rPr>
+        <w:t xml:space="preserve"> el link a la tarea en wolof. </w:t>
+      </w:r>
+      <w:r>
+        <w:rPr>
+          <w:lang w:val="es-AR"/>
+        </w:rPr>
+        <w:t>Ejemplo</w:t>
+      </w:r>
+      <w:r>
+        <w:rPr>
+          <w:lang w:val="es-AR"/>
+        </w:rPr>
+        <w:t>:</w:t>
+      </w:r>
+      <w:r>
+        <w:rPr>
+          <w:lang w:val="es-AR"/>
+        </w:rPr>
+        <w:br/>
+      </w:r>
+      <w:r>
+        <w:rPr>
+          <w:lang w:val="es-AR"/>
+        </w:rPr>
+        <w:br/>
+      </w:r>
+      <w:r>
+        <w:rPr>
+          <w:i/>
+          <w:lang w:val="es-AR"/>
+        </w:rPr>
+        <w:t>“Arregl</w:t>
+      </w:r>
+      <w:r>
+        <w:rPr>
+          <w:i/>
+          <w:lang w:val="es-AR"/>
+        </w:rPr>
+        <w:t>é</w:t>
+      </w:r>
+      <w:r>
+        <w:rPr>
+          <w:i/>
+          <w:lang w:val="es-AR"/>
+        </w:rPr>
+        <w:t xml:space="preserve"> un pequeño bug en la pantalla de alta de campañas</w:t>
+      </w:r>
+      <w:r>
+        <w:rPr>
+          <w:i/>
+          <w:lang w:val="es-AR"/>
+        </w:rPr>
+        <w:br/>
+        <w:t>Story_2 - Alta de Campañas</w:t>
+      </w:r>
+      <w:r>
+        <w:rPr>
+          <w:i/>
+          <w:lang w:val="es-AR"/>
+        </w:rPr>
+        <w:br/>
+      </w:r>
+      <w:hyperlink r:id="rId13" w:tgtFrame="_blank" w:history="1">
+        <w:r>
+          <w:rPr>
+            <w:rStyle w:val="Hipervnculo"/>
+            <w:i/>
+            <w:color w:val="auto"/>
+            <w:lang w:val="es-AR"/>
+          </w:rPr>
+          <w:t>https://wolof.southworksinc.com/selfmanagement/stories/04a8f700-a674-012d-d88c-12313b031b02</w:t>
+        </w:r>
+      </w:hyperlink>
+      <w:r>
+        <w:rPr>
+          <w:i/>
+          <w:lang w:val="es-AR"/>
+        </w:rPr>
+        <w:t>”</w:t>
+      </w:r>
+    </w:p>
+    <w:p>
+      <w:pPr>
+        <w:spacing w:after="0" w:line="240" w:lineRule="auto"/>
+        <w:rPr>
+          <w:lang w:val="es-AR"/>
+        </w:rPr>
+      </w:pPr>
+    </w:p>
+    <w:p>
+      <w:pPr>
+        <w:spacing w:after="0" w:line="240" w:lineRule="auto"/>
+        <w:rPr>
+          <w:lang w:val="es-AR"/>
+        </w:rPr>
+      </w:pPr>
+      <w:r>
+        <w:rPr>
+          <w:lang w:val="es-AR"/>
+        </w:rPr>
+        <w:t>Por otro lado, cada sprint estará en un branch distinto del repositorio, para tener agrupado lo realizado en cada iteración.</w:t>
       </w:r>
     </w:p>
     <w:p>
@@ -7271,7 +6803,7 @@
           <w:lang w:val="es-AR"/>
         </w:rPr>
       </w:pPr>
-      <w:bookmarkStart w:id="89" w:name="_Toc273126823"/>
+      <w:bookmarkStart w:id="89" w:name="_Toc273439405"/>
       <w:r>
         <w:rPr>
           <w:lang w:val="es-AR"/>
@@ -7383,21 +6915,7 @@
         <w:rPr>
           <w:lang w:val="es-AR"/>
         </w:rPr>
-        <w:t xml:space="preserve">Asignación de Tareas y </w:t>
-      </w:r>
-      <w:proofErr w:type="spellStart"/>
-      <w:r>
-        <w:rPr>
-          <w:lang w:val="es-AR"/>
-        </w:rPr>
-        <w:t>TimeSheet</w:t>
-      </w:r>
-      <w:proofErr w:type="spellEnd"/>
-      <w:r>
-        <w:rPr>
-          <w:lang w:val="es-AR"/>
-        </w:rPr>
-        <w:t>:</w:t>
+        <w:t>Asignación de Tareas y TimeSheet:</w:t>
       </w:r>
     </w:p>
     <w:p>
@@ -7434,7 +6952,7 @@
           <w:lang w:val="es-AR"/>
         </w:rPr>
       </w:pPr>
-      <w:bookmarkStart w:id="90" w:name="_Toc273126824"/>
+      <w:bookmarkStart w:id="90" w:name="_Toc273439406"/>
       <w:r>
         <w:rPr>
           <w:lang w:val="es-AR"/>
@@ -7527,7 +7045,7 @@
         </w:rPr>
         <w:t xml:space="preserve">Grupo: </w:t>
       </w:r>
-      <w:hyperlink r:id="rId13" w:history="1">
+      <w:hyperlink r:id="rId14" w:history="1">
         <w:r>
           <w:rPr>
             <w:rStyle w:val="Hipervnculo"/>
@@ -7548,7 +7066,7 @@
       <w:r>
         <w:t xml:space="preserve">Mail: </w:t>
       </w:r>
-      <w:hyperlink r:id="rId14" w:history="1">
+      <w:hyperlink r:id="rId15" w:history="1">
         <w:r>
           <w:rPr>
             <w:rStyle w:val="Hipervnculo"/>
@@ -7569,8 +7087,8 @@
       <w:bookmarkStart w:id="92" w:name="_Toc259137223"/>
       <w:bookmarkStart w:id="93" w:name="_Toc264447362"/>
       <w:bookmarkStart w:id="94" w:name="_Toc272680733"/>
-      <w:bookmarkStart w:id="95" w:name="_Toc273126825"/>
-      <w:bookmarkStart w:id="96" w:name="Calidad"/>
+      <w:bookmarkStart w:id="95" w:name="Calidad"/>
+      <w:bookmarkStart w:id="96" w:name="_Toc273439407"/>
       <w:r>
         <w:rPr>
           <w:lang w:val="es-AR"/>
@@ -7581,63 +7099,21 @@
       <w:bookmarkEnd w:id="92"/>
       <w:bookmarkEnd w:id="93"/>
       <w:bookmarkEnd w:id="94"/>
-      <w:bookmarkEnd w:id="95"/>
-    </w:p>
-    <w:bookmarkEnd w:id="96"/>
-    <w:p>
-      <w:pPr>
-        <w:spacing w:after="0" w:line="240" w:lineRule="auto"/>
-        <w:rPr>
-          <w:lang w:val="es-AR"/>
-        </w:rPr>
-      </w:pPr>
-      <w:r>
-        <w:rPr>
-          <w:lang w:val="es-AR"/>
-        </w:rPr>
-        <w:t xml:space="preserve">Cada </w:t>
-      </w:r>
-      <w:proofErr w:type="spellStart"/>
-      <w:r>
-        <w:rPr>
-          <w:lang w:val="es-AR"/>
-        </w:rPr>
-        <w:t>User</w:t>
-      </w:r>
-      <w:proofErr w:type="spellEnd"/>
-      <w:r>
-        <w:rPr>
-          <w:lang w:val="es-AR"/>
-        </w:rPr>
-        <w:t xml:space="preserve"> </w:t>
-      </w:r>
-      <w:proofErr w:type="spellStart"/>
-      <w:r>
-        <w:rPr>
-          <w:lang w:val="es-AR"/>
-        </w:rPr>
-        <w:t>Story</w:t>
-      </w:r>
-      <w:proofErr w:type="spellEnd"/>
-      <w:r>
-        <w:rPr>
-          <w:lang w:val="es-AR"/>
-        </w:rPr>
-        <w:t xml:space="preserve">, estará acompañada de una serie de pruebas de aceptación de usuario (UAT) que serán ejecutadas al momento de la Sprint </w:t>
-      </w:r>
-      <w:proofErr w:type="spellStart"/>
-      <w:r>
-        <w:rPr>
-          <w:lang w:val="es-AR"/>
-        </w:rPr>
-        <w:t>Review</w:t>
-      </w:r>
-      <w:proofErr w:type="spellEnd"/>
-      <w:r>
-        <w:rPr>
-          <w:lang w:val="es-AR"/>
-        </w:rPr>
-        <w:t>. Estas pruebas permitirán verificar que la funcionalidad implementada satisface las necesidades del cliente y cumple sus expectativas.</w:t>
+      <w:bookmarkEnd w:id="96"/>
+    </w:p>
+    <w:bookmarkEnd w:id="95"/>
+    <w:p>
+      <w:pPr>
+        <w:spacing w:after="0" w:line="240" w:lineRule="auto"/>
+        <w:rPr>
+          <w:lang w:val="es-AR"/>
+        </w:rPr>
+      </w:pPr>
+      <w:r>
+        <w:rPr>
+          <w:lang w:val="es-AR"/>
+        </w:rPr>
+        <w:t>Cada User Story, estará acompañada de una serie de pruebas de aceptación de usuario (UAT) que serán ejecutadas al momento de la Sprint Review. Estas pruebas permitirán verificar que la funcionalidad implementada satisface las necesidades del cliente y cumple sus expectativas.</w:t>
       </w:r>
     </w:p>
     <w:p>
@@ -7659,22 +7135,13 @@
       </w:pPr>
       <w:bookmarkStart w:id="97" w:name="_Toc264447363"/>
       <w:bookmarkStart w:id="98" w:name="_Toc272680734"/>
-      <w:bookmarkStart w:id="99" w:name="_Toc273126826"/>
-      <w:proofErr w:type="spellStart"/>
+      <w:bookmarkStart w:id="99" w:name="_Toc273439408"/>
       <w:r>
         <w:rPr>
           <w:rFonts w:eastAsia="Lucida Sans Unicode"/>
           <w:lang w:val="es-AR"/>
         </w:rPr>
-        <w:t>Bug</w:t>
-      </w:r>
-      <w:proofErr w:type="spellEnd"/>
-      <w:r>
-        <w:rPr>
-          <w:rFonts w:eastAsia="Lucida Sans Unicode"/>
-          <w:lang w:val="es-AR"/>
-        </w:rPr>
-        <w:t xml:space="preserve"> Tracking</w:t>
+        <w:t>Bug Tracking</w:t>
       </w:r>
       <w:bookmarkEnd w:id="97"/>
       <w:bookmarkEnd w:id="98"/>
@@ -7693,71 +7160,7 @@
           <w:rFonts w:eastAsia="Lucida Sans Unicode"/>
           <w:lang w:val="es-AR"/>
         </w:rPr>
-        <w:t xml:space="preserve">En la herramienta </w:t>
-      </w:r>
-      <w:proofErr w:type="spellStart"/>
-      <w:r>
-        <w:rPr>
-          <w:rFonts w:eastAsia="Lucida Sans Unicode"/>
-          <w:lang w:val="es-AR"/>
-        </w:rPr>
-        <w:t>Wolof</w:t>
-      </w:r>
-      <w:proofErr w:type="spellEnd"/>
-      <w:r>
-        <w:rPr>
-          <w:rFonts w:eastAsia="Lucida Sans Unicode"/>
-          <w:lang w:val="es-AR"/>
-        </w:rPr>
-        <w:t xml:space="preserve">, mantendremos actualizados los </w:t>
-      </w:r>
-      <w:proofErr w:type="spellStart"/>
-      <w:r>
-        <w:rPr>
-          <w:rFonts w:eastAsia="Lucida Sans Unicode"/>
-          <w:lang w:val="es-AR"/>
-        </w:rPr>
-        <w:t>bugs</w:t>
-      </w:r>
-      <w:proofErr w:type="spellEnd"/>
-      <w:r>
-        <w:rPr>
-          <w:rFonts w:eastAsia="Lucida Sans Unicode"/>
-          <w:lang w:val="es-AR"/>
-        </w:rPr>
-        <w:t xml:space="preserve"> detectados junto con su estado. A partir de esta información, informaremos en el reporte de avance la cantidad de </w:t>
-      </w:r>
-      <w:proofErr w:type="spellStart"/>
-      <w:r>
-        <w:rPr>
-          <w:rFonts w:eastAsia="Lucida Sans Unicode"/>
-          <w:lang w:val="es-AR"/>
-        </w:rPr>
-        <w:t>bugs</w:t>
-      </w:r>
-      <w:proofErr w:type="spellEnd"/>
-      <w:r>
-        <w:rPr>
-          <w:rFonts w:eastAsia="Lucida Sans Unicode"/>
-          <w:lang w:val="es-AR"/>
-        </w:rPr>
-        <w:t xml:space="preserve"> cerrados y la cantidad de </w:t>
-      </w:r>
-      <w:proofErr w:type="spellStart"/>
-      <w:r>
-        <w:rPr>
-          <w:rFonts w:eastAsia="Lucida Sans Unicode"/>
-          <w:lang w:val="es-AR"/>
-        </w:rPr>
-        <w:t>bugs</w:t>
-      </w:r>
-      <w:proofErr w:type="spellEnd"/>
-      <w:r>
-        <w:rPr>
-          <w:rFonts w:eastAsia="Lucida Sans Unicode"/>
-          <w:lang w:val="es-AR"/>
-        </w:rPr>
-        <w:t xml:space="preserve"> aún abiertos.</w:t>
+        <w:t>En la herramienta Wolof, mantendremos actualizados los bugs detectados junto con su estado. A partir de esta información, informaremos en el reporte de avance la cantidad de bugs cerrados y la cantidad de bugs aún abiertos.</w:t>
       </w:r>
     </w:p>
     <w:p>
@@ -7780,12 +7183,13 @@
       </w:pPr>
       <w:bookmarkStart w:id="100" w:name="_Toc264447364"/>
       <w:bookmarkStart w:id="101" w:name="_Toc272680735"/>
-      <w:bookmarkStart w:id="102" w:name="_Toc273126827"/>
+      <w:bookmarkStart w:id="102" w:name="_Toc273439409"/>
       <w:r>
         <w:rPr>
           <w:rFonts w:eastAsia="Lucida Sans Unicode"/>
           <w:lang w:val="es-AR"/>
         </w:rPr>
+        <w:lastRenderedPageBreak/>
         <w:t>Pruebas Unitarias</w:t>
       </w:r>
       <w:bookmarkEnd w:id="100"/>
@@ -7803,35 +7207,7 @@
         <w:rPr>
           <w:lang w:val="es-AR"/>
         </w:rPr>
-        <w:t xml:space="preserve">Además de las pruebas de aceptación de usuario, las capas de datos y servicios del sistema tendrán pruebas unitarias. Se medirá la cantidad de código cubierto por las pruebas utilizando el valor de </w:t>
-      </w:r>
-      <w:proofErr w:type="spellStart"/>
-      <w:r>
-        <w:rPr>
-          <w:lang w:val="es-AR"/>
-        </w:rPr>
-        <w:t>Code</w:t>
-      </w:r>
-      <w:proofErr w:type="spellEnd"/>
-      <w:r>
-        <w:rPr>
-          <w:lang w:val="es-AR"/>
-        </w:rPr>
-        <w:t xml:space="preserve"> </w:t>
-      </w:r>
-      <w:proofErr w:type="spellStart"/>
-      <w:r>
-        <w:rPr>
-          <w:lang w:val="es-AR"/>
-        </w:rPr>
-        <w:t>Coverage</w:t>
-      </w:r>
-      <w:proofErr w:type="spellEnd"/>
-      <w:r>
-        <w:rPr>
-          <w:lang w:val="es-AR"/>
-        </w:rPr>
-        <w:t xml:space="preserve"> que provee la herramienta de desarrollo (ver Métricas).</w:t>
+        <w:t>Además de las pruebas de aceptación de usuario, las capas de datos y servicios del sistema tendrán pruebas unitarias. Se medirá la cantidad de código cubierto por las pruebas utilizando el valor de Code Coverage que provee la herramienta de desarrollo (ver Métricas).</w:t>
       </w:r>
     </w:p>
     <w:p>
@@ -7845,14 +7221,13 @@
       <w:r>
         <w:rPr>
           <w:noProof/>
-          <w:lang w:bidi="ar-SA"/>
-        </w:rPr>
-        <w:lastRenderedPageBreak/>
+          <w:lang w:val="es-AR" w:eastAsia="es-AR" w:bidi="ar-SA"/>
+        </w:rPr>
         <w:drawing>
           <wp:inline distT="0" distB="0" distL="0" distR="0">
-            <wp:extent cx="4355911" cy="1197842"/>
-            <wp:effectExtent l="95250" t="57150" r="120839" b="40408"/>
-            <wp:docPr id="3" name="Picture 5"/>
+            <wp:extent cx="4353117" cy="1201779"/>
+            <wp:effectExtent l="95250" t="57150" r="123633" b="36471"/>
+            <wp:docPr id="8" name="Picture 5"/>
             <wp:cNvGraphicFramePr>
               <a:graphicFrameLocks xmlns:a="http://schemas.openxmlformats.org/drawingml/2006/main"/>
             </wp:cNvGraphicFramePr>
@@ -7866,7 +7241,7 @@
                     </pic:cNvPicPr>
                   </pic:nvPicPr>
                   <pic:blipFill>
-                    <a:blip r:embed="rId15" cstate="print"/>
+                    <a:blip r:embed="rId16" cstate="print"/>
                     <a:srcRect/>
                     <a:stretch>
                       <a:fillRect/>
@@ -7875,7 +7250,7 @@
                   <pic:spPr bwMode="auto">
                     <a:xfrm>
                       <a:off x="0" y="0"/>
-                      <a:ext cx="4355911" cy="1197842"/>
+                      <a:ext cx="4353117" cy="1201779"/>
                     </a:xfrm>
                     <a:prstGeom prst="rect">
                       <a:avLst/>
@@ -7909,13 +7284,13 @@
       <w:r>
         <w:rPr>
           <w:noProof/>
-          <w:lang w:bidi="ar-SA"/>
+          <w:lang w:val="es-AR" w:eastAsia="es-AR" w:bidi="ar-SA"/>
         </w:rPr>
         <w:drawing>
           <wp:inline distT="0" distB="0" distL="0" distR="0">
             <wp:extent cx="4502785" cy="1552575"/>
             <wp:effectExtent l="0" t="0" r="0" b="0"/>
-            <wp:docPr id="4" name="Imagen 2"/>
+            <wp:docPr id="7" name="Imagen 2"/>
             <wp:cNvGraphicFramePr>
               <a:graphicFrameLocks xmlns:a="http://schemas.openxmlformats.org/drawingml/2006/main" noChangeAspect="1"/>
             </wp:cNvGraphicFramePr>
@@ -7929,7 +7304,7 @@
                     </pic:cNvPicPr>
                   </pic:nvPicPr>
                   <pic:blipFill>
-                    <a:blip r:embed="rId16" cstate="print"/>
+                    <a:blip r:embed="rId17"/>
                     <a:srcRect/>
                     <a:stretch>
                       <a:fillRect/>
@@ -7978,7 +7353,7 @@
       <w:bookmarkStart w:id="104" w:name="_Toc259137224"/>
       <w:bookmarkStart w:id="105" w:name="_Toc264447365"/>
       <w:bookmarkStart w:id="106" w:name="_Toc272680736"/>
-      <w:bookmarkStart w:id="107" w:name="_Toc273126828"/>
+      <w:bookmarkStart w:id="107" w:name="_Toc273439410"/>
       <w:r>
         <w:rPr>
           <w:lang w:val="es-AR"/>
@@ -8003,7 +7378,7 @@
       <w:bookmarkStart w:id="109" w:name="_Toc259137225"/>
       <w:bookmarkStart w:id="110" w:name="_Toc264447366"/>
       <w:bookmarkStart w:id="111" w:name="_Toc272680737"/>
-      <w:bookmarkStart w:id="112" w:name="_Toc273126829"/>
+      <w:bookmarkStart w:id="112" w:name="_Toc273439411"/>
       <w:r>
         <w:rPr>
           <w:lang w:val="es-AR"/>
@@ -8033,33 +7408,7 @@
           <w:color w:val="auto"/>
           <w:lang w:val="es-AR"/>
         </w:rPr>
-        <w:t xml:space="preserve">Se utilizará la metodología </w:t>
-      </w:r>
-      <w:proofErr w:type="spellStart"/>
-      <w:r>
-        <w:rPr>
-          <w:rStyle w:val="HelpText"/>
-          <w:rFonts w:cs="Arial"/>
-          <w:i w:val="0"/>
-          <w:iCs/>
-          <w:vanish w:val="0"/>
-          <w:color w:val="auto"/>
-          <w:lang w:val="es-AR"/>
-        </w:rPr>
-        <w:t>Scrum</w:t>
-      </w:r>
-      <w:proofErr w:type="spellEnd"/>
-      <w:r>
-        <w:rPr>
-          <w:rStyle w:val="HelpText"/>
-          <w:rFonts w:cs="Arial"/>
-          <w:i w:val="0"/>
-          <w:iCs/>
-          <w:vanish w:val="0"/>
-          <w:color w:val="auto"/>
-          <w:lang w:val="es-AR"/>
-        </w:rPr>
-        <w:t xml:space="preserve">. </w:t>
+        <w:t xml:space="preserve">Se utilizará la metodología Scrum. </w:t>
       </w:r>
       <w:r>
         <w:rPr>
@@ -8099,91 +7448,21 @@
         <w:rPr>
           <w:lang w:val="es-AR"/>
         </w:rPr>
-        <w:t xml:space="preserve">En esta metodología, catalogada dentro de las metodologías ágiles, el proyecto se divide en iteraciones, llamadas </w:t>
-      </w:r>
-      <w:proofErr w:type="spellStart"/>
-      <w:r>
-        <w:rPr>
-          <w:lang w:val="es-AR"/>
-        </w:rPr>
-        <w:t>sprints</w:t>
-      </w:r>
-      <w:proofErr w:type="spellEnd"/>
-      <w:r>
-        <w:rPr>
-          <w:lang w:val="es-AR"/>
-        </w:rPr>
-        <w:t>, y en cada iteración se crea un incremento entregable del producto. Cada iteración en este proyecto, tendrá una duración de dos emanas.</w:t>
-      </w:r>
-    </w:p>
-    <w:p>
-      <w:pPr>
-        <w:spacing w:after="0" w:line="240" w:lineRule="auto"/>
-        <w:rPr>
-          <w:lang w:val="es-AR"/>
-        </w:rPr>
-      </w:pPr>
-      <w:r>
-        <w:rPr>
-          <w:lang w:val="es-AR"/>
-        </w:rPr>
-        <w:t xml:space="preserve">Los requisitos se mantienen en una lista priorizada llamada </w:t>
-      </w:r>
-      <w:proofErr w:type="spellStart"/>
-      <w:r>
-        <w:rPr>
-          <w:lang w:val="es-AR"/>
-        </w:rPr>
-        <w:t>Product</w:t>
-      </w:r>
-      <w:proofErr w:type="spellEnd"/>
-      <w:r>
-        <w:rPr>
-          <w:lang w:val="es-AR"/>
-        </w:rPr>
-        <w:t xml:space="preserve"> </w:t>
-      </w:r>
-      <w:proofErr w:type="spellStart"/>
-      <w:r>
-        <w:rPr>
-          <w:lang w:val="es-AR"/>
-        </w:rPr>
-        <w:t>Backlog</w:t>
-      </w:r>
-      <w:proofErr w:type="spellEnd"/>
-      <w:r>
-        <w:rPr>
-          <w:lang w:val="es-AR"/>
-        </w:rPr>
-        <w:t xml:space="preserve">, el equipo al iniciar cada iteración (en la reunión de Sprint </w:t>
-      </w:r>
-      <w:proofErr w:type="spellStart"/>
-      <w:r>
-        <w:rPr>
-          <w:lang w:val="es-AR"/>
-        </w:rPr>
-        <w:t>Planning</w:t>
-      </w:r>
-      <w:proofErr w:type="spellEnd"/>
-      <w:r>
-        <w:rPr>
-          <w:lang w:val="es-AR"/>
-        </w:rPr>
-        <w:t xml:space="preserve">), el equipo toma del sprint </w:t>
-      </w:r>
-      <w:proofErr w:type="spellStart"/>
-      <w:r>
-        <w:rPr>
-          <w:lang w:val="es-AR"/>
-        </w:rPr>
-        <w:t>backlog</w:t>
-      </w:r>
-      <w:proofErr w:type="spellEnd"/>
-      <w:r>
-        <w:rPr>
-          <w:lang w:val="es-AR"/>
-        </w:rPr>
-        <w:t xml:space="preserve"> la cantidad de trabajo a la que se puede comprometer a terminar. El equipo trabaja durante el sprint, reuniéndose </w:t>
+        <w:t>En esta metodología, catalogada dentro de las metodologías ágiles, el proyecto se divide en iteraciones, llamadas sprints, y en cada iteración se crea un incremento entregable del producto. Cada iteración en este proyecto, tendrá una duración de dos emanas.</w:t>
+      </w:r>
+    </w:p>
+    <w:p>
+      <w:pPr>
+        <w:spacing w:after="0" w:line="240" w:lineRule="auto"/>
+        <w:rPr>
+          <w:lang w:val="es-AR"/>
+        </w:rPr>
+      </w:pPr>
+      <w:r>
+        <w:rPr>
+          <w:lang w:val="es-AR"/>
+        </w:rPr>
+        <w:t xml:space="preserve">Los requisitos se mantienen en una lista priorizada llamada Product Backlog, el equipo al iniciar cada iteración (en la reunión de Sprint Planning), el equipo toma del sprint backlog la cantidad de trabajo a la que se puede comprometer a terminar. El equipo trabaja durante el sprint, reuniéndose </w:t>
       </w:r>
       <w:r>
         <w:rPr>
@@ -8195,63 +7474,21 @@
         <w:rPr>
           <w:lang w:val="es-AR"/>
         </w:rPr>
-        <w:t xml:space="preserve">para revisar el estado del Sprint </w:t>
-      </w:r>
-      <w:proofErr w:type="spellStart"/>
-      <w:r>
-        <w:rPr>
-          <w:lang w:val="es-AR"/>
-        </w:rPr>
-        <w:t>Backlog</w:t>
-      </w:r>
-      <w:proofErr w:type="spellEnd"/>
-      <w:r>
-        <w:rPr>
-          <w:lang w:val="es-AR"/>
-        </w:rPr>
-        <w:t xml:space="preserve"> y presenta los resultados al cliente al final del sprint en la reunión Sprint </w:t>
-      </w:r>
-      <w:proofErr w:type="spellStart"/>
-      <w:r>
-        <w:rPr>
-          <w:lang w:val="es-AR"/>
-        </w:rPr>
-        <w:t>Review</w:t>
-      </w:r>
-      <w:proofErr w:type="spellEnd"/>
-      <w:r>
-        <w:rPr>
-          <w:lang w:val="es-AR"/>
-        </w:rPr>
-        <w:t>.</w:t>
-      </w:r>
-    </w:p>
-    <w:p>
-      <w:pPr>
-        <w:spacing w:after="0" w:line="240" w:lineRule="auto"/>
-        <w:rPr>
-          <w:lang w:val="es-AR"/>
-        </w:rPr>
-      </w:pPr>
-      <w:r>
-        <w:rPr>
-          <w:lang w:val="es-AR"/>
-        </w:rPr>
-        <w:t xml:space="preserve">En SCRUM es importante la participación del cliente para dar </w:t>
-      </w:r>
-      <w:proofErr w:type="spellStart"/>
-      <w:r>
-        <w:rPr>
-          <w:lang w:val="es-AR"/>
-        </w:rPr>
-        <w:t>feedback</w:t>
-      </w:r>
-      <w:proofErr w:type="spellEnd"/>
-      <w:r>
-        <w:rPr>
-          <w:lang w:val="es-AR"/>
-        </w:rPr>
-        <w:t xml:space="preserve"> el final de cada iteración y asegurarse de que lo que se está construyendo es lo que el cliente quiere.</w:t>
+        <w:t>para revisar el estado del Sprint Backlog y presenta los resultados al cliente al final del sprint en la reunión Sprint Review.</w:t>
+      </w:r>
+    </w:p>
+    <w:p>
+      <w:pPr>
+        <w:spacing w:after="0" w:line="240" w:lineRule="auto"/>
+        <w:rPr>
+          <w:lang w:val="es-AR"/>
+        </w:rPr>
+      </w:pPr>
+      <w:r>
+        <w:rPr>
+          <w:lang w:val="es-AR"/>
+        </w:rPr>
+        <w:t>En SCRUM es importante la participación del cliente para dar feedback el final de cada iteración y asegurarse de que lo que se está construyendo es lo que el cliente quiere.</w:t>
       </w:r>
     </w:p>
     <w:p>
@@ -8341,9 +7578,9 @@
       <w:bookmarkStart w:id="113" w:name="_Toc264447367"/>
       <w:bookmarkStart w:id="114" w:name="_Toc272680738"/>
       <w:bookmarkStart w:id="115" w:name="_Toc272776087"/>
-      <w:bookmarkStart w:id="116" w:name="_Toc273126830"/>
-      <w:bookmarkStart w:id="117" w:name="_Toc161721293"/>
-      <w:bookmarkStart w:id="118" w:name="_Toc259137226"/>
+      <w:bookmarkStart w:id="116" w:name="_Toc161721293"/>
+      <w:bookmarkStart w:id="117" w:name="_Toc259137226"/>
+      <w:bookmarkStart w:id="118" w:name="_Toc273439412"/>
       <w:r>
         <w:rPr>
           <w:lang w:val="es-AR"/>
@@ -8353,48 +7590,20 @@
       <w:bookmarkEnd w:id="113"/>
       <w:bookmarkEnd w:id="114"/>
       <w:bookmarkEnd w:id="115"/>
-      <w:bookmarkEnd w:id="116"/>
-    </w:p>
-    <w:p>
-      <w:pPr>
-        <w:spacing w:after="0" w:line="240" w:lineRule="auto"/>
-        <w:rPr>
-          <w:lang w:val="es-AR"/>
-        </w:rPr>
-      </w:pPr>
-      <w:r>
-        <w:rPr>
-          <w:lang w:val="es-AR"/>
-        </w:rPr>
-        <w:t xml:space="preserve">El análisis de requerimientos del sistema se realizará a través de </w:t>
-      </w:r>
-      <w:proofErr w:type="spellStart"/>
-      <w:r>
-        <w:rPr>
-          <w:lang w:val="es-AR"/>
-        </w:rPr>
-        <w:t>User</w:t>
-      </w:r>
-      <w:proofErr w:type="spellEnd"/>
-      <w:r>
-        <w:rPr>
-          <w:lang w:val="es-AR"/>
-        </w:rPr>
-        <w:t xml:space="preserve"> </w:t>
-      </w:r>
-      <w:proofErr w:type="spellStart"/>
-      <w:r>
-        <w:rPr>
-          <w:lang w:val="es-AR"/>
-        </w:rPr>
-        <w:t>Stories</w:t>
-      </w:r>
-      <w:proofErr w:type="spellEnd"/>
-      <w:r>
-        <w:rPr>
-          <w:lang w:val="es-AR"/>
-        </w:rPr>
-        <w:t xml:space="preserve"> (ver Apéndice para detalles de la técnica).</w:t>
+      <w:bookmarkEnd w:id="118"/>
+    </w:p>
+    <w:p>
+      <w:pPr>
+        <w:spacing w:after="0" w:line="240" w:lineRule="auto"/>
+        <w:rPr>
+          <w:lang w:val="es-AR"/>
+        </w:rPr>
+      </w:pPr>
+      <w:r>
+        <w:rPr>
+          <w:lang w:val="es-AR"/>
+        </w:rPr>
+        <w:t>El análisis de requerimientos del sistema se realizará a través de User Stories (ver Apéndice para detalles de la técnica).</w:t>
       </w:r>
       <w:r>
         <w:rPr>
@@ -8418,43 +7627,45 @@
           <w:i/>
           <w:lang w:val="es-AR"/>
         </w:rPr>
-        <w:t xml:space="preserve">Ver en </w:t>
-      </w:r>
-      <w:proofErr w:type="spellStart"/>
+        <w:t>Ver en Wolof:</w:t>
+      </w:r>
       <w:r>
         <w:rPr>
           <w:rFonts w:eastAsia="Lucida Sans Unicode"/>
           <w:i/>
           <w:lang w:val="es-AR"/>
         </w:rPr>
-        <w:t>Wolof</w:t>
-      </w:r>
-      <w:proofErr w:type="spellEnd"/>
-      <w:r>
+        <w:t xml:space="preserve"> </w:t>
+      </w:r>
+      <w:r>
+        <w:rPr>
+          <w:rStyle w:val="Hipervnculo"/>
+          <w:sz w:val="20"/>
+          <w:szCs w:val="20"/>
+          <w:lang w:val="es-AR"/>
+        </w:rPr>
+        <w:t>https://wolof.southworksinc.com/selfmanagement/stories?search=is:visible+and+label:user_story</w:t>
+      </w:r>
+    </w:p>
+    <w:p>
+      <w:pPr>
+        <w:spacing w:after="0" w:line="240" w:lineRule="auto"/>
         <w:rPr>
           <w:rFonts w:eastAsia="Lucida Sans Unicode"/>
           <w:i/>
           <w:lang w:val="es-AR"/>
         </w:rPr>
-        <w:t>:</w:t>
-      </w:r>
-      <w:r>
+      </w:pPr>
+    </w:p>
+    <w:p>
+      <w:pPr>
+        <w:spacing w:after="0" w:line="240" w:lineRule="auto"/>
         <w:rPr>
           <w:rFonts w:eastAsia="Lucida Sans Unicode"/>
           <w:i/>
           <w:lang w:val="es-AR"/>
         </w:rPr>
-        <w:t xml:space="preserve"> </w:t>
-      </w:r>
-      <w:hyperlink r:id="rId17" w:history="1">
-        <w:r>
-          <w:rPr>
-            <w:rStyle w:val="Hipervnculo"/>
-            <w:lang w:val="es-ES"/>
-          </w:rPr>
-          <w:t>https://wolof.southworksinc.com/selfmanagement/stories?search=is:visible+and+label:user_story</w:t>
-        </w:r>
-      </w:hyperlink>
+      </w:pPr>
     </w:p>
     <w:p>
       <w:pPr>
@@ -8498,26 +7709,6 @@
     </w:p>
     <w:p>
       <w:pPr>
-        <w:spacing w:after="0" w:line="240" w:lineRule="auto"/>
-        <w:rPr>
-          <w:rFonts w:eastAsia="Lucida Sans Unicode"/>
-          <w:i/>
-          <w:lang w:val="es-AR"/>
-        </w:rPr>
-      </w:pPr>
-    </w:p>
-    <w:p>
-      <w:pPr>
-        <w:spacing w:after="0" w:line="240" w:lineRule="auto"/>
-        <w:rPr>
-          <w:rFonts w:eastAsia="Lucida Sans Unicode"/>
-          <w:i/>
-          <w:lang w:val="es-AR"/>
-        </w:rPr>
-      </w:pPr>
-    </w:p>
-    <w:p>
-      <w:pPr>
         <w:pStyle w:val="Ttulo2"/>
         <w:spacing w:before="0" w:line="240" w:lineRule="auto"/>
         <w:rPr>
@@ -8525,12 +7716,11 @@
         </w:rPr>
       </w:pPr>
       <w:bookmarkStart w:id="121" w:name="_Toc272776088"/>
-      <w:bookmarkStart w:id="122" w:name="_Toc273126831"/>
-      <w:r>
-        <w:rPr>
-          <w:lang w:val="es-AR"/>
-        </w:rPr>
-        <w:lastRenderedPageBreak/>
+      <w:bookmarkStart w:id="122" w:name="_Toc273439413"/>
+      <w:r>
+        <w:rPr>
+          <w:lang w:val="es-AR"/>
+        </w:rPr>
         <w:t>Diseño del Sistema</w:t>
       </w:r>
       <w:bookmarkEnd w:id="119"/>
@@ -8549,21 +7739,7 @@
         <w:rPr>
           <w:lang w:val="es-AR"/>
         </w:rPr>
-        <w:t xml:space="preserve">Arquitectura del sistema </w:t>
-      </w:r>
-      <w:proofErr w:type="spellStart"/>
-      <w:r>
-        <w:rPr>
-          <w:lang w:val="es-AR"/>
-        </w:rPr>
-        <w:t>SelfManagement</w:t>
-      </w:r>
-      <w:proofErr w:type="spellEnd"/>
-      <w:r>
-        <w:rPr>
-          <w:lang w:val="es-AR"/>
-        </w:rPr>
-        <w:t>:</w:t>
+        <w:t>Arquitectura del sistema SelfManagement:</w:t>
       </w:r>
     </w:p>
     <w:p>
@@ -8578,13 +7754,13 @@
         <w:rPr>
           <w:i/>
           <w:noProof/>
-          <w:lang w:bidi="ar-SA"/>
+          <w:lang w:val="es-AR" w:eastAsia="es-AR" w:bidi="ar-SA"/>
         </w:rPr>
         <w:drawing>
           <wp:inline distT="0" distB="0" distL="0" distR="0">
             <wp:extent cx="5615940" cy="3381375"/>
             <wp:effectExtent l="0" t="0" r="3810" b="0"/>
-            <wp:docPr id="5" name="Imagen 8" descr="diagrama_arquitectura.png"/>
+            <wp:docPr id="9" name="Imagen 8" descr="diagrama_arquitectura.png"/>
             <wp:cNvGraphicFramePr>
               <a:graphicFrameLocks xmlns:a="http://schemas.openxmlformats.org/drawingml/2006/main" noChangeAspect="1"/>
             </wp:cNvGraphicFramePr>
@@ -8598,7 +7774,7 @@
                     </pic:cNvPicPr>
                   </pic:nvPicPr>
                   <pic:blipFill>
-                    <a:blip r:embed="rId18" cstate="print"/>
+                    <a:blip r:embed="rId18"/>
                     <a:srcRect/>
                     <a:stretch>
                       <a:fillRect/>
@@ -8656,7 +7832,7 @@
       <w:bookmarkStart w:id="123" w:name="_Toc264447369"/>
       <w:bookmarkStart w:id="124" w:name="_Toc272680740"/>
       <w:bookmarkStart w:id="125" w:name="_Toc272776089"/>
-      <w:bookmarkStart w:id="126" w:name="_Toc273126832"/>
+      <w:bookmarkStart w:id="126" w:name="_Toc273439414"/>
       <w:r>
         <w:rPr>
           <w:lang w:val="es-AR"/>
@@ -8711,23 +7887,7 @@
           <w:b/>
           <w:lang w:val="es-AR"/>
         </w:rPr>
-        <w:t xml:space="preserve">Sprint </w:t>
-      </w:r>
-      <w:proofErr w:type="spellStart"/>
-      <w:r>
-        <w:rPr>
-          <w:b/>
-          <w:lang w:val="es-AR"/>
-        </w:rPr>
-        <w:t>Burndown</w:t>
-      </w:r>
-      <w:proofErr w:type="spellEnd"/>
-      <w:r>
-        <w:rPr>
-          <w:b/>
-          <w:lang w:val="es-AR"/>
-        </w:rPr>
-        <w:t xml:space="preserve"> Chart</w:t>
+        <w:t>Sprint Burndown Chart</w:t>
       </w:r>
       <w:r>
         <w:rPr>
@@ -8747,7 +7907,6 @@
         </w:rPr>
         <w:t xml:space="preserve"> El seguimiento se encuentra en la carpeta </w:t>
       </w:r>
-      <w:proofErr w:type="spellStart"/>
       <w:r>
         <w:rPr>
           <w:i/>
@@ -8755,7 +7914,6 @@
         </w:rPr>
         <w:t>meetings</w:t>
       </w:r>
-      <w:proofErr w:type="spellEnd"/>
       <w:r>
         <w:rPr>
           <w:lang w:val="es-AR"/>
@@ -8781,17 +7939,8 @@
           <w:b/>
           <w:lang w:val="es-AR"/>
         </w:rPr>
-        <w:t xml:space="preserve">Cantidad de </w:t>
-      </w:r>
-      <w:proofErr w:type="spellStart"/>
-      <w:r>
-        <w:rPr>
-          <w:b/>
-          <w:lang w:val="es-AR"/>
-        </w:rPr>
-        <w:t>Bugs</w:t>
-      </w:r>
-      <w:proofErr w:type="spellEnd"/>
+        <w:t>Cantidad de Bugs</w:t>
+      </w:r>
       <w:r>
         <w:rPr>
           <w:b/>
@@ -8843,16 +7992,8 @@
         <w:rPr>
           <w:lang w:val="es-AR"/>
         </w:rPr>
-        <w:t xml:space="preserve">Se utilizará un indicador de cobertura de la prueba basado en </w:t>
-      </w:r>
-      <w:proofErr w:type="spellStart"/>
-      <w:r>
-        <w:rPr>
-          <w:lang w:val="es-AR"/>
-        </w:rPr>
-        <w:t>UATs</w:t>
-      </w:r>
-      <w:proofErr w:type="spellEnd"/>
+        <w:t>Se utilizará un indicador de cobertura de la prueba basado en UATs</w:t>
+      </w:r>
       <w:r>
         <w:rPr>
           <w:lang w:val="es-AR"/>
@@ -8871,7 +8012,6 @@
         </w:rPr>
         <w:t xml:space="preserve"> se encuentra en la carpeta </w:t>
       </w:r>
-      <w:proofErr w:type="spellStart"/>
       <w:r>
         <w:rPr>
           <w:i/>
@@ -8879,7 +8019,6 @@
         </w:rPr>
         <w:t>meetings</w:t>
       </w:r>
-      <w:proofErr w:type="spellEnd"/>
       <w:r>
         <w:rPr>
           <w:lang w:val="es-AR"/>
@@ -8900,50 +8039,18 @@
           <w:lang w:val="es-AR"/>
         </w:rPr>
       </w:pPr>
-      <w:proofErr w:type="spellStart"/>
       <w:r>
         <w:rPr>
           <w:b/>
           <w:lang w:val="es-AR"/>
         </w:rPr>
-        <w:t>Code</w:t>
-      </w:r>
-      <w:proofErr w:type="spellEnd"/>
-      <w:r>
-        <w:rPr>
-          <w:b/>
-          <w:lang w:val="es-AR"/>
-        </w:rPr>
-        <w:t xml:space="preserve"> </w:t>
-      </w:r>
-      <w:proofErr w:type="spellStart"/>
-      <w:r>
-        <w:rPr>
-          <w:b/>
-          <w:lang w:val="es-AR"/>
-        </w:rPr>
-        <w:t>Coverage</w:t>
-      </w:r>
-      <w:proofErr w:type="spellEnd"/>
-      <w:r>
-        <w:rPr>
-          <w:lang w:val="es-AR"/>
-        </w:rPr>
-        <w:t xml:space="preserve">: Esta métrica, obtenida automáticamente de la herramienta de desarrollo, indicará el porcentaje de bloques de código que están cubiertos por </w:t>
-      </w:r>
-      <w:proofErr w:type="spellStart"/>
-      <w:r>
-        <w:rPr>
-          <w:lang w:val="es-AR"/>
-        </w:rPr>
-        <w:t>tests</w:t>
-      </w:r>
-      <w:proofErr w:type="spellEnd"/>
-      <w:r>
-        <w:rPr>
-          <w:lang w:val="es-AR"/>
-        </w:rPr>
-        <w:t xml:space="preserve"> unitarios de las capas de datos y servicios de la aplicación.</w:t>
+        <w:t>Code Coverage</w:t>
+      </w:r>
+      <w:r>
+        <w:rPr>
+          <w:lang w:val="es-AR"/>
+        </w:rPr>
+        <w:t>: Esta métrica, obtenida automáticamente de la herramienta de desarrollo, indicará el porcentaje de bloques de código que están cubiertos por tests unitarios de las capas de datos y servicios de la aplicación.</w:t>
       </w:r>
     </w:p>
     <w:p>
@@ -8995,53 +8102,36 @@
         </w:rPr>
         <w:t xml:space="preserve">e </w:t>
       </w:r>
-      <w:proofErr w:type="spellStart"/>
-      <w:r>
-        <w:rPr>
-          <w:lang w:val="es-AR"/>
-        </w:rPr>
-        <w:t>Earned</w:t>
-      </w:r>
-      <w:proofErr w:type="spellEnd"/>
+      <w:r>
+        <w:rPr>
+          <w:lang w:val="es-AR"/>
+        </w:rPr>
+        <w:t>Earned Value</w:t>
+      </w:r>
+      <w:r>
+        <w:rPr>
+          <w:lang w:val="es-AR"/>
+        </w:rPr>
+        <w:t xml:space="preserve"> basada en horas</w:t>
+      </w:r>
+      <w:r>
+        <w:rPr>
+          <w:lang w:val="es-AR"/>
+        </w:rPr>
+        <w:t>.</w:t>
+      </w:r>
       <w:r>
         <w:rPr>
           <w:lang w:val="es-AR"/>
         </w:rPr>
         <w:t xml:space="preserve"> </w:t>
       </w:r>
-      <w:proofErr w:type="spellStart"/>
-      <w:r>
-        <w:rPr>
-          <w:lang w:val="es-AR"/>
-        </w:rPr>
-        <w:t>Value</w:t>
-      </w:r>
-      <w:proofErr w:type="spellEnd"/>
-      <w:r>
-        <w:rPr>
-          <w:lang w:val="es-AR"/>
-        </w:rPr>
-        <w:t xml:space="preserve"> basada en horas</w:t>
-      </w:r>
-      <w:r>
-        <w:rPr>
-          <w:lang w:val="es-AR"/>
-        </w:rPr>
-        <w:t>.</w:t>
-      </w:r>
-      <w:r>
-        <w:rPr>
-          <w:lang w:val="es-AR"/>
-        </w:rPr>
-        <w:t xml:space="preserve"> </w:t>
-      </w:r>
       <w:r>
         <w:rPr>
           <w:lang w:val="es-AR"/>
         </w:rPr>
         <w:t xml:space="preserve">El seguimiento se encuentra en la carpeta </w:t>
       </w:r>
-      <w:proofErr w:type="spellStart"/>
       <w:r>
         <w:rPr>
           <w:i/>
@@ -9049,7 +8139,6 @@
         </w:rPr>
         <w:t>meetings</w:t>
       </w:r>
-      <w:proofErr w:type="spellEnd"/>
       <w:r>
         <w:rPr>
           <w:lang w:val="es-AR"/>
@@ -9178,15 +8267,15 @@
       <w:bookmarkStart w:id="127" w:name="_Toc264447370"/>
       <w:bookmarkStart w:id="128" w:name="_Toc272680741"/>
       <w:bookmarkStart w:id="129" w:name="_Toc272776090"/>
-      <w:bookmarkStart w:id="130" w:name="_Toc273126833"/>
+      <w:bookmarkStart w:id="130" w:name="_Toc273439415"/>
       <w:r>
         <w:rPr>
           <w:lang w:val="es-AR"/>
         </w:rPr>
         <w:t>Tecnología</w:t>
       </w:r>
+      <w:bookmarkEnd w:id="116"/>
       <w:bookmarkEnd w:id="117"/>
-      <w:bookmarkEnd w:id="118"/>
       <w:r>
         <w:rPr>
           <w:lang w:val="es-AR"/>
@@ -9241,35 +8330,7 @@
         <w:rPr>
           <w:lang w:val="es-AR"/>
         </w:rPr>
-        <w:t xml:space="preserve">Servidor Web: Internet </w:t>
-      </w:r>
-      <w:proofErr w:type="spellStart"/>
-      <w:r>
-        <w:rPr>
-          <w:lang w:val="es-AR"/>
-        </w:rPr>
-        <w:t>Information</w:t>
-      </w:r>
-      <w:proofErr w:type="spellEnd"/>
-      <w:r>
-        <w:rPr>
-          <w:lang w:val="es-AR"/>
-        </w:rPr>
-        <w:t xml:space="preserve"> </w:t>
-      </w:r>
-      <w:proofErr w:type="spellStart"/>
-      <w:r>
-        <w:rPr>
-          <w:lang w:val="es-AR"/>
-        </w:rPr>
-        <w:t>Services</w:t>
-      </w:r>
-      <w:proofErr w:type="spellEnd"/>
-      <w:r>
-        <w:rPr>
-          <w:lang w:val="es-AR"/>
-        </w:rPr>
-        <w:t xml:space="preserve"> (IIS) 7</w:t>
+        <w:t>Servidor Web: Internet Information Services (IIS) 7</w:t>
       </w:r>
     </w:p>
     <w:p>
@@ -9330,13 +8391,13 @@
             <w:r>
               <w:rPr>
                 <w:noProof/>
-                <w:lang w:bidi="ar-SA"/>
+                <w:lang w:val="es-AR" w:eastAsia="es-AR" w:bidi="ar-SA"/>
               </w:rPr>
               <w:drawing>
                 <wp:inline distT="0" distB="0" distL="0" distR="0">
                   <wp:extent cx="1242060" cy="327660"/>
                   <wp:effectExtent l="19050" t="0" r="0" b="0"/>
-                  <wp:docPr id="2" name="Imagen 3" descr="dotNet.png"/>
+                  <wp:docPr id="10" name="Imagen 3" descr="dotNet.png"/>
                   <wp:cNvGraphicFramePr>
                     <a:graphicFrameLocks xmlns:a="http://schemas.openxmlformats.org/drawingml/2006/main" noChangeAspect="1"/>
                   </wp:cNvGraphicFramePr>
@@ -9396,13 +8457,13 @@
             <w:r>
               <w:rPr>
                 <w:noProof/>
-                <w:lang w:bidi="ar-SA"/>
+                <w:lang w:val="es-AR" w:eastAsia="es-AR" w:bidi="ar-SA"/>
               </w:rPr>
               <w:drawing>
                 <wp:inline distT="0" distB="0" distL="0" distR="0">
                   <wp:extent cx="560705" cy="362585"/>
                   <wp:effectExtent l="19050" t="0" r="0" b="0"/>
-                  <wp:docPr id="1" name="Imagen 6" descr="logoIIS.jpg"/>
+                  <wp:docPr id="11" name="Imagen 6" descr="logoIIS.jpg"/>
                   <wp:cNvGraphicFramePr>
                     <a:graphicFrameLocks xmlns:a="http://schemas.openxmlformats.org/drawingml/2006/main" noChangeAspect="1"/>
                   </wp:cNvGraphicFramePr>
@@ -9416,7 +8477,7 @@
                           </pic:cNvPicPr>
                         </pic:nvPicPr>
                         <pic:blipFill>
-                          <a:blip r:embed="rId20" cstate="print"/>
+                          <a:blip r:embed="rId20"/>
                           <a:srcRect/>
                           <a:stretch>
                             <a:fillRect/>
@@ -9462,13 +8523,13 @@
             <w:r>
               <w:rPr>
                 <w:noProof/>
-                <w:lang w:bidi="ar-SA"/>
+                <w:lang w:val="es-AR" w:eastAsia="es-AR" w:bidi="ar-SA"/>
               </w:rPr>
               <w:drawing>
                 <wp:inline distT="0" distB="0" distL="0" distR="0">
                   <wp:extent cx="1578610" cy="448310"/>
                   <wp:effectExtent l="19050" t="0" r="0" b="0"/>
-                  <wp:docPr id="9" name="Imagen 3"/>
+                  <wp:docPr id="12" name="Imagen 3"/>
                   <wp:cNvGraphicFramePr>
                     <a:graphicFrameLocks xmlns:a="http://schemas.openxmlformats.org/drawingml/2006/main" noChangeAspect="1"/>
                   </wp:cNvGraphicFramePr>
@@ -9482,7 +8543,7 @@
                           </pic:cNvPicPr>
                         </pic:nvPicPr>
                         <pic:blipFill>
-                          <a:blip r:embed="rId21" cstate="print"/>
+                          <a:blip r:embed="rId21"/>
                           <a:srcRect/>
                           <a:stretch>
                             <a:fillRect/>
@@ -9530,7 +8591,7 @@
           <w:lang w:val="es-AR"/>
         </w:rPr>
       </w:pPr>
-      <w:bookmarkStart w:id="136" w:name="_Toc273126834"/>
+      <w:bookmarkStart w:id="136" w:name="_Toc273439416"/>
       <w:r>
         <w:rPr>
           <w:lang w:val="es-AR"/>
@@ -9554,7 +8615,6 @@
           <w:lang w:val="es-AR"/>
         </w:rPr>
       </w:pPr>
-      <w:proofErr w:type="spellStart"/>
       <w:r>
         <w:rPr>
           <w:b/>
@@ -9562,7 +8622,6 @@
         </w:rPr>
         <w:t>Wolof</w:t>
       </w:r>
-      <w:proofErr w:type="spellEnd"/>
       <w:r>
         <w:rPr>
           <w:b/>
@@ -9580,28 +8639,7 @@
         <w:rPr>
           <w:lang w:val="es-AR"/>
         </w:rPr>
-        <w:t xml:space="preserve">ermite administrar el </w:t>
-      </w:r>
-      <w:proofErr w:type="spellStart"/>
-      <w:r>
-        <w:rPr>
-          <w:lang w:val="es-AR"/>
-        </w:rPr>
-        <w:t>backlog</w:t>
-      </w:r>
-      <w:proofErr w:type="spellEnd"/>
-      <w:r>
-        <w:rPr>
-          <w:lang w:val="es-AR"/>
-        </w:rPr>
-        <w:t xml:space="preserve"> del proyecto, los </w:t>
-      </w:r>
-      <w:proofErr w:type="spellStart"/>
-      <w:r>
-        <w:rPr>
-          <w:lang w:val="es-AR"/>
-        </w:rPr>
-        <w:t>sprint</w:t>
+        <w:t>ermite administrar el backlog del proyecto, los sprint</w:t>
       </w:r>
       <w:r>
         <w:rPr>
@@ -9609,40 +8647,11 @@
         </w:rPr>
         <w:t>s</w:t>
       </w:r>
-      <w:proofErr w:type="spellEnd"/>
-      <w:r>
-        <w:rPr>
-          <w:lang w:val="es-AR"/>
-        </w:rPr>
-        <w:t xml:space="preserve">, las </w:t>
-      </w:r>
-      <w:proofErr w:type="spellStart"/>
-      <w:r>
-        <w:rPr>
-          <w:lang w:val="es-AR"/>
-        </w:rPr>
-        <w:t>user</w:t>
-      </w:r>
-      <w:proofErr w:type="spellEnd"/>
-      <w:r>
-        <w:rPr>
-          <w:lang w:val="es-AR"/>
-        </w:rPr>
-        <w:t xml:space="preserve"> </w:t>
-      </w:r>
-      <w:proofErr w:type="spellStart"/>
-      <w:r>
-        <w:rPr>
-          <w:lang w:val="es-AR"/>
-        </w:rPr>
-        <w:t>stories</w:t>
-      </w:r>
-      <w:proofErr w:type="spellEnd"/>
-      <w:r>
-        <w:rPr>
-          <w:lang w:val="es-AR"/>
-        </w:rPr>
-        <w:t xml:space="preserve"> y los en</w:t>
+      <w:r>
+        <w:rPr>
+          <w:lang w:val="es-AR"/>
+        </w:rPr>
+        <w:t>, las user stories y los en</w:t>
       </w:r>
       <w:r>
         <w:rPr>
@@ -9679,16 +8688,8 @@
         <w:rPr>
           <w:lang w:val="es-AR"/>
         </w:rPr>
-        <w:t xml:space="preserve">Orientada a </w:t>
-      </w:r>
-      <w:proofErr w:type="spellStart"/>
-      <w:r>
-        <w:rPr>
-          <w:lang w:val="es-AR"/>
-        </w:rPr>
-        <w:t>Scrum</w:t>
-      </w:r>
-      <w:proofErr w:type="spellEnd"/>
+        <w:t>Orientada a Scrum</w:t>
+      </w:r>
     </w:p>
     <w:p>
       <w:pPr>
@@ -9807,18 +8808,8 @@
             <w:b/>
             <w:lang w:val="es-AR"/>
           </w:rPr>
-          <w:t xml:space="preserve">Google </w:t>
-        </w:r>
-        <w:proofErr w:type="spellStart"/>
-        <w:r>
-          <w:rPr>
-            <w:rStyle w:val="Hipervnculo"/>
-            <w:b/>
-            <w:lang w:val="es-AR"/>
-          </w:rPr>
-          <w:t>Code</w:t>
-        </w:r>
-        <w:proofErr w:type="spellEnd"/>
+          <w:t>Google Code</w:t>
+        </w:r>
       </w:hyperlink>
       <w:r>
         <w:rPr>
@@ -9838,17 +8829,8 @@
           <w:b/>
           <w:lang w:val="es-AR"/>
         </w:rPr>
-        <w:t xml:space="preserve"> </w:t>
-      </w:r>
-      <w:proofErr w:type="spellStart"/>
-      <w:r>
-        <w:rPr>
-          <w:b/>
-          <w:lang w:val="es-AR"/>
-        </w:rPr>
-        <w:t>TortoiseSVN</w:t>
-      </w:r>
-      <w:proofErr w:type="spellEnd"/>
+        <w:t xml:space="preserve"> TortoiseSVN</w:t>
+      </w:r>
       <w:r>
         <w:rPr>
           <w:lang w:val="es-AR"/>
@@ -9884,21 +8866,7 @@
         <w:rPr>
           <w:lang w:val="es-ES_tradnl"/>
         </w:rPr>
-        <w:t xml:space="preserve">El </w:t>
-      </w:r>
-      <w:proofErr w:type="spellStart"/>
-      <w:r>
-        <w:rPr>
-          <w:lang w:val="es-ES_tradnl"/>
-        </w:rPr>
-        <w:t>framework</w:t>
-      </w:r>
-      <w:proofErr w:type="spellEnd"/>
-      <w:r>
-        <w:rPr>
-          <w:lang w:val="es-ES_tradnl"/>
-        </w:rPr>
-        <w:t xml:space="preserve"> de pruebas unitarias que </w:t>
+        <w:t xml:space="preserve">El framework de pruebas unitarias que </w:t>
       </w:r>
       <w:r>
         <w:rPr>
@@ -9955,21 +8923,12 @@
           <w:b/>
           <w:lang w:val="es-ES_tradnl"/>
         </w:rPr>
-        <w:t xml:space="preserve">Google </w:t>
-      </w:r>
-      <w:proofErr w:type="spellStart"/>
-      <w:r>
-        <w:rPr>
-          <w:b/>
+        <w:t>Google Docs</w:t>
+      </w:r>
+      <w:r>
+        <w:rPr>
           <w:lang w:val="es-ES_tradnl"/>
         </w:rPr>
-        <w:t>Docs</w:t>
-      </w:r>
-      <w:proofErr w:type="spellEnd"/>
-      <w:r>
-        <w:rPr>
-          <w:lang w:val="es-ES_tradnl"/>
-        </w:rPr>
         <w:t>, para documentos con alta frecuencia de actualización.</w:t>
       </w:r>
     </w:p>
@@ -9994,13 +8953,13 @@
       <w:r>
         <w:rPr>
           <w:noProof/>
-          <w:lang w:bidi="ar-SA"/>
+          <w:lang w:val="es-AR" w:eastAsia="es-AR" w:bidi="ar-SA"/>
         </w:rPr>
         <w:drawing>
           <wp:inline distT="0" distB="0" distL="0" distR="0">
             <wp:extent cx="750570" cy="267335"/>
             <wp:effectExtent l="19050" t="0" r="0" b="0"/>
-            <wp:docPr id="10" name="Imagen 17" descr="wolof"/>
+            <wp:docPr id="13" name="Imagen 17" descr="wolof"/>
             <wp:cNvGraphicFramePr>
               <a:graphicFrameLocks xmlns:a="http://schemas.openxmlformats.org/drawingml/2006/main" noChangeAspect="1"/>
             </wp:cNvGraphicFramePr>
@@ -10014,7 +8973,7 @@
                     </pic:cNvPicPr>
                   </pic:nvPicPr>
                   <pic:blipFill>
-                    <a:blip r:embed="rId24" cstate="print"/>
+                    <a:blip r:embed="rId24"/>
                     <a:srcRect/>
                     <a:stretch>
                       <a:fillRect/>
@@ -10051,13 +9010,13 @@
       <w:r>
         <w:rPr>
           <w:noProof/>
-          <w:lang w:bidi="ar-SA"/>
+          <w:lang w:val="es-AR" w:eastAsia="es-AR" w:bidi="ar-SA"/>
         </w:rPr>
         <w:drawing>
           <wp:inline distT="0" distB="0" distL="0" distR="0">
             <wp:extent cx="1354455" cy="362585"/>
             <wp:effectExtent l="19050" t="0" r="0" b="0"/>
-            <wp:docPr id="11" name="Imagen 2" descr="AU_Visual_Studio_Pro_2010_Logo.png"/>
+            <wp:docPr id="14" name="Imagen 2" descr="AU_Visual_Studio_Pro_2010_Logo.png"/>
             <wp:cNvGraphicFramePr>
               <a:graphicFrameLocks xmlns:a="http://schemas.openxmlformats.org/drawingml/2006/main" noChangeAspect="1"/>
             </wp:cNvGraphicFramePr>
@@ -10071,7 +9030,7 @@
                     </pic:cNvPicPr>
                   </pic:nvPicPr>
                   <pic:blipFill>
-                    <a:blip r:embed="rId25" cstate="print"/>
+                    <a:blip r:embed="rId25"/>
                     <a:srcRect/>
                     <a:stretch>
                       <a:fillRect/>
@@ -10108,13 +9067,13 @@
       <w:r>
         <w:rPr>
           <w:noProof/>
-          <w:lang w:bidi="ar-SA"/>
+          <w:lang w:val="es-AR" w:eastAsia="es-AR" w:bidi="ar-SA"/>
         </w:rPr>
         <w:drawing>
           <wp:inline distT="0" distB="0" distL="0" distR="0">
             <wp:extent cx="1294130" cy="319405"/>
             <wp:effectExtent l="19050" t="0" r="1270" b="0"/>
-            <wp:docPr id="12" name="Imagen 19" descr="code_logo"/>
+            <wp:docPr id="15" name="Imagen 19" descr="code_logo"/>
             <wp:cNvGraphicFramePr>
               <a:graphicFrameLocks xmlns:a="http://schemas.openxmlformats.org/drawingml/2006/main" noChangeAspect="1"/>
             </wp:cNvGraphicFramePr>
@@ -10128,7 +9087,7 @@
                     </pic:cNvPicPr>
                   </pic:nvPicPr>
                   <pic:blipFill>
-                    <a:blip r:embed="rId26" cstate="print"/>
+                    <a:blip r:embed="rId26"/>
                     <a:srcRect/>
                     <a:stretch>
                       <a:fillRect/>
@@ -10165,13 +9124,13 @@
       <w:r>
         <w:rPr>
           <w:noProof/>
-          <w:lang w:bidi="ar-SA"/>
+          <w:lang w:val="es-AR" w:eastAsia="es-AR" w:bidi="ar-SA"/>
         </w:rPr>
         <w:drawing>
           <wp:inline distT="0" distB="0" distL="0" distR="0">
             <wp:extent cx="431165" cy="431165"/>
             <wp:effectExtent l="19050" t="0" r="6985" b="0"/>
-            <wp:docPr id="13" name="Imagen 20" descr="tortoise"/>
+            <wp:docPr id="16" name="Imagen 20" descr="tortoise"/>
             <wp:cNvGraphicFramePr>
               <a:graphicFrameLocks xmlns:a="http://schemas.openxmlformats.org/drawingml/2006/main" noChangeAspect="1"/>
             </wp:cNvGraphicFramePr>
@@ -10185,7 +9144,7 @@
                     </pic:cNvPicPr>
                   </pic:nvPicPr>
                   <pic:blipFill>
-                    <a:blip r:embed="rId27" cstate="print"/>
+                    <a:blip r:embed="rId27"/>
                     <a:srcRect/>
                     <a:stretch>
                       <a:fillRect/>
@@ -10236,7 +9195,7 @@
         </w:rPr>
       </w:pPr>
       <w:bookmarkStart w:id="141" w:name="_Toc272776092"/>
-      <w:bookmarkStart w:id="142" w:name="_Toc273126835"/>
+      <w:bookmarkStart w:id="142" w:name="_Toc273439417"/>
       <w:r>
         <w:rPr>
           <w:lang w:val="es-AR"/>
@@ -10261,49 +9220,7 @@
         <w:rPr>
           <w:lang w:val="es-AR"/>
         </w:rPr>
-        <w:t xml:space="preserve">Las estimaciones se harán mediante la técnica de </w:t>
-      </w:r>
-      <w:proofErr w:type="spellStart"/>
-      <w:r>
-        <w:rPr>
-          <w:lang w:val="es-AR"/>
-        </w:rPr>
-        <w:t>Planning</w:t>
-      </w:r>
-      <w:proofErr w:type="spellEnd"/>
-      <w:r>
-        <w:rPr>
-          <w:lang w:val="es-AR"/>
-        </w:rPr>
-        <w:t xml:space="preserve"> </w:t>
-      </w:r>
-      <w:proofErr w:type="spellStart"/>
-      <w:r>
-        <w:rPr>
-          <w:lang w:val="es-AR"/>
-        </w:rPr>
-        <w:t>Poker</w:t>
-      </w:r>
-      <w:proofErr w:type="spellEnd"/>
-      <w:r>
-        <w:rPr>
-          <w:lang w:val="es-AR"/>
-        </w:rPr>
-        <w:t xml:space="preserve">. Serán realizadas por el equipo de desarrollo y desarrolladas en cada reunión de Sprint </w:t>
-      </w:r>
-      <w:proofErr w:type="spellStart"/>
-      <w:r>
-        <w:rPr>
-          <w:lang w:val="es-AR"/>
-        </w:rPr>
-        <w:t>Planning</w:t>
-      </w:r>
-      <w:proofErr w:type="spellEnd"/>
-      <w:r>
-        <w:rPr>
-          <w:lang w:val="es-AR"/>
-        </w:rPr>
-        <w:t>.</w:t>
+        <w:t>Las estimaciones se harán mediante la técnica de Planning Poker. Serán realizadas por el equipo de desarrollo y desarrolladas en cada reunión de Sprint Planning.</w:t>
       </w:r>
     </w:p>
     <w:p>
@@ -10313,33 +9230,11 @@
           <w:lang w:val="es-ES"/>
         </w:rPr>
       </w:pPr>
-      <w:proofErr w:type="spellStart"/>
-      <w:r>
-        <w:rPr>
-          <w:lang w:val="es-AR"/>
-        </w:rPr>
-        <w:t>Planning</w:t>
-      </w:r>
-      <w:proofErr w:type="spellEnd"/>
-      <w:r>
-        <w:rPr>
-          <w:lang w:val="es-AR"/>
-        </w:rPr>
-        <w:t xml:space="preserve"> </w:t>
-      </w:r>
-      <w:proofErr w:type="spellStart"/>
-      <w:r>
-        <w:rPr>
-          <w:lang w:val="es-AR"/>
-        </w:rPr>
-        <w:t>Poker</w:t>
-      </w:r>
-      <w:proofErr w:type="spellEnd"/>
-      <w:r>
-        <w:rPr>
-          <w:lang w:val="es-AR"/>
-        </w:rPr>
-        <w:t xml:space="preserve"> es una técnica de estimación donde varias personas primero debaten, y luego estiman cierto esfuerzo utilizando cartas con valores predefinidos, y las muestran en simultáneo. Luego, si hay extremos, se discute el por qué de los mismos hasta llegar a un </w:t>
+      <w:r>
+        <w:rPr>
+          <w:lang w:val="es-AR"/>
+        </w:rPr>
+        <w:t xml:space="preserve">Planning Poker es una técnica de estimación donde varias personas primero debaten, y luego estiman cierto esfuerzo utilizando cartas con valores predefinidos, y las muestran en simultáneo. Luego, si hay extremos, se discute el por qué de los mismos hasta llegar a un </w:t>
       </w:r>
       <w:r>
         <w:rPr>
@@ -10370,25 +9265,7 @@
           <w:color w:val="000000"/>
           <w:lang w:val="es-ES"/>
         </w:rPr>
-        <w:t xml:space="preserve">Las estimaciones figuran en el sistema </w:t>
-      </w:r>
-      <w:proofErr w:type="spellStart"/>
-      <w:r>
-        <w:rPr>
-          <w:bCs/>
-          <w:color w:val="000000"/>
-          <w:lang w:val="es-ES"/>
-        </w:rPr>
-        <w:t>Wolof</w:t>
-      </w:r>
-      <w:proofErr w:type="spellEnd"/>
-      <w:r>
-        <w:rPr>
-          <w:bCs/>
-          <w:color w:val="000000"/>
-          <w:lang w:val="es-ES"/>
-        </w:rPr>
-        <w:t xml:space="preserve"> y 1 punto</w:t>
+        <w:t>Las estimaciones figuran en el sistema Wolof y 1 punto</w:t>
       </w:r>
       <w:r>
         <w:rPr>
@@ -10473,13 +9350,8 @@
         <w:t xml:space="preserve">Total de Horas: </w:t>
       </w:r>
       <w:r>
-        <w:t xml:space="preserve">~453 </w:t>
-      </w:r>
-      <w:proofErr w:type="spellStart"/>
-      <w:r>
-        <w:t>hs</w:t>
-      </w:r>
-      <w:proofErr w:type="spellEnd"/>
+        <w:t>~453 hs</w:t>
+      </w:r>
     </w:p>
     <w:p>
       <w:pPr>
@@ -10497,35 +9369,7 @@
         <w:rPr>
           <w:lang w:val="es-ES"/>
         </w:rPr>
-        <w:t xml:space="preserve">Horas de Análisis y Diseño (estimadas a partir de las </w:t>
-      </w:r>
-      <w:proofErr w:type="spellStart"/>
-      <w:r>
-        <w:rPr>
-          <w:lang w:val="es-ES"/>
-        </w:rPr>
-        <w:t>User</w:t>
-      </w:r>
-      <w:proofErr w:type="spellEnd"/>
-      <w:r>
-        <w:rPr>
-          <w:lang w:val="es-ES"/>
-        </w:rPr>
-        <w:t xml:space="preserve"> </w:t>
-      </w:r>
-      <w:proofErr w:type="spellStart"/>
-      <w:r>
-        <w:rPr>
-          <w:lang w:val="es-ES"/>
-        </w:rPr>
-        <w:t>Stories</w:t>
-      </w:r>
-      <w:proofErr w:type="spellEnd"/>
-      <w:r>
-        <w:rPr>
-          <w:lang w:val="es-ES"/>
-        </w:rPr>
-        <w:t xml:space="preserve">):  </w:t>
+        <w:t xml:space="preserve">Horas de Análisis y Diseño (estimadas a partir de las User Stories):  </w:t>
       </w:r>
       <w:r>
         <w:rPr>
@@ -10543,22 +9387,12 @@
         </w:numPr>
         <w:spacing w:after="0" w:line="240" w:lineRule="auto"/>
       </w:pPr>
-      <w:proofErr w:type="spellStart"/>
-      <w:r>
-        <w:t>Horas</w:t>
-      </w:r>
-      <w:proofErr w:type="spellEnd"/>
-      <w:r>
-        <w:t xml:space="preserve"> de Testing (+15%): </w:t>
-      </w:r>
-      <w:r>
-        <w:t xml:space="preserve">50 </w:t>
-      </w:r>
-      <w:proofErr w:type="spellStart"/>
-      <w:r>
-        <w:t>horas</w:t>
-      </w:r>
-      <w:proofErr w:type="spellEnd"/>
+      <w:r>
+        <w:t xml:space="preserve">Horas de Testing (+15%): </w:t>
+      </w:r>
+      <w:r>
+        <w:t>50 horas</w:t>
+      </w:r>
     </w:p>
     <w:p>
       <w:pPr>
@@ -10569,31 +9403,14 @@
         </w:numPr>
         <w:spacing w:after="0" w:line="240" w:lineRule="auto"/>
       </w:pPr>
-      <w:proofErr w:type="spellStart"/>
-      <w:r>
-        <w:t>Horas</w:t>
-      </w:r>
-      <w:proofErr w:type="spellEnd"/>
-      <w:r>
-        <w:t xml:space="preserve"> de </w:t>
-      </w:r>
-      <w:proofErr w:type="spellStart"/>
-      <w:r>
-        <w:t>Administración</w:t>
-      </w:r>
-      <w:proofErr w:type="spellEnd"/>
-      <w:r>
-        <w:t xml:space="preserve"> (+20%): </w:t>
-      </w:r>
-      <w:r>
-        <w:t xml:space="preserve">67 </w:t>
-      </w:r>
-      <w:proofErr w:type="spellStart"/>
-      <w:r>
-        <w:t>horas</w:t>
-      </w:r>
-      <w:proofErr w:type="spellEnd"/>
-    </w:p>
+      <w:r>
+        <w:t xml:space="preserve">Horas de Administración (+20%): </w:t>
+      </w:r>
+      <w:r>
+        <w:t>67 horas</w:t>
+      </w:r>
+    </w:p>
+    <w:p/>
     <w:p/>
     <w:p/>
     <w:p>
@@ -10610,7 +9427,7 @@
       <w:bookmarkStart w:id="146" w:name="_Toc264447373"/>
       <w:bookmarkStart w:id="147" w:name="_Toc272680744"/>
       <w:bookmarkStart w:id="148" w:name="_Toc272776093"/>
-      <w:bookmarkStart w:id="149" w:name="_Toc273126836"/>
+      <w:bookmarkStart w:id="149" w:name="_Toc273439418"/>
       <w:r>
         <w:rPr>
           <w:lang w:val="es-AR"/>
@@ -10682,19 +9499,8 @@
                 <w:color w:val="FFFFFF"/>
                 <w:lang w:val="es-AR"/>
               </w:rPr>
-              <w:t>#</w:t>
+              <w:t>#It</w:t>
             </w:r>
-            <w:proofErr w:type="spellStart"/>
-            <w:r>
-              <w:rPr>
-                <w:b/>
-                <w:bCs/>
-                <w:color w:val="FFFFFF"/>
-                <w:lang w:val="es-AR"/>
-              </w:rPr>
-              <w:t>It</w:t>
-            </w:r>
-            <w:proofErr w:type="spellEnd"/>
           </w:p>
         </w:tc>
         <w:tc>
@@ -10923,7 +9729,6 @@
                 <w:lang w:val="es-ES" w:eastAsia="en-US" w:bidi="en-US"/>
               </w:rPr>
             </w:pPr>
-            <w:proofErr w:type="spellStart"/>
             <w:r>
               <w:rPr>
                 <w:rFonts w:ascii="Calibri" w:hAnsi="Calibri"/>
@@ -10931,29 +9736,8 @@
                 <w:szCs w:val="22"/>
                 <w:lang w:val="es-ES" w:eastAsia="en-US" w:bidi="en-US"/>
               </w:rPr>
-              <w:t>Mockups</w:t>
+              <w:t>Mockups de las pantallas del sistema SelfManagement</w:t>
             </w:r>
-            <w:proofErr w:type="spellEnd"/>
-            <w:r>
-              <w:rPr>
-                <w:rFonts w:ascii="Calibri" w:hAnsi="Calibri"/>
-                <w:sz w:val="22"/>
-                <w:szCs w:val="22"/>
-                <w:lang w:val="es-ES" w:eastAsia="en-US" w:bidi="en-US"/>
-              </w:rPr>
-              <w:t xml:space="preserve"> de las pantallas del sistema </w:t>
-            </w:r>
-            <w:proofErr w:type="spellStart"/>
-            <w:r>
-              <w:rPr>
-                <w:rFonts w:ascii="Calibri" w:hAnsi="Calibri"/>
-                <w:sz w:val="22"/>
-                <w:szCs w:val="22"/>
-                <w:lang w:val="es-ES" w:eastAsia="en-US" w:bidi="en-US"/>
-              </w:rPr>
-              <w:t>SelfManagement</w:t>
-            </w:r>
-            <w:proofErr w:type="spellEnd"/>
           </w:p>
           <w:p>
             <w:pPr>
@@ -10973,27 +9757,7 @@
                 <w:szCs w:val="22"/>
                 <w:lang w:val="es-ES" w:eastAsia="en-US" w:bidi="en-US"/>
               </w:rPr>
-              <w:t xml:space="preserve">Arquitectura base del sistema </w:t>
-            </w:r>
-            <w:proofErr w:type="spellStart"/>
-            <w:r>
-              <w:rPr>
-                <w:rFonts w:ascii="Calibri" w:hAnsi="Calibri"/>
-                <w:sz w:val="22"/>
-                <w:szCs w:val="22"/>
-                <w:lang w:val="es-ES" w:eastAsia="en-US" w:bidi="en-US"/>
-              </w:rPr>
-              <w:t>SelfManagement</w:t>
-            </w:r>
-            <w:proofErr w:type="spellEnd"/>
-            <w:r>
-              <w:rPr>
-                <w:rFonts w:ascii="Calibri" w:hAnsi="Calibri"/>
-                <w:sz w:val="22"/>
-                <w:szCs w:val="22"/>
-                <w:lang w:val="es-ES" w:eastAsia="en-US" w:bidi="en-US"/>
-              </w:rPr>
-              <w:t xml:space="preserve"> y funcionalidad de alta de campañas.</w:t>
+              <w:t>Arquitectura base del sistema SelfManagement y funcionalidad de alta de campañas.</w:t>
             </w:r>
             <w:r>
               <w:rPr>
@@ -11038,13 +9802,13 @@
                   <w:noProof/>
                   <w:vanish/>
                   <w:color w:val="0000FF"/>
-                  <w:lang w:bidi="ar-SA"/>
+                  <w:lang w:val="es-AR" w:eastAsia="es-AR" w:bidi="ar-SA"/>
                 </w:rPr>
                 <w:drawing>
                   <wp:inline distT="0" distB="0" distL="0" distR="0">
                     <wp:extent cx="189865" cy="189865"/>
                     <wp:effectExtent l="19050" t="0" r="635" b="0"/>
-                    <wp:docPr id="14" name="Imagen 14" descr="stories"/>
+                    <wp:docPr id="17" name="Imagen 14" descr="stories"/>
                     <wp:cNvGraphicFramePr>
                       <a:graphicFrameLocks xmlns:a="http://schemas.openxmlformats.org/drawingml/2006/main" noChangeAspect="1"/>
                     </wp:cNvGraphicFramePr>
@@ -11058,7 +9822,7 @@
                             </pic:cNvPicPr>
                           </pic:nvPicPr>
                           <pic:blipFill>
-                            <a:blip r:embed="rId30" cstate="print"/>
+                            <a:blip r:embed="rId30"/>
                             <a:srcRect/>
                             <a:stretch>
                               <a:fillRect/>
@@ -11119,23 +9883,23 @@
                   <v:path o:extrusionok="f" gradientshapeok="t" o:connecttype="rect"/>
                   <o:lock v:ext="edit" aspectratio="t"/>
                 </v:shapetype>
-                <v:shape id="_x0000_i1039" type="#_x0000_t75" style="width:1in;height:18.35pt" o:ole="">
+                <v:shape id="_x0000_i1029" type="#_x0000_t75" style="width:1in;height:18.35pt" o:ole="">
                   <v:imagedata r:id="rId31" o:title=""/>
                 </v:shape>
-                <w:control r:id="rId32" w:name="DefaultOcxName3" w:shapeid="_x0000_i1039"/>
+                <w:control r:id="rId32" w:name="DefaultOcxName3" w:shapeid="_x0000_i1029"/>
               </w:object>
             </w:r>
             <w:r>
               <w:rPr>
                 <w:noProof/>
                 <w:vanish/>
-                <w:lang w:bidi="ar-SA"/>
+                <w:lang w:val="es-AR" w:eastAsia="es-AR" w:bidi="ar-SA"/>
               </w:rPr>
               <w:drawing>
                 <wp:inline distT="0" distB="0" distL="0" distR="0">
                   <wp:extent cx="189865" cy="189865"/>
                   <wp:effectExtent l="19050" t="0" r="635" b="0"/>
-                  <wp:docPr id="16" name="Imagen 16" descr="download"/>
+                  <wp:docPr id="18" name="Imagen 16" descr="download"/>
                   <wp:cNvGraphicFramePr>
                     <a:graphicFrameLocks xmlns:a="http://schemas.openxmlformats.org/drawingml/2006/main" noChangeAspect="1"/>
                   </wp:cNvGraphicFramePr>
@@ -11149,7 +9913,7 @@
                           </pic:cNvPicPr>
                         </pic:nvPicPr>
                         <pic:blipFill>
-                          <a:blip r:embed="rId33" cstate="print"/>
+                          <a:blip r:embed="rId33"/>
                           <a:srcRect/>
                           <a:stretch>
                             <a:fillRect/>
@@ -11374,19 +10138,9 @@
               </w:numPr>
               <w:spacing w:after="0" w:line="240" w:lineRule="auto"/>
             </w:pPr>
-            <w:proofErr w:type="spellStart"/>
             <w:r>
-              <w:t>Estadísticas</w:t>
+              <w:t>Estadísticas de Agentes</w:t>
             </w:r>
-            <w:proofErr w:type="spellEnd"/>
-            <w:r>
-              <w:t xml:space="preserve"> de </w:t>
-            </w:r>
-            <w:proofErr w:type="spellStart"/>
-            <w:r>
-              <w:t>Agentes</w:t>
-            </w:r>
-            <w:proofErr w:type="spellEnd"/>
           </w:p>
           <w:p>
             <w:pPr>
@@ -11395,36 +10149,6 @@
                 <w:numId w:val="31"/>
               </w:numPr>
               <w:spacing w:after="0" w:line="240" w:lineRule="auto"/>
-            </w:pPr>
-            <w:proofErr w:type="spellStart"/>
-            <w:r>
-              <w:t>Sueldo</w:t>
-            </w:r>
-            <w:proofErr w:type="spellEnd"/>
-            <w:r>
-              <w:t xml:space="preserve"> </w:t>
-            </w:r>
-            <w:proofErr w:type="spellStart"/>
-            <w:r>
-              <w:t>proyectado</w:t>
-            </w:r>
-            <w:proofErr w:type="spellEnd"/>
-            <w:r>
-              <w:t xml:space="preserve"> de </w:t>
-            </w:r>
-            <w:proofErr w:type="spellStart"/>
-            <w:r>
-              <w:t>Agentes</w:t>
-            </w:r>
-            <w:proofErr w:type="spellEnd"/>
-          </w:p>
-          <w:p>
-            <w:pPr>
-              <w:numPr>
-                <w:ilvl w:val="0"/>
-                <w:numId w:val="31"/>
-              </w:numPr>
-              <w:spacing w:after="0" w:line="240" w:lineRule="auto"/>
               <w:rPr>
                 <w:lang w:val="es-AR"/>
               </w:rPr>
@@ -11433,21 +10157,7 @@
               <w:rPr>
                 <w:lang w:val="es-ES"/>
               </w:rPr>
-              <w:t xml:space="preserve">Procesamiento de </w:t>
-            </w:r>
-            <w:proofErr w:type="spellStart"/>
-            <w:r>
-              <w:rPr>
-                <w:lang w:val="es-ES"/>
-              </w:rPr>
-              <w:t>metricas</w:t>
-            </w:r>
-            <w:proofErr w:type="spellEnd"/>
-            <w:r>
-              <w:rPr>
-                <w:lang w:val="es-ES"/>
-              </w:rPr>
-              <w:t xml:space="preserve"> a partir de los archivos de los sistemas externos</w:t>
+              <w:t>Procesamiento de metricas a partir de los archivos de los sistemas externos</w:t>
             </w:r>
           </w:p>
         </w:tc>
@@ -11470,20 +10180,6 @@
                 <w:lang w:val="es-AR"/>
               </w:rPr>
               <w:t>Story_3</w:t>
-            </w:r>
-          </w:p>
-          <w:p>
-            <w:pPr>
-              <w:spacing w:after="0" w:line="240" w:lineRule="auto"/>
-              <w:rPr>
-                <w:lang w:val="es-AR"/>
-              </w:rPr>
-            </w:pPr>
-            <w:r>
-              <w:rPr>
-                <w:lang w:val="es-AR"/>
-              </w:rPr>
-              <w:t>Story_4</w:t>
             </w:r>
           </w:p>
           <w:p>
@@ -11846,21 +10542,7 @@
         <w:rPr>
           <w:lang w:val="es-AR"/>
         </w:rPr>
-        <w:t xml:space="preserve">El cronograma de entregables actualizado se encuentra en el sistema </w:t>
-      </w:r>
-      <w:proofErr w:type="spellStart"/>
-      <w:r>
-        <w:rPr>
-          <w:lang w:val="es-AR"/>
-        </w:rPr>
-        <w:t>Wolof</w:t>
-      </w:r>
-      <w:proofErr w:type="spellEnd"/>
-      <w:r>
-        <w:rPr>
-          <w:lang w:val="es-AR"/>
-        </w:rPr>
-        <w:t xml:space="preserve">: </w:t>
+        <w:t xml:space="preserve">El cronograma de entregables actualizado se encuentra en el sistema Wolof: </w:t>
       </w:r>
       <w:r>
         <w:rPr>
@@ -11901,7 +10583,7 @@
       <w:bookmarkStart w:id="151" w:name="_Toc264447374"/>
       <w:bookmarkStart w:id="152" w:name="_Toc272680745"/>
       <w:bookmarkStart w:id="153" w:name="_Toc272776094"/>
-      <w:bookmarkStart w:id="154" w:name="_Toc273126837"/>
+      <w:bookmarkStart w:id="154" w:name="_Toc273439419"/>
       <w:r>
         <w:rPr>
           <w:lang w:val="es-AR"/>
@@ -11931,7 +10613,6 @@
         </w:rPr>
         <w:t xml:space="preserve">Para más información sobre </w:t>
       </w:r>
-      <w:proofErr w:type="spellStart"/>
       <w:r>
         <w:rPr>
           <w:lang w:val="es-AR"/>
@@ -11942,16 +10623,8 @@
         <w:rPr>
           <w:lang w:val="es-AR"/>
         </w:rPr>
-        <w:t>ser</w:t>
-      </w:r>
-      <w:proofErr w:type="spellEnd"/>
-      <w:r>
-        <w:rPr>
-          <w:lang w:val="es-AR"/>
-        </w:rPr>
-        <w:t xml:space="preserve"> </w:t>
-      </w:r>
-      <w:proofErr w:type="spellStart"/>
+        <w:t xml:space="preserve">ser </w:t>
+      </w:r>
       <w:r>
         <w:rPr>
           <w:lang w:val="es-AR"/>
@@ -11962,14 +10635,7 @@
         <w:rPr>
           <w:lang w:val="es-AR"/>
         </w:rPr>
-        <w:t>tories</w:t>
-      </w:r>
-      <w:proofErr w:type="spellEnd"/>
-      <w:r>
-        <w:rPr>
-          <w:lang w:val="es-AR"/>
-        </w:rPr>
-        <w:t xml:space="preserve"> ver:</w:t>
+        <w:t>tories ver:</w:t>
       </w:r>
       <w:r>
         <w:rPr>
@@ -12030,7 +10696,7 @@
     </w:pPr>
     <w:r>
       <w:pict>
-        <v:rect id="_x0000_i1028" style="width:441.9pt;height:1.5pt" o:hralign="center" o:hrstd="t" o:hr="t" fillcolor="#a0a0a0" stroked="f"/>
+        <v:rect id="_x0000_i1026" style="width:441.9pt;height:1.5pt" o:hralign="center" o:hrstd="t" o:hr="t" fillcolor="#a0a0a0" stroked="f"/>
       </w:pict>
     </w:r>
   </w:p>
@@ -12079,7 +10745,7 @@
         <w:sz w:val="20"/>
         <w:lang w:val="es-AR"/>
       </w:rPr>
-      <w:t>2</w:t>
+      <w:t>9</w:t>
     </w:r>
     <w:r>
       <w:rPr>
@@ -12138,7 +10804,7 @@
       <w:rPr>
         <w:noProof/>
         <w:sz w:val="20"/>
-        <w:lang w:bidi="ar-SA"/>
+        <w:lang w:val="es-AR" w:eastAsia="es-AR" w:bidi="ar-SA"/>
       </w:rPr>
       <w:drawing>
         <wp:anchor distT="0" distB="0" distL="114300" distR="114300" simplePos="0" relativeHeight="251657216" behindDoc="0" locked="0" layoutInCell="1" allowOverlap="1">
@@ -12152,7 +10818,7 @@
           <wp:extent cx="998855" cy="292735"/>
           <wp:effectExtent l="19050" t="0" r="0" b="0"/>
           <wp:wrapNone/>
-          <wp:docPr id="8" name="Picture 1" descr="isologofinal"/>
+          <wp:docPr id="4" name="Picture 1" descr="isologofinal"/>
           <wp:cNvGraphicFramePr>
             <a:graphicFrameLocks xmlns:a="http://schemas.openxmlformats.org/drawingml/2006/main" noChangeAspect="1"/>
           </wp:cNvGraphicFramePr>
@@ -12198,7 +10864,7 @@
       <w:rPr>
         <w:noProof/>
         <w:sz w:val="20"/>
-        <w:lang w:bidi="ar-SA"/>
+        <w:lang w:val="es-AR" w:eastAsia="es-AR" w:bidi="ar-SA"/>
       </w:rPr>
       <w:drawing>
         <wp:anchor distT="0" distB="0" distL="114300" distR="114300" simplePos="0" relativeHeight="251658240" behindDoc="1" locked="0" layoutInCell="1" allowOverlap="1">
@@ -12228,7 +10894,7 @@
               <wp:lineTo x="4653" y="0"/>
             </wp:wrapPolygon>
           </wp:wrapTight>
-          <wp:docPr id="7" name="1 Imagen" descr="selfmanagement_logo2.png"/>
+          <wp:docPr id="3" name="1 Imagen" descr="selfmanagement_logo2.png"/>
           <wp:cNvGraphicFramePr>
             <a:graphicFrameLocks xmlns:a="http://schemas.openxmlformats.org/drawingml/2006/main" noChangeAspect="1"/>
           </wp:cNvGraphicFramePr>
@@ -12314,7 +10980,6 @@
       </w:rPr>
       <w:t xml:space="preserve">Proyecto </w:t>
     </w:r>
-    <w:proofErr w:type="spellStart"/>
     <w:r>
       <w:rPr>
         <w:sz w:val="20"/>
@@ -12322,7 +10987,6 @@
       </w:rPr>
       <w:t>SelfManagement</w:t>
     </w:r>
-    <w:proofErr w:type="spellEnd"/>
   </w:p>
   <w:p>
     <w:pPr>
@@ -12378,7 +11042,7 @@
     </w:pPr>
     <w:r>
       <w:pict>
-        <v:rect id="_x0000_i1027" style="width:441.9pt;height:1.5pt" o:hralign="center" o:hrstd="t" o:hr="t" fillcolor="#a0a0a0" stroked="f"/>
+        <v:rect id="_x0000_i1025" style="width:441.9pt;height:1.5pt" o:hralign="center" o:hrstd="t" o:hr="t" fillcolor="#a0a0a0" stroked="f"/>
       </w:pict>
     </w:r>
   </w:p>
@@ -17846,7 +16510,7 @@
 </file>
 
 <file path=customXml/itemProps1.xml><?xml version="1.0" encoding="utf-8"?>
-<ds:datastoreItem xmlns:ds="http://schemas.openxmlformats.org/officeDocument/2006/customXml" ds:itemID="{A442EFBF-E210-43E0-92B8-B18891EB171C}">
+<ds:datastoreItem xmlns:ds="http://schemas.openxmlformats.org/officeDocument/2006/customXml" ds:itemID="{2132460F-9CBB-403D-ADE9-C2FF16895F89}">
   <ds:schemaRefs>
     <ds:schemaRef ds:uri="http://schemas.openxmlformats.org/officeDocument/2006/bibliography"/>
   </ds:schemaRefs>

</xml_diff>

<commit_message>
# actualice el plan de proyecto
</commit_message>
<xml_diff>
--- a/doc/projectPlan.docx
+++ b/doc/projectPlan.docx
@@ -52,7 +52,23 @@
                 <w:rFonts w:ascii="Franklin Gothic Book" w:hAnsi="Franklin Gothic Book"/>
                 <w:lang w:val="es-ES"/>
               </w:rPr>
-              <w:t>Proyecto SelfManagement – Grupo 6</w:t>
+              <w:t xml:space="preserve">Proyecto </w:t>
+            </w:r>
+            <w:proofErr w:type="spellStart"/>
+            <w:r>
+              <w:rPr>
+                <w:rFonts w:ascii="Franklin Gothic Book" w:hAnsi="Franklin Gothic Book"/>
+                <w:lang w:val="es-ES"/>
+              </w:rPr>
+              <w:t>SelfManagement</w:t>
+            </w:r>
+            <w:proofErr w:type="spellEnd"/>
+            <w:r>
+              <w:rPr>
+                <w:rFonts w:ascii="Franklin Gothic Book" w:hAnsi="Franklin Gothic Book"/>
+                <w:lang w:val="es-ES"/>
+              </w:rPr>
+              <w:t xml:space="preserve"> – Grupo 6</w:t>
             </w:r>
           </w:p>
         </w:tc>
@@ -245,7 +261,7 @@
                     </pic:cNvPicPr>
                   </pic:nvPicPr>
                   <pic:blipFill>
-                    <a:blip r:embed="rId8"/>
+                    <a:blip r:embed="rId8" cstate="print"/>
                     <a:srcRect/>
                     <a:stretch>
                       <a:fillRect/>
@@ -293,11 +309,12 @@
       </w:pPr>
       <w:bookmarkStart w:id="0" w:name="_Toc264447345"/>
       <w:bookmarkStart w:id="1" w:name="_Toc272680717"/>
-      <w:bookmarkStart w:id="2" w:name="_Toc273439386"/>
-      <w:r>
-        <w:rPr>
-          <w:lang w:val="es-AR"/>
-        </w:rPr>
+      <w:bookmarkStart w:id="2" w:name="_Toc273480124"/>
+      <w:r>
+        <w:rPr>
+          <w:lang w:val="es-AR"/>
+        </w:rPr>
+        <w:lastRenderedPageBreak/>
         <w:t>Historial de Revisiones</w:t>
       </w:r>
       <w:bookmarkEnd w:id="0"/>
@@ -603,7 +620,35 @@
               <w:rPr>
                 <w:lang w:val="es-AR"/>
               </w:rPr>
-              <w:t>, Alcance, Equipo de Trabajo, Adm. del Proyecto</w:t>
+              <w:t xml:space="preserve">, Alcance, Equipo de Trabajo, </w:t>
+            </w:r>
+            <w:proofErr w:type="spellStart"/>
+            <w:r>
+              <w:rPr>
+                <w:lang w:val="es-AR"/>
+              </w:rPr>
+              <w:t>Adm</w:t>
+            </w:r>
+            <w:proofErr w:type="spellEnd"/>
+            <w:r>
+              <w:rPr>
+                <w:lang w:val="es-AR"/>
+              </w:rPr>
+              <w:t xml:space="preserve">. </w:t>
+            </w:r>
+            <w:proofErr w:type="gramStart"/>
+            <w:r>
+              <w:rPr>
+                <w:lang w:val="es-AR"/>
+              </w:rPr>
+              <w:t>del</w:t>
+            </w:r>
+            <w:proofErr w:type="gramEnd"/>
+            <w:r>
+              <w:rPr>
+                <w:lang w:val="es-AR"/>
+              </w:rPr>
+              <w:t xml:space="preserve"> Proyecto</w:t>
             </w:r>
             <w:r>
               <w:rPr>
@@ -710,11 +755,33 @@
               </w:rPr>
               <w:t xml:space="preserve">secciones </w:t>
             </w:r>
+            <w:proofErr w:type="spellStart"/>
             <w:r>
               <w:rPr>
                 <w:lang w:val="es-AR"/>
               </w:rPr>
-              <w:t>Adm. de Riesgos</w:t>
+              <w:t>Adm</w:t>
+            </w:r>
+            <w:proofErr w:type="spellEnd"/>
+            <w:r>
+              <w:rPr>
+                <w:lang w:val="es-AR"/>
+              </w:rPr>
+              <w:t xml:space="preserve">. </w:t>
+            </w:r>
+            <w:proofErr w:type="gramStart"/>
+            <w:r>
+              <w:rPr>
+                <w:lang w:val="es-AR"/>
+              </w:rPr>
+              <w:t>de</w:t>
+            </w:r>
+            <w:proofErr w:type="gramEnd"/>
+            <w:r>
+              <w:rPr>
+                <w:lang w:val="es-AR"/>
+              </w:rPr>
+              <w:t xml:space="preserve"> Riesgos</w:t>
             </w:r>
             <w:r>
               <w:rPr>
@@ -1028,6 +1095,89 @@
           </w:p>
         </w:tc>
       </w:tr>
+      <w:tr>
+        <w:tc>
+          <w:tcPr>
+            <w:tcW w:w="787" w:type="pct"/>
+            <w:tcBorders>
+              <w:top w:val="single" w:sz="8" w:space="0" w:color="6EA0B0"/>
+              <w:left w:val="single" w:sz="8" w:space="0" w:color="6EA0B0"/>
+              <w:bottom w:val="single" w:sz="8" w:space="0" w:color="6EA0B0"/>
+            </w:tcBorders>
+          </w:tcPr>
+          <w:p>
+            <w:pPr>
+              <w:spacing w:after="0" w:line="240" w:lineRule="auto"/>
+              <w:rPr>
+                <w:bCs/>
+                <w:lang w:val="es-AR"/>
+              </w:rPr>
+            </w:pPr>
+            <w:r>
+              <w:rPr>
+                <w:bCs/>
+                <w:lang w:val="es-AR"/>
+              </w:rPr>
+              <w:t>28/09/2010</w:t>
+            </w:r>
+          </w:p>
+        </w:tc>
+        <w:tc>
+          <w:tcPr>
+            <w:tcW w:w="2717" w:type="pct"/>
+            <w:tcBorders>
+              <w:top w:val="single" w:sz="8" w:space="0" w:color="6EA0B0"/>
+              <w:bottom w:val="single" w:sz="8" w:space="0" w:color="6EA0B0"/>
+            </w:tcBorders>
+          </w:tcPr>
+          <w:p>
+            <w:pPr>
+              <w:spacing w:after="0" w:line="240" w:lineRule="auto"/>
+              <w:rPr>
+                <w:lang w:val="es-AR"/>
+              </w:rPr>
+            </w:pPr>
+            <w:r>
+              <w:rPr>
+                <w:lang w:val="es-AR"/>
+              </w:rPr>
+              <w:t>Actualice el Cronograma y algunos estilos en el documento</w:t>
+            </w:r>
+          </w:p>
+        </w:tc>
+        <w:tc>
+          <w:tcPr>
+            <w:tcW w:w="1496" w:type="pct"/>
+            <w:tcBorders>
+              <w:top w:val="single" w:sz="8" w:space="0" w:color="6EA0B0"/>
+              <w:bottom w:val="single" w:sz="8" w:space="0" w:color="6EA0B0"/>
+              <w:right w:val="single" w:sz="8" w:space="0" w:color="6EA0B0"/>
+            </w:tcBorders>
+          </w:tcPr>
+          <w:p>
+            <w:pPr>
+              <w:spacing w:after="0" w:line="240" w:lineRule="auto"/>
+              <w:rPr>
+                <w:lang w:val="es-AR"/>
+              </w:rPr>
+            </w:pPr>
+            <w:r>
+              <w:rPr>
+                <w:lang w:val="es-AR"/>
+              </w:rPr>
+              <w:t xml:space="preserve">Mariano </w:t>
+            </w:r>
+            <w:proofErr w:type="spellStart"/>
+            <w:r>
+              <w:rPr>
+                <w:lang w:val="es-AR"/>
+              </w:rPr>
+              <w:t>Convert</w:t>
+            </w:r>
+            <w:proofErr w:type="spellEnd"/>
+          </w:p>
+        </w:tc>
+      </w:tr>
     </w:tbl>
     <w:p>
       <w:pPr>
@@ -1047,7 +1197,7 @@
       </w:pPr>
       <w:bookmarkStart w:id="3" w:name="_Toc264447346"/>
       <w:bookmarkStart w:id="4" w:name="_Toc272680718"/>
-      <w:bookmarkStart w:id="5" w:name="_Toc273439387"/>
+      <w:bookmarkStart w:id="5" w:name="_Toc273480125"/>
       <w:r>
         <w:rPr>
           <w:rStyle w:val="Ttulo1Car"/>
@@ -1285,11 +1435,14 @@
       <w:bookmarkStart w:id="6" w:name="_Toc518227004"/>
       <w:bookmarkStart w:id="7" w:name="_Toc6991205"/>
       <w:bookmarkStart w:id="8" w:name="_Toc6994794"/>
-      <w:bookmarkStart w:id="9" w:name="_Toc273439388"/>
-      <w:r>
+      <w:bookmarkStart w:id="9" w:name="_Toc273480126"/>
+      <w:proofErr w:type="spellStart"/>
+      <w:r>
+        <w:lastRenderedPageBreak/>
         <w:t>Contenido</w:t>
       </w:r>
       <w:bookmarkEnd w:id="9"/>
+      <w:proofErr w:type="spellEnd"/>
     </w:p>
     <w:p>
       <w:pPr>
@@ -1298,7 +1451,7 @@
           <w:tab w:val="right" w:leader="dot" w:pos="8495"/>
         </w:tabs>
         <w:rPr>
-          <w:rFonts w:cs="Times New Roman"/>
+          <w:rFonts w:asciiTheme="minorHAnsi" w:eastAsiaTheme="minorEastAsia" w:hAnsiTheme="minorHAnsi" w:cstheme="minorBidi"/>
           <w:b w:val="0"/>
           <w:bCs w:val="0"/>
           <w:caps w:val="0"/>
@@ -1317,7 +1470,7 @@
       <w:r>
         <w:fldChar w:fldCharType="separate"/>
       </w:r>
-      <w:hyperlink w:anchor="_Toc273439386" w:history="1">
+      <w:hyperlink w:anchor="_Toc273480124" w:history="1">
         <w:r>
           <w:rPr>
             <w:rStyle w:val="Hipervnculo"/>
@@ -1345,7 +1498,7 @@
             <w:noProof/>
             <w:webHidden/>
           </w:rPr>
-          <w:instrText xml:space="preserve"> PAGEREF _Toc273439386 \h </w:instrText>
+          <w:instrText xml:space="preserve"> PAGEREF _Toc273480124 \h </w:instrText>
         </w:r>
         <w:r>
           <w:rPr>
@@ -1383,7 +1536,7 @@
           <w:tab w:val="right" w:leader="dot" w:pos="8495"/>
         </w:tabs>
         <w:rPr>
-          <w:rFonts w:cs="Times New Roman"/>
+          <w:rFonts w:asciiTheme="minorHAnsi" w:eastAsiaTheme="minorEastAsia" w:hAnsiTheme="minorHAnsi" w:cstheme="minorBidi"/>
           <w:b w:val="0"/>
           <w:bCs w:val="0"/>
           <w:caps w:val="0"/>
@@ -1393,7 +1546,7 @@
           <w:lang w:val="es-AR" w:eastAsia="es-AR" w:bidi="ar-SA"/>
         </w:rPr>
       </w:pPr>
-      <w:hyperlink w:anchor="_Toc273439387" w:history="1">
+      <w:hyperlink w:anchor="_Toc273480125" w:history="1">
         <w:r>
           <w:rPr>
             <w:rStyle w:val="Hipervnculo"/>
@@ -1421,7 +1574,7 @@
             <w:noProof/>
             <w:webHidden/>
           </w:rPr>
-          <w:instrText xml:space="preserve"> PAGEREF _Toc273439387 \h </w:instrText>
+          <w:instrText xml:space="preserve"> PAGEREF _Toc273480125 \h </w:instrText>
         </w:r>
         <w:r>
           <w:rPr>
@@ -1459,7 +1612,7 @@
           <w:tab w:val="right" w:leader="dot" w:pos="8495"/>
         </w:tabs>
         <w:rPr>
-          <w:rFonts w:cs="Times New Roman"/>
+          <w:rFonts w:asciiTheme="minorHAnsi" w:eastAsiaTheme="minorEastAsia" w:hAnsiTheme="minorHAnsi" w:cstheme="minorBidi"/>
           <w:b w:val="0"/>
           <w:bCs w:val="0"/>
           <w:caps w:val="0"/>
@@ -1469,7 +1622,7 @@
           <w:lang w:val="es-AR" w:eastAsia="es-AR" w:bidi="ar-SA"/>
         </w:rPr>
       </w:pPr>
-      <w:hyperlink w:anchor="_Toc273439388" w:history="1">
+      <w:hyperlink w:anchor="_Toc273480126" w:history="1">
         <w:r>
           <w:rPr>
             <w:rStyle w:val="Hipervnculo"/>
@@ -1496,7 +1649,7 @@
             <w:noProof/>
             <w:webHidden/>
           </w:rPr>
-          <w:instrText xml:space="preserve"> PAGEREF _Toc273439388 \h </w:instrText>
+          <w:instrText xml:space="preserve"> PAGEREF _Toc273480126 \h </w:instrText>
         </w:r>
         <w:r>
           <w:rPr>
@@ -1534,7 +1687,7 @@
           <w:tab w:val="right" w:leader="dot" w:pos="8495"/>
         </w:tabs>
         <w:rPr>
-          <w:rFonts w:cs="Times New Roman"/>
+          <w:rFonts w:asciiTheme="minorHAnsi" w:eastAsiaTheme="minorEastAsia" w:hAnsiTheme="minorHAnsi" w:cstheme="minorBidi"/>
           <w:b w:val="0"/>
           <w:bCs w:val="0"/>
           <w:caps w:val="0"/>
@@ -1544,7 +1697,7 @@
           <w:lang w:val="es-AR" w:eastAsia="es-AR" w:bidi="ar-SA"/>
         </w:rPr>
       </w:pPr>
-      <w:hyperlink w:anchor="_Toc273439389" w:history="1">
+      <w:hyperlink w:anchor="_Toc273480127" w:history="1">
         <w:r>
           <w:rPr>
             <w:rStyle w:val="Hipervnculo"/>
@@ -1572,7 +1725,7 @@
             <w:noProof/>
             <w:webHidden/>
           </w:rPr>
-          <w:instrText xml:space="preserve"> PAGEREF _Toc273439389 \h </w:instrText>
+          <w:instrText xml:space="preserve"> PAGEREF _Toc273480127 \h </w:instrText>
         </w:r>
         <w:r>
           <w:rPr>
@@ -1610,7 +1763,7 @@
           <w:tab w:val="right" w:leader="dot" w:pos="8495"/>
         </w:tabs>
         <w:rPr>
-          <w:rFonts w:cs="Times New Roman"/>
+          <w:rFonts w:asciiTheme="minorHAnsi" w:eastAsiaTheme="minorEastAsia" w:hAnsiTheme="minorHAnsi" w:cstheme="minorBidi"/>
           <w:b w:val="0"/>
           <w:bCs w:val="0"/>
           <w:caps w:val="0"/>
@@ -1620,7 +1773,7 @@
           <w:lang w:val="es-AR" w:eastAsia="es-AR" w:bidi="ar-SA"/>
         </w:rPr>
       </w:pPr>
-      <w:hyperlink w:anchor="_Toc273439390" w:history="1">
+      <w:hyperlink w:anchor="_Toc273480128" w:history="1">
         <w:r>
           <w:rPr>
             <w:rStyle w:val="Hipervnculo"/>
@@ -1648,7 +1801,7 @@
             <w:noProof/>
             <w:webHidden/>
           </w:rPr>
-          <w:instrText xml:space="preserve"> PAGEREF _Toc273439390 \h </w:instrText>
+          <w:instrText xml:space="preserve"> PAGEREF _Toc273480128 \h </w:instrText>
         </w:r>
         <w:r>
           <w:rPr>
@@ -1686,7 +1839,7 @@
           <w:tab w:val="right" w:leader="dot" w:pos="8495"/>
         </w:tabs>
         <w:rPr>
-          <w:rFonts w:cs="Times New Roman"/>
+          <w:rFonts w:asciiTheme="minorHAnsi" w:eastAsiaTheme="minorEastAsia" w:hAnsiTheme="minorHAnsi" w:cstheme="minorBidi"/>
           <w:b w:val="0"/>
           <w:bCs w:val="0"/>
           <w:caps w:val="0"/>
@@ -1696,7 +1849,7 @@
           <w:lang w:val="es-AR" w:eastAsia="es-AR" w:bidi="ar-SA"/>
         </w:rPr>
       </w:pPr>
-      <w:hyperlink w:anchor="_Toc273439391" w:history="1">
+      <w:hyperlink w:anchor="_Toc273480129" w:history="1">
         <w:r>
           <w:rPr>
             <w:rStyle w:val="Hipervnculo"/>
@@ -1724,7 +1877,7 @@
             <w:noProof/>
             <w:webHidden/>
           </w:rPr>
-          <w:instrText xml:space="preserve"> PAGEREF _Toc273439391 \h </w:instrText>
+          <w:instrText xml:space="preserve"> PAGEREF _Toc273480129 \h </w:instrText>
         </w:r>
         <w:r>
           <w:rPr>
@@ -1762,7 +1915,7 @@
           <w:tab w:val="right" w:leader="dot" w:pos="8495"/>
         </w:tabs>
         <w:rPr>
-          <w:rFonts w:cs="Times New Roman"/>
+          <w:rFonts w:asciiTheme="minorHAnsi" w:eastAsiaTheme="minorEastAsia" w:hAnsiTheme="minorHAnsi" w:cstheme="minorBidi"/>
           <w:b w:val="0"/>
           <w:bCs w:val="0"/>
           <w:caps w:val="0"/>
@@ -1772,7 +1925,7 @@
           <w:lang w:val="es-AR" w:eastAsia="es-AR" w:bidi="ar-SA"/>
         </w:rPr>
       </w:pPr>
-      <w:hyperlink w:anchor="_Toc273439392" w:history="1">
+      <w:hyperlink w:anchor="_Toc273480130" w:history="1">
         <w:r>
           <w:rPr>
             <w:rStyle w:val="Hipervnculo"/>
@@ -1800,7 +1953,7 @@
             <w:noProof/>
             <w:webHidden/>
           </w:rPr>
-          <w:instrText xml:space="preserve"> PAGEREF _Toc273439392 \h </w:instrText>
+          <w:instrText xml:space="preserve"> PAGEREF _Toc273480130 \h </w:instrText>
         </w:r>
         <w:r>
           <w:rPr>
@@ -1838,7 +1991,7 @@
           <w:tab w:val="right" w:leader="dot" w:pos="8495"/>
         </w:tabs>
         <w:rPr>
-          <w:rFonts w:cs="Times New Roman"/>
+          <w:rFonts w:asciiTheme="minorHAnsi" w:eastAsiaTheme="minorEastAsia" w:hAnsiTheme="minorHAnsi" w:cstheme="minorBidi"/>
           <w:smallCaps w:val="0"/>
           <w:noProof/>
           <w:sz w:val="22"/>
@@ -1846,7 +1999,7 @@
           <w:lang w:val="es-AR" w:eastAsia="es-AR" w:bidi="ar-SA"/>
         </w:rPr>
       </w:pPr>
-      <w:hyperlink w:anchor="_Toc273439393" w:history="1">
+      <w:hyperlink w:anchor="_Toc273480131" w:history="1">
         <w:r>
           <w:rPr>
             <w:rStyle w:val="Hipervnculo"/>
@@ -1874,7 +2027,7 @@
             <w:noProof/>
             <w:webHidden/>
           </w:rPr>
-          <w:instrText xml:space="preserve"> PAGEREF _Toc273439393 \h </w:instrText>
+          <w:instrText xml:space="preserve"> PAGEREF _Toc273480131 \h </w:instrText>
         </w:r>
         <w:r>
           <w:rPr>
@@ -1912,7 +2065,7 @@
           <w:tab w:val="right" w:leader="dot" w:pos="8495"/>
         </w:tabs>
         <w:rPr>
-          <w:rFonts w:cs="Times New Roman"/>
+          <w:rFonts w:asciiTheme="minorHAnsi" w:eastAsiaTheme="minorEastAsia" w:hAnsiTheme="minorHAnsi" w:cstheme="minorBidi"/>
           <w:b w:val="0"/>
           <w:bCs w:val="0"/>
           <w:caps w:val="0"/>
@@ -1922,7 +2075,7 @@
           <w:lang w:val="es-AR" w:eastAsia="es-AR" w:bidi="ar-SA"/>
         </w:rPr>
       </w:pPr>
-      <w:hyperlink w:anchor="_Toc273439394" w:history="1">
+      <w:hyperlink w:anchor="_Toc273480132" w:history="1">
         <w:r>
           <w:rPr>
             <w:rStyle w:val="Hipervnculo"/>
@@ -1950,7 +2103,7 @@
             <w:noProof/>
             <w:webHidden/>
           </w:rPr>
-          <w:instrText xml:space="preserve"> PAGEREF _Toc273439394 \h </w:instrText>
+          <w:instrText xml:space="preserve"> PAGEREF _Toc273480132 \h </w:instrText>
         </w:r>
         <w:r>
           <w:rPr>
@@ -1988,7 +2141,7 @@
           <w:tab w:val="right" w:leader="dot" w:pos="8495"/>
         </w:tabs>
         <w:rPr>
-          <w:rFonts w:cs="Times New Roman"/>
+          <w:rFonts w:asciiTheme="minorHAnsi" w:eastAsiaTheme="minorEastAsia" w:hAnsiTheme="minorHAnsi" w:cstheme="minorBidi"/>
           <w:smallCaps w:val="0"/>
           <w:noProof/>
           <w:sz w:val="22"/>
@@ -1996,7 +2149,7 @@
           <w:lang w:val="es-AR" w:eastAsia="es-AR" w:bidi="ar-SA"/>
         </w:rPr>
       </w:pPr>
-      <w:hyperlink w:anchor="_Toc273439395" w:history="1">
+      <w:hyperlink w:anchor="_Toc273480133" w:history="1">
         <w:r>
           <w:rPr>
             <w:rStyle w:val="Hipervnculo"/>
@@ -2024,7 +2177,7 @@
             <w:noProof/>
             <w:webHidden/>
           </w:rPr>
-          <w:instrText xml:space="preserve"> PAGEREF _Toc273439395 \h </w:instrText>
+          <w:instrText xml:space="preserve"> PAGEREF _Toc273480133 \h </w:instrText>
         </w:r>
         <w:r>
           <w:rPr>
@@ -2062,7 +2215,7 @@
           <w:tab w:val="right" w:leader="dot" w:pos="8495"/>
         </w:tabs>
         <w:rPr>
-          <w:rFonts w:cs="Times New Roman"/>
+          <w:rFonts w:asciiTheme="minorHAnsi" w:eastAsiaTheme="minorEastAsia" w:hAnsiTheme="minorHAnsi" w:cstheme="minorBidi"/>
           <w:i w:val="0"/>
           <w:iCs w:val="0"/>
           <w:noProof/>
@@ -2071,7 +2224,7 @@
           <w:lang w:val="es-AR" w:eastAsia="es-AR" w:bidi="ar-SA"/>
         </w:rPr>
       </w:pPr>
-      <w:hyperlink w:anchor="_Toc273439396" w:history="1">
+      <w:hyperlink w:anchor="_Toc273480134" w:history="1">
         <w:r>
           <w:rPr>
             <w:rStyle w:val="Hipervnculo"/>
@@ -2099,7 +2252,7 @@
             <w:noProof/>
             <w:webHidden/>
           </w:rPr>
-          <w:instrText xml:space="preserve"> PAGEREF _Toc273439396 \h </w:instrText>
+          <w:instrText xml:space="preserve"> PAGEREF _Toc273480134 \h </w:instrText>
         </w:r>
         <w:r>
           <w:rPr>
@@ -2137,7 +2290,7 @@
           <w:tab w:val="right" w:leader="dot" w:pos="8495"/>
         </w:tabs>
         <w:rPr>
-          <w:rFonts w:cs="Times New Roman"/>
+          <w:rFonts w:asciiTheme="minorHAnsi" w:eastAsiaTheme="minorEastAsia" w:hAnsiTheme="minorHAnsi" w:cstheme="minorBidi"/>
           <w:i w:val="0"/>
           <w:iCs w:val="0"/>
           <w:noProof/>
@@ -2146,7 +2299,7 @@
           <w:lang w:val="es-AR" w:eastAsia="es-AR" w:bidi="ar-SA"/>
         </w:rPr>
       </w:pPr>
-      <w:hyperlink w:anchor="_Toc273439397" w:history="1">
+      <w:hyperlink w:anchor="_Toc273480135" w:history="1">
         <w:r>
           <w:rPr>
             <w:rStyle w:val="Hipervnculo"/>
@@ -2174,7 +2327,7 @@
             <w:noProof/>
             <w:webHidden/>
           </w:rPr>
-          <w:instrText xml:space="preserve"> PAGEREF _Toc273439397 \h </w:instrText>
+          <w:instrText xml:space="preserve"> PAGEREF _Toc273480135 \h </w:instrText>
         </w:r>
         <w:r>
           <w:rPr>
@@ -2212,7 +2365,7 @@
           <w:tab w:val="right" w:leader="dot" w:pos="8495"/>
         </w:tabs>
         <w:rPr>
-          <w:rFonts w:cs="Times New Roman"/>
+          <w:rFonts w:asciiTheme="minorHAnsi" w:eastAsiaTheme="minorEastAsia" w:hAnsiTheme="minorHAnsi" w:cstheme="minorBidi"/>
           <w:smallCaps w:val="0"/>
           <w:noProof/>
           <w:sz w:val="22"/>
@@ -2220,7 +2373,7 @@
           <w:lang w:val="es-AR" w:eastAsia="es-AR" w:bidi="ar-SA"/>
         </w:rPr>
       </w:pPr>
-      <w:hyperlink w:anchor="_Toc273439398" w:history="1">
+      <w:hyperlink w:anchor="_Toc273480136" w:history="1">
         <w:r>
           <w:rPr>
             <w:rStyle w:val="Hipervnculo"/>
@@ -2248,7 +2401,7 @@
             <w:noProof/>
             <w:webHidden/>
           </w:rPr>
-          <w:instrText xml:space="preserve"> PAGEREF _Toc273439398 \h </w:instrText>
+          <w:instrText xml:space="preserve"> PAGEREF _Toc273480136 \h </w:instrText>
         </w:r>
         <w:r>
           <w:rPr>
@@ -2286,7 +2439,7 @@
           <w:tab w:val="right" w:leader="dot" w:pos="8495"/>
         </w:tabs>
         <w:rPr>
-          <w:rFonts w:cs="Times New Roman"/>
+          <w:rFonts w:asciiTheme="minorHAnsi" w:eastAsiaTheme="minorEastAsia" w:hAnsiTheme="minorHAnsi" w:cstheme="minorBidi"/>
           <w:i w:val="0"/>
           <w:iCs w:val="0"/>
           <w:noProof/>
@@ -2295,7 +2448,7 @@
           <w:lang w:val="es-AR" w:eastAsia="es-AR" w:bidi="ar-SA"/>
         </w:rPr>
       </w:pPr>
-      <w:hyperlink w:anchor="_Toc273439399" w:history="1">
+      <w:hyperlink w:anchor="_Toc273480137" w:history="1">
         <w:r>
           <w:rPr>
             <w:rStyle w:val="Hipervnculo"/>
@@ -2323,7 +2476,7 @@
             <w:noProof/>
             <w:webHidden/>
           </w:rPr>
-          <w:instrText xml:space="preserve"> PAGEREF _Toc273439399 \h </w:instrText>
+          <w:instrText xml:space="preserve"> PAGEREF _Toc273480137 \h </w:instrText>
         </w:r>
         <w:r>
           <w:rPr>
@@ -2361,7 +2514,7 @@
           <w:tab w:val="right" w:leader="dot" w:pos="8495"/>
         </w:tabs>
         <w:rPr>
-          <w:rFonts w:cs="Times New Roman"/>
+          <w:rFonts w:asciiTheme="minorHAnsi" w:eastAsiaTheme="minorEastAsia" w:hAnsiTheme="minorHAnsi" w:cstheme="minorBidi"/>
           <w:b w:val="0"/>
           <w:bCs w:val="0"/>
           <w:caps w:val="0"/>
@@ -2371,7 +2524,7 @@
           <w:lang w:val="es-AR" w:eastAsia="es-AR" w:bidi="ar-SA"/>
         </w:rPr>
       </w:pPr>
-      <w:hyperlink w:anchor="_Toc273439400" w:history="1">
+      <w:hyperlink w:anchor="_Toc273480138" w:history="1">
         <w:r>
           <w:rPr>
             <w:rStyle w:val="Hipervnculo"/>
@@ -2399,7 +2552,7 @@
             <w:noProof/>
             <w:webHidden/>
           </w:rPr>
-          <w:instrText xml:space="preserve"> PAGEREF _Toc273439400 \h </w:instrText>
+          <w:instrText xml:space="preserve"> PAGEREF _Toc273480138 \h </w:instrText>
         </w:r>
         <w:r>
           <w:rPr>
@@ -2437,7 +2590,7 @@
           <w:tab w:val="right" w:leader="dot" w:pos="8495"/>
         </w:tabs>
         <w:rPr>
-          <w:rFonts w:cs="Times New Roman"/>
+          <w:rFonts w:asciiTheme="minorHAnsi" w:eastAsiaTheme="minorEastAsia" w:hAnsiTheme="minorHAnsi" w:cstheme="minorBidi"/>
           <w:b w:val="0"/>
           <w:bCs w:val="0"/>
           <w:caps w:val="0"/>
@@ -2447,7 +2600,7 @@
           <w:lang w:val="es-AR" w:eastAsia="es-AR" w:bidi="ar-SA"/>
         </w:rPr>
       </w:pPr>
-      <w:hyperlink w:anchor="_Toc273439401" w:history="1">
+      <w:hyperlink w:anchor="_Toc273480139" w:history="1">
         <w:r>
           <w:rPr>
             <w:rStyle w:val="Hipervnculo"/>
@@ -2475,7 +2628,7 @@
             <w:noProof/>
             <w:webHidden/>
           </w:rPr>
-          <w:instrText xml:space="preserve"> PAGEREF _Toc273439401 \h </w:instrText>
+          <w:instrText xml:space="preserve"> PAGEREF _Toc273480139 \h </w:instrText>
         </w:r>
         <w:r>
           <w:rPr>
@@ -2513,7 +2666,7 @@
           <w:tab w:val="right" w:leader="dot" w:pos="8495"/>
         </w:tabs>
         <w:rPr>
-          <w:rFonts w:cs="Times New Roman"/>
+          <w:rFonts w:asciiTheme="minorHAnsi" w:eastAsiaTheme="minorEastAsia" w:hAnsiTheme="minorHAnsi" w:cstheme="minorBidi"/>
           <w:smallCaps w:val="0"/>
           <w:noProof/>
           <w:sz w:val="22"/>
@@ -2521,7 +2674,7 @@
           <w:lang w:val="es-AR" w:eastAsia="es-AR" w:bidi="ar-SA"/>
         </w:rPr>
       </w:pPr>
-      <w:hyperlink w:anchor="_Toc273439402" w:history="1">
+      <w:hyperlink w:anchor="_Toc273480140" w:history="1">
         <w:r>
           <w:rPr>
             <w:rStyle w:val="Hipervnculo"/>
@@ -2549,7 +2702,7 @@
             <w:noProof/>
             <w:webHidden/>
           </w:rPr>
-          <w:instrText xml:space="preserve"> PAGEREF _Toc273439402 \h </w:instrText>
+          <w:instrText xml:space="preserve"> PAGEREF _Toc273480140 \h </w:instrText>
         </w:r>
         <w:r>
           <w:rPr>
@@ -2587,7 +2740,7 @@
           <w:tab w:val="right" w:leader="dot" w:pos="8495"/>
         </w:tabs>
         <w:rPr>
-          <w:rFonts w:cs="Times New Roman"/>
+          <w:rFonts w:asciiTheme="minorHAnsi" w:eastAsiaTheme="minorEastAsia" w:hAnsiTheme="minorHAnsi" w:cstheme="minorBidi"/>
           <w:smallCaps w:val="0"/>
           <w:noProof/>
           <w:sz w:val="22"/>
@@ -2595,7 +2748,7 @@
           <w:lang w:val="es-AR" w:eastAsia="es-AR" w:bidi="ar-SA"/>
         </w:rPr>
       </w:pPr>
-      <w:hyperlink w:anchor="_Toc273439403" w:history="1">
+      <w:hyperlink w:anchor="_Toc273480141" w:history="1">
         <w:r>
           <w:rPr>
             <w:rStyle w:val="Hipervnculo"/>
@@ -2623,7 +2776,7 @@
             <w:noProof/>
             <w:webHidden/>
           </w:rPr>
-          <w:instrText xml:space="preserve"> PAGEREF _Toc273439403 \h </w:instrText>
+          <w:instrText xml:space="preserve"> PAGEREF _Toc273480141 \h </w:instrText>
         </w:r>
         <w:r>
           <w:rPr>
@@ -2661,7 +2814,7 @@
           <w:tab w:val="right" w:leader="dot" w:pos="8495"/>
         </w:tabs>
         <w:rPr>
-          <w:rFonts w:cs="Times New Roman"/>
+          <w:rFonts w:asciiTheme="minorHAnsi" w:eastAsiaTheme="minorEastAsia" w:hAnsiTheme="minorHAnsi" w:cstheme="minorBidi"/>
           <w:smallCaps w:val="0"/>
           <w:noProof/>
           <w:sz w:val="22"/>
@@ -2669,7 +2822,7 @@
           <w:lang w:val="es-AR" w:eastAsia="es-AR" w:bidi="ar-SA"/>
         </w:rPr>
       </w:pPr>
-      <w:hyperlink w:anchor="_Toc273439404" w:history="1">
+      <w:hyperlink w:anchor="_Toc273480142" w:history="1">
         <w:r>
           <w:rPr>
             <w:rStyle w:val="Hipervnculo"/>
@@ -2697,7 +2850,7 @@
             <w:noProof/>
             <w:webHidden/>
           </w:rPr>
-          <w:instrText xml:space="preserve"> PAGEREF _Toc273439404 \h </w:instrText>
+          <w:instrText xml:space="preserve"> PAGEREF _Toc273480142 \h </w:instrText>
         </w:r>
         <w:r>
           <w:rPr>
@@ -2735,7 +2888,7 @@
           <w:tab w:val="right" w:leader="dot" w:pos="8495"/>
         </w:tabs>
         <w:rPr>
-          <w:rFonts w:cs="Times New Roman"/>
+          <w:rFonts w:asciiTheme="minorHAnsi" w:eastAsiaTheme="minorEastAsia" w:hAnsiTheme="minorHAnsi" w:cstheme="minorBidi"/>
           <w:smallCaps w:val="0"/>
           <w:noProof/>
           <w:sz w:val="22"/>
@@ -2743,7 +2896,7 @@
           <w:lang w:val="es-AR" w:eastAsia="es-AR" w:bidi="ar-SA"/>
         </w:rPr>
       </w:pPr>
-      <w:hyperlink w:anchor="_Toc273439405" w:history="1">
+      <w:hyperlink w:anchor="_Toc273480143" w:history="1">
         <w:r>
           <w:rPr>
             <w:rStyle w:val="Hipervnculo"/>
@@ -2771,7 +2924,7 @@
             <w:noProof/>
             <w:webHidden/>
           </w:rPr>
-          <w:instrText xml:space="preserve"> PAGEREF _Toc273439405 \h </w:instrText>
+          <w:instrText xml:space="preserve"> PAGEREF _Toc273480143 \h </w:instrText>
         </w:r>
         <w:r>
           <w:rPr>
@@ -2809,7 +2962,7 @@
           <w:tab w:val="right" w:leader="dot" w:pos="8495"/>
         </w:tabs>
         <w:rPr>
-          <w:rFonts w:cs="Times New Roman"/>
+          <w:rFonts w:asciiTheme="minorHAnsi" w:eastAsiaTheme="minorEastAsia" w:hAnsiTheme="minorHAnsi" w:cstheme="minorBidi"/>
           <w:smallCaps w:val="0"/>
           <w:noProof/>
           <w:sz w:val="22"/>
@@ -2817,7 +2970,7 @@
           <w:lang w:val="es-AR" w:eastAsia="es-AR" w:bidi="ar-SA"/>
         </w:rPr>
       </w:pPr>
-      <w:hyperlink w:anchor="_Toc273439406" w:history="1">
+      <w:hyperlink w:anchor="_Toc273480144" w:history="1">
         <w:r>
           <w:rPr>
             <w:rStyle w:val="Hipervnculo"/>
@@ -2845,7 +2998,7 @@
             <w:noProof/>
             <w:webHidden/>
           </w:rPr>
-          <w:instrText xml:space="preserve"> PAGEREF _Toc273439406 \h </w:instrText>
+          <w:instrText xml:space="preserve"> PAGEREF _Toc273480144 \h </w:instrText>
         </w:r>
         <w:r>
           <w:rPr>
@@ -2883,7 +3036,7 @@
           <w:tab w:val="right" w:leader="dot" w:pos="8495"/>
         </w:tabs>
         <w:rPr>
-          <w:rFonts w:cs="Times New Roman"/>
+          <w:rFonts w:asciiTheme="minorHAnsi" w:eastAsiaTheme="minorEastAsia" w:hAnsiTheme="minorHAnsi" w:cstheme="minorBidi"/>
           <w:smallCaps w:val="0"/>
           <w:noProof/>
           <w:sz w:val="22"/>
@@ -2891,7 +3044,7 @@
           <w:lang w:val="es-AR" w:eastAsia="es-AR" w:bidi="ar-SA"/>
         </w:rPr>
       </w:pPr>
-      <w:hyperlink w:anchor="_Toc273439407" w:history="1">
+      <w:hyperlink w:anchor="_Toc273480145" w:history="1">
         <w:r>
           <w:rPr>
             <w:rStyle w:val="Hipervnculo"/>
@@ -2919,7 +3072,7 @@
             <w:noProof/>
             <w:webHidden/>
           </w:rPr>
-          <w:instrText xml:space="preserve"> PAGEREF _Toc273439407 \h </w:instrText>
+          <w:instrText xml:space="preserve"> PAGEREF _Toc273480145 \h </w:instrText>
         </w:r>
         <w:r>
           <w:rPr>
@@ -2957,7 +3110,7 @@
           <w:tab w:val="right" w:leader="dot" w:pos="8495"/>
         </w:tabs>
         <w:rPr>
-          <w:rFonts w:cs="Times New Roman"/>
+          <w:rFonts w:asciiTheme="minorHAnsi" w:eastAsiaTheme="minorEastAsia" w:hAnsiTheme="minorHAnsi" w:cstheme="minorBidi"/>
           <w:smallCaps w:val="0"/>
           <w:noProof/>
           <w:sz w:val="22"/>
@@ -2965,7 +3118,7 @@
           <w:lang w:val="es-AR" w:eastAsia="es-AR" w:bidi="ar-SA"/>
         </w:rPr>
       </w:pPr>
-      <w:hyperlink w:anchor="_Toc273439408" w:history="1">
+      <w:hyperlink w:anchor="_Toc273480146" w:history="1">
         <w:r>
           <w:rPr>
             <w:rStyle w:val="Hipervnculo"/>
@@ -2994,7 +3147,7 @@
             <w:noProof/>
             <w:webHidden/>
           </w:rPr>
-          <w:instrText xml:space="preserve"> PAGEREF _Toc273439408 \h </w:instrText>
+          <w:instrText xml:space="preserve"> PAGEREF _Toc273480146 \h </w:instrText>
         </w:r>
         <w:r>
           <w:rPr>
@@ -3032,7 +3185,7 @@
           <w:tab w:val="right" w:leader="dot" w:pos="8495"/>
         </w:tabs>
         <w:rPr>
-          <w:rFonts w:cs="Times New Roman"/>
+          <w:rFonts w:asciiTheme="minorHAnsi" w:eastAsiaTheme="minorEastAsia" w:hAnsiTheme="minorHAnsi" w:cstheme="minorBidi"/>
           <w:smallCaps w:val="0"/>
           <w:noProof/>
           <w:sz w:val="22"/>
@@ -3040,7 +3193,7 @@
           <w:lang w:val="es-AR" w:eastAsia="es-AR" w:bidi="ar-SA"/>
         </w:rPr>
       </w:pPr>
-      <w:hyperlink w:anchor="_Toc273439409" w:history="1">
+      <w:hyperlink w:anchor="_Toc273480147" w:history="1">
         <w:r>
           <w:rPr>
             <w:rStyle w:val="Hipervnculo"/>
@@ -3069,7 +3222,7 @@
             <w:noProof/>
             <w:webHidden/>
           </w:rPr>
-          <w:instrText xml:space="preserve"> PAGEREF _Toc273439409 \h </w:instrText>
+          <w:instrText xml:space="preserve"> PAGEREF _Toc273480147 \h </w:instrText>
         </w:r>
         <w:r>
           <w:rPr>
@@ -3107,7 +3260,7 @@
           <w:tab w:val="right" w:leader="dot" w:pos="8495"/>
         </w:tabs>
         <w:rPr>
-          <w:rFonts w:cs="Times New Roman"/>
+          <w:rFonts w:asciiTheme="minorHAnsi" w:eastAsiaTheme="minorEastAsia" w:hAnsiTheme="minorHAnsi" w:cstheme="minorBidi"/>
           <w:b w:val="0"/>
           <w:bCs w:val="0"/>
           <w:caps w:val="0"/>
@@ -3117,7 +3270,7 @@
           <w:lang w:val="es-AR" w:eastAsia="es-AR" w:bidi="ar-SA"/>
         </w:rPr>
       </w:pPr>
-      <w:hyperlink w:anchor="_Toc273439410" w:history="1">
+      <w:hyperlink w:anchor="_Toc273480148" w:history="1">
         <w:r>
           <w:rPr>
             <w:rStyle w:val="Hipervnculo"/>
@@ -3145,7 +3298,7 @@
             <w:noProof/>
             <w:webHidden/>
           </w:rPr>
-          <w:instrText xml:space="preserve"> PAGEREF _Toc273439410 \h </w:instrText>
+          <w:instrText xml:space="preserve"> PAGEREF _Toc273480148 \h </w:instrText>
         </w:r>
         <w:r>
           <w:rPr>
@@ -3183,7 +3336,7 @@
           <w:tab w:val="right" w:leader="dot" w:pos="8495"/>
         </w:tabs>
         <w:rPr>
-          <w:rFonts w:cs="Times New Roman"/>
+          <w:rFonts w:asciiTheme="minorHAnsi" w:eastAsiaTheme="minorEastAsia" w:hAnsiTheme="minorHAnsi" w:cstheme="minorBidi"/>
           <w:smallCaps w:val="0"/>
           <w:noProof/>
           <w:sz w:val="22"/>
@@ -3191,7 +3344,7 @@
           <w:lang w:val="es-AR" w:eastAsia="es-AR" w:bidi="ar-SA"/>
         </w:rPr>
       </w:pPr>
-      <w:hyperlink w:anchor="_Toc273439411" w:history="1">
+      <w:hyperlink w:anchor="_Toc273480149" w:history="1">
         <w:r>
           <w:rPr>
             <w:rStyle w:val="Hipervnculo"/>
@@ -3219,7 +3372,7 @@
             <w:noProof/>
             <w:webHidden/>
           </w:rPr>
-          <w:instrText xml:space="preserve"> PAGEREF _Toc273439411 \h </w:instrText>
+          <w:instrText xml:space="preserve"> PAGEREF _Toc273480149 \h </w:instrText>
         </w:r>
         <w:r>
           <w:rPr>
@@ -3257,7 +3410,7 @@
           <w:tab w:val="right" w:leader="dot" w:pos="8495"/>
         </w:tabs>
         <w:rPr>
-          <w:rFonts w:cs="Times New Roman"/>
+          <w:rFonts w:asciiTheme="minorHAnsi" w:eastAsiaTheme="minorEastAsia" w:hAnsiTheme="minorHAnsi" w:cstheme="minorBidi"/>
           <w:smallCaps w:val="0"/>
           <w:noProof/>
           <w:sz w:val="22"/>
@@ -3265,7 +3418,7 @@
           <w:lang w:val="es-AR" w:eastAsia="es-AR" w:bidi="ar-SA"/>
         </w:rPr>
       </w:pPr>
-      <w:hyperlink w:anchor="_Toc273439412" w:history="1">
+      <w:hyperlink w:anchor="_Toc273480150" w:history="1">
         <w:r>
           <w:rPr>
             <w:rStyle w:val="Hipervnculo"/>
@@ -3293,7 +3446,7 @@
             <w:noProof/>
             <w:webHidden/>
           </w:rPr>
-          <w:instrText xml:space="preserve"> PAGEREF _Toc273439412 \h </w:instrText>
+          <w:instrText xml:space="preserve"> PAGEREF _Toc273480150 \h </w:instrText>
         </w:r>
         <w:r>
           <w:rPr>
@@ -3331,7 +3484,7 @@
           <w:tab w:val="right" w:leader="dot" w:pos="8495"/>
         </w:tabs>
         <w:rPr>
-          <w:rFonts w:cs="Times New Roman"/>
+          <w:rFonts w:asciiTheme="minorHAnsi" w:eastAsiaTheme="minorEastAsia" w:hAnsiTheme="minorHAnsi" w:cstheme="minorBidi"/>
           <w:smallCaps w:val="0"/>
           <w:noProof/>
           <w:sz w:val="22"/>
@@ -3339,7 +3492,7 @@
           <w:lang w:val="es-AR" w:eastAsia="es-AR" w:bidi="ar-SA"/>
         </w:rPr>
       </w:pPr>
-      <w:hyperlink w:anchor="_Toc273439413" w:history="1">
+      <w:hyperlink w:anchor="_Toc273480151" w:history="1">
         <w:r>
           <w:rPr>
             <w:rStyle w:val="Hipervnculo"/>
@@ -3367,7 +3520,7 @@
             <w:noProof/>
             <w:webHidden/>
           </w:rPr>
-          <w:instrText xml:space="preserve"> PAGEREF _Toc273439413 \h </w:instrText>
+          <w:instrText xml:space="preserve"> PAGEREF _Toc273480151 \h </w:instrText>
         </w:r>
         <w:r>
           <w:rPr>
@@ -3405,7 +3558,7 @@
           <w:tab w:val="right" w:leader="dot" w:pos="8495"/>
         </w:tabs>
         <w:rPr>
-          <w:rFonts w:cs="Times New Roman"/>
+          <w:rFonts w:asciiTheme="minorHAnsi" w:eastAsiaTheme="minorEastAsia" w:hAnsiTheme="minorHAnsi" w:cstheme="minorBidi"/>
           <w:smallCaps w:val="0"/>
           <w:noProof/>
           <w:sz w:val="22"/>
@@ -3413,7 +3566,7 @@
           <w:lang w:val="es-AR" w:eastAsia="es-AR" w:bidi="ar-SA"/>
         </w:rPr>
       </w:pPr>
-      <w:hyperlink w:anchor="_Toc273439414" w:history="1">
+      <w:hyperlink w:anchor="_Toc273480152" w:history="1">
         <w:r>
           <w:rPr>
             <w:rStyle w:val="Hipervnculo"/>
@@ -3441,7 +3594,7 @@
             <w:noProof/>
             <w:webHidden/>
           </w:rPr>
-          <w:instrText xml:space="preserve"> PAGEREF _Toc273439414 \h </w:instrText>
+          <w:instrText xml:space="preserve"> PAGEREF _Toc273480152 \h </w:instrText>
         </w:r>
         <w:r>
           <w:rPr>
@@ -3479,7 +3632,7 @@
           <w:tab w:val="right" w:leader="dot" w:pos="8495"/>
         </w:tabs>
         <w:rPr>
-          <w:rFonts w:cs="Times New Roman"/>
+          <w:rFonts w:asciiTheme="minorHAnsi" w:eastAsiaTheme="minorEastAsia" w:hAnsiTheme="minorHAnsi" w:cstheme="minorBidi"/>
           <w:smallCaps w:val="0"/>
           <w:noProof/>
           <w:sz w:val="22"/>
@@ -3487,7 +3640,7 @@
           <w:lang w:val="es-AR" w:eastAsia="es-AR" w:bidi="ar-SA"/>
         </w:rPr>
       </w:pPr>
-      <w:hyperlink w:anchor="_Toc273439415" w:history="1">
+      <w:hyperlink w:anchor="_Toc273480153" w:history="1">
         <w:r>
           <w:rPr>
             <w:rStyle w:val="Hipervnculo"/>
@@ -3515,7 +3668,7 @@
             <w:noProof/>
             <w:webHidden/>
           </w:rPr>
-          <w:instrText xml:space="preserve"> PAGEREF _Toc273439415 \h </w:instrText>
+          <w:instrText xml:space="preserve"> PAGEREF _Toc273480153 \h </w:instrText>
         </w:r>
         <w:r>
           <w:rPr>
@@ -3553,7 +3706,7 @@
           <w:tab w:val="right" w:leader="dot" w:pos="8495"/>
         </w:tabs>
         <w:rPr>
-          <w:rFonts w:cs="Times New Roman"/>
+          <w:rFonts w:asciiTheme="minorHAnsi" w:eastAsiaTheme="minorEastAsia" w:hAnsiTheme="minorHAnsi" w:cstheme="minorBidi"/>
           <w:i w:val="0"/>
           <w:iCs w:val="0"/>
           <w:noProof/>
@@ -3562,7 +3715,7 @@
           <w:lang w:val="es-AR" w:eastAsia="es-AR" w:bidi="ar-SA"/>
         </w:rPr>
       </w:pPr>
-      <w:hyperlink w:anchor="_Toc273439416" w:history="1">
+      <w:hyperlink w:anchor="_Toc273480154" w:history="1">
         <w:r>
           <w:rPr>
             <w:rStyle w:val="Hipervnculo"/>
@@ -3590,7 +3743,7 @@
             <w:noProof/>
             <w:webHidden/>
           </w:rPr>
-          <w:instrText xml:space="preserve"> PAGEREF _Toc273439416 \h </w:instrText>
+          <w:instrText xml:space="preserve"> PAGEREF _Toc273480154 \h </w:instrText>
         </w:r>
         <w:r>
           <w:rPr>
@@ -3628,7 +3781,7 @@
           <w:tab w:val="right" w:leader="dot" w:pos="8495"/>
         </w:tabs>
         <w:rPr>
-          <w:rFonts w:cs="Times New Roman"/>
+          <w:rFonts w:asciiTheme="minorHAnsi" w:eastAsiaTheme="minorEastAsia" w:hAnsiTheme="minorHAnsi" w:cstheme="minorBidi"/>
           <w:smallCaps w:val="0"/>
           <w:noProof/>
           <w:sz w:val="22"/>
@@ -3636,7 +3789,7 @@
           <w:lang w:val="es-AR" w:eastAsia="es-AR" w:bidi="ar-SA"/>
         </w:rPr>
       </w:pPr>
-      <w:hyperlink w:anchor="_Toc273439417" w:history="1">
+      <w:hyperlink w:anchor="_Toc273480155" w:history="1">
         <w:r>
           <w:rPr>
             <w:rStyle w:val="Hipervnculo"/>
@@ -3664,7 +3817,7 @@
             <w:noProof/>
             <w:webHidden/>
           </w:rPr>
-          <w:instrText xml:space="preserve"> PAGEREF _Toc273439417 \h </w:instrText>
+          <w:instrText xml:space="preserve"> PAGEREF _Toc273480155 \h </w:instrText>
         </w:r>
         <w:r>
           <w:rPr>
@@ -3702,7 +3855,7 @@
           <w:tab w:val="right" w:leader="dot" w:pos="8495"/>
         </w:tabs>
         <w:rPr>
-          <w:rFonts w:cs="Times New Roman"/>
+          <w:rFonts w:asciiTheme="minorHAnsi" w:eastAsiaTheme="minorEastAsia" w:hAnsiTheme="minorHAnsi" w:cstheme="minorBidi"/>
           <w:smallCaps w:val="0"/>
           <w:noProof/>
           <w:sz w:val="22"/>
@@ -3710,14 +3863,30 @@
           <w:lang w:val="es-AR" w:eastAsia="es-AR" w:bidi="ar-SA"/>
         </w:rPr>
       </w:pPr>
-      <w:hyperlink w:anchor="_Toc273439418" w:history="1">
+      <w:hyperlink w:anchor="_Toc273480156" w:history="1">
         <w:r>
           <w:rPr>
             <w:rStyle w:val="Hipervnculo"/>
             <w:noProof/>
             <w:lang w:val="es-AR"/>
           </w:rPr>
-          <w:t>Cronograma</w:t>
+          <w:t>Cronogra</w:t>
+        </w:r>
+        <w:r>
+          <w:rPr>
+            <w:rStyle w:val="Hipervnculo"/>
+            <w:noProof/>
+            <w:lang w:val="es-AR"/>
+          </w:rPr>
+          <w:t>m</w:t>
+        </w:r>
+        <w:r>
+          <w:rPr>
+            <w:rStyle w:val="Hipervnculo"/>
+            <w:noProof/>
+            <w:lang w:val="es-AR"/>
+          </w:rPr>
+          <w:t>a</w:t>
         </w:r>
         <w:r>
           <w:rPr>
@@ -3738,83 +3907,7 @@
             <w:noProof/>
             <w:webHidden/>
           </w:rPr>
-          <w:instrText xml:space="preserve"> PAGEREF _Toc273439418 \h </w:instrText>
-        </w:r>
-        <w:r>
-          <w:rPr>
-            <w:noProof/>
-            <w:webHidden/>
-          </w:rPr>
-        </w:r>
-        <w:r>
-          <w:rPr>
-            <w:noProof/>
-            <w:webHidden/>
-          </w:rPr>
-          <w:fldChar w:fldCharType="separate"/>
-        </w:r>
-        <w:r>
-          <w:rPr>
-            <w:noProof/>
-            <w:webHidden/>
-          </w:rPr>
-          <w:t>11</w:t>
-        </w:r>
-        <w:r>
-          <w:rPr>
-            <w:noProof/>
-            <w:webHidden/>
-          </w:rPr>
-          <w:fldChar w:fldCharType="end"/>
-        </w:r>
-      </w:hyperlink>
-    </w:p>
-    <w:p>
-      <w:pPr>
-        <w:pStyle w:val="TDC1"/>
-        <w:tabs>
-          <w:tab w:val="right" w:leader="dot" w:pos="8495"/>
-        </w:tabs>
-        <w:rPr>
-          <w:rFonts w:cs="Times New Roman"/>
-          <w:b w:val="0"/>
-          <w:bCs w:val="0"/>
-          <w:caps w:val="0"/>
-          <w:noProof/>
-          <w:sz w:val="22"/>
-          <w:szCs w:val="22"/>
-          <w:lang w:val="es-AR" w:eastAsia="es-AR" w:bidi="ar-SA"/>
-        </w:rPr>
-      </w:pPr>
-      <w:hyperlink w:anchor="_Toc273439419" w:history="1">
-        <w:r>
-          <w:rPr>
-            <w:rStyle w:val="Hipervnculo"/>
-            <w:noProof/>
-            <w:lang w:val="es-AR"/>
-          </w:rPr>
-          <w:t>Apéndice</w:t>
-        </w:r>
-        <w:r>
-          <w:rPr>
-            <w:noProof/>
-            <w:webHidden/>
-          </w:rPr>
-          <w:tab/>
-        </w:r>
-        <w:r>
-          <w:rPr>
-            <w:noProof/>
-            <w:webHidden/>
-          </w:rPr>
-          <w:fldChar w:fldCharType="begin"/>
-        </w:r>
-        <w:r>
-          <w:rPr>
-            <w:noProof/>
-            <w:webHidden/>
-          </w:rPr>
-          <w:instrText xml:space="preserve"> PAGEREF _Toc273439419 \h </w:instrText>
+          <w:instrText xml:space="preserve"> PAGEREF _Toc273480156 \h </w:instrText>
         </w:r>
         <w:r>
           <w:rPr>
@@ -3891,11 +3984,12 @@
       <w:bookmarkStart w:id="12" w:name="_Toc259137206"/>
       <w:bookmarkStart w:id="13" w:name="_Toc264447348"/>
       <w:bookmarkStart w:id="14" w:name="_Toc272680719"/>
-      <w:bookmarkStart w:id="15" w:name="_Toc273439389"/>
-      <w:r>
-        <w:rPr>
-          <w:lang w:val="es-AR"/>
-        </w:rPr>
+      <w:bookmarkStart w:id="15" w:name="_Toc273480127"/>
+      <w:r>
+        <w:rPr>
+          <w:lang w:val="es-AR"/>
+        </w:rPr>
+        <w:lastRenderedPageBreak/>
         <w:t>Destinatarios</w:t>
       </w:r>
       <w:bookmarkEnd w:id="11"/>
@@ -3985,7 +4079,7 @@
       <w:bookmarkStart w:id="18" w:name="_Toc264447349"/>
       <w:bookmarkStart w:id="19" w:name="_Toc272680720"/>
       <w:bookmarkStart w:id="20" w:name="_Toc272776068"/>
-      <w:bookmarkStart w:id="21" w:name="_Toc273439390"/>
+      <w:bookmarkStart w:id="21" w:name="_Toc273480128"/>
       <w:r>
         <w:rPr>
           <w:lang w:val="es-AR"/>
@@ -4019,7 +4113,21 @@
         <w:rPr>
           <w:lang w:val="es-AR"/>
         </w:rPr>
-        <w:t xml:space="preserve">Los empleados del Call Center (jefes de cuentas, supervisores y agentes) disponen de un sistema de gestión de campañas que les permite mejorar el monitoreo de su desempeño día a día y tener una idea de cuál será su sueldo a fin de mes. </w:t>
+        <w:t xml:space="preserve">Los empleados del </w:t>
+      </w:r>
+      <w:proofErr w:type="spellStart"/>
+      <w:r>
+        <w:rPr>
+          <w:lang w:val="es-AR"/>
+        </w:rPr>
+        <w:t>Call</w:t>
+      </w:r>
+      <w:proofErr w:type="spellEnd"/>
+      <w:r>
+        <w:rPr>
+          <w:lang w:val="es-AR"/>
+        </w:rPr>
+        <w:t xml:space="preserve"> Center (jefes de cuentas, supervisores y agentes) disponen de un sistema de gestión de campañas que les permite mejorar el monitoreo de su desempeño día a día y tener una idea de cuál será su sueldo a fin de mes. </w:t>
       </w:r>
     </w:p>
     <w:p>
@@ -4042,7 +4150,7 @@
         </w:rPr>
       </w:pPr>
       <w:bookmarkStart w:id="22" w:name="_Toc272776069"/>
-      <w:bookmarkStart w:id="23" w:name="_Toc273439391"/>
+      <w:bookmarkStart w:id="23" w:name="_Toc273480129"/>
       <w:r>
         <w:rPr>
           <w:lang w:val="es-AR"/>
@@ -4070,7 +4178,21 @@
         <w:rPr>
           <w:lang w:val="es-AR"/>
         </w:rPr>
-        <w:t xml:space="preserve">l sistema SelfManagement </w:t>
+        <w:t xml:space="preserve">l sistema </w:t>
+      </w:r>
+      <w:proofErr w:type="spellStart"/>
+      <w:r>
+        <w:rPr>
+          <w:lang w:val="es-AR"/>
+        </w:rPr>
+        <w:t>SelfManagement</w:t>
+      </w:r>
+      <w:proofErr w:type="spellEnd"/>
+      <w:r>
+        <w:rPr>
+          <w:lang w:val="es-AR"/>
+        </w:rPr>
+        <w:t xml:space="preserve"> </w:t>
       </w:r>
       <w:r>
         <w:rPr>
@@ -4136,7 +4258,23 @@
           <w:rFonts w:cs="Arial"/>
           <w:lang w:val="es-AR" w:eastAsia="es-AR" w:bidi="ar-SA"/>
         </w:rPr>
-        <w:t xml:space="preserve">variable del sueldo de los agentes del Call Center basado en el </w:t>
+        <w:t xml:space="preserve">variable del sueldo de los agentes del </w:t>
+      </w:r>
+      <w:proofErr w:type="spellStart"/>
+      <w:r>
+        <w:rPr>
+          <w:rFonts w:cs="Arial"/>
+          <w:lang w:val="es-AR" w:eastAsia="es-AR" w:bidi="ar-SA"/>
+        </w:rPr>
+        <w:t>Call</w:t>
+      </w:r>
+      <w:proofErr w:type="spellEnd"/>
+      <w:r>
+        <w:rPr>
+          <w:rFonts w:cs="Arial"/>
+          <w:lang w:val="es-AR" w:eastAsia="es-AR" w:bidi="ar-SA"/>
+        </w:rPr>
+        <w:t xml:space="preserve"> Center basado en el </w:t>
       </w:r>
       <w:r>
         <w:rPr>
@@ -4258,7 +4396,7 @@
       <w:bookmarkStart w:id="25" w:name="_Toc259137208"/>
       <w:bookmarkStart w:id="26" w:name="_Toc264447350"/>
       <w:bookmarkStart w:id="27" w:name="_Toc272680721"/>
-      <w:bookmarkStart w:id="28" w:name="_Toc273439392"/>
+      <w:bookmarkStart w:id="28" w:name="_Toc273480130"/>
       <w:r>
         <w:rPr>
           <w:lang w:val="es-ES"/>
@@ -4285,7 +4423,21 @@
         <w:rPr>
           <w:lang w:val="es-ES"/>
         </w:rPr>
-        <w:t xml:space="preserve"> (Stakeholders)</w:t>
+        <w:t xml:space="preserve"> (</w:t>
+      </w:r>
+      <w:proofErr w:type="spellStart"/>
+      <w:r>
+        <w:rPr>
+          <w:lang w:val="es-ES"/>
+        </w:rPr>
+        <w:t>Stakeholders</w:t>
+      </w:r>
+      <w:proofErr w:type="spellEnd"/>
+      <w:r>
+        <w:rPr>
+          <w:lang w:val="es-ES"/>
+        </w:rPr>
+        <w:t>)</w:t>
       </w:r>
       <w:bookmarkEnd w:id="28"/>
     </w:p>
@@ -4315,7 +4467,7 @@
       <w:bookmarkStart w:id="30" w:name="_Toc259137209"/>
       <w:bookmarkStart w:id="31" w:name="_Toc264447351"/>
       <w:bookmarkStart w:id="32" w:name="_Toc272680722"/>
-      <w:bookmarkStart w:id="33" w:name="_Toc273439393"/>
+      <w:bookmarkStart w:id="33" w:name="_Toc273480131"/>
       <w:r>
         <w:rPr>
           <w:lang w:val="es-AR"/>
@@ -4377,7 +4529,25 @@
           <w:b/>
           <w:lang w:val="es-AR"/>
         </w:rPr>
-        <w:t xml:space="preserve"> del Call Center</w:t>
+        <w:t xml:space="preserve"> del </w:t>
+      </w:r>
+      <w:proofErr w:type="spellStart"/>
+      <w:r>
+        <w:rPr>
+          <w:rFonts w:cs="Arial"/>
+          <w:b/>
+          <w:lang w:val="es-AR"/>
+        </w:rPr>
+        <w:t>Call</w:t>
+      </w:r>
+      <w:proofErr w:type="spellEnd"/>
+      <w:r>
+        <w:rPr>
+          <w:rFonts w:cs="Arial"/>
+          <w:b/>
+          <w:lang w:val="es-AR"/>
+        </w:rPr>
+        <w:t xml:space="preserve"> Center</w:t>
       </w:r>
     </w:p>
     <w:p>
@@ -4618,20 +4788,36 @@
           <w:rFonts w:cs="Arial"/>
           <w:lang w:val="es-AR"/>
         </w:rPr>
-        <w:t>que contratan los servicios del C</w:t>
-      </w:r>
+        <w:t xml:space="preserve">que contratan los servicios del </w:t>
+      </w:r>
+      <w:proofErr w:type="spellStart"/>
       <w:r>
         <w:rPr>
           <w:rFonts w:cs="Arial"/>
           <w:lang w:val="es-AR"/>
         </w:rPr>
-        <w:t xml:space="preserve">all </w:t>
+        <w:t>C</w:t>
       </w:r>
       <w:r>
         <w:rPr>
           <w:rFonts w:cs="Arial"/>
           <w:lang w:val="es-AR"/>
         </w:rPr>
+        <w:t>all</w:t>
+      </w:r>
+      <w:proofErr w:type="spellEnd"/>
+      <w:r>
+        <w:rPr>
+          <w:rFonts w:cs="Arial"/>
+          <w:lang w:val="es-AR"/>
+        </w:rPr>
+        <w:t xml:space="preserve"> </w:t>
+      </w:r>
+      <w:r>
+        <w:rPr>
+          <w:rFonts w:cs="Arial"/>
+          <w:lang w:val="es-AR"/>
+        </w:rPr>
         <w:t>C</w:t>
       </w:r>
       <w:r>
@@ -4660,14 +4846,30 @@
           <w:rFonts w:cs="Arial"/>
           <w:lang w:val="es-AR"/>
         </w:rPr>
-        <w:t xml:space="preserve"> nuestro C</w:t>
-      </w:r>
+        <w:t xml:space="preserve"> nuestro </w:t>
+      </w:r>
+      <w:proofErr w:type="spellStart"/>
       <w:r>
         <w:rPr>
           <w:rFonts w:cs="Arial"/>
           <w:lang w:val="es-AR"/>
         </w:rPr>
-        <w:t>all para lanzar una campaña de venta de nuevas tarjetas de créditos.</w:t>
+        <w:t>C</w:t>
+      </w:r>
+      <w:r>
+        <w:rPr>
+          <w:rFonts w:cs="Arial"/>
+          <w:lang w:val="es-AR"/>
+        </w:rPr>
+        <w:t>all</w:t>
+      </w:r>
+      <w:proofErr w:type="spellEnd"/>
+      <w:r>
+        <w:rPr>
+          <w:rFonts w:cs="Arial"/>
+          <w:lang w:val="es-AR"/>
+        </w:rPr>
+        <w:t xml:space="preserve"> para lanzar una campaña de venta de nuevas tarjetas de créditos.</w:t>
       </w:r>
       <w:r>
         <w:rPr>
@@ -4740,7 +4942,21 @@
         <w:rPr>
           <w:lang w:val="es-AR"/>
         </w:rPr>
-        <w:t>, a fin de cargarla en SelfManagement.</w:t>
+        <w:t xml:space="preserve">, a fin de cargarla en </w:t>
+      </w:r>
+      <w:proofErr w:type="spellStart"/>
+      <w:r>
+        <w:rPr>
+          <w:lang w:val="es-AR"/>
+        </w:rPr>
+        <w:t>SelfManagement</w:t>
+      </w:r>
+      <w:proofErr w:type="spellEnd"/>
+      <w:r>
+        <w:rPr>
+          <w:lang w:val="es-AR"/>
+        </w:rPr>
+        <w:t>.</w:t>
       </w:r>
     </w:p>
     <w:p>
@@ -4795,7 +5011,23 @@
           <w:rFonts w:cs="Arial"/>
           <w:lang w:val="es-AR"/>
         </w:rPr>
-        <w:t>Los Jefes de Cuenta son los responsables frente a un cliente del Call Center. Están interesados en el sistema ya que desean conocer las métricas históricas a fin de tener más información para la asignación de supervisores a campañas.</w:t>
+        <w:t xml:space="preserve">Los Jefes de Cuenta son los responsables frente a un cliente del </w:t>
+      </w:r>
+      <w:proofErr w:type="spellStart"/>
+      <w:r>
+        <w:rPr>
+          <w:rFonts w:cs="Arial"/>
+          <w:lang w:val="es-AR"/>
+        </w:rPr>
+        <w:t>Call</w:t>
+      </w:r>
+      <w:proofErr w:type="spellEnd"/>
+      <w:r>
+        <w:rPr>
+          <w:rFonts w:cs="Arial"/>
+          <w:lang w:val="es-AR"/>
+        </w:rPr>
+        <w:t xml:space="preserve"> Center. Están interesados en el sistema ya que desean conocer las métricas históricas a fin de tener más información para la asignación de supervisores a campañas.</w:t>
       </w:r>
     </w:p>
     <w:p>
@@ -5073,7 +5305,21 @@
         <w:rPr>
           <w:lang w:val="es-AR"/>
         </w:rPr>
-        <w:t xml:space="preserve">s del Call Center </w:t>
+        <w:t xml:space="preserve">s del </w:t>
+      </w:r>
+      <w:proofErr w:type="spellStart"/>
+      <w:r>
+        <w:rPr>
+          <w:lang w:val="es-AR"/>
+        </w:rPr>
+        <w:t>Call</w:t>
+      </w:r>
+      <w:proofErr w:type="spellEnd"/>
+      <w:r>
+        <w:rPr>
+          <w:lang w:val="es-AR"/>
+        </w:rPr>
+        <w:t xml:space="preserve"> Center </w:t>
       </w:r>
       <w:r>
         <w:rPr>
@@ -5133,7 +5379,21 @@
         <w:rPr>
           <w:lang w:val="es-AR"/>
         </w:rPr>
-        <w:t xml:space="preserve"> con SelfManagement podrán </w:t>
+        <w:t xml:space="preserve"> con </w:t>
+      </w:r>
+      <w:proofErr w:type="spellStart"/>
+      <w:r>
+        <w:rPr>
+          <w:lang w:val="es-AR"/>
+        </w:rPr>
+        <w:t>SelfManagement</w:t>
+      </w:r>
+      <w:proofErr w:type="spellEnd"/>
+      <w:r>
+        <w:rPr>
+          <w:lang w:val="es-AR"/>
+        </w:rPr>
+        <w:t xml:space="preserve"> podrán </w:t>
       </w:r>
       <w:r>
         <w:rPr>
@@ -5229,7 +5489,7 @@
       <w:bookmarkStart w:id="35" w:name="_Toc259137211"/>
       <w:bookmarkStart w:id="36" w:name="_Toc264447352"/>
       <w:bookmarkStart w:id="37" w:name="_Toc272680723"/>
-      <w:bookmarkStart w:id="38" w:name="_Toc273439394"/>
+      <w:bookmarkStart w:id="38" w:name="_Toc273480132"/>
       <w:r>
         <w:rPr>
           <w:lang w:val="es-AR"/>
@@ -5256,11 +5516,47 @@
       <w:bookmarkStart w:id="40" w:name="_Toc259137212"/>
       <w:bookmarkStart w:id="41" w:name="_Toc264447353"/>
       <w:bookmarkStart w:id="42" w:name="_Toc272680724"/>
-      <w:r>
-        <w:rPr>
-          <w:lang w:val="es-AR"/>
-        </w:rPr>
-        <w:t>SelfManagement deberá ser una aplicación para el Call Center que permita liquidar los sueldos de los agentes de manera automática, basándose en métricas que recibirá como inputs de los diferentes sistemas para liquidar el componente variable de los mismos. Así mismo permitirá a los agentes del call center monitorear el estado actual de sus métricas y cuál sería su salario de seguir la misma tendencia.</w:t>
+      <w:proofErr w:type="spellStart"/>
+      <w:r>
+        <w:rPr>
+          <w:lang w:val="es-AR"/>
+        </w:rPr>
+        <w:t>SelfManagement</w:t>
+      </w:r>
+      <w:proofErr w:type="spellEnd"/>
+      <w:r>
+        <w:rPr>
+          <w:lang w:val="es-AR"/>
+        </w:rPr>
+        <w:t xml:space="preserve"> deberá ser una aplicación para el </w:t>
+      </w:r>
+      <w:proofErr w:type="spellStart"/>
+      <w:r>
+        <w:rPr>
+          <w:lang w:val="es-AR"/>
+        </w:rPr>
+        <w:t>Call</w:t>
+      </w:r>
+      <w:proofErr w:type="spellEnd"/>
+      <w:r>
+        <w:rPr>
+          <w:lang w:val="es-AR"/>
+        </w:rPr>
+        <w:t xml:space="preserve"> Center que permita liquidar los sueldos de los agentes de manera automática, basándose en métricas que recibirá como inputs de los diferentes sistemas para liquidar el componente variable de los mismos. Así mismo permitirá a los agentes del </w:t>
+      </w:r>
+      <w:proofErr w:type="spellStart"/>
+      <w:r>
+        <w:rPr>
+          <w:lang w:val="es-AR"/>
+        </w:rPr>
+        <w:t>call</w:t>
+      </w:r>
+      <w:proofErr w:type="spellEnd"/>
+      <w:r>
+        <w:rPr>
+          <w:lang w:val="es-AR"/>
+        </w:rPr>
+        <w:t xml:space="preserve"> center monitorear el estado actual de sus métricas y cuál sería su salario de seguir la misma tendencia.</w:t>
       </w:r>
     </w:p>
     <w:p>
@@ -5282,7 +5578,7 @@
           <w:lang w:val="es-AR"/>
         </w:rPr>
       </w:pPr>
-      <w:bookmarkStart w:id="43" w:name="_Toc273439395"/>
+      <w:bookmarkStart w:id="43" w:name="_Toc273480133"/>
       <w:r>
         <w:rPr>
           <w:lang w:val="es-AR"/>
@@ -5307,7 +5603,7 @@
       <w:bookmarkStart w:id="45" w:name="_Toc259137213"/>
       <w:bookmarkStart w:id="46" w:name="_Toc264447354"/>
       <w:bookmarkStart w:id="47" w:name="_Toc272680725"/>
-      <w:bookmarkStart w:id="48" w:name="_Toc273439396"/>
+      <w:bookmarkStart w:id="48" w:name="_Toc273480134"/>
       <w:r>
         <w:rPr>
           <w:lang w:val="es-AR"/>
@@ -5330,11 +5626,33 @@
           <w:lang w:val="es-AR"/>
         </w:rPr>
       </w:pPr>
-      <w:r>
-        <w:rPr>
-          <w:lang w:val="es-AR"/>
-        </w:rPr>
-        <w:t>SelfManagement deberá permitir la creación de campañas para los clientes del call y determinar los agentes que operarán en cada una de estas, dado que cada campaña liquida los componentes variables del sueldo en base a determinadas métricas y valores umbrales.</w:t>
+      <w:proofErr w:type="spellStart"/>
+      <w:r>
+        <w:rPr>
+          <w:lang w:val="es-AR"/>
+        </w:rPr>
+        <w:t>SelfManagement</w:t>
+      </w:r>
+      <w:proofErr w:type="spellEnd"/>
+      <w:r>
+        <w:rPr>
+          <w:lang w:val="es-AR"/>
+        </w:rPr>
+        <w:t xml:space="preserve"> deberá permitir la creación de campañas para los clientes del </w:t>
+      </w:r>
+      <w:proofErr w:type="spellStart"/>
+      <w:r>
+        <w:rPr>
+          <w:lang w:val="es-AR"/>
+        </w:rPr>
+        <w:t>call</w:t>
+      </w:r>
+      <w:proofErr w:type="spellEnd"/>
+      <w:r>
+        <w:rPr>
+          <w:lang w:val="es-AR"/>
+        </w:rPr>
+        <w:t xml:space="preserve"> y determinar los agentes que operarán en cada una de estas, dado que cada campaña liquida los componentes variables del sueldo en base a determinadas métricas y valores umbrales.</w:t>
       </w:r>
     </w:p>
     <w:p>
@@ -5351,7 +5669,21 @@
         <w:rPr>
           <w:lang w:val="es-AR"/>
         </w:rPr>
-        <w:t>Siguiendo los lineamientos definidos en el contrato establecido entre el call center y sus clientes es que se definen qué métricas se utilizarán y cuáles serán los valores umbrales de dichas métricas para una campaña específica. Las métricas estarán predefinidas en el sistema.</w:t>
+        <w:t xml:space="preserve">Siguiendo los lineamientos definidos en el contrato establecido entre el </w:t>
+      </w:r>
+      <w:proofErr w:type="spellStart"/>
+      <w:r>
+        <w:rPr>
+          <w:lang w:val="es-AR"/>
+        </w:rPr>
+        <w:t>call</w:t>
+      </w:r>
+      <w:proofErr w:type="spellEnd"/>
+      <w:r>
+        <w:rPr>
+          <w:lang w:val="es-AR"/>
+        </w:rPr>
+        <w:t xml:space="preserve"> center y sus clientes es que se definen qué métricas se utilizarán y cuáles serán los valores umbrales de dichas métricas para una campaña específica. Las métricas estarán predefinidas en el sistema.</w:t>
       </w:r>
     </w:p>
     <w:p>
@@ -5396,15 +5728,56 @@
           <w:rFonts w:eastAsia="Lucida Sans Unicode"/>
           <w:lang w:val="es-AR"/>
         </w:rPr>
-        <w:t>Para un mayor detalle del sistema, ver el Product Backlog en</w:t>
-      </w:r>
+        <w:t xml:space="preserve">Para un mayor detalle del sistema, ver el </w:t>
+      </w:r>
+      <w:proofErr w:type="spellStart"/>
       <w:r>
         <w:rPr>
           <w:rFonts w:eastAsia="Lucida Sans Unicode"/>
           <w:lang w:val="es-AR"/>
         </w:rPr>
-        <w:t xml:space="preserve"> Wolof</w:t>
-      </w:r>
+        <w:t>Product</w:t>
+      </w:r>
+      <w:proofErr w:type="spellEnd"/>
+      <w:r>
+        <w:rPr>
+          <w:rFonts w:eastAsia="Lucida Sans Unicode"/>
+          <w:lang w:val="es-AR"/>
+        </w:rPr>
+        <w:t xml:space="preserve"> </w:t>
+      </w:r>
+      <w:proofErr w:type="spellStart"/>
+      <w:r>
+        <w:rPr>
+          <w:rFonts w:eastAsia="Lucida Sans Unicode"/>
+          <w:lang w:val="es-AR"/>
+        </w:rPr>
+        <w:t>Backlog</w:t>
+      </w:r>
+      <w:proofErr w:type="spellEnd"/>
+      <w:r>
+        <w:rPr>
+          <w:rFonts w:eastAsia="Lucida Sans Unicode"/>
+          <w:lang w:val="es-AR"/>
+        </w:rPr>
+        <w:t xml:space="preserve"> en</w:t>
+      </w:r>
+      <w:r>
+        <w:rPr>
+          <w:rFonts w:eastAsia="Lucida Sans Unicode"/>
+          <w:lang w:val="es-AR"/>
+        </w:rPr>
+        <w:t xml:space="preserve"> </w:t>
+      </w:r>
+      <w:proofErr w:type="spellStart"/>
+      <w:r>
+        <w:rPr>
+          <w:rFonts w:eastAsia="Lucida Sans Unicode"/>
+          <w:lang w:val="es-AR"/>
+        </w:rPr>
+        <w:t>Wolof</w:t>
+      </w:r>
+      <w:proofErr w:type="spellEnd"/>
       <w:r>
         <w:rPr>
           <w:rFonts w:eastAsia="Lucida Sans Unicode"/>
@@ -5465,7 +5838,7 @@
         </w:rPr>
       </w:pPr>
       <w:bookmarkStart w:id="52" w:name="_Toc272680726"/>
-      <w:bookmarkStart w:id="53" w:name="_Toc273439397"/>
+      <w:bookmarkStart w:id="53" w:name="_Toc273480135"/>
       <w:r>
         <w:rPr>
           <w:lang w:val="es-AR"/>
@@ -5501,7 +5874,21 @@
         <w:rPr>
           <w:lang w:val="es-AR"/>
         </w:rPr>
-        <w:t>vía Web como requisito puesto por el Call Center.</w:t>
+        <w:t xml:space="preserve">vía Web como requisito puesto por el </w:t>
+      </w:r>
+      <w:proofErr w:type="spellStart"/>
+      <w:r>
+        <w:rPr>
+          <w:lang w:val="es-AR"/>
+        </w:rPr>
+        <w:t>Call</w:t>
+      </w:r>
+      <w:proofErr w:type="spellEnd"/>
+      <w:r>
+        <w:rPr>
+          <w:lang w:val="es-AR"/>
+        </w:rPr>
+        <w:t xml:space="preserve"> Center.</w:t>
       </w:r>
     </w:p>
     <w:p>
@@ -5524,7 +5911,7 @@
       <w:bookmarkStart w:id="55" w:name="_Toc259137215"/>
       <w:bookmarkStart w:id="56" w:name="_Toc264447356"/>
       <w:bookmarkStart w:id="57" w:name="_Toc272680727"/>
-      <w:bookmarkStart w:id="58" w:name="_Toc273439398"/>
+      <w:bookmarkStart w:id="58" w:name="_Toc273480136"/>
       <w:r>
         <w:rPr>
           <w:lang w:val="es-AR"/>
@@ -5550,7 +5937,7 @@
       <w:bookmarkStart w:id="61" w:name="_Toc259137216"/>
       <w:bookmarkStart w:id="62" w:name="_Toc264447357"/>
       <w:bookmarkStart w:id="63" w:name="_Toc272680728"/>
-      <w:bookmarkStart w:id="64" w:name="_Toc273439399"/>
+      <w:bookmarkStart w:id="64" w:name="_Toc273480137"/>
       <w:r>
         <w:rPr>
           <w:lang w:val="es-AR"/>
@@ -5577,7 +5964,23 @@
           <w:rFonts w:eastAsia="Lucida Sans Unicode"/>
           <w:lang w:val="es-AR"/>
         </w:rPr>
-        <w:t>Se entregará un manual de usuario que explicará cómo se utiliza el sistema, dirigido tanto a los Agentes, Supervisores y Jefes de Cuentas del Call Center.</w:t>
+        <w:t xml:space="preserve">Se entregará un manual de usuario que explicará cómo se utiliza el sistema, dirigido tanto a los Agentes, Supervisores y Jefes de Cuentas del </w:t>
+      </w:r>
+      <w:proofErr w:type="spellStart"/>
+      <w:r>
+        <w:rPr>
+          <w:rFonts w:eastAsia="Lucida Sans Unicode"/>
+          <w:lang w:val="es-AR"/>
+        </w:rPr>
+        <w:t>Call</w:t>
+      </w:r>
+      <w:proofErr w:type="spellEnd"/>
+      <w:r>
+        <w:rPr>
+          <w:rFonts w:eastAsia="Lucida Sans Unicode"/>
+          <w:lang w:val="es-AR"/>
+        </w:rPr>
+        <w:t xml:space="preserve"> Center.</w:t>
       </w:r>
     </w:p>
     <w:p>
@@ -5601,7 +6004,7 @@
       <w:bookmarkStart w:id="66" w:name="_Toc259137219"/>
       <w:bookmarkStart w:id="67" w:name="_Toc264447358"/>
       <w:bookmarkStart w:id="68" w:name="_Toc272680729"/>
-      <w:bookmarkStart w:id="69" w:name="_Toc273439400"/>
+      <w:bookmarkStart w:id="69" w:name="_Toc273480138"/>
       <w:r>
         <w:rPr>
           <w:lang w:val="es-AR"/>
@@ -5649,6 +6052,7 @@
                 <w:szCs w:val="20"/>
               </w:rPr>
             </w:pPr>
+            <w:proofErr w:type="spellStart"/>
             <w:r>
               <w:rPr>
                 <w:b/>
@@ -5657,6 +6061,7 @@
               </w:rPr>
               <w:t>Nombre</w:t>
             </w:r>
+            <w:proofErr w:type="spellEnd"/>
           </w:p>
         </w:tc>
         <w:tc>
@@ -5677,6 +6082,7 @@
                 <w:szCs w:val="20"/>
               </w:rPr>
             </w:pPr>
+            <w:proofErr w:type="spellStart"/>
             <w:r>
               <w:rPr>
                 <w:b/>
@@ -5685,6 +6091,7 @@
               </w:rPr>
               <w:t>Rol</w:t>
             </w:r>
+            <w:proofErr w:type="spellEnd"/>
           </w:p>
         </w:tc>
       </w:tr>
@@ -5715,8 +6122,18 @@
                 <w:sz w:val="20"/>
                 <w:szCs w:val="20"/>
               </w:rPr>
-              <w:t>Carolina Pernaut</w:t>
+              <w:t xml:space="preserve">Carolina </w:t>
             </w:r>
+            <w:proofErr w:type="spellStart"/>
+            <w:r>
+              <w:rPr>
+                <w:color w:val="365F91"/>
+                <w:sz w:val="20"/>
+                <w:szCs w:val="20"/>
+              </w:rPr>
+              <w:t>Pernaut</w:t>
+            </w:r>
+            <w:proofErr w:type="spellEnd"/>
           </w:p>
         </w:tc>
         <w:tc>
@@ -5765,14 +6182,34 @@
                 <w:szCs w:val="20"/>
               </w:rPr>
             </w:pPr>
+            <w:proofErr w:type="spellStart"/>
             <w:r>
               <w:rPr>
                 <w:color w:val="365F91"/>
                 <w:sz w:val="20"/>
                 <w:szCs w:val="20"/>
               </w:rPr>
-              <w:t>Marcio Degiovannini</w:t>
+              <w:t>Marcio</w:t>
             </w:r>
+            <w:proofErr w:type="spellEnd"/>
+            <w:r>
+              <w:rPr>
+                <w:color w:val="365F91"/>
+                <w:sz w:val="20"/>
+                <w:szCs w:val="20"/>
+              </w:rPr>
+              <w:t xml:space="preserve"> </w:t>
+            </w:r>
+            <w:proofErr w:type="spellStart"/>
+            <w:r>
+              <w:rPr>
+                <w:color w:val="365F91"/>
+                <w:sz w:val="20"/>
+                <w:szCs w:val="20"/>
+              </w:rPr>
+              <w:t>Degiovannini</w:t>
+            </w:r>
+            <w:proofErr w:type="spellEnd"/>
           </w:p>
         </w:tc>
         <w:tc>
@@ -5827,8 +6264,18 @@
                 <w:sz w:val="20"/>
                 <w:szCs w:val="20"/>
               </w:rPr>
-              <w:t>Carlos Fontela</w:t>
+              <w:t xml:space="preserve">Carlos </w:t>
             </w:r>
+            <w:proofErr w:type="spellStart"/>
+            <w:r>
+              <w:rPr>
+                <w:color w:val="365F91"/>
+                <w:sz w:val="20"/>
+                <w:szCs w:val="20"/>
+              </w:rPr>
+              <w:t>Fontela</w:t>
+            </w:r>
+            <w:proofErr w:type="spellEnd"/>
           </w:p>
         </w:tc>
         <w:tc>
@@ -5907,8 +6354,36 @@
                 <w:sz w:val="20"/>
                 <w:szCs w:val="20"/>
               </w:rPr>
-              <w:t>Cliente – Product Owner</w:t>
+              <w:t xml:space="preserve">Cliente – </w:t>
             </w:r>
+            <w:proofErr w:type="spellStart"/>
+            <w:r>
+              <w:rPr>
+                <w:color w:val="365F91"/>
+                <w:sz w:val="20"/>
+                <w:szCs w:val="20"/>
+              </w:rPr>
+              <w:t>Product</w:t>
+            </w:r>
+            <w:proofErr w:type="spellEnd"/>
+            <w:r>
+              <w:rPr>
+                <w:color w:val="365F91"/>
+                <w:sz w:val="20"/>
+                <w:szCs w:val="20"/>
+              </w:rPr>
+              <w:t xml:space="preserve"> </w:t>
+            </w:r>
+            <w:proofErr w:type="spellStart"/>
+            <w:r>
+              <w:rPr>
+                <w:color w:val="365F91"/>
+                <w:sz w:val="20"/>
+                <w:szCs w:val="20"/>
+              </w:rPr>
+              <w:t>Owner</w:t>
+            </w:r>
+            <w:proofErr w:type="spellEnd"/>
           </w:p>
         </w:tc>
       </w:tr>
@@ -5962,14 +6437,52 @@
                 <w:szCs w:val="20"/>
               </w:rPr>
             </w:pPr>
+            <w:proofErr w:type="spellStart"/>
             <w:r>
               <w:rPr>
                 <w:color w:val="365F91"/>
                 <w:sz w:val="20"/>
                 <w:szCs w:val="20"/>
               </w:rPr>
-              <w:t>Scrum Master – Desarrollador – Tester</w:t>
+              <w:t>Scrum</w:t>
             </w:r>
+            <w:proofErr w:type="spellEnd"/>
+            <w:r>
+              <w:rPr>
+                <w:color w:val="365F91"/>
+                <w:sz w:val="20"/>
+                <w:szCs w:val="20"/>
+              </w:rPr>
+              <w:t xml:space="preserve"> </w:t>
+            </w:r>
+            <w:proofErr w:type="spellStart"/>
+            <w:r>
+              <w:rPr>
+                <w:color w:val="365F91"/>
+                <w:sz w:val="20"/>
+                <w:szCs w:val="20"/>
+              </w:rPr>
+              <w:t>Master</w:t>
+            </w:r>
+            <w:proofErr w:type="spellEnd"/>
+            <w:r>
+              <w:rPr>
+                <w:color w:val="365F91"/>
+                <w:sz w:val="20"/>
+                <w:szCs w:val="20"/>
+              </w:rPr>
+              <w:t xml:space="preserve"> – Desarrollador – </w:t>
+            </w:r>
+            <w:proofErr w:type="spellStart"/>
+            <w:r>
+              <w:rPr>
+                <w:color w:val="365F91"/>
+                <w:sz w:val="20"/>
+                <w:szCs w:val="20"/>
+              </w:rPr>
+              <w:t>Tester</w:t>
+            </w:r>
+            <w:proofErr w:type="spellEnd"/>
           </w:p>
         </w:tc>
       </w:tr>
@@ -6024,8 +6537,18 @@
                 <w:sz w:val="20"/>
                 <w:szCs w:val="20"/>
               </w:rPr>
-              <w:t>Desarrollador – Tester</w:t>
+              <w:t xml:space="preserve">Desarrollador – </w:t>
             </w:r>
+            <w:proofErr w:type="spellStart"/>
+            <w:r>
+              <w:rPr>
+                <w:color w:val="365F91"/>
+                <w:sz w:val="20"/>
+                <w:szCs w:val="20"/>
+              </w:rPr>
+              <w:t>Tester</w:t>
+            </w:r>
+            <w:proofErr w:type="spellEnd"/>
           </w:p>
         </w:tc>
       </w:tr>
@@ -6085,8 +6608,18 @@
                 <w:sz w:val="20"/>
                 <w:szCs w:val="20"/>
               </w:rPr>
-              <w:t>Desarrollador – Tester</w:t>
+              <w:t xml:space="preserve">Desarrollador – </w:t>
             </w:r>
+            <w:proofErr w:type="spellStart"/>
+            <w:r>
+              <w:rPr>
+                <w:color w:val="365F91"/>
+                <w:sz w:val="20"/>
+                <w:szCs w:val="20"/>
+              </w:rPr>
+              <w:t>Tester</w:t>
+            </w:r>
+            <w:proofErr w:type="spellEnd"/>
           </w:p>
         </w:tc>
       </w:tr>
@@ -6140,8 +6673,18 @@
                 <w:sz w:val="20"/>
                 <w:szCs w:val="20"/>
               </w:rPr>
-              <w:t>Desarrollador – Tester</w:t>
+              <w:t xml:space="preserve">Desarrollador – </w:t>
             </w:r>
+            <w:proofErr w:type="spellStart"/>
+            <w:r>
+              <w:rPr>
+                <w:color w:val="365F91"/>
+                <w:sz w:val="20"/>
+                <w:szCs w:val="20"/>
+              </w:rPr>
+              <w:t>Tester</w:t>
+            </w:r>
+            <w:proofErr w:type="spellEnd"/>
           </w:p>
         </w:tc>
       </w:tr>
@@ -6164,7 +6707,7 @@
           <w:lang w:val="es-AR"/>
         </w:rPr>
       </w:pPr>
-      <w:bookmarkStart w:id="74" w:name="_Toc273439401"/>
+      <w:bookmarkStart w:id="74" w:name="_Toc273480139"/>
       <w:r>
         <w:rPr>
           <w:lang w:val="es-AR"/>
@@ -6192,7 +6735,7 @@
       <w:bookmarkStart w:id="79" w:name="_Toc259137221"/>
       <w:bookmarkStart w:id="80" w:name="_Toc264447360"/>
       <w:bookmarkStart w:id="81" w:name="_Toc272680731"/>
-      <w:bookmarkStart w:id="82" w:name="_Toc273439402"/>
+      <w:bookmarkStart w:id="82" w:name="_Toc273480140"/>
       <w:r>
         <w:rPr>
           <w:lang w:val="es-AR"/>
@@ -6465,7 +7008,21 @@
         <w:rPr>
           <w:lang w:val="es-AR"/>
         </w:rPr>
-        <w:t xml:space="preserve">Ver planilla de riesgos en Google Docs: </w:t>
+        <w:t xml:space="preserve">Ver planilla de riesgos en Google </w:t>
+      </w:r>
+      <w:proofErr w:type="spellStart"/>
+      <w:r>
+        <w:rPr>
+          <w:lang w:val="es-AR"/>
+        </w:rPr>
+        <w:t>Docs</w:t>
+      </w:r>
+      <w:proofErr w:type="spellEnd"/>
+      <w:r>
+        <w:rPr>
+          <w:lang w:val="es-AR"/>
+        </w:rPr>
+        <w:t xml:space="preserve">: </w:t>
       </w:r>
       <w:hyperlink r:id="rId10" w:anchor="gid=0" w:history="1">
         <w:r>
@@ -6497,7 +7054,7 @@
       <w:bookmarkStart w:id="84" w:name="_Toc259137222"/>
       <w:bookmarkStart w:id="85" w:name="_Toc264447361"/>
       <w:bookmarkStart w:id="86" w:name="_Toc272680732"/>
-      <w:bookmarkStart w:id="87" w:name="_Toc273439403"/>
+      <w:bookmarkStart w:id="87" w:name="_Toc273480141"/>
       <w:r>
         <w:rPr>
           <w:lang w:val="es-AR"/>
@@ -6527,13 +7084,41 @@
         <w:rPr>
           <w:lang w:val="es-AR"/>
         </w:rPr>
-        <w:t>En cuanto al versionado se utilizará un repositorio SVN (Google Code) para administrar el control de versiones del proyecto. Como client</w:t>
-      </w:r>
-      <w:r>
-        <w:rPr>
-          <w:lang w:val="es-AR"/>
-        </w:rPr>
-        <w:t>e vamos a utilizar TortoiseSVN.</w:t>
+        <w:t xml:space="preserve">En cuanto al versionado se utilizará un repositorio SVN (Google </w:t>
+      </w:r>
+      <w:proofErr w:type="spellStart"/>
+      <w:r>
+        <w:rPr>
+          <w:lang w:val="es-AR"/>
+        </w:rPr>
+        <w:t>Code</w:t>
+      </w:r>
+      <w:proofErr w:type="spellEnd"/>
+      <w:r>
+        <w:rPr>
+          <w:lang w:val="es-AR"/>
+        </w:rPr>
+        <w:t>) para administrar el control de versiones del proyecto. Como client</w:t>
+      </w:r>
+      <w:r>
+        <w:rPr>
+          <w:lang w:val="es-AR"/>
+        </w:rPr>
+        <w:t xml:space="preserve">e vamos a utilizar </w:t>
+      </w:r>
+      <w:proofErr w:type="spellStart"/>
+      <w:r>
+        <w:rPr>
+          <w:lang w:val="es-AR"/>
+        </w:rPr>
+        <w:t>TortoiseSVN</w:t>
+      </w:r>
+      <w:proofErr w:type="spellEnd"/>
+      <w:r>
+        <w:rPr>
+          <w:lang w:val="es-AR"/>
+        </w:rPr>
+        <w:t>.</w:t>
       </w:r>
     </w:p>
     <w:p>
@@ -6548,7 +7133,21 @@
           <w:lang w:val="es-ES"/>
         </w:rPr>
         <w:lastRenderedPageBreak/>
-        <w:t xml:space="preserve">El repositorio del proyecto se encuentra en Google Code: </w:t>
+        <w:t xml:space="preserve">El repositorio del proyecto se encuentra en Google </w:t>
+      </w:r>
+      <w:proofErr w:type="spellStart"/>
+      <w:r>
+        <w:rPr>
+          <w:lang w:val="es-ES"/>
+        </w:rPr>
+        <w:t>Code</w:t>
+      </w:r>
+      <w:proofErr w:type="spellEnd"/>
+      <w:r>
+        <w:rPr>
+          <w:lang w:val="es-ES"/>
+        </w:rPr>
+        <w:t xml:space="preserve">: </w:t>
       </w:r>
       <w:hyperlink r:id="rId11" w:history="1">
         <w:r>
@@ -6627,7 +7226,7 @@
           <w:lang w:val="es-AR"/>
         </w:rPr>
       </w:pPr>
-      <w:bookmarkStart w:id="88" w:name="_Toc273439404"/>
+      <w:bookmarkStart w:id="88" w:name="_Toc273480142"/>
       <w:r>
         <w:rPr>
           <w:lang w:val="es-AR"/>
@@ -6648,7 +7247,35 @@
         <w:rPr>
           <w:lang w:val="es-AR"/>
         </w:rPr>
-        <w:t>La trazabilidad se manejará referenciando en cada actualización del repositorio a la User Story correspondiente</w:t>
+        <w:t xml:space="preserve">La trazabilidad se manejará referenciando en cada actualización del repositorio a la </w:t>
+      </w:r>
+      <w:proofErr w:type="spellStart"/>
+      <w:r>
+        <w:rPr>
+          <w:lang w:val="es-AR"/>
+        </w:rPr>
+        <w:t>User</w:t>
+      </w:r>
+      <w:proofErr w:type="spellEnd"/>
+      <w:r>
+        <w:rPr>
+          <w:lang w:val="es-AR"/>
+        </w:rPr>
+        <w:t xml:space="preserve"> </w:t>
+      </w:r>
+      <w:proofErr w:type="spellStart"/>
+      <w:r>
+        <w:rPr>
+          <w:lang w:val="es-AR"/>
+        </w:rPr>
+        <w:t>Story</w:t>
+      </w:r>
+      <w:proofErr w:type="spellEnd"/>
+      <w:r>
+        <w:rPr>
+          <w:lang w:val="es-AR"/>
+        </w:rPr>
+        <w:t xml:space="preserve"> correspondiente</w:t>
       </w:r>
       <w:r>
         <w:rPr>
@@ -6666,7 +7293,21 @@
         <w:rPr>
           <w:lang w:val="es-AR"/>
         </w:rPr>
-        <w:t>a story con una breve descripció</w:t>
+        <w:t xml:space="preserve">a </w:t>
+      </w:r>
+      <w:proofErr w:type="spellStart"/>
+      <w:r>
+        <w:rPr>
+          <w:lang w:val="es-AR"/>
+        </w:rPr>
+        <w:t>story</w:t>
+      </w:r>
+      <w:proofErr w:type="spellEnd"/>
+      <w:r>
+        <w:rPr>
+          <w:lang w:val="es-AR"/>
+        </w:rPr>
+        <w:t xml:space="preserve"> con una breve descripció</w:t>
       </w:r>
       <w:r>
         <w:rPr>
@@ -6684,7 +7325,21 @@
         <w:rPr>
           <w:lang w:val="es-AR"/>
         </w:rPr>
-        <w:t xml:space="preserve"> el link a la tarea en wolof. </w:t>
+        <w:t xml:space="preserve"> el link a la tarea en </w:t>
+      </w:r>
+      <w:proofErr w:type="spellStart"/>
+      <w:r>
+        <w:rPr>
+          <w:lang w:val="es-AR"/>
+        </w:rPr>
+        <w:t>wolof</w:t>
+      </w:r>
+      <w:proofErr w:type="spellEnd"/>
+      <w:r>
+        <w:rPr>
+          <w:lang w:val="es-AR"/>
+        </w:rPr>
+        <w:t xml:space="preserve">. </w:t>
       </w:r>
       <w:r>
         <w:rPr>
@@ -6729,7 +7384,23 @@
           <w:i/>
           <w:lang w:val="es-AR"/>
         </w:rPr>
-        <w:t xml:space="preserve"> un pequeño bug en la pantalla de alta de campañas</w:t>
+        <w:t xml:space="preserve"> un pequeño </w:t>
+      </w:r>
+      <w:proofErr w:type="spellStart"/>
+      <w:r>
+        <w:rPr>
+          <w:i/>
+          <w:lang w:val="es-AR"/>
+        </w:rPr>
+        <w:t>bug</w:t>
+      </w:r>
+      <w:proofErr w:type="spellEnd"/>
+      <w:r>
+        <w:rPr>
+          <w:i/>
+          <w:lang w:val="es-AR"/>
+        </w:rPr>
+        <w:t xml:space="preserve"> en la pantalla de alta de campañas</w:t>
       </w:r>
       <w:r>
         <w:rPr>
@@ -6784,7 +7455,21 @@
         <w:rPr>
           <w:lang w:val="es-AR"/>
         </w:rPr>
-        <w:t>Por otro lado, cada sprint estará en un branch distinto del repositorio, para tener agrupado lo realizado en cada iteración.</w:t>
+        <w:t xml:space="preserve">Por otro lado, cada sprint estará en un </w:t>
+      </w:r>
+      <w:proofErr w:type="spellStart"/>
+      <w:r>
+        <w:rPr>
+          <w:lang w:val="es-AR"/>
+        </w:rPr>
+        <w:t>branch</w:t>
+      </w:r>
+      <w:proofErr w:type="spellEnd"/>
+      <w:r>
+        <w:rPr>
+          <w:lang w:val="es-AR"/>
+        </w:rPr>
+        <w:t xml:space="preserve"> distinto del repositorio, para tener agrupado lo realizado en cada iteración.</w:t>
       </w:r>
     </w:p>
     <w:p>
@@ -6803,7 +7488,7 @@
           <w:lang w:val="es-AR"/>
         </w:rPr>
       </w:pPr>
-      <w:bookmarkStart w:id="89" w:name="_Toc273439405"/>
+      <w:bookmarkStart w:id="89" w:name="_Toc273480143"/>
       <w:r>
         <w:rPr>
           <w:lang w:val="es-AR"/>
@@ -6915,7 +7600,21 @@
         <w:rPr>
           <w:lang w:val="es-AR"/>
         </w:rPr>
-        <w:t>Asignación de Tareas y TimeSheet:</w:t>
+        <w:t xml:space="preserve">Asignación de Tareas y </w:t>
+      </w:r>
+      <w:proofErr w:type="spellStart"/>
+      <w:r>
+        <w:rPr>
+          <w:lang w:val="es-AR"/>
+        </w:rPr>
+        <w:t>TimeSheet</w:t>
+      </w:r>
+      <w:proofErr w:type="spellEnd"/>
+      <w:r>
+        <w:rPr>
+          <w:lang w:val="es-AR"/>
+        </w:rPr>
+        <w:t>:</w:t>
       </w:r>
     </w:p>
     <w:p>
@@ -6952,7 +7651,7 @@
           <w:lang w:val="es-AR"/>
         </w:rPr>
       </w:pPr>
-      <w:bookmarkStart w:id="90" w:name="_Toc273439406"/>
+      <w:bookmarkStart w:id="90" w:name="_Toc273480144"/>
       <w:r>
         <w:rPr>
           <w:lang w:val="es-AR"/>
@@ -7088,7 +7787,7 @@
       <w:bookmarkStart w:id="93" w:name="_Toc264447362"/>
       <w:bookmarkStart w:id="94" w:name="_Toc272680733"/>
       <w:bookmarkStart w:id="95" w:name="Calidad"/>
-      <w:bookmarkStart w:id="96" w:name="_Toc273439407"/>
+      <w:bookmarkStart w:id="96" w:name="_Toc273480145"/>
       <w:r>
         <w:rPr>
           <w:lang w:val="es-AR"/>
@@ -7113,7 +7812,49 @@
         <w:rPr>
           <w:lang w:val="es-AR"/>
         </w:rPr>
-        <w:t>Cada User Story, estará acompañada de una serie de pruebas de aceptación de usuario (UAT) que serán ejecutadas al momento de la Sprint Review. Estas pruebas permitirán verificar que la funcionalidad implementada satisface las necesidades del cliente y cumple sus expectativas.</w:t>
+        <w:t xml:space="preserve">Cada </w:t>
+      </w:r>
+      <w:proofErr w:type="spellStart"/>
+      <w:r>
+        <w:rPr>
+          <w:lang w:val="es-AR"/>
+        </w:rPr>
+        <w:t>User</w:t>
+      </w:r>
+      <w:proofErr w:type="spellEnd"/>
+      <w:r>
+        <w:rPr>
+          <w:lang w:val="es-AR"/>
+        </w:rPr>
+        <w:t xml:space="preserve"> </w:t>
+      </w:r>
+      <w:proofErr w:type="spellStart"/>
+      <w:r>
+        <w:rPr>
+          <w:lang w:val="es-AR"/>
+        </w:rPr>
+        <w:t>Story</w:t>
+      </w:r>
+      <w:proofErr w:type="spellEnd"/>
+      <w:r>
+        <w:rPr>
+          <w:lang w:val="es-AR"/>
+        </w:rPr>
+        <w:t xml:space="preserve">, estará acompañada de una serie de pruebas de aceptación de usuario (UAT) que serán ejecutadas al momento de la Sprint </w:t>
+      </w:r>
+      <w:proofErr w:type="spellStart"/>
+      <w:r>
+        <w:rPr>
+          <w:lang w:val="es-AR"/>
+        </w:rPr>
+        <w:t>Review</w:t>
+      </w:r>
+      <w:proofErr w:type="spellEnd"/>
+      <w:r>
+        <w:rPr>
+          <w:lang w:val="es-AR"/>
+        </w:rPr>
+        <w:t>. Estas pruebas permitirán verificar que la funcionalidad implementada satisface las necesidades del cliente y cumple sus expectativas.</w:t>
       </w:r>
     </w:p>
     <w:p>
@@ -7135,13 +7876,22 @@
       </w:pPr>
       <w:bookmarkStart w:id="97" w:name="_Toc264447363"/>
       <w:bookmarkStart w:id="98" w:name="_Toc272680734"/>
-      <w:bookmarkStart w:id="99" w:name="_Toc273439408"/>
+      <w:bookmarkStart w:id="99" w:name="_Toc273480146"/>
+      <w:proofErr w:type="spellStart"/>
       <w:r>
         <w:rPr>
           <w:rFonts w:eastAsia="Lucida Sans Unicode"/>
           <w:lang w:val="es-AR"/>
         </w:rPr>
-        <w:t>Bug Tracking</w:t>
+        <w:t>Bug</w:t>
+      </w:r>
+      <w:proofErr w:type="spellEnd"/>
+      <w:r>
+        <w:rPr>
+          <w:rFonts w:eastAsia="Lucida Sans Unicode"/>
+          <w:lang w:val="es-AR"/>
+        </w:rPr>
+        <w:t xml:space="preserve"> Tracking</w:t>
       </w:r>
       <w:bookmarkEnd w:id="97"/>
       <w:bookmarkEnd w:id="98"/>
@@ -7160,7 +7910,71 @@
           <w:rFonts w:eastAsia="Lucida Sans Unicode"/>
           <w:lang w:val="es-AR"/>
         </w:rPr>
-        <w:t>En la herramienta Wolof, mantendremos actualizados los bugs detectados junto con su estado. A partir de esta información, informaremos en el reporte de avance la cantidad de bugs cerrados y la cantidad de bugs aún abiertos.</w:t>
+        <w:t xml:space="preserve">En la herramienta </w:t>
+      </w:r>
+      <w:proofErr w:type="spellStart"/>
+      <w:r>
+        <w:rPr>
+          <w:rFonts w:eastAsia="Lucida Sans Unicode"/>
+          <w:lang w:val="es-AR"/>
+        </w:rPr>
+        <w:t>Wolof</w:t>
+      </w:r>
+      <w:proofErr w:type="spellEnd"/>
+      <w:r>
+        <w:rPr>
+          <w:rFonts w:eastAsia="Lucida Sans Unicode"/>
+          <w:lang w:val="es-AR"/>
+        </w:rPr>
+        <w:t xml:space="preserve">, mantendremos actualizados los </w:t>
+      </w:r>
+      <w:proofErr w:type="spellStart"/>
+      <w:r>
+        <w:rPr>
+          <w:rFonts w:eastAsia="Lucida Sans Unicode"/>
+          <w:lang w:val="es-AR"/>
+        </w:rPr>
+        <w:t>bugs</w:t>
+      </w:r>
+      <w:proofErr w:type="spellEnd"/>
+      <w:r>
+        <w:rPr>
+          <w:rFonts w:eastAsia="Lucida Sans Unicode"/>
+          <w:lang w:val="es-AR"/>
+        </w:rPr>
+        <w:t xml:space="preserve"> detectados junto con su estado. A partir de esta información, informaremos en el reporte de avance la cantidad de </w:t>
+      </w:r>
+      <w:proofErr w:type="spellStart"/>
+      <w:r>
+        <w:rPr>
+          <w:rFonts w:eastAsia="Lucida Sans Unicode"/>
+          <w:lang w:val="es-AR"/>
+        </w:rPr>
+        <w:t>bugs</w:t>
+      </w:r>
+      <w:proofErr w:type="spellEnd"/>
+      <w:r>
+        <w:rPr>
+          <w:rFonts w:eastAsia="Lucida Sans Unicode"/>
+          <w:lang w:val="es-AR"/>
+        </w:rPr>
+        <w:t xml:space="preserve"> cerrados y la cantidad de </w:t>
+      </w:r>
+      <w:proofErr w:type="spellStart"/>
+      <w:r>
+        <w:rPr>
+          <w:rFonts w:eastAsia="Lucida Sans Unicode"/>
+          <w:lang w:val="es-AR"/>
+        </w:rPr>
+        <w:t>bugs</w:t>
+      </w:r>
+      <w:proofErr w:type="spellEnd"/>
+      <w:r>
+        <w:rPr>
+          <w:rFonts w:eastAsia="Lucida Sans Unicode"/>
+          <w:lang w:val="es-AR"/>
+        </w:rPr>
+        <w:t xml:space="preserve"> aún abiertos.</w:t>
       </w:r>
     </w:p>
     <w:p>
@@ -7183,7 +7997,7 @@
       </w:pPr>
       <w:bookmarkStart w:id="100" w:name="_Toc264447364"/>
       <w:bookmarkStart w:id="101" w:name="_Toc272680735"/>
-      <w:bookmarkStart w:id="102" w:name="_Toc273439409"/>
+      <w:bookmarkStart w:id="102" w:name="_Toc273480147"/>
       <w:r>
         <w:rPr>
           <w:rFonts w:eastAsia="Lucida Sans Unicode"/>
@@ -7207,7 +8021,35 @@
         <w:rPr>
           <w:lang w:val="es-AR"/>
         </w:rPr>
-        <w:t>Además de las pruebas de aceptación de usuario, las capas de datos y servicios del sistema tendrán pruebas unitarias. Se medirá la cantidad de código cubierto por las pruebas utilizando el valor de Code Coverage que provee la herramienta de desarrollo (ver Métricas).</w:t>
+        <w:t xml:space="preserve">Además de las pruebas de aceptación de usuario, las capas de datos y servicios del sistema tendrán pruebas unitarias. Se medirá la cantidad de código cubierto por las pruebas utilizando el valor de </w:t>
+      </w:r>
+      <w:proofErr w:type="spellStart"/>
+      <w:r>
+        <w:rPr>
+          <w:lang w:val="es-AR"/>
+        </w:rPr>
+        <w:t>Code</w:t>
+      </w:r>
+      <w:proofErr w:type="spellEnd"/>
+      <w:r>
+        <w:rPr>
+          <w:lang w:val="es-AR"/>
+        </w:rPr>
+        <w:t xml:space="preserve"> </w:t>
+      </w:r>
+      <w:proofErr w:type="spellStart"/>
+      <w:r>
+        <w:rPr>
+          <w:lang w:val="es-AR"/>
+        </w:rPr>
+        <w:t>Coverage</w:t>
+      </w:r>
+      <w:proofErr w:type="spellEnd"/>
+      <w:r>
+        <w:rPr>
+          <w:lang w:val="es-AR"/>
+        </w:rPr>
+        <w:t xml:space="preserve"> que provee la herramienta de desarrollo (ver Métricas).</w:t>
       </w:r>
     </w:p>
     <w:p>
@@ -7304,7 +8146,7 @@
                     </pic:cNvPicPr>
                   </pic:nvPicPr>
                   <pic:blipFill>
-                    <a:blip r:embed="rId17"/>
+                    <a:blip r:embed="rId17" cstate="print"/>
                     <a:srcRect/>
                     <a:stretch>
                       <a:fillRect/>
@@ -7353,7 +8195,7 @@
       <w:bookmarkStart w:id="104" w:name="_Toc259137224"/>
       <w:bookmarkStart w:id="105" w:name="_Toc264447365"/>
       <w:bookmarkStart w:id="106" w:name="_Toc272680736"/>
-      <w:bookmarkStart w:id="107" w:name="_Toc273439410"/>
+      <w:bookmarkStart w:id="107" w:name="_Toc273480148"/>
       <w:r>
         <w:rPr>
           <w:lang w:val="es-AR"/>
@@ -7378,7 +8220,7 @@
       <w:bookmarkStart w:id="109" w:name="_Toc259137225"/>
       <w:bookmarkStart w:id="110" w:name="_Toc264447366"/>
       <w:bookmarkStart w:id="111" w:name="_Toc272680737"/>
-      <w:bookmarkStart w:id="112" w:name="_Toc273439411"/>
+      <w:bookmarkStart w:id="112" w:name="_Toc273480149"/>
       <w:r>
         <w:rPr>
           <w:lang w:val="es-AR"/>
@@ -7408,7 +8250,33 @@
           <w:color w:val="auto"/>
           <w:lang w:val="es-AR"/>
         </w:rPr>
-        <w:t xml:space="preserve">Se utilizará la metodología Scrum. </w:t>
+        <w:t xml:space="preserve">Se utilizará la metodología </w:t>
+      </w:r>
+      <w:proofErr w:type="spellStart"/>
+      <w:r>
+        <w:rPr>
+          <w:rStyle w:val="HelpText"/>
+          <w:rFonts w:cs="Arial"/>
+          <w:i w:val="0"/>
+          <w:iCs/>
+          <w:vanish w:val="0"/>
+          <w:color w:val="auto"/>
+          <w:lang w:val="es-AR"/>
+        </w:rPr>
+        <w:t>Scrum</w:t>
+      </w:r>
+      <w:proofErr w:type="spellEnd"/>
+      <w:r>
+        <w:rPr>
+          <w:rStyle w:val="HelpText"/>
+          <w:rFonts w:cs="Arial"/>
+          <w:i w:val="0"/>
+          <w:iCs/>
+          <w:vanish w:val="0"/>
+          <w:color w:val="auto"/>
+          <w:lang w:val="es-AR"/>
+        </w:rPr>
+        <w:t xml:space="preserve">. </w:t>
       </w:r>
       <w:r>
         <w:rPr>
@@ -7448,7 +8316,21 @@
         <w:rPr>
           <w:lang w:val="es-AR"/>
         </w:rPr>
-        <w:t>En esta metodología, catalogada dentro de las metodologías ágiles, el proyecto se divide en iteraciones, llamadas sprints, y en cada iteración se crea un incremento entregable del producto. Cada iteración en este proyecto, tendrá una duración de dos emanas.</w:t>
+        <w:t xml:space="preserve">En esta metodología, catalogada dentro de las metodologías ágiles, el proyecto se divide en iteraciones, llamadas </w:t>
+      </w:r>
+      <w:proofErr w:type="spellStart"/>
+      <w:r>
+        <w:rPr>
+          <w:lang w:val="es-AR"/>
+        </w:rPr>
+        <w:t>sprints</w:t>
+      </w:r>
+      <w:proofErr w:type="spellEnd"/>
+      <w:r>
+        <w:rPr>
+          <w:lang w:val="es-AR"/>
+        </w:rPr>
+        <w:t>, y en cada iteración se crea un incremento entregable del producto. Cada iteración en este proyecto, tendrá una duración de dos emanas.</w:t>
       </w:r>
     </w:p>
     <w:p>
@@ -7462,7 +8344,63 @@
         <w:rPr>
           <w:lang w:val="es-AR"/>
         </w:rPr>
-        <w:t xml:space="preserve">Los requisitos se mantienen en una lista priorizada llamada Product Backlog, el equipo al iniciar cada iteración (en la reunión de Sprint Planning), el equipo toma del sprint backlog la cantidad de trabajo a la que se puede comprometer a terminar. El equipo trabaja durante el sprint, reuniéndose </w:t>
+        <w:t xml:space="preserve">Los requisitos se mantienen en una lista priorizada llamada </w:t>
+      </w:r>
+      <w:proofErr w:type="spellStart"/>
+      <w:r>
+        <w:rPr>
+          <w:lang w:val="es-AR"/>
+        </w:rPr>
+        <w:t>Product</w:t>
+      </w:r>
+      <w:proofErr w:type="spellEnd"/>
+      <w:r>
+        <w:rPr>
+          <w:lang w:val="es-AR"/>
+        </w:rPr>
+        <w:t xml:space="preserve"> </w:t>
+      </w:r>
+      <w:proofErr w:type="spellStart"/>
+      <w:r>
+        <w:rPr>
+          <w:lang w:val="es-AR"/>
+        </w:rPr>
+        <w:t>Backlog</w:t>
+      </w:r>
+      <w:proofErr w:type="spellEnd"/>
+      <w:r>
+        <w:rPr>
+          <w:lang w:val="es-AR"/>
+        </w:rPr>
+        <w:t xml:space="preserve">, el equipo al iniciar cada iteración (en la reunión de Sprint </w:t>
+      </w:r>
+      <w:proofErr w:type="spellStart"/>
+      <w:r>
+        <w:rPr>
+          <w:lang w:val="es-AR"/>
+        </w:rPr>
+        <w:t>Planning</w:t>
+      </w:r>
+      <w:proofErr w:type="spellEnd"/>
+      <w:r>
+        <w:rPr>
+          <w:lang w:val="es-AR"/>
+        </w:rPr>
+        <w:t xml:space="preserve">), el equipo toma del sprint </w:t>
+      </w:r>
+      <w:proofErr w:type="spellStart"/>
+      <w:r>
+        <w:rPr>
+          <w:lang w:val="es-AR"/>
+        </w:rPr>
+        <w:t>backlog</w:t>
+      </w:r>
+      <w:proofErr w:type="spellEnd"/>
+      <w:r>
+        <w:rPr>
+          <w:lang w:val="es-AR"/>
+        </w:rPr>
+        <w:t xml:space="preserve"> la cantidad de trabajo a la que se puede comprometer a terminar. El equipo trabaja durante el sprint, reuniéndose </w:t>
       </w:r>
       <w:r>
         <w:rPr>
@@ -7474,7 +8412,35 @@
         <w:rPr>
           <w:lang w:val="es-AR"/>
         </w:rPr>
-        <w:t>para revisar el estado del Sprint Backlog y presenta los resultados al cliente al final del sprint en la reunión Sprint Review.</w:t>
+        <w:t xml:space="preserve">para revisar el estado del Sprint </w:t>
+      </w:r>
+      <w:proofErr w:type="spellStart"/>
+      <w:r>
+        <w:rPr>
+          <w:lang w:val="es-AR"/>
+        </w:rPr>
+        <w:t>Backlog</w:t>
+      </w:r>
+      <w:proofErr w:type="spellEnd"/>
+      <w:r>
+        <w:rPr>
+          <w:lang w:val="es-AR"/>
+        </w:rPr>
+        <w:t xml:space="preserve"> y presenta los resultados al cliente al final del sprint en la reunión Sprint </w:t>
+      </w:r>
+      <w:proofErr w:type="spellStart"/>
+      <w:r>
+        <w:rPr>
+          <w:lang w:val="es-AR"/>
+        </w:rPr>
+        <w:t>Review</w:t>
+      </w:r>
+      <w:proofErr w:type="spellEnd"/>
+      <w:r>
+        <w:rPr>
+          <w:lang w:val="es-AR"/>
+        </w:rPr>
+        <w:t>.</w:t>
       </w:r>
     </w:p>
     <w:p>
@@ -7488,7 +8454,21 @@
         <w:rPr>
           <w:lang w:val="es-AR"/>
         </w:rPr>
-        <w:t>En SCRUM es importante la participación del cliente para dar feedback el final de cada iteración y asegurarse de que lo que se está construyendo es lo que el cliente quiere.</w:t>
+        <w:t xml:space="preserve">En SCRUM es importante la participación del cliente para dar </w:t>
+      </w:r>
+      <w:proofErr w:type="spellStart"/>
+      <w:r>
+        <w:rPr>
+          <w:lang w:val="es-AR"/>
+        </w:rPr>
+        <w:t>feedback</w:t>
+      </w:r>
+      <w:proofErr w:type="spellEnd"/>
+      <w:r>
+        <w:rPr>
+          <w:lang w:val="es-AR"/>
+        </w:rPr>
+        <w:t xml:space="preserve"> el final de cada iteración y asegurarse de que lo que se está construyendo es lo que el cliente quiere.</w:t>
       </w:r>
     </w:p>
     <w:p>
@@ -7580,7 +8560,7 @@
       <w:bookmarkStart w:id="115" w:name="_Toc272776087"/>
       <w:bookmarkStart w:id="116" w:name="_Toc161721293"/>
       <w:bookmarkStart w:id="117" w:name="_Toc259137226"/>
-      <w:bookmarkStart w:id="118" w:name="_Toc273439412"/>
+      <w:bookmarkStart w:id="118" w:name="_Toc273480150"/>
       <w:r>
         <w:rPr>
           <w:lang w:val="es-AR"/>
@@ -7603,7 +8583,35 @@
         <w:rPr>
           <w:lang w:val="es-AR"/>
         </w:rPr>
-        <w:t>El análisis de requerimientos del sistema se realizará a través de User Stories (ver Apéndice para detalles de la técnica).</w:t>
+        <w:t xml:space="preserve">El análisis de requerimientos del sistema se realizará a través de </w:t>
+      </w:r>
+      <w:proofErr w:type="spellStart"/>
+      <w:r>
+        <w:rPr>
+          <w:lang w:val="es-AR"/>
+        </w:rPr>
+        <w:t>User</w:t>
+      </w:r>
+      <w:proofErr w:type="spellEnd"/>
+      <w:r>
+        <w:rPr>
+          <w:lang w:val="es-AR"/>
+        </w:rPr>
+        <w:t xml:space="preserve"> </w:t>
+      </w:r>
+      <w:proofErr w:type="spellStart"/>
+      <w:r>
+        <w:rPr>
+          <w:lang w:val="es-AR"/>
+        </w:rPr>
+        <w:t>Stories</w:t>
+      </w:r>
+      <w:proofErr w:type="spellEnd"/>
+      <w:r>
+        <w:rPr>
+          <w:lang w:val="es-AR"/>
+        </w:rPr>
+        <w:t xml:space="preserve"> (ver Apéndice para detalles de la técnica).</w:t>
       </w:r>
       <w:r>
         <w:rPr>
@@ -7627,7 +8635,25 @@
           <w:i/>
           <w:lang w:val="es-AR"/>
         </w:rPr>
-        <w:t>Ver en Wolof:</w:t>
+        <w:t xml:space="preserve">Ver en </w:t>
+      </w:r>
+      <w:proofErr w:type="spellStart"/>
+      <w:r>
+        <w:rPr>
+          <w:rFonts w:eastAsia="Lucida Sans Unicode"/>
+          <w:i/>
+          <w:lang w:val="es-AR"/>
+        </w:rPr>
+        <w:t>Wolof</w:t>
+      </w:r>
+      <w:proofErr w:type="spellEnd"/>
+      <w:r>
+        <w:rPr>
+          <w:rFonts w:eastAsia="Lucida Sans Unicode"/>
+          <w:i/>
+          <w:lang w:val="es-AR"/>
+        </w:rPr>
+        <w:t>:</w:t>
       </w:r>
       <w:r>
         <w:rPr>
@@ -7651,61 +8677,22 @@
       <w:pPr>
         <w:spacing w:after="0" w:line="240" w:lineRule="auto"/>
         <w:rPr>
-          <w:rFonts w:eastAsia="Lucida Sans Unicode"/>
-          <w:i/>
-          <w:lang w:val="es-AR"/>
-        </w:rPr>
-      </w:pPr>
-    </w:p>
-    <w:p>
-      <w:pPr>
-        <w:spacing w:after="0" w:line="240" w:lineRule="auto"/>
-        <w:rPr>
-          <w:rFonts w:eastAsia="Lucida Sans Unicode"/>
-          <w:i/>
-          <w:lang w:val="es-AR"/>
-        </w:rPr>
-      </w:pPr>
-    </w:p>
-    <w:p>
-      <w:pPr>
-        <w:spacing w:after="0" w:line="240" w:lineRule="auto"/>
-        <w:rPr>
-          <w:rFonts w:eastAsia="Lucida Sans Unicode"/>
-          <w:i/>
-          <w:lang w:val="es-AR"/>
-        </w:rPr>
-      </w:pPr>
-    </w:p>
-    <w:p>
-      <w:pPr>
-        <w:spacing w:after="0" w:line="240" w:lineRule="auto"/>
-        <w:rPr>
-          <w:rFonts w:eastAsia="Lucida Sans Unicode"/>
-          <w:i/>
-          <w:lang w:val="es-AR"/>
-        </w:rPr>
-      </w:pPr>
-    </w:p>
-    <w:p>
-      <w:pPr>
-        <w:spacing w:after="0" w:line="240" w:lineRule="auto"/>
-        <w:rPr>
-          <w:rFonts w:eastAsia="Lucida Sans Unicode"/>
-          <w:i/>
-          <w:lang w:val="es-AR"/>
-        </w:rPr>
-      </w:pPr>
-    </w:p>
-    <w:p>
-      <w:pPr>
-        <w:spacing w:after="0" w:line="240" w:lineRule="auto"/>
-        <w:rPr>
-          <w:rFonts w:eastAsia="Lucida Sans Unicode"/>
-          <w:i/>
-          <w:lang w:val="es-AR"/>
-        </w:rPr>
-      </w:pPr>
+          <w:rFonts w:ascii="Cambria" w:hAnsi="Cambria"/>
+          <w:b/>
+          <w:bCs/>
+          <w:color w:val="4F81BD"/>
+          <w:sz w:val="26"/>
+          <w:szCs w:val="26"/>
+          <w:lang w:val="es-AR"/>
+        </w:rPr>
+      </w:pPr>
+      <w:bookmarkStart w:id="121" w:name="_Toc272776088"/>
+      <w:r>
+        <w:rPr>
+          <w:lang w:val="es-AR"/>
+        </w:rPr>
+        <w:br w:type="page"/>
+      </w:r>
     </w:p>
     <w:p>
       <w:pPr>
@@ -7715,12 +8702,12 @@
           <w:lang w:val="es-AR"/>
         </w:rPr>
       </w:pPr>
-      <w:bookmarkStart w:id="121" w:name="_Toc272776088"/>
-      <w:bookmarkStart w:id="122" w:name="_Toc273439413"/>
-      <w:r>
-        <w:rPr>
-          <w:lang w:val="es-AR"/>
-        </w:rPr>
+      <w:bookmarkStart w:id="122" w:name="_Toc273480151"/>
+      <w:r>
+        <w:rPr>
+          <w:lang w:val="es-AR"/>
+        </w:rPr>
+        <w:lastRenderedPageBreak/>
         <w:t>Diseño del Sistema</w:t>
       </w:r>
       <w:bookmarkEnd w:id="119"/>
@@ -7739,7 +8726,21 @@
         <w:rPr>
           <w:lang w:val="es-AR"/>
         </w:rPr>
-        <w:t>Arquitectura del sistema SelfManagement:</w:t>
+        <w:t xml:space="preserve">Arquitectura del sistema </w:t>
+      </w:r>
+      <w:proofErr w:type="spellStart"/>
+      <w:r>
+        <w:rPr>
+          <w:lang w:val="es-AR"/>
+        </w:rPr>
+        <w:t>SelfManagement</w:t>
+      </w:r>
+      <w:proofErr w:type="spellEnd"/>
+      <w:r>
+        <w:rPr>
+          <w:lang w:val="es-AR"/>
+        </w:rPr>
+        <w:t>:</w:t>
       </w:r>
     </w:p>
     <w:p>
@@ -7774,7 +8775,7 @@
                     </pic:cNvPicPr>
                   </pic:nvPicPr>
                   <pic:blipFill>
-                    <a:blip r:embed="rId18"/>
+                    <a:blip r:embed="rId18" cstate="print"/>
                     <a:srcRect/>
                     <a:stretch>
                       <a:fillRect/>
@@ -7832,7 +8833,7 @@
       <w:bookmarkStart w:id="123" w:name="_Toc264447369"/>
       <w:bookmarkStart w:id="124" w:name="_Toc272680740"/>
       <w:bookmarkStart w:id="125" w:name="_Toc272776089"/>
-      <w:bookmarkStart w:id="126" w:name="_Toc273439414"/>
+      <w:bookmarkStart w:id="126" w:name="_Toc273480152"/>
       <w:r>
         <w:rPr>
           <w:lang w:val="es-AR"/>
@@ -7887,7 +8888,23 @@
           <w:b/>
           <w:lang w:val="es-AR"/>
         </w:rPr>
-        <w:t>Sprint Burndown Chart</w:t>
+        <w:t xml:space="preserve">Sprint </w:t>
+      </w:r>
+      <w:proofErr w:type="spellStart"/>
+      <w:r>
+        <w:rPr>
+          <w:b/>
+          <w:lang w:val="es-AR"/>
+        </w:rPr>
+        <w:t>Burndown</w:t>
+      </w:r>
+      <w:proofErr w:type="spellEnd"/>
+      <w:r>
+        <w:rPr>
+          <w:b/>
+          <w:lang w:val="es-AR"/>
+        </w:rPr>
+        <w:t xml:space="preserve"> Chart</w:t>
       </w:r>
       <w:r>
         <w:rPr>
@@ -7907,6 +8924,7 @@
         </w:rPr>
         <w:t xml:space="preserve"> El seguimiento se encuentra en la carpeta </w:t>
       </w:r>
+      <w:proofErr w:type="spellStart"/>
       <w:r>
         <w:rPr>
           <w:i/>
@@ -7914,6 +8932,7 @@
         </w:rPr>
         <w:t>meetings</w:t>
       </w:r>
+      <w:proofErr w:type="spellEnd"/>
       <w:r>
         <w:rPr>
           <w:lang w:val="es-AR"/>
@@ -7939,8 +8958,17 @@
           <w:b/>
           <w:lang w:val="es-AR"/>
         </w:rPr>
-        <w:t>Cantidad de Bugs</w:t>
-      </w:r>
+        <w:t xml:space="preserve">Cantidad de </w:t>
+      </w:r>
+      <w:proofErr w:type="spellStart"/>
+      <w:r>
+        <w:rPr>
+          <w:b/>
+          <w:lang w:val="es-AR"/>
+        </w:rPr>
+        <w:t>Bugs</w:t>
+      </w:r>
+      <w:proofErr w:type="spellEnd"/>
       <w:r>
         <w:rPr>
           <w:b/>
@@ -7992,8 +9020,16 @@
         <w:rPr>
           <w:lang w:val="es-AR"/>
         </w:rPr>
-        <w:t>Se utilizará un indicador de cobertura de la prueba basado en UATs</w:t>
-      </w:r>
+        <w:t xml:space="preserve">Se utilizará un indicador de cobertura de la prueba basado en </w:t>
+      </w:r>
+      <w:proofErr w:type="spellStart"/>
+      <w:r>
+        <w:rPr>
+          <w:lang w:val="es-AR"/>
+        </w:rPr>
+        <w:t>UATs</w:t>
+      </w:r>
+      <w:proofErr w:type="spellEnd"/>
       <w:r>
         <w:rPr>
           <w:lang w:val="es-AR"/>
@@ -8012,6 +9048,7 @@
         </w:rPr>
         <w:t xml:space="preserve"> se encuentra en la carpeta </w:t>
       </w:r>
+      <w:proofErr w:type="spellStart"/>
       <w:r>
         <w:rPr>
           <w:i/>
@@ -8019,6 +9056,7 @@
         </w:rPr>
         <w:t>meetings</w:t>
       </w:r>
+      <w:proofErr w:type="spellEnd"/>
       <w:r>
         <w:rPr>
           <w:lang w:val="es-AR"/>
@@ -8039,18 +9077,50 @@
           <w:lang w:val="es-AR"/>
         </w:rPr>
       </w:pPr>
+      <w:proofErr w:type="spellStart"/>
       <w:r>
         <w:rPr>
           <w:b/>
           <w:lang w:val="es-AR"/>
         </w:rPr>
-        <w:t>Code Coverage</w:t>
-      </w:r>
-      <w:r>
-        <w:rPr>
-          <w:lang w:val="es-AR"/>
-        </w:rPr>
-        <w:t>: Esta métrica, obtenida automáticamente de la herramienta de desarrollo, indicará el porcentaje de bloques de código que están cubiertos por tests unitarios de las capas de datos y servicios de la aplicación.</w:t>
+        <w:t>Code</w:t>
+      </w:r>
+      <w:proofErr w:type="spellEnd"/>
+      <w:r>
+        <w:rPr>
+          <w:b/>
+          <w:lang w:val="es-AR"/>
+        </w:rPr>
+        <w:t xml:space="preserve"> </w:t>
+      </w:r>
+      <w:proofErr w:type="spellStart"/>
+      <w:r>
+        <w:rPr>
+          <w:b/>
+          <w:lang w:val="es-AR"/>
+        </w:rPr>
+        <w:t>Coverage</w:t>
+      </w:r>
+      <w:proofErr w:type="spellEnd"/>
+      <w:r>
+        <w:rPr>
+          <w:lang w:val="es-AR"/>
+        </w:rPr>
+        <w:t xml:space="preserve">: Esta métrica, obtenida automáticamente de la herramienta de desarrollo, indicará el porcentaje de bloques de código que están cubiertos por </w:t>
+      </w:r>
+      <w:proofErr w:type="spellStart"/>
+      <w:r>
+        <w:rPr>
+          <w:lang w:val="es-AR"/>
+        </w:rPr>
+        <w:t>tests</w:t>
+      </w:r>
+      <w:proofErr w:type="spellEnd"/>
+      <w:r>
+        <w:rPr>
+          <w:lang w:val="es-AR"/>
+        </w:rPr>
+        <w:t xml:space="preserve"> unitarios de las capas de datos y servicios de la aplicación.</w:t>
       </w:r>
     </w:p>
     <w:p>
@@ -8102,12 +9172,28 @@
         </w:rPr>
         <w:t xml:space="preserve">e </w:t>
       </w:r>
-      <w:r>
-        <w:rPr>
-          <w:lang w:val="es-AR"/>
-        </w:rPr>
-        <w:t>Earned Value</w:t>
-      </w:r>
+      <w:proofErr w:type="spellStart"/>
+      <w:r>
+        <w:rPr>
+          <w:lang w:val="es-AR"/>
+        </w:rPr>
+        <w:t>Earned</w:t>
+      </w:r>
+      <w:proofErr w:type="spellEnd"/>
+      <w:r>
+        <w:rPr>
+          <w:lang w:val="es-AR"/>
+        </w:rPr>
+        <w:t xml:space="preserve"> </w:t>
+      </w:r>
+      <w:proofErr w:type="spellStart"/>
+      <w:r>
+        <w:rPr>
+          <w:lang w:val="es-AR"/>
+        </w:rPr>
+        <w:t>Value</w:t>
+      </w:r>
+      <w:proofErr w:type="spellEnd"/>
       <w:r>
         <w:rPr>
           <w:lang w:val="es-AR"/>
@@ -8132,6 +9218,7 @@
         </w:rPr>
         <w:t xml:space="preserve">El seguimiento se encuentra en la carpeta </w:t>
       </w:r>
+      <w:proofErr w:type="spellStart"/>
       <w:r>
         <w:rPr>
           <w:i/>
@@ -8139,6 +9226,7 @@
         </w:rPr>
         <w:t>meetings</w:t>
       </w:r>
+      <w:proofErr w:type="spellEnd"/>
       <w:r>
         <w:rPr>
           <w:lang w:val="es-AR"/>
@@ -8267,11 +9355,12 @@
       <w:bookmarkStart w:id="127" w:name="_Toc264447370"/>
       <w:bookmarkStart w:id="128" w:name="_Toc272680741"/>
       <w:bookmarkStart w:id="129" w:name="_Toc272776090"/>
-      <w:bookmarkStart w:id="130" w:name="_Toc273439415"/>
-      <w:r>
-        <w:rPr>
-          <w:lang w:val="es-AR"/>
-        </w:rPr>
+      <w:bookmarkStart w:id="130" w:name="_Toc273480153"/>
+      <w:r>
+        <w:rPr>
+          <w:lang w:val="es-AR"/>
+        </w:rPr>
+        <w:lastRenderedPageBreak/>
         <w:t>Tecnología</w:t>
       </w:r>
       <w:bookmarkEnd w:id="116"/>
@@ -8330,7 +9419,35 @@
         <w:rPr>
           <w:lang w:val="es-AR"/>
         </w:rPr>
-        <w:t>Servidor Web: Internet Information Services (IIS) 7</w:t>
+        <w:t xml:space="preserve">Servidor Web: Internet </w:t>
+      </w:r>
+      <w:proofErr w:type="spellStart"/>
+      <w:r>
+        <w:rPr>
+          <w:lang w:val="es-AR"/>
+        </w:rPr>
+        <w:t>Information</w:t>
+      </w:r>
+      <w:proofErr w:type="spellEnd"/>
+      <w:r>
+        <w:rPr>
+          <w:lang w:val="es-AR"/>
+        </w:rPr>
+        <w:t xml:space="preserve"> </w:t>
+      </w:r>
+      <w:proofErr w:type="spellStart"/>
+      <w:r>
+        <w:rPr>
+          <w:lang w:val="es-AR"/>
+        </w:rPr>
+        <w:t>Services</w:t>
+      </w:r>
+      <w:proofErr w:type="spellEnd"/>
+      <w:r>
+        <w:rPr>
+          <w:lang w:val="es-AR"/>
+        </w:rPr>
+        <w:t xml:space="preserve"> (IIS) 7</w:t>
       </w:r>
     </w:p>
     <w:p>
@@ -8477,7 +9594,7 @@
                           </pic:cNvPicPr>
                         </pic:nvPicPr>
                         <pic:blipFill>
-                          <a:blip r:embed="rId20"/>
+                          <a:blip r:embed="rId20" cstate="print"/>
                           <a:srcRect/>
                           <a:stretch>
                             <a:fillRect/>
@@ -8543,7 +9660,7 @@
                           </pic:cNvPicPr>
                         </pic:nvPicPr>
                         <pic:blipFill>
-                          <a:blip r:embed="rId21"/>
+                          <a:blip r:embed="rId21" cstate="print"/>
                           <a:srcRect/>
                           <a:stretch>
                             <a:fillRect/>
@@ -8591,7 +9708,7 @@
           <w:lang w:val="es-AR"/>
         </w:rPr>
       </w:pPr>
-      <w:bookmarkStart w:id="136" w:name="_Toc273439416"/>
+      <w:bookmarkStart w:id="136" w:name="_Toc273480154"/>
       <w:r>
         <w:rPr>
           <w:lang w:val="es-AR"/>
@@ -8615,6 +9732,7 @@
           <w:lang w:val="es-AR"/>
         </w:rPr>
       </w:pPr>
+      <w:proofErr w:type="spellStart"/>
       <w:r>
         <w:rPr>
           <w:b/>
@@ -8622,6 +9740,7 @@
         </w:rPr>
         <w:t>Wolof</w:t>
       </w:r>
+      <w:proofErr w:type="spellEnd"/>
       <w:r>
         <w:rPr>
           <w:b/>
@@ -8639,7 +9758,28 @@
         <w:rPr>
           <w:lang w:val="es-AR"/>
         </w:rPr>
-        <w:t>ermite administrar el backlog del proyecto, los sprint</w:t>
+        <w:t xml:space="preserve">ermite administrar el </w:t>
+      </w:r>
+      <w:proofErr w:type="spellStart"/>
+      <w:r>
+        <w:rPr>
+          <w:lang w:val="es-AR"/>
+        </w:rPr>
+        <w:t>backlog</w:t>
+      </w:r>
+      <w:proofErr w:type="spellEnd"/>
+      <w:r>
+        <w:rPr>
+          <w:lang w:val="es-AR"/>
+        </w:rPr>
+        <w:t xml:space="preserve"> del proyecto, los </w:t>
+      </w:r>
+      <w:proofErr w:type="spellStart"/>
+      <w:r>
+        <w:rPr>
+          <w:lang w:val="es-AR"/>
+        </w:rPr>
+        <w:t>sprint</w:t>
       </w:r>
       <w:r>
         <w:rPr>
@@ -8647,11 +9787,40 @@
         </w:rPr>
         <w:t>s</w:t>
       </w:r>
-      <w:r>
-        <w:rPr>
-          <w:lang w:val="es-AR"/>
-        </w:rPr>
-        <w:t>, las user stories y los en</w:t>
+      <w:proofErr w:type="spellEnd"/>
+      <w:r>
+        <w:rPr>
+          <w:lang w:val="es-AR"/>
+        </w:rPr>
+        <w:t xml:space="preserve">, las </w:t>
+      </w:r>
+      <w:proofErr w:type="spellStart"/>
+      <w:r>
+        <w:rPr>
+          <w:lang w:val="es-AR"/>
+        </w:rPr>
+        <w:t>user</w:t>
+      </w:r>
+      <w:proofErr w:type="spellEnd"/>
+      <w:r>
+        <w:rPr>
+          <w:lang w:val="es-AR"/>
+        </w:rPr>
+        <w:t xml:space="preserve"> </w:t>
+      </w:r>
+      <w:proofErr w:type="spellStart"/>
+      <w:r>
+        <w:rPr>
+          <w:lang w:val="es-AR"/>
+        </w:rPr>
+        <w:t>stories</w:t>
+      </w:r>
+      <w:proofErr w:type="spellEnd"/>
+      <w:r>
+        <w:rPr>
+          <w:lang w:val="es-AR"/>
+        </w:rPr>
+        <w:t xml:space="preserve"> y los en</w:t>
       </w:r>
       <w:r>
         <w:rPr>
@@ -8688,8 +9857,16 @@
         <w:rPr>
           <w:lang w:val="es-AR"/>
         </w:rPr>
-        <w:t>Orientada a Scrum</w:t>
-      </w:r>
+        <w:t xml:space="preserve">Orientada a </w:t>
+      </w:r>
+      <w:proofErr w:type="spellStart"/>
+      <w:r>
+        <w:rPr>
+          <w:lang w:val="es-AR"/>
+        </w:rPr>
+        <w:t>Scrum</w:t>
+      </w:r>
+      <w:proofErr w:type="spellEnd"/>
     </w:p>
     <w:p>
       <w:pPr>
@@ -8808,8 +9985,18 @@
             <w:b/>
             <w:lang w:val="es-AR"/>
           </w:rPr>
-          <w:t>Google Code</w:t>
-        </w:r>
+          <w:t xml:space="preserve">Google </w:t>
+        </w:r>
+        <w:proofErr w:type="spellStart"/>
+        <w:r>
+          <w:rPr>
+            <w:rStyle w:val="Hipervnculo"/>
+            <w:b/>
+            <w:lang w:val="es-AR"/>
+          </w:rPr>
+          <w:t>Code</w:t>
+        </w:r>
+        <w:proofErr w:type="spellEnd"/>
       </w:hyperlink>
       <w:r>
         <w:rPr>
@@ -8829,8 +10016,17 @@
           <w:b/>
           <w:lang w:val="es-AR"/>
         </w:rPr>
-        <w:t xml:space="preserve"> TortoiseSVN</w:t>
-      </w:r>
+        <w:t xml:space="preserve"> </w:t>
+      </w:r>
+      <w:proofErr w:type="spellStart"/>
+      <w:r>
+        <w:rPr>
+          <w:b/>
+          <w:lang w:val="es-AR"/>
+        </w:rPr>
+        <w:t>TortoiseSVN</w:t>
+      </w:r>
+      <w:proofErr w:type="spellEnd"/>
       <w:r>
         <w:rPr>
           <w:lang w:val="es-AR"/>
@@ -8866,7 +10062,21 @@
         <w:rPr>
           <w:lang w:val="es-ES_tradnl"/>
         </w:rPr>
-        <w:t xml:space="preserve">El framework de pruebas unitarias que </w:t>
+        <w:t xml:space="preserve">El </w:t>
+      </w:r>
+      <w:proofErr w:type="spellStart"/>
+      <w:r>
+        <w:rPr>
+          <w:lang w:val="es-ES_tradnl"/>
+        </w:rPr>
+        <w:t>framework</w:t>
+      </w:r>
+      <w:proofErr w:type="spellEnd"/>
+      <w:r>
+        <w:rPr>
+          <w:lang w:val="es-ES_tradnl"/>
+        </w:rPr>
+        <w:t xml:space="preserve"> de pruebas unitarias que </w:t>
       </w:r>
       <w:r>
         <w:rPr>
@@ -8923,8 +10133,17 @@
           <w:b/>
           <w:lang w:val="es-ES_tradnl"/>
         </w:rPr>
-        <w:t>Google Docs</w:t>
-      </w:r>
+        <w:t xml:space="preserve">Google </w:t>
+      </w:r>
+      <w:proofErr w:type="spellStart"/>
+      <w:r>
+        <w:rPr>
+          <w:b/>
+          <w:lang w:val="es-ES_tradnl"/>
+        </w:rPr>
+        <w:t>Docs</w:t>
+      </w:r>
+      <w:proofErr w:type="spellEnd"/>
       <w:r>
         <w:rPr>
           <w:lang w:val="es-ES_tradnl"/>
@@ -8973,7 +10192,7 @@
                     </pic:cNvPicPr>
                   </pic:nvPicPr>
                   <pic:blipFill>
-                    <a:blip r:embed="rId24"/>
+                    <a:blip r:embed="rId24" cstate="print"/>
                     <a:srcRect/>
                     <a:stretch>
                       <a:fillRect/>
@@ -9030,7 +10249,7 @@
                     </pic:cNvPicPr>
                   </pic:nvPicPr>
                   <pic:blipFill>
-                    <a:blip r:embed="rId25"/>
+                    <a:blip r:embed="rId25" cstate="print"/>
                     <a:srcRect/>
                     <a:stretch>
                       <a:fillRect/>
@@ -9087,7 +10306,7 @@
                     </pic:cNvPicPr>
                   </pic:nvPicPr>
                   <pic:blipFill>
-                    <a:blip r:embed="rId26"/>
+                    <a:blip r:embed="rId26" cstate="print"/>
                     <a:srcRect/>
                     <a:stretch>
                       <a:fillRect/>
@@ -9144,7 +10363,7 @@
                     </pic:cNvPicPr>
                   </pic:nvPicPr>
                   <pic:blipFill>
-                    <a:blip r:embed="rId27"/>
+                    <a:blip r:embed="rId27" cstate="print"/>
                     <a:srcRect/>
                     <a:stretch>
                       <a:fillRect/>
@@ -9195,7 +10414,7 @@
         </w:rPr>
       </w:pPr>
       <w:bookmarkStart w:id="141" w:name="_Toc272776092"/>
-      <w:bookmarkStart w:id="142" w:name="_Toc273439417"/>
+      <w:bookmarkStart w:id="142" w:name="_Toc273480155"/>
       <w:r>
         <w:rPr>
           <w:lang w:val="es-AR"/>
@@ -9220,7 +10439,49 @@
         <w:rPr>
           <w:lang w:val="es-AR"/>
         </w:rPr>
-        <w:t>Las estimaciones se harán mediante la técnica de Planning Poker. Serán realizadas por el equipo de desarrollo y desarrolladas en cada reunión de Sprint Planning.</w:t>
+        <w:t xml:space="preserve">Las estimaciones se harán mediante la técnica de </w:t>
+      </w:r>
+      <w:proofErr w:type="spellStart"/>
+      <w:r>
+        <w:rPr>
+          <w:lang w:val="es-AR"/>
+        </w:rPr>
+        <w:t>Planning</w:t>
+      </w:r>
+      <w:proofErr w:type="spellEnd"/>
+      <w:r>
+        <w:rPr>
+          <w:lang w:val="es-AR"/>
+        </w:rPr>
+        <w:t xml:space="preserve"> </w:t>
+      </w:r>
+      <w:proofErr w:type="spellStart"/>
+      <w:r>
+        <w:rPr>
+          <w:lang w:val="es-AR"/>
+        </w:rPr>
+        <w:t>Poker</w:t>
+      </w:r>
+      <w:proofErr w:type="spellEnd"/>
+      <w:r>
+        <w:rPr>
+          <w:lang w:val="es-AR"/>
+        </w:rPr>
+        <w:t xml:space="preserve">. Serán realizadas por el equipo de desarrollo y desarrolladas en cada reunión de Sprint </w:t>
+      </w:r>
+      <w:proofErr w:type="spellStart"/>
+      <w:r>
+        <w:rPr>
+          <w:lang w:val="es-AR"/>
+        </w:rPr>
+        <w:t>Planning</w:t>
+      </w:r>
+      <w:proofErr w:type="spellEnd"/>
+      <w:r>
+        <w:rPr>
+          <w:lang w:val="es-AR"/>
+        </w:rPr>
+        <w:t>.</w:t>
       </w:r>
     </w:p>
     <w:p>
@@ -9230,11 +10491,33 @@
           <w:lang w:val="es-ES"/>
         </w:rPr>
       </w:pPr>
-      <w:r>
-        <w:rPr>
-          <w:lang w:val="es-AR"/>
-        </w:rPr>
-        <w:t xml:space="preserve">Planning Poker es una técnica de estimación donde varias personas primero debaten, y luego estiman cierto esfuerzo utilizando cartas con valores predefinidos, y las muestran en simultáneo. Luego, si hay extremos, se discute el por qué de los mismos hasta llegar a un </w:t>
+      <w:proofErr w:type="spellStart"/>
+      <w:r>
+        <w:rPr>
+          <w:lang w:val="es-AR"/>
+        </w:rPr>
+        <w:t>Planning</w:t>
+      </w:r>
+      <w:proofErr w:type="spellEnd"/>
+      <w:r>
+        <w:rPr>
+          <w:lang w:val="es-AR"/>
+        </w:rPr>
+        <w:t xml:space="preserve"> </w:t>
+      </w:r>
+      <w:proofErr w:type="spellStart"/>
+      <w:r>
+        <w:rPr>
+          <w:lang w:val="es-AR"/>
+        </w:rPr>
+        <w:t>Poker</w:t>
+      </w:r>
+      <w:proofErr w:type="spellEnd"/>
+      <w:r>
+        <w:rPr>
+          <w:lang w:val="es-AR"/>
+        </w:rPr>
+        <w:t xml:space="preserve"> es una técnica de estimación donde varias personas primero debaten, y luego estiman cierto esfuerzo utilizando cartas con valores predefinidos, y las muestran en simultáneo. Luego, si hay extremos, se discute el por qué de los mismos hasta llegar a un </w:t>
       </w:r>
       <w:r>
         <w:rPr>
@@ -9265,7 +10548,25 @@
           <w:color w:val="000000"/>
           <w:lang w:val="es-ES"/>
         </w:rPr>
-        <w:t>Las estimaciones figuran en el sistema Wolof y 1 punto</w:t>
+        <w:t xml:space="preserve">Las estimaciones figuran en el sistema </w:t>
+      </w:r>
+      <w:proofErr w:type="spellStart"/>
+      <w:r>
+        <w:rPr>
+          <w:bCs/>
+          <w:color w:val="000000"/>
+          <w:lang w:val="es-ES"/>
+        </w:rPr>
+        <w:t>Wolof</w:t>
+      </w:r>
+      <w:proofErr w:type="spellEnd"/>
+      <w:r>
+        <w:rPr>
+          <w:bCs/>
+          <w:color w:val="000000"/>
+          <w:lang w:val="es-ES"/>
+        </w:rPr>
+        <w:t xml:space="preserve"> y 1 punto</w:t>
       </w:r>
       <w:r>
         <w:rPr>
@@ -9350,8 +10651,13 @@
         <w:t xml:space="preserve">Total de Horas: </w:t>
       </w:r>
       <w:r>
-        <w:t>~453 hs</w:t>
-      </w:r>
+        <w:t xml:space="preserve">~453 </w:t>
+      </w:r>
+      <w:proofErr w:type="spellStart"/>
+      <w:r>
+        <w:t>hs</w:t>
+      </w:r>
+      <w:proofErr w:type="spellEnd"/>
     </w:p>
     <w:p>
       <w:pPr>
@@ -9369,7 +10675,35 @@
         <w:rPr>
           <w:lang w:val="es-ES"/>
         </w:rPr>
-        <w:t xml:space="preserve">Horas de Análisis y Diseño (estimadas a partir de las User Stories):  </w:t>
+        <w:t xml:space="preserve">Horas de Análisis y Diseño (estimadas a partir de las </w:t>
+      </w:r>
+      <w:proofErr w:type="spellStart"/>
+      <w:r>
+        <w:rPr>
+          <w:lang w:val="es-ES"/>
+        </w:rPr>
+        <w:t>User</w:t>
+      </w:r>
+      <w:proofErr w:type="spellEnd"/>
+      <w:r>
+        <w:rPr>
+          <w:lang w:val="es-ES"/>
+        </w:rPr>
+        <w:t xml:space="preserve"> </w:t>
+      </w:r>
+      <w:proofErr w:type="spellStart"/>
+      <w:r>
+        <w:rPr>
+          <w:lang w:val="es-ES"/>
+        </w:rPr>
+        <w:t>Stories</w:t>
+      </w:r>
+      <w:proofErr w:type="spellEnd"/>
+      <w:r>
+        <w:rPr>
+          <w:lang w:val="es-ES"/>
+        </w:rPr>
+        <w:t xml:space="preserve">):  </w:t>
       </w:r>
       <w:r>
         <w:rPr>
@@ -9387,12 +10721,22 @@
         </w:numPr>
         <w:spacing w:after="0" w:line="240" w:lineRule="auto"/>
       </w:pPr>
-      <w:r>
-        <w:t xml:space="preserve">Horas de Testing (+15%): </w:t>
-      </w:r>
-      <w:r>
-        <w:t>50 horas</w:t>
-      </w:r>
+      <w:proofErr w:type="spellStart"/>
+      <w:r>
+        <w:t>Horas</w:t>
+      </w:r>
+      <w:proofErr w:type="spellEnd"/>
+      <w:r>
+        <w:t xml:space="preserve"> de Testing (+15%): </w:t>
+      </w:r>
+      <w:r>
+        <w:t xml:space="preserve">50 </w:t>
+      </w:r>
+      <w:proofErr w:type="spellStart"/>
+      <w:r>
+        <w:t>horas</w:t>
+      </w:r>
+      <w:proofErr w:type="spellEnd"/>
     </w:p>
     <w:p>
       <w:pPr>
@@ -9403,12 +10747,30 @@
         </w:numPr>
         <w:spacing w:after="0" w:line="240" w:lineRule="auto"/>
       </w:pPr>
-      <w:r>
-        <w:t xml:space="preserve">Horas de Administración (+20%): </w:t>
-      </w:r>
-      <w:r>
-        <w:t>67 horas</w:t>
-      </w:r>
+      <w:proofErr w:type="spellStart"/>
+      <w:r>
+        <w:t>Horas</w:t>
+      </w:r>
+      <w:proofErr w:type="spellEnd"/>
+      <w:r>
+        <w:t xml:space="preserve"> de </w:t>
+      </w:r>
+      <w:proofErr w:type="spellStart"/>
+      <w:r>
+        <w:t>Administración</w:t>
+      </w:r>
+      <w:proofErr w:type="spellEnd"/>
+      <w:r>
+        <w:t xml:space="preserve"> (+20%): </w:t>
+      </w:r>
+      <w:r>
+        <w:t xml:space="preserve">67 </w:t>
+      </w:r>
+      <w:proofErr w:type="spellStart"/>
+      <w:r>
+        <w:t>horas</w:t>
+      </w:r>
+      <w:proofErr w:type="spellEnd"/>
     </w:p>
     <w:p/>
     <w:p/>
@@ -9416,7 +10778,7 @@
     <w:p>
       <w:pPr>
         <w:pStyle w:val="Ttulo2"/>
-        <w:spacing w:before="0" w:line="240" w:lineRule="auto"/>
+        <w:spacing w:before="0" w:after="40" w:line="240" w:lineRule="auto"/>
         <w:rPr>
           <w:lang w:val="es-AR"/>
         </w:rPr>
@@ -9427,7 +10789,7 @@
       <w:bookmarkStart w:id="146" w:name="_Toc264447373"/>
       <w:bookmarkStart w:id="147" w:name="_Toc272680744"/>
       <w:bookmarkStart w:id="148" w:name="_Toc272776093"/>
-      <w:bookmarkStart w:id="149" w:name="_Toc273439418"/>
+      <w:bookmarkStart w:id="149" w:name="_Toc273480156"/>
       <w:r>
         <w:rPr>
           <w:lang w:val="es-AR"/>
@@ -9444,16 +10806,9 @@
       <w:bookmarkEnd w:id="148"/>
       <w:bookmarkEnd w:id="149"/>
     </w:p>
-    <w:p>
-      <w:pPr>
-        <w:rPr>
-          <w:lang w:val="es-AR"/>
-        </w:rPr>
-      </w:pPr>
-    </w:p>
     <w:tbl>
       <w:tblPr>
-        <w:tblW w:w="9356" w:type="dxa"/>
+        <w:tblW w:w="9466" w:type="dxa"/>
         <w:tblInd w:w="108" w:type="dxa"/>
         <w:tblBorders>
           <w:top w:val="single" w:sz="8" w:space="0" w:color="92B7C3"/>
@@ -9466,7 +10821,7 @@
       </w:tblPr>
       <w:tblGrid>
         <w:gridCol w:w="461"/>
-        <w:gridCol w:w="2376"/>
+        <w:gridCol w:w="2486"/>
         <w:gridCol w:w="3847"/>
         <w:gridCol w:w="2672"/>
       </w:tblGrid>
@@ -9499,13 +10854,24 @@
                 <w:color w:val="FFFFFF"/>
                 <w:lang w:val="es-AR"/>
               </w:rPr>
-              <w:t>#It</w:t>
+              <w:t>#</w:t>
             </w:r>
+            <w:proofErr w:type="spellStart"/>
+            <w:r>
+              <w:rPr>
+                <w:b/>
+                <w:bCs/>
+                <w:color w:val="FFFFFF"/>
+                <w:lang w:val="es-AR"/>
+              </w:rPr>
+              <w:t>It</w:t>
+            </w:r>
+            <w:proofErr w:type="spellEnd"/>
           </w:p>
         </w:tc>
         <w:tc>
           <w:tcPr>
-            <w:tcW w:w="2376" w:type="dxa"/>
+            <w:tcW w:w="2486" w:type="dxa"/>
             <w:tcBorders>
               <w:top w:val="single" w:sz="8" w:space="0" w:color="92B7C3"/>
               <w:left w:val="nil"/>
@@ -9631,7 +10997,7 @@
         </w:tc>
         <w:tc>
           <w:tcPr>
-            <w:tcW w:w="2376" w:type="dxa"/>
+            <w:tcW w:w="2486" w:type="dxa"/>
             <w:tcBorders>
               <w:left w:val="nil"/>
               <w:right w:val="nil"/>
@@ -9722,6 +11088,8 @@
                 <w:ilvl w:val="0"/>
                 <w:numId w:val="30"/>
               </w:numPr>
+              <w:spacing w:before="0" w:beforeAutospacing="0" w:after="0" w:afterAutospacing="0"/>
+              <w:ind w:left="347" w:hanging="283"/>
               <w:rPr>
                 <w:rFonts w:ascii="Calibri" w:hAnsi="Calibri"/>
                 <w:sz w:val="22"/>
@@ -9729,6 +11097,7 @@
                 <w:lang w:val="es-ES" w:eastAsia="en-US" w:bidi="en-US"/>
               </w:rPr>
             </w:pPr>
+            <w:proofErr w:type="spellStart"/>
             <w:r>
               <w:rPr>
                 <w:rFonts w:ascii="Calibri" w:hAnsi="Calibri"/>
@@ -9736,7 +11105,98 @@
                 <w:szCs w:val="22"/>
                 <w:lang w:val="es-ES" w:eastAsia="en-US" w:bidi="en-US"/>
               </w:rPr>
-              <w:t>Mockups de las pantallas del sistema SelfManagement</w:t>
+              <w:t>Mockups</w:t>
+            </w:r>
+            <w:proofErr w:type="spellEnd"/>
+            <w:r>
+              <w:rPr>
+                <w:rFonts w:ascii="Calibri" w:hAnsi="Calibri"/>
+                <w:sz w:val="22"/>
+                <w:szCs w:val="22"/>
+                <w:lang w:val="es-ES" w:eastAsia="en-US" w:bidi="en-US"/>
+              </w:rPr>
+              <w:t xml:space="preserve"> de </w:t>
+            </w:r>
+            <w:r>
+              <w:rPr>
+                <w:rFonts w:ascii="Calibri" w:hAnsi="Calibri"/>
+                <w:sz w:val="22"/>
+                <w:szCs w:val="22"/>
+                <w:lang w:val="es-ES" w:eastAsia="en-US" w:bidi="en-US"/>
+              </w:rPr>
+              <w:t xml:space="preserve">todas </w:t>
+            </w:r>
+            <w:r>
+              <w:rPr>
+                <w:rFonts w:ascii="Calibri" w:hAnsi="Calibri"/>
+                <w:sz w:val="22"/>
+                <w:szCs w:val="22"/>
+                <w:lang w:val="es-ES" w:eastAsia="en-US" w:bidi="en-US"/>
+              </w:rPr>
+              <w:t xml:space="preserve">las pantallas del sistema </w:t>
+            </w:r>
+            <w:proofErr w:type="spellStart"/>
+            <w:r>
+              <w:rPr>
+                <w:rFonts w:ascii="Calibri" w:hAnsi="Calibri"/>
+                <w:sz w:val="22"/>
+                <w:szCs w:val="22"/>
+                <w:lang w:val="es-ES" w:eastAsia="en-US" w:bidi="en-US"/>
+              </w:rPr>
+              <w:t>SelfManagement</w:t>
+            </w:r>
+            <w:proofErr w:type="spellEnd"/>
+          </w:p>
+          <w:p>
+            <w:pPr>
+              <w:pStyle w:val="NormalWeb"/>
+              <w:numPr>
+                <w:ilvl w:val="0"/>
+                <w:numId w:val="30"/>
+              </w:numPr>
+              <w:spacing w:before="0" w:beforeAutospacing="0" w:after="0" w:afterAutospacing="0"/>
+              <w:ind w:left="347" w:hanging="283"/>
+              <w:rPr>
+                <w:sz w:val="20"/>
+              </w:rPr>
+            </w:pPr>
+            <w:r>
+              <w:rPr>
+                <w:rFonts w:ascii="Calibri" w:hAnsi="Calibri"/>
+                <w:sz w:val="22"/>
+                <w:szCs w:val="22"/>
+                <w:lang w:val="es-ES" w:eastAsia="en-US" w:bidi="en-US"/>
+              </w:rPr>
+              <w:t xml:space="preserve">Arquitectura </w:t>
+            </w:r>
+            <w:r>
+              <w:rPr>
+                <w:rFonts w:ascii="Calibri" w:hAnsi="Calibri"/>
+                <w:sz w:val="22"/>
+                <w:szCs w:val="22"/>
+                <w:lang w:val="es-ES" w:eastAsia="en-US" w:bidi="en-US"/>
+              </w:rPr>
+              <w:t xml:space="preserve">base del sistema </w:t>
+            </w:r>
+            <w:proofErr w:type="spellStart"/>
+            <w:r>
+              <w:rPr>
+                <w:rFonts w:ascii="Calibri" w:hAnsi="Calibri"/>
+                <w:sz w:val="22"/>
+                <w:szCs w:val="22"/>
+                <w:lang w:val="es-ES" w:eastAsia="en-US" w:bidi="en-US"/>
+              </w:rPr>
+              <w:t>SelfManagement</w:t>
+            </w:r>
+            <w:proofErr w:type="spellEnd"/>
+            <w:r>
+              <w:rPr>
+                <w:rFonts w:ascii="Calibri" w:hAnsi="Calibri"/>
+                <w:sz w:val="22"/>
+                <w:szCs w:val="22"/>
+                <w:lang w:val="es-ES" w:eastAsia="en-US" w:bidi="en-US"/>
+              </w:rPr>
+              <w:t xml:space="preserve"> y estructura inicial de la solución</w:t>
             </w:r>
           </w:p>
           <w:p>
@@ -9746,8 +11206,10 @@
                 <w:ilvl w:val="0"/>
                 <w:numId w:val="30"/>
               </w:numPr>
-              <w:rPr>
-                <w:vanish/>
+              <w:spacing w:before="0" w:beforeAutospacing="0" w:after="0" w:afterAutospacing="0"/>
+              <w:ind w:left="347" w:hanging="283"/>
+              <w:rPr>
+                <w:sz w:val="20"/>
               </w:rPr>
             </w:pPr>
             <w:r>
@@ -9757,226 +11219,26 @@
                 <w:szCs w:val="22"/>
                 <w:lang w:val="es-ES" w:eastAsia="en-US" w:bidi="en-US"/>
               </w:rPr>
-              <w:t>Arquitectura base del sistema SelfManagement y funcionalidad de alta de campañas.</w:t>
+              <w:t>F</w:t>
             </w:r>
             <w:r>
               <w:rPr>
-                <w:vanish/>
-              </w:rPr>
-              <w:t xml:space="preserve">x </w:t>
-            </w:r>
-          </w:p>
-          <w:p>
-            <w:pPr>
-              <w:pStyle w:val="NormalWeb"/>
-              <w:numPr>
-                <w:ilvl w:val="0"/>
-                <w:numId w:val="28"/>
-              </w:numPr>
-              <w:rPr>
-                <w:vanish/>
-              </w:rPr>
-            </w:pPr>
-            <w:r>
-              <w:rPr>
-                <w:vanish/>
-              </w:rPr>
-              <w:t>Estadisticas de Agentes</w:t>
-            </w:r>
-          </w:p>
-          <w:p>
-            <w:pPr>
-              <w:numPr>
-                <w:ilvl w:val="0"/>
-                <w:numId w:val="28"/>
-              </w:numPr>
-              <w:spacing w:before="100" w:beforeAutospacing="1" w:after="100" w:afterAutospacing="1" w:line="240" w:lineRule="auto"/>
-              <w:rPr>
-                <w:vanish/>
-                <w:lang w:val="es-ES"/>
-              </w:rPr>
-            </w:pPr>
-            <w:hyperlink r:id="rId29" w:history="1">
-              <w:r>
-                <w:rPr>
-                  <w:noProof/>
-                  <w:vanish/>
-                  <w:color w:val="0000FF"/>
-                  <w:lang w:val="es-AR" w:eastAsia="es-AR" w:bidi="ar-SA"/>
-                </w:rPr>
-                <w:drawing>
-                  <wp:inline distT="0" distB="0" distL="0" distR="0">
-                    <wp:extent cx="189865" cy="189865"/>
-                    <wp:effectExtent l="19050" t="0" r="635" b="0"/>
-                    <wp:docPr id="17" name="Imagen 14" descr="stories"/>
-                    <wp:cNvGraphicFramePr>
-                      <a:graphicFrameLocks xmlns:a="http://schemas.openxmlformats.org/drawingml/2006/main" noChangeAspect="1"/>
-                    </wp:cNvGraphicFramePr>
-                    <a:graphic xmlns:a="http://schemas.openxmlformats.org/drawingml/2006/main">
-                      <a:graphicData uri="http://schemas.openxmlformats.org/drawingml/2006/picture">
-                        <pic:pic xmlns:pic="http://schemas.openxmlformats.org/drawingml/2006/picture">
-                          <pic:nvPicPr>
-                            <pic:cNvPr id="0" name="Imagen 14" descr="stories"/>
-                            <pic:cNvPicPr>
-                              <a:picLocks noChangeAspect="1" noChangeArrowheads="1"/>
-                            </pic:cNvPicPr>
-                          </pic:nvPicPr>
-                          <pic:blipFill>
-                            <a:blip r:embed="rId30"/>
-                            <a:srcRect/>
-                            <a:stretch>
-                              <a:fillRect/>
-                            </a:stretch>
-                          </pic:blipFill>
-                          <pic:spPr bwMode="auto">
-                            <a:xfrm>
-                              <a:off x="0" y="0"/>
-                              <a:ext cx="189865" cy="189865"/>
-                            </a:xfrm>
-                            <a:prstGeom prst="rect">
-                              <a:avLst/>
-                            </a:prstGeom>
-                            <a:noFill/>
-                            <a:ln w="9525">
-                              <a:noFill/>
-                              <a:miter lim="800000"/>
-                              <a:headEnd/>
-                              <a:tailEnd/>
-                            </a:ln>
-                          </pic:spPr>
-                        </pic:pic>
-                      </a:graphicData>
-                    </a:graphic>
-                  </wp:inline>
-                </w:drawing>
-              </w:r>
-              <w:r>
-                <w:rPr>
-                  <w:rStyle w:val="Hipervnculo"/>
-                  <w:vanish/>
-                  <w:lang w:val="es-ES"/>
-                </w:rPr>
-                <w:t xml:space="preserve">Stories </w:t>
-              </w:r>
-            </w:hyperlink>
-            <w:r>
-              <w:rPr>
-                <w:vanish/>
-              </w:rPr>
-              <w:object w:dxaOrig="1440" w:dyaOrig="1440">
-                <v:shapetype id="_x0000_t75" coordsize="21600,21600" o:spt="75" o:preferrelative="t" path="m@4@5l@4@11@9@11@9@5xe" filled="f" stroked="f">
-                  <v:stroke joinstyle="miter"/>
-                  <v:formulas>
-                    <v:f eqn="if lineDrawn pixelLineWidth 0"/>
-                    <v:f eqn="sum @0 1 0"/>
-                    <v:f eqn="sum 0 0 @1"/>
-                    <v:f eqn="prod @2 1 2"/>
-                    <v:f eqn="prod @3 21600 pixelWidth"/>
-                    <v:f eqn="prod @3 21600 pixelHeight"/>
-                    <v:f eqn="sum @0 0 1"/>
-                    <v:f eqn="prod @6 1 2"/>
-                    <v:f eqn="prod @7 21600 pixelWidth"/>
-                    <v:f eqn="sum @8 21600 0"/>
-                    <v:f eqn="prod @7 21600 pixelHeight"/>
-                    <v:f eqn="sum @10 21600 0"/>
-                  </v:formulas>
-                  <v:path o:extrusionok="f" gradientshapeok="t" o:connecttype="rect"/>
-                  <o:lock v:ext="edit" aspectratio="t"/>
-                </v:shapetype>
-                <v:shape id="_x0000_i1029" type="#_x0000_t75" style="width:1in;height:18.35pt" o:ole="">
-                  <v:imagedata r:id="rId31" o:title=""/>
-                </v:shape>
-                <w:control r:id="rId32" w:name="DefaultOcxName3" w:shapeid="_x0000_i1029"/>
-              </w:object>
+                <w:rFonts w:ascii="Calibri" w:hAnsi="Calibri"/>
+                <w:sz w:val="22"/>
+                <w:szCs w:val="22"/>
+                <w:lang w:val="es-ES" w:eastAsia="en-US" w:bidi="en-US"/>
+              </w:rPr>
+              <w:t>uncionalidad de alta de campañas</w:t>
             </w:r>
             <w:r>
               <w:rPr>
-                <w:noProof/>
-                <w:vanish/>
-                <w:lang w:val="es-AR" w:eastAsia="es-AR" w:bidi="ar-SA"/>
-              </w:rPr>
-              <w:drawing>
-                <wp:inline distT="0" distB="0" distL="0" distR="0">
-                  <wp:extent cx="189865" cy="189865"/>
-                  <wp:effectExtent l="19050" t="0" r="635" b="0"/>
-                  <wp:docPr id="18" name="Imagen 16" descr="download"/>
-                  <wp:cNvGraphicFramePr>
-                    <a:graphicFrameLocks xmlns:a="http://schemas.openxmlformats.org/drawingml/2006/main" noChangeAspect="1"/>
-                  </wp:cNvGraphicFramePr>
-                  <a:graphic xmlns:a="http://schemas.openxmlformats.org/drawingml/2006/main">
-                    <a:graphicData uri="http://schemas.openxmlformats.org/drawingml/2006/picture">
-                      <pic:pic xmlns:pic="http://schemas.openxmlformats.org/drawingml/2006/picture">
-                        <pic:nvPicPr>
-                          <pic:cNvPr id="0" name="Imagen 16" descr="download"/>
-                          <pic:cNvPicPr>
-                            <a:picLocks noChangeAspect="1" noChangeArrowheads="1"/>
-                          </pic:cNvPicPr>
-                        </pic:nvPicPr>
-                        <pic:blipFill>
-                          <a:blip r:embed="rId33"/>
-                          <a:srcRect/>
-                          <a:stretch>
-                            <a:fillRect/>
-                          </a:stretch>
-                        </pic:blipFill>
-                        <pic:spPr bwMode="auto">
-                          <a:xfrm>
-                            <a:off x="0" y="0"/>
-                            <a:ext cx="189865" cy="189865"/>
-                          </a:xfrm>
-                          <a:prstGeom prst="rect">
-                            <a:avLst/>
-                          </a:prstGeom>
-                          <a:noFill/>
-                          <a:ln w="9525">
-                            <a:noFill/>
-                            <a:miter lim="800000"/>
-                            <a:headEnd/>
-                            <a:tailEnd/>
-                          </a:ln>
-                        </pic:spPr>
-                      </pic:pic>
-                    </a:graphicData>
-                  </a:graphic>
-                </wp:inline>
-              </w:drawing>
+                <w:rFonts w:ascii="Calibri" w:hAnsi="Calibri"/>
+                <w:sz w:val="22"/>
+                <w:szCs w:val="22"/>
+                <w:lang w:val="es-ES" w:eastAsia="en-US" w:bidi="en-US"/>
+              </w:rPr>
+              <w:t xml:space="preserve"> con su respectiva pantalla en el sistema</w:t>
             </w:r>
-            <w:r>
-              <w:rPr>
-                <w:vanish/>
-                <w:lang w:val="es-ES"/>
-              </w:rPr>
-              <w:t xml:space="preserve">Download </w:t>
-            </w:r>
-          </w:p>
-          <w:p>
-            <w:pPr>
-              <w:numPr>
-                <w:ilvl w:val="0"/>
-                <w:numId w:val="28"/>
-              </w:numPr>
-              <w:spacing w:before="100" w:beforeAutospacing="1" w:after="100" w:afterAutospacing="1" w:line="240" w:lineRule="auto"/>
-              <w:rPr>
-                <w:vanish/>
-                <w:lang w:val="es-ES"/>
-              </w:rPr>
-            </w:pPr>
-            <w:r>
-              <w:rPr>
-                <w:vanish/>
-                <w:lang w:val="es-ES"/>
-              </w:rPr>
-              <w:t>edit | remove</w:t>
-            </w:r>
-          </w:p>
-          <w:p>
-            <w:pPr>
-              <w:spacing w:before="100" w:beforeAutospacing="1" w:after="100" w:afterAutospacing="1" w:line="240" w:lineRule="auto"/>
-              <w:rPr>
-                <w:sz w:val="20"/>
-                <w:lang w:val="es-AR"/>
-              </w:rPr>
-            </w:pPr>
           </w:p>
         </w:tc>
         <w:tc>
@@ -10048,7 +11310,7 @@
         </w:tc>
         <w:tc>
           <w:tcPr>
-            <w:tcW w:w="2376" w:type="dxa"/>
+            <w:tcW w:w="2486" w:type="dxa"/>
             <w:tcBorders>
               <w:left w:val="nil"/>
               <w:right w:val="nil"/>
@@ -10110,7 +11372,7 @@
                 <w:szCs w:val="20"/>
                 <w:lang w:val="es-AR"/>
               </w:rPr>
-              <w:t>0</w:t>
+              <w:t>8</w:t>
             </w:r>
             <w:r>
               <w:rPr>
@@ -10132,32 +11394,83 @@
           </w:tcPr>
           <w:p>
             <w:pPr>
+              <w:pStyle w:val="NormalWeb"/>
               <w:numPr>
                 <w:ilvl w:val="0"/>
-                <w:numId w:val="31"/>
+                <w:numId w:val="30"/>
               </w:numPr>
-              <w:spacing w:after="0" w:line="240" w:lineRule="auto"/>
+              <w:spacing w:before="0" w:beforeAutospacing="0" w:after="0" w:afterAutospacing="0"/>
+              <w:ind w:left="347" w:hanging="283"/>
+              <w:rPr>
+                <w:rFonts w:ascii="Calibri" w:hAnsi="Calibri"/>
+                <w:sz w:val="22"/>
+                <w:szCs w:val="22"/>
+                <w:lang w:val="es-ES" w:eastAsia="en-US" w:bidi="en-US"/>
+              </w:rPr>
             </w:pPr>
             <w:r>
-              <w:t>Estadísticas de Agentes</w:t>
+              <w:rPr>
+                <w:rFonts w:ascii="Calibri" w:hAnsi="Calibri"/>
+                <w:sz w:val="22"/>
+                <w:szCs w:val="22"/>
+                <w:lang w:val="es-ES" w:eastAsia="en-US" w:bidi="en-US"/>
+              </w:rPr>
+              <w:t>Procesamiento de archivos de sistemas externos</w:t>
             </w:r>
           </w:p>
           <w:p>
             <w:pPr>
+              <w:pStyle w:val="NormalWeb"/>
               <w:numPr>
                 <w:ilvl w:val="0"/>
-                <w:numId w:val="31"/>
+                <w:numId w:val="30"/>
               </w:numPr>
-              <w:spacing w:after="0" w:line="240" w:lineRule="auto"/>
-              <w:rPr>
-                <w:lang w:val="es-AR"/>
+              <w:spacing w:before="0" w:beforeAutospacing="0" w:after="0" w:afterAutospacing="0"/>
+              <w:ind w:left="347" w:hanging="283"/>
+              <w:rPr>
+                <w:rFonts w:ascii="Calibri" w:hAnsi="Calibri"/>
+                <w:sz w:val="22"/>
+                <w:szCs w:val="22"/>
+                <w:lang w:val="es-ES" w:eastAsia="en-US" w:bidi="en-US"/>
               </w:rPr>
             </w:pPr>
             <w:r>
               <w:rPr>
-                <w:lang w:val="es-ES"/>
-              </w:rPr>
-              <w:t>Procesamiento de metricas a partir de los archivos de los sistemas externos</w:t>
+                <w:rFonts w:ascii="Calibri" w:hAnsi="Calibri"/>
+                <w:sz w:val="22"/>
+                <w:szCs w:val="22"/>
+                <w:lang w:val="es-ES" w:eastAsia="en-US" w:bidi="en-US"/>
+              </w:rPr>
+              <w:t>Cálculo de métricas</w:t>
+            </w:r>
+          </w:p>
+          <w:p>
+            <w:pPr>
+              <w:pStyle w:val="NormalWeb"/>
+              <w:numPr>
+                <w:ilvl w:val="0"/>
+                <w:numId w:val="30"/>
+              </w:numPr>
+              <w:spacing w:before="0" w:beforeAutospacing="0" w:after="0" w:afterAutospacing="0"/>
+              <w:ind w:left="347" w:hanging="283"/>
+            </w:pPr>
+            <w:r>
+              <w:rPr>
+                <w:rFonts w:ascii="Calibri" w:hAnsi="Calibri"/>
+                <w:sz w:val="22"/>
+                <w:szCs w:val="22"/>
+                <w:lang w:val="es-ES" w:eastAsia="en-US" w:bidi="en-US"/>
+              </w:rPr>
+              <w:t xml:space="preserve">Obtención y proyección del sueldo de los </w:t>
+            </w:r>
+            <w:r>
+              <w:rPr>
+                <w:rFonts w:ascii="Calibri" w:hAnsi="Calibri"/>
+                <w:sz w:val="22"/>
+                <w:szCs w:val="22"/>
+                <w:lang w:val="es-ES" w:eastAsia="en-US" w:bidi="en-US"/>
+              </w:rPr>
+              <w:t>Agentes</w:t>
             </w:r>
           </w:p>
         </w:tc>
@@ -10179,6 +11492,20 @@
               <w:rPr>
                 <w:lang w:val="es-AR"/>
               </w:rPr>
+              <w:t>Story_16</w:t>
+            </w:r>
+          </w:p>
+          <w:p>
+            <w:pPr>
+              <w:spacing w:after="0" w:line="240" w:lineRule="auto"/>
+              <w:rPr>
+                <w:lang w:val="es-AR"/>
+              </w:rPr>
+            </w:pPr>
+            <w:r>
+              <w:rPr>
+                <w:lang w:val="es-AR"/>
+              </w:rPr>
               <w:t>Story_3</w:t>
             </w:r>
           </w:p>
@@ -10193,7 +11520,13 @@
               <w:rPr>
                 <w:lang w:val="es-AR"/>
               </w:rPr>
-              <w:t>Story_5</w:t>
+              <w:t>Story_</w:t>
+            </w:r>
+            <w:r>
+              <w:rPr>
+                <w:lang w:val="es-AR"/>
+              </w:rPr>
+              <w:t>4</w:t>
             </w:r>
           </w:p>
         </w:tc>
@@ -10222,7 +11555,7 @@
         </w:tc>
         <w:tc>
           <w:tcPr>
-            <w:tcW w:w="2376" w:type="dxa"/>
+            <w:tcW w:w="2486" w:type="dxa"/>
             <w:tcBorders>
               <w:left w:val="nil"/>
               <w:right w:val="nil"/>
@@ -10304,7 +11637,7 @@
         </w:tc>
         <w:tc>
           <w:tcPr>
-            <w:tcW w:w="2376" w:type="dxa"/>
+            <w:tcW w:w="2486" w:type="dxa"/>
             <w:tcBorders>
               <w:left w:val="nil"/>
               <w:right w:val="nil"/>
@@ -10384,7 +11717,7 @@
         </w:tc>
         <w:tc>
           <w:tcPr>
-            <w:tcW w:w="2376" w:type="dxa"/>
+            <w:tcW w:w="2486" w:type="dxa"/>
             <w:tcBorders>
               <w:left w:val="nil"/>
               <w:right w:val="nil"/>
@@ -10466,7 +11799,7 @@
         </w:tc>
         <w:tc>
           <w:tcPr>
-            <w:tcW w:w="2376" w:type="dxa"/>
+            <w:tcW w:w="2486" w:type="dxa"/>
             <w:tcBorders>
               <w:left w:val="nil"/>
               <w:right w:val="nil"/>
@@ -10527,22 +11860,37 @@
     </w:tbl>
     <w:p>
       <w:pPr>
-        <w:rPr>
-          <w:lang w:val="es-AR"/>
-        </w:rPr>
-      </w:pPr>
-    </w:p>
-    <w:p>
-      <w:pPr>
-        <w:rPr>
-          <w:lang w:val="es-AR"/>
-        </w:rPr>
-      </w:pPr>
-      <w:r>
-        <w:rPr>
-          <w:lang w:val="es-AR"/>
-        </w:rPr>
-        <w:t xml:space="preserve">El cronograma de entregables actualizado se encuentra en el sistema Wolof: </w:t>
+        <w:spacing w:after="0" w:line="240" w:lineRule="auto"/>
+        <w:rPr>
+          <w:lang w:val="es-AR"/>
+        </w:rPr>
+      </w:pPr>
+    </w:p>
+    <w:p>
+      <w:pPr>
+        <w:rPr>
+          <w:lang w:val="es-AR"/>
+        </w:rPr>
+      </w:pPr>
+      <w:r>
+        <w:rPr>
+          <w:lang w:val="es-AR"/>
+        </w:rPr>
+        <w:t xml:space="preserve">El cronograma de entregables actualizado se encuentra en el sistema </w:t>
+      </w:r>
+      <w:proofErr w:type="spellStart"/>
+      <w:r>
+        <w:rPr>
+          <w:lang w:val="es-AR"/>
+        </w:rPr>
+        <w:t>Wolof</w:t>
+      </w:r>
+      <w:proofErr w:type="spellEnd"/>
+      <w:r>
+        <w:rPr>
+          <w:lang w:val="es-AR"/>
+        </w:rPr>
+        <w:t xml:space="preserve">: </w:t>
       </w:r>
       <w:r>
         <w:rPr>
@@ -10554,108 +11902,9 @@
         <w:t>https://wolof.southworksinc.com/selfmanagement/deliverables</w:t>
       </w:r>
     </w:p>
-    <w:p>
-      <w:pPr>
-        <w:spacing w:after="0" w:line="240" w:lineRule="auto"/>
-        <w:rPr>
-          <w:highlight w:val="yellow"/>
-          <w:lang w:val="es-ES"/>
-        </w:rPr>
-      </w:pPr>
-    </w:p>
-    <w:p>
-      <w:pPr>
-        <w:spacing w:after="0" w:line="240" w:lineRule="auto"/>
-        <w:rPr>
-          <w:highlight w:val="yellow"/>
-          <w:lang w:val="es-ES"/>
-        </w:rPr>
-      </w:pPr>
-    </w:p>
-    <w:p>
-      <w:pPr>
-        <w:pStyle w:val="Ttulo1"/>
-        <w:spacing w:before="0" w:line="240" w:lineRule="auto"/>
-        <w:rPr>
-          <w:lang w:val="es-AR"/>
-        </w:rPr>
-      </w:pPr>
-      <w:bookmarkStart w:id="151" w:name="_Toc264447374"/>
-      <w:bookmarkStart w:id="152" w:name="_Toc272680745"/>
-      <w:bookmarkStart w:id="153" w:name="_Toc272776094"/>
-      <w:bookmarkStart w:id="154" w:name="_Toc273439419"/>
-      <w:r>
-        <w:rPr>
-          <w:lang w:val="es-AR"/>
-        </w:rPr>
-        <w:t>Apéndice</w:t>
-      </w:r>
-      <w:bookmarkEnd w:id="151"/>
-      <w:bookmarkEnd w:id="152"/>
-      <w:bookmarkEnd w:id="153"/>
-      <w:bookmarkEnd w:id="154"/>
-    </w:p>
-    <w:p>
-      <w:pPr>
-        <w:pStyle w:val="Prrafodelista"/>
-        <w:numPr>
-          <w:ilvl w:val="0"/>
-          <w:numId w:val="18"/>
-        </w:numPr>
-        <w:spacing w:after="0" w:line="240" w:lineRule="auto"/>
-        <w:rPr>
-          <w:lang w:val="es-AR"/>
-        </w:rPr>
-      </w:pPr>
-      <w:r>
-        <w:rPr>
-          <w:lang w:val="es-AR"/>
-        </w:rPr>
-        <w:t xml:space="preserve">Para más información sobre </w:t>
-      </w:r>
-      <w:r>
-        <w:rPr>
-          <w:lang w:val="es-AR"/>
-        </w:rPr>
-        <w:t>U</w:t>
-      </w:r>
-      <w:r>
-        <w:rPr>
-          <w:lang w:val="es-AR"/>
-        </w:rPr>
-        <w:t xml:space="preserve">ser </w:t>
-      </w:r>
-      <w:r>
-        <w:rPr>
-          <w:lang w:val="es-AR"/>
-        </w:rPr>
-        <w:t>S</w:t>
-      </w:r>
-      <w:r>
-        <w:rPr>
-          <w:lang w:val="es-AR"/>
-        </w:rPr>
-        <w:t>tories ver:</w:t>
-      </w:r>
-      <w:r>
-        <w:rPr>
-          <w:lang w:val="es-AR"/>
-        </w:rPr>
-        <w:t xml:space="preserve"> </w:t>
-      </w:r>
-      <w:hyperlink r:id="rId34" w:history="1">
-        <w:r>
-          <w:rPr>
-            <w:rStyle w:val="Hipervnculo"/>
-            <w:lang w:val="es-AR"/>
-          </w:rPr>
-          <w:t>http://es.wikipedia.org/wiki/Historias_de_usuario</w:t>
-        </w:r>
-      </w:hyperlink>
-    </w:p>
     <w:sectPr>
-      <w:headerReference w:type="default" r:id="rId35"/>
-      <w:footerReference w:type="default" r:id="rId36"/>
+      <w:headerReference w:type="default" r:id="rId29"/>
+      <w:footerReference w:type="default" r:id="rId30"/>
       <w:type w:val="continuous"/>
       <w:pgSz w:w="11907" w:h="16839" w:code="9"/>
       <w:pgMar w:top="1531" w:right="1701" w:bottom="1531" w:left="1701" w:header="794" w:footer="680" w:gutter="0"/>
@@ -10696,7 +11945,7 @@
     </w:pPr>
     <w:r>
       <w:pict>
-        <v:rect id="_x0000_i1026" style="width:441.9pt;height:1.5pt" o:hralign="center" o:hrstd="t" o:hr="t" fillcolor="#a0a0a0" stroked="f"/>
+        <v:rect id="_x0000_i1028" style="width:441.9pt;height:1.5pt" o:hralign="center" o:hrstd="t" o:hr="t" fillcolor="#a0a0a0" stroked="f"/>
       </w:pict>
     </w:r>
   </w:p>
@@ -10745,7 +11994,7 @@
         <w:sz w:val="20"/>
         <w:lang w:val="es-AR"/>
       </w:rPr>
-      <w:t>9</w:t>
+      <w:t>10</w:t>
     </w:r>
     <w:r>
       <w:rPr>
@@ -10980,6 +12229,7 @@
       </w:rPr>
       <w:t xml:space="preserve">Proyecto </w:t>
     </w:r>
+    <w:proofErr w:type="spellStart"/>
     <w:r>
       <w:rPr>
         <w:sz w:val="20"/>
@@ -10987,6 +12237,7 @@
       </w:rPr>
       <w:t>SelfManagement</w:t>
     </w:r>
+    <w:proofErr w:type="spellEnd"/>
   </w:p>
   <w:p>
     <w:pPr>
@@ -11042,7 +12293,7 @@
     </w:pPr>
     <w:r>
       <w:pict>
-        <v:rect id="_x0000_i1025" style="width:441.9pt;height:1.5pt" o:hralign="center" o:hrstd="t" o:hr="t" fillcolor="#a0a0a0" stroked="f"/>
+        <v:rect id="_x0000_i1027" style="width:441.9pt;height:1.5pt" o:hralign="center" o:hrstd="t" o:hr="t" fillcolor="#a0a0a0" stroked="f"/>
       </w:pict>
     </w:r>
   </w:p>
@@ -11819,7 +13070,7 @@
   <w:abstractNum w:abstractNumId="6">
     <w:nsid w:val="28EB76F8"/>
     <w:multiLevelType w:val="hybridMultilevel"/>
-    <w:tmpl w:val="97868CAE"/>
+    <w:tmpl w:val="A4F6F1C6"/>
     <w:lvl w:ilvl="0" w:tplc="2C0A0001">
       <w:start w:val="1"/>
       <w:numFmt w:val="bullet"/>
@@ -11830,6 +13081,7 @@
       </w:pPr>
       <w:rPr>
         <w:rFonts w:ascii="Symbol" w:hAnsi="Symbol" w:hint="default"/>
+        <w:sz w:val="16"/>
       </w:rPr>
     </w:lvl>
     <w:lvl w:ilvl="1" w:tplc="2C0A0003" w:tentative="1">
@@ -14242,6 +15494,119 @@
     </w:lvl>
   </w:abstractNum>
   <w:abstractNum w:abstractNumId="26">
+    <w:nsid w:val="678E0984"/>
+    <w:multiLevelType w:val="hybridMultilevel"/>
+    <w:tmpl w:val="9ABCAC96"/>
+    <w:lvl w:ilvl="0" w:tplc="2C0A0001">
+      <w:start w:val="1"/>
+      <w:numFmt w:val="bullet"/>
+      <w:lvlText w:val=""/>
+      <w:lvlJc w:val="left"/>
+      <w:pPr>
+        <w:ind w:left="720" w:hanging="360"/>
+      </w:pPr>
+      <w:rPr>
+        <w:rFonts w:ascii="Symbol" w:hAnsi="Symbol" w:hint="default"/>
+      </w:rPr>
+    </w:lvl>
+    <w:lvl w:ilvl="1" w:tplc="2C0A0003" w:tentative="1">
+      <w:start w:val="1"/>
+      <w:numFmt w:val="bullet"/>
+      <w:lvlText w:val="o"/>
+      <w:lvlJc w:val="left"/>
+      <w:pPr>
+        <w:ind w:left="1440" w:hanging="360"/>
+      </w:pPr>
+      <w:rPr>
+        <w:rFonts w:ascii="Courier New" w:hAnsi="Courier New" w:cs="Courier New" w:hint="default"/>
+      </w:rPr>
+    </w:lvl>
+    <w:lvl w:ilvl="2" w:tplc="2C0A0005" w:tentative="1">
+      <w:start w:val="1"/>
+      <w:numFmt w:val="bullet"/>
+      <w:lvlText w:val=""/>
+      <w:lvlJc w:val="left"/>
+      <w:pPr>
+        <w:ind w:left="2160" w:hanging="360"/>
+      </w:pPr>
+      <w:rPr>
+        <w:rFonts w:ascii="Wingdings" w:hAnsi="Wingdings" w:hint="default"/>
+      </w:rPr>
+    </w:lvl>
+    <w:lvl w:ilvl="3" w:tplc="2C0A0001" w:tentative="1">
+      <w:start w:val="1"/>
+      <w:numFmt w:val="bullet"/>
+      <w:lvlText w:val=""/>
+      <w:lvlJc w:val="left"/>
+      <w:pPr>
+        <w:ind w:left="2880" w:hanging="360"/>
+      </w:pPr>
+      <w:rPr>
+        <w:rFonts w:ascii="Symbol" w:hAnsi="Symbol" w:hint="default"/>
+      </w:rPr>
+    </w:lvl>
+    <w:lvl w:ilvl="4" w:tplc="2C0A0003" w:tentative="1">
+      <w:start w:val="1"/>
+      <w:numFmt w:val="bullet"/>
+      <w:lvlText w:val="o"/>
+      <w:lvlJc w:val="left"/>
+      <w:pPr>
+        <w:ind w:left="3600" w:hanging="360"/>
+      </w:pPr>
+      <w:rPr>
+        <w:rFonts w:ascii="Courier New" w:hAnsi="Courier New" w:cs="Courier New" w:hint="default"/>
+      </w:rPr>
+    </w:lvl>
+    <w:lvl w:ilvl="5" w:tplc="2C0A0005" w:tentative="1">
+      <w:start w:val="1"/>
+      <w:numFmt w:val="bullet"/>
+      <w:lvlText w:val=""/>
+      <w:lvlJc w:val="left"/>
+      <w:pPr>
+        <w:ind w:left="4320" w:hanging="360"/>
+      </w:pPr>
+      <w:rPr>
+        <w:rFonts w:ascii="Wingdings" w:hAnsi="Wingdings" w:hint="default"/>
+      </w:rPr>
+    </w:lvl>
+    <w:lvl w:ilvl="6" w:tplc="2C0A0001" w:tentative="1">
+      <w:start w:val="1"/>
+      <w:numFmt w:val="bullet"/>
+      <w:lvlText w:val=""/>
+      <w:lvlJc w:val="left"/>
+      <w:pPr>
+        <w:ind w:left="5040" w:hanging="360"/>
+      </w:pPr>
+      <w:rPr>
+        <w:rFonts w:ascii="Symbol" w:hAnsi="Symbol" w:hint="default"/>
+      </w:rPr>
+    </w:lvl>
+    <w:lvl w:ilvl="7" w:tplc="2C0A0003" w:tentative="1">
+      <w:start w:val="1"/>
+      <w:numFmt w:val="bullet"/>
+      <w:lvlText w:val="o"/>
+      <w:lvlJc w:val="left"/>
+      <w:pPr>
+        <w:ind w:left="5760" w:hanging="360"/>
+      </w:pPr>
+      <w:rPr>
+        <w:rFonts w:ascii="Courier New" w:hAnsi="Courier New" w:cs="Courier New" w:hint="default"/>
+      </w:rPr>
+    </w:lvl>
+    <w:lvl w:ilvl="8" w:tplc="2C0A0005" w:tentative="1">
+      <w:start w:val="1"/>
+      <w:numFmt w:val="bullet"/>
+      <w:lvlText w:val=""/>
+      <w:lvlJc w:val="left"/>
+      <w:pPr>
+        <w:ind w:left="6480" w:hanging="360"/>
+      </w:pPr>
+      <w:rPr>
+        <w:rFonts w:ascii="Wingdings" w:hAnsi="Wingdings" w:hint="default"/>
+      </w:rPr>
+    </w:lvl>
+  </w:abstractNum>
+  <w:abstractNum w:abstractNumId="27">
     <w:nsid w:val="6D051C25"/>
     <w:multiLevelType w:val="hybridMultilevel"/>
     <w:tmpl w:val="9F4A8C1E"/>
@@ -14354,7 +15719,7 @@
       </w:rPr>
     </w:lvl>
   </w:abstractNum>
-  <w:abstractNum w:abstractNumId="27">
+  <w:abstractNum w:abstractNumId="28">
     <w:nsid w:val="6FA67C34"/>
     <w:multiLevelType w:val="hybridMultilevel"/>
     <w:tmpl w:val="4A2E1DD0"/>
@@ -14467,7 +15832,7 @@
       </w:rPr>
     </w:lvl>
   </w:abstractNum>
-  <w:abstractNum w:abstractNumId="28">
+  <w:abstractNum w:abstractNumId="29">
     <w:nsid w:val="70815BC2"/>
     <w:multiLevelType w:val="hybridMultilevel"/>
     <w:tmpl w:val="72688E00"/>
@@ -14580,7 +15945,7 @@
       </w:rPr>
     </w:lvl>
   </w:abstractNum>
-  <w:abstractNum w:abstractNumId="29">
+  <w:abstractNum w:abstractNumId="30">
     <w:nsid w:val="74971197"/>
     <w:multiLevelType w:val="hybridMultilevel"/>
     <w:tmpl w:val="DD188520"/>
@@ -14693,7 +16058,7 @@
       </w:rPr>
     </w:lvl>
   </w:abstractNum>
-  <w:abstractNum w:abstractNumId="30">
+  <w:abstractNum w:abstractNumId="31">
     <w:nsid w:val="75871527"/>
     <w:multiLevelType w:val="hybridMultilevel"/>
     <w:tmpl w:val="61A6A504"/>
@@ -14825,7 +16190,7 @@
     <w:abstractNumId w:val="24"/>
   </w:num>
   <w:num w:numId="7">
-    <w:abstractNumId w:val="28"/>
+    <w:abstractNumId w:val="29"/>
   </w:num>
   <w:num w:numId="8">
     <w:abstractNumId w:val="16"/>
@@ -14846,7 +16211,7 @@
     <w:abstractNumId w:val="17"/>
   </w:num>
   <w:num w:numId="14">
-    <w:abstractNumId w:val="29"/>
+    <w:abstractNumId w:val="30"/>
   </w:num>
   <w:num w:numId="15">
     <w:abstractNumId w:val="20"/>
@@ -14855,7 +16220,7 @@
     <w:abstractNumId w:val="0"/>
   </w:num>
   <w:num w:numId="17">
-    <w:abstractNumId w:val="30"/>
+    <w:abstractNumId w:val="31"/>
   </w:num>
   <w:num w:numId="18">
     <w:abstractNumId w:val="13"/>
@@ -14879,7 +16244,7 @@
     <w:abstractNumId w:val="10"/>
   </w:num>
   <w:num w:numId="25">
-    <w:abstractNumId w:val="27"/>
+    <w:abstractNumId w:val="28"/>
   </w:num>
   <w:num w:numId="26">
     <w:abstractNumId w:val="2"/>
@@ -14897,6 +16262,9 @@
     <w:abstractNumId w:val="6"/>
   </w:num>
   <w:num w:numId="31">
+    <w:abstractNumId w:val="27"/>
+  </w:num>
+  <w:num w:numId="32">
     <w:abstractNumId w:val="26"/>
   </w:num>
   <w:numIdMacAtCleanup w:val="5"/>
@@ -16218,10 +17586,6 @@
 </w:styles>
 </file>
 
-<file path=word/activeX/activeX1.xml><?xml version="1.0" encoding="utf-8"?>
-<ax:ocx xmlns:ax="http://schemas.microsoft.com/office/2006/activeX" xmlns:r="http://schemas.openxmlformats.org/officeDocument/2006/relationships" ax:classid="{5512D11C-5CC6-11CF-8D67-00AA00BDCE1D}" ax:persistence="persistStream" r:id="rId1"/>
-</file>
-
 <file path=word/theme/theme1.xml><?xml version="1.0" encoding="utf-8"?>
 <a:theme xmlns:a="http://schemas.openxmlformats.org/drawingml/2006/main" name="Tema de Office">
   <a:themeElements>
@@ -16510,7 +17874,7 @@
 </file>
 
 <file path=customXml/itemProps1.xml><?xml version="1.0" encoding="utf-8"?>
-<ds:datastoreItem xmlns:ds="http://schemas.openxmlformats.org/officeDocument/2006/customXml" ds:itemID="{2132460F-9CBB-403D-ADE9-C2FF16895F89}">
+<ds:datastoreItem xmlns:ds="http://schemas.openxmlformats.org/officeDocument/2006/customXml" ds:itemID="{50100D83-39E7-4BDC-862F-9294B6DDADEB}">
   <ds:schemaRefs>
     <ds:schemaRef ds:uri="http://schemas.openxmlformats.org/officeDocument/2006/bibliography"/>
   </ds:schemaRefs>

</xml_diff>